<commit_message>
Updated readme file to include heighmap import guide
</commit_message>
<xml_diff>
--- a/0.4 roadmap.docx
+++ b/0.4 roadmap.docx
@@ -151,7 +151,7 @@
         <w:drawing>
           <wp:inline distT="0" distB="0" distL="0" distR="0">
             <wp:extent cx="5907405" cy="5421086"/>
-            <wp:effectExtent l="19050" t="0" r="36195" b="27305"/>
+            <wp:effectExtent l="0" t="0" r="17145" b="27305"/>
             <wp:docPr id="6" name="Diagram 6"/>
             <wp:cNvGraphicFramePr/>
             <a:graphic xmlns:a="http://schemas.openxmlformats.org/drawingml/2006/main">
@@ -162,7 +162,6 @@
           </wp:inline>
         </w:drawing>
       </w:r>
-      <w:bookmarkEnd w:id="0"/>
     </w:p>
     <w:p>
       <w:pPr>
@@ -211,7 +210,7 @@
         <w:drawing>
           <wp:inline distT="0" distB="0" distL="0" distR="0">
             <wp:extent cx="4221678" cy="314325"/>
-            <wp:effectExtent l="0" t="19050" r="7620" b="47625"/>
+            <wp:effectExtent l="0" t="19050" r="26670" b="28575"/>
             <wp:docPr id="1" name="Diagram 1"/>
             <wp:cNvGraphicFramePr/>
             <a:graphic xmlns:a="http://schemas.openxmlformats.org/drawingml/2006/main">
@@ -223,6 +222,7 @@
         </w:drawing>
       </w:r>
     </w:p>
+    <w:bookmarkEnd w:id="0"/>
     <w:p>
       <w:pPr>
         <w:spacing w:after="0" w:line="240" w:lineRule="auto"/>
@@ -2997,13 +2997,13 @@
       <dgm:prSet phldrT="[Text]">
         <dgm:style>
           <a:lnRef idx="1">
-            <a:schemeClr val="accent2"/>
+            <a:schemeClr val="accent1"/>
           </a:lnRef>
           <a:fillRef idx="2">
-            <a:schemeClr val="accent2"/>
+            <a:schemeClr val="accent1"/>
           </a:fillRef>
           <a:effectRef idx="1">
-            <a:schemeClr val="accent2"/>
+            <a:schemeClr val="accent1"/>
           </a:effectRef>
           <a:fontRef idx="minor">
             <a:schemeClr val="dk1"/>
@@ -3020,7 +3020,7 @@
               <a:latin typeface="Segoe UI" panose="020B0502040204020203" pitchFamily="34" charset="0"/>
               <a:cs typeface="Segoe UI" panose="020B0502040204020203" pitchFamily="34" charset="0"/>
             </a:rPr>
-            <a:t>Add Messages For Faction Status Changes</a:t>
+            <a:t>&lt;0.3.3 Feature Poll&gt;</a:t>
           </a:r>
         </a:p>
       </dgm:t>
@@ -3159,13 +3159,13 @@
       <dgm:prSet phldrT="[Text]">
         <dgm:style>
           <a:lnRef idx="1">
-            <a:schemeClr val="accent4"/>
+            <a:schemeClr val="accent6"/>
           </a:lnRef>
           <a:fillRef idx="2">
-            <a:schemeClr val="accent4"/>
+            <a:schemeClr val="accent6"/>
           </a:fillRef>
           <a:effectRef idx="1">
-            <a:schemeClr val="accent4"/>
+            <a:schemeClr val="accent6"/>
           </a:effectRef>
           <a:fontRef idx="minor">
             <a:schemeClr val="dk1"/>
@@ -4189,6 +4189,222 @@
         </a:p>
       </dgm:t>
     </dgm:pt>
+    <dgm:pt modelId="{54DD3199-8DFE-4D9C-A66C-0EB0DCACE878}">
+      <dgm:prSet phldrT="[Text]">
+        <dgm:style>
+          <a:lnRef idx="1">
+            <a:schemeClr val="accent4"/>
+          </a:lnRef>
+          <a:fillRef idx="2">
+            <a:schemeClr val="accent4"/>
+          </a:fillRef>
+          <a:effectRef idx="1">
+            <a:schemeClr val="accent4"/>
+          </a:effectRef>
+          <a:fontRef idx="minor">
+            <a:schemeClr val="dk1"/>
+          </a:fontRef>
+        </dgm:style>
+      </dgm:prSet>
+      <dgm:spPr/>
+      <dgm:t>
+        <a:bodyPr/>
+        <a:lstStyle/>
+        <a:p>
+          <a:r>
+            <a:rPr lang="en-US">
+              <a:latin typeface="Segoe UI" panose="020B0502040204020203" pitchFamily="34" charset="0"/>
+              <a:cs typeface="Segoe UI" panose="020B0502040204020203" pitchFamily="34" charset="0"/>
+            </a:rPr>
+            <a:t>Layers</a:t>
+          </a:r>
+        </a:p>
+      </dgm:t>
+    </dgm:pt>
+    <dgm:pt modelId="{FB776EBE-DF54-4B2E-BBC0-924D5EE7218B}" type="parTrans" cxnId="{3C0DED44-F4BA-4D31-8B51-16DC866A978E}">
+      <dgm:prSet/>
+      <dgm:spPr/>
+      <dgm:t>
+        <a:bodyPr/>
+        <a:lstStyle/>
+        <a:p>
+          <a:endParaRPr lang="en-US"/>
+        </a:p>
+      </dgm:t>
+    </dgm:pt>
+    <dgm:pt modelId="{CD4785F8-5705-4C79-BDDF-543E117C791E}" type="sibTrans" cxnId="{3C0DED44-F4BA-4D31-8B51-16DC866A978E}">
+      <dgm:prSet/>
+      <dgm:spPr/>
+      <dgm:t>
+        <a:bodyPr/>
+        <a:lstStyle/>
+        <a:p>
+          <a:endParaRPr lang="en-US"/>
+        </a:p>
+      </dgm:t>
+    </dgm:pt>
+    <dgm:pt modelId="{71431A4B-3C89-4FB7-ABD3-71CC53DCE821}">
+      <dgm:prSet phldrT="[Text]">
+        <dgm:style>
+          <a:lnRef idx="1">
+            <a:schemeClr val="accent1"/>
+          </a:lnRef>
+          <a:fillRef idx="2">
+            <a:schemeClr val="accent1"/>
+          </a:fillRef>
+          <a:effectRef idx="1">
+            <a:schemeClr val="accent1"/>
+          </a:effectRef>
+          <a:fontRef idx="minor">
+            <a:schemeClr val="dk1"/>
+          </a:fontRef>
+        </dgm:style>
+      </dgm:prSet>
+      <dgm:spPr/>
+      <dgm:t>
+        <a:bodyPr/>
+        <a:lstStyle/>
+        <a:p>
+          <a:r>
+            <a:rPr lang="en-US">
+              <a:latin typeface="Segoe UI" panose="020B0502040204020203" pitchFamily="34" charset="0"/>
+              <a:cs typeface="Segoe UI" panose="020B0502040204020203" pitchFamily="34" charset="0"/>
+            </a:rPr>
+            <a:t>&lt;0.3.4 Feature Poll&gt;</a:t>
+          </a:r>
+        </a:p>
+      </dgm:t>
+    </dgm:pt>
+    <dgm:pt modelId="{8A4AD524-0777-4AD3-A2A7-D3CF8ACE24F5}" type="parTrans" cxnId="{4CD1874B-D34A-4CDE-A07C-D8D8B573B755}">
+      <dgm:prSet/>
+      <dgm:spPr/>
+      <dgm:t>
+        <a:bodyPr/>
+        <a:lstStyle/>
+        <a:p>
+          <a:endParaRPr lang="en-US"/>
+        </a:p>
+      </dgm:t>
+    </dgm:pt>
+    <dgm:pt modelId="{7669B9CD-306D-4E42-952C-F94207BA202A}" type="sibTrans" cxnId="{4CD1874B-D34A-4CDE-A07C-D8D8B573B755}">
+      <dgm:prSet/>
+      <dgm:spPr/>
+      <dgm:t>
+        <a:bodyPr/>
+        <a:lstStyle/>
+        <a:p>
+          <a:endParaRPr lang="en-US"/>
+        </a:p>
+      </dgm:t>
+    </dgm:pt>
+    <dgm:pt modelId="{01330A95-B0F4-4B91-A857-3EF0EEF8FA1B}">
+      <dgm:prSet phldrT="[Text]">
+        <dgm:style>
+          <a:lnRef idx="1">
+            <a:schemeClr val="accent1"/>
+          </a:lnRef>
+          <a:fillRef idx="2">
+            <a:schemeClr val="accent1"/>
+          </a:fillRef>
+          <a:effectRef idx="1">
+            <a:schemeClr val="accent1"/>
+          </a:effectRef>
+          <a:fontRef idx="minor">
+            <a:schemeClr val="dk1"/>
+          </a:fontRef>
+        </dgm:style>
+      </dgm:prSet>
+      <dgm:spPr/>
+      <dgm:t>
+        <a:bodyPr/>
+        <a:lstStyle/>
+        <a:p>
+          <a:r>
+            <a:rPr lang="en-US">
+              <a:latin typeface="Segoe UI" panose="020B0502040204020203" pitchFamily="34" charset="0"/>
+              <a:cs typeface="Segoe UI" panose="020B0502040204020203" pitchFamily="34" charset="0"/>
+            </a:rPr>
+            <a:t>&lt;0.3.5 Feature Poll&gt;</a:t>
+          </a:r>
+        </a:p>
+      </dgm:t>
+    </dgm:pt>
+    <dgm:pt modelId="{607BF895-DC28-409C-9B1C-D2FEFBCF5052}" type="parTrans" cxnId="{75AC08DC-AED9-41CD-B44F-CC8D432CF9DF}">
+      <dgm:prSet/>
+      <dgm:spPr/>
+      <dgm:t>
+        <a:bodyPr/>
+        <a:lstStyle/>
+        <a:p>
+          <a:endParaRPr lang="en-US"/>
+        </a:p>
+      </dgm:t>
+    </dgm:pt>
+    <dgm:pt modelId="{B6C936DD-E13E-4269-82D3-9E943E9A3133}" type="sibTrans" cxnId="{75AC08DC-AED9-41CD-B44F-CC8D432CF9DF}">
+      <dgm:prSet/>
+      <dgm:spPr/>
+      <dgm:t>
+        <a:bodyPr/>
+        <a:lstStyle/>
+        <a:p>
+          <a:endParaRPr lang="en-US"/>
+        </a:p>
+      </dgm:t>
+    </dgm:pt>
+    <dgm:pt modelId="{1AAFCA39-F6AE-463D-B48B-8D8738F73533}">
+      <dgm:prSet phldrT="[Text]">
+        <dgm:style>
+          <a:lnRef idx="1">
+            <a:schemeClr val="accent1"/>
+          </a:lnRef>
+          <a:fillRef idx="2">
+            <a:schemeClr val="accent1"/>
+          </a:fillRef>
+          <a:effectRef idx="1">
+            <a:schemeClr val="accent1"/>
+          </a:effectRef>
+          <a:fontRef idx="minor">
+            <a:schemeClr val="dk1"/>
+          </a:fontRef>
+        </dgm:style>
+      </dgm:prSet>
+      <dgm:spPr/>
+      <dgm:t>
+        <a:bodyPr/>
+        <a:lstStyle/>
+        <a:p>
+          <a:r>
+            <a:rPr lang="en-US">
+              <a:latin typeface="Segoe UI" panose="020B0502040204020203" pitchFamily="34" charset="0"/>
+              <a:cs typeface="Segoe UI" panose="020B0502040204020203" pitchFamily="34" charset="0"/>
+            </a:rPr>
+            <a:t>&lt;0.3.6 Feature Poll&gt;</a:t>
+          </a:r>
+        </a:p>
+      </dgm:t>
+    </dgm:pt>
+    <dgm:pt modelId="{EE830DA6-E5CC-4F29-830F-F538653F6F4C}" type="parTrans" cxnId="{07B79904-1DF9-4BFB-A122-70DBB14E400A}">
+      <dgm:prSet/>
+      <dgm:spPr/>
+      <dgm:t>
+        <a:bodyPr/>
+        <a:lstStyle/>
+        <a:p>
+          <a:endParaRPr lang="en-US"/>
+        </a:p>
+      </dgm:t>
+    </dgm:pt>
+    <dgm:pt modelId="{A51D9C06-4171-48FA-8F56-17F0039854FF}" type="sibTrans" cxnId="{07B79904-1DF9-4BFB-A122-70DBB14E400A}">
+      <dgm:prSet/>
+      <dgm:spPr/>
+      <dgm:t>
+        <a:bodyPr/>
+        <a:lstStyle/>
+        <a:p>
+          <a:endParaRPr lang="en-US"/>
+        </a:p>
+      </dgm:t>
+    </dgm:pt>
     <dgm:pt modelId="{2DF1CDF0-CA04-431C-9952-2B6EA19DD02B}" type="pres">
       <dgm:prSet presAssocID="{AB2EF5AB-9FE9-4FA2-B4C4-8B1F6DB93472}" presName="Name0" presStyleCnt="0">
         <dgm:presLayoutVars>
@@ -4256,7 +4472,7 @@
       <dgm:spPr/>
     </dgm:pt>
     <dgm:pt modelId="{69A3CDE0-A5A5-4357-BA47-1C3DBB727532}" type="pres">
-      <dgm:prSet presAssocID="{C0797502-CB29-4B9B-BA39-6CE91D2CB3EA}" presName="childTextArrow" presStyleLbl="fgAccFollowNode1" presStyleIdx="0" presStyleCnt="27">
+      <dgm:prSet presAssocID="{C0797502-CB29-4B9B-BA39-6CE91D2CB3EA}" presName="childTextArrow" presStyleLbl="fgAccFollowNode1" presStyleIdx="0" presStyleCnt="31">
         <dgm:presLayoutVars>
           <dgm:bulletEnabled val="1"/>
         </dgm:presLayoutVars>
@@ -4271,7 +4487,7 @@
       </dgm:t>
     </dgm:pt>
     <dgm:pt modelId="{B62EBB85-B5AD-4D46-8D45-39685B492787}" type="pres">
-      <dgm:prSet presAssocID="{EE1970B3-C525-4934-87F3-08EE774030D0}" presName="childTextArrow" presStyleLbl="fgAccFollowNode1" presStyleIdx="1" presStyleCnt="27">
+      <dgm:prSet presAssocID="{EE1970B3-C525-4934-87F3-08EE774030D0}" presName="childTextArrow" presStyleLbl="fgAccFollowNode1" presStyleIdx="1" presStyleCnt="31">
         <dgm:presLayoutVars>
           <dgm:bulletEnabled val="1"/>
         </dgm:presLayoutVars>
@@ -4286,7 +4502,7 @@
       </dgm:t>
     </dgm:pt>
     <dgm:pt modelId="{5834CDD8-7CB5-4F1A-9EEB-DBA8C7AE2ABE}" type="pres">
-      <dgm:prSet presAssocID="{73115BE9-C1E4-49E3-9FA3-313E523CE3AD}" presName="childTextArrow" presStyleLbl="fgAccFollowNode1" presStyleIdx="2" presStyleCnt="27">
+      <dgm:prSet presAssocID="{73115BE9-C1E4-49E3-9FA3-313E523CE3AD}" presName="childTextArrow" presStyleLbl="fgAccFollowNode1" presStyleIdx="2" presStyleCnt="31">
         <dgm:presLayoutVars>
           <dgm:bulletEnabled val="1"/>
         </dgm:presLayoutVars>
@@ -4301,7 +4517,7 @@
       </dgm:t>
     </dgm:pt>
     <dgm:pt modelId="{ACB10869-347F-4DF0-9DCB-3EAECF3BAF09}" type="pres">
-      <dgm:prSet presAssocID="{AB3C7262-B429-4512-AA2F-E810A0265EB3}" presName="childTextArrow" presStyleLbl="fgAccFollowNode1" presStyleIdx="3" presStyleCnt="27">
+      <dgm:prSet presAssocID="{AB3C7262-B429-4512-AA2F-E810A0265EB3}" presName="childTextArrow" presStyleLbl="fgAccFollowNode1" presStyleIdx="3" presStyleCnt="31">
         <dgm:presLayoutVars>
           <dgm:bulletEnabled val="1"/>
         </dgm:presLayoutVars>
@@ -4315,42 +4531,8 @@
         </a:p>
       </dgm:t>
     </dgm:pt>
-    <dgm:pt modelId="{44A2D900-BE4A-421E-80A0-F48190AF7820}" type="pres">
-      <dgm:prSet presAssocID="{07A67B6E-F2F2-4A5A-8064-C0C94B8E57FC}" presName="sp" presStyleCnt="0"/>
-      <dgm:spPr/>
-    </dgm:pt>
-    <dgm:pt modelId="{73FD08A7-3F1C-484C-9824-D73BCBAF8FFC}" type="pres">
-      <dgm:prSet presAssocID="{B71DC928-1AAA-47F4-85B2-86987F4AD5AE}" presName="arrowAndChildren" presStyleCnt="0"/>
-      <dgm:spPr/>
-    </dgm:pt>
-    <dgm:pt modelId="{7027B9EA-96D6-41CC-965D-BC277CBCD454}" type="pres">
-      <dgm:prSet presAssocID="{B71DC928-1AAA-47F4-85B2-86987F4AD5AE}" presName="parentTextArrow" presStyleLbl="node1" presStyleIdx="1" presStyleCnt="7"/>
-      <dgm:spPr/>
-      <dgm:t>
-        <a:bodyPr/>
-        <a:lstStyle/>
-        <a:p>
-          <a:endParaRPr lang="en-US"/>
-        </a:p>
-      </dgm:t>
-    </dgm:pt>
-    <dgm:pt modelId="{66FA396E-0A90-4778-B2A3-11099F471789}" type="pres">
-      <dgm:prSet presAssocID="{B71DC928-1AAA-47F4-85B2-86987F4AD5AE}" presName="arrow" presStyleLbl="node1" presStyleIdx="2" presStyleCnt="7"/>
-      <dgm:spPr/>
-      <dgm:t>
-        <a:bodyPr/>
-        <a:lstStyle/>
-        <a:p>
-          <a:endParaRPr lang="en-US"/>
-        </a:p>
-      </dgm:t>
-    </dgm:pt>
-    <dgm:pt modelId="{50540889-FBD1-4868-8965-A3792A7FAA10}" type="pres">
-      <dgm:prSet presAssocID="{B71DC928-1AAA-47F4-85B2-86987F4AD5AE}" presName="descendantArrow" presStyleCnt="0"/>
-      <dgm:spPr/>
-    </dgm:pt>
-    <dgm:pt modelId="{377941FA-BD16-49F9-A1D5-969FBA47D3E7}" type="pres">
-      <dgm:prSet presAssocID="{645EBEA4-9A48-44F2-A6DC-6283F0C82A28}" presName="childTextArrow" presStyleLbl="fgAccFollowNode1" presStyleIdx="4" presStyleCnt="27">
+    <dgm:pt modelId="{71F320B7-F9D3-4C3F-B10C-684A2A3E98A4}" type="pres">
+      <dgm:prSet presAssocID="{1AAFCA39-F6AE-463D-B48B-8D8738F73533}" presName="childTextArrow" presStyleLbl="fgAccFollowNode1" presStyleIdx="4" presStyleCnt="31">
         <dgm:presLayoutVars>
           <dgm:bulletEnabled val="1"/>
         </dgm:presLayoutVars>
@@ -4364,8 +4546,42 @@
         </a:p>
       </dgm:t>
     </dgm:pt>
-    <dgm:pt modelId="{C6B9515E-5D27-4EB8-A136-B9B942485DDD}" type="pres">
-      <dgm:prSet presAssocID="{AE061B13-5A52-40B4-BE6B-DDA9D8056AC0}" presName="childTextArrow" presStyleLbl="fgAccFollowNode1" presStyleIdx="5" presStyleCnt="27">
+    <dgm:pt modelId="{44A2D900-BE4A-421E-80A0-F48190AF7820}" type="pres">
+      <dgm:prSet presAssocID="{07A67B6E-F2F2-4A5A-8064-C0C94B8E57FC}" presName="sp" presStyleCnt="0"/>
+      <dgm:spPr/>
+    </dgm:pt>
+    <dgm:pt modelId="{73FD08A7-3F1C-484C-9824-D73BCBAF8FFC}" type="pres">
+      <dgm:prSet presAssocID="{B71DC928-1AAA-47F4-85B2-86987F4AD5AE}" presName="arrowAndChildren" presStyleCnt="0"/>
+      <dgm:spPr/>
+    </dgm:pt>
+    <dgm:pt modelId="{7027B9EA-96D6-41CC-965D-BC277CBCD454}" type="pres">
+      <dgm:prSet presAssocID="{B71DC928-1AAA-47F4-85B2-86987F4AD5AE}" presName="parentTextArrow" presStyleLbl="node1" presStyleIdx="1" presStyleCnt="7"/>
+      <dgm:spPr/>
+      <dgm:t>
+        <a:bodyPr/>
+        <a:lstStyle/>
+        <a:p>
+          <a:endParaRPr lang="en-US"/>
+        </a:p>
+      </dgm:t>
+    </dgm:pt>
+    <dgm:pt modelId="{66FA396E-0A90-4778-B2A3-11099F471789}" type="pres">
+      <dgm:prSet presAssocID="{B71DC928-1AAA-47F4-85B2-86987F4AD5AE}" presName="arrow" presStyleLbl="node1" presStyleIdx="2" presStyleCnt="7"/>
+      <dgm:spPr/>
+      <dgm:t>
+        <a:bodyPr/>
+        <a:lstStyle/>
+        <a:p>
+          <a:endParaRPr lang="en-US"/>
+        </a:p>
+      </dgm:t>
+    </dgm:pt>
+    <dgm:pt modelId="{50540889-FBD1-4868-8965-A3792A7FAA10}" type="pres">
+      <dgm:prSet presAssocID="{B71DC928-1AAA-47F4-85B2-86987F4AD5AE}" presName="descendantArrow" presStyleCnt="0"/>
+      <dgm:spPr/>
+    </dgm:pt>
+    <dgm:pt modelId="{377941FA-BD16-49F9-A1D5-969FBA47D3E7}" type="pres">
+      <dgm:prSet presAssocID="{645EBEA4-9A48-44F2-A6DC-6283F0C82A28}" presName="childTextArrow" presStyleLbl="fgAccFollowNode1" presStyleIdx="5" presStyleCnt="31">
         <dgm:presLayoutVars>
           <dgm:bulletEnabled val="1"/>
         </dgm:presLayoutVars>
@@ -4379,8 +4595,8 @@
         </a:p>
       </dgm:t>
     </dgm:pt>
-    <dgm:pt modelId="{EEE9E58A-8254-4828-8A94-B1BEEB16D233}" type="pres">
-      <dgm:prSet presAssocID="{0D472D55-F176-4E68-8744-AE2F89297FCA}" presName="childTextArrow" presStyleLbl="fgAccFollowNode1" presStyleIdx="6" presStyleCnt="27">
+    <dgm:pt modelId="{C6B9515E-5D27-4EB8-A136-B9B942485DDD}" type="pres">
+      <dgm:prSet presAssocID="{AE061B13-5A52-40B4-BE6B-DDA9D8056AC0}" presName="childTextArrow" presStyleLbl="fgAccFollowNode1" presStyleIdx="6" presStyleCnt="31">
         <dgm:presLayoutVars>
           <dgm:bulletEnabled val="1"/>
         </dgm:presLayoutVars>
@@ -4394,8 +4610,8 @@
         </a:p>
       </dgm:t>
     </dgm:pt>
-    <dgm:pt modelId="{F319623B-2289-494F-81C7-030F434B6B85}" type="pres">
-      <dgm:prSet presAssocID="{9242B818-C898-40BD-AC09-D623A7D53F0A}" presName="childTextArrow" presStyleLbl="fgAccFollowNode1" presStyleIdx="7" presStyleCnt="27">
+    <dgm:pt modelId="{EEE9E58A-8254-4828-8A94-B1BEEB16D233}" type="pres">
+      <dgm:prSet presAssocID="{0D472D55-F176-4E68-8744-AE2F89297FCA}" presName="childTextArrow" presStyleLbl="fgAccFollowNode1" presStyleIdx="7" presStyleCnt="31">
         <dgm:presLayoutVars>
           <dgm:bulletEnabled val="1"/>
         </dgm:presLayoutVars>
@@ -4409,8 +4625,8 @@
         </a:p>
       </dgm:t>
     </dgm:pt>
-    <dgm:pt modelId="{B5D3F04D-227B-438D-A1FF-E93B3C024CBF}" type="pres">
-      <dgm:prSet presAssocID="{B05AD8C9-C969-4BCF-97D2-AC30C98B83F8}" presName="childTextArrow" presStyleLbl="fgAccFollowNode1" presStyleIdx="8" presStyleCnt="27">
+    <dgm:pt modelId="{F319623B-2289-494F-81C7-030F434B6B85}" type="pres">
+      <dgm:prSet presAssocID="{9242B818-C898-40BD-AC09-D623A7D53F0A}" presName="childTextArrow" presStyleLbl="fgAccFollowNode1" presStyleIdx="8" presStyleCnt="31">
         <dgm:presLayoutVars>
           <dgm:bulletEnabled val="1"/>
         </dgm:presLayoutVars>
@@ -4424,42 +4640,8 @@
         </a:p>
       </dgm:t>
     </dgm:pt>
-    <dgm:pt modelId="{70094409-58F8-44AA-972D-F45D3AB12F32}" type="pres">
-      <dgm:prSet presAssocID="{5A52DB2D-29CB-4651-9390-44D21E64BCEC}" presName="sp" presStyleCnt="0"/>
-      <dgm:spPr/>
-    </dgm:pt>
-    <dgm:pt modelId="{2FE0C6AC-E3A9-42BA-9FA4-D9B03A006D5B}" type="pres">
-      <dgm:prSet presAssocID="{A2A3BD78-D004-43DC-B540-ED476CEE9B1B}" presName="arrowAndChildren" presStyleCnt="0"/>
-      <dgm:spPr/>
-    </dgm:pt>
-    <dgm:pt modelId="{92C4159F-9907-49F8-A024-1E206DCB5402}" type="pres">
-      <dgm:prSet presAssocID="{A2A3BD78-D004-43DC-B540-ED476CEE9B1B}" presName="parentTextArrow" presStyleLbl="node1" presStyleIdx="2" presStyleCnt="7"/>
-      <dgm:spPr/>
-      <dgm:t>
-        <a:bodyPr/>
-        <a:lstStyle/>
-        <a:p>
-          <a:endParaRPr lang="en-US"/>
-        </a:p>
-      </dgm:t>
-    </dgm:pt>
-    <dgm:pt modelId="{510F4042-CFA8-416D-BE6C-C642B78DC90A}" type="pres">
-      <dgm:prSet presAssocID="{A2A3BD78-D004-43DC-B540-ED476CEE9B1B}" presName="arrow" presStyleLbl="node1" presStyleIdx="3" presStyleCnt="7"/>
-      <dgm:spPr/>
-      <dgm:t>
-        <a:bodyPr/>
-        <a:lstStyle/>
-        <a:p>
-          <a:endParaRPr lang="en-US"/>
-        </a:p>
-      </dgm:t>
-    </dgm:pt>
-    <dgm:pt modelId="{E287560B-AA37-4248-98D1-208BC344B497}" type="pres">
-      <dgm:prSet presAssocID="{A2A3BD78-D004-43DC-B540-ED476CEE9B1B}" presName="descendantArrow" presStyleCnt="0"/>
-      <dgm:spPr/>
-    </dgm:pt>
-    <dgm:pt modelId="{D1F4EC99-152E-4E55-B0ED-DA5EDD5DB814}" type="pres">
-      <dgm:prSet presAssocID="{3FDA43E8-932A-4464-89E9-5556DC8760F0}" presName="childTextArrow" presStyleLbl="fgAccFollowNode1" presStyleIdx="9" presStyleCnt="27">
+    <dgm:pt modelId="{B5D3F04D-227B-438D-A1FF-E93B3C024CBF}" type="pres">
+      <dgm:prSet presAssocID="{B05AD8C9-C969-4BCF-97D2-AC30C98B83F8}" presName="childTextArrow" presStyleLbl="fgAccFollowNode1" presStyleIdx="9" presStyleCnt="31">
         <dgm:presLayoutVars>
           <dgm:bulletEnabled val="1"/>
         </dgm:presLayoutVars>
@@ -4473,8 +4655,8 @@
         </a:p>
       </dgm:t>
     </dgm:pt>
-    <dgm:pt modelId="{DC7D1EE5-01E1-4461-9CB8-3BF362745895}" type="pres">
-      <dgm:prSet presAssocID="{80ECA4D7-F9C7-4EE2-8E4E-30A86C8D568A}" presName="childTextArrow" presStyleLbl="fgAccFollowNode1" presStyleIdx="10" presStyleCnt="27">
+    <dgm:pt modelId="{988ACB74-CD14-4710-9EA1-388F36F53165}" type="pres">
+      <dgm:prSet presAssocID="{01330A95-B0F4-4B91-A857-3EF0EEF8FA1B}" presName="childTextArrow" presStyleLbl="fgAccFollowNode1" presStyleIdx="10" presStyleCnt="31">
         <dgm:presLayoutVars>
           <dgm:bulletEnabled val="1"/>
         </dgm:presLayoutVars>
@@ -4488,8 +4670,42 @@
         </a:p>
       </dgm:t>
     </dgm:pt>
-    <dgm:pt modelId="{12D2F38D-99D0-42E9-81C4-65811361A936}" type="pres">
-      <dgm:prSet presAssocID="{40C0F2F7-47D4-4483-98EA-235FD052053A}" presName="childTextArrow" presStyleLbl="fgAccFollowNode1" presStyleIdx="11" presStyleCnt="27">
+    <dgm:pt modelId="{70094409-58F8-44AA-972D-F45D3AB12F32}" type="pres">
+      <dgm:prSet presAssocID="{5A52DB2D-29CB-4651-9390-44D21E64BCEC}" presName="sp" presStyleCnt="0"/>
+      <dgm:spPr/>
+    </dgm:pt>
+    <dgm:pt modelId="{2FE0C6AC-E3A9-42BA-9FA4-D9B03A006D5B}" type="pres">
+      <dgm:prSet presAssocID="{A2A3BD78-D004-43DC-B540-ED476CEE9B1B}" presName="arrowAndChildren" presStyleCnt="0"/>
+      <dgm:spPr/>
+    </dgm:pt>
+    <dgm:pt modelId="{92C4159F-9907-49F8-A024-1E206DCB5402}" type="pres">
+      <dgm:prSet presAssocID="{A2A3BD78-D004-43DC-B540-ED476CEE9B1B}" presName="parentTextArrow" presStyleLbl="node1" presStyleIdx="2" presStyleCnt="7"/>
+      <dgm:spPr/>
+      <dgm:t>
+        <a:bodyPr/>
+        <a:lstStyle/>
+        <a:p>
+          <a:endParaRPr lang="en-US"/>
+        </a:p>
+      </dgm:t>
+    </dgm:pt>
+    <dgm:pt modelId="{510F4042-CFA8-416D-BE6C-C642B78DC90A}" type="pres">
+      <dgm:prSet presAssocID="{A2A3BD78-D004-43DC-B540-ED476CEE9B1B}" presName="arrow" presStyleLbl="node1" presStyleIdx="3" presStyleCnt="7"/>
+      <dgm:spPr/>
+      <dgm:t>
+        <a:bodyPr/>
+        <a:lstStyle/>
+        <a:p>
+          <a:endParaRPr lang="en-US"/>
+        </a:p>
+      </dgm:t>
+    </dgm:pt>
+    <dgm:pt modelId="{E287560B-AA37-4248-98D1-208BC344B497}" type="pres">
+      <dgm:prSet presAssocID="{A2A3BD78-D004-43DC-B540-ED476CEE9B1B}" presName="descendantArrow" presStyleCnt="0"/>
+      <dgm:spPr/>
+    </dgm:pt>
+    <dgm:pt modelId="{D1F4EC99-152E-4E55-B0ED-DA5EDD5DB814}" type="pres">
+      <dgm:prSet presAssocID="{3FDA43E8-932A-4464-89E9-5556DC8760F0}" presName="childTextArrow" presStyleLbl="fgAccFollowNode1" presStyleIdx="11" presStyleCnt="31">
         <dgm:presLayoutVars>
           <dgm:bulletEnabled val="1"/>
         </dgm:presLayoutVars>
@@ -4503,8 +4719,8 @@
         </a:p>
       </dgm:t>
     </dgm:pt>
-    <dgm:pt modelId="{1E9BE2A3-2E5A-4F7C-8D81-7FBA8A8E0E12}" type="pres">
-      <dgm:prSet presAssocID="{801A5BA4-012D-4F88-B467-969D819E55C8}" presName="childTextArrow" presStyleLbl="fgAccFollowNode1" presStyleIdx="12" presStyleCnt="27">
+    <dgm:pt modelId="{DC7D1EE5-01E1-4461-9CB8-3BF362745895}" type="pres">
+      <dgm:prSet presAssocID="{80ECA4D7-F9C7-4EE2-8E4E-30A86C8D568A}" presName="childTextArrow" presStyleLbl="fgAccFollowNode1" presStyleIdx="12" presStyleCnt="31">
         <dgm:presLayoutVars>
           <dgm:bulletEnabled val="1"/>
         </dgm:presLayoutVars>
@@ -4518,8 +4734,8 @@
         </a:p>
       </dgm:t>
     </dgm:pt>
-    <dgm:pt modelId="{B1605C27-43E9-46BB-98E4-CACEE8C4DAE9}" type="pres">
-      <dgm:prSet presAssocID="{F9EF35E5-6440-4F2C-9AB5-CFDD748BAD21}" presName="childTextArrow" presStyleLbl="fgAccFollowNode1" presStyleIdx="13" presStyleCnt="27">
+    <dgm:pt modelId="{12D2F38D-99D0-42E9-81C4-65811361A936}" type="pres">
+      <dgm:prSet presAssocID="{40C0F2F7-47D4-4483-98EA-235FD052053A}" presName="childTextArrow" presStyleLbl="fgAccFollowNode1" presStyleIdx="13" presStyleCnt="31">
         <dgm:presLayoutVars>
           <dgm:bulletEnabled val="1"/>
         </dgm:presLayoutVars>
@@ -4533,42 +4749,8 @@
         </a:p>
       </dgm:t>
     </dgm:pt>
-    <dgm:pt modelId="{D8598128-5BD2-482B-9D6B-C74916184E79}" type="pres">
-      <dgm:prSet presAssocID="{C27A4883-C604-49F9-BA33-AE9DAA4DD2C4}" presName="sp" presStyleCnt="0"/>
-      <dgm:spPr/>
-    </dgm:pt>
-    <dgm:pt modelId="{418D62CA-026C-40EE-9930-FFF89C7D593D}" type="pres">
-      <dgm:prSet presAssocID="{B690BB27-E0AC-4648-86F2-8443C1F17F0B}" presName="arrowAndChildren" presStyleCnt="0"/>
-      <dgm:spPr/>
-    </dgm:pt>
-    <dgm:pt modelId="{5F820664-FD53-47A6-9E84-FEF2FC82C11C}" type="pres">
-      <dgm:prSet presAssocID="{B690BB27-E0AC-4648-86F2-8443C1F17F0B}" presName="parentTextArrow" presStyleLbl="node1" presStyleIdx="3" presStyleCnt="7"/>
-      <dgm:spPr/>
-      <dgm:t>
-        <a:bodyPr/>
-        <a:lstStyle/>
-        <a:p>
-          <a:endParaRPr lang="en-US"/>
-        </a:p>
-      </dgm:t>
-    </dgm:pt>
-    <dgm:pt modelId="{73B72A02-0ECA-44A7-A37D-1B493992778F}" type="pres">
-      <dgm:prSet presAssocID="{B690BB27-E0AC-4648-86F2-8443C1F17F0B}" presName="arrow" presStyleLbl="node1" presStyleIdx="4" presStyleCnt="7"/>
-      <dgm:spPr/>
-      <dgm:t>
-        <a:bodyPr/>
-        <a:lstStyle/>
-        <a:p>
-          <a:endParaRPr lang="en-US"/>
-        </a:p>
-      </dgm:t>
-    </dgm:pt>
-    <dgm:pt modelId="{1A1CE1C7-EA1B-470B-9FC1-31C6378F6DE2}" type="pres">
-      <dgm:prSet presAssocID="{B690BB27-E0AC-4648-86F2-8443C1F17F0B}" presName="descendantArrow" presStyleCnt="0"/>
-      <dgm:spPr/>
-    </dgm:pt>
-    <dgm:pt modelId="{4BD9F2FC-C4C1-416D-96CF-01ED6B8F5B82}" type="pres">
-      <dgm:prSet presAssocID="{C58336F9-67FC-416D-8312-E865894B3FF4}" presName="childTextArrow" presStyleLbl="fgAccFollowNode1" presStyleIdx="14" presStyleCnt="27">
+    <dgm:pt modelId="{1E9BE2A3-2E5A-4F7C-8D81-7FBA8A8E0E12}" type="pres">
+      <dgm:prSet presAssocID="{801A5BA4-012D-4F88-B467-969D819E55C8}" presName="childTextArrow" presStyleLbl="fgAccFollowNode1" presStyleIdx="14" presStyleCnt="31">
         <dgm:presLayoutVars>
           <dgm:bulletEnabled val="1"/>
         </dgm:presLayoutVars>
@@ -4582,8 +4764,8 @@
         </a:p>
       </dgm:t>
     </dgm:pt>
-    <dgm:pt modelId="{5F44BA6B-4649-4DC2-9FCB-1546C0D6770A}" type="pres">
-      <dgm:prSet presAssocID="{D45239CA-8359-47EB-A6BF-263B95853D00}" presName="childTextArrow" presStyleLbl="fgAccFollowNode1" presStyleIdx="15" presStyleCnt="27">
+    <dgm:pt modelId="{B1605C27-43E9-46BB-98E4-CACEE8C4DAE9}" type="pres">
+      <dgm:prSet presAssocID="{F9EF35E5-6440-4F2C-9AB5-CFDD748BAD21}" presName="childTextArrow" presStyleLbl="fgAccFollowNode1" presStyleIdx="15" presStyleCnt="31">
         <dgm:presLayoutVars>
           <dgm:bulletEnabled val="1"/>
         </dgm:presLayoutVars>
@@ -4597,8 +4779,8 @@
         </a:p>
       </dgm:t>
     </dgm:pt>
-    <dgm:pt modelId="{E363E9BB-A42E-4B8E-89DA-4C7ACBA49209}" type="pres">
-      <dgm:prSet presAssocID="{0B3750F0-71B6-490B-83CC-8A7C143F0308}" presName="childTextArrow" presStyleLbl="fgAccFollowNode1" presStyleIdx="16" presStyleCnt="27">
+    <dgm:pt modelId="{0FD453E8-E68B-4ED7-8F80-67B74B27F4A5}" type="pres">
+      <dgm:prSet presAssocID="{71431A4B-3C89-4FB7-ABD3-71CC53DCE821}" presName="childTextArrow" presStyleLbl="fgAccFollowNode1" presStyleIdx="16" presStyleCnt="31">
         <dgm:presLayoutVars>
           <dgm:bulletEnabled val="1"/>
         </dgm:presLayoutVars>
@@ -4612,8 +4794,42 @@
         </a:p>
       </dgm:t>
     </dgm:pt>
-    <dgm:pt modelId="{77CB07A7-36EB-416C-B677-823179EDD39E}" type="pres">
-      <dgm:prSet presAssocID="{22EC05A6-40FC-4F3F-9FD1-D0D3863AA82A}" presName="childTextArrow" presStyleLbl="fgAccFollowNode1" presStyleIdx="17" presStyleCnt="27">
+    <dgm:pt modelId="{D8598128-5BD2-482B-9D6B-C74916184E79}" type="pres">
+      <dgm:prSet presAssocID="{C27A4883-C604-49F9-BA33-AE9DAA4DD2C4}" presName="sp" presStyleCnt="0"/>
+      <dgm:spPr/>
+    </dgm:pt>
+    <dgm:pt modelId="{418D62CA-026C-40EE-9930-FFF89C7D593D}" type="pres">
+      <dgm:prSet presAssocID="{B690BB27-E0AC-4648-86F2-8443C1F17F0B}" presName="arrowAndChildren" presStyleCnt="0"/>
+      <dgm:spPr/>
+    </dgm:pt>
+    <dgm:pt modelId="{5F820664-FD53-47A6-9E84-FEF2FC82C11C}" type="pres">
+      <dgm:prSet presAssocID="{B690BB27-E0AC-4648-86F2-8443C1F17F0B}" presName="parentTextArrow" presStyleLbl="node1" presStyleIdx="3" presStyleCnt="7"/>
+      <dgm:spPr/>
+      <dgm:t>
+        <a:bodyPr/>
+        <a:lstStyle/>
+        <a:p>
+          <a:endParaRPr lang="en-US"/>
+        </a:p>
+      </dgm:t>
+    </dgm:pt>
+    <dgm:pt modelId="{73B72A02-0ECA-44A7-A37D-1B493992778F}" type="pres">
+      <dgm:prSet presAssocID="{B690BB27-E0AC-4648-86F2-8443C1F17F0B}" presName="arrow" presStyleLbl="node1" presStyleIdx="4" presStyleCnt="7"/>
+      <dgm:spPr/>
+      <dgm:t>
+        <a:bodyPr/>
+        <a:lstStyle/>
+        <a:p>
+          <a:endParaRPr lang="en-US"/>
+        </a:p>
+      </dgm:t>
+    </dgm:pt>
+    <dgm:pt modelId="{1A1CE1C7-EA1B-470B-9FC1-31C6378F6DE2}" type="pres">
+      <dgm:prSet presAssocID="{B690BB27-E0AC-4648-86F2-8443C1F17F0B}" presName="descendantArrow" presStyleCnt="0"/>
+      <dgm:spPr/>
+    </dgm:pt>
+    <dgm:pt modelId="{4BD9F2FC-C4C1-416D-96CF-01ED6B8F5B82}" type="pres">
+      <dgm:prSet presAssocID="{C58336F9-67FC-416D-8312-E865894B3FF4}" presName="childTextArrow" presStyleLbl="fgAccFollowNode1" presStyleIdx="17" presStyleCnt="31">
         <dgm:presLayoutVars>
           <dgm:bulletEnabled val="1"/>
         </dgm:presLayoutVars>
@@ -4627,8 +4843,8 @@
         </a:p>
       </dgm:t>
     </dgm:pt>
-    <dgm:pt modelId="{516175B2-2ABA-4643-A657-11B0552F6DC6}" type="pres">
-      <dgm:prSet presAssocID="{C3834693-006B-4757-AB97-E44C715B2C6F}" presName="childTextArrow" presStyleLbl="fgAccFollowNode1" presStyleIdx="18" presStyleCnt="27">
+    <dgm:pt modelId="{5F44BA6B-4649-4DC2-9FCB-1546C0D6770A}" type="pres">
+      <dgm:prSet presAssocID="{D45239CA-8359-47EB-A6BF-263B95853D00}" presName="childTextArrow" presStyleLbl="fgAccFollowNode1" presStyleIdx="18" presStyleCnt="31">
         <dgm:presLayoutVars>
           <dgm:bulletEnabled val="1"/>
         </dgm:presLayoutVars>
@@ -4642,42 +4858,8 @@
         </a:p>
       </dgm:t>
     </dgm:pt>
-    <dgm:pt modelId="{99F0C881-1ACE-4866-BEA9-FE36476CD260}" type="pres">
-      <dgm:prSet presAssocID="{8E77D4E2-20B1-4B7B-9F03-7BCD17287633}" presName="sp" presStyleCnt="0"/>
-      <dgm:spPr/>
-    </dgm:pt>
-    <dgm:pt modelId="{DA7C3525-37E0-490D-A242-CC971E14D2F5}" type="pres">
-      <dgm:prSet presAssocID="{C72F5594-5C51-4D43-9E6F-72CB9793398A}" presName="arrowAndChildren" presStyleCnt="0"/>
-      <dgm:spPr/>
-    </dgm:pt>
-    <dgm:pt modelId="{65C115F7-0047-45AC-B82C-0F818E9ED500}" type="pres">
-      <dgm:prSet presAssocID="{C72F5594-5C51-4D43-9E6F-72CB9793398A}" presName="parentTextArrow" presStyleLbl="node1" presStyleIdx="4" presStyleCnt="7"/>
-      <dgm:spPr/>
-      <dgm:t>
-        <a:bodyPr/>
-        <a:lstStyle/>
-        <a:p>
-          <a:endParaRPr lang="en-US"/>
-        </a:p>
-      </dgm:t>
-    </dgm:pt>
-    <dgm:pt modelId="{A1B9C31A-1156-4C51-9BA3-49306759E255}" type="pres">
-      <dgm:prSet presAssocID="{C72F5594-5C51-4D43-9E6F-72CB9793398A}" presName="arrow" presStyleLbl="node1" presStyleIdx="5" presStyleCnt="7"/>
-      <dgm:spPr/>
-      <dgm:t>
-        <a:bodyPr/>
-        <a:lstStyle/>
-        <a:p>
-          <a:endParaRPr lang="en-US"/>
-        </a:p>
-      </dgm:t>
-    </dgm:pt>
-    <dgm:pt modelId="{CA1832D4-D1D7-4EE3-98F2-EF99ECE6C65B}" type="pres">
-      <dgm:prSet presAssocID="{C72F5594-5C51-4D43-9E6F-72CB9793398A}" presName="descendantArrow" presStyleCnt="0"/>
-      <dgm:spPr/>
-    </dgm:pt>
-    <dgm:pt modelId="{767A8E6C-16DC-495B-A27A-AB2EBB9B3571}" type="pres">
-      <dgm:prSet presAssocID="{5926E5D3-2314-4801-BEB2-91BF4162BF42}" presName="childTextArrow" presStyleLbl="fgAccFollowNode1" presStyleIdx="19" presStyleCnt="27">
+    <dgm:pt modelId="{B677A5FE-3E7C-437B-AA3D-6BAC41A7C0B2}" type="pres">
+      <dgm:prSet presAssocID="{54DD3199-8DFE-4D9C-A66C-0EB0DCACE878}" presName="childTextArrow" presStyleLbl="fgAccFollowNode1" presStyleIdx="19" presStyleCnt="31">
         <dgm:presLayoutVars>
           <dgm:bulletEnabled val="1"/>
         </dgm:presLayoutVars>
@@ -4691,8 +4873,8 @@
         </a:p>
       </dgm:t>
     </dgm:pt>
-    <dgm:pt modelId="{0242FE30-E3B6-496D-90F0-3EEA0A2B0289}" type="pres">
-      <dgm:prSet presAssocID="{2DC5589D-76A5-4044-A73F-FDF59398BBFF}" presName="childTextArrow" presStyleLbl="fgAccFollowNode1" presStyleIdx="20" presStyleCnt="27">
+    <dgm:pt modelId="{E363E9BB-A42E-4B8E-89DA-4C7ACBA49209}" type="pres">
+      <dgm:prSet presAssocID="{0B3750F0-71B6-490B-83CC-8A7C143F0308}" presName="childTextArrow" presStyleLbl="fgAccFollowNode1" presStyleIdx="20" presStyleCnt="31">
         <dgm:presLayoutVars>
           <dgm:bulletEnabled val="1"/>
         </dgm:presLayoutVars>
@@ -4706,8 +4888,8 @@
         </a:p>
       </dgm:t>
     </dgm:pt>
-    <dgm:pt modelId="{2FB1D835-27A6-4EBB-A60C-5C5F3B21C117}" type="pres">
-      <dgm:prSet presAssocID="{7D8B9571-F3C6-4FB7-87FA-DB85E3C23E9A}" presName="childTextArrow" presStyleLbl="fgAccFollowNode1" presStyleIdx="21" presStyleCnt="27">
+    <dgm:pt modelId="{77CB07A7-36EB-416C-B677-823179EDD39E}" type="pres">
+      <dgm:prSet presAssocID="{22EC05A6-40FC-4F3F-9FD1-D0D3863AA82A}" presName="childTextArrow" presStyleLbl="fgAccFollowNode1" presStyleIdx="21" presStyleCnt="31">
         <dgm:presLayoutVars>
           <dgm:bulletEnabled val="1"/>
         </dgm:presLayoutVars>
@@ -4721,8 +4903,8 @@
         </a:p>
       </dgm:t>
     </dgm:pt>
-    <dgm:pt modelId="{0E925631-7B9D-4638-88EE-A96D480AC529}" type="pres">
-      <dgm:prSet presAssocID="{BEF938CE-96E2-46A4-8F89-B4E7F9AA3440}" presName="childTextArrow" presStyleLbl="fgAccFollowNode1" presStyleIdx="22" presStyleCnt="27">
+    <dgm:pt modelId="{516175B2-2ABA-4643-A657-11B0552F6DC6}" type="pres">
+      <dgm:prSet presAssocID="{C3834693-006B-4757-AB97-E44C715B2C6F}" presName="childTextArrow" presStyleLbl="fgAccFollowNode1" presStyleIdx="22" presStyleCnt="31">
         <dgm:presLayoutVars>
           <dgm:bulletEnabled val="1"/>
         </dgm:presLayoutVars>
@@ -4736,42 +4918,42 @@
         </a:p>
       </dgm:t>
     </dgm:pt>
-    <dgm:pt modelId="{37D725DC-15FD-4EC8-A497-7368EAD5F083}" type="pres">
-      <dgm:prSet presAssocID="{9EBA5CAB-5CC1-4F34-B1BA-63CCDF058BB4}" presName="sp" presStyleCnt="0"/>
-      <dgm:spPr/>
-    </dgm:pt>
-    <dgm:pt modelId="{6E8F4D4A-A328-465C-8498-06D807FDF9EC}" type="pres">
-      <dgm:prSet presAssocID="{E4A8C87C-D779-4CED-8887-9B6549780D26}" presName="arrowAndChildren" presStyleCnt="0"/>
-      <dgm:spPr/>
-    </dgm:pt>
-    <dgm:pt modelId="{EB868BD6-2F00-439A-ACEC-1F419EFEDEBB}" type="pres">
-      <dgm:prSet presAssocID="{E4A8C87C-D779-4CED-8887-9B6549780D26}" presName="parentTextArrow" presStyleLbl="node1" presStyleIdx="5" presStyleCnt="7"/>
-      <dgm:spPr/>
-      <dgm:t>
-        <a:bodyPr/>
-        <a:lstStyle/>
-        <a:p>
-          <a:endParaRPr lang="en-US"/>
-        </a:p>
-      </dgm:t>
-    </dgm:pt>
-    <dgm:pt modelId="{3D3C0266-BBF9-441C-BEFD-769ED1F9C02C}" type="pres">
-      <dgm:prSet presAssocID="{E4A8C87C-D779-4CED-8887-9B6549780D26}" presName="arrow" presStyleLbl="node1" presStyleIdx="6" presStyleCnt="7"/>
-      <dgm:spPr/>
-      <dgm:t>
-        <a:bodyPr/>
-        <a:lstStyle/>
-        <a:p>
-          <a:endParaRPr lang="en-US"/>
-        </a:p>
-      </dgm:t>
-    </dgm:pt>
-    <dgm:pt modelId="{96CB06E3-CCF2-4487-BAFF-232792282C34}" type="pres">
-      <dgm:prSet presAssocID="{E4A8C87C-D779-4CED-8887-9B6549780D26}" presName="descendantArrow" presStyleCnt="0"/>
-      <dgm:spPr/>
-    </dgm:pt>
-    <dgm:pt modelId="{4CEA73B4-9810-4D3B-B0E0-49C2694AE51E}" type="pres">
-      <dgm:prSet presAssocID="{FBB1B63D-02A8-446B-AE2E-138B030CB20B}" presName="childTextArrow" presStyleLbl="fgAccFollowNode1" presStyleIdx="23" presStyleCnt="27">
+    <dgm:pt modelId="{99F0C881-1ACE-4866-BEA9-FE36476CD260}" type="pres">
+      <dgm:prSet presAssocID="{8E77D4E2-20B1-4B7B-9F03-7BCD17287633}" presName="sp" presStyleCnt="0"/>
+      <dgm:spPr/>
+    </dgm:pt>
+    <dgm:pt modelId="{DA7C3525-37E0-490D-A242-CC971E14D2F5}" type="pres">
+      <dgm:prSet presAssocID="{C72F5594-5C51-4D43-9E6F-72CB9793398A}" presName="arrowAndChildren" presStyleCnt="0"/>
+      <dgm:spPr/>
+    </dgm:pt>
+    <dgm:pt modelId="{65C115F7-0047-45AC-B82C-0F818E9ED500}" type="pres">
+      <dgm:prSet presAssocID="{C72F5594-5C51-4D43-9E6F-72CB9793398A}" presName="parentTextArrow" presStyleLbl="node1" presStyleIdx="4" presStyleCnt="7"/>
+      <dgm:spPr/>
+      <dgm:t>
+        <a:bodyPr/>
+        <a:lstStyle/>
+        <a:p>
+          <a:endParaRPr lang="en-US"/>
+        </a:p>
+      </dgm:t>
+    </dgm:pt>
+    <dgm:pt modelId="{A1B9C31A-1156-4C51-9BA3-49306759E255}" type="pres">
+      <dgm:prSet presAssocID="{C72F5594-5C51-4D43-9E6F-72CB9793398A}" presName="arrow" presStyleLbl="node1" presStyleIdx="5" presStyleCnt="7"/>
+      <dgm:spPr/>
+      <dgm:t>
+        <a:bodyPr/>
+        <a:lstStyle/>
+        <a:p>
+          <a:endParaRPr lang="en-US"/>
+        </a:p>
+      </dgm:t>
+    </dgm:pt>
+    <dgm:pt modelId="{CA1832D4-D1D7-4EE3-98F2-EF99ECE6C65B}" type="pres">
+      <dgm:prSet presAssocID="{C72F5594-5C51-4D43-9E6F-72CB9793398A}" presName="descendantArrow" presStyleCnt="0"/>
+      <dgm:spPr/>
+    </dgm:pt>
+    <dgm:pt modelId="{767A8E6C-16DC-495B-A27A-AB2EBB9B3571}" type="pres">
+      <dgm:prSet presAssocID="{5926E5D3-2314-4801-BEB2-91BF4162BF42}" presName="childTextArrow" presStyleLbl="fgAccFollowNode1" presStyleIdx="23" presStyleCnt="31">
         <dgm:presLayoutVars>
           <dgm:bulletEnabled val="1"/>
         </dgm:presLayoutVars>
@@ -4785,8 +4967,8 @@
         </a:p>
       </dgm:t>
     </dgm:pt>
-    <dgm:pt modelId="{176BB967-85CF-4B86-9C46-CA14810665F5}" type="pres">
-      <dgm:prSet presAssocID="{72203140-6BF8-42B7-9D41-CC6371AEA6A3}" presName="childTextArrow" presStyleLbl="fgAccFollowNode1" presStyleIdx="24" presStyleCnt="27">
+    <dgm:pt modelId="{0242FE30-E3B6-496D-90F0-3EEA0A2B0289}" type="pres">
+      <dgm:prSet presAssocID="{2DC5589D-76A5-4044-A73F-FDF59398BBFF}" presName="childTextArrow" presStyleLbl="fgAccFollowNode1" presStyleIdx="24" presStyleCnt="31">
         <dgm:presLayoutVars>
           <dgm:bulletEnabled val="1"/>
         </dgm:presLayoutVars>
@@ -4800,8 +4982,8 @@
         </a:p>
       </dgm:t>
     </dgm:pt>
-    <dgm:pt modelId="{5E07C81E-B689-4E03-82E3-A5C4E5EC27AD}" type="pres">
-      <dgm:prSet presAssocID="{349FF3AC-168D-41F4-8506-87226E2D4596}" presName="childTextArrow" presStyleLbl="fgAccFollowNode1" presStyleIdx="25" presStyleCnt="27">
+    <dgm:pt modelId="{2FB1D835-27A6-4EBB-A60C-5C5F3B21C117}" type="pres">
+      <dgm:prSet presAssocID="{7D8B9571-F3C6-4FB7-87FA-DB85E3C23E9A}" presName="childTextArrow" presStyleLbl="fgAccFollowNode1" presStyleIdx="25" presStyleCnt="31">
         <dgm:presLayoutVars>
           <dgm:bulletEnabled val="1"/>
         </dgm:presLayoutVars>
@@ -4815,8 +4997,8 @@
         </a:p>
       </dgm:t>
     </dgm:pt>
-    <dgm:pt modelId="{12A2AD38-0FDF-4127-9334-C7A73083828C}" type="pres">
-      <dgm:prSet presAssocID="{E0CFE967-6FAB-47CB-A32A-D6C1AB7EB668}" presName="childTextArrow" presStyleLbl="fgAccFollowNode1" presStyleIdx="26" presStyleCnt="27">
+    <dgm:pt modelId="{0E925631-7B9D-4638-88EE-A96D480AC529}" type="pres">
+      <dgm:prSet presAssocID="{BEF938CE-96E2-46A4-8F89-B4E7F9AA3440}" presName="childTextArrow" presStyleLbl="fgAccFollowNode1" presStyleIdx="26" presStyleCnt="31">
         <dgm:presLayoutVars>
           <dgm:bulletEnabled val="1"/>
         </dgm:presLayoutVars>
@@ -4830,142 +5012,248 @@
         </a:p>
       </dgm:t>
     </dgm:pt>
+    <dgm:pt modelId="{37D725DC-15FD-4EC8-A497-7368EAD5F083}" type="pres">
+      <dgm:prSet presAssocID="{9EBA5CAB-5CC1-4F34-B1BA-63CCDF058BB4}" presName="sp" presStyleCnt="0"/>
+      <dgm:spPr/>
+    </dgm:pt>
+    <dgm:pt modelId="{6E8F4D4A-A328-465C-8498-06D807FDF9EC}" type="pres">
+      <dgm:prSet presAssocID="{E4A8C87C-D779-4CED-8887-9B6549780D26}" presName="arrowAndChildren" presStyleCnt="0"/>
+      <dgm:spPr/>
+    </dgm:pt>
+    <dgm:pt modelId="{EB868BD6-2F00-439A-ACEC-1F419EFEDEBB}" type="pres">
+      <dgm:prSet presAssocID="{E4A8C87C-D779-4CED-8887-9B6549780D26}" presName="parentTextArrow" presStyleLbl="node1" presStyleIdx="5" presStyleCnt="7"/>
+      <dgm:spPr/>
+      <dgm:t>
+        <a:bodyPr/>
+        <a:lstStyle/>
+        <a:p>
+          <a:endParaRPr lang="en-US"/>
+        </a:p>
+      </dgm:t>
+    </dgm:pt>
+    <dgm:pt modelId="{3D3C0266-BBF9-441C-BEFD-769ED1F9C02C}" type="pres">
+      <dgm:prSet presAssocID="{E4A8C87C-D779-4CED-8887-9B6549780D26}" presName="arrow" presStyleLbl="node1" presStyleIdx="6" presStyleCnt="7"/>
+      <dgm:spPr/>
+      <dgm:t>
+        <a:bodyPr/>
+        <a:lstStyle/>
+        <a:p>
+          <a:endParaRPr lang="en-US"/>
+        </a:p>
+      </dgm:t>
+    </dgm:pt>
+    <dgm:pt modelId="{96CB06E3-CCF2-4487-BAFF-232792282C34}" type="pres">
+      <dgm:prSet presAssocID="{E4A8C87C-D779-4CED-8887-9B6549780D26}" presName="descendantArrow" presStyleCnt="0"/>
+      <dgm:spPr/>
+    </dgm:pt>
+    <dgm:pt modelId="{4CEA73B4-9810-4D3B-B0E0-49C2694AE51E}" type="pres">
+      <dgm:prSet presAssocID="{FBB1B63D-02A8-446B-AE2E-138B030CB20B}" presName="childTextArrow" presStyleLbl="fgAccFollowNode1" presStyleIdx="27" presStyleCnt="31">
+        <dgm:presLayoutVars>
+          <dgm:bulletEnabled val="1"/>
+        </dgm:presLayoutVars>
+      </dgm:prSet>
+      <dgm:spPr/>
+      <dgm:t>
+        <a:bodyPr/>
+        <a:lstStyle/>
+        <a:p>
+          <a:endParaRPr lang="en-US"/>
+        </a:p>
+      </dgm:t>
+    </dgm:pt>
+    <dgm:pt modelId="{176BB967-85CF-4B86-9C46-CA14810665F5}" type="pres">
+      <dgm:prSet presAssocID="{72203140-6BF8-42B7-9D41-CC6371AEA6A3}" presName="childTextArrow" presStyleLbl="fgAccFollowNode1" presStyleIdx="28" presStyleCnt="31">
+        <dgm:presLayoutVars>
+          <dgm:bulletEnabled val="1"/>
+        </dgm:presLayoutVars>
+      </dgm:prSet>
+      <dgm:spPr/>
+      <dgm:t>
+        <a:bodyPr/>
+        <a:lstStyle/>
+        <a:p>
+          <a:endParaRPr lang="en-US"/>
+        </a:p>
+      </dgm:t>
+    </dgm:pt>
+    <dgm:pt modelId="{5E07C81E-B689-4E03-82E3-A5C4E5EC27AD}" type="pres">
+      <dgm:prSet presAssocID="{349FF3AC-168D-41F4-8506-87226E2D4596}" presName="childTextArrow" presStyleLbl="fgAccFollowNode1" presStyleIdx="29" presStyleCnt="31">
+        <dgm:presLayoutVars>
+          <dgm:bulletEnabled val="1"/>
+        </dgm:presLayoutVars>
+      </dgm:prSet>
+      <dgm:spPr/>
+      <dgm:t>
+        <a:bodyPr/>
+        <a:lstStyle/>
+        <a:p>
+          <a:endParaRPr lang="en-US"/>
+        </a:p>
+      </dgm:t>
+    </dgm:pt>
+    <dgm:pt modelId="{12A2AD38-0FDF-4127-9334-C7A73083828C}" type="pres">
+      <dgm:prSet presAssocID="{E0CFE967-6FAB-47CB-A32A-D6C1AB7EB668}" presName="childTextArrow" presStyleLbl="fgAccFollowNode1" presStyleIdx="30" presStyleCnt="31">
+        <dgm:presLayoutVars>
+          <dgm:bulletEnabled val="1"/>
+        </dgm:presLayoutVars>
+      </dgm:prSet>
+      <dgm:spPr/>
+      <dgm:t>
+        <a:bodyPr/>
+        <a:lstStyle/>
+        <a:p>
+          <a:endParaRPr lang="en-US"/>
+        </a:p>
+      </dgm:t>
+    </dgm:pt>
   </dgm:ptLst>
   <dgm:cxnLst>
+    <dgm:cxn modelId="{C8E44408-489D-4135-8638-2D4A965C4A6D}" type="presOf" srcId="{AE061B13-5A52-40B4-BE6B-DDA9D8056AC0}" destId="{C6B9515E-5D27-4EB8-A136-B9B942485DDD}" srcOrd="0" destOrd="0" presId="urn:microsoft.com/office/officeart/2005/8/layout/process4"/>
+    <dgm:cxn modelId="{3C0DED44-F4BA-4D31-8B51-16DC866A978E}" srcId="{B690BB27-E0AC-4648-86F2-8443C1F17F0B}" destId="{54DD3199-8DFE-4D9C-A66C-0EB0DCACE878}" srcOrd="2" destOrd="0" parTransId="{FB776EBE-DF54-4B2E-BBC0-924D5EE7218B}" sibTransId="{CD4785F8-5705-4C79-BDDF-543E117C791E}"/>
+    <dgm:cxn modelId="{3481FA1D-A83E-48B0-BF3E-5A35852439D7}" type="presOf" srcId="{C3834693-006B-4757-AB97-E44C715B2C6F}" destId="{516175B2-2ABA-4643-A657-11B0552F6DC6}" srcOrd="0" destOrd="0" presId="urn:microsoft.com/office/officeart/2005/8/layout/process4"/>
+    <dgm:cxn modelId="{FEDAE774-A692-424A-BDC7-F05BDDA724D7}" srcId="{A2A3BD78-D004-43DC-B540-ED476CEE9B1B}" destId="{40C0F2F7-47D4-4483-98EA-235FD052053A}" srcOrd="2" destOrd="0" parTransId="{7118DF15-06C0-43CA-8140-489481AF8C8B}" sibTransId="{A7FEE467-2AD6-4D8F-9522-BF5117423174}"/>
+    <dgm:cxn modelId="{8E5D1B34-9234-4915-AE7A-3F759FC7AA36}" type="presOf" srcId="{80ECA4D7-F9C7-4EE2-8E4E-30A86C8D568A}" destId="{DC7D1EE5-01E1-4461-9CB8-3BF362745895}" srcOrd="0" destOrd="0" presId="urn:microsoft.com/office/officeart/2005/8/layout/process4"/>
+    <dgm:cxn modelId="{C1FC30C7-2730-422F-837E-F7905BB097BD}" srcId="{B71DC928-1AAA-47F4-85B2-86987F4AD5AE}" destId="{0D472D55-F176-4E68-8744-AE2F89297FCA}" srcOrd="2" destOrd="0" parTransId="{944D74ED-7053-4D06-BBDA-5D076A302F1B}" sibTransId="{78F066E7-E5C9-45F7-9FF7-C7FEADAA4F4F}"/>
+    <dgm:cxn modelId="{A8366F42-B2A1-4D1E-A2CF-A40CAEC04C56}" type="presOf" srcId="{CADE42C3-B7BD-4911-878E-1E51446FAE4A}" destId="{B513EB33-2B82-4CCF-83A9-29EE2D1B7EE1}" srcOrd="0" destOrd="0" presId="urn:microsoft.com/office/officeart/2005/8/layout/process4"/>
+    <dgm:cxn modelId="{2C62560D-B4E3-43CA-B2A9-D1669DC315D9}" srcId="{E4A8C87C-D779-4CED-8887-9B6549780D26}" destId="{72203140-6BF8-42B7-9D41-CC6371AEA6A3}" srcOrd="1" destOrd="0" parTransId="{69A853D5-A4D6-49FD-B30D-98BDADB676DC}" sibTransId="{DBE69090-4F59-4EAD-BFD4-C950C225523E}"/>
+    <dgm:cxn modelId="{5A2F6409-3DC3-4913-A950-E4445FCA9C6B}" type="presOf" srcId="{D45239CA-8359-47EB-A6BF-263B95853D00}" destId="{5F44BA6B-4649-4DC2-9FCB-1546C0D6770A}" srcOrd="0" destOrd="0" presId="urn:microsoft.com/office/officeart/2005/8/layout/process4"/>
+    <dgm:cxn modelId="{532A33AD-2B70-43E3-A8CF-1034CBF8F9BF}" type="presOf" srcId="{54DD3199-8DFE-4D9C-A66C-0EB0DCACE878}" destId="{B677A5FE-3E7C-437B-AA3D-6BAC41A7C0B2}" srcOrd="0" destOrd="0" presId="urn:microsoft.com/office/officeart/2005/8/layout/process4"/>
+    <dgm:cxn modelId="{3B052DEA-6652-454E-94F2-2EA89AB646EC}" type="presOf" srcId="{1AAFCA39-F6AE-463D-B48B-8D8738F73533}" destId="{71F320B7-F9D3-4C3F-B10C-684A2A3E98A4}" srcOrd="0" destOrd="0" presId="urn:microsoft.com/office/officeart/2005/8/layout/process4"/>
+    <dgm:cxn modelId="{DE4B51EA-FF82-46C9-AC55-160FBF7E303E}" type="presOf" srcId="{801A5BA4-012D-4F88-B467-969D819E55C8}" destId="{1E9BE2A3-2E5A-4F7C-8D81-7FBA8A8E0E12}" srcOrd="0" destOrd="0" presId="urn:microsoft.com/office/officeart/2005/8/layout/process4"/>
+    <dgm:cxn modelId="{A3D6189D-70DA-4024-B139-F33572A89E6E}" type="presOf" srcId="{C58336F9-67FC-416D-8312-E865894B3FF4}" destId="{4BD9F2FC-C4C1-416D-96CF-01ED6B8F5B82}" srcOrd="0" destOrd="0" presId="urn:microsoft.com/office/officeart/2005/8/layout/process4"/>
+    <dgm:cxn modelId="{C37A5353-0920-4A54-8960-B3F239792ABC}" srcId="{C72F5594-5C51-4D43-9E6F-72CB9793398A}" destId="{2DC5589D-76A5-4044-A73F-FDF59398BBFF}" srcOrd="1" destOrd="0" parTransId="{158833B9-3CF4-4EBE-BA18-C9B4226056D3}" sibTransId="{F7DDA5F3-1251-4B0D-A303-8DF504183B45}"/>
+    <dgm:cxn modelId="{B0DA3BE4-E739-4E91-887A-4A7F5E28C607}" srcId="{C72F5594-5C51-4D43-9E6F-72CB9793398A}" destId="{7D8B9571-F3C6-4FB7-87FA-DB85E3C23E9A}" srcOrd="2" destOrd="0" parTransId="{3944B3E2-CEEE-4CB8-9523-4E02D4102BE9}" sibTransId="{724B3CD0-D3A0-4EFE-BF4F-044412D6BD07}"/>
+    <dgm:cxn modelId="{881A0069-1BEB-4E5F-B5CC-197E3E5BCADD}" type="presOf" srcId="{FBB1B63D-02A8-446B-AE2E-138B030CB20B}" destId="{4CEA73B4-9810-4D3B-B0E0-49C2694AE51E}" srcOrd="0" destOrd="0" presId="urn:microsoft.com/office/officeart/2005/8/layout/process4"/>
     <dgm:cxn modelId="{C402CA91-D6FB-4D6B-89A1-A3F78F55188E}" srcId="{1735024D-74F9-434C-885F-030F35B6E51B}" destId="{AB3C7262-B429-4512-AA2F-E810A0265EB3}" srcOrd="3" destOrd="0" parTransId="{11695D0F-61FE-493E-AA8E-A697CD6E6696}" sibTransId="{AFDF2807-B827-4770-B4B2-0EF9D442D311}"/>
-    <dgm:cxn modelId="{C37A5353-0920-4A54-8960-B3F239792ABC}" srcId="{C72F5594-5C51-4D43-9E6F-72CB9793398A}" destId="{2DC5589D-76A5-4044-A73F-FDF59398BBFF}" srcOrd="1" destOrd="0" parTransId="{158833B9-3CF4-4EBE-BA18-C9B4226056D3}" sibTransId="{F7DDA5F3-1251-4B0D-A303-8DF504183B45}"/>
+    <dgm:cxn modelId="{57D6FE41-7AD5-45D8-A401-7E5EF1E2540C}" srcId="{E4A8C87C-D779-4CED-8887-9B6549780D26}" destId="{349FF3AC-168D-41F4-8506-87226E2D4596}" srcOrd="2" destOrd="0" parTransId="{C13B2526-0D1C-41B8-A667-BD6C321C182E}" sibTransId="{953A9DAE-6D1F-4890-81FC-42E5AA98930C}"/>
+    <dgm:cxn modelId="{8123164E-607A-4058-BCAA-5A1D25F5DF2B}" srcId="{1735024D-74F9-434C-885F-030F35B6E51B}" destId="{EE1970B3-C525-4934-87F3-08EE774030D0}" srcOrd="1" destOrd="0" parTransId="{F158865C-E925-4E2D-9119-F98437C1F871}" sibTransId="{88E0098F-A05A-4DBB-A75F-516A04C135FA}"/>
+    <dgm:cxn modelId="{9BC6A455-12B2-4F08-A18D-5028E56A0B0C}" srcId="{A2A3BD78-D004-43DC-B540-ED476CEE9B1B}" destId="{80ECA4D7-F9C7-4EE2-8E4E-30A86C8D568A}" srcOrd="1" destOrd="0" parTransId="{F10A29AD-1CB5-44AB-9336-F86FD5A8351C}" sibTransId="{28642513-4555-49AE-93EF-D8076223E6F2}"/>
     <dgm:cxn modelId="{2F4F9DE2-FD91-44A8-888A-DF0F34D9A4B2}" srcId="{AB2EF5AB-9FE9-4FA2-B4C4-8B1F6DB93472}" destId="{C72F5594-5C51-4D43-9E6F-72CB9793398A}" srcOrd="1" destOrd="0" parTransId="{69E49447-B4A3-4733-8199-166F214F03E3}" sibTransId="{8E77D4E2-20B1-4B7B-9F03-7BCD17287633}"/>
+    <dgm:cxn modelId="{764C61A1-1F21-4480-86B2-C3C1AE33C782}" type="presOf" srcId="{22EC05A6-40FC-4F3F-9FD1-D0D3863AA82A}" destId="{77CB07A7-36EB-416C-B677-823179EDD39E}" srcOrd="0" destOrd="0" presId="urn:microsoft.com/office/officeart/2005/8/layout/process4"/>
+    <dgm:cxn modelId="{67B719FF-A446-4D99-AFAE-02EFEFE91F5A}" srcId="{B71DC928-1AAA-47F4-85B2-86987F4AD5AE}" destId="{645EBEA4-9A48-44F2-A6DC-6283F0C82A28}" srcOrd="0" destOrd="0" parTransId="{D97F7891-6AE2-4D12-91EA-F3DDAFB4C135}" sibTransId="{7F16AFD4-25C5-4CD8-8965-3B7F854F2279}"/>
+    <dgm:cxn modelId="{765287BD-69E0-4C19-9004-FF0ADCB9C883}" srcId="{E4A8C87C-D779-4CED-8887-9B6549780D26}" destId="{E0CFE967-6FAB-47CB-A32A-D6C1AB7EB668}" srcOrd="3" destOrd="0" parTransId="{8320C5F7-42A8-4D2E-A0DF-741ED38B28F2}" sibTransId="{9D7A91FE-4AAD-460C-88E9-2359F8E35238}"/>
+    <dgm:cxn modelId="{FB06A7DA-3170-4AD4-948A-138C68E787D4}" type="presOf" srcId="{AB2EF5AB-9FE9-4FA2-B4C4-8B1F6DB93472}" destId="{2DF1CDF0-CA04-431C-9952-2B6EA19DD02B}" srcOrd="0" destOrd="0" presId="urn:microsoft.com/office/officeart/2005/8/layout/process4"/>
+    <dgm:cxn modelId="{7BE3DB82-263E-4F16-A55B-F63B845241AE}" type="presOf" srcId="{C0797502-CB29-4B9B-BA39-6CE91D2CB3EA}" destId="{69A3CDE0-A5A5-4357-BA47-1C3DBB727532}" srcOrd="0" destOrd="0" presId="urn:microsoft.com/office/officeart/2005/8/layout/process4"/>
+    <dgm:cxn modelId="{924FE54E-0A7E-4D7A-84A6-5BFB2B41A069}" srcId="{AB2EF5AB-9FE9-4FA2-B4C4-8B1F6DB93472}" destId="{E4A8C87C-D779-4CED-8887-9B6549780D26}" srcOrd="0" destOrd="0" parTransId="{889917D4-7598-4455-B365-0EFCDC319292}" sibTransId="{9EBA5CAB-5CC1-4F34-B1BA-63CCDF058BB4}"/>
+    <dgm:cxn modelId="{6DE4998D-FC3D-415D-A407-562E1155ED80}" type="presOf" srcId="{E0CFE967-6FAB-47CB-A32A-D6C1AB7EB668}" destId="{12A2AD38-0FDF-4127-9334-C7A73083828C}" srcOrd="0" destOrd="0" presId="urn:microsoft.com/office/officeart/2005/8/layout/process4"/>
+    <dgm:cxn modelId="{A288BD70-C85A-4A8D-823F-8D6E7344E902}" type="presOf" srcId="{0B3750F0-71B6-490B-83CC-8A7C143F0308}" destId="{E363E9BB-A42E-4B8E-89DA-4C7ACBA49209}" srcOrd="0" destOrd="0" presId="urn:microsoft.com/office/officeart/2005/8/layout/process4"/>
+    <dgm:cxn modelId="{6834BD81-787F-4D5D-82AE-74ED787C1910}" type="presOf" srcId="{C72F5594-5C51-4D43-9E6F-72CB9793398A}" destId="{A1B9C31A-1156-4C51-9BA3-49306759E255}" srcOrd="1" destOrd="0" presId="urn:microsoft.com/office/officeart/2005/8/layout/process4"/>
+    <dgm:cxn modelId="{3074B14F-1C64-4016-918E-2DAF0426E562}" type="presOf" srcId="{71431A4B-3C89-4FB7-ABD3-71CC53DCE821}" destId="{0FD453E8-E68B-4ED7-8F80-67B74B27F4A5}" srcOrd="0" destOrd="0" presId="urn:microsoft.com/office/officeart/2005/8/layout/process4"/>
+    <dgm:cxn modelId="{3B70EE2D-E3A3-42EA-A60A-A35F9793C8B8}" srcId="{AB2EF5AB-9FE9-4FA2-B4C4-8B1F6DB93472}" destId="{A2A3BD78-D004-43DC-B540-ED476CEE9B1B}" srcOrd="3" destOrd="0" parTransId="{35496EE8-54A4-4F06-8001-B699ABD7CD38}" sibTransId="{5A52DB2D-29CB-4651-9390-44D21E64BCEC}"/>
+    <dgm:cxn modelId="{E4BEC4A9-B116-4A84-9C04-8D10BF1E9E9D}" type="presOf" srcId="{B690BB27-E0AC-4648-86F2-8443C1F17F0B}" destId="{73B72A02-0ECA-44A7-A37D-1B493992778F}" srcOrd="1" destOrd="0" presId="urn:microsoft.com/office/officeart/2005/8/layout/process4"/>
+    <dgm:cxn modelId="{07B79904-1DF9-4BFB-A122-70DBB14E400A}" srcId="{1735024D-74F9-434C-885F-030F35B6E51B}" destId="{1AAFCA39-F6AE-463D-B48B-8D8738F73533}" srcOrd="4" destOrd="0" parTransId="{EE830DA6-E5CC-4F29-830F-F538653F6F4C}" sibTransId="{A51D9C06-4171-48FA-8F56-17F0039854FF}"/>
+    <dgm:cxn modelId="{A2B6D558-E70C-4F48-9E8C-F0F235EEC7CD}" srcId="{A2A3BD78-D004-43DC-B540-ED476CEE9B1B}" destId="{F9EF35E5-6440-4F2C-9AB5-CFDD748BAD21}" srcOrd="4" destOrd="0" parTransId="{8C64C0FC-3CA1-445B-B952-CC04615873B3}" sibTransId="{FEEDCFF4-43F7-4DF2-BBE5-20BE4032840A}"/>
+    <dgm:cxn modelId="{81BD7B7E-EA33-4EFF-9E09-E676E7ACD6F0}" srcId="{1735024D-74F9-434C-885F-030F35B6E51B}" destId="{C0797502-CB29-4B9B-BA39-6CE91D2CB3EA}" srcOrd="0" destOrd="0" parTransId="{65304443-D566-4D5D-96FD-586B8B912E76}" sibTransId="{849071B6-590F-47A2-ABE8-A349F795E89F}"/>
+    <dgm:cxn modelId="{9590A7A9-5254-47C5-9AB5-7B4D50AF58D1}" srcId="{B690BB27-E0AC-4648-86F2-8443C1F17F0B}" destId="{C3834693-006B-4757-AB97-E44C715B2C6F}" srcOrd="5" destOrd="0" parTransId="{F716517A-1A0E-4403-886B-29E8495AEABF}" sibTransId="{8227D2F7-CAA1-4B95-9576-2EA05B7AB1F2}"/>
+    <dgm:cxn modelId="{0B059002-2829-41CE-A982-B27C04ECA133}" srcId="{B71DC928-1AAA-47F4-85B2-86987F4AD5AE}" destId="{9242B818-C898-40BD-AC09-D623A7D53F0A}" srcOrd="3" destOrd="0" parTransId="{5D371D42-5593-4204-81CD-0E7BACC785C6}" sibTransId="{A0CBA136-D419-482F-B941-9868D18BE0C7}"/>
+    <dgm:cxn modelId="{9814E4BA-F5F1-46F8-A954-2C8F9953B551}" srcId="{E4A8C87C-D779-4CED-8887-9B6549780D26}" destId="{FBB1B63D-02A8-446B-AE2E-138B030CB20B}" srcOrd="0" destOrd="0" parTransId="{6C78BB6C-1D01-43B5-BEBD-6D2753E80931}" sibTransId="{5D88A94D-42D1-4201-8228-5945B2721D79}"/>
+    <dgm:cxn modelId="{0576F984-A669-4B82-A4C2-3B60D197A0B9}" type="presOf" srcId="{B690BB27-E0AC-4648-86F2-8443C1F17F0B}" destId="{5F820664-FD53-47A6-9E84-FEF2FC82C11C}" srcOrd="0" destOrd="0" presId="urn:microsoft.com/office/officeart/2005/8/layout/process4"/>
     <dgm:cxn modelId="{3D7A2332-2FCF-4AC5-9DB4-CE7426ED28C4}" srcId="{A2A3BD78-D004-43DC-B540-ED476CEE9B1B}" destId="{801A5BA4-012D-4F88-B467-969D819E55C8}" srcOrd="3" destOrd="0" parTransId="{F1475CA5-AE15-4FCB-B79B-972424676D83}" sibTransId="{D6BAE556-EB52-4045-9F1D-AC0B9B223B07}"/>
-    <dgm:cxn modelId="{DCE27611-28A4-4D2E-9971-3A50EB1F0456}" type="presOf" srcId="{B690BB27-E0AC-4648-86F2-8443C1F17F0B}" destId="{5F820664-FD53-47A6-9E84-FEF2FC82C11C}" srcOrd="0" destOrd="0" presId="urn:microsoft.com/office/officeart/2005/8/layout/process4"/>
-    <dgm:cxn modelId="{E09FF9CD-EDCA-4051-81BC-35D3FA69E7DF}" type="presOf" srcId="{73115BE9-C1E4-49E3-9FA3-313E523CE3AD}" destId="{5834CDD8-7CB5-4F1A-9EEB-DBA8C7AE2ABE}" srcOrd="0" destOrd="0" presId="urn:microsoft.com/office/officeart/2005/8/layout/process4"/>
-    <dgm:cxn modelId="{C7F1E3D1-B0E9-4CBF-8CF7-85F2DF697CB0}" type="presOf" srcId="{C72F5594-5C51-4D43-9E6F-72CB9793398A}" destId="{65C115F7-0047-45AC-B82C-0F818E9ED500}" srcOrd="0" destOrd="0" presId="urn:microsoft.com/office/officeart/2005/8/layout/process4"/>
-    <dgm:cxn modelId="{B0DA3BE4-E739-4E91-887A-4A7F5E28C607}" srcId="{C72F5594-5C51-4D43-9E6F-72CB9793398A}" destId="{7D8B9571-F3C6-4FB7-87FA-DB85E3C23E9A}" srcOrd="2" destOrd="0" parTransId="{3944B3E2-CEEE-4CB8-9523-4E02D4102BE9}" sibTransId="{724B3CD0-D3A0-4EFE-BF4F-044412D6BD07}"/>
-    <dgm:cxn modelId="{E613C058-212D-4C33-87ED-4C41CBF0190E}" type="presOf" srcId="{0D472D55-F176-4E68-8744-AE2F89297FCA}" destId="{EEE9E58A-8254-4828-8A94-B1BEEB16D233}" srcOrd="0" destOrd="0" presId="urn:microsoft.com/office/officeart/2005/8/layout/process4"/>
-    <dgm:cxn modelId="{E8AD886A-6616-41DE-81C0-A5C87ADE11A9}" type="presOf" srcId="{CADE42C3-B7BD-4911-878E-1E51446FAE4A}" destId="{B513EB33-2B82-4CCF-83A9-29EE2D1B7EE1}" srcOrd="0" destOrd="0" presId="urn:microsoft.com/office/officeart/2005/8/layout/process4"/>
-    <dgm:cxn modelId="{E0FD8036-2D49-49AA-85C6-2CFDE533B705}" type="presOf" srcId="{2DC5589D-76A5-4044-A73F-FDF59398BBFF}" destId="{0242FE30-E3B6-496D-90F0-3EEA0A2B0289}" srcOrd="0" destOrd="0" presId="urn:microsoft.com/office/officeart/2005/8/layout/process4"/>
-    <dgm:cxn modelId="{596DA9E5-C344-4E5E-A00B-CDA93874FE5A}" type="presOf" srcId="{AE061B13-5A52-40B4-BE6B-DDA9D8056AC0}" destId="{C6B9515E-5D27-4EB8-A136-B9B942485DDD}" srcOrd="0" destOrd="0" presId="urn:microsoft.com/office/officeart/2005/8/layout/process4"/>
-    <dgm:cxn modelId="{5ABDA28E-D8A0-4C25-AD56-A32990DC3D7F}" type="presOf" srcId="{1735024D-74F9-434C-885F-030F35B6E51B}" destId="{26D7E438-5DCE-4D3E-A5B8-50EBE98FE9A7}" srcOrd="0" destOrd="0" presId="urn:microsoft.com/office/officeart/2005/8/layout/process4"/>
-    <dgm:cxn modelId="{7D073382-8003-4C1E-B06D-0817E8C7901C}" type="presOf" srcId="{E0CFE967-6FAB-47CB-A32A-D6C1AB7EB668}" destId="{12A2AD38-0FDF-4127-9334-C7A73083828C}" srcOrd="0" destOrd="0" presId="urn:microsoft.com/office/officeart/2005/8/layout/process4"/>
-    <dgm:cxn modelId="{81BD7B7E-EA33-4EFF-9E09-E676E7ACD6F0}" srcId="{1735024D-74F9-434C-885F-030F35B6E51B}" destId="{C0797502-CB29-4B9B-BA39-6CE91D2CB3EA}" srcOrd="0" destOrd="0" parTransId="{65304443-D566-4D5D-96FD-586B8B912E76}" sibTransId="{849071B6-590F-47A2-ABE8-A349F795E89F}"/>
-    <dgm:cxn modelId="{C888E184-1D10-44E3-B69A-4744CC90A3B9}" type="presOf" srcId="{F9EF35E5-6440-4F2C-9AB5-CFDD748BAD21}" destId="{B1605C27-43E9-46BB-98E4-CACEE8C4DAE9}" srcOrd="0" destOrd="0" presId="urn:microsoft.com/office/officeart/2005/8/layout/process4"/>
-    <dgm:cxn modelId="{3EE446CE-0EE3-4D19-8681-A51623BD68F2}" type="presOf" srcId="{C72F5594-5C51-4D43-9E6F-72CB9793398A}" destId="{A1B9C31A-1156-4C51-9BA3-49306759E255}" srcOrd="1" destOrd="0" presId="urn:microsoft.com/office/officeart/2005/8/layout/process4"/>
+    <dgm:cxn modelId="{97A615A2-9C58-4D8F-B95B-CBD56BF01CB7}" type="presOf" srcId="{A2A3BD78-D004-43DC-B540-ED476CEE9B1B}" destId="{510F4042-CFA8-416D-BE6C-C642B78DC90A}" srcOrd="1" destOrd="0" presId="urn:microsoft.com/office/officeart/2005/8/layout/process4"/>
+    <dgm:cxn modelId="{74479966-FAA2-4FE7-9420-5D88E3D13712}" srcId="{A2A3BD78-D004-43DC-B540-ED476CEE9B1B}" destId="{3FDA43E8-932A-4464-89E9-5556DC8760F0}" srcOrd="0" destOrd="0" parTransId="{9F4D84BB-BD70-4798-8986-65DAC362F61A}" sibTransId="{78523FF5-DD58-4C68-A3C4-527EE69D8461}"/>
+    <dgm:cxn modelId="{84A5DDD0-A4EB-487D-AF87-83F4122FFA01}" srcId="{B71DC928-1AAA-47F4-85B2-86987F4AD5AE}" destId="{B05AD8C9-C969-4BCF-97D2-AC30C98B83F8}" srcOrd="4" destOrd="0" parTransId="{A5FF9309-4B84-4CEF-B28F-3E9C35FF399C}" sibTransId="{F92002D2-8BE4-4911-BD54-12EF5C681AA5}"/>
+    <dgm:cxn modelId="{4CD1874B-D34A-4CDE-A07C-D8D8B573B755}" srcId="{A2A3BD78-D004-43DC-B540-ED476CEE9B1B}" destId="{71431A4B-3C89-4FB7-ABD3-71CC53DCE821}" srcOrd="5" destOrd="0" parTransId="{8A4AD524-0777-4AD3-A2A7-D3CF8ACE24F5}" sibTransId="{7669B9CD-306D-4E42-952C-F94207BA202A}"/>
+    <dgm:cxn modelId="{608D40C3-AE6F-492B-99C9-D92C59B3E071}" type="presOf" srcId="{EE1970B3-C525-4934-87F3-08EE774030D0}" destId="{B62EBB85-B5AD-4D46-8D45-39685B492787}" srcOrd="0" destOrd="0" presId="urn:microsoft.com/office/officeart/2005/8/layout/process4"/>
+    <dgm:cxn modelId="{B4D5115D-954E-4E45-9643-729EFFC7F391}" type="presOf" srcId="{5926E5D3-2314-4801-BEB2-91BF4162BF42}" destId="{767A8E6C-16DC-495B-A27A-AB2EBB9B3571}" srcOrd="0" destOrd="0" presId="urn:microsoft.com/office/officeart/2005/8/layout/process4"/>
+    <dgm:cxn modelId="{87A4F241-DAE2-45DF-8FE2-EB1D02581232}" srcId="{B690BB27-E0AC-4648-86F2-8443C1F17F0B}" destId="{0B3750F0-71B6-490B-83CC-8A7C143F0308}" srcOrd="3" destOrd="0" parTransId="{86DD9902-DAA0-4F1A-AF76-0FC0A55E72A2}" sibTransId="{F68839EB-FA59-42DF-B092-45D45D7EE0A4}"/>
+    <dgm:cxn modelId="{26BC2EC6-AA3E-4236-A193-3BD8088D9828}" srcId="{B71DC928-1AAA-47F4-85B2-86987F4AD5AE}" destId="{AE061B13-5A52-40B4-BE6B-DDA9D8056AC0}" srcOrd="1" destOrd="0" parTransId="{C42964F1-F608-466E-A714-C5870CEBF43C}" sibTransId="{72144F3D-3446-4224-868C-D7E5C0FDCBF1}"/>
+    <dgm:cxn modelId="{7F26A98E-41BC-45CD-B2C2-970B5F05A481}" srcId="{AB2EF5AB-9FE9-4FA2-B4C4-8B1F6DB93472}" destId="{B690BB27-E0AC-4648-86F2-8443C1F17F0B}" srcOrd="2" destOrd="0" parTransId="{A6ECB7AB-44AB-42A2-8C72-67B9CC97E9AB}" sibTransId="{C27A4883-C604-49F9-BA33-AE9DAA4DD2C4}"/>
+    <dgm:cxn modelId="{6A20D2F2-AF20-4D43-A7AB-23AEBA968B4F}" type="presOf" srcId="{01330A95-B0F4-4B91-A857-3EF0EEF8FA1B}" destId="{988ACB74-CD14-4710-9EA1-388F36F53165}" srcOrd="0" destOrd="0" presId="urn:microsoft.com/office/officeart/2005/8/layout/process4"/>
+    <dgm:cxn modelId="{2DE50837-7F04-4E87-B373-5FD18090E63B}" srcId="{C72F5594-5C51-4D43-9E6F-72CB9793398A}" destId="{5926E5D3-2314-4801-BEB2-91BF4162BF42}" srcOrd="0" destOrd="0" parTransId="{458277CC-EAFE-4FC3-9F96-1D816CDD8942}" sibTransId="{239EA14B-9E29-40D7-B50B-F3DCDD0EBDCA}"/>
+    <dgm:cxn modelId="{E9E35CD3-AB33-427A-8C6C-C80256DE1323}" srcId="{B690BB27-E0AC-4648-86F2-8443C1F17F0B}" destId="{C58336F9-67FC-416D-8312-E865894B3FF4}" srcOrd="0" destOrd="0" parTransId="{3E775DFD-92A6-4670-B4EE-6D3AB008D01D}" sibTransId="{661F4417-C63F-4767-B0B1-E2B96E792D6A}"/>
+    <dgm:cxn modelId="{C3741A7E-0B5E-4D6F-96E6-F03821ADE511}" srcId="{AB2EF5AB-9FE9-4FA2-B4C4-8B1F6DB93472}" destId="{1735024D-74F9-434C-885F-030F35B6E51B}" srcOrd="5" destOrd="0" parTransId="{B5554A34-EDE0-429E-A52F-A15E5C3B2728}" sibTransId="{3EFBB251-970E-4002-8B87-012B2571CD68}"/>
+    <dgm:cxn modelId="{F94FC4C4-D0B5-43D5-8AA2-FEF333AFC084}" srcId="{B690BB27-E0AC-4648-86F2-8443C1F17F0B}" destId="{22EC05A6-40FC-4F3F-9FD1-D0D3863AA82A}" srcOrd="4" destOrd="0" parTransId="{08F7686D-3C73-4801-958F-F284F449F7A8}" sibTransId="{B06FDC7B-11DF-4821-A30E-A3A1FCE3D736}"/>
+    <dgm:cxn modelId="{195CE596-4383-4630-B1E7-C17ACE6DC16F}" type="presOf" srcId="{349FF3AC-168D-41F4-8506-87226E2D4596}" destId="{5E07C81E-B689-4E03-82E3-A5C4E5EC27AD}" srcOrd="0" destOrd="0" presId="urn:microsoft.com/office/officeart/2005/8/layout/process4"/>
+    <dgm:cxn modelId="{B83ECC8F-E374-4CC9-BDA0-7927DD10DD2E}" srcId="{AB2EF5AB-9FE9-4FA2-B4C4-8B1F6DB93472}" destId="{B71DC928-1AAA-47F4-85B2-86987F4AD5AE}" srcOrd="4" destOrd="0" parTransId="{92AAC359-E7BA-4E06-9E5D-4949F75C12FC}" sibTransId="{07A67B6E-F2F2-4A5A-8064-C0C94B8E57FC}"/>
+    <dgm:cxn modelId="{1B4BDF41-CE83-41D2-914F-2E09EF0F9D43}" type="presOf" srcId="{1735024D-74F9-434C-885F-030F35B6E51B}" destId="{99D9FC10-2ED4-4E2B-BACB-BD786F4CF6B7}" srcOrd="1" destOrd="0" presId="urn:microsoft.com/office/officeart/2005/8/layout/process4"/>
+    <dgm:cxn modelId="{8A86BF00-ABE1-4346-BCAE-0B0EA1766C17}" type="presOf" srcId="{9242B818-C898-40BD-AC09-D623A7D53F0A}" destId="{F319623B-2289-494F-81C7-030F434B6B85}" srcOrd="0" destOrd="0" presId="urn:microsoft.com/office/officeart/2005/8/layout/process4"/>
+    <dgm:cxn modelId="{73C77965-698A-4B3C-AC88-924E92AC06FA}" type="presOf" srcId="{40C0F2F7-47D4-4483-98EA-235FD052053A}" destId="{12D2F38D-99D0-42E9-81C4-65811361A936}" srcOrd="0" destOrd="0" presId="urn:microsoft.com/office/officeart/2005/8/layout/process4"/>
+    <dgm:cxn modelId="{3A5159FA-23A0-41FA-B303-3FB809EC18C8}" type="presOf" srcId="{E4A8C87C-D779-4CED-8887-9B6549780D26}" destId="{3D3C0266-BBF9-441C-BEFD-769ED1F9C02C}" srcOrd="1" destOrd="0" presId="urn:microsoft.com/office/officeart/2005/8/layout/process4"/>
+    <dgm:cxn modelId="{C5A7ED0F-8601-4233-A79B-96E32FE702A3}" type="presOf" srcId="{A2A3BD78-D004-43DC-B540-ED476CEE9B1B}" destId="{92C4159F-9907-49F8-A024-1E206DCB5402}" srcOrd="0" destOrd="0" presId="urn:microsoft.com/office/officeart/2005/8/layout/process4"/>
+    <dgm:cxn modelId="{C95E7301-1627-44D9-B71D-217F70B4174D}" type="presOf" srcId="{72203140-6BF8-42B7-9D41-CC6371AEA6A3}" destId="{176BB967-85CF-4B86-9C46-CA14810665F5}" srcOrd="0" destOrd="0" presId="urn:microsoft.com/office/officeart/2005/8/layout/process4"/>
+    <dgm:cxn modelId="{4A3E48E1-E15B-4822-A46D-93E6AC6116B6}" type="presOf" srcId="{B05AD8C9-C969-4BCF-97D2-AC30C98B83F8}" destId="{B5D3F04D-227B-438D-A1FF-E93B3C024CBF}" srcOrd="0" destOrd="0" presId="urn:microsoft.com/office/officeart/2005/8/layout/process4"/>
+    <dgm:cxn modelId="{4C65DC50-23A6-46AA-953B-3CA02CB267DF}" type="presOf" srcId="{0D472D55-F176-4E68-8744-AE2F89297FCA}" destId="{EEE9E58A-8254-4828-8A94-B1BEEB16D233}" srcOrd="0" destOrd="0" presId="urn:microsoft.com/office/officeart/2005/8/layout/process4"/>
+    <dgm:cxn modelId="{AC015F81-B0AE-46DA-AF0A-B570A268A6CF}" type="presOf" srcId="{AB3C7262-B429-4512-AA2F-E810A0265EB3}" destId="{ACB10869-347F-4DF0-9DCB-3EAECF3BAF09}" srcOrd="0" destOrd="0" presId="urn:microsoft.com/office/officeart/2005/8/layout/process4"/>
+    <dgm:cxn modelId="{96DC980D-B9F2-4FAC-ADA6-E67BD9AA92CB}" srcId="{B690BB27-E0AC-4648-86F2-8443C1F17F0B}" destId="{D45239CA-8359-47EB-A6BF-263B95853D00}" srcOrd="1" destOrd="0" parTransId="{B9C510B6-0FAF-4B0A-B47F-7B03971AD828}" sibTransId="{44003526-F415-4A66-96EE-2DFB51E0A78E}"/>
+    <dgm:cxn modelId="{182B95F4-8330-49D8-95FF-9FE801E76054}" type="presOf" srcId="{F9EF35E5-6440-4F2C-9AB5-CFDD748BAD21}" destId="{B1605C27-43E9-46BB-98E4-CACEE8C4DAE9}" srcOrd="0" destOrd="0" presId="urn:microsoft.com/office/officeart/2005/8/layout/process4"/>
+    <dgm:cxn modelId="{B4EA683B-DC9F-4C57-B279-BEC57C9DF9FB}" type="presOf" srcId="{73115BE9-C1E4-49E3-9FA3-313E523CE3AD}" destId="{5834CDD8-7CB5-4F1A-9EEB-DBA8C7AE2ABE}" srcOrd="0" destOrd="0" presId="urn:microsoft.com/office/officeart/2005/8/layout/process4"/>
+    <dgm:cxn modelId="{4FEBBA90-EE43-47F2-9B2D-51D105EA9427}" type="presOf" srcId="{2DC5589D-76A5-4044-A73F-FDF59398BBFF}" destId="{0242FE30-E3B6-496D-90F0-3EEA0A2B0289}" srcOrd="0" destOrd="0" presId="urn:microsoft.com/office/officeart/2005/8/layout/process4"/>
+    <dgm:cxn modelId="{06CAE580-4CB7-46D4-B0D5-55A66F9C78A7}" type="presOf" srcId="{C72F5594-5C51-4D43-9E6F-72CB9793398A}" destId="{65C115F7-0047-45AC-B82C-0F818E9ED500}" srcOrd="0" destOrd="0" presId="urn:microsoft.com/office/officeart/2005/8/layout/process4"/>
+    <dgm:cxn modelId="{C0F5E8B1-A436-4347-A1D5-CB3F382FA5DF}" srcId="{1735024D-74F9-434C-885F-030F35B6E51B}" destId="{73115BE9-C1E4-49E3-9FA3-313E523CE3AD}" srcOrd="2" destOrd="0" parTransId="{4AB2851B-CFEE-4628-91E0-E90EEAA3525B}" sibTransId="{EC1C8B9A-7021-408A-AC5C-529DCBC6F629}"/>
+    <dgm:cxn modelId="{A1126FD9-92D2-4032-A3C3-2F7333EBB06C}" type="presOf" srcId="{BEF938CE-96E2-46A4-8F89-B4E7F9AA3440}" destId="{0E925631-7B9D-4638-88EE-A96D480AC529}" srcOrd="0" destOrd="0" presId="urn:microsoft.com/office/officeart/2005/8/layout/process4"/>
+    <dgm:cxn modelId="{B5B3D2EB-7073-47EF-BAF0-E3AE21ECEAD5}" type="presOf" srcId="{E4A8C87C-D779-4CED-8887-9B6549780D26}" destId="{EB868BD6-2F00-439A-ACEC-1F419EFEDEBB}" srcOrd="0" destOrd="0" presId="urn:microsoft.com/office/officeart/2005/8/layout/process4"/>
+    <dgm:cxn modelId="{A6D8457B-36F6-48EC-BE65-9AAEB50744CC}" type="presOf" srcId="{B71DC928-1AAA-47F4-85B2-86987F4AD5AE}" destId="{7027B9EA-96D6-41CC-965D-BC277CBCD454}" srcOrd="0" destOrd="0" presId="urn:microsoft.com/office/officeart/2005/8/layout/process4"/>
+    <dgm:cxn modelId="{231F3EDE-6A45-41E9-BFA4-44B5F8F1F7C4}" type="presOf" srcId="{645EBEA4-9A48-44F2-A6DC-6283F0C82A28}" destId="{377941FA-BD16-49F9-A1D5-969FBA47D3E7}" srcOrd="0" destOrd="0" presId="urn:microsoft.com/office/officeart/2005/8/layout/process4"/>
+    <dgm:cxn modelId="{12F932B1-DD15-4862-B8D2-4042AEAAAA27}" type="presOf" srcId="{3FDA43E8-932A-4464-89E9-5556DC8760F0}" destId="{D1F4EC99-152E-4E55-B0ED-DA5EDD5DB814}" srcOrd="0" destOrd="0" presId="urn:microsoft.com/office/officeart/2005/8/layout/process4"/>
+    <dgm:cxn modelId="{45EB317B-C476-4E84-B2ED-B136EB628845}" type="presOf" srcId="{7D8B9571-F3C6-4FB7-87FA-DB85E3C23E9A}" destId="{2FB1D835-27A6-4EBB-A60C-5C5F3B21C117}" srcOrd="0" destOrd="0" presId="urn:microsoft.com/office/officeart/2005/8/layout/process4"/>
+    <dgm:cxn modelId="{F39A420F-1444-4394-9029-C7FC98A7E258}" srcId="{C72F5594-5C51-4D43-9E6F-72CB9793398A}" destId="{BEF938CE-96E2-46A4-8F89-B4E7F9AA3440}" srcOrd="3" destOrd="0" parTransId="{02C2A616-2AAF-4328-8883-9678421C8B94}" sibTransId="{441F1EF2-9EB8-4C5D-8C20-69FB1BF2E018}"/>
     <dgm:cxn modelId="{90C3D36D-7575-4394-812F-91110D0AA338}" srcId="{AB2EF5AB-9FE9-4FA2-B4C4-8B1F6DB93472}" destId="{CADE42C3-B7BD-4911-878E-1E51446FAE4A}" srcOrd="6" destOrd="0" parTransId="{A4B4EC5C-E0E3-43B6-8304-AA69044FA7BB}" sibTransId="{E6974C22-FE26-4921-BA90-0F4C7884AA64}"/>
-    <dgm:cxn modelId="{7F04E82C-8D0C-41C3-B545-757B78439F8E}" type="presOf" srcId="{FBB1B63D-02A8-446B-AE2E-138B030CB20B}" destId="{4CEA73B4-9810-4D3B-B0E0-49C2694AE51E}" srcOrd="0" destOrd="0" presId="urn:microsoft.com/office/officeart/2005/8/layout/process4"/>
-    <dgm:cxn modelId="{9D8D1E23-F7E6-460D-A7A4-0F6CDAAF5040}" type="presOf" srcId="{A2A3BD78-D004-43DC-B540-ED476CEE9B1B}" destId="{510F4042-CFA8-416D-BE6C-C642B78DC90A}" srcOrd="1" destOrd="0" presId="urn:microsoft.com/office/officeart/2005/8/layout/process4"/>
-    <dgm:cxn modelId="{96DC980D-B9F2-4FAC-ADA6-E67BD9AA92CB}" srcId="{B690BB27-E0AC-4648-86F2-8443C1F17F0B}" destId="{D45239CA-8359-47EB-A6BF-263B95853D00}" srcOrd="1" destOrd="0" parTransId="{B9C510B6-0FAF-4B0A-B47F-7B03971AD828}" sibTransId="{44003526-F415-4A66-96EE-2DFB51E0A78E}"/>
-    <dgm:cxn modelId="{765287BD-69E0-4C19-9004-FF0ADCB9C883}" srcId="{E4A8C87C-D779-4CED-8887-9B6549780D26}" destId="{E0CFE967-6FAB-47CB-A32A-D6C1AB7EB668}" srcOrd="3" destOrd="0" parTransId="{8320C5F7-42A8-4D2E-A0DF-741ED38B28F2}" sibTransId="{9D7A91FE-4AAD-460C-88E9-2359F8E35238}"/>
-    <dgm:cxn modelId="{74479966-FAA2-4FE7-9420-5D88E3D13712}" srcId="{A2A3BD78-D004-43DC-B540-ED476CEE9B1B}" destId="{3FDA43E8-932A-4464-89E9-5556DC8760F0}" srcOrd="0" destOrd="0" parTransId="{9F4D84BB-BD70-4798-8986-65DAC362F61A}" sibTransId="{78523FF5-DD58-4C68-A3C4-527EE69D8461}"/>
-    <dgm:cxn modelId="{DC626ACE-34E3-4E28-98DB-199AE6561EC9}" type="presOf" srcId="{3FDA43E8-932A-4464-89E9-5556DC8760F0}" destId="{D1F4EC99-152E-4E55-B0ED-DA5EDD5DB814}" srcOrd="0" destOrd="0" presId="urn:microsoft.com/office/officeart/2005/8/layout/process4"/>
-    <dgm:cxn modelId="{3B70EE2D-E3A3-42EA-A60A-A35F9793C8B8}" srcId="{AB2EF5AB-9FE9-4FA2-B4C4-8B1F6DB93472}" destId="{A2A3BD78-D004-43DC-B540-ED476CEE9B1B}" srcOrd="3" destOrd="0" parTransId="{35496EE8-54A4-4F06-8001-B699ABD7CD38}" sibTransId="{5A52DB2D-29CB-4651-9390-44D21E64BCEC}"/>
-    <dgm:cxn modelId="{9928F563-7117-4892-9E07-91F4C0A0DC97}" type="presOf" srcId="{40C0F2F7-47D4-4483-98EA-235FD052053A}" destId="{12D2F38D-99D0-42E9-81C4-65811361A936}" srcOrd="0" destOrd="0" presId="urn:microsoft.com/office/officeart/2005/8/layout/process4"/>
-    <dgm:cxn modelId="{2A34E924-F04D-4471-9B46-2CFA883D1E90}" type="presOf" srcId="{1735024D-74F9-434C-885F-030F35B6E51B}" destId="{99D9FC10-2ED4-4E2B-BACB-BD786F4CF6B7}" srcOrd="1" destOrd="0" presId="urn:microsoft.com/office/officeart/2005/8/layout/process4"/>
-    <dgm:cxn modelId="{E89722A3-0DC7-4F43-82DE-F2A35F8526CE}" type="presOf" srcId="{BEF938CE-96E2-46A4-8F89-B4E7F9AA3440}" destId="{0E925631-7B9D-4638-88EE-A96D480AC529}" srcOrd="0" destOrd="0" presId="urn:microsoft.com/office/officeart/2005/8/layout/process4"/>
-    <dgm:cxn modelId="{9590A7A9-5254-47C5-9AB5-7B4D50AF58D1}" srcId="{B690BB27-E0AC-4648-86F2-8443C1F17F0B}" destId="{C3834693-006B-4757-AB97-E44C715B2C6F}" srcOrd="4" destOrd="0" parTransId="{F716517A-1A0E-4403-886B-29E8495AEABF}" sibTransId="{8227D2F7-CAA1-4B95-9576-2EA05B7AB1F2}"/>
-    <dgm:cxn modelId="{2C62560D-B4E3-43CA-B2A9-D1669DC315D9}" srcId="{E4A8C87C-D779-4CED-8887-9B6549780D26}" destId="{72203140-6BF8-42B7-9D41-CC6371AEA6A3}" srcOrd="1" destOrd="0" parTransId="{69A853D5-A4D6-49FD-B30D-98BDADB676DC}" sibTransId="{DBE69090-4F59-4EAD-BFD4-C950C225523E}"/>
-    <dgm:cxn modelId="{4BCDFAE6-B194-43C3-A6BD-3B0023FEF331}" type="presOf" srcId="{0B3750F0-71B6-490B-83CC-8A7C143F0308}" destId="{E363E9BB-A42E-4B8E-89DA-4C7ACBA49209}" srcOrd="0" destOrd="0" presId="urn:microsoft.com/office/officeart/2005/8/layout/process4"/>
-    <dgm:cxn modelId="{A2B6D558-E70C-4F48-9E8C-F0F235EEC7CD}" srcId="{A2A3BD78-D004-43DC-B540-ED476CEE9B1B}" destId="{F9EF35E5-6440-4F2C-9AB5-CFDD748BAD21}" srcOrd="4" destOrd="0" parTransId="{8C64C0FC-3CA1-445B-B952-CC04615873B3}" sibTransId="{FEEDCFF4-43F7-4DF2-BBE5-20BE4032840A}"/>
-    <dgm:cxn modelId="{E9E35CD3-AB33-427A-8C6C-C80256DE1323}" srcId="{B690BB27-E0AC-4648-86F2-8443C1F17F0B}" destId="{C58336F9-67FC-416D-8312-E865894B3FF4}" srcOrd="0" destOrd="0" parTransId="{3E775DFD-92A6-4670-B4EE-6D3AB008D01D}" sibTransId="{661F4417-C63F-4767-B0B1-E2B96E792D6A}"/>
-    <dgm:cxn modelId="{9814E4BA-F5F1-46F8-A954-2C8F9953B551}" srcId="{E4A8C87C-D779-4CED-8887-9B6549780D26}" destId="{FBB1B63D-02A8-446B-AE2E-138B030CB20B}" srcOrd="0" destOrd="0" parTransId="{6C78BB6C-1D01-43B5-BEBD-6D2753E80931}" sibTransId="{5D88A94D-42D1-4201-8228-5945B2721D79}"/>
-    <dgm:cxn modelId="{C1FC30C7-2730-422F-837E-F7905BB097BD}" srcId="{B71DC928-1AAA-47F4-85B2-86987F4AD5AE}" destId="{0D472D55-F176-4E68-8744-AE2F89297FCA}" srcOrd="2" destOrd="0" parTransId="{944D74ED-7053-4D06-BBDA-5D076A302F1B}" sibTransId="{78F066E7-E5C9-45F7-9FF7-C7FEADAA4F4F}"/>
-    <dgm:cxn modelId="{409B8ADA-9B87-465B-A451-8D1A6D91A562}" type="presOf" srcId="{B690BB27-E0AC-4648-86F2-8443C1F17F0B}" destId="{73B72A02-0ECA-44A7-A37D-1B493992778F}" srcOrd="1" destOrd="0" presId="urn:microsoft.com/office/officeart/2005/8/layout/process4"/>
-    <dgm:cxn modelId="{4BC1468E-3761-4D12-8290-782DEE463A58}" type="presOf" srcId="{B71DC928-1AAA-47F4-85B2-86987F4AD5AE}" destId="{66FA396E-0A90-4778-B2A3-11099F471789}" srcOrd="1" destOrd="0" presId="urn:microsoft.com/office/officeart/2005/8/layout/process4"/>
-    <dgm:cxn modelId="{0B059002-2829-41CE-A982-B27C04ECA133}" srcId="{B71DC928-1AAA-47F4-85B2-86987F4AD5AE}" destId="{9242B818-C898-40BD-AC09-D623A7D53F0A}" srcOrd="3" destOrd="0" parTransId="{5D371D42-5593-4204-81CD-0E7BACC785C6}" sibTransId="{A0CBA136-D419-482F-B941-9868D18BE0C7}"/>
-    <dgm:cxn modelId="{B83ECC8F-E374-4CC9-BDA0-7927DD10DD2E}" srcId="{AB2EF5AB-9FE9-4FA2-B4C4-8B1F6DB93472}" destId="{B71DC928-1AAA-47F4-85B2-86987F4AD5AE}" srcOrd="4" destOrd="0" parTransId="{92AAC359-E7BA-4E06-9E5D-4949F75C12FC}" sibTransId="{07A67B6E-F2F2-4A5A-8064-C0C94B8E57FC}"/>
-    <dgm:cxn modelId="{FEDAE774-A692-424A-BDC7-F05BDDA724D7}" srcId="{A2A3BD78-D004-43DC-B540-ED476CEE9B1B}" destId="{40C0F2F7-47D4-4483-98EA-235FD052053A}" srcOrd="2" destOrd="0" parTransId="{7118DF15-06C0-43CA-8140-489481AF8C8B}" sibTransId="{A7FEE467-2AD6-4D8F-9522-BF5117423174}"/>
-    <dgm:cxn modelId="{8A0C97DB-6D57-4433-A7B4-7EE012BFC3F7}" type="presOf" srcId="{801A5BA4-012D-4F88-B467-969D819E55C8}" destId="{1E9BE2A3-2E5A-4F7C-8D81-7FBA8A8E0E12}" srcOrd="0" destOrd="0" presId="urn:microsoft.com/office/officeart/2005/8/layout/process4"/>
-    <dgm:cxn modelId="{2DE50837-7F04-4E87-B373-5FD18090E63B}" srcId="{C72F5594-5C51-4D43-9E6F-72CB9793398A}" destId="{5926E5D3-2314-4801-BEB2-91BF4162BF42}" srcOrd="0" destOrd="0" parTransId="{458277CC-EAFE-4FC3-9F96-1D816CDD8942}" sibTransId="{239EA14B-9E29-40D7-B50B-F3DCDD0EBDCA}"/>
-    <dgm:cxn modelId="{78C454F9-B22E-4F30-91D4-CB4C3B35CB10}" type="presOf" srcId="{C3834693-006B-4757-AB97-E44C715B2C6F}" destId="{516175B2-2ABA-4643-A657-11B0552F6DC6}" srcOrd="0" destOrd="0" presId="urn:microsoft.com/office/officeart/2005/8/layout/process4"/>
-    <dgm:cxn modelId="{BD1FEDE2-0504-4D8E-B208-F40BF198ED82}" type="presOf" srcId="{C0797502-CB29-4B9B-BA39-6CE91D2CB3EA}" destId="{69A3CDE0-A5A5-4357-BA47-1C3DBB727532}" srcOrd="0" destOrd="0" presId="urn:microsoft.com/office/officeart/2005/8/layout/process4"/>
-    <dgm:cxn modelId="{EB69D360-1DFB-4438-B8BB-3A0C6C8FD7D4}" type="presOf" srcId="{22EC05A6-40FC-4F3F-9FD1-D0D3863AA82A}" destId="{77CB07A7-36EB-416C-B677-823179EDD39E}" srcOrd="0" destOrd="0" presId="urn:microsoft.com/office/officeart/2005/8/layout/process4"/>
-    <dgm:cxn modelId="{A9A760ED-9F6D-4183-AE32-3855918FAE26}" type="presOf" srcId="{72203140-6BF8-42B7-9D41-CC6371AEA6A3}" destId="{176BB967-85CF-4B86-9C46-CA14810665F5}" srcOrd="0" destOrd="0" presId="urn:microsoft.com/office/officeart/2005/8/layout/process4"/>
-    <dgm:cxn modelId="{7F26A98E-41BC-45CD-B2C2-970B5F05A481}" srcId="{AB2EF5AB-9FE9-4FA2-B4C4-8B1F6DB93472}" destId="{B690BB27-E0AC-4648-86F2-8443C1F17F0B}" srcOrd="2" destOrd="0" parTransId="{A6ECB7AB-44AB-42A2-8C72-67B9CC97E9AB}" sibTransId="{C27A4883-C604-49F9-BA33-AE9DAA4DD2C4}"/>
-    <dgm:cxn modelId="{A1287C8B-BA54-473C-AA52-51684C7DFDD3}" type="presOf" srcId="{B05AD8C9-C969-4BCF-97D2-AC30C98B83F8}" destId="{B5D3F04D-227B-438D-A1FF-E93B3C024CBF}" srcOrd="0" destOrd="0" presId="urn:microsoft.com/office/officeart/2005/8/layout/process4"/>
-    <dgm:cxn modelId="{87A4F241-DAE2-45DF-8FE2-EB1D02581232}" srcId="{B690BB27-E0AC-4648-86F2-8443C1F17F0B}" destId="{0B3750F0-71B6-490B-83CC-8A7C143F0308}" srcOrd="2" destOrd="0" parTransId="{86DD9902-DAA0-4F1A-AF76-0FC0A55E72A2}" sibTransId="{F68839EB-FA59-42DF-B092-45D45D7EE0A4}"/>
-    <dgm:cxn modelId="{7B2F0383-032A-4F23-B2BD-74B3EBEE0274}" type="presOf" srcId="{C58336F9-67FC-416D-8312-E865894B3FF4}" destId="{4BD9F2FC-C4C1-416D-96CF-01ED6B8F5B82}" srcOrd="0" destOrd="0" presId="urn:microsoft.com/office/officeart/2005/8/layout/process4"/>
-    <dgm:cxn modelId="{26BC2EC6-AA3E-4236-A193-3BD8088D9828}" srcId="{B71DC928-1AAA-47F4-85B2-86987F4AD5AE}" destId="{AE061B13-5A52-40B4-BE6B-DDA9D8056AC0}" srcOrd="1" destOrd="0" parTransId="{C42964F1-F608-466E-A714-C5870CEBF43C}" sibTransId="{72144F3D-3446-4224-868C-D7E5C0FDCBF1}"/>
-    <dgm:cxn modelId="{C3741A7E-0B5E-4D6F-96E6-F03821ADE511}" srcId="{AB2EF5AB-9FE9-4FA2-B4C4-8B1F6DB93472}" destId="{1735024D-74F9-434C-885F-030F35B6E51B}" srcOrd="5" destOrd="0" parTransId="{B5554A34-EDE0-429E-A52F-A15E5C3B2728}" sibTransId="{3EFBB251-970E-4002-8B87-012B2571CD68}"/>
-    <dgm:cxn modelId="{90D99E62-7B6C-468F-ACB0-20314E9C7A66}" type="presOf" srcId="{645EBEA4-9A48-44F2-A6DC-6283F0C82A28}" destId="{377941FA-BD16-49F9-A1D5-969FBA47D3E7}" srcOrd="0" destOrd="0" presId="urn:microsoft.com/office/officeart/2005/8/layout/process4"/>
-    <dgm:cxn modelId="{7C2274A6-D2FF-4170-931C-6AA8769D2FD7}" type="presOf" srcId="{A2A3BD78-D004-43DC-B540-ED476CEE9B1B}" destId="{92C4159F-9907-49F8-A024-1E206DCB5402}" srcOrd="0" destOrd="0" presId="urn:microsoft.com/office/officeart/2005/8/layout/process4"/>
-    <dgm:cxn modelId="{3AFEC7BE-A015-466F-B050-FF06FE53E791}" type="presOf" srcId="{D45239CA-8359-47EB-A6BF-263B95853D00}" destId="{5F44BA6B-4649-4DC2-9FCB-1546C0D6770A}" srcOrd="0" destOrd="0" presId="urn:microsoft.com/office/officeart/2005/8/layout/process4"/>
-    <dgm:cxn modelId="{8123164E-607A-4058-BCAA-5A1D25F5DF2B}" srcId="{1735024D-74F9-434C-885F-030F35B6E51B}" destId="{EE1970B3-C525-4934-87F3-08EE774030D0}" srcOrd="1" destOrd="0" parTransId="{F158865C-E925-4E2D-9119-F98437C1F871}" sibTransId="{88E0098F-A05A-4DBB-A75F-516A04C135FA}"/>
-    <dgm:cxn modelId="{358FEACE-3C42-4A2C-8E3A-297EF1CB3B39}" type="presOf" srcId="{7D8B9571-F3C6-4FB7-87FA-DB85E3C23E9A}" destId="{2FB1D835-27A6-4EBB-A60C-5C5F3B21C117}" srcOrd="0" destOrd="0" presId="urn:microsoft.com/office/officeart/2005/8/layout/process4"/>
-    <dgm:cxn modelId="{4D29AFD6-2120-4131-9D07-499AA24EB2C7}" type="presOf" srcId="{9242B818-C898-40BD-AC09-D623A7D53F0A}" destId="{F319623B-2289-494F-81C7-030F434B6B85}" srcOrd="0" destOrd="0" presId="urn:microsoft.com/office/officeart/2005/8/layout/process4"/>
-    <dgm:cxn modelId="{67B719FF-A446-4D99-AFAE-02EFEFE91F5A}" srcId="{B71DC928-1AAA-47F4-85B2-86987F4AD5AE}" destId="{645EBEA4-9A48-44F2-A6DC-6283F0C82A28}" srcOrd="0" destOrd="0" parTransId="{D97F7891-6AE2-4D12-91EA-F3DDAFB4C135}" sibTransId="{7F16AFD4-25C5-4CD8-8965-3B7F854F2279}"/>
-    <dgm:cxn modelId="{C0F5E8B1-A436-4347-A1D5-CB3F382FA5DF}" srcId="{1735024D-74F9-434C-885F-030F35B6E51B}" destId="{73115BE9-C1E4-49E3-9FA3-313E523CE3AD}" srcOrd="2" destOrd="0" parTransId="{4AB2851B-CFEE-4628-91E0-E90EEAA3525B}" sibTransId="{EC1C8B9A-7021-408A-AC5C-529DCBC6F629}"/>
-    <dgm:cxn modelId="{9CA68AFA-009C-4380-B670-B2E6D34A59DE}" type="presOf" srcId="{AB2EF5AB-9FE9-4FA2-B4C4-8B1F6DB93472}" destId="{2DF1CDF0-CA04-431C-9952-2B6EA19DD02B}" srcOrd="0" destOrd="0" presId="urn:microsoft.com/office/officeart/2005/8/layout/process4"/>
-    <dgm:cxn modelId="{A84BB81D-62D4-4A4B-AF1B-ABC582A35801}" type="presOf" srcId="{E4A8C87C-D779-4CED-8887-9B6549780D26}" destId="{EB868BD6-2F00-439A-ACEC-1F419EFEDEBB}" srcOrd="0" destOrd="0" presId="urn:microsoft.com/office/officeart/2005/8/layout/process4"/>
-    <dgm:cxn modelId="{8C464F21-07E4-491F-9C25-8BE96A4C98A5}" type="presOf" srcId="{80ECA4D7-F9C7-4EE2-8E4E-30A86C8D568A}" destId="{DC7D1EE5-01E1-4461-9CB8-3BF362745895}" srcOrd="0" destOrd="0" presId="urn:microsoft.com/office/officeart/2005/8/layout/process4"/>
-    <dgm:cxn modelId="{9BC6A455-12B2-4F08-A18D-5028E56A0B0C}" srcId="{A2A3BD78-D004-43DC-B540-ED476CEE9B1B}" destId="{80ECA4D7-F9C7-4EE2-8E4E-30A86C8D568A}" srcOrd="1" destOrd="0" parTransId="{F10A29AD-1CB5-44AB-9336-F86FD5A8351C}" sibTransId="{28642513-4555-49AE-93EF-D8076223E6F2}"/>
-    <dgm:cxn modelId="{DFA7E197-DFA2-4DFD-8256-A435D5B88253}" type="presOf" srcId="{EE1970B3-C525-4934-87F3-08EE774030D0}" destId="{B62EBB85-B5AD-4D46-8D45-39685B492787}" srcOrd="0" destOrd="0" presId="urn:microsoft.com/office/officeart/2005/8/layout/process4"/>
-    <dgm:cxn modelId="{D4D75B80-E710-4096-A66B-6D2C2D5F73D1}" type="presOf" srcId="{AB3C7262-B429-4512-AA2F-E810A0265EB3}" destId="{ACB10869-347F-4DF0-9DCB-3EAECF3BAF09}" srcOrd="0" destOrd="0" presId="urn:microsoft.com/office/officeart/2005/8/layout/process4"/>
-    <dgm:cxn modelId="{84A5DDD0-A4EB-487D-AF87-83F4122FFA01}" srcId="{B71DC928-1AAA-47F4-85B2-86987F4AD5AE}" destId="{B05AD8C9-C969-4BCF-97D2-AC30C98B83F8}" srcOrd="4" destOrd="0" parTransId="{A5FF9309-4B84-4CEF-B28F-3E9C35FF399C}" sibTransId="{F92002D2-8BE4-4911-BD54-12EF5C681AA5}"/>
-    <dgm:cxn modelId="{82D9FA32-DF55-4B5C-BA9A-39002124F90A}" type="presOf" srcId="{B71DC928-1AAA-47F4-85B2-86987F4AD5AE}" destId="{7027B9EA-96D6-41CC-965D-BC277CBCD454}" srcOrd="0" destOrd="0" presId="urn:microsoft.com/office/officeart/2005/8/layout/process4"/>
-    <dgm:cxn modelId="{924FE54E-0A7E-4D7A-84A6-5BFB2B41A069}" srcId="{AB2EF5AB-9FE9-4FA2-B4C4-8B1F6DB93472}" destId="{E4A8C87C-D779-4CED-8887-9B6549780D26}" srcOrd="0" destOrd="0" parTransId="{889917D4-7598-4455-B365-0EFCDC319292}" sibTransId="{9EBA5CAB-5CC1-4F34-B1BA-63CCDF058BB4}"/>
-    <dgm:cxn modelId="{57D6FE41-7AD5-45D8-A401-7E5EF1E2540C}" srcId="{E4A8C87C-D779-4CED-8887-9B6549780D26}" destId="{349FF3AC-168D-41F4-8506-87226E2D4596}" srcOrd="2" destOrd="0" parTransId="{C13B2526-0D1C-41B8-A667-BD6C321C182E}" sibTransId="{953A9DAE-6D1F-4890-81FC-42E5AA98930C}"/>
-    <dgm:cxn modelId="{8B6CE7E8-CBBE-4A33-8CF6-0CEB840B7C1A}" type="presOf" srcId="{349FF3AC-168D-41F4-8506-87226E2D4596}" destId="{5E07C81E-B689-4E03-82E3-A5C4E5EC27AD}" srcOrd="0" destOrd="0" presId="urn:microsoft.com/office/officeart/2005/8/layout/process4"/>
-    <dgm:cxn modelId="{F94FC4C4-D0B5-43D5-8AA2-FEF333AFC084}" srcId="{B690BB27-E0AC-4648-86F2-8443C1F17F0B}" destId="{22EC05A6-40FC-4F3F-9FD1-D0D3863AA82A}" srcOrd="3" destOrd="0" parTransId="{08F7686D-3C73-4801-958F-F284F449F7A8}" sibTransId="{B06FDC7B-11DF-4821-A30E-A3A1FCE3D736}"/>
-    <dgm:cxn modelId="{4C892AB7-F8DB-4B7D-B2D1-AF84E7AF30EE}" type="presOf" srcId="{E4A8C87C-D779-4CED-8887-9B6549780D26}" destId="{3D3C0266-BBF9-441C-BEFD-769ED1F9C02C}" srcOrd="1" destOrd="0" presId="urn:microsoft.com/office/officeart/2005/8/layout/process4"/>
-    <dgm:cxn modelId="{5388246A-856F-4351-9CCE-C0C239D05FE9}" type="presOf" srcId="{5926E5D3-2314-4801-BEB2-91BF4162BF42}" destId="{767A8E6C-16DC-495B-A27A-AB2EBB9B3571}" srcOrd="0" destOrd="0" presId="urn:microsoft.com/office/officeart/2005/8/layout/process4"/>
-    <dgm:cxn modelId="{F39A420F-1444-4394-9029-C7FC98A7E258}" srcId="{C72F5594-5C51-4D43-9E6F-72CB9793398A}" destId="{BEF938CE-96E2-46A4-8F89-B4E7F9AA3440}" srcOrd="3" destOrd="0" parTransId="{02C2A616-2AAF-4328-8883-9678421C8B94}" sibTransId="{441F1EF2-9EB8-4C5D-8C20-69FB1BF2E018}"/>
-    <dgm:cxn modelId="{9D14EA9A-83C6-4F4D-9A17-5932CF00DA95}" type="presParOf" srcId="{2DF1CDF0-CA04-431C-9952-2B6EA19DD02B}" destId="{3A79341E-32DE-406E-92F1-4F962BB3CC49}" srcOrd="0" destOrd="0" presId="urn:microsoft.com/office/officeart/2005/8/layout/process4"/>
-    <dgm:cxn modelId="{A7B2C501-9CCC-48FB-A16F-E1C19818FD8C}" type="presParOf" srcId="{3A79341E-32DE-406E-92F1-4F962BB3CC49}" destId="{B513EB33-2B82-4CCF-83A9-29EE2D1B7EE1}" srcOrd="0" destOrd="0" presId="urn:microsoft.com/office/officeart/2005/8/layout/process4"/>
-    <dgm:cxn modelId="{394ADAB2-9521-41A9-9BD3-0AB39FDAC986}" type="presParOf" srcId="{2DF1CDF0-CA04-431C-9952-2B6EA19DD02B}" destId="{4896DFBC-F51E-494F-9917-8643C6914C34}" srcOrd="1" destOrd="0" presId="urn:microsoft.com/office/officeart/2005/8/layout/process4"/>
-    <dgm:cxn modelId="{E52ADFD6-EB13-4791-81DA-F5A4B82D87F0}" type="presParOf" srcId="{2DF1CDF0-CA04-431C-9952-2B6EA19DD02B}" destId="{A1828E89-B83F-4412-B0D8-7BA66516D437}" srcOrd="2" destOrd="0" presId="urn:microsoft.com/office/officeart/2005/8/layout/process4"/>
-    <dgm:cxn modelId="{A2425D3D-A7F5-4946-82D6-8228B9D5B29D}" type="presParOf" srcId="{A1828E89-B83F-4412-B0D8-7BA66516D437}" destId="{26D7E438-5DCE-4D3E-A5B8-50EBE98FE9A7}" srcOrd="0" destOrd="0" presId="urn:microsoft.com/office/officeart/2005/8/layout/process4"/>
-    <dgm:cxn modelId="{D99D48E0-EFE7-4C7C-A2DB-634DAFE0917D}" type="presParOf" srcId="{A1828E89-B83F-4412-B0D8-7BA66516D437}" destId="{99D9FC10-2ED4-4E2B-BACB-BD786F4CF6B7}" srcOrd="1" destOrd="0" presId="urn:microsoft.com/office/officeart/2005/8/layout/process4"/>
-    <dgm:cxn modelId="{CBAFD0F2-6747-4406-A6DB-29FB9D772553}" type="presParOf" srcId="{A1828E89-B83F-4412-B0D8-7BA66516D437}" destId="{C02E20B4-25C8-4561-86CB-01BE343D8B19}" srcOrd="2" destOrd="0" presId="urn:microsoft.com/office/officeart/2005/8/layout/process4"/>
-    <dgm:cxn modelId="{DC77B2C1-8749-493E-8B58-07E01C0466CB}" type="presParOf" srcId="{C02E20B4-25C8-4561-86CB-01BE343D8B19}" destId="{69A3CDE0-A5A5-4357-BA47-1C3DBB727532}" srcOrd="0" destOrd="0" presId="urn:microsoft.com/office/officeart/2005/8/layout/process4"/>
-    <dgm:cxn modelId="{0048C615-32E5-4350-9201-D519B732BD42}" type="presParOf" srcId="{C02E20B4-25C8-4561-86CB-01BE343D8B19}" destId="{B62EBB85-B5AD-4D46-8D45-39685B492787}" srcOrd="1" destOrd="0" presId="urn:microsoft.com/office/officeart/2005/8/layout/process4"/>
-    <dgm:cxn modelId="{F1EFFDC9-4BEA-4DFA-B2B2-FE18EE64527D}" type="presParOf" srcId="{C02E20B4-25C8-4561-86CB-01BE343D8B19}" destId="{5834CDD8-7CB5-4F1A-9EEB-DBA8C7AE2ABE}" srcOrd="2" destOrd="0" presId="urn:microsoft.com/office/officeart/2005/8/layout/process4"/>
-    <dgm:cxn modelId="{F3A14134-6DFC-43E3-BB0E-EFFC32FC0DCD}" type="presParOf" srcId="{C02E20B4-25C8-4561-86CB-01BE343D8B19}" destId="{ACB10869-347F-4DF0-9DCB-3EAECF3BAF09}" srcOrd="3" destOrd="0" presId="urn:microsoft.com/office/officeart/2005/8/layout/process4"/>
-    <dgm:cxn modelId="{8113CD03-272D-4386-869B-E2E1E691DEFC}" type="presParOf" srcId="{2DF1CDF0-CA04-431C-9952-2B6EA19DD02B}" destId="{44A2D900-BE4A-421E-80A0-F48190AF7820}" srcOrd="3" destOrd="0" presId="urn:microsoft.com/office/officeart/2005/8/layout/process4"/>
-    <dgm:cxn modelId="{937C8A73-F6D5-40BC-A318-67E47973B6D9}" type="presParOf" srcId="{2DF1CDF0-CA04-431C-9952-2B6EA19DD02B}" destId="{73FD08A7-3F1C-484C-9824-D73BCBAF8FFC}" srcOrd="4" destOrd="0" presId="urn:microsoft.com/office/officeart/2005/8/layout/process4"/>
-    <dgm:cxn modelId="{33952888-8123-4D5F-A84A-CF7ADE541938}" type="presParOf" srcId="{73FD08A7-3F1C-484C-9824-D73BCBAF8FFC}" destId="{7027B9EA-96D6-41CC-965D-BC277CBCD454}" srcOrd="0" destOrd="0" presId="urn:microsoft.com/office/officeart/2005/8/layout/process4"/>
-    <dgm:cxn modelId="{C9454950-35B6-49C4-8E20-B9F5EA8B2969}" type="presParOf" srcId="{73FD08A7-3F1C-484C-9824-D73BCBAF8FFC}" destId="{66FA396E-0A90-4778-B2A3-11099F471789}" srcOrd="1" destOrd="0" presId="urn:microsoft.com/office/officeart/2005/8/layout/process4"/>
-    <dgm:cxn modelId="{B33A2CD1-EEA2-416D-9A7E-16C10BF6827F}" type="presParOf" srcId="{73FD08A7-3F1C-484C-9824-D73BCBAF8FFC}" destId="{50540889-FBD1-4868-8965-A3792A7FAA10}" srcOrd="2" destOrd="0" presId="urn:microsoft.com/office/officeart/2005/8/layout/process4"/>
-    <dgm:cxn modelId="{8716E003-93C9-4C7C-83C7-DDAB751800B2}" type="presParOf" srcId="{50540889-FBD1-4868-8965-A3792A7FAA10}" destId="{377941FA-BD16-49F9-A1D5-969FBA47D3E7}" srcOrd="0" destOrd="0" presId="urn:microsoft.com/office/officeart/2005/8/layout/process4"/>
-    <dgm:cxn modelId="{A9C969D4-5FEB-45CD-89CF-9AF0E91A5E77}" type="presParOf" srcId="{50540889-FBD1-4868-8965-A3792A7FAA10}" destId="{C6B9515E-5D27-4EB8-A136-B9B942485DDD}" srcOrd="1" destOrd="0" presId="urn:microsoft.com/office/officeart/2005/8/layout/process4"/>
-    <dgm:cxn modelId="{32B26044-34CF-401D-82C0-AE17B6AA9B29}" type="presParOf" srcId="{50540889-FBD1-4868-8965-A3792A7FAA10}" destId="{EEE9E58A-8254-4828-8A94-B1BEEB16D233}" srcOrd="2" destOrd="0" presId="urn:microsoft.com/office/officeart/2005/8/layout/process4"/>
-    <dgm:cxn modelId="{1FC6C903-A2CD-438B-AC6A-D423452F3D75}" type="presParOf" srcId="{50540889-FBD1-4868-8965-A3792A7FAA10}" destId="{F319623B-2289-494F-81C7-030F434B6B85}" srcOrd="3" destOrd="0" presId="urn:microsoft.com/office/officeart/2005/8/layout/process4"/>
-    <dgm:cxn modelId="{048B369D-0950-4DD0-8F0C-E691A21FD118}" type="presParOf" srcId="{50540889-FBD1-4868-8965-A3792A7FAA10}" destId="{B5D3F04D-227B-438D-A1FF-E93B3C024CBF}" srcOrd="4" destOrd="0" presId="urn:microsoft.com/office/officeart/2005/8/layout/process4"/>
-    <dgm:cxn modelId="{B637C572-4051-4AF3-8920-53D6B1827913}" type="presParOf" srcId="{2DF1CDF0-CA04-431C-9952-2B6EA19DD02B}" destId="{70094409-58F8-44AA-972D-F45D3AB12F32}" srcOrd="5" destOrd="0" presId="urn:microsoft.com/office/officeart/2005/8/layout/process4"/>
-    <dgm:cxn modelId="{DC729CE2-13BA-44A1-81DF-A82D77DC5AC4}" type="presParOf" srcId="{2DF1CDF0-CA04-431C-9952-2B6EA19DD02B}" destId="{2FE0C6AC-E3A9-42BA-9FA4-D9B03A006D5B}" srcOrd="6" destOrd="0" presId="urn:microsoft.com/office/officeart/2005/8/layout/process4"/>
-    <dgm:cxn modelId="{210B3FC6-F532-4C6B-B6C8-895AEAE1EB20}" type="presParOf" srcId="{2FE0C6AC-E3A9-42BA-9FA4-D9B03A006D5B}" destId="{92C4159F-9907-49F8-A024-1E206DCB5402}" srcOrd="0" destOrd="0" presId="urn:microsoft.com/office/officeart/2005/8/layout/process4"/>
-    <dgm:cxn modelId="{0F5DF84D-E628-4149-BA61-423AF8741FD6}" type="presParOf" srcId="{2FE0C6AC-E3A9-42BA-9FA4-D9B03A006D5B}" destId="{510F4042-CFA8-416D-BE6C-C642B78DC90A}" srcOrd="1" destOrd="0" presId="urn:microsoft.com/office/officeart/2005/8/layout/process4"/>
-    <dgm:cxn modelId="{AAEE38A9-9D70-48F6-9ECC-40089DB9927F}" type="presParOf" srcId="{2FE0C6AC-E3A9-42BA-9FA4-D9B03A006D5B}" destId="{E287560B-AA37-4248-98D1-208BC344B497}" srcOrd="2" destOrd="0" presId="urn:microsoft.com/office/officeart/2005/8/layout/process4"/>
-    <dgm:cxn modelId="{89953B31-4A1D-4CEB-AA26-E99DAC7DCF93}" type="presParOf" srcId="{E287560B-AA37-4248-98D1-208BC344B497}" destId="{D1F4EC99-152E-4E55-B0ED-DA5EDD5DB814}" srcOrd="0" destOrd="0" presId="urn:microsoft.com/office/officeart/2005/8/layout/process4"/>
-    <dgm:cxn modelId="{B61273BC-0609-4D06-A644-CCA098DCCF38}" type="presParOf" srcId="{E287560B-AA37-4248-98D1-208BC344B497}" destId="{DC7D1EE5-01E1-4461-9CB8-3BF362745895}" srcOrd="1" destOrd="0" presId="urn:microsoft.com/office/officeart/2005/8/layout/process4"/>
-    <dgm:cxn modelId="{0891B1FA-D106-4591-A9B6-ED4BE03D490E}" type="presParOf" srcId="{E287560B-AA37-4248-98D1-208BC344B497}" destId="{12D2F38D-99D0-42E9-81C4-65811361A936}" srcOrd="2" destOrd="0" presId="urn:microsoft.com/office/officeart/2005/8/layout/process4"/>
-    <dgm:cxn modelId="{6A7125FA-C1A9-4120-B40B-E7D5A8DAB354}" type="presParOf" srcId="{E287560B-AA37-4248-98D1-208BC344B497}" destId="{1E9BE2A3-2E5A-4F7C-8D81-7FBA8A8E0E12}" srcOrd="3" destOrd="0" presId="urn:microsoft.com/office/officeart/2005/8/layout/process4"/>
-    <dgm:cxn modelId="{270E8BC5-E4B3-40AC-8F60-F3BA2742E23C}" type="presParOf" srcId="{E287560B-AA37-4248-98D1-208BC344B497}" destId="{B1605C27-43E9-46BB-98E4-CACEE8C4DAE9}" srcOrd="4" destOrd="0" presId="urn:microsoft.com/office/officeart/2005/8/layout/process4"/>
-    <dgm:cxn modelId="{28000D46-9B72-445F-9246-B287674432B0}" type="presParOf" srcId="{2DF1CDF0-CA04-431C-9952-2B6EA19DD02B}" destId="{D8598128-5BD2-482B-9D6B-C74916184E79}" srcOrd="7" destOrd="0" presId="urn:microsoft.com/office/officeart/2005/8/layout/process4"/>
-    <dgm:cxn modelId="{160DC8E7-66F6-48E0-8BF6-3252D10C5566}" type="presParOf" srcId="{2DF1CDF0-CA04-431C-9952-2B6EA19DD02B}" destId="{418D62CA-026C-40EE-9930-FFF89C7D593D}" srcOrd="8" destOrd="0" presId="urn:microsoft.com/office/officeart/2005/8/layout/process4"/>
-    <dgm:cxn modelId="{8A4826CD-397C-42A1-B1B6-DB33BD397EF4}" type="presParOf" srcId="{418D62CA-026C-40EE-9930-FFF89C7D593D}" destId="{5F820664-FD53-47A6-9E84-FEF2FC82C11C}" srcOrd="0" destOrd="0" presId="urn:microsoft.com/office/officeart/2005/8/layout/process4"/>
-    <dgm:cxn modelId="{F46DDC34-989A-4A43-B5AB-A2067E08DD70}" type="presParOf" srcId="{418D62CA-026C-40EE-9930-FFF89C7D593D}" destId="{73B72A02-0ECA-44A7-A37D-1B493992778F}" srcOrd="1" destOrd="0" presId="urn:microsoft.com/office/officeart/2005/8/layout/process4"/>
-    <dgm:cxn modelId="{360C3583-FC50-4EC4-A974-A2D09154EA48}" type="presParOf" srcId="{418D62CA-026C-40EE-9930-FFF89C7D593D}" destId="{1A1CE1C7-EA1B-470B-9FC1-31C6378F6DE2}" srcOrd="2" destOrd="0" presId="urn:microsoft.com/office/officeart/2005/8/layout/process4"/>
-    <dgm:cxn modelId="{CC3B11E4-906C-4BE2-BCB2-E656E8285E6C}" type="presParOf" srcId="{1A1CE1C7-EA1B-470B-9FC1-31C6378F6DE2}" destId="{4BD9F2FC-C4C1-416D-96CF-01ED6B8F5B82}" srcOrd="0" destOrd="0" presId="urn:microsoft.com/office/officeart/2005/8/layout/process4"/>
-    <dgm:cxn modelId="{17A98DBD-D4E3-448F-B30C-C47A1D9054DD}" type="presParOf" srcId="{1A1CE1C7-EA1B-470B-9FC1-31C6378F6DE2}" destId="{5F44BA6B-4649-4DC2-9FCB-1546C0D6770A}" srcOrd="1" destOrd="0" presId="urn:microsoft.com/office/officeart/2005/8/layout/process4"/>
-    <dgm:cxn modelId="{36B7C13F-C792-4924-A24A-BD0F48C839F1}" type="presParOf" srcId="{1A1CE1C7-EA1B-470B-9FC1-31C6378F6DE2}" destId="{E363E9BB-A42E-4B8E-89DA-4C7ACBA49209}" srcOrd="2" destOrd="0" presId="urn:microsoft.com/office/officeart/2005/8/layout/process4"/>
-    <dgm:cxn modelId="{D4D0FE38-8C36-457E-8B93-A24D54C01302}" type="presParOf" srcId="{1A1CE1C7-EA1B-470B-9FC1-31C6378F6DE2}" destId="{77CB07A7-36EB-416C-B677-823179EDD39E}" srcOrd="3" destOrd="0" presId="urn:microsoft.com/office/officeart/2005/8/layout/process4"/>
-    <dgm:cxn modelId="{675698FD-4B9E-48CE-938C-A01D9263FB7A}" type="presParOf" srcId="{1A1CE1C7-EA1B-470B-9FC1-31C6378F6DE2}" destId="{516175B2-2ABA-4643-A657-11B0552F6DC6}" srcOrd="4" destOrd="0" presId="urn:microsoft.com/office/officeart/2005/8/layout/process4"/>
-    <dgm:cxn modelId="{D6401C38-2E62-46B6-8260-5D2C4454CB41}" type="presParOf" srcId="{2DF1CDF0-CA04-431C-9952-2B6EA19DD02B}" destId="{99F0C881-1ACE-4866-BEA9-FE36476CD260}" srcOrd="9" destOrd="0" presId="urn:microsoft.com/office/officeart/2005/8/layout/process4"/>
-    <dgm:cxn modelId="{92A26004-ED0E-4C56-AD55-B47355EAF20F}" type="presParOf" srcId="{2DF1CDF0-CA04-431C-9952-2B6EA19DD02B}" destId="{DA7C3525-37E0-490D-A242-CC971E14D2F5}" srcOrd="10" destOrd="0" presId="urn:microsoft.com/office/officeart/2005/8/layout/process4"/>
-    <dgm:cxn modelId="{2343A7F3-E527-4EED-964A-495A6576CA00}" type="presParOf" srcId="{DA7C3525-37E0-490D-A242-CC971E14D2F5}" destId="{65C115F7-0047-45AC-B82C-0F818E9ED500}" srcOrd="0" destOrd="0" presId="urn:microsoft.com/office/officeart/2005/8/layout/process4"/>
-    <dgm:cxn modelId="{414C53CD-9578-4D57-A4FA-C6A8DC173A41}" type="presParOf" srcId="{DA7C3525-37E0-490D-A242-CC971E14D2F5}" destId="{A1B9C31A-1156-4C51-9BA3-49306759E255}" srcOrd="1" destOrd="0" presId="urn:microsoft.com/office/officeart/2005/8/layout/process4"/>
-    <dgm:cxn modelId="{685B88F8-3376-43C6-ADC6-73EC338AF01C}" type="presParOf" srcId="{DA7C3525-37E0-490D-A242-CC971E14D2F5}" destId="{CA1832D4-D1D7-4EE3-98F2-EF99ECE6C65B}" srcOrd="2" destOrd="0" presId="urn:microsoft.com/office/officeart/2005/8/layout/process4"/>
-    <dgm:cxn modelId="{2FE0E3E5-75DA-43EF-986A-C5D49D76ECD4}" type="presParOf" srcId="{CA1832D4-D1D7-4EE3-98F2-EF99ECE6C65B}" destId="{767A8E6C-16DC-495B-A27A-AB2EBB9B3571}" srcOrd="0" destOrd="0" presId="urn:microsoft.com/office/officeart/2005/8/layout/process4"/>
-    <dgm:cxn modelId="{A884F31C-D350-4780-A0AF-031EEF479980}" type="presParOf" srcId="{CA1832D4-D1D7-4EE3-98F2-EF99ECE6C65B}" destId="{0242FE30-E3B6-496D-90F0-3EEA0A2B0289}" srcOrd="1" destOrd="0" presId="urn:microsoft.com/office/officeart/2005/8/layout/process4"/>
-    <dgm:cxn modelId="{6E663CAF-8A03-4925-BF05-CAB0EC1B74F8}" type="presParOf" srcId="{CA1832D4-D1D7-4EE3-98F2-EF99ECE6C65B}" destId="{2FB1D835-27A6-4EBB-A60C-5C5F3B21C117}" srcOrd="2" destOrd="0" presId="urn:microsoft.com/office/officeart/2005/8/layout/process4"/>
-    <dgm:cxn modelId="{8257142C-5790-4FF5-AD94-1C9694F92C95}" type="presParOf" srcId="{CA1832D4-D1D7-4EE3-98F2-EF99ECE6C65B}" destId="{0E925631-7B9D-4638-88EE-A96D480AC529}" srcOrd="3" destOrd="0" presId="urn:microsoft.com/office/officeart/2005/8/layout/process4"/>
-    <dgm:cxn modelId="{D5A39B32-0643-4DFA-8938-8B38D578D08C}" type="presParOf" srcId="{2DF1CDF0-CA04-431C-9952-2B6EA19DD02B}" destId="{37D725DC-15FD-4EC8-A497-7368EAD5F083}" srcOrd="11" destOrd="0" presId="urn:microsoft.com/office/officeart/2005/8/layout/process4"/>
-    <dgm:cxn modelId="{D158857A-F251-4D4B-B409-C434CDEFE249}" type="presParOf" srcId="{2DF1CDF0-CA04-431C-9952-2B6EA19DD02B}" destId="{6E8F4D4A-A328-465C-8498-06D807FDF9EC}" srcOrd="12" destOrd="0" presId="urn:microsoft.com/office/officeart/2005/8/layout/process4"/>
-    <dgm:cxn modelId="{7D723CE4-5742-4E73-8BB0-63FF2B623F33}" type="presParOf" srcId="{6E8F4D4A-A328-465C-8498-06D807FDF9EC}" destId="{EB868BD6-2F00-439A-ACEC-1F419EFEDEBB}" srcOrd="0" destOrd="0" presId="urn:microsoft.com/office/officeart/2005/8/layout/process4"/>
-    <dgm:cxn modelId="{1466692F-12B7-4AF6-B761-79ABD87E11E0}" type="presParOf" srcId="{6E8F4D4A-A328-465C-8498-06D807FDF9EC}" destId="{3D3C0266-BBF9-441C-BEFD-769ED1F9C02C}" srcOrd="1" destOrd="0" presId="urn:microsoft.com/office/officeart/2005/8/layout/process4"/>
-    <dgm:cxn modelId="{DD252BE4-825D-45F0-ABD3-FCAF47D1FE48}" type="presParOf" srcId="{6E8F4D4A-A328-465C-8498-06D807FDF9EC}" destId="{96CB06E3-CCF2-4487-BAFF-232792282C34}" srcOrd="2" destOrd="0" presId="urn:microsoft.com/office/officeart/2005/8/layout/process4"/>
-    <dgm:cxn modelId="{807DA286-1BA1-4488-92E6-A39BCAA8A90E}" type="presParOf" srcId="{96CB06E3-CCF2-4487-BAFF-232792282C34}" destId="{4CEA73B4-9810-4D3B-B0E0-49C2694AE51E}" srcOrd="0" destOrd="0" presId="urn:microsoft.com/office/officeart/2005/8/layout/process4"/>
-    <dgm:cxn modelId="{1AFBADE1-176D-483D-8A40-8177F19C44A3}" type="presParOf" srcId="{96CB06E3-CCF2-4487-BAFF-232792282C34}" destId="{176BB967-85CF-4B86-9C46-CA14810665F5}" srcOrd="1" destOrd="0" presId="urn:microsoft.com/office/officeart/2005/8/layout/process4"/>
-    <dgm:cxn modelId="{6AFC0605-B09D-40AD-AF43-B2C04266215E}" type="presParOf" srcId="{96CB06E3-CCF2-4487-BAFF-232792282C34}" destId="{5E07C81E-B689-4E03-82E3-A5C4E5EC27AD}" srcOrd="2" destOrd="0" presId="urn:microsoft.com/office/officeart/2005/8/layout/process4"/>
-    <dgm:cxn modelId="{36520C65-0771-4190-8353-0AFBE2537EC5}" type="presParOf" srcId="{96CB06E3-CCF2-4487-BAFF-232792282C34}" destId="{12A2AD38-0FDF-4127-9334-C7A73083828C}" srcOrd="3" destOrd="0" presId="urn:microsoft.com/office/officeart/2005/8/layout/process4"/>
+    <dgm:cxn modelId="{04C51C21-EA55-4D2E-84AA-D0425F411EAB}" type="presOf" srcId="{1735024D-74F9-434C-885F-030F35B6E51B}" destId="{26D7E438-5DCE-4D3E-A5B8-50EBE98FE9A7}" srcOrd="0" destOrd="0" presId="urn:microsoft.com/office/officeart/2005/8/layout/process4"/>
+    <dgm:cxn modelId="{75AC08DC-AED9-41CD-B44F-CC8D432CF9DF}" srcId="{B71DC928-1AAA-47F4-85B2-86987F4AD5AE}" destId="{01330A95-B0F4-4B91-A857-3EF0EEF8FA1B}" srcOrd="5" destOrd="0" parTransId="{607BF895-DC28-409C-9B1C-D2FEFBCF5052}" sibTransId="{B6C936DD-E13E-4269-82D3-9E943E9A3133}"/>
+    <dgm:cxn modelId="{226F7A9A-0B30-427A-A707-2BF7BE33D42E}" type="presOf" srcId="{B71DC928-1AAA-47F4-85B2-86987F4AD5AE}" destId="{66FA396E-0A90-4778-B2A3-11099F471789}" srcOrd="1" destOrd="0" presId="urn:microsoft.com/office/officeart/2005/8/layout/process4"/>
+    <dgm:cxn modelId="{BACC4576-7783-481B-9F2C-8A1AFFC76605}" type="presParOf" srcId="{2DF1CDF0-CA04-431C-9952-2B6EA19DD02B}" destId="{3A79341E-32DE-406E-92F1-4F962BB3CC49}" srcOrd="0" destOrd="0" presId="urn:microsoft.com/office/officeart/2005/8/layout/process4"/>
+    <dgm:cxn modelId="{C78F2881-06EF-4D0C-B741-BB4EFD6B4456}" type="presParOf" srcId="{3A79341E-32DE-406E-92F1-4F962BB3CC49}" destId="{B513EB33-2B82-4CCF-83A9-29EE2D1B7EE1}" srcOrd="0" destOrd="0" presId="urn:microsoft.com/office/officeart/2005/8/layout/process4"/>
+    <dgm:cxn modelId="{27267035-82DB-47AE-BE18-DCDD984D4D9E}" type="presParOf" srcId="{2DF1CDF0-CA04-431C-9952-2B6EA19DD02B}" destId="{4896DFBC-F51E-494F-9917-8643C6914C34}" srcOrd="1" destOrd="0" presId="urn:microsoft.com/office/officeart/2005/8/layout/process4"/>
+    <dgm:cxn modelId="{DFBD2B12-8CB3-49CA-B909-632273E461DF}" type="presParOf" srcId="{2DF1CDF0-CA04-431C-9952-2B6EA19DD02B}" destId="{A1828E89-B83F-4412-B0D8-7BA66516D437}" srcOrd="2" destOrd="0" presId="urn:microsoft.com/office/officeart/2005/8/layout/process4"/>
+    <dgm:cxn modelId="{97DBEFC8-94BF-4F9D-83C2-1CE3FB5E91F8}" type="presParOf" srcId="{A1828E89-B83F-4412-B0D8-7BA66516D437}" destId="{26D7E438-5DCE-4D3E-A5B8-50EBE98FE9A7}" srcOrd="0" destOrd="0" presId="urn:microsoft.com/office/officeart/2005/8/layout/process4"/>
+    <dgm:cxn modelId="{6C80048D-FEB9-4A24-BD21-6A9F1561C0F7}" type="presParOf" srcId="{A1828E89-B83F-4412-B0D8-7BA66516D437}" destId="{99D9FC10-2ED4-4E2B-BACB-BD786F4CF6B7}" srcOrd="1" destOrd="0" presId="urn:microsoft.com/office/officeart/2005/8/layout/process4"/>
+    <dgm:cxn modelId="{C152215F-46C1-4E65-AD20-B409272932BA}" type="presParOf" srcId="{A1828E89-B83F-4412-B0D8-7BA66516D437}" destId="{C02E20B4-25C8-4561-86CB-01BE343D8B19}" srcOrd="2" destOrd="0" presId="urn:microsoft.com/office/officeart/2005/8/layout/process4"/>
+    <dgm:cxn modelId="{53F3B00A-C1D5-44BD-AC2E-6D7C3DB8FC5F}" type="presParOf" srcId="{C02E20B4-25C8-4561-86CB-01BE343D8B19}" destId="{69A3CDE0-A5A5-4357-BA47-1C3DBB727532}" srcOrd="0" destOrd="0" presId="urn:microsoft.com/office/officeart/2005/8/layout/process4"/>
+    <dgm:cxn modelId="{FCFDB048-8881-4BE7-8831-0676E82CB8E6}" type="presParOf" srcId="{C02E20B4-25C8-4561-86CB-01BE343D8B19}" destId="{B62EBB85-B5AD-4D46-8D45-39685B492787}" srcOrd="1" destOrd="0" presId="urn:microsoft.com/office/officeart/2005/8/layout/process4"/>
+    <dgm:cxn modelId="{5ED9A69B-A2EF-4169-A0F5-B21B60CB5119}" type="presParOf" srcId="{C02E20B4-25C8-4561-86CB-01BE343D8B19}" destId="{5834CDD8-7CB5-4F1A-9EEB-DBA8C7AE2ABE}" srcOrd="2" destOrd="0" presId="urn:microsoft.com/office/officeart/2005/8/layout/process4"/>
+    <dgm:cxn modelId="{88285F47-ECAB-4A96-871A-E1515B44C796}" type="presParOf" srcId="{C02E20B4-25C8-4561-86CB-01BE343D8B19}" destId="{ACB10869-347F-4DF0-9DCB-3EAECF3BAF09}" srcOrd="3" destOrd="0" presId="urn:microsoft.com/office/officeart/2005/8/layout/process4"/>
+    <dgm:cxn modelId="{FE853651-2580-43B2-8DEF-A9DAD965C6BC}" type="presParOf" srcId="{C02E20B4-25C8-4561-86CB-01BE343D8B19}" destId="{71F320B7-F9D3-4C3F-B10C-684A2A3E98A4}" srcOrd="4" destOrd="0" presId="urn:microsoft.com/office/officeart/2005/8/layout/process4"/>
+    <dgm:cxn modelId="{4DC88E60-4CA3-4764-B946-28417E9F8C47}" type="presParOf" srcId="{2DF1CDF0-CA04-431C-9952-2B6EA19DD02B}" destId="{44A2D900-BE4A-421E-80A0-F48190AF7820}" srcOrd="3" destOrd="0" presId="urn:microsoft.com/office/officeart/2005/8/layout/process4"/>
+    <dgm:cxn modelId="{D1E5B5A2-6976-41AF-9284-46E96E56FB46}" type="presParOf" srcId="{2DF1CDF0-CA04-431C-9952-2B6EA19DD02B}" destId="{73FD08A7-3F1C-484C-9824-D73BCBAF8FFC}" srcOrd="4" destOrd="0" presId="urn:microsoft.com/office/officeart/2005/8/layout/process4"/>
+    <dgm:cxn modelId="{600A4023-F9AA-4F83-B503-CF31A9407C38}" type="presParOf" srcId="{73FD08A7-3F1C-484C-9824-D73BCBAF8FFC}" destId="{7027B9EA-96D6-41CC-965D-BC277CBCD454}" srcOrd="0" destOrd="0" presId="urn:microsoft.com/office/officeart/2005/8/layout/process4"/>
+    <dgm:cxn modelId="{66923D77-0787-4D04-9855-4CB31EF92BD3}" type="presParOf" srcId="{73FD08A7-3F1C-484C-9824-D73BCBAF8FFC}" destId="{66FA396E-0A90-4778-B2A3-11099F471789}" srcOrd="1" destOrd="0" presId="urn:microsoft.com/office/officeart/2005/8/layout/process4"/>
+    <dgm:cxn modelId="{BB0190D8-51C9-4771-9330-60AC6EAC69F5}" type="presParOf" srcId="{73FD08A7-3F1C-484C-9824-D73BCBAF8FFC}" destId="{50540889-FBD1-4868-8965-A3792A7FAA10}" srcOrd="2" destOrd="0" presId="urn:microsoft.com/office/officeart/2005/8/layout/process4"/>
+    <dgm:cxn modelId="{8E420798-9AF7-47CE-B9DC-F4E189504970}" type="presParOf" srcId="{50540889-FBD1-4868-8965-A3792A7FAA10}" destId="{377941FA-BD16-49F9-A1D5-969FBA47D3E7}" srcOrd="0" destOrd="0" presId="urn:microsoft.com/office/officeart/2005/8/layout/process4"/>
+    <dgm:cxn modelId="{0D410E2B-D5F6-456B-BD3B-A950740AB85E}" type="presParOf" srcId="{50540889-FBD1-4868-8965-A3792A7FAA10}" destId="{C6B9515E-5D27-4EB8-A136-B9B942485DDD}" srcOrd="1" destOrd="0" presId="urn:microsoft.com/office/officeart/2005/8/layout/process4"/>
+    <dgm:cxn modelId="{C02A2B15-EFF7-4220-80C0-6022549626D0}" type="presParOf" srcId="{50540889-FBD1-4868-8965-A3792A7FAA10}" destId="{EEE9E58A-8254-4828-8A94-B1BEEB16D233}" srcOrd="2" destOrd="0" presId="urn:microsoft.com/office/officeart/2005/8/layout/process4"/>
+    <dgm:cxn modelId="{D4CD7181-7906-4D51-A99F-F5AB87624898}" type="presParOf" srcId="{50540889-FBD1-4868-8965-A3792A7FAA10}" destId="{F319623B-2289-494F-81C7-030F434B6B85}" srcOrd="3" destOrd="0" presId="urn:microsoft.com/office/officeart/2005/8/layout/process4"/>
+    <dgm:cxn modelId="{75B22FE0-1818-4E76-BDCB-FA674DF3922C}" type="presParOf" srcId="{50540889-FBD1-4868-8965-A3792A7FAA10}" destId="{B5D3F04D-227B-438D-A1FF-E93B3C024CBF}" srcOrd="4" destOrd="0" presId="urn:microsoft.com/office/officeart/2005/8/layout/process4"/>
+    <dgm:cxn modelId="{B08D9689-4A1C-44F4-91E9-C91A584017FD}" type="presParOf" srcId="{50540889-FBD1-4868-8965-A3792A7FAA10}" destId="{988ACB74-CD14-4710-9EA1-388F36F53165}" srcOrd="5" destOrd="0" presId="urn:microsoft.com/office/officeart/2005/8/layout/process4"/>
+    <dgm:cxn modelId="{539A7182-917F-4562-9392-D92C9F70A784}" type="presParOf" srcId="{2DF1CDF0-CA04-431C-9952-2B6EA19DD02B}" destId="{70094409-58F8-44AA-972D-F45D3AB12F32}" srcOrd="5" destOrd="0" presId="urn:microsoft.com/office/officeart/2005/8/layout/process4"/>
+    <dgm:cxn modelId="{3F71A572-E776-4DE4-B300-F98179AC44DA}" type="presParOf" srcId="{2DF1CDF0-CA04-431C-9952-2B6EA19DD02B}" destId="{2FE0C6AC-E3A9-42BA-9FA4-D9B03A006D5B}" srcOrd="6" destOrd="0" presId="urn:microsoft.com/office/officeart/2005/8/layout/process4"/>
+    <dgm:cxn modelId="{C4D2290A-B50B-4F79-A337-B60A9DEF63E1}" type="presParOf" srcId="{2FE0C6AC-E3A9-42BA-9FA4-D9B03A006D5B}" destId="{92C4159F-9907-49F8-A024-1E206DCB5402}" srcOrd="0" destOrd="0" presId="urn:microsoft.com/office/officeart/2005/8/layout/process4"/>
+    <dgm:cxn modelId="{3F2C426F-4D25-47D2-AADA-ACAD2FFF6D11}" type="presParOf" srcId="{2FE0C6AC-E3A9-42BA-9FA4-D9B03A006D5B}" destId="{510F4042-CFA8-416D-BE6C-C642B78DC90A}" srcOrd="1" destOrd="0" presId="urn:microsoft.com/office/officeart/2005/8/layout/process4"/>
+    <dgm:cxn modelId="{36AB98B6-1A52-4063-BA2F-464EB9695F66}" type="presParOf" srcId="{2FE0C6AC-E3A9-42BA-9FA4-D9B03A006D5B}" destId="{E287560B-AA37-4248-98D1-208BC344B497}" srcOrd="2" destOrd="0" presId="urn:microsoft.com/office/officeart/2005/8/layout/process4"/>
+    <dgm:cxn modelId="{0E9FE761-90C5-4CA7-BA8A-E2CAC5D0ECCC}" type="presParOf" srcId="{E287560B-AA37-4248-98D1-208BC344B497}" destId="{D1F4EC99-152E-4E55-B0ED-DA5EDD5DB814}" srcOrd="0" destOrd="0" presId="urn:microsoft.com/office/officeart/2005/8/layout/process4"/>
+    <dgm:cxn modelId="{4F0965C0-D419-402F-80DE-10B7B4E802D3}" type="presParOf" srcId="{E287560B-AA37-4248-98D1-208BC344B497}" destId="{DC7D1EE5-01E1-4461-9CB8-3BF362745895}" srcOrd="1" destOrd="0" presId="urn:microsoft.com/office/officeart/2005/8/layout/process4"/>
+    <dgm:cxn modelId="{3ADBBFF9-D00F-4035-980F-A89E5C48AD6C}" type="presParOf" srcId="{E287560B-AA37-4248-98D1-208BC344B497}" destId="{12D2F38D-99D0-42E9-81C4-65811361A936}" srcOrd="2" destOrd="0" presId="urn:microsoft.com/office/officeart/2005/8/layout/process4"/>
+    <dgm:cxn modelId="{26FF83D4-A1FB-486E-B1D3-3552B44F6248}" type="presParOf" srcId="{E287560B-AA37-4248-98D1-208BC344B497}" destId="{1E9BE2A3-2E5A-4F7C-8D81-7FBA8A8E0E12}" srcOrd="3" destOrd="0" presId="urn:microsoft.com/office/officeart/2005/8/layout/process4"/>
+    <dgm:cxn modelId="{E8B54F17-8736-4DDC-B7D5-272FA745B7B2}" type="presParOf" srcId="{E287560B-AA37-4248-98D1-208BC344B497}" destId="{B1605C27-43E9-46BB-98E4-CACEE8C4DAE9}" srcOrd="4" destOrd="0" presId="urn:microsoft.com/office/officeart/2005/8/layout/process4"/>
+    <dgm:cxn modelId="{4D7BA28B-7169-483D-9FE6-7A54E22B06D4}" type="presParOf" srcId="{E287560B-AA37-4248-98D1-208BC344B497}" destId="{0FD453E8-E68B-4ED7-8F80-67B74B27F4A5}" srcOrd="5" destOrd="0" presId="urn:microsoft.com/office/officeart/2005/8/layout/process4"/>
+    <dgm:cxn modelId="{756D25F1-2B4C-4580-AFE1-BA45BD1F5E0A}" type="presParOf" srcId="{2DF1CDF0-CA04-431C-9952-2B6EA19DD02B}" destId="{D8598128-5BD2-482B-9D6B-C74916184E79}" srcOrd="7" destOrd="0" presId="urn:microsoft.com/office/officeart/2005/8/layout/process4"/>
+    <dgm:cxn modelId="{8BA9AE9E-554A-49E0-A6C0-8A5EF01B7C79}" type="presParOf" srcId="{2DF1CDF0-CA04-431C-9952-2B6EA19DD02B}" destId="{418D62CA-026C-40EE-9930-FFF89C7D593D}" srcOrd="8" destOrd="0" presId="urn:microsoft.com/office/officeart/2005/8/layout/process4"/>
+    <dgm:cxn modelId="{EC498BD9-0005-4498-AF14-28C49964F4E6}" type="presParOf" srcId="{418D62CA-026C-40EE-9930-FFF89C7D593D}" destId="{5F820664-FD53-47A6-9E84-FEF2FC82C11C}" srcOrd="0" destOrd="0" presId="urn:microsoft.com/office/officeart/2005/8/layout/process4"/>
+    <dgm:cxn modelId="{9380DE7E-D242-4B34-B691-09292925F470}" type="presParOf" srcId="{418D62CA-026C-40EE-9930-FFF89C7D593D}" destId="{73B72A02-0ECA-44A7-A37D-1B493992778F}" srcOrd="1" destOrd="0" presId="urn:microsoft.com/office/officeart/2005/8/layout/process4"/>
+    <dgm:cxn modelId="{95CBE173-3610-419D-A0C8-411ECCD04582}" type="presParOf" srcId="{418D62CA-026C-40EE-9930-FFF89C7D593D}" destId="{1A1CE1C7-EA1B-470B-9FC1-31C6378F6DE2}" srcOrd="2" destOrd="0" presId="urn:microsoft.com/office/officeart/2005/8/layout/process4"/>
+    <dgm:cxn modelId="{22B2D038-22A7-424D-9E52-6E93B0D344CB}" type="presParOf" srcId="{1A1CE1C7-EA1B-470B-9FC1-31C6378F6DE2}" destId="{4BD9F2FC-C4C1-416D-96CF-01ED6B8F5B82}" srcOrd="0" destOrd="0" presId="urn:microsoft.com/office/officeart/2005/8/layout/process4"/>
+    <dgm:cxn modelId="{0290D82F-4787-4F5E-9186-4F16C14FC258}" type="presParOf" srcId="{1A1CE1C7-EA1B-470B-9FC1-31C6378F6DE2}" destId="{5F44BA6B-4649-4DC2-9FCB-1546C0D6770A}" srcOrd="1" destOrd="0" presId="urn:microsoft.com/office/officeart/2005/8/layout/process4"/>
+    <dgm:cxn modelId="{3A17F1F5-B528-4D0F-939D-A78ECB43C314}" type="presParOf" srcId="{1A1CE1C7-EA1B-470B-9FC1-31C6378F6DE2}" destId="{B677A5FE-3E7C-437B-AA3D-6BAC41A7C0B2}" srcOrd="2" destOrd="0" presId="urn:microsoft.com/office/officeart/2005/8/layout/process4"/>
+    <dgm:cxn modelId="{ABC57A99-4105-421E-BCFE-9EDA1EDE7D4D}" type="presParOf" srcId="{1A1CE1C7-EA1B-470B-9FC1-31C6378F6DE2}" destId="{E363E9BB-A42E-4B8E-89DA-4C7ACBA49209}" srcOrd="3" destOrd="0" presId="urn:microsoft.com/office/officeart/2005/8/layout/process4"/>
+    <dgm:cxn modelId="{21A4B35B-AA39-48CE-959A-8BBF1A189159}" type="presParOf" srcId="{1A1CE1C7-EA1B-470B-9FC1-31C6378F6DE2}" destId="{77CB07A7-36EB-416C-B677-823179EDD39E}" srcOrd="4" destOrd="0" presId="urn:microsoft.com/office/officeart/2005/8/layout/process4"/>
+    <dgm:cxn modelId="{D5110A80-6E6F-44C3-8332-05620EC8B09E}" type="presParOf" srcId="{1A1CE1C7-EA1B-470B-9FC1-31C6378F6DE2}" destId="{516175B2-2ABA-4643-A657-11B0552F6DC6}" srcOrd="5" destOrd="0" presId="urn:microsoft.com/office/officeart/2005/8/layout/process4"/>
+    <dgm:cxn modelId="{FEB3496B-FA9F-4EBF-AEB5-8E545F6A0BD1}" type="presParOf" srcId="{2DF1CDF0-CA04-431C-9952-2B6EA19DD02B}" destId="{99F0C881-1ACE-4866-BEA9-FE36476CD260}" srcOrd="9" destOrd="0" presId="urn:microsoft.com/office/officeart/2005/8/layout/process4"/>
+    <dgm:cxn modelId="{E3E503DF-2BA1-4BA3-B534-7D65CB575504}" type="presParOf" srcId="{2DF1CDF0-CA04-431C-9952-2B6EA19DD02B}" destId="{DA7C3525-37E0-490D-A242-CC971E14D2F5}" srcOrd="10" destOrd="0" presId="urn:microsoft.com/office/officeart/2005/8/layout/process4"/>
+    <dgm:cxn modelId="{9E29872B-FA96-42D4-AFA0-7E7D1E2B8FA1}" type="presParOf" srcId="{DA7C3525-37E0-490D-A242-CC971E14D2F5}" destId="{65C115F7-0047-45AC-B82C-0F818E9ED500}" srcOrd="0" destOrd="0" presId="urn:microsoft.com/office/officeart/2005/8/layout/process4"/>
+    <dgm:cxn modelId="{4504FBEE-0A84-4C21-AA08-8D3F17CCDFA1}" type="presParOf" srcId="{DA7C3525-37E0-490D-A242-CC971E14D2F5}" destId="{A1B9C31A-1156-4C51-9BA3-49306759E255}" srcOrd="1" destOrd="0" presId="urn:microsoft.com/office/officeart/2005/8/layout/process4"/>
+    <dgm:cxn modelId="{717423EC-7FA7-48F9-A073-CE88DB0DBFDE}" type="presParOf" srcId="{DA7C3525-37E0-490D-A242-CC971E14D2F5}" destId="{CA1832D4-D1D7-4EE3-98F2-EF99ECE6C65B}" srcOrd="2" destOrd="0" presId="urn:microsoft.com/office/officeart/2005/8/layout/process4"/>
+    <dgm:cxn modelId="{40414C38-909A-45DB-9A6D-CFF6A45D808A}" type="presParOf" srcId="{CA1832D4-D1D7-4EE3-98F2-EF99ECE6C65B}" destId="{767A8E6C-16DC-495B-A27A-AB2EBB9B3571}" srcOrd="0" destOrd="0" presId="urn:microsoft.com/office/officeart/2005/8/layout/process4"/>
+    <dgm:cxn modelId="{7204D0D4-FE0A-4F79-8BF3-C6E9397D44D8}" type="presParOf" srcId="{CA1832D4-D1D7-4EE3-98F2-EF99ECE6C65B}" destId="{0242FE30-E3B6-496D-90F0-3EEA0A2B0289}" srcOrd="1" destOrd="0" presId="urn:microsoft.com/office/officeart/2005/8/layout/process4"/>
+    <dgm:cxn modelId="{024A4629-FFDE-49B0-A80C-34F7634C92EA}" type="presParOf" srcId="{CA1832D4-D1D7-4EE3-98F2-EF99ECE6C65B}" destId="{2FB1D835-27A6-4EBB-A60C-5C5F3B21C117}" srcOrd="2" destOrd="0" presId="urn:microsoft.com/office/officeart/2005/8/layout/process4"/>
+    <dgm:cxn modelId="{FA933559-A1DC-4207-B06B-21464FD45E59}" type="presParOf" srcId="{CA1832D4-D1D7-4EE3-98F2-EF99ECE6C65B}" destId="{0E925631-7B9D-4638-88EE-A96D480AC529}" srcOrd="3" destOrd="0" presId="urn:microsoft.com/office/officeart/2005/8/layout/process4"/>
+    <dgm:cxn modelId="{2C41E009-3C15-4E46-893B-03CDCF72A2E4}" type="presParOf" srcId="{2DF1CDF0-CA04-431C-9952-2B6EA19DD02B}" destId="{37D725DC-15FD-4EC8-A497-7368EAD5F083}" srcOrd="11" destOrd="0" presId="urn:microsoft.com/office/officeart/2005/8/layout/process4"/>
+    <dgm:cxn modelId="{5107EEB0-DF70-40BF-9C87-1340C9E1E54D}" type="presParOf" srcId="{2DF1CDF0-CA04-431C-9952-2B6EA19DD02B}" destId="{6E8F4D4A-A328-465C-8498-06D807FDF9EC}" srcOrd="12" destOrd="0" presId="urn:microsoft.com/office/officeart/2005/8/layout/process4"/>
+    <dgm:cxn modelId="{0E553452-9464-45C3-B03F-15834A2F2E54}" type="presParOf" srcId="{6E8F4D4A-A328-465C-8498-06D807FDF9EC}" destId="{EB868BD6-2F00-439A-ACEC-1F419EFEDEBB}" srcOrd="0" destOrd="0" presId="urn:microsoft.com/office/officeart/2005/8/layout/process4"/>
+    <dgm:cxn modelId="{4E7FE049-FC6B-4DF6-A8FF-52BCA9EBFDF4}" type="presParOf" srcId="{6E8F4D4A-A328-465C-8498-06D807FDF9EC}" destId="{3D3C0266-BBF9-441C-BEFD-769ED1F9C02C}" srcOrd="1" destOrd="0" presId="urn:microsoft.com/office/officeart/2005/8/layout/process4"/>
+    <dgm:cxn modelId="{31C228DC-996C-4070-AA8E-1332E60CFE73}" type="presParOf" srcId="{6E8F4D4A-A328-465C-8498-06D807FDF9EC}" destId="{96CB06E3-CCF2-4487-BAFF-232792282C34}" srcOrd="2" destOrd="0" presId="urn:microsoft.com/office/officeart/2005/8/layout/process4"/>
+    <dgm:cxn modelId="{FFB37DFD-C9E3-4A3A-A9C6-F404CF7D0D16}" type="presParOf" srcId="{96CB06E3-CCF2-4487-BAFF-232792282C34}" destId="{4CEA73B4-9810-4D3B-B0E0-49C2694AE51E}" srcOrd="0" destOrd="0" presId="urn:microsoft.com/office/officeart/2005/8/layout/process4"/>
+    <dgm:cxn modelId="{CFBF9306-CCF6-4AF0-A4F9-CE9D92F28833}" type="presParOf" srcId="{96CB06E3-CCF2-4487-BAFF-232792282C34}" destId="{176BB967-85CF-4B86-9C46-CA14810665F5}" srcOrd="1" destOrd="0" presId="urn:microsoft.com/office/officeart/2005/8/layout/process4"/>
+    <dgm:cxn modelId="{86388727-7AD2-47EB-835E-A5E9FD115785}" type="presParOf" srcId="{96CB06E3-CCF2-4487-BAFF-232792282C34}" destId="{5E07C81E-B689-4E03-82E3-A5C4E5EC27AD}" srcOrd="2" destOrd="0" presId="urn:microsoft.com/office/officeart/2005/8/layout/process4"/>
+    <dgm:cxn modelId="{6DB12931-13DB-4207-98C5-6F73D5947DD2}" type="presParOf" srcId="{96CB06E3-CCF2-4487-BAFF-232792282C34}" destId="{12A2AD38-0FDF-4127-9334-C7A73083828C}" srcOrd="3" destOrd="0" presId="urn:microsoft.com/office/officeart/2005/8/layout/process4"/>
   </dgm:cxnLst>
   <dgm:bg/>
   <dgm:whole/>
@@ -4988,13 +5276,13 @@
       <dgm:prSet phldrT="[Text]" custT="1">
         <dgm:style>
           <a:lnRef idx="1">
-            <a:schemeClr val="accent2"/>
+            <a:schemeClr val="accent1"/>
           </a:lnRef>
           <a:fillRef idx="2">
-            <a:schemeClr val="accent2"/>
+            <a:schemeClr val="accent1"/>
           </a:fillRef>
           <a:effectRef idx="1">
-            <a:schemeClr val="accent2"/>
+            <a:schemeClr val="accent1"/>
           </a:effectRef>
           <a:fontRef idx="minor">
             <a:schemeClr val="dk1"/>
@@ -5011,7 +5299,7 @@
               <a:latin typeface="Segoe UI" panose="020B0502040204020203" pitchFamily="34" charset="0"/>
               <a:cs typeface="Segoe UI" panose="020B0502040204020203" pitchFamily="34" charset="0"/>
             </a:rPr>
-            <a:t>Not Started</a:t>
+            <a:t>TBD</a:t>
           </a:r>
         </a:p>
       </dgm:t>
@@ -5150,6 +5438,60 @@
         </a:p>
       </dgm:t>
     </dgm:pt>
+    <dgm:pt modelId="{E759CFCD-97CE-41A7-B6F0-07D2855E5028}">
+      <dgm:prSet phldrT="[Text]">
+        <dgm:style>
+          <a:lnRef idx="1">
+            <a:schemeClr val="accent2"/>
+          </a:lnRef>
+          <a:fillRef idx="2">
+            <a:schemeClr val="accent2"/>
+          </a:fillRef>
+          <a:effectRef idx="1">
+            <a:schemeClr val="accent2"/>
+          </a:effectRef>
+          <a:fontRef idx="minor">
+            <a:schemeClr val="dk1"/>
+          </a:fontRef>
+        </dgm:style>
+      </dgm:prSet>
+      <dgm:spPr/>
+      <dgm:t>
+        <a:bodyPr/>
+        <a:lstStyle/>
+        <a:p>
+          <a:r>
+            <a:rPr lang="en-US">
+              <a:latin typeface="Segoe UI" panose="020B0502040204020203" pitchFamily="34" charset="0"/>
+              <a:cs typeface="Segoe UI" panose="020B0502040204020203" pitchFamily="34" charset="0"/>
+            </a:rPr>
+            <a:t>Not Started</a:t>
+          </a:r>
+        </a:p>
+      </dgm:t>
+    </dgm:pt>
+    <dgm:pt modelId="{B5626520-4221-4B02-8925-293C47390147}" type="parTrans" cxnId="{CC9DE6F5-F7A1-4860-8714-A69AE0D2D48C}">
+      <dgm:prSet/>
+      <dgm:spPr/>
+      <dgm:t>
+        <a:bodyPr/>
+        <a:lstStyle/>
+        <a:p>
+          <a:endParaRPr lang="en-US"/>
+        </a:p>
+      </dgm:t>
+    </dgm:pt>
+    <dgm:pt modelId="{5B7674E4-D82F-4FDC-83D7-7427BE4120C7}" type="sibTrans" cxnId="{CC9DE6F5-F7A1-4860-8714-A69AE0D2D48C}">
+      <dgm:prSet/>
+      <dgm:spPr/>
+      <dgm:t>
+        <a:bodyPr/>
+        <a:lstStyle/>
+        <a:p>
+          <a:endParaRPr lang="en-US"/>
+        </a:p>
+      </dgm:t>
+    </dgm:pt>
     <dgm:pt modelId="{5E503655-3828-4A4B-B0B7-B5BA8860C783}" type="pres">
       <dgm:prSet presAssocID="{BA867C10-8B70-4BD9-9B08-E940191BFF84}" presName="Name0" presStyleCnt="0">
         <dgm:presLayoutVars>
@@ -5160,7 +5502,7 @@
       <dgm:spPr/>
     </dgm:pt>
     <dgm:pt modelId="{B76D5DE1-2C10-4C3B-8B73-4804B64601EB}" type="pres">
-      <dgm:prSet presAssocID="{7054BD12-7B30-455D-9E71-938A3D991EF3}" presName="node" presStyleLbl="node1" presStyleIdx="0" presStyleCnt="3" custLinFactNeighborX="-4406">
+      <dgm:prSet presAssocID="{7054BD12-7B30-455D-9E71-938A3D991EF3}" presName="node" presStyleLbl="node1" presStyleIdx="0" presStyleCnt="4" custLinFactNeighborX="-4406">
         <dgm:presLayoutVars>
           <dgm:bulletEnabled val="1"/>
         </dgm:presLayoutVars>
@@ -5175,7 +5517,7 @@
       </dgm:t>
     </dgm:pt>
     <dgm:pt modelId="{A379DF86-A80C-400F-95D1-CAAB94A38CDA}" type="pres">
-      <dgm:prSet presAssocID="{975768BF-4643-4000-B91B-EB5FA50C9F90}" presName="sibTrans" presStyleLbl="sibTrans2D1" presStyleIdx="0" presStyleCnt="2"/>
+      <dgm:prSet presAssocID="{975768BF-4643-4000-B91B-EB5FA50C9F90}" presName="sibTrans" presStyleLbl="sibTrans2D1" presStyleIdx="0" presStyleCnt="3"/>
       <dgm:spPr/>
       <dgm:t>
         <a:bodyPr/>
@@ -5186,18 +5528,18 @@
       </dgm:t>
     </dgm:pt>
     <dgm:pt modelId="{97FC9502-5C3F-46A5-ABC4-ED27DB33615E}" type="pres">
-      <dgm:prSet presAssocID="{975768BF-4643-4000-B91B-EB5FA50C9F90}" presName="connectorText" presStyleLbl="sibTrans2D1" presStyleIdx="0" presStyleCnt="2"/>
-      <dgm:spPr/>
-      <dgm:t>
-        <a:bodyPr/>
-        <a:lstStyle/>
-        <a:p>
-          <a:endParaRPr lang="en-US"/>
-        </a:p>
-      </dgm:t>
-    </dgm:pt>
-    <dgm:pt modelId="{F79911B1-9A55-4D99-9610-7F02C5BDA785}" type="pres">
-      <dgm:prSet presAssocID="{FD013B34-EAD8-4564-9412-9B41C6455304}" presName="node" presStyleLbl="node1" presStyleIdx="1" presStyleCnt="3">
+      <dgm:prSet presAssocID="{975768BF-4643-4000-B91B-EB5FA50C9F90}" presName="connectorText" presStyleLbl="sibTrans2D1" presStyleIdx="0" presStyleCnt="3"/>
+      <dgm:spPr/>
+      <dgm:t>
+        <a:bodyPr/>
+        <a:lstStyle/>
+        <a:p>
+          <a:endParaRPr lang="en-US"/>
+        </a:p>
+      </dgm:t>
+    </dgm:pt>
+    <dgm:pt modelId="{681E8698-6B5D-4D7C-BEAC-F3E7F01611CC}" type="pres">
+      <dgm:prSet presAssocID="{E759CFCD-97CE-41A7-B6F0-07D2855E5028}" presName="node" presStyleLbl="node1" presStyleIdx="1" presStyleCnt="4" custLinFactNeighborX="-4406">
         <dgm:presLayoutVars>
           <dgm:bulletEnabled val="1"/>
         </dgm:presLayoutVars>
@@ -5211,30 +5553,16 @@
         </a:p>
       </dgm:t>
     </dgm:pt>
-    <dgm:pt modelId="{0A355C2F-2373-4905-868C-C107D7464914}" type="pres">
-      <dgm:prSet presAssocID="{12671F33-9678-43A6-900B-C1489174E657}" presName="sibTrans" presStyleLbl="sibTrans2D1" presStyleIdx="1" presStyleCnt="2"/>
-      <dgm:spPr/>
-      <dgm:t>
-        <a:bodyPr/>
-        <a:lstStyle/>
-        <a:p>
-          <a:endParaRPr lang="en-US"/>
-        </a:p>
-      </dgm:t>
-    </dgm:pt>
-    <dgm:pt modelId="{4D0C926A-592B-4D64-8021-5542543445B2}" type="pres">
-      <dgm:prSet presAssocID="{12671F33-9678-43A6-900B-C1489174E657}" presName="connectorText" presStyleLbl="sibTrans2D1" presStyleIdx="1" presStyleCnt="2"/>
-      <dgm:spPr/>
-      <dgm:t>
-        <a:bodyPr/>
-        <a:lstStyle/>
-        <a:p>
-          <a:endParaRPr lang="en-US"/>
-        </a:p>
-      </dgm:t>
-    </dgm:pt>
-    <dgm:pt modelId="{A538BD20-9261-44F8-91B2-DB200CF39004}" type="pres">
-      <dgm:prSet presAssocID="{4DBBD212-2F92-4856-A3B1-808A28703F78}" presName="node" presStyleLbl="node1" presStyleIdx="2" presStyleCnt="3">
+    <dgm:pt modelId="{538336CA-4396-46AA-B096-6A885C742201}" type="pres">
+      <dgm:prSet presAssocID="{5B7674E4-D82F-4FDC-83D7-7427BE4120C7}" presName="sibTrans" presStyleLbl="sibTrans2D1" presStyleIdx="1" presStyleCnt="3"/>
+      <dgm:spPr/>
+    </dgm:pt>
+    <dgm:pt modelId="{D07E187D-5850-4933-A45A-A0DD6339113A}" type="pres">
+      <dgm:prSet presAssocID="{5B7674E4-D82F-4FDC-83D7-7427BE4120C7}" presName="connectorText" presStyleLbl="sibTrans2D1" presStyleIdx="1" presStyleCnt="3"/>
+      <dgm:spPr/>
+    </dgm:pt>
+    <dgm:pt modelId="{F79911B1-9A55-4D99-9610-7F02C5BDA785}" type="pres">
+      <dgm:prSet presAssocID="{FD013B34-EAD8-4564-9412-9B41C6455304}" presName="node" presStyleLbl="node1" presStyleIdx="2" presStyleCnt="4">
         <dgm:presLayoutVars>
           <dgm:bulletEnabled val="1"/>
         </dgm:presLayoutVars>
@@ -5248,26 +5576,70 @@
         </a:p>
       </dgm:t>
     </dgm:pt>
+    <dgm:pt modelId="{0A355C2F-2373-4905-868C-C107D7464914}" type="pres">
+      <dgm:prSet presAssocID="{12671F33-9678-43A6-900B-C1489174E657}" presName="sibTrans" presStyleLbl="sibTrans2D1" presStyleIdx="2" presStyleCnt="3"/>
+      <dgm:spPr/>
+      <dgm:t>
+        <a:bodyPr/>
+        <a:lstStyle/>
+        <a:p>
+          <a:endParaRPr lang="en-US"/>
+        </a:p>
+      </dgm:t>
+    </dgm:pt>
+    <dgm:pt modelId="{4D0C926A-592B-4D64-8021-5542543445B2}" type="pres">
+      <dgm:prSet presAssocID="{12671F33-9678-43A6-900B-C1489174E657}" presName="connectorText" presStyleLbl="sibTrans2D1" presStyleIdx="2" presStyleCnt="3"/>
+      <dgm:spPr/>
+      <dgm:t>
+        <a:bodyPr/>
+        <a:lstStyle/>
+        <a:p>
+          <a:endParaRPr lang="en-US"/>
+        </a:p>
+      </dgm:t>
+    </dgm:pt>
+    <dgm:pt modelId="{A538BD20-9261-44F8-91B2-DB200CF39004}" type="pres">
+      <dgm:prSet presAssocID="{4DBBD212-2F92-4856-A3B1-808A28703F78}" presName="node" presStyleLbl="node1" presStyleIdx="3" presStyleCnt="4">
+        <dgm:presLayoutVars>
+          <dgm:bulletEnabled val="1"/>
+        </dgm:presLayoutVars>
+      </dgm:prSet>
+      <dgm:spPr/>
+      <dgm:t>
+        <a:bodyPr/>
+        <a:lstStyle/>
+        <a:p>
+          <a:endParaRPr lang="en-US"/>
+        </a:p>
+      </dgm:t>
+    </dgm:pt>
   </dgm:ptLst>
   <dgm:cxnLst>
-    <dgm:cxn modelId="{1AEE8B08-C061-4497-A1F8-2290ED5F8BA0}" type="presOf" srcId="{7054BD12-7B30-455D-9E71-938A3D991EF3}" destId="{B76D5DE1-2C10-4C3B-8B73-4804B64601EB}" srcOrd="0" destOrd="0" presId="urn:microsoft.com/office/officeart/2005/8/layout/process1"/>
-    <dgm:cxn modelId="{9159BB70-3BED-42B0-9476-9BE78D85D62F}" type="presOf" srcId="{FD013B34-EAD8-4564-9412-9B41C6455304}" destId="{F79911B1-9A55-4D99-9610-7F02C5BDA785}" srcOrd="0" destOrd="0" presId="urn:microsoft.com/office/officeart/2005/8/layout/process1"/>
-    <dgm:cxn modelId="{7E7DF1E4-BED0-4B3E-873E-C54694C8EA19}" type="presOf" srcId="{12671F33-9678-43A6-900B-C1489174E657}" destId="{4D0C926A-592B-4D64-8021-5542543445B2}" srcOrd="1" destOrd="0" presId="urn:microsoft.com/office/officeart/2005/8/layout/process1"/>
-    <dgm:cxn modelId="{F82AF631-2420-4E0B-8A9F-5CDC6EE8E564}" srcId="{BA867C10-8B70-4BD9-9B08-E940191BFF84}" destId="{4DBBD212-2F92-4856-A3B1-808A28703F78}" srcOrd="2" destOrd="0" parTransId="{79BFE450-8CAD-46CD-A4BA-9936A9ED476F}" sibTransId="{7802407B-134E-45B6-83FF-49E4371DEE1F}"/>
-    <dgm:cxn modelId="{CE3A6303-6AB6-447C-9448-C8D09ACDB701}" type="presOf" srcId="{BA867C10-8B70-4BD9-9B08-E940191BFF84}" destId="{5E503655-3828-4A4B-B0B7-B5BA8860C783}" srcOrd="0" destOrd="0" presId="urn:microsoft.com/office/officeart/2005/8/layout/process1"/>
+    <dgm:cxn modelId="{BAC349FE-5648-43AE-9C90-292C49295FDB}" type="presOf" srcId="{7054BD12-7B30-455D-9E71-938A3D991EF3}" destId="{B76D5DE1-2C10-4C3B-8B73-4804B64601EB}" srcOrd="0" destOrd="0" presId="urn:microsoft.com/office/officeart/2005/8/layout/process1"/>
+    <dgm:cxn modelId="{9116F46A-AAC6-4D61-9B49-905AA4A076E6}" type="presOf" srcId="{E759CFCD-97CE-41A7-B6F0-07D2855E5028}" destId="{681E8698-6B5D-4D7C-BEAC-F3E7F01611CC}" srcOrd="0" destOrd="0" presId="urn:microsoft.com/office/officeart/2005/8/layout/process1"/>
+    <dgm:cxn modelId="{B1AFFC71-FFB1-4189-A3F6-A16BAB15DE86}" type="presOf" srcId="{5B7674E4-D82F-4FDC-83D7-7427BE4120C7}" destId="{D07E187D-5850-4933-A45A-A0DD6339113A}" srcOrd="1" destOrd="0" presId="urn:microsoft.com/office/officeart/2005/8/layout/process1"/>
+    <dgm:cxn modelId="{967A74E4-35E8-4001-A57E-590C4B0A7B9D}" type="presOf" srcId="{975768BF-4643-4000-B91B-EB5FA50C9F90}" destId="{A379DF86-A80C-400F-95D1-CAAB94A38CDA}" srcOrd="0" destOrd="0" presId="urn:microsoft.com/office/officeart/2005/8/layout/process1"/>
+    <dgm:cxn modelId="{F82AF631-2420-4E0B-8A9F-5CDC6EE8E564}" srcId="{BA867C10-8B70-4BD9-9B08-E940191BFF84}" destId="{4DBBD212-2F92-4856-A3B1-808A28703F78}" srcOrd="3" destOrd="0" parTransId="{79BFE450-8CAD-46CD-A4BA-9936A9ED476F}" sibTransId="{7802407B-134E-45B6-83FF-49E4371DEE1F}"/>
+    <dgm:cxn modelId="{68937D7F-8006-40BD-B5DB-76C11F02D819}" type="presOf" srcId="{FD013B34-EAD8-4564-9412-9B41C6455304}" destId="{F79911B1-9A55-4D99-9610-7F02C5BDA785}" srcOrd="0" destOrd="0" presId="urn:microsoft.com/office/officeart/2005/8/layout/process1"/>
+    <dgm:cxn modelId="{B3D8F5B1-D6F1-43CC-AE08-49DB8A8200C3}" type="presOf" srcId="{12671F33-9678-43A6-900B-C1489174E657}" destId="{0A355C2F-2373-4905-868C-C107D7464914}" srcOrd="0" destOrd="0" presId="urn:microsoft.com/office/officeart/2005/8/layout/process1"/>
+    <dgm:cxn modelId="{46AE0647-AE2E-42A7-AB9C-D28DAFC5566D}" type="presOf" srcId="{975768BF-4643-4000-B91B-EB5FA50C9F90}" destId="{97FC9502-5C3F-46A5-ABC4-ED27DB33615E}" srcOrd="1" destOrd="0" presId="urn:microsoft.com/office/officeart/2005/8/layout/process1"/>
     <dgm:cxn modelId="{DDB69C00-5A6F-467A-B08B-8C8934B635E3}" srcId="{BA867C10-8B70-4BD9-9B08-E940191BFF84}" destId="{7054BD12-7B30-455D-9E71-938A3D991EF3}" srcOrd="0" destOrd="0" parTransId="{B08D6F66-8421-4B02-A533-01237B34450A}" sibTransId="{975768BF-4643-4000-B91B-EB5FA50C9F90}"/>
-    <dgm:cxn modelId="{D6046A53-63FD-4B5E-966A-BD3E4D5BAD52}" type="presOf" srcId="{12671F33-9678-43A6-900B-C1489174E657}" destId="{0A355C2F-2373-4905-868C-C107D7464914}" srcOrd="0" destOrd="0" presId="urn:microsoft.com/office/officeart/2005/8/layout/process1"/>
-    <dgm:cxn modelId="{CB180E21-1677-4C9D-BECC-BF77289435B4}" srcId="{BA867C10-8B70-4BD9-9B08-E940191BFF84}" destId="{FD013B34-EAD8-4564-9412-9B41C6455304}" srcOrd="1" destOrd="0" parTransId="{1A0778CB-5D15-4CB1-8E6E-778B7CF15FB2}" sibTransId="{12671F33-9678-43A6-900B-C1489174E657}"/>
-    <dgm:cxn modelId="{C9D26868-0478-420C-BA9D-87D2D9FFB769}" type="presOf" srcId="{975768BF-4643-4000-B91B-EB5FA50C9F90}" destId="{97FC9502-5C3F-46A5-ABC4-ED27DB33615E}" srcOrd="1" destOrd="0" presId="urn:microsoft.com/office/officeart/2005/8/layout/process1"/>
-    <dgm:cxn modelId="{0F525454-ABA6-4374-9C7E-F084814FAF63}" type="presOf" srcId="{4DBBD212-2F92-4856-A3B1-808A28703F78}" destId="{A538BD20-9261-44F8-91B2-DB200CF39004}" srcOrd="0" destOrd="0" presId="urn:microsoft.com/office/officeart/2005/8/layout/process1"/>
-    <dgm:cxn modelId="{B65C453F-4F20-47E2-B2C9-BB008FCF31FE}" type="presOf" srcId="{975768BF-4643-4000-B91B-EB5FA50C9F90}" destId="{A379DF86-A80C-400F-95D1-CAAB94A38CDA}" srcOrd="0" destOrd="0" presId="urn:microsoft.com/office/officeart/2005/8/layout/process1"/>
-    <dgm:cxn modelId="{1C88F944-10FD-4709-A032-3A642F128A49}" type="presParOf" srcId="{5E503655-3828-4A4B-B0B7-B5BA8860C783}" destId="{B76D5DE1-2C10-4C3B-8B73-4804B64601EB}" srcOrd="0" destOrd="0" presId="urn:microsoft.com/office/officeart/2005/8/layout/process1"/>
-    <dgm:cxn modelId="{C33E71E9-414D-44C6-9157-0328ECB961CD}" type="presParOf" srcId="{5E503655-3828-4A4B-B0B7-B5BA8860C783}" destId="{A379DF86-A80C-400F-95D1-CAAB94A38CDA}" srcOrd="1" destOrd="0" presId="urn:microsoft.com/office/officeart/2005/8/layout/process1"/>
-    <dgm:cxn modelId="{99973DDB-F598-4F84-A6C4-11EF581AB79A}" type="presParOf" srcId="{A379DF86-A80C-400F-95D1-CAAB94A38CDA}" destId="{97FC9502-5C3F-46A5-ABC4-ED27DB33615E}" srcOrd="0" destOrd="0" presId="urn:microsoft.com/office/officeart/2005/8/layout/process1"/>
-    <dgm:cxn modelId="{AB65BCD0-E194-4B8D-9EE4-6E50C6B09E28}" type="presParOf" srcId="{5E503655-3828-4A4B-B0B7-B5BA8860C783}" destId="{F79911B1-9A55-4D99-9610-7F02C5BDA785}" srcOrd="2" destOrd="0" presId="urn:microsoft.com/office/officeart/2005/8/layout/process1"/>
-    <dgm:cxn modelId="{00C1C3AC-63E3-45D4-9DD4-E17BDA674626}" type="presParOf" srcId="{5E503655-3828-4A4B-B0B7-B5BA8860C783}" destId="{0A355C2F-2373-4905-868C-C107D7464914}" srcOrd="3" destOrd="0" presId="urn:microsoft.com/office/officeart/2005/8/layout/process1"/>
-    <dgm:cxn modelId="{6DB4F560-8930-43F8-BA27-6F3D21DD37E5}" type="presParOf" srcId="{0A355C2F-2373-4905-868C-C107D7464914}" destId="{4D0C926A-592B-4D64-8021-5542543445B2}" srcOrd="0" destOrd="0" presId="urn:microsoft.com/office/officeart/2005/8/layout/process1"/>
-    <dgm:cxn modelId="{8164D5A8-0599-49E2-84D0-41D97503A27D}" type="presParOf" srcId="{5E503655-3828-4A4B-B0B7-B5BA8860C783}" destId="{A538BD20-9261-44F8-91B2-DB200CF39004}" srcOrd="4" destOrd="0" presId="urn:microsoft.com/office/officeart/2005/8/layout/process1"/>
+    <dgm:cxn modelId="{CB180E21-1677-4C9D-BECC-BF77289435B4}" srcId="{BA867C10-8B70-4BD9-9B08-E940191BFF84}" destId="{FD013B34-EAD8-4564-9412-9B41C6455304}" srcOrd="2" destOrd="0" parTransId="{1A0778CB-5D15-4CB1-8E6E-778B7CF15FB2}" sibTransId="{12671F33-9678-43A6-900B-C1489174E657}"/>
+    <dgm:cxn modelId="{CC9DE6F5-F7A1-4860-8714-A69AE0D2D48C}" srcId="{BA867C10-8B70-4BD9-9B08-E940191BFF84}" destId="{E759CFCD-97CE-41A7-B6F0-07D2855E5028}" srcOrd="1" destOrd="0" parTransId="{B5626520-4221-4B02-8925-293C47390147}" sibTransId="{5B7674E4-D82F-4FDC-83D7-7427BE4120C7}"/>
+    <dgm:cxn modelId="{A48F6DD7-59AA-4464-974F-AA0EEBB9314B}" type="presOf" srcId="{4DBBD212-2F92-4856-A3B1-808A28703F78}" destId="{A538BD20-9261-44F8-91B2-DB200CF39004}" srcOrd="0" destOrd="0" presId="urn:microsoft.com/office/officeart/2005/8/layout/process1"/>
+    <dgm:cxn modelId="{9EE66CFC-7AFA-4A3B-B8B2-95A0F94B25D7}" type="presOf" srcId="{5B7674E4-D82F-4FDC-83D7-7427BE4120C7}" destId="{538336CA-4396-46AA-B096-6A885C742201}" srcOrd="0" destOrd="0" presId="urn:microsoft.com/office/officeart/2005/8/layout/process1"/>
+    <dgm:cxn modelId="{A1CB20ED-1470-4D54-879F-5FDE8E18ED86}" type="presOf" srcId="{12671F33-9678-43A6-900B-C1489174E657}" destId="{4D0C926A-592B-4D64-8021-5542543445B2}" srcOrd="1" destOrd="0" presId="urn:microsoft.com/office/officeart/2005/8/layout/process1"/>
+    <dgm:cxn modelId="{01C89870-3F54-403F-8848-C482F5C1A997}" type="presOf" srcId="{BA867C10-8B70-4BD9-9B08-E940191BFF84}" destId="{5E503655-3828-4A4B-B0B7-B5BA8860C783}" srcOrd="0" destOrd="0" presId="urn:microsoft.com/office/officeart/2005/8/layout/process1"/>
+    <dgm:cxn modelId="{71A2C642-912B-4E5E-A25D-4A1D32F307D7}" type="presParOf" srcId="{5E503655-3828-4A4B-B0B7-B5BA8860C783}" destId="{B76D5DE1-2C10-4C3B-8B73-4804B64601EB}" srcOrd="0" destOrd="0" presId="urn:microsoft.com/office/officeart/2005/8/layout/process1"/>
+    <dgm:cxn modelId="{1217BEA3-F530-4095-A69A-CB2986B1EA3F}" type="presParOf" srcId="{5E503655-3828-4A4B-B0B7-B5BA8860C783}" destId="{A379DF86-A80C-400F-95D1-CAAB94A38CDA}" srcOrd="1" destOrd="0" presId="urn:microsoft.com/office/officeart/2005/8/layout/process1"/>
+    <dgm:cxn modelId="{B8BA99EF-465A-4F7A-8DFD-4536EC71DA8E}" type="presParOf" srcId="{A379DF86-A80C-400F-95D1-CAAB94A38CDA}" destId="{97FC9502-5C3F-46A5-ABC4-ED27DB33615E}" srcOrd="0" destOrd="0" presId="urn:microsoft.com/office/officeart/2005/8/layout/process1"/>
+    <dgm:cxn modelId="{94057C00-0CE8-4593-A2F9-6E6F92C2AC14}" type="presParOf" srcId="{5E503655-3828-4A4B-B0B7-B5BA8860C783}" destId="{681E8698-6B5D-4D7C-BEAC-F3E7F01611CC}" srcOrd="2" destOrd="0" presId="urn:microsoft.com/office/officeart/2005/8/layout/process1"/>
+    <dgm:cxn modelId="{CFA33943-24CC-497F-B192-836C7E59B706}" type="presParOf" srcId="{5E503655-3828-4A4B-B0B7-B5BA8860C783}" destId="{538336CA-4396-46AA-B096-6A885C742201}" srcOrd="3" destOrd="0" presId="urn:microsoft.com/office/officeart/2005/8/layout/process1"/>
+    <dgm:cxn modelId="{34F578F4-D07A-4600-A17D-198CD312A828}" type="presParOf" srcId="{538336CA-4396-46AA-B096-6A885C742201}" destId="{D07E187D-5850-4933-A45A-A0DD6339113A}" srcOrd="0" destOrd="0" presId="urn:microsoft.com/office/officeart/2005/8/layout/process1"/>
+    <dgm:cxn modelId="{52673047-FEBA-49F4-A7B1-D4F3CD7DFE82}" type="presParOf" srcId="{5E503655-3828-4A4B-B0B7-B5BA8860C783}" destId="{F79911B1-9A55-4D99-9610-7F02C5BDA785}" srcOrd="4" destOrd="0" presId="urn:microsoft.com/office/officeart/2005/8/layout/process1"/>
+    <dgm:cxn modelId="{2A0917ED-0365-494A-AAC6-72EF06053FDF}" type="presParOf" srcId="{5E503655-3828-4A4B-B0B7-B5BA8860C783}" destId="{0A355C2F-2373-4905-868C-C107D7464914}" srcOrd="5" destOrd="0" presId="urn:microsoft.com/office/officeart/2005/8/layout/process1"/>
+    <dgm:cxn modelId="{9A69861F-5A81-4259-9828-2D8C4EE7E2FE}" type="presParOf" srcId="{0A355C2F-2373-4905-868C-C107D7464914}" destId="{4D0C926A-592B-4D64-8021-5542543445B2}" srcOrd="0" destOrd="0" presId="urn:microsoft.com/office/officeart/2005/8/layout/process1"/>
+    <dgm:cxn modelId="{C2859986-6CCB-4086-B4AB-11BE4AA44652}" type="presParOf" srcId="{5E503655-3828-4A4B-B0B7-B5BA8860C783}" destId="{A538BD20-9261-44F8-91B2-DB200CF39004}" srcOrd="6" destOrd="0" presId="urn:microsoft.com/office/officeart/2005/8/layout/process1"/>
   </dgm:cxnLst>
   <dgm:bg/>
   <dgm:whole/>
@@ -5442,453 +5814,7 @@
       </dsp:nvSpPr>
       <dsp:spPr>
         <a:xfrm>
-          <a:off x="0" y="4360531"/>
-          <a:ext cx="1476851" cy="245886"/>
-        </a:xfrm>
-        <a:prstGeom prst="rect">
-          <a:avLst/>
-        </a:prstGeom>
-        <a:gradFill rotWithShape="1">
-          <a:gsLst>
-            <a:gs pos="0">
-              <a:schemeClr val="accent2">
-                <a:lumMod val="110000"/>
-                <a:satMod val="105000"/>
-                <a:tint val="67000"/>
-              </a:schemeClr>
-            </a:gs>
-            <a:gs pos="50000">
-              <a:schemeClr val="accent2">
-                <a:lumMod val="105000"/>
-                <a:satMod val="103000"/>
-                <a:tint val="73000"/>
-              </a:schemeClr>
-            </a:gs>
-            <a:gs pos="100000">
-              <a:schemeClr val="accent2">
-                <a:lumMod val="105000"/>
-                <a:satMod val="109000"/>
-                <a:tint val="81000"/>
-              </a:schemeClr>
-            </a:gs>
-          </a:gsLst>
-          <a:lin ang="5400000" scaled="0"/>
-        </a:gradFill>
-        <a:ln w="6350" cap="flat" cmpd="sng" algn="ctr">
-          <a:solidFill>
-            <a:schemeClr val="accent2"/>
-          </a:solidFill>
-          <a:prstDash val="solid"/>
-          <a:miter lim="800000"/>
-        </a:ln>
-        <a:effectLst/>
-      </dsp:spPr>
-      <dsp:style>
-        <a:lnRef idx="1">
-          <a:schemeClr val="accent2"/>
-        </a:lnRef>
-        <a:fillRef idx="2">
-          <a:schemeClr val="accent2"/>
-        </a:fillRef>
-        <a:effectRef idx="1">
-          <a:schemeClr val="accent2"/>
-        </a:effectRef>
-        <a:fontRef idx="minor">
-          <a:schemeClr val="dk1"/>
-        </a:fontRef>
-      </dsp:style>
-      <dsp:txBody>
-        <a:bodyPr spcFirstLastPara="0" vert="horz" wrap="square" lIns="49784" tIns="8890" rIns="49784" bIns="8890" numCol="1" spcCol="1270" anchor="ctr" anchorCtr="0">
-          <a:noAutofit/>
-        </a:bodyPr>
-        <a:lstStyle/>
-        <a:p>
-          <a:pPr lvl="0" algn="ctr" defTabSz="311150">
-            <a:lnSpc>
-              <a:spcPct val="90000"/>
-            </a:lnSpc>
-            <a:spcBef>
-              <a:spcPct val="0"/>
-            </a:spcBef>
-            <a:spcAft>
-              <a:spcPct val="35000"/>
-            </a:spcAft>
-          </a:pPr>
-          <a:r>
-            <a:rPr lang="en-US" sz="700" kern="1200">
-              <a:latin typeface="Segoe UI" panose="020B0502040204020203" pitchFamily="34" charset="0"/>
-              <a:cs typeface="Segoe UI" panose="020B0502040204020203" pitchFamily="34" charset="0"/>
-            </a:rPr>
-            <a:t>Language Generation Rewrite</a:t>
-          </a:r>
-        </a:p>
-      </dsp:txBody>
-      <dsp:txXfrm>
-        <a:off x="0" y="4360531"/>
-        <a:ext cx="1476851" cy="245886"/>
-      </dsp:txXfrm>
-    </dsp:sp>
-    <dsp:sp modelId="{B62EBB85-B5AD-4D46-8D45-39685B492787}">
-      <dsp:nvSpPr>
-        <dsp:cNvPr id="0" name=""/>
-        <dsp:cNvSpPr/>
-      </dsp:nvSpPr>
-      <dsp:spPr>
-        <a:xfrm>
-          <a:off x="1476851" y="4360531"/>
-          <a:ext cx="1476851" cy="245886"/>
-        </a:xfrm>
-        <a:prstGeom prst="rect">
-          <a:avLst/>
-        </a:prstGeom>
-        <a:gradFill rotWithShape="1">
-          <a:gsLst>
-            <a:gs pos="0">
-              <a:schemeClr val="accent2">
-                <a:lumMod val="110000"/>
-                <a:satMod val="105000"/>
-                <a:tint val="67000"/>
-              </a:schemeClr>
-            </a:gs>
-            <a:gs pos="50000">
-              <a:schemeClr val="accent2">
-                <a:lumMod val="105000"/>
-                <a:satMod val="103000"/>
-                <a:tint val="73000"/>
-              </a:schemeClr>
-            </a:gs>
-            <a:gs pos="100000">
-              <a:schemeClr val="accent2">
-                <a:lumMod val="105000"/>
-                <a:satMod val="109000"/>
-                <a:tint val="81000"/>
-              </a:schemeClr>
-            </a:gs>
-          </a:gsLst>
-          <a:lin ang="5400000" scaled="0"/>
-        </a:gradFill>
-        <a:ln w="6350" cap="flat" cmpd="sng" algn="ctr">
-          <a:solidFill>
-            <a:schemeClr val="accent2"/>
-          </a:solidFill>
-          <a:prstDash val="solid"/>
-          <a:miter lim="800000"/>
-        </a:ln>
-        <a:effectLst/>
-      </dsp:spPr>
-      <dsp:style>
-        <a:lnRef idx="1">
-          <a:schemeClr val="accent2"/>
-        </a:lnRef>
-        <a:fillRef idx="2">
-          <a:schemeClr val="accent2"/>
-        </a:fillRef>
-        <a:effectRef idx="1">
-          <a:schemeClr val="accent2"/>
-        </a:effectRef>
-        <a:fontRef idx="minor">
-          <a:schemeClr val="dk1"/>
-        </a:fontRef>
-      </dsp:style>
-      <dsp:txBody>
-        <a:bodyPr spcFirstLastPara="0" vert="horz" wrap="square" lIns="49784" tIns="8890" rIns="49784" bIns="8890" numCol="1" spcCol="1270" anchor="ctr" anchorCtr="0">
-          <a:noAutofit/>
-        </a:bodyPr>
-        <a:lstStyle/>
-        <a:p>
-          <a:pPr lvl="0" algn="ctr" defTabSz="311150">
-            <a:lnSpc>
-              <a:spcPct val="90000"/>
-            </a:lnSpc>
-            <a:spcBef>
-              <a:spcPct val="0"/>
-            </a:spcBef>
-            <a:spcAft>
-              <a:spcPct val="35000"/>
-            </a:spcAft>
-          </a:pPr>
-          <a:r>
-            <a:rPr lang="en-US" sz="700" kern="1200">
-              <a:latin typeface="Segoe UI" panose="020B0502040204020203" pitchFamily="34" charset="0"/>
-              <a:cs typeface="Segoe UI" panose="020B0502040204020203" pitchFamily="34" charset="0"/>
-            </a:rPr>
-            <a:t>Language Events</a:t>
-          </a:r>
-        </a:p>
-      </dsp:txBody>
-      <dsp:txXfrm>
-        <a:off x="1476851" y="4360531"/>
-        <a:ext cx="1476851" cy="245886"/>
-      </dsp:txXfrm>
-    </dsp:sp>
-    <dsp:sp modelId="{5834CDD8-7CB5-4F1A-9EEB-DBA8C7AE2ABE}">
-      <dsp:nvSpPr>
-        <dsp:cNvPr id="0" name=""/>
-        <dsp:cNvSpPr/>
-      </dsp:nvSpPr>
-      <dsp:spPr>
-        <a:xfrm>
-          <a:off x="2953702" y="4360531"/>
-          <a:ext cx="1476851" cy="245886"/>
-        </a:xfrm>
-        <a:prstGeom prst="rect">
-          <a:avLst/>
-        </a:prstGeom>
-        <a:gradFill rotWithShape="1">
-          <a:gsLst>
-            <a:gs pos="0">
-              <a:schemeClr val="accent2">
-                <a:lumMod val="110000"/>
-                <a:satMod val="105000"/>
-                <a:tint val="67000"/>
-              </a:schemeClr>
-            </a:gs>
-            <a:gs pos="50000">
-              <a:schemeClr val="accent2">
-                <a:lumMod val="105000"/>
-                <a:satMod val="103000"/>
-                <a:tint val="73000"/>
-              </a:schemeClr>
-            </a:gs>
-            <a:gs pos="100000">
-              <a:schemeClr val="accent2">
-                <a:lumMod val="105000"/>
-                <a:satMod val="109000"/>
-                <a:tint val="81000"/>
-              </a:schemeClr>
-            </a:gs>
-          </a:gsLst>
-          <a:lin ang="5400000" scaled="0"/>
-        </a:gradFill>
-        <a:ln w="6350" cap="flat" cmpd="sng" algn="ctr">
-          <a:solidFill>
-            <a:schemeClr val="accent2"/>
-          </a:solidFill>
-          <a:prstDash val="solid"/>
-          <a:miter lim="800000"/>
-        </a:ln>
-        <a:effectLst/>
-      </dsp:spPr>
-      <dsp:style>
-        <a:lnRef idx="1">
-          <a:schemeClr val="accent2"/>
-        </a:lnRef>
-        <a:fillRef idx="2">
-          <a:schemeClr val="accent2"/>
-        </a:fillRef>
-        <a:effectRef idx="1">
-          <a:schemeClr val="accent2"/>
-        </a:effectRef>
-        <a:fontRef idx="minor">
-          <a:schemeClr val="dk1"/>
-        </a:fontRef>
-      </dsp:style>
-      <dsp:txBody>
-        <a:bodyPr spcFirstLastPara="0" vert="horz" wrap="square" lIns="49784" tIns="8890" rIns="49784" bIns="8890" numCol="1" spcCol="1270" anchor="ctr" anchorCtr="0">
-          <a:noAutofit/>
-        </a:bodyPr>
-        <a:lstStyle/>
-        <a:p>
-          <a:pPr lvl="0" algn="ctr" defTabSz="311150">
-            <a:lnSpc>
-              <a:spcPct val="90000"/>
-            </a:lnSpc>
-            <a:spcBef>
-              <a:spcPct val="0"/>
-            </a:spcBef>
-            <a:spcAft>
-              <a:spcPct val="35000"/>
-            </a:spcAft>
-          </a:pPr>
-          <a:r>
-            <a:rPr lang="en-US" sz="700" kern="1200">
-              <a:latin typeface="Segoe UI" panose="020B0502040204020203" pitchFamily="34" charset="0"/>
-              <a:cs typeface="Segoe UI" panose="020B0502040204020203" pitchFamily="34" charset="0"/>
-            </a:rPr>
-            <a:t>Dynastic Names</a:t>
-          </a:r>
-        </a:p>
-      </dsp:txBody>
-      <dsp:txXfrm>
-        <a:off x="2953702" y="4360531"/>
-        <a:ext cx="1476851" cy="245886"/>
-      </dsp:txXfrm>
-    </dsp:sp>
-    <dsp:sp modelId="{ACB10869-347F-4DF0-9DCB-3EAECF3BAF09}">
-      <dsp:nvSpPr>
-        <dsp:cNvPr id="0" name=""/>
-        <dsp:cNvSpPr/>
-      </dsp:nvSpPr>
-      <dsp:spPr>
-        <a:xfrm>
-          <a:off x="4430553" y="4360531"/>
-          <a:ext cx="1476851" cy="245886"/>
-        </a:xfrm>
-        <a:prstGeom prst="rect">
-          <a:avLst/>
-        </a:prstGeom>
-        <a:gradFill rotWithShape="1">
-          <a:gsLst>
-            <a:gs pos="0">
-              <a:schemeClr val="accent2">
-                <a:lumMod val="110000"/>
-                <a:satMod val="105000"/>
-                <a:tint val="67000"/>
-              </a:schemeClr>
-            </a:gs>
-            <a:gs pos="50000">
-              <a:schemeClr val="accent2">
-                <a:lumMod val="105000"/>
-                <a:satMod val="103000"/>
-                <a:tint val="73000"/>
-              </a:schemeClr>
-            </a:gs>
-            <a:gs pos="100000">
-              <a:schemeClr val="accent2">
-                <a:lumMod val="105000"/>
-                <a:satMod val="109000"/>
-                <a:tint val="81000"/>
-              </a:schemeClr>
-            </a:gs>
-          </a:gsLst>
-          <a:lin ang="5400000" scaled="0"/>
-        </a:gradFill>
-        <a:ln w="6350" cap="flat" cmpd="sng" algn="ctr">
-          <a:solidFill>
-            <a:schemeClr val="accent2"/>
-          </a:solidFill>
-          <a:prstDash val="solid"/>
-          <a:miter lim="800000"/>
-        </a:ln>
-        <a:effectLst/>
-      </dsp:spPr>
-      <dsp:style>
-        <a:lnRef idx="1">
-          <a:schemeClr val="accent2"/>
-        </a:lnRef>
-        <a:fillRef idx="2">
-          <a:schemeClr val="accent2"/>
-        </a:fillRef>
-        <a:effectRef idx="1">
-          <a:schemeClr val="accent2"/>
-        </a:effectRef>
-        <a:fontRef idx="minor">
-          <a:schemeClr val="dk1"/>
-        </a:fontRef>
-      </dsp:style>
-      <dsp:txBody>
-        <a:bodyPr spcFirstLastPara="0" vert="horz" wrap="square" lIns="49784" tIns="8890" rIns="49784" bIns="8890" numCol="1" spcCol="1270" anchor="ctr" anchorCtr="0">
-          <a:noAutofit/>
-        </a:bodyPr>
-        <a:lstStyle/>
-        <a:p>
-          <a:pPr lvl="0" algn="ctr" defTabSz="311150">
-            <a:lnSpc>
-              <a:spcPct val="90000"/>
-            </a:lnSpc>
-            <a:spcBef>
-              <a:spcPct val="0"/>
-            </a:spcBef>
-            <a:spcAft>
-              <a:spcPct val="35000"/>
-            </a:spcAft>
-          </a:pPr>
-          <a:r>
-            <a:rPr lang="en-US" sz="700" kern="1200">
-              <a:latin typeface="Segoe UI" panose="020B0502040204020203" pitchFamily="34" charset="0"/>
-              <a:cs typeface="Segoe UI" panose="020B0502040204020203" pitchFamily="34" charset="0"/>
-            </a:rPr>
-            <a:t>Writing Systems</a:t>
-          </a:r>
-        </a:p>
-      </dsp:txBody>
-      <dsp:txXfrm>
-        <a:off x="4430553" y="4360531"/>
-        <a:ext cx="1476851" cy="245886"/>
-      </dsp:txXfrm>
-    </dsp:sp>
-    <dsp:sp modelId="{66FA396E-0A90-4778-B2A3-11099F471789}">
-      <dsp:nvSpPr>
-        <dsp:cNvPr id="0" name=""/>
-        <dsp:cNvSpPr/>
-      </dsp:nvSpPr>
-      <dsp:spPr>
-        <a:xfrm rot="10800000">
-          <a:off x="0" y="3257537"/>
-          <a:ext cx="5907405" cy="822363"/>
-        </a:xfrm>
-        <a:prstGeom prst="upArrowCallout">
-          <a:avLst/>
-        </a:prstGeom>
-        <a:solidFill>
-          <a:schemeClr val="accent2"/>
-        </a:solidFill>
-        <a:ln w="12700" cap="flat" cmpd="sng" algn="ctr">
-          <a:solidFill>
-            <a:schemeClr val="accent2">
-              <a:shade val="50000"/>
-            </a:schemeClr>
-          </a:solidFill>
-          <a:prstDash val="solid"/>
-          <a:miter lim="800000"/>
-        </a:ln>
-        <a:effectLst/>
-      </dsp:spPr>
-      <dsp:style>
-        <a:lnRef idx="2">
-          <a:schemeClr val="accent2">
-            <a:shade val="50000"/>
-          </a:schemeClr>
-        </a:lnRef>
-        <a:fillRef idx="1">
-          <a:schemeClr val="accent2"/>
-        </a:fillRef>
-        <a:effectRef idx="0">
-          <a:schemeClr val="accent2"/>
-        </a:effectRef>
-        <a:fontRef idx="minor">
-          <a:schemeClr val="lt1"/>
-        </a:fontRef>
-      </dsp:style>
-      <dsp:txBody>
-        <a:bodyPr spcFirstLastPara="0" vert="horz" wrap="square" lIns="64008" tIns="64008" rIns="64008" bIns="64008" numCol="1" spcCol="1270" anchor="ctr" anchorCtr="0">
-          <a:noAutofit/>
-        </a:bodyPr>
-        <a:lstStyle/>
-        <a:p>
-          <a:pPr lvl="0" algn="ctr" defTabSz="400050">
-            <a:lnSpc>
-              <a:spcPct val="90000"/>
-            </a:lnSpc>
-            <a:spcBef>
-              <a:spcPct val="0"/>
-            </a:spcBef>
-            <a:spcAft>
-              <a:spcPct val="35000"/>
-            </a:spcAft>
-          </a:pPr>
-          <a:r>
-            <a:rPr lang="en-US" sz="900" kern="1200">
-              <a:latin typeface="Segoe UI" panose="020B0502040204020203" pitchFamily="34" charset="0"/>
-              <a:cs typeface="Segoe UI" panose="020B0502040204020203" pitchFamily="34" charset="0"/>
-            </a:rPr>
-            <a:t>CHIEFDOMS (0.3.5)</a:t>
-          </a:r>
-        </a:p>
-      </dsp:txBody>
-      <dsp:txXfrm rot="-10800000">
-        <a:off x="0" y="3257537"/>
-        <a:ext cx="5907405" cy="288649"/>
-      </dsp:txXfrm>
-    </dsp:sp>
-    <dsp:sp modelId="{377941FA-BD16-49F9-A1D5-969FBA47D3E7}">
-      <dsp:nvSpPr>
-        <dsp:cNvPr id="0" name=""/>
-        <dsp:cNvSpPr/>
-      </dsp:nvSpPr>
-      <dsp:spPr>
-        <a:xfrm>
-          <a:off x="721" y="3546187"/>
+          <a:off x="721" y="4360531"/>
           <a:ext cx="1181192" cy="245886"/>
         </a:xfrm>
         <a:prstGeom prst="rect">
@@ -5965,23 +5891,23 @@
               <a:latin typeface="Segoe UI" panose="020B0502040204020203" pitchFamily="34" charset="0"/>
               <a:cs typeface="Segoe UI" panose="020B0502040204020203" pitchFamily="34" charset="0"/>
             </a:rPr>
-            <a:t>Clan Power Accumulation</a:t>
+            <a:t>Language Generation Rewrite</a:t>
           </a:r>
         </a:p>
       </dsp:txBody>
       <dsp:txXfrm>
-        <a:off x="721" y="3546187"/>
+        <a:off x="721" y="4360531"/>
         <a:ext cx="1181192" cy="245886"/>
       </dsp:txXfrm>
     </dsp:sp>
-    <dsp:sp modelId="{C6B9515E-5D27-4EB8-A136-B9B942485DDD}">
+    <dsp:sp modelId="{B62EBB85-B5AD-4D46-8D45-39685B492787}">
       <dsp:nvSpPr>
         <dsp:cNvPr id="0" name=""/>
         <dsp:cNvSpPr/>
       </dsp:nvSpPr>
       <dsp:spPr>
         <a:xfrm>
-          <a:off x="1181913" y="3546187"/>
+          <a:off x="1181913" y="4360531"/>
           <a:ext cx="1181192" cy="245886"/>
         </a:xfrm>
         <a:prstGeom prst="rect">
@@ -6058,23 +5984,23 @@
               <a:latin typeface="Segoe UI" panose="020B0502040204020203" pitchFamily="34" charset="0"/>
               <a:cs typeface="Segoe UI" panose="020B0502040204020203" pitchFamily="34" charset="0"/>
             </a:rPr>
-            <a:t>Chiefdom Formation</a:t>
+            <a:t>Language Events</a:t>
           </a:r>
         </a:p>
       </dsp:txBody>
       <dsp:txXfrm>
-        <a:off x="1181913" y="3546187"/>
+        <a:off x="1181913" y="4360531"/>
         <a:ext cx="1181192" cy="245886"/>
       </dsp:txXfrm>
     </dsp:sp>
-    <dsp:sp modelId="{EEE9E58A-8254-4828-8A94-B1BEEB16D233}">
+    <dsp:sp modelId="{5834CDD8-7CB5-4F1A-9EEB-DBA8C7AE2ABE}">
       <dsp:nvSpPr>
         <dsp:cNvPr id="0" name=""/>
         <dsp:cNvSpPr/>
       </dsp:nvSpPr>
       <dsp:spPr>
         <a:xfrm>
-          <a:off x="2363106" y="3546187"/>
+          <a:off x="2363106" y="4360531"/>
           <a:ext cx="1181192" cy="245886"/>
         </a:xfrm>
         <a:prstGeom prst="rect">
@@ -6151,23 +6077,23 @@
               <a:latin typeface="Segoe UI" panose="020B0502040204020203" pitchFamily="34" charset="0"/>
               <a:cs typeface="Segoe UI" panose="020B0502040204020203" pitchFamily="34" charset="0"/>
             </a:rPr>
-            <a:t>Clan Respect</a:t>
+            <a:t>Dynastic Names</a:t>
           </a:r>
         </a:p>
       </dsp:txBody>
       <dsp:txXfrm>
-        <a:off x="2363106" y="3546187"/>
+        <a:off x="2363106" y="4360531"/>
         <a:ext cx="1181192" cy="245886"/>
       </dsp:txXfrm>
     </dsp:sp>
-    <dsp:sp modelId="{F319623B-2289-494F-81C7-030F434B6B85}">
+    <dsp:sp modelId="{ACB10869-347F-4DF0-9DCB-3EAECF3BAF09}">
       <dsp:nvSpPr>
         <dsp:cNvPr id="0" name=""/>
         <dsp:cNvSpPr/>
       </dsp:nvSpPr>
       <dsp:spPr>
         <a:xfrm>
-          <a:off x="3544298" y="3546187"/>
+          <a:off x="3544298" y="4360531"/>
           <a:ext cx="1181192" cy="245886"/>
         </a:xfrm>
         <a:prstGeom prst="rect">
@@ -6244,24 +6170,191 @@
               <a:latin typeface="Segoe UI" panose="020B0502040204020203" pitchFamily="34" charset="0"/>
               <a:cs typeface="Segoe UI" panose="020B0502040204020203" pitchFamily="34" charset="0"/>
             </a:rPr>
-            <a:t>Chiefdom Collapse</a:t>
+            <a:t>Writing Systems</a:t>
           </a:r>
         </a:p>
       </dsp:txBody>
       <dsp:txXfrm>
-        <a:off x="3544298" y="3546187"/>
+        <a:off x="3544298" y="4360531"/>
         <a:ext cx="1181192" cy="245886"/>
       </dsp:txXfrm>
     </dsp:sp>
-    <dsp:sp modelId="{B5D3F04D-227B-438D-A1FF-E93B3C024CBF}">
+    <dsp:sp modelId="{71F320B7-F9D3-4C3F-B10C-684A2A3E98A4}">
       <dsp:nvSpPr>
         <dsp:cNvPr id="0" name=""/>
         <dsp:cNvSpPr/>
       </dsp:nvSpPr>
       <dsp:spPr>
         <a:xfrm>
-          <a:off x="4725491" y="3546187"/>
+          <a:off x="4725491" y="4360531"/>
           <a:ext cx="1181192" cy="245886"/>
+        </a:xfrm>
+        <a:prstGeom prst="rect">
+          <a:avLst/>
+        </a:prstGeom>
+        <a:gradFill rotWithShape="1">
+          <a:gsLst>
+            <a:gs pos="0">
+              <a:schemeClr val="accent1">
+                <a:lumMod val="110000"/>
+                <a:satMod val="105000"/>
+                <a:tint val="67000"/>
+              </a:schemeClr>
+            </a:gs>
+            <a:gs pos="50000">
+              <a:schemeClr val="accent1">
+                <a:lumMod val="105000"/>
+                <a:satMod val="103000"/>
+                <a:tint val="73000"/>
+              </a:schemeClr>
+            </a:gs>
+            <a:gs pos="100000">
+              <a:schemeClr val="accent1">
+                <a:lumMod val="105000"/>
+                <a:satMod val="109000"/>
+                <a:tint val="81000"/>
+              </a:schemeClr>
+            </a:gs>
+          </a:gsLst>
+          <a:lin ang="5400000" scaled="0"/>
+        </a:gradFill>
+        <a:ln w="6350" cap="flat" cmpd="sng" algn="ctr">
+          <a:solidFill>
+            <a:schemeClr val="accent1"/>
+          </a:solidFill>
+          <a:prstDash val="solid"/>
+          <a:miter lim="800000"/>
+        </a:ln>
+        <a:effectLst/>
+      </dsp:spPr>
+      <dsp:style>
+        <a:lnRef idx="1">
+          <a:schemeClr val="accent1"/>
+        </a:lnRef>
+        <a:fillRef idx="2">
+          <a:schemeClr val="accent1"/>
+        </a:fillRef>
+        <a:effectRef idx="1">
+          <a:schemeClr val="accent1"/>
+        </a:effectRef>
+        <a:fontRef idx="minor">
+          <a:schemeClr val="dk1"/>
+        </a:fontRef>
+      </dsp:style>
+      <dsp:txBody>
+        <a:bodyPr spcFirstLastPara="0" vert="horz" wrap="square" lIns="49784" tIns="8890" rIns="49784" bIns="8890" numCol="1" spcCol="1270" anchor="ctr" anchorCtr="0">
+          <a:noAutofit/>
+        </a:bodyPr>
+        <a:lstStyle/>
+        <a:p>
+          <a:pPr lvl="0" algn="ctr" defTabSz="311150">
+            <a:lnSpc>
+              <a:spcPct val="90000"/>
+            </a:lnSpc>
+            <a:spcBef>
+              <a:spcPct val="0"/>
+            </a:spcBef>
+            <a:spcAft>
+              <a:spcPct val="35000"/>
+            </a:spcAft>
+          </a:pPr>
+          <a:r>
+            <a:rPr lang="en-US" sz="700" kern="1200">
+              <a:latin typeface="Segoe UI" panose="020B0502040204020203" pitchFamily="34" charset="0"/>
+              <a:cs typeface="Segoe UI" panose="020B0502040204020203" pitchFamily="34" charset="0"/>
+            </a:rPr>
+            <a:t>&lt;0.3.6 Feature Poll&gt;</a:t>
+          </a:r>
+        </a:p>
+      </dsp:txBody>
+      <dsp:txXfrm>
+        <a:off x="4725491" y="4360531"/>
+        <a:ext cx="1181192" cy="245886"/>
+      </dsp:txXfrm>
+    </dsp:sp>
+    <dsp:sp modelId="{66FA396E-0A90-4778-B2A3-11099F471789}">
+      <dsp:nvSpPr>
+        <dsp:cNvPr id="0" name=""/>
+        <dsp:cNvSpPr/>
+      </dsp:nvSpPr>
+      <dsp:spPr>
+        <a:xfrm rot="10800000">
+          <a:off x="0" y="3257537"/>
+          <a:ext cx="5907405" cy="822363"/>
+        </a:xfrm>
+        <a:prstGeom prst="upArrowCallout">
+          <a:avLst/>
+        </a:prstGeom>
+        <a:solidFill>
+          <a:schemeClr val="accent2"/>
+        </a:solidFill>
+        <a:ln w="12700" cap="flat" cmpd="sng" algn="ctr">
+          <a:solidFill>
+            <a:schemeClr val="accent2">
+              <a:shade val="50000"/>
+            </a:schemeClr>
+          </a:solidFill>
+          <a:prstDash val="solid"/>
+          <a:miter lim="800000"/>
+        </a:ln>
+        <a:effectLst/>
+      </dsp:spPr>
+      <dsp:style>
+        <a:lnRef idx="2">
+          <a:schemeClr val="accent2">
+            <a:shade val="50000"/>
+          </a:schemeClr>
+        </a:lnRef>
+        <a:fillRef idx="1">
+          <a:schemeClr val="accent2"/>
+        </a:fillRef>
+        <a:effectRef idx="0">
+          <a:schemeClr val="accent2"/>
+        </a:effectRef>
+        <a:fontRef idx="minor">
+          <a:schemeClr val="lt1"/>
+        </a:fontRef>
+      </dsp:style>
+      <dsp:txBody>
+        <a:bodyPr spcFirstLastPara="0" vert="horz" wrap="square" lIns="64008" tIns="64008" rIns="64008" bIns="64008" numCol="1" spcCol="1270" anchor="ctr" anchorCtr="0">
+          <a:noAutofit/>
+        </a:bodyPr>
+        <a:lstStyle/>
+        <a:p>
+          <a:pPr lvl="0" algn="ctr" defTabSz="400050">
+            <a:lnSpc>
+              <a:spcPct val="90000"/>
+            </a:lnSpc>
+            <a:spcBef>
+              <a:spcPct val="0"/>
+            </a:spcBef>
+            <a:spcAft>
+              <a:spcPct val="35000"/>
+            </a:spcAft>
+          </a:pPr>
+          <a:r>
+            <a:rPr lang="en-US" sz="900" kern="1200">
+              <a:latin typeface="Segoe UI" panose="020B0502040204020203" pitchFamily="34" charset="0"/>
+              <a:cs typeface="Segoe UI" panose="020B0502040204020203" pitchFamily="34" charset="0"/>
+            </a:rPr>
+            <a:t>CHIEFDOMS (0.3.5)</a:t>
+          </a:r>
+        </a:p>
+      </dsp:txBody>
+      <dsp:txXfrm rot="-10800000">
+        <a:off x="0" y="3257537"/>
+        <a:ext cx="5907405" cy="288649"/>
+      </dsp:txXfrm>
+    </dsp:sp>
+    <dsp:sp modelId="{377941FA-BD16-49F9-A1D5-969FBA47D3E7}">
+      <dsp:nvSpPr>
+        <dsp:cNvPr id="0" name=""/>
+        <dsp:cNvSpPr/>
+      </dsp:nvSpPr>
+      <dsp:spPr>
+        <a:xfrm>
+          <a:off x="2884" y="3546187"/>
+          <a:ext cx="983606" cy="245886"/>
         </a:xfrm>
         <a:prstGeom prst="rect">
           <a:avLst/>
@@ -6337,98 +6430,24 @@
               <a:latin typeface="Segoe UI" panose="020B0502040204020203" pitchFamily="34" charset="0"/>
               <a:cs typeface="Segoe UI" panose="020B0502040204020203" pitchFamily="34" charset="0"/>
             </a:rPr>
-            <a:t>Banners</a:t>
+            <a:t>Clan Power Accumulation</a:t>
           </a:r>
         </a:p>
       </dsp:txBody>
       <dsp:txXfrm>
-        <a:off x="4725491" y="3546187"/>
-        <a:ext cx="1181192" cy="245886"/>
+        <a:off x="2884" y="3546187"/>
+        <a:ext cx="983606" cy="245886"/>
       </dsp:txXfrm>
     </dsp:sp>
-    <dsp:sp modelId="{510F4042-CFA8-416D-BE6C-C642B78DC90A}">
-      <dsp:nvSpPr>
-        <dsp:cNvPr id="0" name=""/>
-        <dsp:cNvSpPr/>
-      </dsp:nvSpPr>
-      <dsp:spPr>
-        <a:xfrm rot="10800000">
-          <a:off x="0" y="2443194"/>
-          <a:ext cx="5907405" cy="822363"/>
-        </a:xfrm>
-        <a:prstGeom prst="upArrowCallout">
-          <a:avLst/>
-        </a:prstGeom>
-        <a:solidFill>
-          <a:schemeClr val="accent2"/>
-        </a:solidFill>
-        <a:ln w="12700" cap="flat" cmpd="sng" algn="ctr">
-          <a:solidFill>
-            <a:schemeClr val="accent2">
-              <a:shade val="50000"/>
-            </a:schemeClr>
-          </a:solidFill>
-          <a:prstDash val="solid"/>
-          <a:miter lim="800000"/>
-        </a:ln>
-        <a:effectLst/>
-      </dsp:spPr>
-      <dsp:style>
-        <a:lnRef idx="2">
-          <a:schemeClr val="accent2">
-            <a:shade val="50000"/>
-          </a:schemeClr>
-        </a:lnRef>
-        <a:fillRef idx="1">
-          <a:schemeClr val="accent2"/>
-        </a:fillRef>
-        <a:effectRef idx="0">
-          <a:schemeClr val="accent2"/>
-        </a:effectRef>
-        <a:fontRef idx="minor">
-          <a:schemeClr val="lt1"/>
-        </a:fontRef>
-      </dsp:style>
-      <dsp:txBody>
-        <a:bodyPr spcFirstLastPara="0" vert="horz" wrap="square" lIns="64008" tIns="64008" rIns="64008" bIns="64008" numCol="1" spcCol="1270" anchor="ctr" anchorCtr="0">
-          <a:noAutofit/>
-        </a:bodyPr>
-        <a:lstStyle/>
-        <a:p>
-          <a:pPr lvl="0" algn="ctr" defTabSz="400050">
-            <a:lnSpc>
-              <a:spcPct val="90000"/>
-            </a:lnSpc>
-            <a:spcBef>
-              <a:spcPct val="0"/>
-            </a:spcBef>
-            <a:spcAft>
-              <a:spcPct val="35000"/>
-            </a:spcAft>
-          </a:pPr>
-          <a:r>
-            <a:rPr lang="en-US" sz="900" kern="1200">
-              <a:latin typeface="Segoe UI" panose="020B0502040204020203" pitchFamily="34" charset="0"/>
-              <a:cs typeface="Segoe UI" panose="020B0502040204020203" pitchFamily="34" charset="0"/>
-            </a:rPr>
-            <a:t>TRIBAL DYNAMICS (0.3.4)</a:t>
-          </a:r>
-        </a:p>
-      </dsp:txBody>
-      <dsp:txXfrm rot="-10800000">
-        <a:off x="0" y="2443194"/>
-        <a:ext cx="5907405" cy="288649"/>
-      </dsp:txXfrm>
-    </dsp:sp>
-    <dsp:sp modelId="{D1F4EC99-152E-4E55-B0ED-DA5EDD5DB814}">
+    <dsp:sp modelId="{C6B9515E-5D27-4EB8-A136-B9B942485DDD}">
       <dsp:nvSpPr>
         <dsp:cNvPr id="0" name=""/>
         <dsp:cNvSpPr/>
       </dsp:nvSpPr>
       <dsp:spPr>
         <a:xfrm>
-          <a:off x="721" y="2731844"/>
-          <a:ext cx="1181192" cy="245886"/>
+          <a:off x="986490" y="3546187"/>
+          <a:ext cx="983606" cy="245886"/>
         </a:xfrm>
         <a:prstGeom prst="rect">
           <a:avLst/>
@@ -6504,24 +6523,24 @@
               <a:latin typeface="Segoe UI" panose="020B0502040204020203" pitchFamily="34" charset="0"/>
               <a:cs typeface="Segoe UI" panose="020B0502040204020203" pitchFamily="34" charset="0"/>
             </a:rPr>
-            <a:t>Tribal Migration</a:t>
+            <a:t>Chiefdom Formation</a:t>
           </a:r>
         </a:p>
       </dsp:txBody>
       <dsp:txXfrm>
-        <a:off x="721" y="2731844"/>
-        <a:ext cx="1181192" cy="245886"/>
+        <a:off x="986490" y="3546187"/>
+        <a:ext cx="983606" cy="245886"/>
       </dsp:txXfrm>
     </dsp:sp>
-    <dsp:sp modelId="{DC7D1EE5-01E1-4461-9CB8-3BF362745895}">
+    <dsp:sp modelId="{EEE9E58A-8254-4828-8A94-B1BEEB16D233}">
       <dsp:nvSpPr>
         <dsp:cNvPr id="0" name=""/>
         <dsp:cNvSpPr/>
       </dsp:nvSpPr>
       <dsp:spPr>
         <a:xfrm>
-          <a:off x="1181913" y="2731844"/>
-          <a:ext cx="1181192" cy="245886"/>
+          <a:off x="1970096" y="3546187"/>
+          <a:ext cx="983606" cy="245886"/>
         </a:xfrm>
         <a:prstGeom prst="rect">
           <a:avLst/>
@@ -6597,24 +6616,24 @@
               <a:latin typeface="Segoe UI" panose="020B0502040204020203" pitchFamily="34" charset="0"/>
               <a:cs typeface="Segoe UI" panose="020B0502040204020203" pitchFamily="34" charset="0"/>
             </a:rPr>
-            <a:t>Tribal Agression</a:t>
+            <a:t>Clan Respect</a:t>
           </a:r>
         </a:p>
       </dsp:txBody>
       <dsp:txXfrm>
-        <a:off x="1181913" y="2731844"/>
-        <a:ext cx="1181192" cy="245886"/>
+        <a:off x="1970096" y="3546187"/>
+        <a:ext cx="983606" cy="245886"/>
       </dsp:txXfrm>
     </dsp:sp>
-    <dsp:sp modelId="{12D2F38D-99D0-42E9-81C4-65811361A936}">
+    <dsp:sp modelId="{F319623B-2289-494F-81C7-030F434B6B85}">
       <dsp:nvSpPr>
         <dsp:cNvPr id="0" name=""/>
         <dsp:cNvSpPr/>
       </dsp:nvSpPr>
       <dsp:spPr>
         <a:xfrm>
-          <a:off x="2363106" y="2731844"/>
-          <a:ext cx="1181192" cy="245886"/>
+          <a:off x="2953702" y="3546187"/>
+          <a:ext cx="983606" cy="245886"/>
         </a:xfrm>
         <a:prstGeom prst="rect">
           <a:avLst/>
@@ -6690,24 +6709,24 @@
               <a:latin typeface="Segoe UI" panose="020B0502040204020203" pitchFamily="34" charset="0"/>
               <a:cs typeface="Segoe UI" panose="020B0502040204020203" pitchFamily="34" charset="0"/>
             </a:rPr>
-            <a:t>Inter-tribal Conflict</a:t>
+            <a:t>Chiefdom Collapse</a:t>
           </a:r>
         </a:p>
       </dsp:txBody>
       <dsp:txXfrm>
-        <a:off x="2363106" y="2731844"/>
-        <a:ext cx="1181192" cy="245886"/>
+        <a:off x="2953702" y="3546187"/>
+        <a:ext cx="983606" cy="245886"/>
       </dsp:txXfrm>
     </dsp:sp>
-    <dsp:sp modelId="{1E9BE2A3-2E5A-4F7C-8D81-7FBA8A8E0E12}">
+    <dsp:sp modelId="{B5D3F04D-227B-438D-A1FF-E93B3C024CBF}">
       <dsp:nvSpPr>
         <dsp:cNvPr id="0" name=""/>
         <dsp:cNvSpPr/>
       </dsp:nvSpPr>
       <dsp:spPr>
         <a:xfrm>
-          <a:off x="3544298" y="2731844"/>
-          <a:ext cx="1181192" cy="245886"/>
+          <a:off x="3937308" y="3546187"/>
+          <a:ext cx="983606" cy="245886"/>
         </a:xfrm>
         <a:prstGeom prst="rect">
           <a:avLst/>
@@ -6783,24 +6802,191 @@
               <a:latin typeface="Segoe UI" panose="020B0502040204020203" pitchFamily="34" charset="0"/>
               <a:cs typeface="Segoe UI" panose="020B0502040204020203" pitchFamily="34" charset="0"/>
             </a:rPr>
-            <a:t>Clan Merges</a:t>
+            <a:t>Banners</a:t>
           </a:r>
         </a:p>
       </dsp:txBody>
       <dsp:txXfrm>
-        <a:off x="3544298" y="2731844"/>
-        <a:ext cx="1181192" cy="245886"/>
+        <a:off x="3937308" y="3546187"/>
+        <a:ext cx="983606" cy="245886"/>
       </dsp:txXfrm>
     </dsp:sp>
-    <dsp:sp modelId="{B1605C27-43E9-46BB-98E4-CACEE8C4DAE9}">
+    <dsp:sp modelId="{988ACB74-CD14-4710-9EA1-388F36F53165}">
       <dsp:nvSpPr>
         <dsp:cNvPr id="0" name=""/>
         <dsp:cNvSpPr/>
       </dsp:nvSpPr>
       <dsp:spPr>
         <a:xfrm>
-          <a:off x="4725491" y="2731844"/>
-          <a:ext cx="1181192" cy="245886"/>
+          <a:off x="4920914" y="3546187"/>
+          <a:ext cx="983606" cy="245886"/>
+        </a:xfrm>
+        <a:prstGeom prst="rect">
+          <a:avLst/>
+        </a:prstGeom>
+        <a:gradFill rotWithShape="1">
+          <a:gsLst>
+            <a:gs pos="0">
+              <a:schemeClr val="accent1">
+                <a:lumMod val="110000"/>
+                <a:satMod val="105000"/>
+                <a:tint val="67000"/>
+              </a:schemeClr>
+            </a:gs>
+            <a:gs pos="50000">
+              <a:schemeClr val="accent1">
+                <a:lumMod val="105000"/>
+                <a:satMod val="103000"/>
+                <a:tint val="73000"/>
+              </a:schemeClr>
+            </a:gs>
+            <a:gs pos="100000">
+              <a:schemeClr val="accent1">
+                <a:lumMod val="105000"/>
+                <a:satMod val="109000"/>
+                <a:tint val="81000"/>
+              </a:schemeClr>
+            </a:gs>
+          </a:gsLst>
+          <a:lin ang="5400000" scaled="0"/>
+        </a:gradFill>
+        <a:ln w="6350" cap="flat" cmpd="sng" algn="ctr">
+          <a:solidFill>
+            <a:schemeClr val="accent1"/>
+          </a:solidFill>
+          <a:prstDash val="solid"/>
+          <a:miter lim="800000"/>
+        </a:ln>
+        <a:effectLst/>
+      </dsp:spPr>
+      <dsp:style>
+        <a:lnRef idx="1">
+          <a:schemeClr val="accent1"/>
+        </a:lnRef>
+        <a:fillRef idx="2">
+          <a:schemeClr val="accent1"/>
+        </a:fillRef>
+        <a:effectRef idx="1">
+          <a:schemeClr val="accent1"/>
+        </a:effectRef>
+        <a:fontRef idx="minor">
+          <a:schemeClr val="dk1"/>
+        </a:fontRef>
+      </dsp:style>
+      <dsp:txBody>
+        <a:bodyPr spcFirstLastPara="0" vert="horz" wrap="square" lIns="49784" tIns="8890" rIns="49784" bIns="8890" numCol="1" spcCol="1270" anchor="ctr" anchorCtr="0">
+          <a:noAutofit/>
+        </a:bodyPr>
+        <a:lstStyle/>
+        <a:p>
+          <a:pPr lvl="0" algn="ctr" defTabSz="311150">
+            <a:lnSpc>
+              <a:spcPct val="90000"/>
+            </a:lnSpc>
+            <a:spcBef>
+              <a:spcPct val="0"/>
+            </a:spcBef>
+            <a:spcAft>
+              <a:spcPct val="35000"/>
+            </a:spcAft>
+          </a:pPr>
+          <a:r>
+            <a:rPr lang="en-US" sz="700" kern="1200">
+              <a:latin typeface="Segoe UI" panose="020B0502040204020203" pitchFamily="34" charset="0"/>
+              <a:cs typeface="Segoe UI" panose="020B0502040204020203" pitchFamily="34" charset="0"/>
+            </a:rPr>
+            <a:t>&lt;0.3.5 Feature Poll&gt;</a:t>
+          </a:r>
+        </a:p>
+      </dsp:txBody>
+      <dsp:txXfrm>
+        <a:off x="4920914" y="3546187"/>
+        <a:ext cx="983606" cy="245886"/>
+      </dsp:txXfrm>
+    </dsp:sp>
+    <dsp:sp modelId="{510F4042-CFA8-416D-BE6C-C642B78DC90A}">
+      <dsp:nvSpPr>
+        <dsp:cNvPr id="0" name=""/>
+        <dsp:cNvSpPr/>
+      </dsp:nvSpPr>
+      <dsp:spPr>
+        <a:xfrm rot="10800000">
+          <a:off x="0" y="2443194"/>
+          <a:ext cx="5907405" cy="822363"/>
+        </a:xfrm>
+        <a:prstGeom prst="upArrowCallout">
+          <a:avLst/>
+        </a:prstGeom>
+        <a:solidFill>
+          <a:schemeClr val="accent2"/>
+        </a:solidFill>
+        <a:ln w="12700" cap="flat" cmpd="sng" algn="ctr">
+          <a:solidFill>
+            <a:schemeClr val="accent2">
+              <a:shade val="50000"/>
+            </a:schemeClr>
+          </a:solidFill>
+          <a:prstDash val="solid"/>
+          <a:miter lim="800000"/>
+        </a:ln>
+        <a:effectLst/>
+      </dsp:spPr>
+      <dsp:style>
+        <a:lnRef idx="2">
+          <a:schemeClr val="accent2">
+            <a:shade val="50000"/>
+          </a:schemeClr>
+        </a:lnRef>
+        <a:fillRef idx="1">
+          <a:schemeClr val="accent2"/>
+        </a:fillRef>
+        <a:effectRef idx="0">
+          <a:schemeClr val="accent2"/>
+        </a:effectRef>
+        <a:fontRef idx="minor">
+          <a:schemeClr val="lt1"/>
+        </a:fontRef>
+      </dsp:style>
+      <dsp:txBody>
+        <a:bodyPr spcFirstLastPara="0" vert="horz" wrap="square" lIns="64008" tIns="64008" rIns="64008" bIns="64008" numCol="1" spcCol="1270" anchor="ctr" anchorCtr="0">
+          <a:noAutofit/>
+        </a:bodyPr>
+        <a:lstStyle/>
+        <a:p>
+          <a:pPr lvl="0" algn="ctr" defTabSz="400050">
+            <a:lnSpc>
+              <a:spcPct val="90000"/>
+            </a:lnSpc>
+            <a:spcBef>
+              <a:spcPct val="0"/>
+            </a:spcBef>
+            <a:spcAft>
+              <a:spcPct val="35000"/>
+            </a:spcAft>
+          </a:pPr>
+          <a:r>
+            <a:rPr lang="en-US" sz="900" kern="1200">
+              <a:latin typeface="Segoe UI" panose="020B0502040204020203" pitchFamily="34" charset="0"/>
+              <a:cs typeface="Segoe UI" panose="020B0502040204020203" pitchFamily="34" charset="0"/>
+            </a:rPr>
+            <a:t>TRIBAL DYNAMICS (0.3.4)</a:t>
+          </a:r>
+        </a:p>
+      </dsp:txBody>
+      <dsp:txXfrm rot="-10800000">
+        <a:off x="0" y="2443194"/>
+        <a:ext cx="5907405" cy="288649"/>
+      </dsp:txXfrm>
+    </dsp:sp>
+    <dsp:sp modelId="{D1F4EC99-152E-4E55-B0ED-DA5EDD5DB814}">
+      <dsp:nvSpPr>
+        <dsp:cNvPr id="0" name=""/>
+        <dsp:cNvSpPr/>
+      </dsp:nvSpPr>
+      <dsp:spPr>
+        <a:xfrm>
+          <a:off x="2884" y="2731844"/>
+          <a:ext cx="983606" cy="245886"/>
         </a:xfrm>
         <a:prstGeom prst="rect">
           <a:avLst/>
@@ -6876,13 +7062,478 @@
               <a:latin typeface="Segoe UI" panose="020B0502040204020203" pitchFamily="34" charset="0"/>
               <a:cs typeface="Segoe UI" panose="020B0502040204020203" pitchFamily="34" charset="0"/>
             </a:rPr>
+            <a:t>Tribal Migration</a:t>
+          </a:r>
+        </a:p>
+      </dsp:txBody>
+      <dsp:txXfrm>
+        <a:off x="2884" y="2731844"/>
+        <a:ext cx="983606" cy="245886"/>
+      </dsp:txXfrm>
+    </dsp:sp>
+    <dsp:sp modelId="{DC7D1EE5-01E1-4461-9CB8-3BF362745895}">
+      <dsp:nvSpPr>
+        <dsp:cNvPr id="0" name=""/>
+        <dsp:cNvSpPr/>
+      </dsp:nvSpPr>
+      <dsp:spPr>
+        <a:xfrm>
+          <a:off x="986490" y="2731844"/>
+          <a:ext cx="983606" cy="245886"/>
+        </a:xfrm>
+        <a:prstGeom prst="rect">
+          <a:avLst/>
+        </a:prstGeom>
+        <a:gradFill rotWithShape="1">
+          <a:gsLst>
+            <a:gs pos="0">
+              <a:schemeClr val="accent2">
+                <a:lumMod val="110000"/>
+                <a:satMod val="105000"/>
+                <a:tint val="67000"/>
+              </a:schemeClr>
+            </a:gs>
+            <a:gs pos="50000">
+              <a:schemeClr val="accent2">
+                <a:lumMod val="105000"/>
+                <a:satMod val="103000"/>
+                <a:tint val="73000"/>
+              </a:schemeClr>
+            </a:gs>
+            <a:gs pos="100000">
+              <a:schemeClr val="accent2">
+                <a:lumMod val="105000"/>
+                <a:satMod val="109000"/>
+                <a:tint val="81000"/>
+              </a:schemeClr>
+            </a:gs>
+          </a:gsLst>
+          <a:lin ang="5400000" scaled="0"/>
+        </a:gradFill>
+        <a:ln w="6350" cap="flat" cmpd="sng" algn="ctr">
+          <a:solidFill>
+            <a:schemeClr val="accent2"/>
+          </a:solidFill>
+          <a:prstDash val="solid"/>
+          <a:miter lim="800000"/>
+        </a:ln>
+        <a:effectLst/>
+      </dsp:spPr>
+      <dsp:style>
+        <a:lnRef idx="1">
+          <a:schemeClr val="accent2"/>
+        </a:lnRef>
+        <a:fillRef idx="2">
+          <a:schemeClr val="accent2"/>
+        </a:fillRef>
+        <a:effectRef idx="1">
+          <a:schemeClr val="accent2"/>
+        </a:effectRef>
+        <a:fontRef idx="minor">
+          <a:schemeClr val="dk1"/>
+        </a:fontRef>
+      </dsp:style>
+      <dsp:txBody>
+        <a:bodyPr spcFirstLastPara="0" vert="horz" wrap="square" lIns="49784" tIns="8890" rIns="49784" bIns="8890" numCol="1" spcCol="1270" anchor="ctr" anchorCtr="0">
+          <a:noAutofit/>
+        </a:bodyPr>
+        <a:lstStyle/>
+        <a:p>
+          <a:pPr lvl="0" algn="ctr" defTabSz="311150">
+            <a:lnSpc>
+              <a:spcPct val="90000"/>
+            </a:lnSpc>
+            <a:spcBef>
+              <a:spcPct val="0"/>
+            </a:spcBef>
+            <a:spcAft>
+              <a:spcPct val="35000"/>
+            </a:spcAft>
+          </a:pPr>
+          <a:r>
+            <a:rPr lang="en-US" sz="700" kern="1200">
+              <a:latin typeface="Segoe UI" panose="020B0502040204020203" pitchFamily="34" charset="0"/>
+              <a:cs typeface="Segoe UI" panose="020B0502040204020203" pitchFamily="34" charset="0"/>
+            </a:rPr>
+            <a:t>Tribal Agression</a:t>
+          </a:r>
+        </a:p>
+      </dsp:txBody>
+      <dsp:txXfrm>
+        <a:off x="986490" y="2731844"/>
+        <a:ext cx="983606" cy="245886"/>
+      </dsp:txXfrm>
+    </dsp:sp>
+    <dsp:sp modelId="{12D2F38D-99D0-42E9-81C4-65811361A936}">
+      <dsp:nvSpPr>
+        <dsp:cNvPr id="0" name=""/>
+        <dsp:cNvSpPr/>
+      </dsp:nvSpPr>
+      <dsp:spPr>
+        <a:xfrm>
+          <a:off x="1970096" y="2731844"/>
+          <a:ext cx="983606" cy="245886"/>
+        </a:xfrm>
+        <a:prstGeom prst="rect">
+          <a:avLst/>
+        </a:prstGeom>
+        <a:gradFill rotWithShape="1">
+          <a:gsLst>
+            <a:gs pos="0">
+              <a:schemeClr val="accent2">
+                <a:lumMod val="110000"/>
+                <a:satMod val="105000"/>
+                <a:tint val="67000"/>
+              </a:schemeClr>
+            </a:gs>
+            <a:gs pos="50000">
+              <a:schemeClr val="accent2">
+                <a:lumMod val="105000"/>
+                <a:satMod val="103000"/>
+                <a:tint val="73000"/>
+              </a:schemeClr>
+            </a:gs>
+            <a:gs pos="100000">
+              <a:schemeClr val="accent2">
+                <a:lumMod val="105000"/>
+                <a:satMod val="109000"/>
+                <a:tint val="81000"/>
+              </a:schemeClr>
+            </a:gs>
+          </a:gsLst>
+          <a:lin ang="5400000" scaled="0"/>
+        </a:gradFill>
+        <a:ln w="6350" cap="flat" cmpd="sng" algn="ctr">
+          <a:solidFill>
+            <a:schemeClr val="accent2"/>
+          </a:solidFill>
+          <a:prstDash val="solid"/>
+          <a:miter lim="800000"/>
+        </a:ln>
+        <a:effectLst/>
+      </dsp:spPr>
+      <dsp:style>
+        <a:lnRef idx="1">
+          <a:schemeClr val="accent2"/>
+        </a:lnRef>
+        <a:fillRef idx="2">
+          <a:schemeClr val="accent2"/>
+        </a:fillRef>
+        <a:effectRef idx="1">
+          <a:schemeClr val="accent2"/>
+        </a:effectRef>
+        <a:fontRef idx="minor">
+          <a:schemeClr val="dk1"/>
+        </a:fontRef>
+      </dsp:style>
+      <dsp:txBody>
+        <a:bodyPr spcFirstLastPara="0" vert="horz" wrap="square" lIns="49784" tIns="8890" rIns="49784" bIns="8890" numCol="1" spcCol="1270" anchor="ctr" anchorCtr="0">
+          <a:noAutofit/>
+        </a:bodyPr>
+        <a:lstStyle/>
+        <a:p>
+          <a:pPr lvl="0" algn="ctr" defTabSz="311150">
+            <a:lnSpc>
+              <a:spcPct val="90000"/>
+            </a:lnSpc>
+            <a:spcBef>
+              <a:spcPct val="0"/>
+            </a:spcBef>
+            <a:spcAft>
+              <a:spcPct val="35000"/>
+            </a:spcAft>
+          </a:pPr>
+          <a:r>
+            <a:rPr lang="en-US" sz="700" kern="1200">
+              <a:latin typeface="Segoe UI" panose="020B0502040204020203" pitchFamily="34" charset="0"/>
+              <a:cs typeface="Segoe UI" panose="020B0502040204020203" pitchFamily="34" charset="0"/>
+            </a:rPr>
+            <a:t>Inter-tribal Conflict</a:t>
+          </a:r>
+        </a:p>
+      </dsp:txBody>
+      <dsp:txXfrm>
+        <a:off x="1970096" y="2731844"/>
+        <a:ext cx="983606" cy="245886"/>
+      </dsp:txXfrm>
+    </dsp:sp>
+    <dsp:sp modelId="{1E9BE2A3-2E5A-4F7C-8D81-7FBA8A8E0E12}">
+      <dsp:nvSpPr>
+        <dsp:cNvPr id="0" name=""/>
+        <dsp:cNvSpPr/>
+      </dsp:nvSpPr>
+      <dsp:spPr>
+        <a:xfrm>
+          <a:off x="2953702" y="2731844"/>
+          <a:ext cx="983606" cy="245886"/>
+        </a:xfrm>
+        <a:prstGeom prst="rect">
+          <a:avLst/>
+        </a:prstGeom>
+        <a:gradFill rotWithShape="1">
+          <a:gsLst>
+            <a:gs pos="0">
+              <a:schemeClr val="accent2">
+                <a:lumMod val="110000"/>
+                <a:satMod val="105000"/>
+                <a:tint val="67000"/>
+              </a:schemeClr>
+            </a:gs>
+            <a:gs pos="50000">
+              <a:schemeClr val="accent2">
+                <a:lumMod val="105000"/>
+                <a:satMod val="103000"/>
+                <a:tint val="73000"/>
+              </a:schemeClr>
+            </a:gs>
+            <a:gs pos="100000">
+              <a:schemeClr val="accent2">
+                <a:lumMod val="105000"/>
+                <a:satMod val="109000"/>
+                <a:tint val="81000"/>
+              </a:schemeClr>
+            </a:gs>
+          </a:gsLst>
+          <a:lin ang="5400000" scaled="0"/>
+        </a:gradFill>
+        <a:ln w="6350" cap="flat" cmpd="sng" algn="ctr">
+          <a:solidFill>
+            <a:schemeClr val="accent2"/>
+          </a:solidFill>
+          <a:prstDash val="solid"/>
+          <a:miter lim="800000"/>
+        </a:ln>
+        <a:effectLst/>
+      </dsp:spPr>
+      <dsp:style>
+        <a:lnRef idx="1">
+          <a:schemeClr val="accent2"/>
+        </a:lnRef>
+        <a:fillRef idx="2">
+          <a:schemeClr val="accent2"/>
+        </a:fillRef>
+        <a:effectRef idx="1">
+          <a:schemeClr val="accent2"/>
+        </a:effectRef>
+        <a:fontRef idx="minor">
+          <a:schemeClr val="dk1"/>
+        </a:fontRef>
+      </dsp:style>
+      <dsp:txBody>
+        <a:bodyPr spcFirstLastPara="0" vert="horz" wrap="square" lIns="49784" tIns="8890" rIns="49784" bIns="8890" numCol="1" spcCol="1270" anchor="ctr" anchorCtr="0">
+          <a:noAutofit/>
+        </a:bodyPr>
+        <a:lstStyle/>
+        <a:p>
+          <a:pPr lvl="0" algn="ctr" defTabSz="311150">
+            <a:lnSpc>
+              <a:spcPct val="90000"/>
+            </a:lnSpc>
+            <a:spcBef>
+              <a:spcPct val="0"/>
+            </a:spcBef>
+            <a:spcAft>
+              <a:spcPct val="35000"/>
+            </a:spcAft>
+          </a:pPr>
+          <a:r>
+            <a:rPr lang="en-US" sz="700" kern="1200">
+              <a:latin typeface="Segoe UI" panose="020B0502040204020203" pitchFamily="34" charset="0"/>
+              <a:cs typeface="Segoe UI" panose="020B0502040204020203" pitchFamily="34" charset="0"/>
+            </a:rPr>
+            <a:t>Clan Merges</a:t>
+          </a:r>
+        </a:p>
+      </dsp:txBody>
+      <dsp:txXfrm>
+        <a:off x="2953702" y="2731844"/>
+        <a:ext cx="983606" cy="245886"/>
+      </dsp:txXfrm>
+    </dsp:sp>
+    <dsp:sp modelId="{B1605C27-43E9-46BB-98E4-CACEE8C4DAE9}">
+      <dsp:nvSpPr>
+        <dsp:cNvPr id="0" name=""/>
+        <dsp:cNvSpPr/>
+      </dsp:nvSpPr>
+      <dsp:spPr>
+        <a:xfrm>
+          <a:off x="3937308" y="2731844"/>
+          <a:ext cx="983606" cy="245886"/>
+        </a:xfrm>
+        <a:prstGeom prst="rect">
+          <a:avLst/>
+        </a:prstGeom>
+        <a:gradFill rotWithShape="1">
+          <a:gsLst>
+            <a:gs pos="0">
+              <a:schemeClr val="accent2">
+                <a:lumMod val="110000"/>
+                <a:satMod val="105000"/>
+                <a:tint val="67000"/>
+              </a:schemeClr>
+            </a:gs>
+            <a:gs pos="50000">
+              <a:schemeClr val="accent2">
+                <a:lumMod val="105000"/>
+                <a:satMod val="103000"/>
+                <a:tint val="73000"/>
+              </a:schemeClr>
+            </a:gs>
+            <a:gs pos="100000">
+              <a:schemeClr val="accent2">
+                <a:lumMod val="105000"/>
+                <a:satMod val="109000"/>
+                <a:tint val="81000"/>
+              </a:schemeClr>
+            </a:gs>
+          </a:gsLst>
+          <a:lin ang="5400000" scaled="0"/>
+        </a:gradFill>
+        <a:ln w="6350" cap="flat" cmpd="sng" algn="ctr">
+          <a:solidFill>
+            <a:schemeClr val="accent2"/>
+          </a:solidFill>
+          <a:prstDash val="solid"/>
+          <a:miter lim="800000"/>
+        </a:ln>
+        <a:effectLst/>
+      </dsp:spPr>
+      <dsp:style>
+        <a:lnRef idx="1">
+          <a:schemeClr val="accent2"/>
+        </a:lnRef>
+        <a:fillRef idx="2">
+          <a:schemeClr val="accent2"/>
+        </a:fillRef>
+        <a:effectRef idx="1">
+          <a:schemeClr val="accent2"/>
+        </a:effectRef>
+        <a:fontRef idx="minor">
+          <a:schemeClr val="dk1"/>
+        </a:fontRef>
+      </dsp:style>
+      <dsp:txBody>
+        <a:bodyPr spcFirstLastPara="0" vert="horz" wrap="square" lIns="49784" tIns="8890" rIns="49784" bIns="8890" numCol="1" spcCol="1270" anchor="ctr" anchorCtr="0">
+          <a:noAutofit/>
+        </a:bodyPr>
+        <a:lstStyle/>
+        <a:p>
+          <a:pPr lvl="0" algn="ctr" defTabSz="311150">
+            <a:lnSpc>
+              <a:spcPct val="90000"/>
+            </a:lnSpc>
+            <a:spcBef>
+              <a:spcPct val="0"/>
+            </a:spcBef>
+            <a:spcAft>
+              <a:spcPct val="35000"/>
+            </a:spcAft>
+          </a:pPr>
+          <a:r>
+            <a:rPr lang="en-US" sz="700" kern="1200">
+              <a:latin typeface="Segoe UI" panose="020B0502040204020203" pitchFamily="34" charset="0"/>
+              <a:cs typeface="Segoe UI" panose="020B0502040204020203" pitchFamily="34" charset="0"/>
+            </a:rPr>
             <a:t>Inter-tribal Clan Swap</a:t>
           </a:r>
         </a:p>
       </dsp:txBody>
       <dsp:txXfrm>
-        <a:off x="4725491" y="2731844"/>
-        <a:ext cx="1181192" cy="245886"/>
+        <a:off x="3937308" y="2731844"/>
+        <a:ext cx="983606" cy="245886"/>
+      </dsp:txXfrm>
+    </dsp:sp>
+    <dsp:sp modelId="{0FD453E8-E68B-4ED7-8F80-67B74B27F4A5}">
+      <dsp:nvSpPr>
+        <dsp:cNvPr id="0" name=""/>
+        <dsp:cNvSpPr/>
+      </dsp:nvSpPr>
+      <dsp:spPr>
+        <a:xfrm>
+          <a:off x="4920914" y="2731844"/>
+          <a:ext cx="983606" cy="245886"/>
+        </a:xfrm>
+        <a:prstGeom prst="rect">
+          <a:avLst/>
+        </a:prstGeom>
+        <a:gradFill rotWithShape="1">
+          <a:gsLst>
+            <a:gs pos="0">
+              <a:schemeClr val="accent1">
+                <a:lumMod val="110000"/>
+                <a:satMod val="105000"/>
+                <a:tint val="67000"/>
+              </a:schemeClr>
+            </a:gs>
+            <a:gs pos="50000">
+              <a:schemeClr val="accent1">
+                <a:lumMod val="105000"/>
+                <a:satMod val="103000"/>
+                <a:tint val="73000"/>
+              </a:schemeClr>
+            </a:gs>
+            <a:gs pos="100000">
+              <a:schemeClr val="accent1">
+                <a:lumMod val="105000"/>
+                <a:satMod val="109000"/>
+                <a:tint val="81000"/>
+              </a:schemeClr>
+            </a:gs>
+          </a:gsLst>
+          <a:lin ang="5400000" scaled="0"/>
+        </a:gradFill>
+        <a:ln w="6350" cap="flat" cmpd="sng" algn="ctr">
+          <a:solidFill>
+            <a:schemeClr val="accent1"/>
+          </a:solidFill>
+          <a:prstDash val="solid"/>
+          <a:miter lim="800000"/>
+        </a:ln>
+        <a:effectLst/>
+      </dsp:spPr>
+      <dsp:style>
+        <a:lnRef idx="1">
+          <a:schemeClr val="accent1"/>
+        </a:lnRef>
+        <a:fillRef idx="2">
+          <a:schemeClr val="accent1"/>
+        </a:fillRef>
+        <a:effectRef idx="1">
+          <a:schemeClr val="accent1"/>
+        </a:effectRef>
+        <a:fontRef idx="minor">
+          <a:schemeClr val="dk1"/>
+        </a:fontRef>
+      </dsp:style>
+      <dsp:txBody>
+        <a:bodyPr spcFirstLastPara="0" vert="horz" wrap="square" lIns="49784" tIns="8890" rIns="49784" bIns="8890" numCol="1" spcCol="1270" anchor="ctr" anchorCtr="0">
+          <a:noAutofit/>
+        </a:bodyPr>
+        <a:lstStyle/>
+        <a:p>
+          <a:pPr lvl="0" algn="ctr" defTabSz="311150">
+            <a:lnSpc>
+              <a:spcPct val="90000"/>
+            </a:lnSpc>
+            <a:spcBef>
+              <a:spcPct val="0"/>
+            </a:spcBef>
+            <a:spcAft>
+              <a:spcPct val="35000"/>
+            </a:spcAft>
+          </a:pPr>
+          <a:r>
+            <a:rPr lang="en-US" sz="700" kern="1200">
+              <a:latin typeface="Segoe UI" panose="020B0502040204020203" pitchFamily="34" charset="0"/>
+              <a:cs typeface="Segoe UI" panose="020B0502040204020203" pitchFamily="34" charset="0"/>
+            </a:rPr>
+            <a:t>&lt;0.3.4 Feature Poll&gt;</a:t>
+          </a:r>
+        </a:p>
+      </dsp:txBody>
+      <dsp:txXfrm>
+        <a:off x="4920914" y="2731844"/>
+        <a:ext cx="983606" cy="245886"/>
       </dsp:txXfrm>
     </dsp:sp>
     <dsp:sp modelId="{73B72A02-0ECA-44A7-A37D-1B493992778F}">
@@ -6966,8 +7617,8 @@
       </dsp:nvSpPr>
       <dsp:spPr>
         <a:xfrm>
-          <a:off x="721" y="1917500"/>
-          <a:ext cx="1181192" cy="245886"/>
+          <a:off x="2884" y="1917500"/>
+          <a:ext cx="983606" cy="245886"/>
         </a:xfrm>
         <a:prstGeom prst="rect">
           <a:avLst/>
@@ -7048,8 +7699,8 @@
         </a:p>
       </dsp:txBody>
       <dsp:txXfrm>
-        <a:off x="721" y="1917500"/>
-        <a:ext cx="1181192" cy="245886"/>
+        <a:off x="2884" y="1917500"/>
+        <a:ext cx="983606" cy="245886"/>
       </dsp:txXfrm>
     </dsp:sp>
     <dsp:sp modelId="{5F44BA6B-4649-4DC2-9FCB-1546C0D6770A}">
@@ -7059,8 +7710,101 @@
       </dsp:nvSpPr>
       <dsp:spPr>
         <a:xfrm>
-          <a:off x="1181913" y="1917500"/>
-          <a:ext cx="1181192" cy="245886"/>
+          <a:off x="986490" y="1917500"/>
+          <a:ext cx="983606" cy="245886"/>
+        </a:xfrm>
+        <a:prstGeom prst="rect">
+          <a:avLst/>
+        </a:prstGeom>
+        <a:gradFill rotWithShape="1">
+          <a:gsLst>
+            <a:gs pos="0">
+              <a:schemeClr val="accent6">
+                <a:lumMod val="110000"/>
+                <a:satMod val="105000"/>
+                <a:tint val="67000"/>
+              </a:schemeClr>
+            </a:gs>
+            <a:gs pos="50000">
+              <a:schemeClr val="accent6">
+                <a:lumMod val="105000"/>
+                <a:satMod val="103000"/>
+                <a:tint val="73000"/>
+              </a:schemeClr>
+            </a:gs>
+            <a:gs pos="100000">
+              <a:schemeClr val="accent6">
+                <a:lumMod val="105000"/>
+                <a:satMod val="109000"/>
+                <a:tint val="81000"/>
+              </a:schemeClr>
+            </a:gs>
+          </a:gsLst>
+          <a:lin ang="5400000" scaled="0"/>
+        </a:gradFill>
+        <a:ln w="6350" cap="flat" cmpd="sng" algn="ctr">
+          <a:solidFill>
+            <a:schemeClr val="accent6"/>
+          </a:solidFill>
+          <a:prstDash val="solid"/>
+          <a:miter lim="800000"/>
+        </a:ln>
+        <a:effectLst/>
+      </dsp:spPr>
+      <dsp:style>
+        <a:lnRef idx="1">
+          <a:schemeClr val="accent6"/>
+        </a:lnRef>
+        <a:fillRef idx="2">
+          <a:schemeClr val="accent6"/>
+        </a:fillRef>
+        <a:effectRef idx="1">
+          <a:schemeClr val="accent6"/>
+        </a:effectRef>
+        <a:fontRef idx="minor">
+          <a:schemeClr val="dk1"/>
+        </a:fontRef>
+      </dsp:style>
+      <dsp:txBody>
+        <a:bodyPr spcFirstLastPara="0" vert="horz" wrap="square" lIns="49784" tIns="8890" rIns="49784" bIns="8890" numCol="1" spcCol="1270" anchor="ctr" anchorCtr="0">
+          <a:noAutofit/>
+        </a:bodyPr>
+        <a:lstStyle/>
+        <a:p>
+          <a:pPr lvl="0" algn="ctr" defTabSz="311150">
+            <a:lnSpc>
+              <a:spcPct val="90000"/>
+            </a:lnSpc>
+            <a:spcBef>
+              <a:spcPct val="0"/>
+            </a:spcBef>
+            <a:spcAft>
+              <a:spcPct val="35000"/>
+            </a:spcAft>
+          </a:pPr>
+          <a:r>
+            <a:rPr lang="en-US" sz="700" kern="1200">
+              <a:latin typeface="Segoe UI" panose="020B0502040204020203" pitchFamily="34" charset="0"/>
+              <a:cs typeface="Segoe UI" panose="020B0502040204020203" pitchFamily="34" charset="0"/>
+            </a:rPr>
+            <a:t>Mod Support Framework</a:t>
+          </a:r>
+        </a:p>
+      </dsp:txBody>
+      <dsp:txXfrm>
+        <a:off x="986490" y="1917500"/>
+        <a:ext cx="983606" cy="245886"/>
+      </dsp:txXfrm>
+    </dsp:sp>
+    <dsp:sp modelId="{B677A5FE-3E7C-437B-AA3D-6BAC41A7C0B2}">
+      <dsp:nvSpPr>
+        <dsp:cNvPr id="0" name=""/>
+        <dsp:cNvSpPr/>
+      </dsp:nvSpPr>
+      <dsp:spPr>
+        <a:xfrm>
+          <a:off x="1970096" y="1917500"/>
+          <a:ext cx="983606" cy="245886"/>
         </a:xfrm>
         <a:prstGeom prst="rect">
           <a:avLst/>
@@ -7136,13 +7880,13 @@
               <a:latin typeface="Segoe UI" panose="020B0502040204020203" pitchFamily="34" charset="0"/>
               <a:cs typeface="Segoe UI" panose="020B0502040204020203" pitchFamily="34" charset="0"/>
             </a:rPr>
-            <a:t>Mod Support Framework</a:t>
+            <a:t>Layers</a:t>
           </a:r>
         </a:p>
       </dsp:txBody>
       <dsp:txXfrm>
-        <a:off x="1181913" y="1917500"/>
-        <a:ext cx="1181192" cy="245886"/>
+        <a:off x="1970096" y="1917500"/>
+        <a:ext cx="983606" cy="245886"/>
       </dsp:txXfrm>
     </dsp:sp>
     <dsp:sp modelId="{E363E9BB-A42E-4B8E-89DA-4C7ACBA49209}">
@@ -7152,8 +7896,8 @@
       </dsp:nvSpPr>
       <dsp:spPr>
         <a:xfrm>
-          <a:off x="2363106" y="1917500"/>
-          <a:ext cx="1181192" cy="245886"/>
+          <a:off x="2953702" y="1917500"/>
+          <a:ext cx="983606" cy="245886"/>
         </a:xfrm>
         <a:prstGeom prst="rect">
           <a:avLst/>
@@ -7234,8 +7978,8 @@
         </a:p>
       </dsp:txBody>
       <dsp:txXfrm>
-        <a:off x="2363106" y="1917500"/>
-        <a:ext cx="1181192" cy="245886"/>
+        <a:off x="2953702" y="1917500"/>
+        <a:ext cx="983606" cy="245886"/>
       </dsp:txXfrm>
     </dsp:sp>
     <dsp:sp modelId="{77CB07A7-36EB-416C-B677-823179EDD39E}">
@@ -7245,8 +7989,8 @@
       </dsp:nvSpPr>
       <dsp:spPr>
         <a:xfrm>
-          <a:off x="3544298" y="1917500"/>
-          <a:ext cx="1181192" cy="245886"/>
+          <a:off x="3937308" y="1917500"/>
+          <a:ext cx="983606" cy="245886"/>
         </a:xfrm>
         <a:prstGeom prst="rect">
           <a:avLst/>
@@ -7327,8 +8071,8 @@
         </a:p>
       </dsp:txBody>
       <dsp:txXfrm>
-        <a:off x="3544298" y="1917500"/>
-        <a:ext cx="1181192" cy="245886"/>
+        <a:off x="3937308" y="1917500"/>
+        <a:ext cx="983606" cy="245886"/>
       </dsp:txXfrm>
     </dsp:sp>
     <dsp:sp modelId="{516175B2-2ABA-4643-A657-11B0552F6DC6}">
@@ -7338,8 +8082,8 @@
       </dsp:nvSpPr>
       <dsp:spPr>
         <a:xfrm>
-          <a:off x="4725491" y="1917500"/>
-          <a:ext cx="1181192" cy="245886"/>
+          <a:off x="4920914" y="1917500"/>
+          <a:ext cx="983606" cy="245886"/>
         </a:xfrm>
         <a:prstGeom prst="rect">
           <a:avLst/>
@@ -7347,21 +8091,21 @@
         <a:gradFill rotWithShape="1">
           <a:gsLst>
             <a:gs pos="0">
-              <a:schemeClr val="accent2">
+              <a:schemeClr val="accent1">
                 <a:lumMod val="110000"/>
                 <a:satMod val="105000"/>
                 <a:tint val="67000"/>
               </a:schemeClr>
             </a:gs>
             <a:gs pos="50000">
-              <a:schemeClr val="accent2">
+              <a:schemeClr val="accent1">
                 <a:lumMod val="105000"/>
                 <a:satMod val="103000"/>
                 <a:tint val="73000"/>
               </a:schemeClr>
             </a:gs>
             <a:gs pos="100000">
-              <a:schemeClr val="accent2">
+              <a:schemeClr val="accent1">
                 <a:lumMod val="105000"/>
                 <a:satMod val="109000"/>
                 <a:tint val="81000"/>
@@ -7372,7 +8116,7 @@
         </a:gradFill>
         <a:ln w="6350" cap="flat" cmpd="sng" algn="ctr">
           <a:solidFill>
-            <a:schemeClr val="accent2"/>
+            <a:schemeClr val="accent1"/>
           </a:solidFill>
           <a:prstDash val="solid"/>
           <a:miter lim="800000"/>
@@ -7381,13 +8125,13 @@
       </dsp:spPr>
       <dsp:style>
         <a:lnRef idx="1">
-          <a:schemeClr val="accent2"/>
+          <a:schemeClr val="accent1"/>
         </a:lnRef>
         <a:fillRef idx="2">
-          <a:schemeClr val="accent2"/>
+          <a:schemeClr val="accent1"/>
         </a:fillRef>
         <a:effectRef idx="1">
-          <a:schemeClr val="accent2"/>
+          <a:schemeClr val="accent1"/>
         </a:effectRef>
         <a:fontRef idx="minor">
           <a:schemeClr val="dk1"/>
@@ -7415,13 +8159,13 @@
               <a:latin typeface="Segoe UI" panose="020B0502040204020203" pitchFamily="34" charset="0"/>
               <a:cs typeface="Segoe UI" panose="020B0502040204020203" pitchFamily="34" charset="0"/>
             </a:rPr>
-            <a:t>Add Messages For Faction Status Changes</a:t>
+            <a:t>&lt;0.3.3 Feature Poll&gt;</a:t>
           </a:r>
         </a:p>
       </dsp:txBody>
       <dsp:txXfrm>
-        <a:off x="4725491" y="1917500"/>
-        <a:ext cx="1181192" cy="245886"/>
+        <a:off x="4920914" y="1917500"/>
+        <a:ext cx="983606" cy="245886"/>
       </dsp:txXfrm>
     </dsp:sp>
     <dsp:sp modelId="{A1B9C31A-1156-4C51-9BA3-49306759E255}">
@@ -8337,7 +9081,171 @@
       <dsp:spPr>
         <a:xfrm>
           <a:off x="0" y="0"/>
-          <a:ext cx="1109015" cy="314324"/>
+          <a:ext cx="811147" cy="314324"/>
+        </a:xfrm>
+        <a:prstGeom prst="roundRect">
+          <a:avLst>
+            <a:gd name="adj" fmla="val 10000"/>
+          </a:avLst>
+        </a:prstGeom>
+        <a:gradFill rotWithShape="1">
+          <a:gsLst>
+            <a:gs pos="0">
+              <a:schemeClr val="accent1">
+                <a:lumMod val="110000"/>
+                <a:satMod val="105000"/>
+                <a:tint val="67000"/>
+              </a:schemeClr>
+            </a:gs>
+            <a:gs pos="50000">
+              <a:schemeClr val="accent1">
+                <a:lumMod val="105000"/>
+                <a:satMod val="103000"/>
+                <a:tint val="73000"/>
+              </a:schemeClr>
+            </a:gs>
+            <a:gs pos="100000">
+              <a:schemeClr val="accent1">
+                <a:lumMod val="105000"/>
+                <a:satMod val="109000"/>
+                <a:tint val="81000"/>
+              </a:schemeClr>
+            </a:gs>
+          </a:gsLst>
+          <a:lin ang="5400000" scaled="0"/>
+        </a:gradFill>
+        <a:ln w="6350" cap="flat" cmpd="sng" algn="ctr">
+          <a:solidFill>
+            <a:schemeClr val="accent1"/>
+          </a:solidFill>
+          <a:prstDash val="solid"/>
+          <a:miter lim="800000"/>
+        </a:ln>
+        <a:effectLst/>
+      </dsp:spPr>
+      <dsp:style>
+        <a:lnRef idx="1">
+          <a:schemeClr val="accent1"/>
+        </a:lnRef>
+        <a:fillRef idx="2">
+          <a:schemeClr val="accent1"/>
+        </a:fillRef>
+        <a:effectRef idx="1">
+          <a:schemeClr val="accent1"/>
+        </a:effectRef>
+        <a:fontRef idx="minor">
+          <a:schemeClr val="dk1"/>
+        </a:fontRef>
+      </dsp:style>
+      <dsp:txBody>
+        <a:bodyPr spcFirstLastPara="0" vert="horz" wrap="square" lIns="41910" tIns="41910" rIns="41910" bIns="41910" numCol="1" spcCol="1270" anchor="ctr" anchorCtr="0">
+          <a:noAutofit/>
+        </a:bodyPr>
+        <a:lstStyle/>
+        <a:p>
+          <a:pPr lvl="0" algn="ctr" defTabSz="488950">
+            <a:lnSpc>
+              <a:spcPct val="90000"/>
+            </a:lnSpc>
+            <a:spcBef>
+              <a:spcPct val="0"/>
+            </a:spcBef>
+            <a:spcAft>
+              <a:spcPct val="35000"/>
+            </a:spcAft>
+          </a:pPr>
+          <a:r>
+            <a:rPr lang="en-US" sz="1100" kern="1200">
+              <a:latin typeface="Segoe UI" panose="020B0502040204020203" pitchFamily="34" charset="0"/>
+              <a:cs typeface="Segoe UI" panose="020B0502040204020203" pitchFamily="34" charset="0"/>
+            </a:rPr>
+            <a:t>TBD</a:t>
+          </a:r>
+        </a:p>
+      </dsp:txBody>
+      <dsp:txXfrm>
+        <a:off x="9206" y="9206"/>
+        <a:ext cx="792735" cy="295912"/>
+      </dsp:txXfrm>
+    </dsp:sp>
+    <dsp:sp modelId="{A379DF86-A80C-400F-95D1-CAAB94A38CDA}">
+      <dsp:nvSpPr>
+        <dsp:cNvPr id="0" name=""/>
+        <dsp:cNvSpPr/>
+      </dsp:nvSpPr>
+      <dsp:spPr>
+        <a:xfrm>
+          <a:off x="889152" y="56580"/>
+          <a:ext cx="165369" cy="201164"/>
+        </a:xfrm>
+        <a:prstGeom prst="rightArrow">
+          <a:avLst>
+            <a:gd name="adj1" fmla="val 60000"/>
+            <a:gd name="adj2" fmla="val 50000"/>
+          </a:avLst>
+        </a:prstGeom>
+        <a:solidFill>
+          <a:schemeClr val="accent1">
+            <a:tint val="60000"/>
+            <a:hueOff val="0"/>
+            <a:satOff val="0"/>
+            <a:lumOff val="0"/>
+            <a:alphaOff val="0"/>
+          </a:schemeClr>
+        </a:solidFill>
+        <a:ln>
+          <a:noFill/>
+        </a:ln>
+        <a:effectLst/>
+      </dsp:spPr>
+      <dsp:style>
+        <a:lnRef idx="0">
+          <a:scrgbClr r="0" g="0" b="0"/>
+        </a:lnRef>
+        <a:fillRef idx="1">
+          <a:scrgbClr r="0" g="0" b="0"/>
+        </a:fillRef>
+        <a:effectRef idx="0">
+          <a:scrgbClr r="0" g="0" b="0"/>
+        </a:effectRef>
+        <a:fontRef idx="minor">
+          <a:schemeClr val="lt1"/>
+        </a:fontRef>
+      </dsp:style>
+      <dsp:txBody>
+        <a:bodyPr spcFirstLastPara="0" vert="horz" wrap="square" lIns="0" tIns="0" rIns="0" bIns="0" numCol="1" spcCol="1270" anchor="ctr" anchorCtr="0">
+          <a:noAutofit/>
+        </a:bodyPr>
+        <a:lstStyle/>
+        <a:p>
+          <a:pPr lvl="0" algn="ctr" defTabSz="355600">
+            <a:lnSpc>
+              <a:spcPct val="90000"/>
+            </a:lnSpc>
+            <a:spcBef>
+              <a:spcPct val="0"/>
+            </a:spcBef>
+            <a:spcAft>
+              <a:spcPct val="35000"/>
+            </a:spcAft>
+          </a:pPr>
+          <a:endParaRPr lang="en-US" sz="800" kern="1200"/>
+        </a:p>
+      </dsp:txBody>
+      <dsp:txXfrm>
+        <a:off x="889152" y="96813"/>
+        <a:ext cx="115758" cy="120698"/>
+      </dsp:txXfrm>
+    </dsp:sp>
+    <dsp:sp modelId="{681E8698-6B5D-4D7C-BEAC-F3E7F01611CC}">
+      <dsp:nvSpPr>
+        <dsp:cNvPr id="0" name=""/>
+        <dsp:cNvSpPr/>
+      </dsp:nvSpPr>
+      <dsp:spPr>
+        <a:xfrm>
+          <a:off x="1123166" y="0"/>
+          <a:ext cx="811147" cy="314324"/>
         </a:xfrm>
         <a:prstGeom prst="roundRect">
           <a:avLst>
@@ -8394,12 +9302,12 @@
         </a:fontRef>
       </dsp:style>
       <dsp:txBody>
-        <a:bodyPr spcFirstLastPara="0" vert="horz" wrap="square" lIns="41910" tIns="41910" rIns="41910" bIns="41910" numCol="1" spcCol="1270" anchor="ctr" anchorCtr="0">
+        <a:bodyPr spcFirstLastPara="0" vert="horz" wrap="square" lIns="38100" tIns="38100" rIns="38100" bIns="38100" numCol="1" spcCol="1270" anchor="ctr" anchorCtr="0">
           <a:noAutofit/>
         </a:bodyPr>
         <a:lstStyle/>
         <a:p>
-          <a:pPr lvl="0" algn="ctr" defTabSz="488950">
+          <a:pPr lvl="0" algn="ctr" defTabSz="444500">
             <a:lnSpc>
               <a:spcPct val="90000"/>
             </a:lnSpc>
@@ -8411,7 +9319,7 @@
             </a:spcAft>
           </a:pPr>
           <a:r>
-            <a:rPr lang="en-US" sz="1100" kern="1200">
+            <a:rPr lang="en-US" sz="1000" kern="1200">
               <a:latin typeface="Segoe UI" panose="020B0502040204020203" pitchFamily="34" charset="0"/>
               <a:cs typeface="Segoe UI" panose="020B0502040204020203" pitchFamily="34" charset="0"/>
             </a:rPr>
@@ -8420,19 +9328,19 @@
         </a:p>
       </dsp:txBody>
       <dsp:txXfrm>
-        <a:off x="9206" y="9206"/>
-        <a:ext cx="1090603" cy="295912"/>
+        <a:off x="1132372" y="9206"/>
+        <a:ext cx="792735" cy="295912"/>
       </dsp:txXfrm>
     </dsp:sp>
-    <dsp:sp modelId="{A379DF86-A80C-400F-95D1-CAAB94A38CDA}">
+    <dsp:sp modelId="{538336CA-4396-46AA-B096-6A885C742201}">
       <dsp:nvSpPr>
         <dsp:cNvPr id="0" name=""/>
         <dsp:cNvSpPr/>
       </dsp:nvSpPr>
       <dsp:spPr>
         <a:xfrm>
-          <a:off x="1220844" y="19644"/>
-          <a:ext cx="237077" cy="275035"/>
+          <a:off x="2019002" y="56580"/>
+          <a:ext cx="179539" cy="201164"/>
         </a:xfrm>
         <a:prstGeom prst="rightArrow">
           <a:avLst>
@@ -8474,7 +9382,7 @@
         </a:bodyPr>
         <a:lstStyle/>
         <a:p>
-          <a:pPr lvl="0" algn="ctr" defTabSz="444500">
+          <a:pPr lvl="0" algn="ctr" defTabSz="355600">
             <a:lnSpc>
               <a:spcPct val="90000"/>
             </a:lnSpc>
@@ -8485,12 +9393,12 @@
               <a:spcPct val="35000"/>
             </a:spcAft>
           </a:pPr>
-          <a:endParaRPr lang="en-US" sz="1000" kern="1200"/>
+          <a:endParaRPr lang="en-US" sz="800" kern="1200"/>
         </a:p>
       </dsp:txBody>
       <dsp:txXfrm>
-        <a:off x="1220844" y="74651"/>
-        <a:ext cx="165954" cy="165021"/>
+        <a:off x="2019002" y="96813"/>
+        <a:ext cx="125677" cy="120698"/>
       </dsp:txXfrm>
     </dsp:sp>
     <dsp:sp modelId="{F79911B1-9A55-4D99-9610-7F02C5BDA785}">
@@ -8500,8 +9408,8 @@
       </dsp:nvSpPr>
       <dsp:spPr>
         <a:xfrm>
-          <a:off x="1556331" y="0"/>
-          <a:ext cx="1109015" cy="314324"/>
+          <a:off x="2273068" y="0"/>
+          <a:ext cx="811147" cy="314324"/>
         </a:xfrm>
         <a:prstGeom prst="roundRect">
           <a:avLst>
@@ -8558,12 +9466,12 @@
         </a:fontRef>
       </dsp:style>
       <dsp:txBody>
-        <a:bodyPr spcFirstLastPara="0" vert="horz" wrap="square" lIns="45720" tIns="45720" rIns="45720" bIns="45720" numCol="1" spcCol="1270" anchor="ctr" anchorCtr="0">
+        <a:bodyPr spcFirstLastPara="0" vert="horz" wrap="square" lIns="38100" tIns="38100" rIns="38100" bIns="38100" numCol="1" spcCol="1270" anchor="ctr" anchorCtr="0">
           <a:noAutofit/>
         </a:bodyPr>
         <a:lstStyle/>
         <a:p>
-          <a:pPr lvl="0" algn="ctr" defTabSz="533400">
+          <a:pPr lvl="0" algn="ctr" defTabSz="444500">
             <a:lnSpc>
               <a:spcPct val="90000"/>
             </a:lnSpc>
@@ -8575,11 +9483,11 @@
             </a:spcAft>
           </a:pPr>
           <a:r>
-            <a:rPr lang="en-US" sz="1200" kern="1200"/>
+            <a:rPr lang="en-US" sz="1000" kern="1200"/>
             <a:t>In </a:t>
           </a:r>
           <a:r>
-            <a:rPr lang="en-US" sz="1200" kern="1200">
+            <a:rPr lang="en-US" sz="1000" kern="1200">
               <a:latin typeface="Segoe UI" panose="020B0502040204020203" pitchFamily="34" charset="0"/>
               <a:cs typeface="Segoe UI" panose="020B0502040204020203" pitchFamily="34" charset="0"/>
             </a:rPr>
@@ -8588,8 +9496,8 @@
         </a:p>
       </dsp:txBody>
       <dsp:txXfrm>
-        <a:off x="1565537" y="9206"/>
-        <a:ext cx="1090603" cy="295912"/>
+        <a:off x="2282274" y="9206"/>
+        <a:ext cx="792735" cy="295912"/>
       </dsp:txXfrm>
     </dsp:sp>
     <dsp:sp modelId="{0A355C2F-2373-4905-868C-C107D7464914}">
@@ -8599,8 +9507,8 @@
       </dsp:nvSpPr>
       <dsp:spPr>
         <a:xfrm>
-          <a:off x="2776248" y="19644"/>
-          <a:ext cx="235111" cy="275035"/>
+          <a:off x="3165330" y="56580"/>
+          <a:ext cx="171963" cy="201164"/>
         </a:xfrm>
         <a:prstGeom prst="rightArrow">
           <a:avLst>
@@ -8642,7 +9550,7 @@
         </a:bodyPr>
         <a:lstStyle/>
         <a:p>
-          <a:pPr lvl="0" algn="ctr" defTabSz="444500">
+          <a:pPr lvl="0" algn="ctr" defTabSz="355600">
             <a:lnSpc>
               <a:spcPct val="90000"/>
             </a:lnSpc>
@@ -8653,12 +9561,12 @@
               <a:spcPct val="35000"/>
             </a:spcAft>
           </a:pPr>
-          <a:endParaRPr lang="en-US" sz="1000" kern="1200"/>
+          <a:endParaRPr lang="en-US" sz="800" kern="1200"/>
         </a:p>
       </dsp:txBody>
       <dsp:txXfrm>
-        <a:off x="2776248" y="74651"/>
-        <a:ext cx="164578" cy="165021"/>
+        <a:off x="3165330" y="96813"/>
+        <a:ext cx="120374" cy="120698"/>
       </dsp:txXfrm>
     </dsp:sp>
     <dsp:sp modelId="{A538BD20-9261-44F8-91B2-DB200CF39004}">
@@ -8668,8 +9576,8 @@
       </dsp:nvSpPr>
       <dsp:spPr>
         <a:xfrm>
-          <a:off x="3108952" y="0"/>
-          <a:ext cx="1109015" cy="314324"/>
+          <a:off x="3408675" y="0"/>
+          <a:ext cx="811147" cy="314324"/>
         </a:xfrm>
         <a:prstGeom prst="roundRect">
           <a:avLst>
@@ -8752,8 +9660,8 @@
         </a:p>
       </dsp:txBody>
       <dsp:txXfrm>
-        <a:off x="3118158" y="9206"/>
-        <a:ext cx="1090603" cy="295912"/>
+        <a:off x="3417881" y="9206"/>
+        <a:ext cx="792735" cy="295912"/>
       </dsp:txXfrm>
     </dsp:sp>
   </dsp:spTree>
@@ -11593,7 +12501,7 @@
 </file>
 
 <file path=customXml/itemProps1.xml><?xml version="1.0" encoding="utf-8"?>
-<ds:datastoreItem xmlns:ds="http://schemas.openxmlformats.org/officeDocument/2006/customXml" ds:itemID="{1FEAB961-4AE9-4D22-9129-71EC24237484}">
+<ds:datastoreItem xmlns:ds="http://schemas.openxmlformats.org/officeDocument/2006/customXml" ds:itemID="{68878698-7521-4768-9FFF-2EF2C167DC80}">
   <ds:schemaRefs>
     <ds:schemaRef ds:uri="http://schemas.openxmlformats.org/officeDocument/2006/bibliography"/>
   </ds:schemaRefs>

</xml_diff>

<commit_message>
Last minute tweaks and fixes
</commit_message>
<xml_diff>
--- a/0.4 roadmap.docx
+++ b/0.4 roadmap.docx
@@ -162,6 +162,7 @@
           </wp:inline>
         </w:drawing>
       </w:r>
+      <w:bookmarkEnd w:id="0"/>
     </w:p>
     <w:p>
       <w:pPr>
@@ -222,7 +223,6 @@
         </w:drawing>
       </w:r>
     </w:p>
-    <w:bookmarkEnd w:id="0"/>
     <w:p>
       <w:pPr>
         <w:spacing w:after="0" w:line="240" w:lineRule="auto"/>
@@ -2889,13 +2889,13 @@
       <dgm:prSet phldrT="[Text]">
         <dgm:style>
           <a:lnRef idx="1">
-            <a:schemeClr val="accent2"/>
+            <a:schemeClr val="accent4"/>
           </a:lnRef>
           <a:fillRef idx="2">
-            <a:schemeClr val="accent2"/>
+            <a:schemeClr val="accent4"/>
           </a:fillRef>
           <a:effectRef idx="1">
-            <a:schemeClr val="accent2"/>
+            <a:schemeClr val="accent4"/>
           </a:effectRef>
           <a:fontRef idx="minor">
             <a:schemeClr val="dk1"/>
@@ -4029,22 +4029,49 @@
       <dgm:prSet phldrT="[Text]">
         <dgm:style>
           <a:lnRef idx="2">
-            <a:schemeClr val="accent2">
+            <a:schemeClr val="accent1">
               <a:shade val="50000"/>
             </a:schemeClr>
           </a:lnRef>
           <a:fillRef idx="1">
-            <a:schemeClr val="accent2"/>
+            <a:schemeClr val="accent1"/>
           </a:fillRef>
           <a:effectRef idx="0">
-            <a:schemeClr val="accent2"/>
+            <a:schemeClr val="accent1"/>
           </a:effectRef>
           <a:fontRef idx="minor">
             <a:schemeClr val="lt1"/>
           </a:fontRef>
         </dgm:style>
       </dgm:prSet>
-      <dgm:spPr/>
+      <dgm:spPr>
+        <a:gradFill rotWithShape="0">
+          <a:gsLst>
+            <a:gs pos="0">
+              <a:schemeClr val="accent2"/>
+            </a:gs>
+            <a:gs pos="87000">
+              <a:schemeClr val="accent1">
+                <a:lumMod val="45000"/>
+                <a:lumOff val="55000"/>
+              </a:schemeClr>
+            </a:gs>
+            <a:gs pos="100000">
+              <a:schemeClr val="accent1">
+                <a:lumMod val="45000"/>
+                <a:lumOff val="55000"/>
+              </a:schemeClr>
+            </a:gs>
+            <a:gs pos="100000">
+              <a:schemeClr val="accent1">
+                <a:lumMod val="30000"/>
+                <a:lumOff val="70000"/>
+              </a:schemeClr>
+            </a:gs>
+          </a:gsLst>
+          <a:lin ang="5400000" scaled="1"/>
+        </a:gradFill>
+      </dgm:spPr>
       <dgm:t>
         <a:bodyPr/>
         <a:lstStyle/>
@@ -4193,13 +4220,13 @@
       <dgm:prSet phldrT="[Text]">
         <dgm:style>
           <a:lnRef idx="1">
-            <a:schemeClr val="accent4"/>
+            <a:schemeClr val="accent6"/>
           </a:lnRef>
           <a:fillRef idx="2">
-            <a:schemeClr val="accent4"/>
+            <a:schemeClr val="accent6"/>
           </a:fillRef>
           <a:effectRef idx="1">
-            <a:schemeClr val="accent4"/>
+            <a:schemeClr val="accent6"/>
           </a:effectRef>
           <a:fontRef idx="minor">
             <a:schemeClr val="dk1"/>
@@ -5108,152 +5135,152 @@
     </dgm:pt>
   </dgm:ptLst>
   <dgm:cxnLst>
-    <dgm:cxn modelId="{C8E44408-489D-4135-8638-2D4A965C4A6D}" type="presOf" srcId="{AE061B13-5A52-40B4-BE6B-DDA9D8056AC0}" destId="{C6B9515E-5D27-4EB8-A136-B9B942485DDD}" srcOrd="0" destOrd="0" presId="urn:microsoft.com/office/officeart/2005/8/layout/process4"/>
+    <dgm:cxn modelId="{F4DECAA0-FE8D-4659-8E19-5271DD68BD1D}" type="presOf" srcId="{E4A8C87C-D779-4CED-8887-9B6549780D26}" destId="{3D3C0266-BBF9-441C-BEFD-769ED1F9C02C}" srcOrd="1" destOrd="0" presId="urn:microsoft.com/office/officeart/2005/8/layout/process4"/>
+    <dgm:cxn modelId="{B7E1CE5B-4A26-4342-A277-E99DB165E62F}" type="presOf" srcId="{9242B818-C898-40BD-AC09-D623A7D53F0A}" destId="{F319623B-2289-494F-81C7-030F434B6B85}" srcOrd="0" destOrd="0" presId="urn:microsoft.com/office/officeart/2005/8/layout/process4"/>
+    <dgm:cxn modelId="{75AC08DC-AED9-41CD-B44F-CC8D432CF9DF}" srcId="{B71DC928-1AAA-47F4-85B2-86987F4AD5AE}" destId="{01330A95-B0F4-4B91-A857-3EF0EEF8FA1B}" srcOrd="5" destOrd="0" parTransId="{607BF895-DC28-409C-9B1C-D2FEFBCF5052}" sibTransId="{B6C936DD-E13E-4269-82D3-9E943E9A3133}"/>
+    <dgm:cxn modelId="{EF4F8058-67A4-47F2-81A7-C4553610E9CC}" type="presOf" srcId="{01330A95-B0F4-4B91-A857-3EF0EEF8FA1B}" destId="{988ACB74-CD14-4710-9EA1-388F36F53165}" srcOrd="0" destOrd="0" presId="urn:microsoft.com/office/officeart/2005/8/layout/process4"/>
+    <dgm:cxn modelId="{BAC6E790-275F-4C0B-A1D0-92DC0BD2D143}" type="presOf" srcId="{A2A3BD78-D004-43DC-B540-ED476CEE9B1B}" destId="{92C4159F-9907-49F8-A024-1E206DCB5402}" srcOrd="0" destOrd="0" presId="urn:microsoft.com/office/officeart/2005/8/layout/process4"/>
+    <dgm:cxn modelId="{6A3D4B7B-D6C9-44E7-8C84-855291FE002C}" type="presOf" srcId="{80ECA4D7-F9C7-4EE2-8E4E-30A86C8D568A}" destId="{DC7D1EE5-01E1-4461-9CB8-3BF362745895}" srcOrd="0" destOrd="0" presId="urn:microsoft.com/office/officeart/2005/8/layout/process4"/>
+    <dgm:cxn modelId="{FEDAE774-A692-424A-BDC7-F05BDDA724D7}" srcId="{A2A3BD78-D004-43DC-B540-ED476CEE9B1B}" destId="{40C0F2F7-47D4-4483-98EA-235FD052053A}" srcOrd="2" destOrd="0" parTransId="{7118DF15-06C0-43CA-8140-489481AF8C8B}" sibTransId="{A7FEE467-2AD6-4D8F-9522-BF5117423174}"/>
+    <dgm:cxn modelId="{E9E35CD3-AB33-427A-8C6C-C80256DE1323}" srcId="{B690BB27-E0AC-4648-86F2-8443C1F17F0B}" destId="{C58336F9-67FC-416D-8312-E865894B3FF4}" srcOrd="0" destOrd="0" parTransId="{3E775DFD-92A6-4670-B4EE-6D3AB008D01D}" sibTransId="{661F4417-C63F-4767-B0B1-E2B96E792D6A}"/>
+    <dgm:cxn modelId="{74479966-FAA2-4FE7-9420-5D88E3D13712}" srcId="{A2A3BD78-D004-43DC-B540-ED476CEE9B1B}" destId="{3FDA43E8-932A-4464-89E9-5556DC8760F0}" srcOrd="0" destOrd="0" parTransId="{9F4D84BB-BD70-4798-8986-65DAC362F61A}" sibTransId="{78523FF5-DD58-4C68-A3C4-527EE69D8461}"/>
+    <dgm:cxn modelId="{96DC980D-B9F2-4FAC-ADA6-E67BD9AA92CB}" srcId="{B690BB27-E0AC-4648-86F2-8443C1F17F0B}" destId="{D45239CA-8359-47EB-A6BF-263B95853D00}" srcOrd="1" destOrd="0" parTransId="{B9C510B6-0FAF-4B0A-B47F-7B03971AD828}" sibTransId="{44003526-F415-4A66-96EE-2DFB51E0A78E}"/>
+    <dgm:cxn modelId="{FEBD1723-1128-4660-9EA0-F18CD3C672ED}" type="presOf" srcId="{AB2EF5AB-9FE9-4FA2-B4C4-8B1F6DB93472}" destId="{2DF1CDF0-CA04-431C-9952-2B6EA19DD02B}" srcOrd="0" destOrd="0" presId="urn:microsoft.com/office/officeart/2005/8/layout/process4"/>
+    <dgm:cxn modelId="{F9512E28-B06D-4172-A63E-D39EBC271C9E}" type="presOf" srcId="{5926E5D3-2314-4801-BEB2-91BF4162BF42}" destId="{767A8E6C-16DC-495B-A27A-AB2EBB9B3571}" srcOrd="0" destOrd="0" presId="urn:microsoft.com/office/officeart/2005/8/layout/process4"/>
+    <dgm:cxn modelId="{2E725008-BADD-40B5-AA00-5F7F1A8B7780}" type="presOf" srcId="{BEF938CE-96E2-46A4-8F89-B4E7F9AA3440}" destId="{0E925631-7B9D-4638-88EE-A96D480AC529}" srcOrd="0" destOrd="0" presId="urn:microsoft.com/office/officeart/2005/8/layout/process4"/>
+    <dgm:cxn modelId="{68F1AD2E-22F4-4C34-83C1-A19AF0E05617}" type="presOf" srcId="{B690BB27-E0AC-4648-86F2-8443C1F17F0B}" destId="{73B72A02-0ECA-44A7-A37D-1B493992778F}" srcOrd="1" destOrd="0" presId="urn:microsoft.com/office/officeart/2005/8/layout/process4"/>
+    <dgm:cxn modelId="{5C74D4BE-C667-499A-B147-6C175DC56D94}" type="presOf" srcId="{22EC05A6-40FC-4F3F-9FD1-D0D3863AA82A}" destId="{77CB07A7-36EB-416C-B677-823179EDD39E}" srcOrd="0" destOrd="0" presId="urn:microsoft.com/office/officeart/2005/8/layout/process4"/>
+    <dgm:cxn modelId="{243EA111-F342-4A84-8467-3548E3D33627}" type="presOf" srcId="{B05AD8C9-C969-4BCF-97D2-AC30C98B83F8}" destId="{B5D3F04D-227B-438D-A1FF-E93B3C024CBF}" srcOrd="0" destOrd="0" presId="urn:microsoft.com/office/officeart/2005/8/layout/process4"/>
+    <dgm:cxn modelId="{BC42BCC7-BADB-4165-9CCA-6A8EB70A9596}" type="presOf" srcId="{AB3C7262-B429-4512-AA2F-E810A0265EB3}" destId="{ACB10869-347F-4DF0-9DCB-3EAECF3BAF09}" srcOrd="0" destOrd="0" presId="urn:microsoft.com/office/officeart/2005/8/layout/process4"/>
+    <dgm:cxn modelId="{8123164E-607A-4058-BCAA-5A1D25F5DF2B}" srcId="{1735024D-74F9-434C-885F-030F35B6E51B}" destId="{EE1970B3-C525-4934-87F3-08EE774030D0}" srcOrd="1" destOrd="0" parTransId="{F158865C-E925-4E2D-9119-F98437C1F871}" sibTransId="{88E0098F-A05A-4DBB-A75F-516A04C135FA}"/>
+    <dgm:cxn modelId="{2C62560D-B4E3-43CA-B2A9-D1669DC315D9}" srcId="{E4A8C87C-D779-4CED-8887-9B6549780D26}" destId="{72203140-6BF8-42B7-9D41-CC6371AEA6A3}" srcOrd="1" destOrd="0" parTransId="{69A853D5-A4D6-49FD-B30D-98BDADB676DC}" sibTransId="{DBE69090-4F59-4EAD-BFD4-C950C225523E}"/>
+    <dgm:cxn modelId="{34F2C346-1FDE-4080-A53F-C456CD126D37}" type="presOf" srcId="{EE1970B3-C525-4934-87F3-08EE774030D0}" destId="{B62EBB85-B5AD-4D46-8D45-39685B492787}" srcOrd="0" destOrd="0" presId="urn:microsoft.com/office/officeart/2005/8/layout/process4"/>
+    <dgm:cxn modelId="{7F26A98E-41BC-45CD-B2C2-970B5F05A481}" srcId="{AB2EF5AB-9FE9-4FA2-B4C4-8B1F6DB93472}" destId="{B690BB27-E0AC-4648-86F2-8443C1F17F0B}" srcOrd="2" destOrd="0" parTransId="{A6ECB7AB-44AB-42A2-8C72-67B9CC97E9AB}" sibTransId="{C27A4883-C604-49F9-BA33-AE9DAA4DD2C4}"/>
+    <dgm:cxn modelId="{C1FC30C7-2730-422F-837E-F7905BB097BD}" srcId="{B71DC928-1AAA-47F4-85B2-86987F4AD5AE}" destId="{0D472D55-F176-4E68-8744-AE2F89297FCA}" srcOrd="2" destOrd="0" parTransId="{944D74ED-7053-4D06-BBDA-5D076A302F1B}" sibTransId="{78F066E7-E5C9-45F7-9FF7-C7FEADAA4F4F}"/>
+    <dgm:cxn modelId="{0B059002-2829-41CE-A982-B27C04ECA133}" srcId="{B71DC928-1AAA-47F4-85B2-86987F4AD5AE}" destId="{9242B818-C898-40BD-AC09-D623A7D53F0A}" srcOrd="3" destOrd="0" parTransId="{5D371D42-5593-4204-81CD-0E7BACC785C6}" sibTransId="{A0CBA136-D419-482F-B941-9868D18BE0C7}"/>
+    <dgm:cxn modelId="{EAB09537-106D-4DA5-A2CC-6F160C117958}" type="presOf" srcId="{FBB1B63D-02A8-446B-AE2E-138B030CB20B}" destId="{4CEA73B4-9810-4D3B-B0E0-49C2694AE51E}" srcOrd="0" destOrd="0" presId="urn:microsoft.com/office/officeart/2005/8/layout/process4"/>
+    <dgm:cxn modelId="{9590A7A9-5254-47C5-9AB5-7B4D50AF58D1}" srcId="{B690BB27-E0AC-4648-86F2-8443C1F17F0B}" destId="{C3834693-006B-4757-AB97-E44C715B2C6F}" srcOrd="5" destOrd="0" parTransId="{F716517A-1A0E-4403-886B-29E8495AEABF}" sibTransId="{8227D2F7-CAA1-4B95-9576-2EA05B7AB1F2}"/>
+    <dgm:cxn modelId="{3C7B9913-325A-4A6C-8AD6-0904BE4BA5BE}" type="presOf" srcId="{7D8B9571-F3C6-4FB7-87FA-DB85E3C23E9A}" destId="{2FB1D835-27A6-4EBB-A60C-5C5F3B21C117}" srcOrd="0" destOrd="0" presId="urn:microsoft.com/office/officeart/2005/8/layout/process4"/>
+    <dgm:cxn modelId="{C3741A7E-0B5E-4D6F-96E6-F03821ADE511}" srcId="{AB2EF5AB-9FE9-4FA2-B4C4-8B1F6DB93472}" destId="{1735024D-74F9-434C-885F-030F35B6E51B}" srcOrd="5" destOrd="0" parTransId="{B5554A34-EDE0-429E-A52F-A15E5C3B2728}" sibTransId="{3EFBB251-970E-4002-8B87-012B2571CD68}"/>
+    <dgm:cxn modelId="{B0F082CC-02D4-414F-A405-27CEC1C2F38D}" type="presOf" srcId="{AE061B13-5A52-40B4-BE6B-DDA9D8056AC0}" destId="{C6B9515E-5D27-4EB8-A136-B9B942485DDD}" srcOrd="0" destOrd="0" presId="urn:microsoft.com/office/officeart/2005/8/layout/process4"/>
+    <dgm:cxn modelId="{A583323E-A300-49D9-BA27-9E2E3BCEC96A}" type="presOf" srcId="{1735024D-74F9-434C-885F-030F35B6E51B}" destId="{99D9FC10-2ED4-4E2B-BACB-BD786F4CF6B7}" srcOrd="1" destOrd="0" presId="urn:microsoft.com/office/officeart/2005/8/layout/process4"/>
+    <dgm:cxn modelId="{D891E876-67F2-4C7D-8D87-331C6D12A131}" type="presOf" srcId="{40C0F2F7-47D4-4483-98EA-235FD052053A}" destId="{12D2F38D-99D0-42E9-81C4-65811361A936}" srcOrd="0" destOrd="0" presId="urn:microsoft.com/office/officeart/2005/8/layout/process4"/>
+    <dgm:cxn modelId="{DCE4C815-8286-4A80-8302-D0DE2D3BE7CC}" type="presOf" srcId="{349FF3AC-168D-41F4-8506-87226E2D4596}" destId="{5E07C81E-B689-4E03-82E3-A5C4E5EC27AD}" srcOrd="0" destOrd="0" presId="urn:microsoft.com/office/officeart/2005/8/layout/process4"/>
+    <dgm:cxn modelId="{765287BD-69E0-4C19-9004-FF0ADCB9C883}" srcId="{E4A8C87C-D779-4CED-8887-9B6549780D26}" destId="{E0CFE967-6FAB-47CB-A32A-D6C1AB7EB668}" srcOrd="3" destOrd="0" parTransId="{8320C5F7-42A8-4D2E-A0DF-741ED38B28F2}" sibTransId="{9D7A91FE-4AAD-460C-88E9-2359F8E35238}"/>
+    <dgm:cxn modelId="{58DD939C-D60C-40AE-89FC-23AD5CC71EBE}" type="presOf" srcId="{A2A3BD78-D004-43DC-B540-ED476CEE9B1B}" destId="{510F4042-CFA8-416D-BE6C-C642B78DC90A}" srcOrd="1" destOrd="0" presId="urn:microsoft.com/office/officeart/2005/8/layout/process4"/>
+    <dgm:cxn modelId="{8D77BF76-3069-45EE-BE0B-A35557B1EEF1}" type="presOf" srcId="{C72F5594-5C51-4D43-9E6F-72CB9793398A}" destId="{A1B9C31A-1156-4C51-9BA3-49306759E255}" srcOrd="1" destOrd="0" presId="urn:microsoft.com/office/officeart/2005/8/layout/process4"/>
+    <dgm:cxn modelId="{07B79904-1DF9-4BFB-A122-70DBB14E400A}" srcId="{1735024D-74F9-434C-885F-030F35B6E51B}" destId="{1AAFCA39-F6AE-463D-B48B-8D8738F73533}" srcOrd="4" destOrd="0" parTransId="{EE830DA6-E5CC-4F29-830F-F538653F6F4C}" sibTransId="{A51D9C06-4171-48FA-8F56-17F0039854FF}"/>
+    <dgm:cxn modelId="{E8C3EA37-D6B6-4E78-94AA-D3168DC65CAE}" type="presOf" srcId="{73115BE9-C1E4-49E3-9FA3-313E523CE3AD}" destId="{5834CDD8-7CB5-4F1A-9EEB-DBA8C7AE2ABE}" srcOrd="0" destOrd="0" presId="urn:microsoft.com/office/officeart/2005/8/layout/process4"/>
+    <dgm:cxn modelId="{A2B6D558-E70C-4F48-9E8C-F0F235EEC7CD}" srcId="{A2A3BD78-D004-43DC-B540-ED476CEE9B1B}" destId="{F9EF35E5-6440-4F2C-9AB5-CFDD748BAD21}" srcOrd="4" destOrd="0" parTransId="{8C64C0FC-3CA1-445B-B952-CC04615873B3}" sibTransId="{FEEDCFF4-43F7-4DF2-BBE5-20BE4032840A}"/>
+    <dgm:cxn modelId="{5A07E4F8-BEFB-4502-983E-4262703E3CA9}" type="presOf" srcId="{B71DC928-1AAA-47F4-85B2-86987F4AD5AE}" destId="{7027B9EA-96D6-41CC-965D-BC277CBCD454}" srcOrd="0" destOrd="0" presId="urn:microsoft.com/office/officeart/2005/8/layout/process4"/>
+    <dgm:cxn modelId="{DB85F984-CE2C-43CF-8243-4D4323ABC421}" type="presOf" srcId="{1AAFCA39-F6AE-463D-B48B-8D8738F73533}" destId="{71F320B7-F9D3-4C3F-B10C-684A2A3E98A4}" srcOrd="0" destOrd="0" presId="urn:microsoft.com/office/officeart/2005/8/layout/process4"/>
+    <dgm:cxn modelId="{C402CA91-D6FB-4D6B-89A1-A3F78F55188E}" srcId="{1735024D-74F9-434C-885F-030F35B6E51B}" destId="{AB3C7262-B429-4512-AA2F-E810A0265EB3}" srcOrd="3" destOrd="0" parTransId="{11695D0F-61FE-493E-AA8E-A697CD6E6696}" sibTransId="{AFDF2807-B827-4770-B4B2-0EF9D442D311}"/>
+    <dgm:cxn modelId="{F94FC4C4-D0B5-43D5-8AA2-FEF333AFC084}" srcId="{B690BB27-E0AC-4648-86F2-8443C1F17F0B}" destId="{22EC05A6-40FC-4F3F-9FD1-D0D3863AA82A}" srcOrd="4" destOrd="0" parTransId="{08F7686D-3C73-4801-958F-F284F449F7A8}" sibTransId="{B06FDC7B-11DF-4821-A30E-A3A1FCE3D736}"/>
+    <dgm:cxn modelId="{81BD7B7E-EA33-4EFF-9E09-E676E7ACD6F0}" srcId="{1735024D-74F9-434C-885F-030F35B6E51B}" destId="{C0797502-CB29-4B9B-BA39-6CE91D2CB3EA}" srcOrd="0" destOrd="0" parTransId="{65304443-D566-4D5D-96FD-586B8B912E76}" sibTransId="{849071B6-590F-47A2-ABE8-A349F795E89F}"/>
+    <dgm:cxn modelId="{3B70EE2D-E3A3-42EA-A60A-A35F9793C8B8}" srcId="{AB2EF5AB-9FE9-4FA2-B4C4-8B1F6DB93472}" destId="{A2A3BD78-D004-43DC-B540-ED476CEE9B1B}" srcOrd="3" destOrd="0" parTransId="{35496EE8-54A4-4F06-8001-B699ABD7CD38}" sibTransId="{5A52DB2D-29CB-4651-9390-44D21E64BCEC}"/>
+    <dgm:cxn modelId="{13B1ED0F-323D-4350-A627-4454A2CBD91A}" type="presOf" srcId="{B690BB27-E0AC-4648-86F2-8443C1F17F0B}" destId="{5F820664-FD53-47A6-9E84-FEF2FC82C11C}" srcOrd="0" destOrd="0" presId="urn:microsoft.com/office/officeart/2005/8/layout/process4"/>
+    <dgm:cxn modelId="{9BC6A455-12B2-4F08-A18D-5028E56A0B0C}" srcId="{A2A3BD78-D004-43DC-B540-ED476CEE9B1B}" destId="{80ECA4D7-F9C7-4EE2-8E4E-30A86C8D568A}" srcOrd="1" destOrd="0" parTransId="{F10A29AD-1CB5-44AB-9336-F86FD5A8351C}" sibTransId="{28642513-4555-49AE-93EF-D8076223E6F2}"/>
+    <dgm:cxn modelId="{B0DA3BE4-E739-4E91-887A-4A7F5E28C607}" srcId="{C72F5594-5C51-4D43-9E6F-72CB9793398A}" destId="{7D8B9571-F3C6-4FB7-87FA-DB85E3C23E9A}" srcOrd="2" destOrd="0" parTransId="{3944B3E2-CEEE-4CB8-9523-4E02D4102BE9}" sibTransId="{724B3CD0-D3A0-4EFE-BF4F-044412D6BD07}"/>
+    <dgm:cxn modelId="{90C3D36D-7575-4394-812F-91110D0AA338}" srcId="{AB2EF5AB-9FE9-4FA2-B4C4-8B1F6DB93472}" destId="{CADE42C3-B7BD-4911-878E-1E51446FAE4A}" srcOrd="6" destOrd="0" parTransId="{A4B4EC5C-E0E3-43B6-8304-AA69044FA7BB}" sibTransId="{E6974C22-FE26-4921-BA90-0F4C7884AA64}"/>
+    <dgm:cxn modelId="{84A5DDD0-A4EB-487D-AF87-83F4122FFA01}" srcId="{B71DC928-1AAA-47F4-85B2-86987F4AD5AE}" destId="{B05AD8C9-C969-4BCF-97D2-AC30C98B83F8}" srcOrd="4" destOrd="0" parTransId="{A5FF9309-4B84-4CEF-B28F-3E9C35FF399C}" sibTransId="{F92002D2-8BE4-4911-BD54-12EF5C681AA5}"/>
+    <dgm:cxn modelId="{F39A420F-1444-4394-9029-C7FC98A7E258}" srcId="{C72F5594-5C51-4D43-9E6F-72CB9793398A}" destId="{BEF938CE-96E2-46A4-8F89-B4E7F9AA3440}" srcOrd="3" destOrd="0" parTransId="{02C2A616-2AAF-4328-8883-9678421C8B94}" sibTransId="{441F1EF2-9EB8-4C5D-8C20-69FB1BF2E018}"/>
+    <dgm:cxn modelId="{A747D127-85EF-4BE1-9E02-9576F3FCB22F}" type="presOf" srcId="{E0CFE967-6FAB-47CB-A32A-D6C1AB7EB668}" destId="{12A2AD38-0FDF-4127-9334-C7A73083828C}" srcOrd="0" destOrd="0" presId="urn:microsoft.com/office/officeart/2005/8/layout/process4"/>
+    <dgm:cxn modelId="{99A913F7-872D-44F6-A703-BB534CCD1C8A}" type="presOf" srcId="{0D472D55-F176-4E68-8744-AE2F89297FCA}" destId="{EEE9E58A-8254-4828-8A94-B1BEEB16D233}" srcOrd="0" destOrd="0" presId="urn:microsoft.com/office/officeart/2005/8/layout/process4"/>
+    <dgm:cxn modelId="{1F2E4893-A4A5-438C-900D-601FFC6FA6C5}" type="presOf" srcId="{0B3750F0-71B6-490B-83CC-8A7C143F0308}" destId="{E363E9BB-A42E-4B8E-89DA-4C7ACBA49209}" srcOrd="0" destOrd="0" presId="urn:microsoft.com/office/officeart/2005/8/layout/process4"/>
+    <dgm:cxn modelId="{9814E4BA-F5F1-46F8-A954-2C8F9953B551}" srcId="{E4A8C87C-D779-4CED-8887-9B6549780D26}" destId="{FBB1B63D-02A8-446B-AE2E-138B030CB20B}" srcOrd="0" destOrd="0" parTransId="{6C78BB6C-1D01-43B5-BEBD-6D2753E80931}" sibTransId="{5D88A94D-42D1-4201-8228-5945B2721D79}"/>
+    <dgm:cxn modelId="{22E70E59-A916-49CA-986D-AF509FAC2B7A}" type="presOf" srcId="{D45239CA-8359-47EB-A6BF-263B95853D00}" destId="{5F44BA6B-4649-4DC2-9FCB-1546C0D6770A}" srcOrd="0" destOrd="0" presId="urn:microsoft.com/office/officeart/2005/8/layout/process4"/>
+    <dgm:cxn modelId="{2DE50837-7F04-4E87-B373-5FD18090E63B}" srcId="{C72F5594-5C51-4D43-9E6F-72CB9793398A}" destId="{5926E5D3-2314-4801-BEB2-91BF4162BF42}" srcOrd="0" destOrd="0" parTransId="{458277CC-EAFE-4FC3-9F96-1D816CDD8942}" sibTransId="{239EA14B-9E29-40D7-B50B-F3DCDD0EBDCA}"/>
+    <dgm:cxn modelId="{67B719FF-A446-4D99-AFAE-02EFEFE91F5A}" srcId="{B71DC928-1AAA-47F4-85B2-86987F4AD5AE}" destId="{645EBEA4-9A48-44F2-A6DC-6283F0C82A28}" srcOrd="0" destOrd="0" parTransId="{D97F7891-6AE2-4D12-91EA-F3DDAFB4C135}" sibTransId="{7F16AFD4-25C5-4CD8-8965-3B7F854F2279}"/>
+    <dgm:cxn modelId="{3971FFB4-5BA5-4F40-9FCC-7F16CD559825}" type="presOf" srcId="{801A5BA4-012D-4F88-B467-969D819E55C8}" destId="{1E9BE2A3-2E5A-4F7C-8D81-7FBA8A8E0E12}" srcOrd="0" destOrd="0" presId="urn:microsoft.com/office/officeart/2005/8/layout/process4"/>
+    <dgm:cxn modelId="{E29489AC-3B55-44D7-910D-37C3007E22E5}" type="presOf" srcId="{B71DC928-1AAA-47F4-85B2-86987F4AD5AE}" destId="{66FA396E-0A90-4778-B2A3-11099F471789}" srcOrd="1" destOrd="0" presId="urn:microsoft.com/office/officeart/2005/8/layout/process4"/>
+    <dgm:cxn modelId="{4E9FCBBC-33D6-47D6-9879-1BA43106CF9C}" type="presOf" srcId="{CADE42C3-B7BD-4911-878E-1E51446FAE4A}" destId="{B513EB33-2B82-4CCF-83A9-29EE2D1B7EE1}" srcOrd="0" destOrd="0" presId="urn:microsoft.com/office/officeart/2005/8/layout/process4"/>
     <dgm:cxn modelId="{3C0DED44-F4BA-4D31-8B51-16DC866A978E}" srcId="{B690BB27-E0AC-4648-86F2-8443C1F17F0B}" destId="{54DD3199-8DFE-4D9C-A66C-0EB0DCACE878}" srcOrd="2" destOrd="0" parTransId="{FB776EBE-DF54-4B2E-BBC0-924D5EE7218B}" sibTransId="{CD4785F8-5705-4C79-BDDF-543E117C791E}"/>
-    <dgm:cxn modelId="{3481FA1D-A83E-48B0-BF3E-5A35852439D7}" type="presOf" srcId="{C3834693-006B-4757-AB97-E44C715B2C6F}" destId="{516175B2-2ABA-4643-A657-11B0552F6DC6}" srcOrd="0" destOrd="0" presId="urn:microsoft.com/office/officeart/2005/8/layout/process4"/>
-    <dgm:cxn modelId="{FEDAE774-A692-424A-BDC7-F05BDDA724D7}" srcId="{A2A3BD78-D004-43DC-B540-ED476CEE9B1B}" destId="{40C0F2F7-47D4-4483-98EA-235FD052053A}" srcOrd="2" destOrd="0" parTransId="{7118DF15-06C0-43CA-8140-489481AF8C8B}" sibTransId="{A7FEE467-2AD6-4D8F-9522-BF5117423174}"/>
-    <dgm:cxn modelId="{8E5D1B34-9234-4915-AE7A-3F759FC7AA36}" type="presOf" srcId="{80ECA4D7-F9C7-4EE2-8E4E-30A86C8D568A}" destId="{DC7D1EE5-01E1-4461-9CB8-3BF362745895}" srcOrd="0" destOrd="0" presId="urn:microsoft.com/office/officeart/2005/8/layout/process4"/>
-    <dgm:cxn modelId="{C1FC30C7-2730-422F-837E-F7905BB097BD}" srcId="{B71DC928-1AAA-47F4-85B2-86987F4AD5AE}" destId="{0D472D55-F176-4E68-8744-AE2F89297FCA}" srcOrd="2" destOrd="0" parTransId="{944D74ED-7053-4D06-BBDA-5D076A302F1B}" sibTransId="{78F066E7-E5C9-45F7-9FF7-C7FEADAA4F4F}"/>
-    <dgm:cxn modelId="{A8366F42-B2A1-4D1E-A2CF-A40CAEC04C56}" type="presOf" srcId="{CADE42C3-B7BD-4911-878E-1E51446FAE4A}" destId="{B513EB33-2B82-4CCF-83A9-29EE2D1B7EE1}" srcOrd="0" destOrd="0" presId="urn:microsoft.com/office/officeart/2005/8/layout/process4"/>
-    <dgm:cxn modelId="{2C62560D-B4E3-43CA-B2A9-D1669DC315D9}" srcId="{E4A8C87C-D779-4CED-8887-9B6549780D26}" destId="{72203140-6BF8-42B7-9D41-CC6371AEA6A3}" srcOrd="1" destOrd="0" parTransId="{69A853D5-A4D6-49FD-B30D-98BDADB676DC}" sibTransId="{DBE69090-4F59-4EAD-BFD4-C950C225523E}"/>
-    <dgm:cxn modelId="{5A2F6409-3DC3-4913-A950-E4445FCA9C6B}" type="presOf" srcId="{D45239CA-8359-47EB-A6BF-263B95853D00}" destId="{5F44BA6B-4649-4DC2-9FCB-1546C0D6770A}" srcOrd="0" destOrd="0" presId="urn:microsoft.com/office/officeart/2005/8/layout/process4"/>
-    <dgm:cxn modelId="{532A33AD-2B70-43E3-A8CF-1034CBF8F9BF}" type="presOf" srcId="{54DD3199-8DFE-4D9C-A66C-0EB0DCACE878}" destId="{B677A5FE-3E7C-437B-AA3D-6BAC41A7C0B2}" srcOrd="0" destOrd="0" presId="urn:microsoft.com/office/officeart/2005/8/layout/process4"/>
-    <dgm:cxn modelId="{3B052DEA-6652-454E-94F2-2EA89AB646EC}" type="presOf" srcId="{1AAFCA39-F6AE-463D-B48B-8D8738F73533}" destId="{71F320B7-F9D3-4C3F-B10C-684A2A3E98A4}" srcOrd="0" destOrd="0" presId="urn:microsoft.com/office/officeart/2005/8/layout/process4"/>
-    <dgm:cxn modelId="{DE4B51EA-FF82-46C9-AC55-160FBF7E303E}" type="presOf" srcId="{801A5BA4-012D-4F88-B467-969D819E55C8}" destId="{1E9BE2A3-2E5A-4F7C-8D81-7FBA8A8E0E12}" srcOrd="0" destOrd="0" presId="urn:microsoft.com/office/officeart/2005/8/layout/process4"/>
-    <dgm:cxn modelId="{A3D6189D-70DA-4024-B139-F33572A89E6E}" type="presOf" srcId="{C58336F9-67FC-416D-8312-E865894B3FF4}" destId="{4BD9F2FC-C4C1-416D-96CF-01ED6B8F5B82}" srcOrd="0" destOrd="0" presId="urn:microsoft.com/office/officeart/2005/8/layout/process4"/>
+    <dgm:cxn modelId="{CBE28955-26F9-47A0-8E01-AAA4A8D1FDD2}" type="presOf" srcId="{645EBEA4-9A48-44F2-A6DC-6283F0C82A28}" destId="{377941FA-BD16-49F9-A1D5-969FBA47D3E7}" srcOrd="0" destOrd="0" presId="urn:microsoft.com/office/officeart/2005/8/layout/process4"/>
+    <dgm:cxn modelId="{87A4F241-DAE2-45DF-8FE2-EB1D02581232}" srcId="{B690BB27-E0AC-4648-86F2-8443C1F17F0B}" destId="{0B3750F0-71B6-490B-83CC-8A7C143F0308}" srcOrd="3" destOrd="0" parTransId="{86DD9902-DAA0-4F1A-AF76-0FC0A55E72A2}" sibTransId="{F68839EB-FA59-42DF-B092-45D45D7EE0A4}"/>
+    <dgm:cxn modelId="{F43B6ECC-7751-42FE-B8FE-E8B3B6BA0E3F}" type="presOf" srcId="{C3834693-006B-4757-AB97-E44C715B2C6F}" destId="{516175B2-2ABA-4643-A657-11B0552F6DC6}" srcOrd="0" destOrd="0" presId="urn:microsoft.com/office/officeart/2005/8/layout/process4"/>
+    <dgm:cxn modelId="{2A55EF5E-6DEF-4517-BD58-9F9786FCF740}" type="presOf" srcId="{71431A4B-3C89-4FB7-ABD3-71CC53DCE821}" destId="{0FD453E8-E68B-4ED7-8F80-67B74B27F4A5}" srcOrd="0" destOrd="0" presId="urn:microsoft.com/office/officeart/2005/8/layout/process4"/>
+    <dgm:cxn modelId="{3B511480-0E99-409F-BED8-8F188C8FFA3C}" type="presOf" srcId="{E4A8C87C-D779-4CED-8887-9B6549780D26}" destId="{EB868BD6-2F00-439A-ACEC-1F419EFEDEBB}" srcOrd="0" destOrd="0" presId="urn:microsoft.com/office/officeart/2005/8/layout/process4"/>
+    <dgm:cxn modelId="{3D7A2332-2FCF-4AC5-9DB4-CE7426ED28C4}" srcId="{A2A3BD78-D004-43DC-B540-ED476CEE9B1B}" destId="{801A5BA4-012D-4F88-B467-969D819E55C8}" srcOrd="3" destOrd="0" parTransId="{F1475CA5-AE15-4FCB-B79B-972424676D83}" sibTransId="{D6BAE556-EB52-4045-9F1D-AC0B9B223B07}"/>
+    <dgm:cxn modelId="{7A1EABD8-32C8-49C9-856B-8EB52A7A315A}" type="presOf" srcId="{C58336F9-67FC-416D-8312-E865894B3FF4}" destId="{4BD9F2FC-C4C1-416D-96CF-01ED6B8F5B82}" srcOrd="0" destOrd="0" presId="urn:microsoft.com/office/officeart/2005/8/layout/process4"/>
+    <dgm:cxn modelId="{26BC2EC6-AA3E-4236-A193-3BD8088D9828}" srcId="{B71DC928-1AAA-47F4-85B2-86987F4AD5AE}" destId="{AE061B13-5A52-40B4-BE6B-DDA9D8056AC0}" srcOrd="1" destOrd="0" parTransId="{C42964F1-F608-466E-A714-C5870CEBF43C}" sibTransId="{72144F3D-3446-4224-868C-D7E5C0FDCBF1}"/>
+    <dgm:cxn modelId="{AF054A85-3463-4EF3-9C10-2A73422EDDA4}" type="presOf" srcId="{C0797502-CB29-4B9B-BA39-6CE91D2CB3EA}" destId="{69A3CDE0-A5A5-4357-BA47-1C3DBB727532}" srcOrd="0" destOrd="0" presId="urn:microsoft.com/office/officeart/2005/8/layout/process4"/>
+    <dgm:cxn modelId="{6BEFBAFC-CF86-4993-BA6C-544B873B2689}" type="presOf" srcId="{72203140-6BF8-42B7-9D41-CC6371AEA6A3}" destId="{176BB967-85CF-4B86-9C46-CA14810665F5}" srcOrd="0" destOrd="0" presId="urn:microsoft.com/office/officeart/2005/8/layout/process4"/>
+    <dgm:cxn modelId="{57D6FE41-7AD5-45D8-A401-7E5EF1E2540C}" srcId="{E4A8C87C-D779-4CED-8887-9B6549780D26}" destId="{349FF3AC-168D-41F4-8506-87226E2D4596}" srcOrd="2" destOrd="0" parTransId="{C13B2526-0D1C-41B8-A667-BD6C321C182E}" sibTransId="{953A9DAE-6D1F-4890-81FC-42E5AA98930C}"/>
+    <dgm:cxn modelId="{945EC8FB-7FF1-4AC0-879F-B13BA257D1B5}" type="presOf" srcId="{54DD3199-8DFE-4D9C-A66C-0EB0DCACE878}" destId="{B677A5FE-3E7C-437B-AA3D-6BAC41A7C0B2}" srcOrd="0" destOrd="0" presId="urn:microsoft.com/office/officeart/2005/8/layout/process4"/>
+    <dgm:cxn modelId="{F772C8F3-4B35-421C-BE3B-367204C42120}" type="presOf" srcId="{F9EF35E5-6440-4F2C-9AB5-CFDD748BAD21}" destId="{B1605C27-43E9-46BB-98E4-CACEE8C4DAE9}" srcOrd="0" destOrd="0" presId="urn:microsoft.com/office/officeart/2005/8/layout/process4"/>
+    <dgm:cxn modelId="{60FFD828-E6C4-4C3C-AA0D-9A9E31B55F95}" type="presOf" srcId="{2DC5589D-76A5-4044-A73F-FDF59398BBFF}" destId="{0242FE30-E3B6-496D-90F0-3EEA0A2B0289}" srcOrd="0" destOrd="0" presId="urn:microsoft.com/office/officeart/2005/8/layout/process4"/>
+    <dgm:cxn modelId="{B83ECC8F-E374-4CC9-BDA0-7927DD10DD2E}" srcId="{AB2EF5AB-9FE9-4FA2-B4C4-8B1F6DB93472}" destId="{B71DC928-1AAA-47F4-85B2-86987F4AD5AE}" srcOrd="4" destOrd="0" parTransId="{92AAC359-E7BA-4E06-9E5D-4949F75C12FC}" sibTransId="{07A67B6E-F2F2-4A5A-8064-C0C94B8E57FC}"/>
+    <dgm:cxn modelId="{51D9C97D-8EE3-4B8F-82BD-CBE09667C68F}" type="presOf" srcId="{3FDA43E8-932A-4464-89E9-5556DC8760F0}" destId="{D1F4EC99-152E-4E55-B0ED-DA5EDD5DB814}" srcOrd="0" destOrd="0" presId="urn:microsoft.com/office/officeart/2005/8/layout/process4"/>
+    <dgm:cxn modelId="{15A7D5D8-8B3E-4A16-8897-BF978D4521A7}" type="presOf" srcId="{1735024D-74F9-434C-885F-030F35B6E51B}" destId="{26D7E438-5DCE-4D3E-A5B8-50EBE98FE9A7}" srcOrd="0" destOrd="0" presId="urn:microsoft.com/office/officeart/2005/8/layout/process4"/>
+    <dgm:cxn modelId="{4CD1874B-D34A-4CDE-A07C-D8D8B573B755}" srcId="{A2A3BD78-D004-43DC-B540-ED476CEE9B1B}" destId="{71431A4B-3C89-4FB7-ABD3-71CC53DCE821}" srcOrd="5" destOrd="0" parTransId="{8A4AD524-0777-4AD3-A2A7-D3CF8ACE24F5}" sibTransId="{7669B9CD-306D-4E42-952C-F94207BA202A}"/>
     <dgm:cxn modelId="{C37A5353-0920-4A54-8960-B3F239792ABC}" srcId="{C72F5594-5C51-4D43-9E6F-72CB9793398A}" destId="{2DC5589D-76A5-4044-A73F-FDF59398BBFF}" srcOrd="1" destOrd="0" parTransId="{158833B9-3CF4-4EBE-BA18-C9B4226056D3}" sibTransId="{F7DDA5F3-1251-4B0D-A303-8DF504183B45}"/>
-    <dgm:cxn modelId="{B0DA3BE4-E739-4E91-887A-4A7F5E28C607}" srcId="{C72F5594-5C51-4D43-9E6F-72CB9793398A}" destId="{7D8B9571-F3C6-4FB7-87FA-DB85E3C23E9A}" srcOrd="2" destOrd="0" parTransId="{3944B3E2-CEEE-4CB8-9523-4E02D4102BE9}" sibTransId="{724B3CD0-D3A0-4EFE-BF4F-044412D6BD07}"/>
-    <dgm:cxn modelId="{881A0069-1BEB-4E5F-B5CC-197E3E5BCADD}" type="presOf" srcId="{FBB1B63D-02A8-446B-AE2E-138B030CB20B}" destId="{4CEA73B4-9810-4D3B-B0E0-49C2694AE51E}" srcOrd="0" destOrd="0" presId="urn:microsoft.com/office/officeart/2005/8/layout/process4"/>
-    <dgm:cxn modelId="{C402CA91-D6FB-4D6B-89A1-A3F78F55188E}" srcId="{1735024D-74F9-434C-885F-030F35B6E51B}" destId="{AB3C7262-B429-4512-AA2F-E810A0265EB3}" srcOrd="3" destOrd="0" parTransId="{11695D0F-61FE-493E-AA8E-A697CD6E6696}" sibTransId="{AFDF2807-B827-4770-B4B2-0EF9D442D311}"/>
-    <dgm:cxn modelId="{57D6FE41-7AD5-45D8-A401-7E5EF1E2540C}" srcId="{E4A8C87C-D779-4CED-8887-9B6549780D26}" destId="{349FF3AC-168D-41F4-8506-87226E2D4596}" srcOrd="2" destOrd="0" parTransId="{C13B2526-0D1C-41B8-A667-BD6C321C182E}" sibTransId="{953A9DAE-6D1F-4890-81FC-42E5AA98930C}"/>
-    <dgm:cxn modelId="{8123164E-607A-4058-BCAA-5A1D25F5DF2B}" srcId="{1735024D-74F9-434C-885F-030F35B6E51B}" destId="{EE1970B3-C525-4934-87F3-08EE774030D0}" srcOrd="1" destOrd="0" parTransId="{F158865C-E925-4E2D-9119-F98437C1F871}" sibTransId="{88E0098F-A05A-4DBB-A75F-516A04C135FA}"/>
-    <dgm:cxn modelId="{9BC6A455-12B2-4F08-A18D-5028E56A0B0C}" srcId="{A2A3BD78-D004-43DC-B540-ED476CEE9B1B}" destId="{80ECA4D7-F9C7-4EE2-8E4E-30A86C8D568A}" srcOrd="1" destOrd="0" parTransId="{F10A29AD-1CB5-44AB-9336-F86FD5A8351C}" sibTransId="{28642513-4555-49AE-93EF-D8076223E6F2}"/>
+    <dgm:cxn modelId="{C0F5E8B1-A436-4347-A1D5-CB3F382FA5DF}" srcId="{1735024D-74F9-434C-885F-030F35B6E51B}" destId="{73115BE9-C1E4-49E3-9FA3-313E523CE3AD}" srcOrd="2" destOrd="0" parTransId="{4AB2851B-CFEE-4628-91E0-E90EEAA3525B}" sibTransId="{EC1C8B9A-7021-408A-AC5C-529DCBC6F629}"/>
     <dgm:cxn modelId="{2F4F9DE2-FD91-44A8-888A-DF0F34D9A4B2}" srcId="{AB2EF5AB-9FE9-4FA2-B4C4-8B1F6DB93472}" destId="{C72F5594-5C51-4D43-9E6F-72CB9793398A}" srcOrd="1" destOrd="0" parTransId="{69E49447-B4A3-4733-8199-166F214F03E3}" sibTransId="{8E77D4E2-20B1-4B7B-9F03-7BCD17287633}"/>
-    <dgm:cxn modelId="{764C61A1-1F21-4480-86B2-C3C1AE33C782}" type="presOf" srcId="{22EC05A6-40FC-4F3F-9FD1-D0D3863AA82A}" destId="{77CB07A7-36EB-416C-B677-823179EDD39E}" srcOrd="0" destOrd="0" presId="urn:microsoft.com/office/officeart/2005/8/layout/process4"/>
-    <dgm:cxn modelId="{67B719FF-A446-4D99-AFAE-02EFEFE91F5A}" srcId="{B71DC928-1AAA-47F4-85B2-86987F4AD5AE}" destId="{645EBEA4-9A48-44F2-A6DC-6283F0C82A28}" srcOrd="0" destOrd="0" parTransId="{D97F7891-6AE2-4D12-91EA-F3DDAFB4C135}" sibTransId="{7F16AFD4-25C5-4CD8-8965-3B7F854F2279}"/>
-    <dgm:cxn modelId="{765287BD-69E0-4C19-9004-FF0ADCB9C883}" srcId="{E4A8C87C-D779-4CED-8887-9B6549780D26}" destId="{E0CFE967-6FAB-47CB-A32A-D6C1AB7EB668}" srcOrd="3" destOrd="0" parTransId="{8320C5F7-42A8-4D2E-A0DF-741ED38B28F2}" sibTransId="{9D7A91FE-4AAD-460C-88E9-2359F8E35238}"/>
-    <dgm:cxn modelId="{FB06A7DA-3170-4AD4-948A-138C68E787D4}" type="presOf" srcId="{AB2EF5AB-9FE9-4FA2-B4C4-8B1F6DB93472}" destId="{2DF1CDF0-CA04-431C-9952-2B6EA19DD02B}" srcOrd="0" destOrd="0" presId="urn:microsoft.com/office/officeart/2005/8/layout/process4"/>
-    <dgm:cxn modelId="{7BE3DB82-263E-4F16-A55B-F63B845241AE}" type="presOf" srcId="{C0797502-CB29-4B9B-BA39-6CE91D2CB3EA}" destId="{69A3CDE0-A5A5-4357-BA47-1C3DBB727532}" srcOrd="0" destOrd="0" presId="urn:microsoft.com/office/officeart/2005/8/layout/process4"/>
     <dgm:cxn modelId="{924FE54E-0A7E-4D7A-84A6-5BFB2B41A069}" srcId="{AB2EF5AB-9FE9-4FA2-B4C4-8B1F6DB93472}" destId="{E4A8C87C-D779-4CED-8887-9B6549780D26}" srcOrd="0" destOrd="0" parTransId="{889917D4-7598-4455-B365-0EFCDC319292}" sibTransId="{9EBA5CAB-5CC1-4F34-B1BA-63CCDF058BB4}"/>
-    <dgm:cxn modelId="{6DE4998D-FC3D-415D-A407-562E1155ED80}" type="presOf" srcId="{E0CFE967-6FAB-47CB-A32A-D6C1AB7EB668}" destId="{12A2AD38-0FDF-4127-9334-C7A73083828C}" srcOrd="0" destOrd="0" presId="urn:microsoft.com/office/officeart/2005/8/layout/process4"/>
-    <dgm:cxn modelId="{A288BD70-C85A-4A8D-823F-8D6E7344E902}" type="presOf" srcId="{0B3750F0-71B6-490B-83CC-8A7C143F0308}" destId="{E363E9BB-A42E-4B8E-89DA-4C7ACBA49209}" srcOrd="0" destOrd="0" presId="urn:microsoft.com/office/officeart/2005/8/layout/process4"/>
-    <dgm:cxn modelId="{6834BD81-787F-4D5D-82AE-74ED787C1910}" type="presOf" srcId="{C72F5594-5C51-4D43-9E6F-72CB9793398A}" destId="{A1B9C31A-1156-4C51-9BA3-49306759E255}" srcOrd="1" destOrd="0" presId="urn:microsoft.com/office/officeart/2005/8/layout/process4"/>
-    <dgm:cxn modelId="{3074B14F-1C64-4016-918E-2DAF0426E562}" type="presOf" srcId="{71431A4B-3C89-4FB7-ABD3-71CC53DCE821}" destId="{0FD453E8-E68B-4ED7-8F80-67B74B27F4A5}" srcOrd="0" destOrd="0" presId="urn:microsoft.com/office/officeart/2005/8/layout/process4"/>
-    <dgm:cxn modelId="{3B70EE2D-E3A3-42EA-A60A-A35F9793C8B8}" srcId="{AB2EF5AB-9FE9-4FA2-B4C4-8B1F6DB93472}" destId="{A2A3BD78-D004-43DC-B540-ED476CEE9B1B}" srcOrd="3" destOrd="0" parTransId="{35496EE8-54A4-4F06-8001-B699ABD7CD38}" sibTransId="{5A52DB2D-29CB-4651-9390-44D21E64BCEC}"/>
-    <dgm:cxn modelId="{E4BEC4A9-B116-4A84-9C04-8D10BF1E9E9D}" type="presOf" srcId="{B690BB27-E0AC-4648-86F2-8443C1F17F0B}" destId="{73B72A02-0ECA-44A7-A37D-1B493992778F}" srcOrd="1" destOrd="0" presId="urn:microsoft.com/office/officeart/2005/8/layout/process4"/>
-    <dgm:cxn modelId="{07B79904-1DF9-4BFB-A122-70DBB14E400A}" srcId="{1735024D-74F9-434C-885F-030F35B6E51B}" destId="{1AAFCA39-F6AE-463D-B48B-8D8738F73533}" srcOrd="4" destOrd="0" parTransId="{EE830DA6-E5CC-4F29-830F-F538653F6F4C}" sibTransId="{A51D9C06-4171-48FA-8F56-17F0039854FF}"/>
-    <dgm:cxn modelId="{A2B6D558-E70C-4F48-9E8C-F0F235EEC7CD}" srcId="{A2A3BD78-D004-43DC-B540-ED476CEE9B1B}" destId="{F9EF35E5-6440-4F2C-9AB5-CFDD748BAD21}" srcOrd="4" destOrd="0" parTransId="{8C64C0FC-3CA1-445B-B952-CC04615873B3}" sibTransId="{FEEDCFF4-43F7-4DF2-BBE5-20BE4032840A}"/>
-    <dgm:cxn modelId="{81BD7B7E-EA33-4EFF-9E09-E676E7ACD6F0}" srcId="{1735024D-74F9-434C-885F-030F35B6E51B}" destId="{C0797502-CB29-4B9B-BA39-6CE91D2CB3EA}" srcOrd="0" destOrd="0" parTransId="{65304443-D566-4D5D-96FD-586B8B912E76}" sibTransId="{849071B6-590F-47A2-ABE8-A349F795E89F}"/>
-    <dgm:cxn modelId="{9590A7A9-5254-47C5-9AB5-7B4D50AF58D1}" srcId="{B690BB27-E0AC-4648-86F2-8443C1F17F0B}" destId="{C3834693-006B-4757-AB97-E44C715B2C6F}" srcOrd="5" destOrd="0" parTransId="{F716517A-1A0E-4403-886B-29E8495AEABF}" sibTransId="{8227D2F7-CAA1-4B95-9576-2EA05B7AB1F2}"/>
-    <dgm:cxn modelId="{0B059002-2829-41CE-A982-B27C04ECA133}" srcId="{B71DC928-1AAA-47F4-85B2-86987F4AD5AE}" destId="{9242B818-C898-40BD-AC09-D623A7D53F0A}" srcOrd="3" destOrd="0" parTransId="{5D371D42-5593-4204-81CD-0E7BACC785C6}" sibTransId="{A0CBA136-D419-482F-B941-9868D18BE0C7}"/>
-    <dgm:cxn modelId="{9814E4BA-F5F1-46F8-A954-2C8F9953B551}" srcId="{E4A8C87C-D779-4CED-8887-9B6549780D26}" destId="{FBB1B63D-02A8-446B-AE2E-138B030CB20B}" srcOrd="0" destOrd="0" parTransId="{6C78BB6C-1D01-43B5-BEBD-6D2753E80931}" sibTransId="{5D88A94D-42D1-4201-8228-5945B2721D79}"/>
-    <dgm:cxn modelId="{0576F984-A669-4B82-A4C2-3B60D197A0B9}" type="presOf" srcId="{B690BB27-E0AC-4648-86F2-8443C1F17F0B}" destId="{5F820664-FD53-47A6-9E84-FEF2FC82C11C}" srcOrd="0" destOrd="0" presId="urn:microsoft.com/office/officeart/2005/8/layout/process4"/>
-    <dgm:cxn modelId="{3D7A2332-2FCF-4AC5-9DB4-CE7426ED28C4}" srcId="{A2A3BD78-D004-43DC-B540-ED476CEE9B1B}" destId="{801A5BA4-012D-4F88-B467-969D819E55C8}" srcOrd="3" destOrd="0" parTransId="{F1475CA5-AE15-4FCB-B79B-972424676D83}" sibTransId="{D6BAE556-EB52-4045-9F1D-AC0B9B223B07}"/>
-    <dgm:cxn modelId="{97A615A2-9C58-4D8F-B95B-CBD56BF01CB7}" type="presOf" srcId="{A2A3BD78-D004-43DC-B540-ED476CEE9B1B}" destId="{510F4042-CFA8-416D-BE6C-C642B78DC90A}" srcOrd="1" destOrd="0" presId="urn:microsoft.com/office/officeart/2005/8/layout/process4"/>
-    <dgm:cxn modelId="{74479966-FAA2-4FE7-9420-5D88E3D13712}" srcId="{A2A3BD78-D004-43DC-B540-ED476CEE9B1B}" destId="{3FDA43E8-932A-4464-89E9-5556DC8760F0}" srcOrd="0" destOrd="0" parTransId="{9F4D84BB-BD70-4798-8986-65DAC362F61A}" sibTransId="{78523FF5-DD58-4C68-A3C4-527EE69D8461}"/>
-    <dgm:cxn modelId="{84A5DDD0-A4EB-487D-AF87-83F4122FFA01}" srcId="{B71DC928-1AAA-47F4-85B2-86987F4AD5AE}" destId="{B05AD8C9-C969-4BCF-97D2-AC30C98B83F8}" srcOrd="4" destOrd="0" parTransId="{A5FF9309-4B84-4CEF-B28F-3E9C35FF399C}" sibTransId="{F92002D2-8BE4-4911-BD54-12EF5C681AA5}"/>
-    <dgm:cxn modelId="{4CD1874B-D34A-4CDE-A07C-D8D8B573B755}" srcId="{A2A3BD78-D004-43DC-B540-ED476CEE9B1B}" destId="{71431A4B-3C89-4FB7-ABD3-71CC53DCE821}" srcOrd="5" destOrd="0" parTransId="{8A4AD524-0777-4AD3-A2A7-D3CF8ACE24F5}" sibTransId="{7669B9CD-306D-4E42-952C-F94207BA202A}"/>
-    <dgm:cxn modelId="{608D40C3-AE6F-492B-99C9-D92C59B3E071}" type="presOf" srcId="{EE1970B3-C525-4934-87F3-08EE774030D0}" destId="{B62EBB85-B5AD-4D46-8D45-39685B492787}" srcOrd="0" destOrd="0" presId="urn:microsoft.com/office/officeart/2005/8/layout/process4"/>
-    <dgm:cxn modelId="{B4D5115D-954E-4E45-9643-729EFFC7F391}" type="presOf" srcId="{5926E5D3-2314-4801-BEB2-91BF4162BF42}" destId="{767A8E6C-16DC-495B-A27A-AB2EBB9B3571}" srcOrd="0" destOrd="0" presId="urn:microsoft.com/office/officeart/2005/8/layout/process4"/>
-    <dgm:cxn modelId="{87A4F241-DAE2-45DF-8FE2-EB1D02581232}" srcId="{B690BB27-E0AC-4648-86F2-8443C1F17F0B}" destId="{0B3750F0-71B6-490B-83CC-8A7C143F0308}" srcOrd="3" destOrd="0" parTransId="{86DD9902-DAA0-4F1A-AF76-0FC0A55E72A2}" sibTransId="{F68839EB-FA59-42DF-B092-45D45D7EE0A4}"/>
-    <dgm:cxn modelId="{26BC2EC6-AA3E-4236-A193-3BD8088D9828}" srcId="{B71DC928-1AAA-47F4-85B2-86987F4AD5AE}" destId="{AE061B13-5A52-40B4-BE6B-DDA9D8056AC0}" srcOrd="1" destOrd="0" parTransId="{C42964F1-F608-466E-A714-C5870CEBF43C}" sibTransId="{72144F3D-3446-4224-868C-D7E5C0FDCBF1}"/>
-    <dgm:cxn modelId="{7F26A98E-41BC-45CD-B2C2-970B5F05A481}" srcId="{AB2EF5AB-9FE9-4FA2-B4C4-8B1F6DB93472}" destId="{B690BB27-E0AC-4648-86F2-8443C1F17F0B}" srcOrd="2" destOrd="0" parTransId="{A6ECB7AB-44AB-42A2-8C72-67B9CC97E9AB}" sibTransId="{C27A4883-C604-49F9-BA33-AE9DAA4DD2C4}"/>
-    <dgm:cxn modelId="{6A20D2F2-AF20-4D43-A7AB-23AEBA968B4F}" type="presOf" srcId="{01330A95-B0F4-4B91-A857-3EF0EEF8FA1B}" destId="{988ACB74-CD14-4710-9EA1-388F36F53165}" srcOrd="0" destOrd="0" presId="urn:microsoft.com/office/officeart/2005/8/layout/process4"/>
-    <dgm:cxn modelId="{2DE50837-7F04-4E87-B373-5FD18090E63B}" srcId="{C72F5594-5C51-4D43-9E6F-72CB9793398A}" destId="{5926E5D3-2314-4801-BEB2-91BF4162BF42}" srcOrd="0" destOrd="0" parTransId="{458277CC-EAFE-4FC3-9F96-1D816CDD8942}" sibTransId="{239EA14B-9E29-40D7-B50B-F3DCDD0EBDCA}"/>
-    <dgm:cxn modelId="{E9E35CD3-AB33-427A-8C6C-C80256DE1323}" srcId="{B690BB27-E0AC-4648-86F2-8443C1F17F0B}" destId="{C58336F9-67FC-416D-8312-E865894B3FF4}" srcOrd="0" destOrd="0" parTransId="{3E775DFD-92A6-4670-B4EE-6D3AB008D01D}" sibTransId="{661F4417-C63F-4767-B0B1-E2B96E792D6A}"/>
-    <dgm:cxn modelId="{C3741A7E-0B5E-4D6F-96E6-F03821ADE511}" srcId="{AB2EF5AB-9FE9-4FA2-B4C4-8B1F6DB93472}" destId="{1735024D-74F9-434C-885F-030F35B6E51B}" srcOrd="5" destOrd="0" parTransId="{B5554A34-EDE0-429E-A52F-A15E5C3B2728}" sibTransId="{3EFBB251-970E-4002-8B87-012B2571CD68}"/>
-    <dgm:cxn modelId="{F94FC4C4-D0B5-43D5-8AA2-FEF333AFC084}" srcId="{B690BB27-E0AC-4648-86F2-8443C1F17F0B}" destId="{22EC05A6-40FC-4F3F-9FD1-D0D3863AA82A}" srcOrd="4" destOrd="0" parTransId="{08F7686D-3C73-4801-958F-F284F449F7A8}" sibTransId="{B06FDC7B-11DF-4821-A30E-A3A1FCE3D736}"/>
-    <dgm:cxn modelId="{195CE596-4383-4630-B1E7-C17ACE6DC16F}" type="presOf" srcId="{349FF3AC-168D-41F4-8506-87226E2D4596}" destId="{5E07C81E-B689-4E03-82E3-A5C4E5EC27AD}" srcOrd="0" destOrd="0" presId="urn:microsoft.com/office/officeart/2005/8/layout/process4"/>
-    <dgm:cxn modelId="{B83ECC8F-E374-4CC9-BDA0-7927DD10DD2E}" srcId="{AB2EF5AB-9FE9-4FA2-B4C4-8B1F6DB93472}" destId="{B71DC928-1AAA-47F4-85B2-86987F4AD5AE}" srcOrd="4" destOrd="0" parTransId="{92AAC359-E7BA-4E06-9E5D-4949F75C12FC}" sibTransId="{07A67B6E-F2F2-4A5A-8064-C0C94B8E57FC}"/>
-    <dgm:cxn modelId="{1B4BDF41-CE83-41D2-914F-2E09EF0F9D43}" type="presOf" srcId="{1735024D-74F9-434C-885F-030F35B6E51B}" destId="{99D9FC10-2ED4-4E2B-BACB-BD786F4CF6B7}" srcOrd="1" destOrd="0" presId="urn:microsoft.com/office/officeart/2005/8/layout/process4"/>
-    <dgm:cxn modelId="{8A86BF00-ABE1-4346-BCAE-0B0EA1766C17}" type="presOf" srcId="{9242B818-C898-40BD-AC09-D623A7D53F0A}" destId="{F319623B-2289-494F-81C7-030F434B6B85}" srcOrd="0" destOrd="0" presId="urn:microsoft.com/office/officeart/2005/8/layout/process4"/>
-    <dgm:cxn modelId="{73C77965-698A-4B3C-AC88-924E92AC06FA}" type="presOf" srcId="{40C0F2F7-47D4-4483-98EA-235FD052053A}" destId="{12D2F38D-99D0-42E9-81C4-65811361A936}" srcOrd="0" destOrd="0" presId="urn:microsoft.com/office/officeart/2005/8/layout/process4"/>
-    <dgm:cxn modelId="{3A5159FA-23A0-41FA-B303-3FB809EC18C8}" type="presOf" srcId="{E4A8C87C-D779-4CED-8887-9B6549780D26}" destId="{3D3C0266-BBF9-441C-BEFD-769ED1F9C02C}" srcOrd="1" destOrd="0" presId="urn:microsoft.com/office/officeart/2005/8/layout/process4"/>
-    <dgm:cxn modelId="{C5A7ED0F-8601-4233-A79B-96E32FE702A3}" type="presOf" srcId="{A2A3BD78-D004-43DC-B540-ED476CEE9B1B}" destId="{92C4159F-9907-49F8-A024-1E206DCB5402}" srcOrd="0" destOrd="0" presId="urn:microsoft.com/office/officeart/2005/8/layout/process4"/>
-    <dgm:cxn modelId="{C95E7301-1627-44D9-B71D-217F70B4174D}" type="presOf" srcId="{72203140-6BF8-42B7-9D41-CC6371AEA6A3}" destId="{176BB967-85CF-4B86-9C46-CA14810665F5}" srcOrd="0" destOrd="0" presId="urn:microsoft.com/office/officeart/2005/8/layout/process4"/>
-    <dgm:cxn modelId="{4A3E48E1-E15B-4822-A46D-93E6AC6116B6}" type="presOf" srcId="{B05AD8C9-C969-4BCF-97D2-AC30C98B83F8}" destId="{B5D3F04D-227B-438D-A1FF-E93B3C024CBF}" srcOrd="0" destOrd="0" presId="urn:microsoft.com/office/officeart/2005/8/layout/process4"/>
-    <dgm:cxn modelId="{4C65DC50-23A6-46AA-953B-3CA02CB267DF}" type="presOf" srcId="{0D472D55-F176-4E68-8744-AE2F89297FCA}" destId="{EEE9E58A-8254-4828-8A94-B1BEEB16D233}" srcOrd="0" destOrd="0" presId="urn:microsoft.com/office/officeart/2005/8/layout/process4"/>
-    <dgm:cxn modelId="{AC015F81-B0AE-46DA-AF0A-B570A268A6CF}" type="presOf" srcId="{AB3C7262-B429-4512-AA2F-E810A0265EB3}" destId="{ACB10869-347F-4DF0-9DCB-3EAECF3BAF09}" srcOrd="0" destOrd="0" presId="urn:microsoft.com/office/officeart/2005/8/layout/process4"/>
-    <dgm:cxn modelId="{96DC980D-B9F2-4FAC-ADA6-E67BD9AA92CB}" srcId="{B690BB27-E0AC-4648-86F2-8443C1F17F0B}" destId="{D45239CA-8359-47EB-A6BF-263B95853D00}" srcOrd="1" destOrd="0" parTransId="{B9C510B6-0FAF-4B0A-B47F-7B03971AD828}" sibTransId="{44003526-F415-4A66-96EE-2DFB51E0A78E}"/>
-    <dgm:cxn modelId="{182B95F4-8330-49D8-95FF-9FE801E76054}" type="presOf" srcId="{F9EF35E5-6440-4F2C-9AB5-CFDD748BAD21}" destId="{B1605C27-43E9-46BB-98E4-CACEE8C4DAE9}" srcOrd="0" destOrd="0" presId="urn:microsoft.com/office/officeart/2005/8/layout/process4"/>
-    <dgm:cxn modelId="{B4EA683B-DC9F-4C57-B279-BEC57C9DF9FB}" type="presOf" srcId="{73115BE9-C1E4-49E3-9FA3-313E523CE3AD}" destId="{5834CDD8-7CB5-4F1A-9EEB-DBA8C7AE2ABE}" srcOrd="0" destOrd="0" presId="urn:microsoft.com/office/officeart/2005/8/layout/process4"/>
-    <dgm:cxn modelId="{4FEBBA90-EE43-47F2-9B2D-51D105EA9427}" type="presOf" srcId="{2DC5589D-76A5-4044-A73F-FDF59398BBFF}" destId="{0242FE30-E3B6-496D-90F0-3EEA0A2B0289}" srcOrd="0" destOrd="0" presId="urn:microsoft.com/office/officeart/2005/8/layout/process4"/>
-    <dgm:cxn modelId="{06CAE580-4CB7-46D4-B0D5-55A66F9C78A7}" type="presOf" srcId="{C72F5594-5C51-4D43-9E6F-72CB9793398A}" destId="{65C115F7-0047-45AC-B82C-0F818E9ED500}" srcOrd="0" destOrd="0" presId="urn:microsoft.com/office/officeart/2005/8/layout/process4"/>
-    <dgm:cxn modelId="{C0F5E8B1-A436-4347-A1D5-CB3F382FA5DF}" srcId="{1735024D-74F9-434C-885F-030F35B6E51B}" destId="{73115BE9-C1E4-49E3-9FA3-313E523CE3AD}" srcOrd="2" destOrd="0" parTransId="{4AB2851B-CFEE-4628-91E0-E90EEAA3525B}" sibTransId="{EC1C8B9A-7021-408A-AC5C-529DCBC6F629}"/>
-    <dgm:cxn modelId="{A1126FD9-92D2-4032-A3C3-2F7333EBB06C}" type="presOf" srcId="{BEF938CE-96E2-46A4-8F89-B4E7F9AA3440}" destId="{0E925631-7B9D-4638-88EE-A96D480AC529}" srcOrd="0" destOrd="0" presId="urn:microsoft.com/office/officeart/2005/8/layout/process4"/>
-    <dgm:cxn modelId="{B5B3D2EB-7073-47EF-BAF0-E3AE21ECEAD5}" type="presOf" srcId="{E4A8C87C-D779-4CED-8887-9B6549780D26}" destId="{EB868BD6-2F00-439A-ACEC-1F419EFEDEBB}" srcOrd="0" destOrd="0" presId="urn:microsoft.com/office/officeart/2005/8/layout/process4"/>
-    <dgm:cxn modelId="{A6D8457B-36F6-48EC-BE65-9AAEB50744CC}" type="presOf" srcId="{B71DC928-1AAA-47F4-85B2-86987F4AD5AE}" destId="{7027B9EA-96D6-41CC-965D-BC277CBCD454}" srcOrd="0" destOrd="0" presId="urn:microsoft.com/office/officeart/2005/8/layout/process4"/>
-    <dgm:cxn modelId="{231F3EDE-6A45-41E9-BFA4-44B5F8F1F7C4}" type="presOf" srcId="{645EBEA4-9A48-44F2-A6DC-6283F0C82A28}" destId="{377941FA-BD16-49F9-A1D5-969FBA47D3E7}" srcOrd="0" destOrd="0" presId="urn:microsoft.com/office/officeart/2005/8/layout/process4"/>
-    <dgm:cxn modelId="{12F932B1-DD15-4862-B8D2-4042AEAAAA27}" type="presOf" srcId="{3FDA43E8-932A-4464-89E9-5556DC8760F0}" destId="{D1F4EC99-152E-4E55-B0ED-DA5EDD5DB814}" srcOrd="0" destOrd="0" presId="urn:microsoft.com/office/officeart/2005/8/layout/process4"/>
-    <dgm:cxn modelId="{45EB317B-C476-4E84-B2ED-B136EB628845}" type="presOf" srcId="{7D8B9571-F3C6-4FB7-87FA-DB85E3C23E9A}" destId="{2FB1D835-27A6-4EBB-A60C-5C5F3B21C117}" srcOrd="0" destOrd="0" presId="urn:microsoft.com/office/officeart/2005/8/layout/process4"/>
-    <dgm:cxn modelId="{F39A420F-1444-4394-9029-C7FC98A7E258}" srcId="{C72F5594-5C51-4D43-9E6F-72CB9793398A}" destId="{BEF938CE-96E2-46A4-8F89-B4E7F9AA3440}" srcOrd="3" destOrd="0" parTransId="{02C2A616-2AAF-4328-8883-9678421C8B94}" sibTransId="{441F1EF2-9EB8-4C5D-8C20-69FB1BF2E018}"/>
-    <dgm:cxn modelId="{90C3D36D-7575-4394-812F-91110D0AA338}" srcId="{AB2EF5AB-9FE9-4FA2-B4C4-8B1F6DB93472}" destId="{CADE42C3-B7BD-4911-878E-1E51446FAE4A}" srcOrd="6" destOrd="0" parTransId="{A4B4EC5C-E0E3-43B6-8304-AA69044FA7BB}" sibTransId="{E6974C22-FE26-4921-BA90-0F4C7884AA64}"/>
-    <dgm:cxn modelId="{04C51C21-EA55-4D2E-84AA-D0425F411EAB}" type="presOf" srcId="{1735024D-74F9-434C-885F-030F35B6E51B}" destId="{26D7E438-5DCE-4D3E-A5B8-50EBE98FE9A7}" srcOrd="0" destOrd="0" presId="urn:microsoft.com/office/officeart/2005/8/layout/process4"/>
-    <dgm:cxn modelId="{75AC08DC-AED9-41CD-B44F-CC8D432CF9DF}" srcId="{B71DC928-1AAA-47F4-85B2-86987F4AD5AE}" destId="{01330A95-B0F4-4B91-A857-3EF0EEF8FA1B}" srcOrd="5" destOrd="0" parTransId="{607BF895-DC28-409C-9B1C-D2FEFBCF5052}" sibTransId="{B6C936DD-E13E-4269-82D3-9E943E9A3133}"/>
-    <dgm:cxn modelId="{226F7A9A-0B30-427A-A707-2BF7BE33D42E}" type="presOf" srcId="{B71DC928-1AAA-47F4-85B2-86987F4AD5AE}" destId="{66FA396E-0A90-4778-B2A3-11099F471789}" srcOrd="1" destOrd="0" presId="urn:microsoft.com/office/officeart/2005/8/layout/process4"/>
-    <dgm:cxn modelId="{BACC4576-7783-481B-9F2C-8A1AFFC76605}" type="presParOf" srcId="{2DF1CDF0-CA04-431C-9952-2B6EA19DD02B}" destId="{3A79341E-32DE-406E-92F1-4F962BB3CC49}" srcOrd="0" destOrd="0" presId="urn:microsoft.com/office/officeart/2005/8/layout/process4"/>
-    <dgm:cxn modelId="{C78F2881-06EF-4D0C-B741-BB4EFD6B4456}" type="presParOf" srcId="{3A79341E-32DE-406E-92F1-4F962BB3CC49}" destId="{B513EB33-2B82-4CCF-83A9-29EE2D1B7EE1}" srcOrd="0" destOrd="0" presId="urn:microsoft.com/office/officeart/2005/8/layout/process4"/>
-    <dgm:cxn modelId="{27267035-82DB-47AE-BE18-DCDD984D4D9E}" type="presParOf" srcId="{2DF1CDF0-CA04-431C-9952-2B6EA19DD02B}" destId="{4896DFBC-F51E-494F-9917-8643C6914C34}" srcOrd="1" destOrd="0" presId="urn:microsoft.com/office/officeart/2005/8/layout/process4"/>
-    <dgm:cxn modelId="{DFBD2B12-8CB3-49CA-B909-632273E461DF}" type="presParOf" srcId="{2DF1CDF0-CA04-431C-9952-2B6EA19DD02B}" destId="{A1828E89-B83F-4412-B0D8-7BA66516D437}" srcOrd="2" destOrd="0" presId="urn:microsoft.com/office/officeart/2005/8/layout/process4"/>
-    <dgm:cxn modelId="{97DBEFC8-94BF-4F9D-83C2-1CE3FB5E91F8}" type="presParOf" srcId="{A1828E89-B83F-4412-B0D8-7BA66516D437}" destId="{26D7E438-5DCE-4D3E-A5B8-50EBE98FE9A7}" srcOrd="0" destOrd="0" presId="urn:microsoft.com/office/officeart/2005/8/layout/process4"/>
-    <dgm:cxn modelId="{6C80048D-FEB9-4A24-BD21-6A9F1561C0F7}" type="presParOf" srcId="{A1828E89-B83F-4412-B0D8-7BA66516D437}" destId="{99D9FC10-2ED4-4E2B-BACB-BD786F4CF6B7}" srcOrd="1" destOrd="0" presId="urn:microsoft.com/office/officeart/2005/8/layout/process4"/>
-    <dgm:cxn modelId="{C152215F-46C1-4E65-AD20-B409272932BA}" type="presParOf" srcId="{A1828E89-B83F-4412-B0D8-7BA66516D437}" destId="{C02E20B4-25C8-4561-86CB-01BE343D8B19}" srcOrd="2" destOrd="0" presId="urn:microsoft.com/office/officeart/2005/8/layout/process4"/>
-    <dgm:cxn modelId="{53F3B00A-C1D5-44BD-AC2E-6D7C3DB8FC5F}" type="presParOf" srcId="{C02E20B4-25C8-4561-86CB-01BE343D8B19}" destId="{69A3CDE0-A5A5-4357-BA47-1C3DBB727532}" srcOrd="0" destOrd="0" presId="urn:microsoft.com/office/officeart/2005/8/layout/process4"/>
-    <dgm:cxn modelId="{FCFDB048-8881-4BE7-8831-0676E82CB8E6}" type="presParOf" srcId="{C02E20B4-25C8-4561-86CB-01BE343D8B19}" destId="{B62EBB85-B5AD-4D46-8D45-39685B492787}" srcOrd="1" destOrd="0" presId="urn:microsoft.com/office/officeart/2005/8/layout/process4"/>
-    <dgm:cxn modelId="{5ED9A69B-A2EF-4169-A0F5-B21B60CB5119}" type="presParOf" srcId="{C02E20B4-25C8-4561-86CB-01BE343D8B19}" destId="{5834CDD8-7CB5-4F1A-9EEB-DBA8C7AE2ABE}" srcOrd="2" destOrd="0" presId="urn:microsoft.com/office/officeart/2005/8/layout/process4"/>
-    <dgm:cxn modelId="{88285F47-ECAB-4A96-871A-E1515B44C796}" type="presParOf" srcId="{C02E20B4-25C8-4561-86CB-01BE343D8B19}" destId="{ACB10869-347F-4DF0-9DCB-3EAECF3BAF09}" srcOrd="3" destOrd="0" presId="urn:microsoft.com/office/officeart/2005/8/layout/process4"/>
-    <dgm:cxn modelId="{FE853651-2580-43B2-8DEF-A9DAD965C6BC}" type="presParOf" srcId="{C02E20B4-25C8-4561-86CB-01BE343D8B19}" destId="{71F320B7-F9D3-4C3F-B10C-684A2A3E98A4}" srcOrd="4" destOrd="0" presId="urn:microsoft.com/office/officeart/2005/8/layout/process4"/>
-    <dgm:cxn modelId="{4DC88E60-4CA3-4764-B946-28417E9F8C47}" type="presParOf" srcId="{2DF1CDF0-CA04-431C-9952-2B6EA19DD02B}" destId="{44A2D900-BE4A-421E-80A0-F48190AF7820}" srcOrd="3" destOrd="0" presId="urn:microsoft.com/office/officeart/2005/8/layout/process4"/>
-    <dgm:cxn modelId="{D1E5B5A2-6976-41AF-9284-46E96E56FB46}" type="presParOf" srcId="{2DF1CDF0-CA04-431C-9952-2B6EA19DD02B}" destId="{73FD08A7-3F1C-484C-9824-D73BCBAF8FFC}" srcOrd="4" destOrd="0" presId="urn:microsoft.com/office/officeart/2005/8/layout/process4"/>
-    <dgm:cxn modelId="{600A4023-F9AA-4F83-B503-CF31A9407C38}" type="presParOf" srcId="{73FD08A7-3F1C-484C-9824-D73BCBAF8FFC}" destId="{7027B9EA-96D6-41CC-965D-BC277CBCD454}" srcOrd="0" destOrd="0" presId="urn:microsoft.com/office/officeart/2005/8/layout/process4"/>
-    <dgm:cxn modelId="{66923D77-0787-4D04-9855-4CB31EF92BD3}" type="presParOf" srcId="{73FD08A7-3F1C-484C-9824-D73BCBAF8FFC}" destId="{66FA396E-0A90-4778-B2A3-11099F471789}" srcOrd="1" destOrd="0" presId="urn:microsoft.com/office/officeart/2005/8/layout/process4"/>
-    <dgm:cxn modelId="{BB0190D8-51C9-4771-9330-60AC6EAC69F5}" type="presParOf" srcId="{73FD08A7-3F1C-484C-9824-D73BCBAF8FFC}" destId="{50540889-FBD1-4868-8965-A3792A7FAA10}" srcOrd="2" destOrd="0" presId="urn:microsoft.com/office/officeart/2005/8/layout/process4"/>
-    <dgm:cxn modelId="{8E420798-9AF7-47CE-B9DC-F4E189504970}" type="presParOf" srcId="{50540889-FBD1-4868-8965-A3792A7FAA10}" destId="{377941FA-BD16-49F9-A1D5-969FBA47D3E7}" srcOrd="0" destOrd="0" presId="urn:microsoft.com/office/officeart/2005/8/layout/process4"/>
-    <dgm:cxn modelId="{0D410E2B-D5F6-456B-BD3B-A950740AB85E}" type="presParOf" srcId="{50540889-FBD1-4868-8965-A3792A7FAA10}" destId="{C6B9515E-5D27-4EB8-A136-B9B942485DDD}" srcOrd="1" destOrd="0" presId="urn:microsoft.com/office/officeart/2005/8/layout/process4"/>
-    <dgm:cxn modelId="{C02A2B15-EFF7-4220-80C0-6022549626D0}" type="presParOf" srcId="{50540889-FBD1-4868-8965-A3792A7FAA10}" destId="{EEE9E58A-8254-4828-8A94-B1BEEB16D233}" srcOrd="2" destOrd="0" presId="urn:microsoft.com/office/officeart/2005/8/layout/process4"/>
-    <dgm:cxn modelId="{D4CD7181-7906-4D51-A99F-F5AB87624898}" type="presParOf" srcId="{50540889-FBD1-4868-8965-A3792A7FAA10}" destId="{F319623B-2289-494F-81C7-030F434B6B85}" srcOrd="3" destOrd="0" presId="urn:microsoft.com/office/officeart/2005/8/layout/process4"/>
-    <dgm:cxn modelId="{75B22FE0-1818-4E76-BDCB-FA674DF3922C}" type="presParOf" srcId="{50540889-FBD1-4868-8965-A3792A7FAA10}" destId="{B5D3F04D-227B-438D-A1FF-E93B3C024CBF}" srcOrd="4" destOrd="0" presId="urn:microsoft.com/office/officeart/2005/8/layout/process4"/>
-    <dgm:cxn modelId="{B08D9689-4A1C-44F4-91E9-C91A584017FD}" type="presParOf" srcId="{50540889-FBD1-4868-8965-A3792A7FAA10}" destId="{988ACB74-CD14-4710-9EA1-388F36F53165}" srcOrd="5" destOrd="0" presId="urn:microsoft.com/office/officeart/2005/8/layout/process4"/>
-    <dgm:cxn modelId="{539A7182-917F-4562-9392-D92C9F70A784}" type="presParOf" srcId="{2DF1CDF0-CA04-431C-9952-2B6EA19DD02B}" destId="{70094409-58F8-44AA-972D-F45D3AB12F32}" srcOrd="5" destOrd="0" presId="urn:microsoft.com/office/officeart/2005/8/layout/process4"/>
-    <dgm:cxn modelId="{3F71A572-E776-4DE4-B300-F98179AC44DA}" type="presParOf" srcId="{2DF1CDF0-CA04-431C-9952-2B6EA19DD02B}" destId="{2FE0C6AC-E3A9-42BA-9FA4-D9B03A006D5B}" srcOrd="6" destOrd="0" presId="urn:microsoft.com/office/officeart/2005/8/layout/process4"/>
-    <dgm:cxn modelId="{C4D2290A-B50B-4F79-A337-B60A9DEF63E1}" type="presParOf" srcId="{2FE0C6AC-E3A9-42BA-9FA4-D9B03A006D5B}" destId="{92C4159F-9907-49F8-A024-1E206DCB5402}" srcOrd="0" destOrd="0" presId="urn:microsoft.com/office/officeart/2005/8/layout/process4"/>
-    <dgm:cxn modelId="{3F2C426F-4D25-47D2-AADA-ACAD2FFF6D11}" type="presParOf" srcId="{2FE0C6AC-E3A9-42BA-9FA4-D9B03A006D5B}" destId="{510F4042-CFA8-416D-BE6C-C642B78DC90A}" srcOrd="1" destOrd="0" presId="urn:microsoft.com/office/officeart/2005/8/layout/process4"/>
-    <dgm:cxn modelId="{36AB98B6-1A52-4063-BA2F-464EB9695F66}" type="presParOf" srcId="{2FE0C6AC-E3A9-42BA-9FA4-D9B03A006D5B}" destId="{E287560B-AA37-4248-98D1-208BC344B497}" srcOrd="2" destOrd="0" presId="urn:microsoft.com/office/officeart/2005/8/layout/process4"/>
-    <dgm:cxn modelId="{0E9FE761-90C5-4CA7-BA8A-E2CAC5D0ECCC}" type="presParOf" srcId="{E287560B-AA37-4248-98D1-208BC344B497}" destId="{D1F4EC99-152E-4E55-B0ED-DA5EDD5DB814}" srcOrd="0" destOrd="0" presId="urn:microsoft.com/office/officeart/2005/8/layout/process4"/>
-    <dgm:cxn modelId="{4F0965C0-D419-402F-80DE-10B7B4E802D3}" type="presParOf" srcId="{E287560B-AA37-4248-98D1-208BC344B497}" destId="{DC7D1EE5-01E1-4461-9CB8-3BF362745895}" srcOrd="1" destOrd="0" presId="urn:microsoft.com/office/officeart/2005/8/layout/process4"/>
-    <dgm:cxn modelId="{3ADBBFF9-D00F-4035-980F-A89E5C48AD6C}" type="presParOf" srcId="{E287560B-AA37-4248-98D1-208BC344B497}" destId="{12D2F38D-99D0-42E9-81C4-65811361A936}" srcOrd="2" destOrd="0" presId="urn:microsoft.com/office/officeart/2005/8/layout/process4"/>
-    <dgm:cxn modelId="{26FF83D4-A1FB-486E-B1D3-3552B44F6248}" type="presParOf" srcId="{E287560B-AA37-4248-98D1-208BC344B497}" destId="{1E9BE2A3-2E5A-4F7C-8D81-7FBA8A8E0E12}" srcOrd="3" destOrd="0" presId="urn:microsoft.com/office/officeart/2005/8/layout/process4"/>
-    <dgm:cxn modelId="{E8B54F17-8736-4DDC-B7D5-272FA745B7B2}" type="presParOf" srcId="{E287560B-AA37-4248-98D1-208BC344B497}" destId="{B1605C27-43E9-46BB-98E4-CACEE8C4DAE9}" srcOrd="4" destOrd="0" presId="urn:microsoft.com/office/officeart/2005/8/layout/process4"/>
-    <dgm:cxn modelId="{4D7BA28B-7169-483D-9FE6-7A54E22B06D4}" type="presParOf" srcId="{E287560B-AA37-4248-98D1-208BC344B497}" destId="{0FD453E8-E68B-4ED7-8F80-67B74B27F4A5}" srcOrd="5" destOrd="0" presId="urn:microsoft.com/office/officeart/2005/8/layout/process4"/>
-    <dgm:cxn modelId="{756D25F1-2B4C-4580-AFE1-BA45BD1F5E0A}" type="presParOf" srcId="{2DF1CDF0-CA04-431C-9952-2B6EA19DD02B}" destId="{D8598128-5BD2-482B-9D6B-C74916184E79}" srcOrd="7" destOrd="0" presId="urn:microsoft.com/office/officeart/2005/8/layout/process4"/>
-    <dgm:cxn modelId="{8BA9AE9E-554A-49E0-A6C0-8A5EF01B7C79}" type="presParOf" srcId="{2DF1CDF0-CA04-431C-9952-2B6EA19DD02B}" destId="{418D62CA-026C-40EE-9930-FFF89C7D593D}" srcOrd="8" destOrd="0" presId="urn:microsoft.com/office/officeart/2005/8/layout/process4"/>
-    <dgm:cxn modelId="{EC498BD9-0005-4498-AF14-28C49964F4E6}" type="presParOf" srcId="{418D62CA-026C-40EE-9930-FFF89C7D593D}" destId="{5F820664-FD53-47A6-9E84-FEF2FC82C11C}" srcOrd="0" destOrd="0" presId="urn:microsoft.com/office/officeart/2005/8/layout/process4"/>
-    <dgm:cxn modelId="{9380DE7E-D242-4B34-B691-09292925F470}" type="presParOf" srcId="{418D62CA-026C-40EE-9930-FFF89C7D593D}" destId="{73B72A02-0ECA-44A7-A37D-1B493992778F}" srcOrd="1" destOrd="0" presId="urn:microsoft.com/office/officeart/2005/8/layout/process4"/>
-    <dgm:cxn modelId="{95CBE173-3610-419D-A0C8-411ECCD04582}" type="presParOf" srcId="{418D62CA-026C-40EE-9930-FFF89C7D593D}" destId="{1A1CE1C7-EA1B-470B-9FC1-31C6378F6DE2}" srcOrd="2" destOrd="0" presId="urn:microsoft.com/office/officeart/2005/8/layout/process4"/>
-    <dgm:cxn modelId="{22B2D038-22A7-424D-9E52-6E93B0D344CB}" type="presParOf" srcId="{1A1CE1C7-EA1B-470B-9FC1-31C6378F6DE2}" destId="{4BD9F2FC-C4C1-416D-96CF-01ED6B8F5B82}" srcOrd="0" destOrd="0" presId="urn:microsoft.com/office/officeart/2005/8/layout/process4"/>
-    <dgm:cxn modelId="{0290D82F-4787-4F5E-9186-4F16C14FC258}" type="presParOf" srcId="{1A1CE1C7-EA1B-470B-9FC1-31C6378F6DE2}" destId="{5F44BA6B-4649-4DC2-9FCB-1546C0D6770A}" srcOrd="1" destOrd="0" presId="urn:microsoft.com/office/officeart/2005/8/layout/process4"/>
-    <dgm:cxn modelId="{3A17F1F5-B528-4D0F-939D-A78ECB43C314}" type="presParOf" srcId="{1A1CE1C7-EA1B-470B-9FC1-31C6378F6DE2}" destId="{B677A5FE-3E7C-437B-AA3D-6BAC41A7C0B2}" srcOrd="2" destOrd="0" presId="urn:microsoft.com/office/officeart/2005/8/layout/process4"/>
-    <dgm:cxn modelId="{ABC57A99-4105-421E-BCFE-9EDA1EDE7D4D}" type="presParOf" srcId="{1A1CE1C7-EA1B-470B-9FC1-31C6378F6DE2}" destId="{E363E9BB-A42E-4B8E-89DA-4C7ACBA49209}" srcOrd="3" destOrd="0" presId="urn:microsoft.com/office/officeart/2005/8/layout/process4"/>
-    <dgm:cxn modelId="{21A4B35B-AA39-48CE-959A-8BBF1A189159}" type="presParOf" srcId="{1A1CE1C7-EA1B-470B-9FC1-31C6378F6DE2}" destId="{77CB07A7-36EB-416C-B677-823179EDD39E}" srcOrd="4" destOrd="0" presId="urn:microsoft.com/office/officeart/2005/8/layout/process4"/>
-    <dgm:cxn modelId="{D5110A80-6E6F-44C3-8332-05620EC8B09E}" type="presParOf" srcId="{1A1CE1C7-EA1B-470B-9FC1-31C6378F6DE2}" destId="{516175B2-2ABA-4643-A657-11B0552F6DC6}" srcOrd="5" destOrd="0" presId="urn:microsoft.com/office/officeart/2005/8/layout/process4"/>
-    <dgm:cxn modelId="{FEB3496B-FA9F-4EBF-AEB5-8E545F6A0BD1}" type="presParOf" srcId="{2DF1CDF0-CA04-431C-9952-2B6EA19DD02B}" destId="{99F0C881-1ACE-4866-BEA9-FE36476CD260}" srcOrd="9" destOrd="0" presId="urn:microsoft.com/office/officeart/2005/8/layout/process4"/>
-    <dgm:cxn modelId="{E3E503DF-2BA1-4BA3-B534-7D65CB575504}" type="presParOf" srcId="{2DF1CDF0-CA04-431C-9952-2B6EA19DD02B}" destId="{DA7C3525-37E0-490D-A242-CC971E14D2F5}" srcOrd="10" destOrd="0" presId="urn:microsoft.com/office/officeart/2005/8/layout/process4"/>
-    <dgm:cxn modelId="{9E29872B-FA96-42D4-AFA0-7E7D1E2B8FA1}" type="presParOf" srcId="{DA7C3525-37E0-490D-A242-CC971E14D2F5}" destId="{65C115F7-0047-45AC-B82C-0F818E9ED500}" srcOrd="0" destOrd="0" presId="urn:microsoft.com/office/officeart/2005/8/layout/process4"/>
-    <dgm:cxn modelId="{4504FBEE-0A84-4C21-AA08-8D3F17CCDFA1}" type="presParOf" srcId="{DA7C3525-37E0-490D-A242-CC971E14D2F5}" destId="{A1B9C31A-1156-4C51-9BA3-49306759E255}" srcOrd="1" destOrd="0" presId="urn:microsoft.com/office/officeart/2005/8/layout/process4"/>
-    <dgm:cxn modelId="{717423EC-7FA7-48F9-A073-CE88DB0DBFDE}" type="presParOf" srcId="{DA7C3525-37E0-490D-A242-CC971E14D2F5}" destId="{CA1832D4-D1D7-4EE3-98F2-EF99ECE6C65B}" srcOrd="2" destOrd="0" presId="urn:microsoft.com/office/officeart/2005/8/layout/process4"/>
-    <dgm:cxn modelId="{40414C38-909A-45DB-9A6D-CFF6A45D808A}" type="presParOf" srcId="{CA1832D4-D1D7-4EE3-98F2-EF99ECE6C65B}" destId="{767A8E6C-16DC-495B-A27A-AB2EBB9B3571}" srcOrd="0" destOrd="0" presId="urn:microsoft.com/office/officeart/2005/8/layout/process4"/>
-    <dgm:cxn modelId="{7204D0D4-FE0A-4F79-8BF3-C6E9397D44D8}" type="presParOf" srcId="{CA1832D4-D1D7-4EE3-98F2-EF99ECE6C65B}" destId="{0242FE30-E3B6-496D-90F0-3EEA0A2B0289}" srcOrd="1" destOrd="0" presId="urn:microsoft.com/office/officeart/2005/8/layout/process4"/>
-    <dgm:cxn modelId="{024A4629-FFDE-49B0-A80C-34F7634C92EA}" type="presParOf" srcId="{CA1832D4-D1D7-4EE3-98F2-EF99ECE6C65B}" destId="{2FB1D835-27A6-4EBB-A60C-5C5F3B21C117}" srcOrd="2" destOrd="0" presId="urn:microsoft.com/office/officeart/2005/8/layout/process4"/>
-    <dgm:cxn modelId="{FA933559-A1DC-4207-B06B-21464FD45E59}" type="presParOf" srcId="{CA1832D4-D1D7-4EE3-98F2-EF99ECE6C65B}" destId="{0E925631-7B9D-4638-88EE-A96D480AC529}" srcOrd="3" destOrd="0" presId="urn:microsoft.com/office/officeart/2005/8/layout/process4"/>
-    <dgm:cxn modelId="{2C41E009-3C15-4E46-893B-03CDCF72A2E4}" type="presParOf" srcId="{2DF1CDF0-CA04-431C-9952-2B6EA19DD02B}" destId="{37D725DC-15FD-4EC8-A497-7368EAD5F083}" srcOrd="11" destOrd="0" presId="urn:microsoft.com/office/officeart/2005/8/layout/process4"/>
-    <dgm:cxn modelId="{5107EEB0-DF70-40BF-9C87-1340C9E1E54D}" type="presParOf" srcId="{2DF1CDF0-CA04-431C-9952-2B6EA19DD02B}" destId="{6E8F4D4A-A328-465C-8498-06D807FDF9EC}" srcOrd="12" destOrd="0" presId="urn:microsoft.com/office/officeart/2005/8/layout/process4"/>
-    <dgm:cxn modelId="{0E553452-9464-45C3-B03F-15834A2F2E54}" type="presParOf" srcId="{6E8F4D4A-A328-465C-8498-06D807FDF9EC}" destId="{EB868BD6-2F00-439A-ACEC-1F419EFEDEBB}" srcOrd="0" destOrd="0" presId="urn:microsoft.com/office/officeart/2005/8/layout/process4"/>
-    <dgm:cxn modelId="{4E7FE049-FC6B-4DF6-A8FF-52BCA9EBFDF4}" type="presParOf" srcId="{6E8F4D4A-A328-465C-8498-06D807FDF9EC}" destId="{3D3C0266-BBF9-441C-BEFD-769ED1F9C02C}" srcOrd="1" destOrd="0" presId="urn:microsoft.com/office/officeart/2005/8/layout/process4"/>
-    <dgm:cxn modelId="{31C228DC-996C-4070-AA8E-1332E60CFE73}" type="presParOf" srcId="{6E8F4D4A-A328-465C-8498-06D807FDF9EC}" destId="{96CB06E3-CCF2-4487-BAFF-232792282C34}" srcOrd="2" destOrd="0" presId="urn:microsoft.com/office/officeart/2005/8/layout/process4"/>
-    <dgm:cxn modelId="{FFB37DFD-C9E3-4A3A-A9C6-F404CF7D0D16}" type="presParOf" srcId="{96CB06E3-CCF2-4487-BAFF-232792282C34}" destId="{4CEA73B4-9810-4D3B-B0E0-49C2694AE51E}" srcOrd="0" destOrd="0" presId="urn:microsoft.com/office/officeart/2005/8/layout/process4"/>
-    <dgm:cxn modelId="{CFBF9306-CCF6-4AF0-A4F9-CE9D92F28833}" type="presParOf" srcId="{96CB06E3-CCF2-4487-BAFF-232792282C34}" destId="{176BB967-85CF-4B86-9C46-CA14810665F5}" srcOrd="1" destOrd="0" presId="urn:microsoft.com/office/officeart/2005/8/layout/process4"/>
-    <dgm:cxn modelId="{86388727-7AD2-47EB-835E-A5E9FD115785}" type="presParOf" srcId="{96CB06E3-CCF2-4487-BAFF-232792282C34}" destId="{5E07C81E-B689-4E03-82E3-A5C4E5EC27AD}" srcOrd="2" destOrd="0" presId="urn:microsoft.com/office/officeart/2005/8/layout/process4"/>
-    <dgm:cxn modelId="{6DB12931-13DB-4207-98C5-6F73D5947DD2}" type="presParOf" srcId="{96CB06E3-CCF2-4487-BAFF-232792282C34}" destId="{12A2AD38-0FDF-4127-9334-C7A73083828C}" srcOrd="3" destOrd="0" presId="urn:microsoft.com/office/officeart/2005/8/layout/process4"/>
+    <dgm:cxn modelId="{A6FA9F86-17E7-4BAF-9D70-359F995D2239}" type="presOf" srcId="{C72F5594-5C51-4D43-9E6F-72CB9793398A}" destId="{65C115F7-0047-45AC-B82C-0F818E9ED500}" srcOrd="0" destOrd="0" presId="urn:microsoft.com/office/officeart/2005/8/layout/process4"/>
+    <dgm:cxn modelId="{442FBF19-4800-4795-9DE9-48050F66A67A}" type="presParOf" srcId="{2DF1CDF0-CA04-431C-9952-2B6EA19DD02B}" destId="{3A79341E-32DE-406E-92F1-4F962BB3CC49}" srcOrd="0" destOrd="0" presId="urn:microsoft.com/office/officeart/2005/8/layout/process4"/>
+    <dgm:cxn modelId="{08C72E9D-759A-4C8E-BBEC-9BA8EB105FC3}" type="presParOf" srcId="{3A79341E-32DE-406E-92F1-4F962BB3CC49}" destId="{B513EB33-2B82-4CCF-83A9-29EE2D1B7EE1}" srcOrd="0" destOrd="0" presId="urn:microsoft.com/office/officeart/2005/8/layout/process4"/>
+    <dgm:cxn modelId="{C3CEB476-9E8D-4DAD-8E42-50C61A17F0B7}" type="presParOf" srcId="{2DF1CDF0-CA04-431C-9952-2B6EA19DD02B}" destId="{4896DFBC-F51E-494F-9917-8643C6914C34}" srcOrd="1" destOrd="0" presId="urn:microsoft.com/office/officeart/2005/8/layout/process4"/>
+    <dgm:cxn modelId="{CA2710D0-656C-469E-8792-F193A4EA5824}" type="presParOf" srcId="{2DF1CDF0-CA04-431C-9952-2B6EA19DD02B}" destId="{A1828E89-B83F-4412-B0D8-7BA66516D437}" srcOrd="2" destOrd="0" presId="urn:microsoft.com/office/officeart/2005/8/layout/process4"/>
+    <dgm:cxn modelId="{33400C2B-B805-426D-ABF2-C415A4A02541}" type="presParOf" srcId="{A1828E89-B83F-4412-B0D8-7BA66516D437}" destId="{26D7E438-5DCE-4D3E-A5B8-50EBE98FE9A7}" srcOrd="0" destOrd="0" presId="urn:microsoft.com/office/officeart/2005/8/layout/process4"/>
+    <dgm:cxn modelId="{AE065941-09FB-4524-9A05-1095F5E021A2}" type="presParOf" srcId="{A1828E89-B83F-4412-B0D8-7BA66516D437}" destId="{99D9FC10-2ED4-4E2B-BACB-BD786F4CF6B7}" srcOrd="1" destOrd="0" presId="urn:microsoft.com/office/officeart/2005/8/layout/process4"/>
+    <dgm:cxn modelId="{122AB380-295D-4C60-BAD2-9B160343A9DA}" type="presParOf" srcId="{A1828E89-B83F-4412-B0D8-7BA66516D437}" destId="{C02E20B4-25C8-4561-86CB-01BE343D8B19}" srcOrd="2" destOrd="0" presId="urn:microsoft.com/office/officeart/2005/8/layout/process4"/>
+    <dgm:cxn modelId="{745076AC-2C8A-4517-8F10-FF6803219678}" type="presParOf" srcId="{C02E20B4-25C8-4561-86CB-01BE343D8B19}" destId="{69A3CDE0-A5A5-4357-BA47-1C3DBB727532}" srcOrd="0" destOrd="0" presId="urn:microsoft.com/office/officeart/2005/8/layout/process4"/>
+    <dgm:cxn modelId="{A86C10FB-98F5-4315-939F-8A11FDAD4980}" type="presParOf" srcId="{C02E20B4-25C8-4561-86CB-01BE343D8B19}" destId="{B62EBB85-B5AD-4D46-8D45-39685B492787}" srcOrd="1" destOrd="0" presId="urn:microsoft.com/office/officeart/2005/8/layout/process4"/>
+    <dgm:cxn modelId="{90BDDACD-947B-444C-8392-D5D0FCF9C4C1}" type="presParOf" srcId="{C02E20B4-25C8-4561-86CB-01BE343D8B19}" destId="{5834CDD8-7CB5-4F1A-9EEB-DBA8C7AE2ABE}" srcOrd="2" destOrd="0" presId="urn:microsoft.com/office/officeart/2005/8/layout/process4"/>
+    <dgm:cxn modelId="{5A8A6BB8-0740-4ACA-8927-FDC0ABDA1B41}" type="presParOf" srcId="{C02E20B4-25C8-4561-86CB-01BE343D8B19}" destId="{ACB10869-347F-4DF0-9DCB-3EAECF3BAF09}" srcOrd="3" destOrd="0" presId="urn:microsoft.com/office/officeart/2005/8/layout/process4"/>
+    <dgm:cxn modelId="{09C3B8A1-47B3-47B3-90D0-0B270E7E1341}" type="presParOf" srcId="{C02E20B4-25C8-4561-86CB-01BE343D8B19}" destId="{71F320B7-F9D3-4C3F-B10C-684A2A3E98A4}" srcOrd="4" destOrd="0" presId="urn:microsoft.com/office/officeart/2005/8/layout/process4"/>
+    <dgm:cxn modelId="{4986F11B-AFE8-4154-B420-B9AF37E461FE}" type="presParOf" srcId="{2DF1CDF0-CA04-431C-9952-2B6EA19DD02B}" destId="{44A2D900-BE4A-421E-80A0-F48190AF7820}" srcOrd="3" destOrd="0" presId="urn:microsoft.com/office/officeart/2005/8/layout/process4"/>
+    <dgm:cxn modelId="{01005C79-7458-4C44-9B55-3F3558ED5AE4}" type="presParOf" srcId="{2DF1CDF0-CA04-431C-9952-2B6EA19DD02B}" destId="{73FD08A7-3F1C-484C-9824-D73BCBAF8FFC}" srcOrd="4" destOrd="0" presId="urn:microsoft.com/office/officeart/2005/8/layout/process4"/>
+    <dgm:cxn modelId="{D25018E3-E513-466F-A4F0-92BA19E13AF9}" type="presParOf" srcId="{73FD08A7-3F1C-484C-9824-D73BCBAF8FFC}" destId="{7027B9EA-96D6-41CC-965D-BC277CBCD454}" srcOrd="0" destOrd="0" presId="urn:microsoft.com/office/officeart/2005/8/layout/process4"/>
+    <dgm:cxn modelId="{6FDE6DB1-3DAF-4C21-9865-FF15C00E317B}" type="presParOf" srcId="{73FD08A7-3F1C-484C-9824-D73BCBAF8FFC}" destId="{66FA396E-0A90-4778-B2A3-11099F471789}" srcOrd="1" destOrd="0" presId="urn:microsoft.com/office/officeart/2005/8/layout/process4"/>
+    <dgm:cxn modelId="{21376FDC-3BEF-463A-9AC7-2369BC2EB5C8}" type="presParOf" srcId="{73FD08A7-3F1C-484C-9824-D73BCBAF8FFC}" destId="{50540889-FBD1-4868-8965-A3792A7FAA10}" srcOrd="2" destOrd="0" presId="urn:microsoft.com/office/officeart/2005/8/layout/process4"/>
+    <dgm:cxn modelId="{908219DA-22FA-4747-B099-BAA57D964FD9}" type="presParOf" srcId="{50540889-FBD1-4868-8965-A3792A7FAA10}" destId="{377941FA-BD16-49F9-A1D5-969FBA47D3E7}" srcOrd="0" destOrd="0" presId="urn:microsoft.com/office/officeart/2005/8/layout/process4"/>
+    <dgm:cxn modelId="{64F9387C-5DDC-491D-A31A-786F7B24AB85}" type="presParOf" srcId="{50540889-FBD1-4868-8965-A3792A7FAA10}" destId="{C6B9515E-5D27-4EB8-A136-B9B942485DDD}" srcOrd="1" destOrd="0" presId="urn:microsoft.com/office/officeart/2005/8/layout/process4"/>
+    <dgm:cxn modelId="{DFB0C102-4964-4534-9AB7-575D90B9B24E}" type="presParOf" srcId="{50540889-FBD1-4868-8965-A3792A7FAA10}" destId="{EEE9E58A-8254-4828-8A94-B1BEEB16D233}" srcOrd="2" destOrd="0" presId="urn:microsoft.com/office/officeart/2005/8/layout/process4"/>
+    <dgm:cxn modelId="{6BEE6794-E886-45EE-B0F5-4558078F3554}" type="presParOf" srcId="{50540889-FBD1-4868-8965-A3792A7FAA10}" destId="{F319623B-2289-494F-81C7-030F434B6B85}" srcOrd="3" destOrd="0" presId="urn:microsoft.com/office/officeart/2005/8/layout/process4"/>
+    <dgm:cxn modelId="{5E0BA2FA-6521-44DF-8ACA-638CA66EED34}" type="presParOf" srcId="{50540889-FBD1-4868-8965-A3792A7FAA10}" destId="{B5D3F04D-227B-438D-A1FF-E93B3C024CBF}" srcOrd="4" destOrd="0" presId="urn:microsoft.com/office/officeart/2005/8/layout/process4"/>
+    <dgm:cxn modelId="{0F2FEA2B-6667-4413-A96A-9AEA5DD7237A}" type="presParOf" srcId="{50540889-FBD1-4868-8965-A3792A7FAA10}" destId="{988ACB74-CD14-4710-9EA1-388F36F53165}" srcOrd="5" destOrd="0" presId="urn:microsoft.com/office/officeart/2005/8/layout/process4"/>
+    <dgm:cxn modelId="{39343A4D-00E4-401C-ADDD-4999634A7EB9}" type="presParOf" srcId="{2DF1CDF0-CA04-431C-9952-2B6EA19DD02B}" destId="{70094409-58F8-44AA-972D-F45D3AB12F32}" srcOrd="5" destOrd="0" presId="urn:microsoft.com/office/officeart/2005/8/layout/process4"/>
+    <dgm:cxn modelId="{45909ABF-594C-4C41-8D60-E53070E8C701}" type="presParOf" srcId="{2DF1CDF0-CA04-431C-9952-2B6EA19DD02B}" destId="{2FE0C6AC-E3A9-42BA-9FA4-D9B03A006D5B}" srcOrd="6" destOrd="0" presId="urn:microsoft.com/office/officeart/2005/8/layout/process4"/>
+    <dgm:cxn modelId="{57FE3BA6-35AE-47E9-9804-2E08662F89FF}" type="presParOf" srcId="{2FE0C6AC-E3A9-42BA-9FA4-D9B03A006D5B}" destId="{92C4159F-9907-49F8-A024-1E206DCB5402}" srcOrd="0" destOrd="0" presId="urn:microsoft.com/office/officeart/2005/8/layout/process4"/>
+    <dgm:cxn modelId="{AA9D09E9-9F34-4878-9E26-AFA99F09D2C2}" type="presParOf" srcId="{2FE0C6AC-E3A9-42BA-9FA4-D9B03A006D5B}" destId="{510F4042-CFA8-416D-BE6C-C642B78DC90A}" srcOrd="1" destOrd="0" presId="urn:microsoft.com/office/officeart/2005/8/layout/process4"/>
+    <dgm:cxn modelId="{96FB16F5-4E68-4A91-8A01-22B61E136D87}" type="presParOf" srcId="{2FE0C6AC-E3A9-42BA-9FA4-D9B03A006D5B}" destId="{E287560B-AA37-4248-98D1-208BC344B497}" srcOrd="2" destOrd="0" presId="urn:microsoft.com/office/officeart/2005/8/layout/process4"/>
+    <dgm:cxn modelId="{F785078A-0A86-4ECF-86D7-9EAEED868915}" type="presParOf" srcId="{E287560B-AA37-4248-98D1-208BC344B497}" destId="{D1F4EC99-152E-4E55-B0ED-DA5EDD5DB814}" srcOrd="0" destOrd="0" presId="urn:microsoft.com/office/officeart/2005/8/layout/process4"/>
+    <dgm:cxn modelId="{244C8088-9A45-4178-A180-AAB6E20707A6}" type="presParOf" srcId="{E287560B-AA37-4248-98D1-208BC344B497}" destId="{DC7D1EE5-01E1-4461-9CB8-3BF362745895}" srcOrd="1" destOrd="0" presId="urn:microsoft.com/office/officeart/2005/8/layout/process4"/>
+    <dgm:cxn modelId="{D0BD250A-6791-4220-9882-EDE8E496C44D}" type="presParOf" srcId="{E287560B-AA37-4248-98D1-208BC344B497}" destId="{12D2F38D-99D0-42E9-81C4-65811361A936}" srcOrd="2" destOrd="0" presId="urn:microsoft.com/office/officeart/2005/8/layout/process4"/>
+    <dgm:cxn modelId="{67C07267-B1DF-4C60-B5FC-EEE224AC8BD5}" type="presParOf" srcId="{E287560B-AA37-4248-98D1-208BC344B497}" destId="{1E9BE2A3-2E5A-4F7C-8D81-7FBA8A8E0E12}" srcOrd="3" destOrd="0" presId="urn:microsoft.com/office/officeart/2005/8/layout/process4"/>
+    <dgm:cxn modelId="{F0DCF73C-2EE9-4DA5-B9E4-9B010F5B20EC}" type="presParOf" srcId="{E287560B-AA37-4248-98D1-208BC344B497}" destId="{B1605C27-43E9-46BB-98E4-CACEE8C4DAE9}" srcOrd="4" destOrd="0" presId="urn:microsoft.com/office/officeart/2005/8/layout/process4"/>
+    <dgm:cxn modelId="{047D45D7-D695-4A00-9A0B-70CA484092F4}" type="presParOf" srcId="{E287560B-AA37-4248-98D1-208BC344B497}" destId="{0FD453E8-E68B-4ED7-8F80-67B74B27F4A5}" srcOrd="5" destOrd="0" presId="urn:microsoft.com/office/officeart/2005/8/layout/process4"/>
+    <dgm:cxn modelId="{1D291DA6-F15D-48AF-BF4E-7BC35FDDB52C}" type="presParOf" srcId="{2DF1CDF0-CA04-431C-9952-2B6EA19DD02B}" destId="{D8598128-5BD2-482B-9D6B-C74916184E79}" srcOrd="7" destOrd="0" presId="urn:microsoft.com/office/officeart/2005/8/layout/process4"/>
+    <dgm:cxn modelId="{B792F3A1-BC5C-49D4-AB41-1F3849B66FAD}" type="presParOf" srcId="{2DF1CDF0-CA04-431C-9952-2B6EA19DD02B}" destId="{418D62CA-026C-40EE-9930-FFF89C7D593D}" srcOrd="8" destOrd="0" presId="urn:microsoft.com/office/officeart/2005/8/layout/process4"/>
+    <dgm:cxn modelId="{1C00F9B7-8A20-438E-88A7-2B92C21996B9}" type="presParOf" srcId="{418D62CA-026C-40EE-9930-FFF89C7D593D}" destId="{5F820664-FD53-47A6-9E84-FEF2FC82C11C}" srcOrd="0" destOrd="0" presId="urn:microsoft.com/office/officeart/2005/8/layout/process4"/>
+    <dgm:cxn modelId="{C2E6B7FE-53D0-436A-AE02-3C1D4601F5BA}" type="presParOf" srcId="{418D62CA-026C-40EE-9930-FFF89C7D593D}" destId="{73B72A02-0ECA-44A7-A37D-1B493992778F}" srcOrd="1" destOrd="0" presId="urn:microsoft.com/office/officeart/2005/8/layout/process4"/>
+    <dgm:cxn modelId="{C88A0FAF-9134-409F-A80C-FD31123908ED}" type="presParOf" srcId="{418D62CA-026C-40EE-9930-FFF89C7D593D}" destId="{1A1CE1C7-EA1B-470B-9FC1-31C6378F6DE2}" srcOrd="2" destOrd="0" presId="urn:microsoft.com/office/officeart/2005/8/layout/process4"/>
+    <dgm:cxn modelId="{7614CB61-AFE7-49ED-8D6C-A225E0610152}" type="presParOf" srcId="{1A1CE1C7-EA1B-470B-9FC1-31C6378F6DE2}" destId="{4BD9F2FC-C4C1-416D-96CF-01ED6B8F5B82}" srcOrd="0" destOrd="0" presId="urn:microsoft.com/office/officeart/2005/8/layout/process4"/>
+    <dgm:cxn modelId="{E70A7A92-987A-4325-AAC6-91748EF9082F}" type="presParOf" srcId="{1A1CE1C7-EA1B-470B-9FC1-31C6378F6DE2}" destId="{5F44BA6B-4649-4DC2-9FCB-1546C0D6770A}" srcOrd="1" destOrd="0" presId="urn:microsoft.com/office/officeart/2005/8/layout/process4"/>
+    <dgm:cxn modelId="{9D9C5168-CFAF-46F4-A71D-03A6429A1F87}" type="presParOf" srcId="{1A1CE1C7-EA1B-470B-9FC1-31C6378F6DE2}" destId="{B677A5FE-3E7C-437B-AA3D-6BAC41A7C0B2}" srcOrd="2" destOrd="0" presId="urn:microsoft.com/office/officeart/2005/8/layout/process4"/>
+    <dgm:cxn modelId="{107B6310-2190-4538-B60F-19F7E17D0D28}" type="presParOf" srcId="{1A1CE1C7-EA1B-470B-9FC1-31C6378F6DE2}" destId="{E363E9BB-A42E-4B8E-89DA-4C7ACBA49209}" srcOrd="3" destOrd="0" presId="urn:microsoft.com/office/officeart/2005/8/layout/process4"/>
+    <dgm:cxn modelId="{A8F0EB90-1BA2-4067-B487-C778C640803E}" type="presParOf" srcId="{1A1CE1C7-EA1B-470B-9FC1-31C6378F6DE2}" destId="{77CB07A7-36EB-416C-B677-823179EDD39E}" srcOrd="4" destOrd="0" presId="urn:microsoft.com/office/officeart/2005/8/layout/process4"/>
+    <dgm:cxn modelId="{FF54AF09-630E-4BA9-8F78-71CE1E8455B6}" type="presParOf" srcId="{1A1CE1C7-EA1B-470B-9FC1-31C6378F6DE2}" destId="{516175B2-2ABA-4643-A657-11B0552F6DC6}" srcOrd="5" destOrd="0" presId="urn:microsoft.com/office/officeart/2005/8/layout/process4"/>
+    <dgm:cxn modelId="{7DF4A906-BEF2-4136-A329-56180B8D8254}" type="presParOf" srcId="{2DF1CDF0-CA04-431C-9952-2B6EA19DD02B}" destId="{99F0C881-1ACE-4866-BEA9-FE36476CD260}" srcOrd="9" destOrd="0" presId="urn:microsoft.com/office/officeart/2005/8/layout/process4"/>
+    <dgm:cxn modelId="{69B136CE-BCAB-49E8-A9B7-B789AFA49A3C}" type="presParOf" srcId="{2DF1CDF0-CA04-431C-9952-2B6EA19DD02B}" destId="{DA7C3525-37E0-490D-A242-CC971E14D2F5}" srcOrd="10" destOrd="0" presId="urn:microsoft.com/office/officeart/2005/8/layout/process4"/>
+    <dgm:cxn modelId="{966B875C-AC39-4346-8A03-3DF7C23CAB34}" type="presParOf" srcId="{DA7C3525-37E0-490D-A242-CC971E14D2F5}" destId="{65C115F7-0047-45AC-B82C-0F818E9ED500}" srcOrd="0" destOrd="0" presId="urn:microsoft.com/office/officeart/2005/8/layout/process4"/>
+    <dgm:cxn modelId="{4A081C48-44CF-40A0-AEE7-46D9267679FA}" type="presParOf" srcId="{DA7C3525-37E0-490D-A242-CC971E14D2F5}" destId="{A1B9C31A-1156-4C51-9BA3-49306759E255}" srcOrd="1" destOrd="0" presId="urn:microsoft.com/office/officeart/2005/8/layout/process4"/>
+    <dgm:cxn modelId="{9BE7E47A-43A0-4A2D-8CD7-FE6079F7A91E}" type="presParOf" srcId="{DA7C3525-37E0-490D-A242-CC971E14D2F5}" destId="{CA1832D4-D1D7-4EE3-98F2-EF99ECE6C65B}" srcOrd="2" destOrd="0" presId="urn:microsoft.com/office/officeart/2005/8/layout/process4"/>
+    <dgm:cxn modelId="{9D73C5E9-48D5-4FDE-B064-27A563C5B539}" type="presParOf" srcId="{CA1832D4-D1D7-4EE3-98F2-EF99ECE6C65B}" destId="{767A8E6C-16DC-495B-A27A-AB2EBB9B3571}" srcOrd="0" destOrd="0" presId="urn:microsoft.com/office/officeart/2005/8/layout/process4"/>
+    <dgm:cxn modelId="{222DF2AE-E175-4FB8-BA76-1A55165146D8}" type="presParOf" srcId="{CA1832D4-D1D7-4EE3-98F2-EF99ECE6C65B}" destId="{0242FE30-E3B6-496D-90F0-3EEA0A2B0289}" srcOrd="1" destOrd="0" presId="urn:microsoft.com/office/officeart/2005/8/layout/process4"/>
+    <dgm:cxn modelId="{DB945E9E-6111-49B2-A8EA-0541C88D895D}" type="presParOf" srcId="{CA1832D4-D1D7-4EE3-98F2-EF99ECE6C65B}" destId="{2FB1D835-27A6-4EBB-A60C-5C5F3B21C117}" srcOrd="2" destOrd="0" presId="urn:microsoft.com/office/officeart/2005/8/layout/process4"/>
+    <dgm:cxn modelId="{B82891F5-8200-417B-91A6-1BF6A713B8AC}" type="presParOf" srcId="{CA1832D4-D1D7-4EE3-98F2-EF99ECE6C65B}" destId="{0E925631-7B9D-4638-88EE-A96D480AC529}" srcOrd="3" destOrd="0" presId="urn:microsoft.com/office/officeart/2005/8/layout/process4"/>
+    <dgm:cxn modelId="{DA87458D-5784-4302-87E8-F562EC9C9ABF}" type="presParOf" srcId="{2DF1CDF0-CA04-431C-9952-2B6EA19DD02B}" destId="{37D725DC-15FD-4EC8-A497-7368EAD5F083}" srcOrd="11" destOrd="0" presId="urn:microsoft.com/office/officeart/2005/8/layout/process4"/>
+    <dgm:cxn modelId="{6F5A9D95-5343-48EA-AB35-A1130602CDF2}" type="presParOf" srcId="{2DF1CDF0-CA04-431C-9952-2B6EA19DD02B}" destId="{6E8F4D4A-A328-465C-8498-06D807FDF9EC}" srcOrd="12" destOrd="0" presId="urn:microsoft.com/office/officeart/2005/8/layout/process4"/>
+    <dgm:cxn modelId="{248E527F-55CF-4BF2-812F-70250C8A8496}" type="presParOf" srcId="{6E8F4D4A-A328-465C-8498-06D807FDF9EC}" destId="{EB868BD6-2F00-439A-ACEC-1F419EFEDEBB}" srcOrd="0" destOrd="0" presId="urn:microsoft.com/office/officeart/2005/8/layout/process4"/>
+    <dgm:cxn modelId="{549F7259-9C98-428C-ABD3-5FAFC1652752}" type="presParOf" srcId="{6E8F4D4A-A328-465C-8498-06D807FDF9EC}" destId="{3D3C0266-BBF9-441C-BEFD-769ED1F9C02C}" srcOrd="1" destOrd="0" presId="urn:microsoft.com/office/officeart/2005/8/layout/process4"/>
+    <dgm:cxn modelId="{F9514750-90D6-4388-A72C-C30EEE5A688F}" type="presParOf" srcId="{6E8F4D4A-A328-465C-8498-06D807FDF9EC}" destId="{96CB06E3-CCF2-4487-BAFF-232792282C34}" srcOrd="2" destOrd="0" presId="urn:microsoft.com/office/officeart/2005/8/layout/process4"/>
+    <dgm:cxn modelId="{E021B906-1799-407B-86AA-EBD9FA8B7ECE}" type="presParOf" srcId="{96CB06E3-CCF2-4487-BAFF-232792282C34}" destId="{4CEA73B4-9810-4D3B-B0E0-49C2694AE51E}" srcOrd="0" destOrd="0" presId="urn:microsoft.com/office/officeart/2005/8/layout/process4"/>
+    <dgm:cxn modelId="{79EE4512-E7AA-40C1-B813-16AB417A9433}" type="presParOf" srcId="{96CB06E3-CCF2-4487-BAFF-232792282C34}" destId="{176BB967-85CF-4B86-9C46-CA14810665F5}" srcOrd="1" destOrd="0" presId="urn:microsoft.com/office/officeart/2005/8/layout/process4"/>
+    <dgm:cxn modelId="{3C49C52D-A88D-4D09-8F65-160EE84575A4}" type="presParOf" srcId="{96CB06E3-CCF2-4487-BAFF-232792282C34}" destId="{5E07C81E-B689-4E03-82E3-A5C4E5EC27AD}" srcOrd="2" destOrd="0" presId="urn:microsoft.com/office/officeart/2005/8/layout/process4"/>
+    <dgm:cxn modelId="{0088BF11-790E-47AD-8BC5-4A1420462886}" type="presParOf" srcId="{96CB06E3-CCF2-4487-BAFF-232792282C34}" destId="{12A2AD38-0FDF-4127-9334-C7A73083828C}" srcOrd="3" destOrd="0" presId="urn:microsoft.com/office/officeart/2005/8/layout/process4"/>
   </dgm:cxnLst>
   <dgm:bg/>
   <dgm:whole/>
@@ -5556,10 +5583,24 @@
     <dgm:pt modelId="{538336CA-4396-46AA-B096-6A885C742201}" type="pres">
       <dgm:prSet presAssocID="{5B7674E4-D82F-4FDC-83D7-7427BE4120C7}" presName="sibTrans" presStyleLbl="sibTrans2D1" presStyleIdx="1" presStyleCnt="3"/>
       <dgm:spPr/>
+      <dgm:t>
+        <a:bodyPr/>
+        <a:lstStyle/>
+        <a:p>
+          <a:endParaRPr lang="en-US"/>
+        </a:p>
+      </dgm:t>
     </dgm:pt>
     <dgm:pt modelId="{D07E187D-5850-4933-A45A-A0DD6339113A}" type="pres">
       <dgm:prSet presAssocID="{5B7674E4-D82F-4FDC-83D7-7427BE4120C7}" presName="connectorText" presStyleLbl="sibTrans2D1" presStyleIdx="1" presStyleCnt="3"/>
       <dgm:spPr/>
+      <dgm:t>
+        <a:bodyPr/>
+        <a:lstStyle/>
+        <a:p>
+          <a:endParaRPr lang="en-US"/>
+        </a:p>
+      </dgm:t>
     </dgm:pt>
     <dgm:pt modelId="{F79911B1-9A55-4D99-9610-7F02C5BDA785}" type="pres">
       <dgm:prSet presAssocID="{FD013B34-EAD8-4564-9412-9B41C6455304}" presName="node" presStyleLbl="node1" presStyleIdx="2" presStyleCnt="4">
@@ -5615,31 +5656,31 @@
     </dgm:pt>
   </dgm:ptLst>
   <dgm:cxnLst>
-    <dgm:cxn modelId="{BAC349FE-5648-43AE-9C90-292C49295FDB}" type="presOf" srcId="{7054BD12-7B30-455D-9E71-938A3D991EF3}" destId="{B76D5DE1-2C10-4C3B-8B73-4804B64601EB}" srcOrd="0" destOrd="0" presId="urn:microsoft.com/office/officeart/2005/8/layout/process1"/>
-    <dgm:cxn modelId="{9116F46A-AAC6-4D61-9B49-905AA4A076E6}" type="presOf" srcId="{E759CFCD-97CE-41A7-B6F0-07D2855E5028}" destId="{681E8698-6B5D-4D7C-BEAC-F3E7F01611CC}" srcOrd="0" destOrd="0" presId="urn:microsoft.com/office/officeart/2005/8/layout/process1"/>
-    <dgm:cxn modelId="{B1AFFC71-FFB1-4189-A3F6-A16BAB15DE86}" type="presOf" srcId="{5B7674E4-D82F-4FDC-83D7-7427BE4120C7}" destId="{D07E187D-5850-4933-A45A-A0DD6339113A}" srcOrd="1" destOrd="0" presId="urn:microsoft.com/office/officeart/2005/8/layout/process1"/>
-    <dgm:cxn modelId="{967A74E4-35E8-4001-A57E-590C4B0A7B9D}" type="presOf" srcId="{975768BF-4643-4000-B91B-EB5FA50C9F90}" destId="{A379DF86-A80C-400F-95D1-CAAB94A38CDA}" srcOrd="0" destOrd="0" presId="urn:microsoft.com/office/officeart/2005/8/layout/process1"/>
     <dgm:cxn modelId="{F82AF631-2420-4E0B-8A9F-5CDC6EE8E564}" srcId="{BA867C10-8B70-4BD9-9B08-E940191BFF84}" destId="{4DBBD212-2F92-4856-A3B1-808A28703F78}" srcOrd="3" destOrd="0" parTransId="{79BFE450-8CAD-46CD-A4BA-9936A9ED476F}" sibTransId="{7802407B-134E-45B6-83FF-49E4371DEE1F}"/>
-    <dgm:cxn modelId="{68937D7F-8006-40BD-B5DB-76C11F02D819}" type="presOf" srcId="{FD013B34-EAD8-4564-9412-9B41C6455304}" destId="{F79911B1-9A55-4D99-9610-7F02C5BDA785}" srcOrd="0" destOrd="0" presId="urn:microsoft.com/office/officeart/2005/8/layout/process1"/>
-    <dgm:cxn modelId="{B3D8F5B1-D6F1-43CC-AE08-49DB8A8200C3}" type="presOf" srcId="{12671F33-9678-43A6-900B-C1489174E657}" destId="{0A355C2F-2373-4905-868C-C107D7464914}" srcOrd="0" destOrd="0" presId="urn:microsoft.com/office/officeart/2005/8/layout/process1"/>
-    <dgm:cxn modelId="{46AE0647-AE2E-42A7-AB9C-D28DAFC5566D}" type="presOf" srcId="{975768BF-4643-4000-B91B-EB5FA50C9F90}" destId="{97FC9502-5C3F-46A5-ABC4-ED27DB33615E}" srcOrd="1" destOrd="0" presId="urn:microsoft.com/office/officeart/2005/8/layout/process1"/>
+    <dgm:cxn modelId="{792C9F45-8BD1-49EB-9220-B7FD233498C4}" type="presOf" srcId="{12671F33-9678-43A6-900B-C1489174E657}" destId="{0A355C2F-2373-4905-868C-C107D7464914}" srcOrd="0" destOrd="0" presId="urn:microsoft.com/office/officeart/2005/8/layout/process1"/>
+    <dgm:cxn modelId="{4E9AAC67-F30E-460C-801A-2D88EB84CD6C}" type="presOf" srcId="{FD013B34-EAD8-4564-9412-9B41C6455304}" destId="{F79911B1-9A55-4D99-9610-7F02C5BDA785}" srcOrd="0" destOrd="0" presId="urn:microsoft.com/office/officeart/2005/8/layout/process1"/>
+    <dgm:cxn modelId="{48696AB0-B91B-4A16-918E-F78BBE080271}" type="presOf" srcId="{975768BF-4643-4000-B91B-EB5FA50C9F90}" destId="{97FC9502-5C3F-46A5-ABC4-ED27DB33615E}" srcOrd="1" destOrd="0" presId="urn:microsoft.com/office/officeart/2005/8/layout/process1"/>
+    <dgm:cxn modelId="{5B92614F-BB66-4C9B-8D55-1D06EF611983}" type="presOf" srcId="{7054BD12-7B30-455D-9E71-938A3D991EF3}" destId="{B76D5DE1-2C10-4C3B-8B73-4804B64601EB}" srcOrd="0" destOrd="0" presId="urn:microsoft.com/office/officeart/2005/8/layout/process1"/>
+    <dgm:cxn modelId="{9CE5E32D-8516-4151-9B12-141DF84B50EA}" type="presOf" srcId="{5B7674E4-D82F-4FDC-83D7-7427BE4120C7}" destId="{D07E187D-5850-4933-A45A-A0DD6339113A}" srcOrd="1" destOrd="0" presId="urn:microsoft.com/office/officeart/2005/8/layout/process1"/>
+    <dgm:cxn modelId="{CC9DE6F5-F7A1-4860-8714-A69AE0D2D48C}" srcId="{BA867C10-8B70-4BD9-9B08-E940191BFF84}" destId="{E759CFCD-97CE-41A7-B6F0-07D2855E5028}" srcOrd="1" destOrd="0" parTransId="{B5626520-4221-4B02-8925-293C47390147}" sibTransId="{5B7674E4-D82F-4FDC-83D7-7427BE4120C7}"/>
+    <dgm:cxn modelId="{333528CC-642C-4C01-BF7E-649DF0AF7889}" type="presOf" srcId="{4DBBD212-2F92-4856-A3B1-808A28703F78}" destId="{A538BD20-9261-44F8-91B2-DB200CF39004}" srcOrd="0" destOrd="0" presId="urn:microsoft.com/office/officeart/2005/8/layout/process1"/>
+    <dgm:cxn modelId="{A4410143-C243-4628-B144-E0C208417DCA}" type="presOf" srcId="{5B7674E4-D82F-4FDC-83D7-7427BE4120C7}" destId="{538336CA-4396-46AA-B096-6A885C742201}" srcOrd="0" destOrd="0" presId="urn:microsoft.com/office/officeart/2005/8/layout/process1"/>
+    <dgm:cxn modelId="{CB180E21-1677-4C9D-BECC-BF77289435B4}" srcId="{BA867C10-8B70-4BD9-9B08-E940191BFF84}" destId="{FD013B34-EAD8-4564-9412-9B41C6455304}" srcOrd="2" destOrd="0" parTransId="{1A0778CB-5D15-4CB1-8E6E-778B7CF15FB2}" sibTransId="{12671F33-9678-43A6-900B-C1489174E657}"/>
+    <dgm:cxn modelId="{366A79D8-C1C3-4183-9B1D-807A99CDA893}" type="presOf" srcId="{BA867C10-8B70-4BD9-9B08-E940191BFF84}" destId="{5E503655-3828-4A4B-B0B7-B5BA8860C783}" srcOrd="0" destOrd="0" presId="urn:microsoft.com/office/officeart/2005/8/layout/process1"/>
     <dgm:cxn modelId="{DDB69C00-5A6F-467A-B08B-8C8934B635E3}" srcId="{BA867C10-8B70-4BD9-9B08-E940191BFF84}" destId="{7054BD12-7B30-455D-9E71-938A3D991EF3}" srcOrd="0" destOrd="0" parTransId="{B08D6F66-8421-4B02-A533-01237B34450A}" sibTransId="{975768BF-4643-4000-B91B-EB5FA50C9F90}"/>
-    <dgm:cxn modelId="{CB180E21-1677-4C9D-BECC-BF77289435B4}" srcId="{BA867C10-8B70-4BD9-9B08-E940191BFF84}" destId="{FD013B34-EAD8-4564-9412-9B41C6455304}" srcOrd="2" destOrd="0" parTransId="{1A0778CB-5D15-4CB1-8E6E-778B7CF15FB2}" sibTransId="{12671F33-9678-43A6-900B-C1489174E657}"/>
-    <dgm:cxn modelId="{CC9DE6F5-F7A1-4860-8714-A69AE0D2D48C}" srcId="{BA867C10-8B70-4BD9-9B08-E940191BFF84}" destId="{E759CFCD-97CE-41A7-B6F0-07D2855E5028}" srcOrd="1" destOrd="0" parTransId="{B5626520-4221-4B02-8925-293C47390147}" sibTransId="{5B7674E4-D82F-4FDC-83D7-7427BE4120C7}"/>
-    <dgm:cxn modelId="{A48F6DD7-59AA-4464-974F-AA0EEBB9314B}" type="presOf" srcId="{4DBBD212-2F92-4856-A3B1-808A28703F78}" destId="{A538BD20-9261-44F8-91B2-DB200CF39004}" srcOrd="0" destOrd="0" presId="urn:microsoft.com/office/officeart/2005/8/layout/process1"/>
-    <dgm:cxn modelId="{9EE66CFC-7AFA-4A3B-B8B2-95A0F94B25D7}" type="presOf" srcId="{5B7674E4-D82F-4FDC-83D7-7427BE4120C7}" destId="{538336CA-4396-46AA-B096-6A885C742201}" srcOrd="0" destOrd="0" presId="urn:microsoft.com/office/officeart/2005/8/layout/process1"/>
-    <dgm:cxn modelId="{A1CB20ED-1470-4D54-879F-5FDE8E18ED86}" type="presOf" srcId="{12671F33-9678-43A6-900B-C1489174E657}" destId="{4D0C926A-592B-4D64-8021-5542543445B2}" srcOrd="1" destOrd="0" presId="urn:microsoft.com/office/officeart/2005/8/layout/process1"/>
-    <dgm:cxn modelId="{01C89870-3F54-403F-8848-C482F5C1A997}" type="presOf" srcId="{BA867C10-8B70-4BD9-9B08-E940191BFF84}" destId="{5E503655-3828-4A4B-B0B7-B5BA8860C783}" srcOrd="0" destOrd="0" presId="urn:microsoft.com/office/officeart/2005/8/layout/process1"/>
-    <dgm:cxn modelId="{71A2C642-912B-4E5E-A25D-4A1D32F307D7}" type="presParOf" srcId="{5E503655-3828-4A4B-B0B7-B5BA8860C783}" destId="{B76D5DE1-2C10-4C3B-8B73-4804B64601EB}" srcOrd="0" destOrd="0" presId="urn:microsoft.com/office/officeart/2005/8/layout/process1"/>
-    <dgm:cxn modelId="{1217BEA3-F530-4095-A69A-CB2986B1EA3F}" type="presParOf" srcId="{5E503655-3828-4A4B-B0B7-B5BA8860C783}" destId="{A379DF86-A80C-400F-95D1-CAAB94A38CDA}" srcOrd="1" destOrd="0" presId="urn:microsoft.com/office/officeart/2005/8/layout/process1"/>
-    <dgm:cxn modelId="{B8BA99EF-465A-4F7A-8DFD-4536EC71DA8E}" type="presParOf" srcId="{A379DF86-A80C-400F-95D1-CAAB94A38CDA}" destId="{97FC9502-5C3F-46A5-ABC4-ED27DB33615E}" srcOrd="0" destOrd="0" presId="urn:microsoft.com/office/officeart/2005/8/layout/process1"/>
-    <dgm:cxn modelId="{94057C00-0CE8-4593-A2F9-6E6F92C2AC14}" type="presParOf" srcId="{5E503655-3828-4A4B-B0B7-B5BA8860C783}" destId="{681E8698-6B5D-4D7C-BEAC-F3E7F01611CC}" srcOrd="2" destOrd="0" presId="urn:microsoft.com/office/officeart/2005/8/layout/process1"/>
-    <dgm:cxn modelId="{CFA33943-24CC-497F-B192-836C7E59B706}" type="presParOf" srcId="{5E503655-3828-4A4B-B0B7-B5BA8860C783}" destId="{538336CA-4396-46AA-B096-6A885C742201}" srcOrd="3" destOrd="0" presId="urn:microsoft.com/office/officeart/2005/8/layout/process1"/>
-    <dgm:cxn modelId="{34F578F4-D07A-4600-A17D-198CD312A828}" type="presParOf" srcId="{538336CA-4396-46AA-B096-6A885C742201}" destId="{D07E187D-5850-4933-A45A-A0DD6339113A}" srcOrd="0" destOrd="0" presId="urn:microsoft.com/office/officeart/2005/8/layout/process1"/>
-    <dgm:cxn modelId="{52673047-FEBA-49F4-A7B1-D4F3CD7DFE82}" type="presParOf" srcId="{5E503655-3828-4A4B-B0B7-B5BA8860C783}" destId="{F79911B1-9A55-4D99-9610-7F02C5BDA785}" srcOrd="4" destOrd="0" presId="urn:microsoft.com/office/officeart/2005/8/layout/process1"/>
-    <dgm:cxn modelId="{2A0917ED-0365-494A-AAC6-72EF06053FDF}" type="presParOf" srcId="{5E503655-3828-4A4B-B0B7-B5BA8860C783}" destId="{0A355C2F-2373-4905-868C-C107D7464914}" srcOrd="5" destOrd="0" presId="urn:microsoft.com/office/officeart/2005/8/layout/process1"/>
-    <dgm:cxn modelId="{9A69861F-5A81-4259-9828-2D8C4EE7E2FE}" type="presParOf" srcId="{0A355C2F-2373-4905-868C-C107D7464914}" destId="{4D0C926A-592B-4D64-8021-5542543445B2}" srcOrd="0" destOrd="0" presId="urn:microsoft.com/office/officeart/2005/8/layout/process1"/>
-    <dgm:cxn modelId="{C2859986-6CCB-4086-B4AB-11BE4AA44652}" type="presParOf" srcId="{5E503655-3828-4A4B-B0B7-B5BA8860C783}" destId="{A538BD20-9261-44F8-91B2-DB200CF39004}" srcOrd="6" destOrd="0" presId="urn:microsoft.com/office/officeart/2005/8/layout/process1"/>
+    <dgm:cxn modelId="{0C8F4783-E216-4DA9-BBDD-866D6BF85A78}" type="presOf" srcId="{E759CFCD-97CE-41A7-B6F0-07D2855E5028}" destId="{681E8698-6B5D-4D7C-BEAC-F3E7F01611CC}" srcOrd="0" destOrd="0" presId="urn:microsoft.com/office/officeart/2005/8/layout/process1"/>
+    <dgm:cxn modelId="{922A8761-A100-4F24-AEC9-0A5E3CFB31B2}" type="presOf" srcId="{12671F33-9678-43A6-900B-C1489174E657}" destId="{4D0C926A-592B-4D64-8021-5542543445B2}" srcOrd="1" destOrd="0" presId="urn:microsoft.com/office/officeart/2005/8/layout/process1"/>
+    <dgm:cxn modelId="{DB892D83-FC88-4579-9DF4-F9EFF5224DF8}" type="presOf" srcId="{975768BF-4643-4000-B91B-EB5FA50C9F90}" destId="{A379DF86-A80C-400F-95D1-CAAB94A38CDA}" srcOrd="0" destOrd="0" presId="urn:microsoft.com/office/officeart/2005/8/layout/process1"/>
+    <dgm:cxn modelId="{340A5A61-19A7-4221-9AE0-4F8AA57968E2}" type="presParOf" srcId="{5E503655-3828-4A4B-B0B7-B5BA8860C783}" destId="{B76D5DE1-2C10-4C3B-8B73-4804B64601EB}" srcOrd="0" destOrd="0" presId="urn:microsoft.com/office/officeart/2005/8/layout/process1"/>
+    <dgm:cxn modelId="{A5F74EF8-C880-4A23-B2F4-E029C7567C83}" type="presParOf" srcId="{5E503655-3828-4A4B-B0B7-B5BA8860C783}" destId="{A379DF86-A80C-400F-95D1-CAAB94A38CDA}" srcOrd="1" destOrd="0" presId="urn:microsoft.com/office/officeart/2005/8/layout/process1"/>
+    <dgm:cxn modelId="{F79A6DAA-3E2E-4902-9630-29DE2520BBF5}" type="presParOf" srcId="{A379DF86-A80C-400F-95D1-CAAB94A38CDA}" destId="{97FC9502-5C3F-46A5-ABC4-ED27DB33615E}" srcOrd="0" destOrd="0" presId="urn:microsoft.com/office/officeart/2005/8/layout/process1"/>
+    <dgm:cxn modelId="{E0B9F783-26DF-4F77-B8CF-AAA0F3CC5143}" type="presParOf" srcId="{5E503655-3828-4A4B-B0B7-B5BA8860C783}" destId="{681E8698-6B5D-4D7C-BEAC-F3E7F01611CC}" srcOrd="2" destOrd="0" presId="urn:microsoft.com/office/officeart/2005/8/layout/process1"/>
+    <dgm:cxn modelId="{E4DBD64D-4662-4972-BC98-F1F7CFE4C3EA}" type="presParOf" srcId="{5E503655-3828-4A4B-B0B7-B5BA8860C783}" destId="{538336CA-4396-46AA-B096-6A885C742201}" srcOrd="3" destOrd="0" presId="urn:microsoft.com/office/officeart/2005/8/layout/process1"/>
+    <dgm:cxn modelId="{77B03A1B-E56E-47AB-9DCE-10300E7FF028}" type="presParOf" srcId="{538336CA-4396-46AA-B096-6A885C742201}" destId="{D07E187D-5850-4933-A45A-A0DD6339113A}" srcOrd="0" destOrd="0" presId="urn:microsoft.com/office/officeart/2005/8/layout/process1"/>
+    <dgm:cxn modelId="{47C70817-AACB-4B5F-9E02-1398D24DA4AE}" type="presParOf" srcId="{5E503655-3828-4A4B-B0B7-B5BA8860C783}" destId="{F79911B1-9A55-4D99-9610-7F02C5BDA785}" srcOrd="4" destOrd="0" presId="urn:microsoft.com/office/officeart/2005/8/layout/process1"/>
+    <dgm:cxn modelId="{5F0BF9AE-DC5E-4BC2-8AAA-9982AC29B846}" type="presParOf" srcId="{5E503655-3828-4A4B-B0B7-B5BA8860C783}" destId="{0A355C2F-2373-4905-868C-C107D7464914}" srcOrd="5" destOrd="0" presId="urn:microsoft.com/office/officeart/2005/8/layout/process1"/>
+    <dgm:cxn modelId="{9B953A93-112A-42F2-9BAA-AA8842160235}" type="presParOf" srcId="{0A355C2F-2373-4905-868C-C107D7464914}" destId="{4D0C926A-592B-4D64-8021-5542543445B2}" srcOrd="0" destOrd="0" presId="urn:microsoft.com/office/officeart/2005/8/layout/process1"/>
+    <dgm:cxn modelId="{44FA25F9-2FDB-47B7-A16B-730E88A8FE97}" type="presParOf" srcId="{5E503655-3828-4A4B-B0B7-B5BA8860C783}" destId="{A538BD20-9261-44F8-91B2-DB200CF39004}" srcOrd="6" destOrd="0" presId="urn:microsoft.com/office/officeart/2005/8/layout/process1"/>
   </dgm:cxnLst>
   <dgm:bg/>
   <dgm:whole/>
@@ -5672,12 +5713,35 @@
         <a:prstGeom prst="rect">
           <a:avLst/>
         </a:prstGeom>
-        <a:solidFill>
-          <a:schemeClr val="accent2"/>
-        </a:solidFill>
+        <a:gradFill rotWithShape="0">
+          <a:gsLst>
+            <a:gs pos="0">
+              <a:schemeClr val="accent2"/>
+            </a:gs>
+            <a:gs pos="87000">
+              <a:schemeClr val="accent1">
+                <a:lumMod val="45000"/>
+                <a:lumOff val="55000"/>
+              </a:schemeClr>
+            </a:gs>
+            <a:gs pos="100000">
+              <a:schemeClr val="accent1">
+                <a:lumMod val="45000"/>
+                <a:lumOff val="55000"/>
+              </a:schemeClr>
+            </a:gs>
+            <a:gs pos="100000">
+              <a:schemeClr val="accent1">
+                <a:lumMod val="30000"/>
+                <a:lumOff val="70000"/>
+              </a:schemeClr>
+            </a:gs>
+          </a:gsLst>
+          <a:lin ang="5400000" scaled="1"/>
+        </a:gradFill>
         <a:ln w="12700" cap="flat" cmpd="sng" algn="ctr">
           <a:solidFill>
-            <a:schemeClr val="accent2">
+            <a:schemeClr val="accent1">
               <a:shade val="50000"/>
             </a:schemeClr>
           </a:solidFill>
@@ -5688,15 +5752,15 @@
       </dsp:spPr>
       <dsp:style>
         <a:lnRef idx="2">
-          <a:schemeClr val="accent2">
+          <a:schemeClr val="accent1">
             <a:shade val="50000"/>
           </a:schemeClr>
         </a:lnRef>
         <a:fillRef idx="1">
-          <a:schemeClr val="accent2"/>
+          <a:schemeClr val="accent1"/>
         </a:fillRef>
         <a:effectRef idx="0">
-          <a:schemeClr val="accent2"/>
+          <a:schemeClr val="accent1"/>
         </a:effectRef>
         <a:fontRef idx="minor">
           <a:schemeClr val="lt1"/>
@@ -7812,6 +7876,99 @@
         <a:gradFill rotWithShape="1">
           <a:gsLst>
             <a:gs pos="0">
+              <a:schemeClr val="accent6">
+                <a:lumMod val="110000"/>
+                <a:satMod val="105000"/>
+                <a:tint val="67000"/>
+              </a:schemeClr>
+            </a:gs>
+            <a:gs pos="50000">
+              <a:schemeClr val="accent6">
+                <a:lumMod val="105000"/>
+                <a:satMod val="103000"/>
+                <a:tint val="73000"/>
+              </a:schemeClr>
+            </a:gs>
+            <a:gs pos="100000">
+              <a:schemeClr val="accent6">
+                <a:lumMod val="105000"/>
+                <a:satMod val="109000"/>
+                <a:tint val="81000"/>
+              </a:schemeClr>
+            </a:gs>
+          </a:gsLst>
+          <a:lin ang="5400000" scaled="0"/>
+        </a:gradFill>
+        <a:ln w="6350" cap="flat" cmpd="sng" algn="ctr">
+          <a:solidFill>
+            <a:schemeClr val="accent6"/>
+          </a:solidFill>
+          <a:prstDash val="solid"/>
+          <a:miter lim="800000"/>
+        </a:ln>
+        <a:effectLst/>
+      </dsp:spPr>
+      <dsp:style>
+        <a:lnRef idx="1">
+          <a:schemeClr val="accent6"/>
+        </a:lnRef>
+        <a:fillRef idx="2">
+          <a:schemeClr val="accent6"/>
+        </a:fillRef>
+        <a:effectRef idx="1">
+          <a:schemeClr val="accent6"/>
+        </a:effectRef>
+        <a:fontRef idx="minor">
+          <a:schemeClr val="dk1"/>
+        </a:fontRef>
+      </dsp:style>
+      <dsp:txBody>
+        <a:bodyPr spcFirstLastPara="0" vert="horz" wrap="square" lIns="49784" tIns="8890" rIns="49784" bIns="8890" numCol="1" spcCol="1270" anchor="ctr" anchorCtr="0">
+          <a:noAutofit/>
+        </a:bodyPr>
+        <a:lstStyle/>
+        <a:p>
+          <a:pPr lvl="0" algn="ctr" defTabSz="311150">
+            <a:lnSpc>
+              <a:spcPct val="90000"/>
+            </a:lnSpc>
+            <a:spcBef>
+              <a:spcPct val="0"/>
+            </a:spcBef>
+            <a:spcAft>
+              <a:spcPct val="35000"/>
+            </a:spcAft>
+          </a:pPr>
+          <a:r>
+            <a:rPr lang="en-US" sz="700" kern="1200">
+              <a:latin typeface="Segoe UI" panose="020B0502040204020203" pitchFamily="34" charset="0"/>
+              <a:cs typeface="Segoe UI" panose="020B0502040204020203" pitchFamily="34" charset="0"/>
+            </a:rPr>
+            <a:t>Layers</a:t>
+          </a:r>
+        </a:p>
+      </dsp:txBody>
+      <dsp:txXfrm>
+        <a:off x="1970096" y="1917500"/>
+        <a:ext cx="983606" cy="245886"/>
+      </dsp:txXfrm>
+    </dsp:sp>
+    <dsp:sp modelId="{E363E9BB-A42E-4B8E-89DA-4C7ACBA49209}">
+      <dsp:nvSpPr>
+        <dsp:cNvPr id="0" name=""/>
+        <dsp:cNvSpPr/>
+      </dsp:nvSpPr>
+      <dsp:spPr>
+        <a:xfrm>
+          <a:off x="2953702" y="1917500"/>
+          <a:ext cx="983606" cy="245886"/>
+        </a:xfrm>
+        <a:prstGeom prst="rect">
+          <a:avLst/>
+        </a:prstGeom>
+        <a:gradFill rotWithShape="1">
+          <a:gsLst>
+            <a:gs pos="0">
               <a:schemeClr val="accent4">
                 <a:lumMod val="110000"/>
                 <a:satMod val="105000"/>
@@ -7853,99 +8010,6 @@
         </a:fillRef>
         <a:effectRef idx="1">
           <a:schemeClr val="accent4"/>
-        </a:effectRef>
-        <a:fontRef idx="minor">
-          <a:schemeClr val="dk1"/>
-        </a:fontRef>
-      </dsp:style>
-      <dsp:txBody>
-        <a:bodyPr spcFirstLastPara="0" vert="horz" wrap="square" lIns="49784" tIns="8890" rIns="49784" bIns="8890" numCol="1" spcCol="1270" anchor="ctr" anchorCtr="0">
-          <a:noAutofit/>
-        </a:bodyPr>
-        <a:lstStyle/>
-        <a:p>
-          <a:pPr lvl="0" algn="ctr" defTabSz="311150">
-            <a:lnSpc>
-              <a:spcPct val="90000"/>
-            </a:lnSpc>
-            <a:spcBef>
-              <a:spcPct val="0"/>
-            </a:spcBef>
-            <a:spcAft>
-              <a:spcPct val="35000"/>
-            </a:spcAft>
-          </a:pPr>
-          <a:r>
-            <a:rPr lang="en-US" sz="700" kern="1200">
-              <a:latin typeface="Segoe UI" panose="020B0502040204020203" pitchFamily="34" charset="0"/>
-              <a:cs typeface="Segoe UI" panose="020B0502040204020203" pitchFamily="34" charset="0"/>
-            </a:rPr>
-            <a:t>Layers</a:t>
-          </a:r>
-        </a:p>
-      </dsp:txBody>
-      <dsp:txXfrm>
-        <a:off x="1970096" y="1917500"/>
-        <a:ext cx="983606" cy="245886"/>
-      </dsp:txXfrm>
-    </dsp:sp>
-    <dsp:sp modelId="{E363E9BB-A42E-4B8E-89DA-4C7ACBA49209}">
-      <dsp:nvSpPr>
-        <dsp:cNvPr id="0" name=""/>
-        <dsp:cNvSpPr/>
-      </dsp:nvSpPr>
-      <dsp:spPr>
-        <a:xfrm>
-          <a:off x="2953702" y="1917500"/>
-          <a:ext cx="983606" cy="245886"/>
-        </a:xfrm>
-        <a:prstGeom prst="rect">
-          <a:avLst/>
-        </a:prstGeom>
-        <a:gradFill rotWithShape="1">
-          <a:gsLst>
-            <a:gs pos="0">
-              <a:schemeClr val="accent2">
-                <a:lumMod val="110000"/>
-                <a:satMod val="105000"/>
-                <a:tint val="67000"/>
-              </a:schemeClr>
-            </a:gs>
-            <a:gs pos="50000">
-              <a:schemeClr val="accent2">
-                <a:lumMod val="105000"/>
-                <a:satMod val="103000"/>
-                <a:tint val="73000"/>
-              </a:schemeClr>
-            </a:gs>
-            <a:gs pos="100000">
-              <a:schemeClr val="accent2">
-                <a:lumMod val="105000"/>
-                <a:satMod val="109000"/>
-                <a:tint val="81000"/>
-              </a:schemeClr>
-            </a:gs>
-          </a:gsLst>
-          <a:lin ang="5400000" scaled="0"/>
-        </a:gradFill>
-        <a:ln w="6350" cap="flat" cmpd="sng" algn="ctr">
-          <a:solidFill>
-            <a:schemeClr val="accent2"/>
-          </a:solidFill>
-          <a:prstDash val="solid"/>
-          <a:miter lim="800000"/>
-        </a:ln>
-        <a:effectLst/>
-      </dsp:spPr>
-      <dsp:style>
-        <a:lnRef idx="1">
-          <a:schemeClr val="accent2"/>
-        </a:lnRef>
-        <a:fillRef idx="2">
-          <a:schemeClr val="accent2"/>
-        </a:fillRef>
-        <a:effectRef idx="1">
-          <a:schemeClr val="accent2"/>
         </a:effectRef>
         <a:fontRef idx="minor">
           <a:schemeClr val="dk1"/>
@@ -12501,7 +12565,7 @@
 </file>
 
 <file path=customXml/itemProps1.xml><?xml version="1.0" encoding="utf-8"?>
-<ds:datastoreItem xmlns:ds="http://schemas.openxmlformats.org/officeDocument/2006/customXml" ds:itemID="{68878698-7521-4768-9FFF-2EF2C167DC80}">
+<ds:datastoreItem xmlns:ds="http://schemas.openxmlformats.org/officeDocument/2006/customXml" ds:itemID="{B468D2AC-3D4F-4ED4-8CA7-22430B971B43}">
   <ds:schemaRefs>
     <ds:schemaRef ds:uri="http://schemas.openxmlformats.org/officeDocument/2006/bibliography"/>
   </ds:schemaRefs>

</xml_diff>

<commit_message>
A Polity knowledge get removed if it's factions no longer posses it
</commit_message>
<xml_diff>
--- a/0.4 roadmap.docx
+++ b/0.4 roadmap.docx
@@ -151,7 +151,7 @@
         <w:drawing>
           <wp:inline distT="0" distB="0" distL="0" distR="0">
             <wp:extent cx="5907405" cy="5421086"/>
-            <wp:effectExtent l="0" t="0" r="17145" b="27305"/>
+            <wp:effectExtent l="19050" t="0" r="17145" b="27305"/>
             <wp:docPr id="6" name="Diagram 6"/>
             <wp:cNvGraphicFramePr/>
             <a:graphic xmlns:a="http://schemas.openxmlformats.org/drawingml/2006/main">
@@ -162,6 +162,7 @@
           </wp:inline>
         </w:drawing>
       </w:r>
+      <w:bookmarkEnd w:id="0"/>
     </w:p>
     <w:p>
       <w:pPr>
@@ -222,7 +223,6 @@
         </w:drawing>
       </w:r>
     </w:p>
-    <w:bookmarkEnd w:id="0"/>
     <w:p>
       <w:pPr>
         <w:spacing w:after="0" w:line="240" w:lineRule="auto"/>
@@ -2939,60 +2939,6 @@
         </a:p>
       </dgm:t>
     </dgm:pt>
-    <dgm:pt modelId="{22EC05A6-40FC-4F3F-9FD1-D0D3863AA82A}">
-      <dgm:prSet phldrT="[Text]">
-        <dgm:style>
-          <a:lnRef idx="1">
-            <a:schemeClr val="accent2"/>
-          </a:lnRef>
-          <a:fillRef idx="2">
-            <a:schemeClr val="accent2"/>
-          </a:fillRef>
-          <a:effectRef idx="1">
-            <a:schemeClr val="accent2"/>
-          </a:effectRef>
-          <a:fontRef idx="minor">
-            <a:schemeClr val="dk1"/>
-          </a:fontRef>
-        </dgm:style>
-      </dgm:prSet>
-      <dgm:spPr/>
-      <dgm:t>
-        <a:bodyPr/>
-        <a:lstStyle/>
-        <a:p>
-          <a:r>
-            <a:rPr lang="en-US">
-              <a:latin typeface="Segoe UI" panose="020B0502040204020203" pitchFamily="34" charset="0"/>
-              <a:cs typeface="Segoe UI" panose="020B0502040204020203" pitchFamily="34" charset="0"/>
-            </a:rPr>
-            <a:t>Decision Modding</a:t>
-          </a:r>
-        </a:p>
-      </dgm:t>
-    </dgm:pt>
-    <dgm:pt modelId="{08F7686D-3C73-4801-958F-F284F449F7A8}" type="parTrans" cxnId="{F94FC4C4-D0B5-43D5-8AA2-FEF333AFC084}">
-      <dgm:prSet/>
-      <dgm:spPr/>
-      <dgm:t>
-        <a:bodyPr/>
-        <a:lstStyle/>
-        <a:p>
-          <a:endParaRPr lang="en-US"/>
-        </a:p>
-      </dgm:t>
-    </dgm:pt>
-    <dgm:pt modelId="{B06FDC7B-11DF-4821-A30E-A3A1FCE3D736}" type="sibTrans" cxnId="{F94FC4C4-D0B5-43D5-8AA2-FEF333AFC084}">
-      <dgm:prSet/>
-      <dgm:spPr/>
-      <dgm:t>
-        <a:bodyPr/>
-        <a:lstStyle/>
-        <a:p>
-          <a:endParaRPr lang="en-US"/>
-        </a:p>
-      </dgm:t>
-    </dgm:pt>
     <dgm:pt modelId="{C3834693-006B-4757-AB97-E44C715B2C6F}">
       <dgm:prSet phldrT="[Text]">
         <dgm:style>
@@ -3292,7 +3238,7 @@
               <a:latin typeface="Segoe UI" panose="020B0502040204020203" pitchFamily="34" charset="0"/>
               <a:cs typeface="Segoe UI" panose="020B0502040204020203" pitchFamily="34" charset="0"/>
             </a:rPr>
-            <a:t>Tribal Migration</a:t>
+            <a:t>Decision Modding</a:t>
           </a:r>
         </a:p>
       </dgm:t>
@@ -3417,60 +3363,6 @@
       </dgm:t>
     </dgm:pt>
     <dgm:pt modelId="{A7FEE467-2AD6-4D8F-9522-BF5117423174}" type="sibTrans" cxnId="{FEDAE774-A692-424A-BDC7-F05BDDA724D7}">
-      <dgm:prSet/>
-      <dgm:spPr/>
-      <dgm:t>
-        <a:bodyPr/>
-        <a:lstStyle/>
-        <a:p>
-          <a:endParaRPr lang="en-US"/>
-        </a:p>
-      </dgm:t>
-    </dgm:pt>
-    <dgm:pt modelId="{801A5BA4-012D-4F88-B467-969D819E55C8}">
-      <dgm:prSet phldrT="[Text]">
-        <dgm:style>
-          <a:lnRef idx="1">
-            <a:schemeClr val="accent2"/>
-          </a:lnRef>
-          <a:fillRef idx="2">
-            <a:schemeClr val="accent2"/>
-          </a:fillRef>
-          <a:effectRef idx="1">
-            <a:schemeClr val="accent2"/>
-          </a:effectRef>
-          <a:fontRef idx="minor">
-            <a:schemeClr val="dk1"/>
-          </a:fontRef>
-        </dgm:style>
-      </dgm:prSet>
-      <dgm:spPr/>
-      <dgm:t>
-        <a:bodyPr/>
-        <a:lstStyle/>
-        <a:p>
-          <a:r>
-            <a:rPr lang="en-US">
-              <a:latin typeface="Segoe UI" panose="020B0502040204020203" pitchFamily="34" charset="0"/>
-              <a:cs typeface="Segoe UI" panose="020B0502040204020203" pitchFamily="34" charset="0"/>
-            </a:rPr>
-            <a:t>Clan Merges</a:t>
-          </a:r>
-        </a:p>
-      </dgm:t>
-    </dgm:pt>
-    <dgm:pt modelId="{F1475CA5-AE15-4FCB-B79B-972424676D83}" type="parTrans" cxnId="{3D7A2332-2FCF-4AC5-9DB4-CE7426ED28C4}">
-      <dgm:prSet/>
-      <dgm:spPr/>
-      <dgm:t>
-        <a:bodyPr/>
-        <a:lstStyle/>
-        <a:p>
-          <a:endParaRPr lang="en-US"/>
-        </a:p>
-      </dgm:t>
-    </dgm:pt>
-    <dgm:pt modelId="{D6BAE556-EB52-4045-9F1D-AC0B9B223B07}" type="sibTrans" cxnId="{3D7A2332-2FCF-4AC5-9DB4-CE7426ED28C4}">
       <dgm:prSet/>
       <dgm:spPr/>
       <dgm:t>
@@ -3581,60 +3473,6 @@
       </dgm:t>
     </dgm:pt>
     <dgm:pt modelId="{07A67B6E-F2F2-4A5A-8064-C0C94B8E57FC}" type="sibTrans" cxnId="{B83ECC8F-E374-4CC9-BDA0-7927DD10DD2E}">
-      <dgm:prSet/>
-      <dgm:spPr/>
-      <dgm:t>
-        <a:bodyPr/>
-        <a:lstStyle/>
-        <a:p>
-          <a:endParaRPr lang="en-US"/>
-        </a:p>
-      </dgm:t>
-    </dgm:pt>
-    <dgm:pt modelId="{645EBEA4-9A48-44F2-A6DC-6283F0C82A28}">
-      <dgm:prSet phldrT="[Text]">
-        <dgm:style>
-          <a:lnRef idx="1">
-            <a:schemeClr val="accent2"/>
-          </a:lnRef>
-          <a:fillRef idx="2">
-            <a:schemeClr val="accent2"/>
-          </a:fillRef>
-          <a:effectRef idx="1">
-            <a:schemeClr val="accent2"/>
-          </a:effectRef>
-          <a:fontRef idx="minor">
-            <a:schemeClr val="dk1"/>
-          </a:fontRef>
-        </dgm:style>
-      </dgm:prSet>
-      <dgm:spPr/>
-      <dgm:t>
-        <a:bodyPr/>
-        <a:lstStyle/>
-        <a:p>
-          <a:r>
-            <a:rPr lang="en-US">
-              <a:latin typeface="Segoe UI" panose="020B0502040204020203" pitchFamily="34" charset="0"/>
-              <a:cs typeface="Segoe UI" panose="020B0502040204020203" pitchFamily="34" charset="0"/>
-            </a:rPr>
-            <a:t>Clan Power Accumulation</a:t>
-          </a:r>
-        </a:p>
-      </dgm:t>
-    </dgm:pt>
-    <dgm:pt modelId="{D97F7891-6AE2-4D12-91EA-F3DDAFB4C135}" type="parTrans" cxnId="{67B719FF-A446-4D99-AFAE-02EFEFE91F5A}">
-      <dgm:prSet/>
-      <dgm:spPr/>
-      <dgm:t>
-        <a:bodyPr/>
-        <a:lstStyle/>
-        <a:p>
-          <a:endParaRPr lang="en-US"/>
-        </a:p>
-      </dgm:t>
-    </dgm:pt>
-    <dgm:pt modelId="{7F16AFD4-25C5-4CD8-8965-3B7F854F2279}" type="sibTrans" cxnId="{67B719FF-A446-4D99-AFAE-02EFEFE91F5A}">
       <dgm:prSet/>
       <dgm:spPr/>
       <dgm:t>
@@ -4432,6 +4270,222 @@
         </a:p>
       </dgm:t>
     </dgm:pt>
+    <dgm:pt modelId="{58DF0C6B-11CD-4B6A-BDA3-DC805C43D711}">
+      <dgm:prSet phldrT="[Text]">
+        <dgm:style>
+          <a:lnRef idx="1">
+            <a:schemeClr val="accent2"/>
+          </a:lnRef>
+          <a:fillRef idx="2">
+            <a:schemeClr val="accent2"/>
+          </a:fillRef>
+          <a:effectRef idx="1">
+            <a:schemeClr val="accent2"/>
+          </a:effectRef>
+          <a:fontRef idx="minor">
+            <a:schemeClr val="dk1"/>
+          </a:fontRef>
+        </dgm:style>
+      </dgm:prSet>
+      <dgm:spPr/>
+      <dgm:t>
+        <a:bodyPr/>
+        <a:lstStyle/>
+        <a:p>
+          <a:r>
+            <a:rPr lang="en-US">
+              <a:latin typeface="Segoe UI" panose="020B0502040204020203" pitchFamily="34" charset="0"/>
+              <a:cs typeface="Segoe UI" panose="020B0502040204020203" pitchFamily="34" charset="0"/>
+            </a:rPr>
+            <a:t>Tribal Migration</a:t>
+          </a:r>
+        </a:p>
+      </dgm:t>
+    </dgm:pt>
+    <dgm:pt modelId="{DD1FEFCD-CC0C-4760-95C7-7B51079C7A1D}" type="parTrans" cxnId="{33FB0ED8-592F-4BF4-814B-6EE7435AD0D8}">
+      <dgm:prSet/>
+      <dgm:spPr/>
+      <dgm:t>
+        <a:bodyPr/>
+        <a:lstStyle/>
+        <a:p>
+          <a:endParaRPr lang="en-US"/>
+        </a:p>
+      </dgm:t>
+    </dgm:pt>
+    <dgm:pt modelId="{8A1E6972-340C-40D3-9EB6-FA8E9F219BBA}" type="sibTrans" cxnId="{33FB0ED8-592F-4BF4-814B-6EE7435AD0D8}">
+      <dgm:prSet/>
+      <dgm:spPr/>
+      <dgm:t>
+        <a:bodyPr/>
+        <a:lstStyle/>
+        <a:p>
+          <a:endParaRPr lang="en-US"/>
+        </a:p>
+      </dgm:t>
+    </dgm:pt>
+    <dgm:pt modelId="{5EC4A797-C65D-4904-92EE-DC3DD8957FEE}">
+      <dgm:prSet phldrT="[Text]">
+        <dgm:style>
+          <a:lnRef idx="1">
+            <a:schemeClr val="accent2"/>
+          </a:lnRef>
+          <a:fillRef idx="2">
+            <a:schemeClr val="accent2"/>
+          </a:fillRef>
+          <a:effectRef idx="1">
+            <a:schemeClr val="accent2"/>
+          </a:effectRef>
+          <a:fontRef idx="minor">
+            <a:schemeClr val="dk1"/>
+          </a:fontRef>
+        </dgm:style>
+      </dgm:prSet>
+      <dgm:spPr/>
+      <dgm:t>
+        <a:bodyPr/>
+        <a:lstStyle/>
+        <a:p>
+          <a:r>
+            <a:rPr lang="en-US">
+              <a:latin typeface="Segoe UI" panose="020B0502040204020203" pitchFamily="34" charset="0"/>
+              <a:cs typeface="Segoe UI" panose="020B0502040204020203" pitchFamily="34" charset="0"/>
+            </a:rPr>
+            <a:t>Clan Merges</a:t>
+          </a:r>
+        </a:p>
+      </dgm:t>
+    </dgm:pt>
+    <dgm:pt modelId="{887BA171-8648-4E66-B3B2-ED07FF0CA1F3}" type="parTrans" cxnId="{9C091CAB-C715-47D7-8A9D-4814D33CA3BC}">
+      <dgm:prSet/>
+      <dgm:spPr/>
+      <dgm:t>
+        <a:bodyPr/>
+        <a:lstStyle/>
+        <a:p>
+          <a:endParaRPr lang="en-US"/>
+        </a:p>
+      </dgm:t>
+    </dgm:pt>
+    <dgm:pt modelId="{44D97A3E-70EC-4F5E-AA7F-7FF2A135DC99}" type="sibTrans" cxnId="{9C091CAB-C715-47D7-8A9D-4814D33CA3BC}">
+      <dgm:prSet/>
+      <dgm:spPr/>
+      <dgm:t>
+        <a:bodyPr/>
+        <a:lstStyle/>
+        <a:p>
+          <a:endParaRPr lang="en-US"/>
+        </a:p>
+      </dgm:t>
+    </dgm:pt>
+    <dgm:pt modelId="{678F2172-08DA-4E82-976D-020304468E22}">
+      <dgm:prSet phldrT="[Text]">
+        <dgm:style>
+          <a:lnRef idx="1">
+            <a:schemeClr val="accent2"/>
+          </a:lnRef>
+          <a:fillRef idx="2">
+            <a:schemeClr val="accent2"/>
+          </a:fillRef>
+          <a:effectRef idx="1">
+            <a:schemeClr val="accent2"/>
+          </a:effectRef>
+          <a:fontRef idx="minor">
+            <a:schemeClr val="dk1"/>
+          </a:fontRef>
+        </dgm:style>
+      </dgm:prSet>
+      <dgm:spPr/>
+      <dgm:t>
+        <a:bodyPr/>
+        <a:lstStyle/>
+        <a:p>
+          <a:r>
+            <a:rPr lang="en-US">
+              <a:latin typeface="Segoe UI" panose="020B0502040204020203" pitchFamily="34" charset="0"/>
+              <a:cs typeface="Segoe UI" panose="020B0502040204020203" pitchFamily="34" charset="0"/>
+            </a:rPr>
+            <a:t>Clan Power Accumulation</a:t>
+          </a:r>
+        </a:p>
+      </dgm:t>
+    </dgm:pt>
+    <dgm:pt modelId="{1941D1F3-D566-49AC-8E42-82332A8CBA26}" type="parTrans" cxnId="{151E1F4A-167B-441C-B8E9-CD849DFF2E2B}">
+      <dgm:prSet/>
+      <dgm:spPr/>
+      <dgm:t>
+        <a:bodyPr/>
+        <a:lstStyle/>
+        <a:p>
+          <a:endParaRPr lang="en-US"/>
+        </a:p>
+      </dgm:t>
+    </dgm:pt>
+    <dgm:pt modelId="{CCE57D1F-7DEF-4DEC-9718-7B5F66D963CB}" type="sibTrans" cxnId="{151E1F4A-167B-441C-B8E9-CD849DFF2E2B}">
+      <dgm:prSet/>
+      <dgm:spPr/>
+      <dgm:t>
+        <a:bodyPr/>
+        <a:lstStyle/>
+        <a:p>
+          <a:endParaRPr lang="en-US"/>
+        </a:p>
+      </dgm:t>
+    </dgm:pt>
+    <dgm:pt modelId="{6FBAAB93-4A9E-4250-94C4-C51F08693F73}">
+      <dgm:prSet phldrT="[Text]">
+        <dgm:style>
+          <a:lnRef idx="1">
+            <a:schemeClr val="accent2"/>
+          </a:lnRef>
+          <a:fillRef idx="2">
+            <a:schemeClr val="accent2"/>
+          </a:fillRef>
+          <a:effectRef idx="1">
+            <a:schemeClr val="accent2"/>
+          </a:effectRef>
+          <a:fontRef idx="minor">
+            <a:schemeClr val="dk1"/>
+          </a:fontRef>
+        </dgm:style>
+      </dgm:prSet>
+      <dgm:spPr/>
+      <dgm:t>
+        <a:bodyPr/>
+        <a:lstStyle/>
+        <a:p>
+          <a:r>
+            <a:rPr lang="en-US">
+              <a:latin typeface="Segoe UI" panose="020B0502040204020203" pitchFamily="34" charset="0"/>
+              <a:cs typeface="Segoe UI" panose="020B0502040204020203" pitchFamily="34" charset="0"/>
+            </a:rPr>
+            <a:t>Stances and Tribal Isolation Rework</a:t>
+          </a:r>
+        </a:p>
+      </dgm:t>
+    </dgm:pt>
+    <dgm:pt modelId="{4AF21CDE-4C05-41DB-8798-22DD1DA0B6DA}" type="parTrans" cxnId="{F7BA6973-1EFB-4BF7-B3B3-94A26BDCCE42}">
+      <dgm:prSet/>
+      <dgm:spPr/>
+      <dgm:t>
+        <a:bodyPr/>
+        <a:lstStyle/>
+        <a:p>
+          <a:endParaRPr lang="en-US"/>
+        </a:p>
+      </dgm:t>
+    </dgm:pt>
+    <dgm:pt modelId="{5E0FA6FD-908C-4BE6-A92A-8957D6EF3ADD}" type="sibTrans" cxnId="{F7BA6973-1EFB-4BF7-B3B3-94A26BDCCE42}">
+      <dgm:prSet/>
+      <dgm:spPr/>
+      <dgm:t>
+        <a:bodyPr/>
+        <a:lstStyle/>
+        <a:p>
+          <a:endParaRPr lang="en-US"/>
+        </a:p>
+      </dgm:t>
+    </dgm:pt>
     <dgm:pt modelId="{2DF1CDF0-CA04-431C-9952-2B6EA19DD02B}" type="pres">
       <dgm:prSet presAssocID="{AB2EF5AB-9FE9-4FA2-B4C4-8B1F6DB93472}" presName="Name0" presStyleCnt="0">
         <dgm:presLayoutVars>
@@ -4499,7 +4553,7 @@
       <dgm:spPr/>
     </dgm:pt>
     <dgm:pt modelId="{69A3CDE0-A5A5-4357-BA47-1C3DBB727532}" type="pres">
-      <dgm:prSet presAssocID="{C0797502-CB29-4B9B-BA39-6CE91D2CB3EA}" presName="childTextArrow" presStyleLbl="fgAccFollowNode1" presStyleIdx="0" presStyleCnt="31">
+      <dgm:prSet presAssocID="{C0797502-CB29-4B9B-BA39-6CE91D2CB3EA}" presName="childTextArrow" presStyleLbl="fgAccFollowNode1" presStyleIdx="0" presStyleCnt="32">
         <dgm:presLayoutVars>
           <dgm:bulletEnabled val="1"/>
         </dgm:presLayoutVars>
@@ -4514,7 +4568,7 @@
       </dgm:t>
     </dgm:pt>
     <dgm:pt modelId="{B62EBB85-B5AD-4D46-8D45-39685B492787}" type="pres">
-      <dgm:prSet presAssocID="{EE1970B3-C525-4934-87F3-08EE774030D0}" presName="childTextArrow" presStyleLbl="fgAccFollowNode1" presStyleIdx="1" presStyleCnt="31">
+      <dgm:prSet presAssocID="{EE1970B3-C525-4934-87F3-08EE774030D0}" presName="childTextArrow" presStyleLbl="fgAccFollowNode1" presStyleIdx="1" presStyleCnt="32">
         <dgm:presLayoutVars>
           <dgm:bulletEnabled val="1"/>
         </dgm:presLayoutVars>
@@ -4529,7 +4583,7 @@
       </dgm:t>
     </dgm:pt>
     <dgm:pt modelId="{5834CDD8-7CB5-4F1A-9EEB-DBA8C7AE2ABE}" type="pres">
-      <dgm:prSet presAssocID="{73115BE9-C1E4-49E3-9FA3-313E523CE3AD}" presName="childTextArrow" presStyleLbl="fgAccFollowNode1" presStyleIdx="2" presStyleCnt="31">
+      <dgm:prSet presAssocID="{73115BE9-C1E4-49E3-9FA3-313E523CE3AD}" presName="childTextArrow" presStyleLbl="fgAccFollowNode1" presStyleIdx="2" presStyleCnt="32">
         <dgm:presLayoutVars>
           <dgm:bulletEnabled val="1"/>
         </dgm:presLayoutVars>
@@ -4544,7 +4598,7 @@
       </dgm:t>
     </dgm:pt>
     <dgm:pt modelId="{ACB10869-347F-4DF0-9DCB-3EAECF3BAF09}" type="pres">
-      <dgm:prSet presAssocID="{AB3C7262-B429-4512-AA2F-E810A0265EB3}" presName="childTextArrow" presStyleLbl="fgAccFollowNode1" presStyleIdx="3" presStyleCnt="31">
+      <dgm:prSet presAssocID="{AB3C7262-B429-4512-AA2F-E810A0265EB3}" presName="childTextArrow" presStyleLbl="fgAccFollowNode1" presStyleIdx="3" presStyleCnt="32">
         <dgm:presLayoutVars>
           <dgm:bulletEnabled val="1"/>
         </dgm:presLayoutVars>
@@ -4559,7 +4613,7 @@
       </dgm:t>
     </dgm:pt>
     <dgm:pt modelId="{71F320B7-F9D3-4C3F-B10C-684A2A3E98A4}" type="pres">
-      <dgm:prSet presAssocID="{1AAFCA39-F6AE-463D-B48B-8D8738F73533}" presName="childTextArrow" presStyleLbl="fgAccFollowNode1" presStyleIdx="4" presStyleCnt="31">
+      <dgm:prSet presAssocID="{1AAFCA39-F6AE-463D-B48B-8D8738F73533}" presName="childTextArrow" presStyleLbl="fgAccFollowNode1" presStyleIdx="4" presStyleCnt="32">
         <dgm:presLayoutVars>
           <dgm:bulletEnabled val="1"/>
         </dgm:presLayoutVars>
@@ -4607,8 +4661,8 @@
       <dgm:prSet presAssocID="{B71DC928-1AAA-47F4-85B2-86987F4AD5AE}" presName="descendantArrow" presStyleCnt="0"/>
       <dgm:spPr/>
     </dgm:pt>
-    <dgm:pt modelId="{377941FA-BD16-49F9-A1D5-969FBA47D3E7}" type="pres">
-      <dgm:prSet presAssocID="{645EBEA4-9A48-44F2-A6DC-6283F0C82A28}" presName="childTextArrow" presStyleLbl="fgAccFollowNode1" presStyleIdx="5" presStyleCnt="31">
+    <dgm:pt modelId="{C2EA50D8-D477-424D-8F3F-A0F48CF2C983}" type="pres">
+      <dgm:prSet presAssocID="{5EC4A797-C65D-4904-92EE-DC3DD8957FEE}" presName="childTextArrow" presStyleLbl="fgAccFollowNode1" presStyleIdx="5" presStyleCnt="32">
         <dgm:presLayoutVars>
           <dgm:bulletEnabled val="1"/>
         </dgm:presLayoutVars>
@@ -4622,8 +4676,8 @@
         </a:p>
       </dgm:t>
     </dgm:pt>
-    <dgm:pt modelId="{C6B9515E-5D27-4EB8-A136-B9B942485DDD}" type="pres">
-      <dgm:prSet presAssocID="{AE061B13-5A52-40B4-BE6B-DDA9D8056AC0}" presName="childTextArrow" presStyleLbl="fgAccFollowNode1" presStyleIdx="6" presStyleCnt="31">
+    <dgm:pt modelId="{7172A613-81E6-4DC8-875A-DAB0421C03CB}" type="pres">
+      <dgm:prSet presAssocID="{678F2172-08DA-4E82-976D-020304468E22}" presName="childTextArrow" presStyleLbl="fgAccFollowNode1" presStyleIdx="6" presStyleCnt="32">
         <dgm:presLayoutVars>
           <dgm:bulletEnabled val="1"/>
         </dgm:presLayoutVars>
@@ -4637,8 +4691,8 @@
         </a:p>
       </dgm:t>
     </dgm:pt>
-    <dgm:pt modelId="{EEE9E58A-8254-4828-8A94-B1BEEB16D233}" type="pres">
-      <dgm:prSet presAssocID="{0D472D55-F176-4E68-8744-AE2F89297FCA}" presName="childTextArrow" presStyleLbl="fgAccFollowNode1" presStyleIdx="7" presStyleCnt="31">
+    <dgm:pt modelId="{C6B9515E-5D27-4EB8-A136-B9B942485DDD}" type="pres">
+      <dgm:prSet presAssocID="{AE061B13-5A52-40B4-BE6B-DDA9D8056AC0}" presName="childTextArrow" presStyleLbl="fgAccFollowNode1" presStyleIdx="7" presStyleCnt="32">
         <dgm:presLayoutVars>
           <dgm:bulletEnabled val="1"/>
         </dgm:presLayoutVars>
@@ -4652,8 +4706,8 @@
         </a:p>
       </dgm:t>
     </dgm:pt>
-    <dgm:pt modelId="{F319623B-2289-494F-81C7-030F434B6B85}" type="pres">
-      <dgm:prSet presAssocID="{9242B818-C898-40BD-AC09-D623A7D53F0A}" presName="childTextArrow" presStyleLbl="fgAccFollowNode1" presStyleIdx="8" presStyleCnt="31">
+    <dgm:pt modelId="{EEE9E58A-8254-4828-8A94-B1BEEB16D233}" type="pres">
+      <dgm:prSet presAssocID="{0D472D55-F176-4E68-8744-AE2F89297FCA}" presName="childTextArrow" presStyleLbl="fgAccFollowNode1" presStyleIdx="8" presStyleCnt="32">
         <dgm:presLayoutVars>
           <dgm:bulletEnabled val="1"/>
         </dgm:presLayoutVars>
@@ -4667,8 +4721,8 @@
         </a:p>
       </dgm:t>
     </dgm:pt>
-    <dgm:pt modelId="{B5D3F04D-227B-438D-A1FF-E93B3C024CBF}" type="pres">
-      <dgm:prSet presAssocID="{B05AD8C9-C969-4BCF-97D2-AC30C98B83F8}" presName="childTextArrow" presStyleLbl="fgAccFollowNode1" presStyleIdx="9" presStyleCnt="31">
+    <dgm:pt modelId="{F319623B-2289-494F-81C7-030F434B6B85}" type="pres">
+      <dgm:prSet presAssocID="{9242B818-C898-40BD-AC09-D623A7D53F0A}" presName="childTextArrow" presStyleLbl="fgAccFollowNode1" presStyleIdx="9" presStyleCnt="32">
         <dgm:presLayoutVars>
           <dgm:bulletEnabled val="1"/>
         </dgm:presLayoutVars>
@@ -4682,8 +4736,8 @@
         </a:p>
       </dgm:t>
     </dgm:pt>
-    <dgm:pt modelId="{988ACB74-CD14-4710-9EA1-388F36F53165}" type="pres">
-      <dgm:prSet presAssocID="{01330A95-B0F4-4B91-A857-3EF0EEF8FA1B}" presName="childTextArrow" presStyleLbl="fgAccFollowNode1" presStyleIdx="10" presStyleCnt="31">
+    <dgm:pt modelId="{B5D3F04D-227B-438D-A1FF-E93B3C024CBF}" type="pres">
+      <dgm:prSet presAssocID="{B05AD8C9-C969-4BCF-97D2-AC30C98B83F8}" presName="childTextArrow" presStyleLbl="fgAccFollowNode1" presStyleIdx="10" presStyleCnt="32">
         <dgm:presLayoutVars>
           <dgm:bulletEnabled val="1"/>
         </dgm:presLayoutVars>
@@ -4697,42 +4751,8 @@
         </a:p>
       </dgm:t>
     </dgm:pt>
-    <dgm:pt modelId="{70094409-58F8-44AA-972D-F45D3AB12F32}" type="pres">
-      <dgm:prSet presAssocID="{5A52DB2D-29CB-4651-9390-44D21E64BCEC}" presName="sp" presStyleCnt="0"/>
-      <dgm:spPr/>
-    </dgm:pt>
-    <dgm:pt modelId="{2FE0C6AC-E3A9-42BA-9FA4-D9B03A006D5B}" type="pres">
-      <dgm:prSet presAssocID="{A2A3BD78-D004-43DC-B540-ED476CEE9B1B}" presName="arrowAndChildren" presStyleCnt="0"/>
-      <dgm:spPr/>
-    </dgm:pt>
-    <dgm:pt modelId="{92C4159F-9907-49F8-A024-1E206DCB5402}" type="pres">
-      <dgm:prSet presAssocID="{A2A3BD78-D004-43DC-B540-ED476CEE9B1B}" presName="parentTextArrow" presStyleLbl="node1" presStyleIdx="2" presStyleCnt="7"/>
-      <dgm:spPr/>
-      <dgm:t>
-        <a:bodyPr/>
-        <a:lstStyle/>
-        <a:p>
-          <a:endParaRPr lang="en-US"/>
-        </a:p>
-      </dgm:t>
-    </dgm:pt>
-    <dgm:pt modelId="{510F4042-CFA8-416D-BE6C-C642B78DC90A}" type="pres">
-      <dgm:prSet presAssocID="{A2A3BD78-D004-43DC-B540-ED476CEE9B1B}" presName="arrow" presStyleLbl="node1" presStyleIdx="3" presStyleCnt="7"/>
-      <dgm:spPr/>
-      <dgm:t>
-        <a:bodyPr/>
-        <a:lstStyle/>
-        <a:p>
-          <a:endParaRPr lang="en-US"/>
-        </a:p>
-      </dgm:t>
-    </dgm:pt>
-    <dgm:pt modelId="{E287560B-AA37-4248-98D1-208BC344B497}" type="pres">
-      <dgm:prSet presAssocID="{A2A3BD78-D004-43DC-B540-ED476CEE9B1B}" presName="descendantArrow" presStyleCnt="0"/>
-      <dgm:spPr/>
-    </dgm:pt>
-    <dgm:pt modelId="{D1F4EC99-152E-4E55-B0ED-DA5EDD5DB814}" type="pres">
-      <dgm:prSet presAssocID="{3FDA43E8-932A-4464-89E9-5556DC8760F0}" presName="childTextArrow" presStyleLbl="fgAccFollowNode1" presStyleIdx="11" presStyleCnt="31">
+    <dgm:pt modelId="{988ACB74-CD14-4710-9EA1-388F36F53165}" type="pres">
+      <dgm:prSet presAssocID="{01330A95-B0F4-4B91-A857-3EF0EEF8FA1B}" presName="childTextArrow" presStyleLbl="fgAccFollowNode1" presStyleIdx="11" presStyleCnt="32">
         <dgm:presLayoutVars>
           <dgm:bulletEnabled val="1"/>
         </dgm:presLayoutVars>
@@ -4746,8 +4766,42 @@
         </a:p>
       </dgm:t>
     </dgm:pt>
-    <dgm:pt modelId="{DC7D1EE5-01E1-4461-9CB8-3BF362745895}" type="pres">
-      <dgm:prSet presAssocID="{80ECA4D7-F9C7-4EE2-8E4E-30A86C8D568A}" presName="childTextArrow" presStyleLbl="fgAccFollowNode1" presStyleIdx="12" presStyleCnt="31">
+    <dgm:pt modelId="{70094409-58F8-44AA-972D-F45D3AB12F32}" type="pres">
+      <dgm:prSet presAssocID="{5A52DB2D-29CB-4651-9390-44D21E64BCEC}" presName="sp" presStyleCnt="0"/>
+      <dgm:spPr/>
+    </dgm:pt>
+    <dgm:pt modelId="{2FE0C6AC-E3A9-42BA-9FA4-D9B03A006D5B}" type="pres">
+      <dgm:prSet presAssocID="{A2A3BD78-D004-43DC-B540-ED476CEE9B1B}" presName="arrowAndChildren" presStyleCnt="0"/>
+      <dgm:spPr/>
+    </dgm:pt>
+    <dgm:pt modelId="{92C4159F-9907-49F8-A024-1E206DCB5402}" type="pres">
+      <dgm:prSet presAssocID="{A2A3BD78-D004-43DC-B540-ED476CEE9B1B}" presName="parentTextArrow" presStyleLbl="node1" presStyleIdx="2" presStyleCnt="7"/>
+      <dgm:spPr/>
+      <dgm:t>
+        <a:bodyPr/>
+        <a:lstStyle/>
+        <a:p>
+          <a:endParaRPr lang="en-US"/>
+        </a:p>
+      </dgm:t>
+    </dgm:pt>
+    <dgm:pt modelId="{510F4042-CFA8-416D-BE6C-C642B78DC90A}" type="pres">
+      <dgm:prSet presAssocID="{A2A3BD78-D004-43DC-B540-ED476CEE9B1B}" presName="arrow" presStyleLbl="node1" presStyleIdx="3" presStyleCnt="7"/>
+      <dgm:spPr/>
+      <dgm:t>
+        <a:bodyPr/>
+        <a:lstStyle/>
+        <a:p>
+          <a:endParaRPr lang="en-US"/>
+        </a:p>
+      </dgm:t>
+    </dgm:pt>
+    <dgm:pt modelId="{E287560B-AA37-4248-98D1-208BC344B497}" type="pres">
+      <dgm:prSet presAssocID="{A2A3BD78-D004-43DC-B540-ED476CEE9B1B}" presName="descendantArrow" presStyleCnt="0"/>
+      <dgm:spPr/>
+    </dgm:pt>
+    <dgm:pt modelId="{D1F4EC99-152E-4E55-B0ED-DA5EDD5DB814}" type="pres">
+      <dgm:prSet presAssocID="{3FDA43E8-932A-4464-89E9-5556DC8760F0}" presName="childTextArrow" presStyleLbl="fgAccFollowNode1" presStyleIdx="12" presStyleCnt="32">
         <dgm:presLayoutVars>
           <dgm:bulletEnabled val="1"/>
         </dgm:presLayoutVars>
@@ -4761,8 +4815,8 @@
         </a:p>
       </dgm:t>
     </dgm:pt>
-    <dgm:pt modelId="{12D2F38D-99D0-42E9-81C4-65811361A936}" type="pres">
-      <dgm:prSet presAssocID="{40C0F2F7-47D4-4483-98EA-235FD052053A}" presName="childTextArrow" presStyleLbl="fgAccFollowNode1" presStyleIdx="13" presStyleCnt="31">
+    <dgm:pt modelId="{D4A29C16-17DB-4FD7-8EDE-7D619D7E5F2E}" type="pres">
+      <dgm:prSet presAssocID="{6FBAAB93-4A9E-4250-94C4-C51F08693F73}" presName="childTextArrow" presStyleLbl="fgAccFollowNode1" presStyleIdx="13" presStyleCnt="32">
         <dgm:presLayoutVars>
           <dgm:bulletEnabled val="1"/>
         </dgm:presLayoutVars>
@@ -4776,8 +4830,8 @@
         </a:p>
       </dgm:t>
     </dgm:pt>
-    <dgm:pt modelId="{1E9BE2A3-2E5A-4F7C-8D81-7FBA8A8E0E12}" type="pres">
-      <dgm:prSet presAssocID="{801A5BA4-012D-4F88-B467-969D819E55C8}" presName="childTextArrow" presStyleLbl="fgAccFollowNode1" presStyleIdx="14" presStyleCnt="31">
+    <dgm:pt modelId="{A604AA52-D30E-4CD8-8EB9-0A1D6E4BC968}" type="pres">
+      <dgm:prSet presAssocID="{58DF0C6B-11CD-4B6A-BDA3-DC805C43D711}" presName="childTextArrow" presStyleLbl="fgAccFollowNode1" presStyleIdx="14" presStyleCnt="32">
         <dgm:presLayoutVars>
           <dgm:bulletEnabled val="1"/>
         </dgm:presLayoutVars>
@@ -4791,8 +4845,8 @@
         </a:p>
       </dgm:t>
     </dgm:pt>
-    <dgm:pt modelId="{B1605C27-43E9-46BB-98E4-CACEE8C4DAE9}" type="pres">
-      <dgm:prSet presAssocID="{F9EF35E5-6440-4F2C-9AB5-CFDD748BAD21}" presName="childTextArrow" presStyleLbl="fgAccFollowNode1" presStyleIdx="15" presStyleCnt="31">
+    <dgm:pt modelId="{DC7D1EE5-01E1-4461-9CB8-3BF362745895}" type="pres">
+      <dgm:prSet presAssocID="{80ECA4D7-F9C7-4EE2-8E4E-30A86C8D568A}" presName="childTextArrow" presStyleLbl="fgAccFollowNode1" presStyleIdx="15" presStyleCnt="32">
         <dgm:presLayoutVars>
           <dgm:bulletEnabled val="1"/>
         </dgm:presLayoutVars>
@@ -4806,8 +4860,8 @@
         </a:p>
       </dgm:t>
     </dgm:pt>
-    <dgm:pt modelId="{0FD453E8-E68B-4ED7-8F80-67B74B27F4A5}" type="pres">
-      <dgm:prSet presAssocID="{71431A4B-3C89-4FB7-ABD3-71CC53DCE821}" presName="childTextArrow" presStyleLbl="fgAccFollowNode1" presStyleIdx="16" presStyleCnt="31">
+    <dgm:pt modelId="{12D2F38D-99D0-42E9-81C4-65811361A936}" type="pres">
+      <dgm:prSet presAssocID="{40C0F2F7-47D4-4483-98EA-235FD052053A}" presName="childTextArrow" presStyleLbl="fgAccFollowNode1" presStyleIdx="16" presStyleCnt="32">
         <dgm:presLayoutVars>
           <dgm:bulletEnabled val="1"/>
         </dgm:presLayoutVars>
@@ -4821,42 +4875,8 @@
         </a:p>
       </dgm:t>
     </dgm:pt>
-    <dgm:pt modelId="{D8598128-5BD2-482B-9D6B-C74916184E79}" type="pres">
-      <dgm:prSet presAssocID="{C27A4883-C604-49F9-BA33-AE9DAA4DD2C4}" presName="sp" presStyleCnt="0"/>
-      <dgm:spPr/>
-    </dgm:pt>
-    <dgm:pt modelId="{418D62CA-026C-40EE-9930-FFF89C7D593D}" type="pres">
-      <dgm:prSet presAssocID="{B690BB27-E0AC-4648-86F2-8443C1F17F0B}" presName="arrowAndChildren" presStyleCnt="0"/>
-      <dgm:spPr/>
-    </dgm:pt>
-    <dgm:pt modelId="{5F820664-FD53-47A6-9E84-FEF2FC82C11C}" type="pres">
-      <dgm:prSet presAssocID="{B690BB27-E0AC-4648-86F2-8443C1F17F0B}" presName="parentTextArrow" presStyleLbl="node1" presStyleIdx="3" presStyleCnt="7"/>
-      <dgm:spPr/>
-      <dgm:t>
-        <a:bodyPr/>
-        <a:lstStyle/>
-        <a:p>
-          <a:endParaRPr lang="en-US"/>
-        </a:p>
-      </dgm:t>
-    </dgm:pt>
-    <dgm:pt modelId="{73B72A02-0ECA-44A7-A37D-1B493992778F}" type="pres">
-      <dgm:prSet presAssocID="{B690BB27-E0AC-4648-86F2-8443C1F17F0B}" presName="arrow" presStyleLbl="node1" presStyleIdx="4" presStyleCnt="7"/>
-      <dgm:spPr/>
-      <dgm:t>
-        <a:bodyPr/>
-        <a:lstStyle/>
-        <a:p>
-          <a:endParaRPr lang="en-US"/>
-        </a:p>
-      </dgm:t>
-    </dgm:pt>
-    <dgm:pt modelId="{1A1CE1C7-EA1B-470B-9FC1-31C6378F6DE2}" type="pres">
-      <dgm:prSet presAssocID="{B690BB27-E0AC-4648-86F2-8443C1F17F0B}" presName="descendantArrow" presStyleCnt="0"/>
-      <dgm:spPr/>
-    </dgm:pt>
-    <dgm:pt modelId="{4BD9F2FC-C4C1-416D-96CF-01ED6B8F5B82}" type="pres">
-      <dgm:prSet presAssocID="{C58336F9-67FC-416D-8312-E865894B3FF4}" presName="childTextArrow" presStyleLbl="fgAccFollowNode1" presStyleIdx="17" presStyleCnt="31">
+    <dgm:pt modelId="{B1605C27-43E9-46BB-98E4-CACEE8C4DAE9}" type="pres">
+      <dgm:prSet presAssocID="{F9EF35E5-6440-4F2C-9AB5-CFDD748BAD21}" presName="childTextArrow" presStyleLbl="fgAccFollowNode1" presStyleIdx="17" presStyleCnt="32">
         <dgm:presLayoutVars>
           <dgm:bulletEnabled val="1"/>
         </dgm:presLayoutVars>
@@ -4870,8 +4890,8 @@
         </a:p>
       </dgm:t>
     </dgm:pt>
-    <dgm:pt modelId="{5F44BA6B-4649-4DC2-9FCB-1546C0D6770A}" type="pres">
-      <dgm:prSet presAssocID="{D45239CA-8359-47EB-A6BF-263B95853D00}" presName="childTextArrow" presStyleLbl="fgAccFollowNode1" presStyleIdx="18" presStyleCnt="31">
+    <dgm:pt modelId="{0FD453E8-E68B-4ED7-8F80-67B74B27F4A5}" type="pres">
+      <dgm:prSet presAssocID="{71431A4B-3C89-4FB7-ABD3-71CC53DCE821}" presName="childTextArrow" presStyleLbl="fgAccFollowNode1" presStyleIdx="18" presStyleCnt="32">
         <dgm:presLayoutVars>
           <dgm:bulletEnabled val="1"/>
         </dgm:presLayoutVars>
@@ -4885,8 +4905,42 @@
         </a:p>
       </dgm:t>
     </dgm:pt>
-    <dgm:pt modelId="{B677A5FE-3E7C-437B-AA3D-6BAC41A7C0B2}" type="pres">
-      <dgm:prSet presAssocID="{54DD3199-8DFE-4D9C-A66C-0EB0DCACE878}" presName="childTextArrow" presStyleLbl="fgAccFollowNode1" presStyleIdx="19" presStyleCnt="31">
+    <dgm:pt modelId="{D8598128-5BD2-482B-9D6B-C74916184E79}" type="pres">
+      <dgm:prSet presAssocID="{C27A4883-C604-49F9-BA33-AE9DAA4DD2C4}" presName="sp" presStyleCnt="0"/>
+      <dgm:spPr/>
+    </dgm:pt>
+    <dgm:pt modelId="{418D62CA-026C-40EE-9930-FFF89C7D593D}" type="pres">
+      <dgm:prSet presAssocID="{B690BB27-E0AC-4648-86F2-8443C1F17F0B}" presName="arrowAndChildren" presStyleCnt="0"/>
+      <dgm:spPr/>
+    </dgm:pt>
+    <dgm:pt modelId="{5F820664-FD53-47A6-9E84-FEF2FC82C11C}" type="pres">
+      <dgm:prSet presAssocID="{B690BB27-E0AC-4648-86F2-8443C1F17F0B}" presName="parentTextArrow" presStyleLbl="node1" presStyleIdx="3" presStyleCnt="7"/>
+      <dgm:spPr/>
+      <dgm:t>
+        <a:bodyPr/>
+        <a:lstStyle/>
+        <a:p>
+          <a:endParaRPr lang="en-US"/>
+        </a:p>
+      </dgm:t>
+    </dgm:pt>
+    <dgm:pt modelId="{73B72A02-0ECA-44A7-A37D-1B493992778F}" type="pres">
+      <dgm:prSet presAssocID="{B690BB27-E0AC-4648-86F2-8443C1F17F0B}" presName="arrow" presStyleLbl="node1" presStyleIdx="4" presStyleCnt="7"/>
+      <dgm:spPr/>
+      <dgm:t>
+        <a:bodyPr/>
+        <a:lstStyle/>
+        <a:p>
+          <a:endParaRPr lang="en-US"/>
+        </a:p>
+      </dgm:t>
+    </dgm:pt>
+    <dgm:pt modelId="{1A1CE1C7-EA1B-470B-9FC1-31C6378F6DE2}" type="pres">
+      <dgm:prSet presAssocID="{B690BB27-E0AC-4648-86F2-8443C1F17F0B}" presName="descendantArrow" presStyleCnt="0"/>
+      <dgm:spPr/>
+    </dgm:pt>
+    <dgm:pt modelId="{4BD9F2FC-C4C1-416D-96CF-01ED6B8F5B82}" type="pres">
+      <dgm:prSet presAssocID="{C58336F9-67FC-416D-8312-E865894B3FF4}" presName="childTextArrow" presStyleLbl="fgAccFollowNode1" presStyleIdx="19" presStyleCnt="32">
         <dgm:presLayoutVars>
           <dgm:bulletEnabled val="1"/>
         </dgm:presLayoutVars>
@@ -4900,8 +4954,8 @@
         </a:p>
       </dgm:t>
     </dgm:pt>
-    <dgm:pt modelId="{E363E9BB-A42E-4B8E-89DA-4C7ACBA49209}" type="pres">
-      <dgm:prSet presAssocID="{0B3750F0-71B6-490B-83CC-8A7C143F0308}" presName="childTextArrow" presStyleLbl="fgAccFollowNode1" presStyleIdx="20" presStyleCnt="31">
+    <dgm:pt modelId="{5F44BA6B-4649-4DC2-9FCB-1546C0D6770A}" type="pres">
+      <dgm:prSet presAssocID="{D45239CA-8359-47EB-A6BF-263B95853D00}" presName="childTextArrow" presStyleLbl="fgAccFollowNode1" presStyleIdx="20" presStyleCnt="32">
         <dgm:presLayoutVars>
           <dgm:bulletEnabled val="1"/>
         </dgm:presLayoutVars>
@@ -4915,8 +4969,8 @@
         </a:p>
       </dgm:t>
     </dgm:pt>
-    <dgm:pt modelId="{77CB07A7-36EB-416C-B677-823179EDD39E}" type="pres">
-      <dgm:prSet presAssocID="{22EC05A6-40FC-4F3F-9FD1-D0D3863AA82A}" presName="childTextArrow" presStyleLbl="fgAccFollowNode1" presStyleIdx="21" presStyleCnt="31">
+    <dgm:pt modelId="{B677A5FE-3E7C-437B-AA3D-6BAC41A7C0B2}" type="pres">
+      <dgm:prSet presAssocID="{54DD3199-8DFE-4D9C-A66C-0EB0DCACE878}" presName="childTextArrow" presStyleLbl="fgAccFollowNode1" presStyleIdx="21" presStyleCnt="32">
         <dgm:presLayoutVars>
           <dgm:bulletEnabled val="1"/>
         </dgm:presLayoutVars>
@@ -4930,8 +4984,8 @@
         </a:p>
       </dgm:t>
     </dgm:pt>
-    <dgm:pt modelId="{516175B2-2ABA-4643-A657-11B0552F6DC6}" type="pres">
-      <dgm:prSet presAssocID="{C3834693-006B-4757-AB97-E44C715B2C6F}" presName="childTextArrow" presStyleLbl="fgAccFollowNode1" presStyleIdx="22" presStyleCnt="31">
+    <dgm:pt modelId="{E363E9BB-A42E-4B8E-89DA-4C7ACBA49209}" type="pres">
+      <dgm:prSet presAssocID="{0B3750F0-71B6-490B-83CC-8A7C143F0308}" presName="childTextArrow" presStyleLbl="fgAccFollowNode1" presStyleIdx="22" presStyleCnt="32">
         <dgm:presLayoutVars>
           <dgm:bulletEnabled val="1"/>
         </dgm:presLayoutVars>
@@ -4945,42 +4999,8 @@
         </a:p>
       </dgm:t>
     </dgm:pt>
-    <dgm:pt modelId="{99F0C881-1ACE-4866-BEA9-FE36476CD260}" type="pres">
-      <dgm:prSet presAssocID="{8E77D4E2-20B1-4B7B-9F03-7BCD17287633}" presName="sp" presStyleCnt="0"/>
-      <dgm:spPr/>
-    </dgm:pt>
-    <dgm:pt modelId="{DA7C3525-37E0-490D-A242-CC971E14D2F5}" type="pres">
-      <dgm:prSet presAssocID="{C72F5594-5C51-4D43-9E6F-72CB9793398A}" presName="arrowAndChildren" presStyleCnt="0"/>
-      <dgm:spPr/>
-    </dgm:pt>
-    <dgm:pt modelId="{65C115F7-0047-45AC-B82C-0F818E9ED500}" type="pres">
-      <dgm:prSet presAssocID="{C72F5594-5C51-4D43-9E6F-72CB9793398A}" presName="parentTextArrow" presStyleLbl="node1" presStyleIdx="4" presStyleCnt="7"/>
-      <dgm:spPr/>
-      <dgm:t>
-        <a:bodyPr/>
-        <a:lstStyle/>
-        <a:p>
-          <a:endParaRPr lang="en-US"/>
-        </a:p>
-      </dgm:t>
-    </dgm:pt>
-    <dgm:pt modelId="{A1B9C31A-1156-4C51-9BA3-49306759E255}" type="pres">
-      <dgm:prSet presAssocID="{C72F5594-5C51-4D43-9E6F-72CB9793398A}" presName="arrow" presStyleLbl="node1" presStyleIdx="5" presStyleCnt="7"/>
-      <dgm:spPr/>
-      <dgm:t>
-        <a:bodyPr/>
-        <a:lstStyle/>
-        <a:p>
-          <a:endParaRPr lang="en-US"/>
-        </a:p>
-      </dgm:t>
-    </dgm:pt>
-    <dgm:pt modelId="{CA1832D4-D1D7-4EE3-98F2-EF99ECE6C65B}" type="pres">
-      <dgm:prSet presAssocID="{C72F5594-5C51-4D43-9E6F-72CB9793398A}" presName="descendantArrow" presStyleCnt="0"/>
-      <dgm:spPr/>
-    </dgm:pt>
-    <dgm:pt modelId="{767A8E6C-16DC-495B-A27A-AB2EBB9B3571}" type="pres">
-      <dgm:prSet presAssocID="{5926E5D3-2314-4801-BEB2-91BF4162BF42}" presName="childTextArrow" presStyleLbl="fgAccFollowNode1" presStyleIdx="23" presStyleCnt="31">
+    <dgm:pt modelId="{516175B2-2ABA-4643-A657-11B0552F6DC6}" type="pres">
+      <dgm:prSet presAssocID="{C3834693-006B-4757-AB97-E44C715B2C6F}" presName="childTextArrow" presStyleLbl="fgAccFollowNode1" presStyleIdx="23" presStyleCnt="32">
         <dgm:presLayoutVars>
           <dgm:bulletEnabled val="1"/>
         </dgm:presLayoutVars>
@@ -4994,8 +5014,42 @@
         </a:p>
       </dgm:t>
     </dgm:pt>
-    <dgm:pt modelId="{0242FE30-E3B6-496D-90F0-3EEA0A2B0289}" type="pres">
-      <dgm:prSet presAssocID="{2DC5589D-76A5-4044-A73F-FDF59398BBFF}" presName="childTextArrow" presStyleLbl="fgAccFollowNode1" presStyleIdx="24" presStyleCnt="31">
+    <dgm:pt modelId="{99F0C881-1ACE-4866-BEA9-FE36476CD260}" type="pres">
+      <dgm:prSet presAssocID="{8E77D4E2-20B1-4B7B-9F03-7BCD17287633}" presName="sp" presStyleCnt="0"/>
+      <dgm:spPr/>
+    </dgm:pt>
+    <dgm:pt modelId="{DA7C3525-37E0-490D-A242-CC971E14D2F5}" type="pres">
+      <dgm:prSet presAssocID="{C72F5594-5C51-4D43-9E6F-72CB9793398A}" presName="arrowAndChildren" presStyleCnt="0"/>
+      <dgm:spPr/>
+    </dgm:pt>
+    <dgm:pt modelId="{65C115F7-0047-45AC-B82C-0F818E9ED500}" type="pres">
+      <dgm:prSet presAssocID="{C72F5594-5C51-4D43-9E6F-72CB9793398A}" presName="parentTextArrow" presStyleLbl="node1" presStyleIdx="4" presStyleCnt="7"/>
+      <dgm:spPr/>
+      <dgm:t>
+        <a:bodyPr/>
+        <a:lstStyle/>
+        <a:p>
+          <a:endParaRPr lang="en-US"/>
+        </a:p>
+      </dgm:t>
+    </dgm:pt>
+    <dgm:pt modelId="{A1B9C31A-1156-4C51-9BA3-49306759E255}" type="pres">
+      <dgm:prSet presAssocID="{C72F5594-5C51-4D43-9E6F-72CB9793398A}" presName="arrow" presStyleLbl="node1" presStyleIdx="5" presStyleCnt="7"/>
+      <dgm:spPr/>
+      <dgm:t>
+        <a:bodyPr/>
+        <a:lstStyle/>
+        <a:p>
+          <a:endParaRPr lang="en-US"/>
+        </a:p>
+      </dgm:t>
+    </dgm:pt>
+    <dgm:pt modelId="{CA1832D4-D1D7-4EE3-98F2-EF99ECE6C65B}" type="pres">
+      <dgm:prSet presAssocID="{C72F5594-5C51-4D43-9E6F-72CB9793398A}" presName="descendantArrow" presStyleCnt="0"/>
+      <dgm:spPr/>
+    </dgm:pt>
+    <dgm:pt modelId="{767A8E6C-16DC-495B-A27A-AB2EBB9B3571}" type="pres">
+      <dgm:prSet presAssocID="{5926E5D3-2314-4801-BEB2-91BF4162BF42}" presName="childTextArrow" presStyleLbl="fgAccFollowNode1" presStyleIdx="24" presStyleCnt="32">
         <dgm:presLayoutVars>
           <dgm:bulletEnabled val="1"/>
         </dgm:presLayoutVars>
@@ -5009,8 +5063,8 @@
         </a:p>
       </dgm:t>
     </dgm:pt>
-    <dgm:pt modelId="{2FB1D835-27A6-4EBB-A60C-5C5F3B21C117}" type="pres">
-      <dgm:prSet presAssocID="{7D8B9571-F3C6-4FB7-87FA-DB85E3C23E9A}" presName="childTextArrow" presStyleLbl="fgAccFollowNode1" presStyleIdx="25" presStyleCnt="31">
+    <dgm:pt modelId="{0242FE30-E3B6-496D-90F0-3EEA0A2B0289}" type="pres">
+      <dgm:prSet presAssocID="{2DC5589D-76A5-4044-A73F-FDF59398BBFF}" presName="childTextArrow" presStyleLbl="fgAccFollowNode1" presStyleIdx="25" presStyleCnt="32">
         <dgm:presLayoutVars>
           <dgm:bulletEnabled val="1"/>
         </dgm:presLayoutVars>
@@ -5024,8 +5078,8 @@
         </a:p>
       </dgm:t>
     </dgm:pt>
-    <dgm:pt modelId="{0E925631-7B9D-4638-88EE-A96D480AC529}" type="pres">
-      <dgm:prSet presAssocID="{BEF938CE-96E2-46A4-8F89-B4E7F9AA3440}" presName="childTextArrow" presStyleLbl="fgAccFollowNode1" presStyleIdx="26" presStyleCnt="31">
+    <dgm:pt modelId="{2FB1D835-27A6-4EBB-A60C-5C5F3B21C117}" type="pres">
+      <dgm:prSet presAssocID="{7D8B9571-F3C6-4FB7-87FA-DB85E3C23E9A}" presName="childTextArrow" presStyleLbl="fgAccFollowNode1" presStyleIdx="26" presStyleCnt="32">
         <dgm:presLayoutVars>
           <dgm:bulletEnabled val="1"/>
         </dgm:presLayoutVars>
@@ -5039,42 +5093,8 @@
         </a:p>
       </dgm:t>
     </dgm:pt>
-    <dgm:pt modelId="{37D725DC-15FD-4EC8-A497-7368EAD5F083}" type="pres">
-      <dgm:prSet presAssocID="{9EBA5CAB-5CC1-4F34-B1BA-63CCDF058BB4}" presName="sp" presStyleCnt="0"/>
-      <dgm:spPr/>
-    </dgm:pt>
-    <dgm:pt modelId="{6E8F4D4A-A328-465C-8498-06D807FDF9EC}" type="pres">
-      <dgm:prSet presAssocID="{E4A8C87C-D779-4CED-8887-9B6549780D26}" presName="arrowAndChildren" presStyleCnt="0"/>
-      <dgm:spPr/>
-    </dgm:pt>
-    <dgm:pt modelId="{EB868BD6-2F00-439A-ACEC-1F419EFEDEBB}" type="pres">
-      <dgm:prSet presAssocID="{E4A8C87C-D779-4CED-8887-9B6549780D26}" presName="parentTextArrow" presStyleLbl="node1" presStyleIdx="5" presStyleCnt="7"/>
-      <dgm:spPr/>
-      <dgm:t>
-        <a:bodyPr/>
-        <a:lstStyle/>
-        <a:p>
-          <a:endParaRPr lang="en-US"/>
-        </a:p>
-      </dgm:t>
-    </dgm:pt>
-    <dgm:pt modelId="{3D3C0266-BBF9-441C-BEFD-769ED1F9C02C}" type="pres">
-      <dgm:prSet presAssocID="{E4A8C87C-D779-4CED-8887-9B6549780D26}" presName="arrow" presStyleLbl="node1" presStyleIdx="6" presStyleCnt="7"/>
-      <dgm:spPr/>
-      <dgm:t>
-        <a:bodyPr/>
-        <a:lstStyle/>
-        <a:p>
-          <a:endParaRPr lang="en-US"/>
-        </a:p>
-      </dgm:t>
-    </dgm:pt>
-    <dgm:pt modelId="{96CB06E3-CCF2-4487-BAFF-232792282C34}" type="pres">
-      <dgm:prSet presAssocID="{E4A8C87C-D779-4CED-8887-9B6549780D26}" presName="descendantArrow" presStyleCnt="0"/>
-      <dgm:spPr/>
-    </dgm:pt>
-    <dgm:pt modelId="{4CEA73B4-9810-4D3B-B0E0-49C2694AE51E}" type="pres">
-      <dgm:prSet presAssocID="{FBB1B63D-02A8-446B-AE2E-138B030CB20B}" presName="childTextArrow" presStyleLbl="fgAccFollowNode1" presStyleIdx="27" presStyleCnt="31">
+    <dgm:pt modelId="{0E925631-7B9D-4638-88EE-A96D480AC529}" type="pres">
+      <dgm:prSet presAssocID="{BEF938CE-96E2-46A4-8F89-B4E7F9AA3440}" presName="childTextArrow" presStyleLbl="fgAccFollowNode1" presStyleIdx="27" presStyleCnt="32">
         <dgm:presLayoutVars>
           <dgm:bulletEnabled val="1"/>
         </dgm:presLayoutVars>
@@ -5088,8 +5108,42 @@
         </a:p>
       </dgm:t>
     </dgm:pt>
-    <dgm:pt modelId="{176BB967-85CF-4B86-9C46-CA14810665F5}" type="pres">
-      <dgm:prSet presAssocID="{72203140-6BF8-42B7-9D41-CC6371AEA6A3}" presName="childTextArrow" presStyleLbl="fgAccFollowNode1" presStyleIdx="28" presStyleCnt="31">
+    <dgm:pt modelId="{37D725DC-15FD-4EC8-A497-7368EAD5F083}" type="pres">
+      <dgm:prSet presAssocID="{9EBA5CAB-5CC1-4F34-B1BA-63CCDF058BB4}" presName="sp" presStyleCnt="0"/>
+      <dgm:spPr/>
+    </dgm:pt>
+    <dgm:pt modelId="{6E8F4D4A-A328-465C-8498-06D807FDF9EC}" type="pres">
+      <dgm:prSet presAssocID="{E4A8C87C-D779-4CED-8887-9B6549780D26}" presName="arrowAndChildren" presStyleCnt="0"/>
+      <dgm:spPr/>
+    </dgm:pt>
+    <dgm:pt modelId="{EB868BD6-2F00-439A-ACEC-1F419EFEDEBB}" type="pres">
+      <dgm:prSet presAssocID="{E4A8C87C-D779-4CED-8887-9B6549780D26}" presName="parentTextArrow" presStyleLbl="node1" presStyleIdx="5" presStyleCnt="7"/>
+      <dgm:spPr/>
+      <dgm:t>
+        <a:bodyPr/>
+        <a:lstStyle/>
+        <a:p>
+          <a:endParaRPr lang="en-US"/>
+        </a:p>
+      </dgm:t>
+    </dgm:pt>
+    <dgm:pt modelId="{3D3C0266-BBF9-441C-BEFD-769ED1F9C02C}" type="pres">
+      <dgm:prSet presAssocID="{E4A8C87C-D779-4CED-8887-9B6549780D26}" presName="arrow" presStyleLbl="node1" presStyleIdx="6" presStyleCnt="7"/>
+      <dgm:spPr/>
+      <dgm:t>
+        <a:bodyPr/>
+        <a:lstStyle/>
+        <a:p>
+          <a:endParaRPr lang="en-US"/>
+        </a:p>
+      </dgm:t>
+    </dgm:pt>
+    <dgm:pt modelId="{96CB06E3-CCF2-4487-BAFF-232792282C34}" type="pres">
+      <dgm:prSet presAssocID="{E4A8C87C-D779-4CED-8887-9B6549780D26}" presName="descendantArrow" presStyleCnt="0"/>
+      <dgm:spPr/>
+    </dgm:pt>
+    <dgm:pt modelId="{4CEA73B4-9810-4D3B-B0E0-49C2694AE51E}" type="pres">
+      <dgm:prSet presAssocID="{FBB1B63D-02A8-446B-AE2E-138B030CB20B}" presName="childTextArrow" presStyleLbl="fgAccFollowNode1" presStyleIdx="28" presStyleCnt="32">
         <dgm:presLayoutVars>
           <dgm:bulletEnabled val="1"/>
         </dgm:presLayoutVars>
@@ -5103,8 +5157,8 @@
         </a:p>
       </dgm:t>
     </dgm:pt>
-    <dgm:pt modelId="{5E07C81E-B689-4E03-82E3-A5C4E5EC27AD}" type="pres">
-      <dgm:prSet presAssocID="{349FF3AC-168D-41F4-8506-87226E2D4596}" presName="childTextArrow" presStyleLbl="fgAccFollowNode1" presStyleIdx="29" presStyleCnt="31">
+    <dgm:pt modelId="{176BB967-85CF-4B86-9C46-CA14810665F5}" type="pres">
+      <dgm:prSet presAssocID="{72203140-6BF8-42B7-9D41-CC6371AEA6A3}" presName="childTextArrow" presStyleLbl="fgAccFollowNode1" presStyleIdx="29" presStyleCnt="32">
         <dgm:presLayoutVars>
           <dgm:bulletEnabled val="1"/>
         </dgm:presLayoutVars>
@@ -5118,8 +5172,8 @@
         </a:p>
       </dgm:t>
     </dgm:pt>
-    <dgm:pt modelId="{12A2AD38-0FDF-4127-9334-C7A73083828C}" type="pres">
-      <dgm:prSet presAssocID="{E0CFE967-6FAB-47CB-A32A-D6C1AB7EB668}" presName="childTextArrow" presStyleLbl="fgAccFollowNode1" presStyleIdx="30" presStyleCnt="31">
+    <dgm:pt modelId="{5E07C81E-B689-4E03-82E3-A5C4E5EC27AD}" type="pres">
+      <dgm:prSet presAssocID="{349FF3AC-168D-41F4-8506-87226E2D4596}" presName="childTextArrow" presStyleLbl="fgAccFollowNode1" presStyleIdx="30" presStyleCnt="32">
         <dgm:presLayoutVars>
           <dgm:bulletEnabled val="1"/>
         </dgm:presLayoutVars>
@@ -5133,154 +5187,172 @@
         </a:p>
       </dgm:t>
     </dgm:pt>
+    <dgm:pt modelId="{12A2AD38-0FDF-4127-9334-C7A73083828C}" type="pres">
+      <dgm:prSet presAssocID="{E0CFE967-6FAB-47CB-A32A-D6C1AB7EB668}" presName="childTextArrow" presStyleLbl="fgAccFollowNode1" presStyleIdx="31" presStyleCnt="32">
+        <dgm:presLayoutVars>
+          <dgm:bulletEnabled val="1"/>
+        </dgm:presLayoutVars>
+      </dgm:prSet>
+      <dgm:spPr/>
+      <dgm:t>
+        <a:bodyPr/>
+        <a:lstStyle/>
+        <a:p>
+          <a:endParaRPr lang="en-US"/>
+        </a:p>
+      </dgm:t>
+    </dgm:pt>
   </dgm:ptLst>
   <dgm:cxnLst>
+    <dgm:cxn modelId="{8ABE607A-7CFC-40C8-BD68-E3BF08A275DD}" type="presOf" srcId="{0B3750F0-71B6-490B-83CC-8A7C143F0308}" destId="{E363E9BB-A42E-4B8E-89DA-4C7ACBA49209}" srcOrd="0" destOrd="0" presId="urn:microsoft.com/office/officeart/2005/8/layout/process4"/>
+    <dgm:cxn modelId="{75AC08DC-AED9-41CD-B44F-CC8D432CF9DF}" srcId="{B71DC928-1AAA-47F4-85B2-86987F4AD5AE}" destId="{01330A95-B0F4-4B91-A857-3EF0EEF8FA1B}" srcOrd="6" destOrd="0" parTransId="{607BF895-DC28-409C-9B1C-D2FEFBCF5052}" sibTransId="{B6C936DD-E13E-4269-82D3-9E943E9A3133}"/>
+    <dgm:cxn modelId="{897549B3-6602-4835-9A1C-A4BE99B5FA89}" type="presOf" srcId="{EE1970B3-C525-4934-87F3-08EE774030D0}" destId="{B62EBB85-B5AD-4D46-8D45-39685B492787}" srcOrd="0" destOrd="0" presId="urn:microsoft.com/office/officeart/2005/8/layout/process4"/>
+    <dgm:cxn modelId="{C402CA91-D6FB-4D6B-89A1-A3F78F55188E}" srcId="{1735024D-74F9-434C-885F-030F35B6E51B}" destId="{AB3C7262-B429-4512-AA2F-E810A0265EB3}" srcOrd="3" destOrd="0" parTransId="{11695D0F-61FE-493E-AA8E-A697CD6E6696}" sibTransId="{AFDF2807-B827-4770-B4B2-0EF9D442D311}"/>
+    <dgm:cxn modelId="{F0E8DDE7-51B8-425C-A567-79CD854ED933}" type="presOf" srcId="{40C0F2F7-47D4-4483-98EA-235FD052053A}" destId="{12D2F38D-99D0-42E9-81C4-65811361A936}" srcOrd="0" destOrd="0" presId="urn:microsoft.com/office/officeart/2005/8/layout/process4"/>
+    <dgm:cxn modelId="{C37A5353-0920-4A54-8960-B3F239792ABC}" srcId="{C72F5594-5C51-4D43-9E6F-72CB9793398A}" destId="{2DC5589D-76A5-4044-A73F-FDF59398BBFF}" srcOrd="1" destOrd="0" parTransId="{158833B9-3CF4-4EBE-BA18-C9B4226056D3}" sibTransId="{F7DDA5F3-1251-4B0D-A303-8DF504183B45}"/>
+    <dgm:cxn modelId="{5281DC35-FC90-4B3E-B83D-233D9A76C0BE}" type="presOf" srcId="{01330A95-B0F4-4B91-A857-3EF0EEF8FA1B}" destId="{988ACB74-CD14-4710-9EA1-388F36F53165}" srcOrd="0" destOrd="0" presId="urn:microsoft.com/office/officeart/2005/8/layout/process4"/>
+    <dgm:cxn modelId="{2F4F9DE2-FD91-44A8-888A-DF0F34D9A4B2}" srcId="{AB2EF5AB-9FE9-4FA2-B4C4-8B1F6DB93472}" destId="{C72F5594-5C51-4D43-9E6F-72CB9793398A}" srcOrd="1" destOrd="0" parTransId="{69E49447-B4A3-4733-8199-166F214F03E3}" sibTransId="{8E77D4E2-20B1-4B7B-9F03-7BCD17287633}"/>
+    <dgm:cxn modelId="{2DC7DE4C-0082-48D3-A41C-C22AFD9E0837}" type="presOf" srcId="{E4A8C87C-D779-4CED-8887-9B6549780D26}" destId="{EB868BD6-2F00-439A-ACEC-1F419EFEDEBB}" srcOrd="0" destOrd="0" presId="urn:microsoft.com/office/officeart/2005/8/layout/process4"/>
+    <dgm:cxn modelId="{F72DEB57-4531-46F0-A811-2D688BBE6DDD}" type="presOf" srcId="{58DF0C6B-11CD-4B6A-BDA3-DC805C43D711}" destId="{A604AA52-D30E-4CD8-8EB9-0A1D6E4BC968}" srcOrd="0" destOrd="0" presId="urn:microsoft.com/office/officeart/2005/8/layout/process4"/>
+    <dgm:cxn modelId="{32863759-ECD8-4BF4-8004-5CA323FD6452}" type="presOf" srcId="{B71DC928-1AAA-47F4-85B2-86987F4AD5AE}" destId="{66FA396E-0A90-4778-B2A3-11099F471789}" srcOrd="1" destOrd="0" presId="urn:microsoft.com/office/officeart/2005/8/layout/process4"/>
+    <dgm:cxn modelId="{F289B7EB-55F4-42E3-AABE-B24632476EDA}" type="presOf" srcId="{349FF3AC-168D-41F4-8506-87226E2D4596}" destId="{5E07C81E-B689-4E03-82E3-A5C4E5EC27AD}" srcOrd="0" destOrd="0" presId="urn:microsoft.com/office/officeart/2005/8/layout/process4"/>
+    <dgm:cxn modelId="{B0DA3BE4-E739-4E91-887A-4A7F5E28C607}" srcId="{C72F5594-5C51-4D43-9E6F-72CB9793398A}" destId="{7D8B9571-F3C6-4FB7-87FA-DB85E3C23E9A}" srcOrd="2" destOrd="0" parTransId="{3944B3E2-CEEE-4CB8-9523-4E02D4102BE9}" sibTransId="{724B3CD0-D3A0-4EFE-BF4F-044412D6BD07}"/>
+    <dgm:cxn modelId="{8501A1BE-58FD-4C8E-BDCB-765C3CDE7041}" type="presOf" srcId="{C72F5594-5C51-4D43-9E6F-72CB9793398A}" destId="{A1B9C31A-1156-4C51-9BA3-49306759E255}" srcOrd="1" destOrd="0" presId="urn:microsoft.com/office/officeart/2005/8/layout/process4"/>
+    <dgm:cxn modelId="{CCB377D8-70F2-4941-AA39-44C5E7526536}" type="presOf" srcId="{5926E5D3-2314-4801-BEB2-91BF4162BF42}" destId="{767A8E6C-16DC-495B-A27A-AB2EBB9B3571}" srcOrd="0" destOrd="0" presId="urn:microsoft.com/office/officeart/2005/8/layout/process4"/>
+    <dgm:cxn modelId="{E403E588-17AF-4F8C-B2A2-CFC72D8A67DC}" type="presOf" srcId="{7D8B9571-F3C6-4FB7-87FA-DB85E3C23E9A}" destId="{2FB1D835-27A6-4EBB-A60C-5C5F3B21C117}" srcOrd="0" destOrd="0" presId="urn:microsoft.com/office/officeart/2005/8/layout/process4"/>
+    <dgm:cxn modelId="{81BD7B7E-EA33-4EFF-9E09-E676E7ACD6F0}" srcId="{1735024D-74F9-434C-885F-030F35B6E51B}" destId="{C0797502-CB29-4B9B-BA39-6CE91D2CB3EA}" srcOrd="0" destOrd="0" parTransId="{65304443-D566-4D5D-96FD-586B8B912E76}" sibTransId="{849071B6-590F-47A2-ABE8-A349F795E89F}"/>
+    <dgm:cxn modelId="{90C3D36D-7575-4394-812F-91110D0AA338}" srcId="{AB2EF5AB-9FE9-4FA2-B4C4-8B1F6DB93472}" destId="{CADE42C3-B7BD-4911-878E-1E51446FAE4A}" srcOrd="6" destOrd="0" parTransId="{A4B4EC5C-E0E3-43B6-8304-AA69044FA7BB}" sibTransId="{E6974C22-FE26-4921-BA90-0F4C7884AA64}"/>
+    <dgm:cxn modelId="{96DC980D-B9F2-4FAC-ADA6-E67BD9AA92CB}" srcId="{B690BB27-E0AC-4648-86F2-8443C1F17F0B}" destId="{D45239CA-8359-47EB-A6BF-263B95853D00}" srcOrd="1" destOrd="0" parTransId="{B9C510B6-0FAF-4B0A-B47F-7B03971AD828}" sibTransId="{44003526-F415-4A66-96EE-2DFB51E0A78E}"/>
+    <dgm:cxn modelId="{765287BD-69E0-4C19-9004-FF0ADCB9C883}" srcId="{E4A8C87C-D779-4CED-8887-9B6549780D26}" destId="{E0CFE967-6FAB-47CB-A32A-D6C1AB7EB668}" srcOrd="3" destOrd="0" parTransId="{8320C5F7-42A8-4D2E-A0DF-741ED38B28F2}" sibTransId="{9D7A91FE-4AAD-460C-88E9-2359F8E35238}"/>
+    <dgm:cxn modelId="{8260ACF9-AF73-4F80-A17C-D0E2014E724B}" type="presOf" srcId="{C72F5594-5C51-4D43-9E6F-72CB9793398A}" destId="{65C115F7-0047-45AC-B82C-0F818E9ED500}" srcOrd="0" destOrd="0" presId="urn:microsoft.com/office/officeart/2005/8/layout/process4"/>
+    <dgm:cxn modelId="{74479966-FAA2-4FE7-9420-5D88E3D13712}" srcId="{A2A3BD78-D004-43DC-B540-ED476CEE9B1B}" destId="{3FDA43E8-932A-4464-89E9-5556DC8760F0}" srcOrd="0" destOrd="0" parTransId="{9F4D84BB-BD70-4798-8986-65DAC362F61A}" sibTransId="{78523FF5-DD58-4C68-A3C4-527EE69D8461}"/>
+    <dgm:cxn modelId="{843BE862-E7E3-461B-8C66-8046CF87870C}" type="presOf" srcId="{F9EF35E5-6440-4F2C-9AB5-CFDD748BAD21}" destId="{B1605C27-43E9-46BB-98E4-CACEE8C4DAE9}" srcOrd="0" destOrd="0" presId="urn:microsoft.com/office/officeart/2005/8/layout/process4"/>
+    <dgm:cxn modelId="{3B70EE2D-E3A3-42EA-A60A-A35F9793C8B8}" srcId="{AB2EF5AB-9FE9-4FA2-B4C4-8B1F6DB93472}" destId="{A2A3BD78-D004-43DC-B540-ED476CEE9B1B}" srcOrd="3" destOrd="0" parTransId="{35496EE8-54A4-4F06-8001-B699ABD7CD38}" sibTransId="{5A52DB2D-29CB-4651-9390-44D21E64BCEC}"/>
+    <dgm:cxn modelId="{956D2B77-F88E-4B3B-B12C-8ABB88479071}" type="presOf" srcId="{B690BB27-E0AC-4648-86F2-8443C1F17F0B}" destId="{5F820664-FD53-47A6-9E84-FEF2FC82C11C}" srcOrd="0" destOrd="0" presId="urn:microsoft.com/office/officeart/2005/8/layout/process4"/>
+    <dgm:cxn modelId="{86931672-3DC4-4E74-BC2E-61752229D1E2}" type="presOf" srcId="{AB3C7262-B429-4512-AA2F-E810A0265EB3}" destId="{ACB10869-347F-4DF0-9DCB-3EAECF3BAF09}" srcOrd="0" destOrd="0" presId="urn:microsoft.com/office/officeart/2005/8/layout/process4"/>
+    <dgm:cxn modelId="{9590A7A9-5254-47C5-9AB5-7B4D50AF58D1}" srcId="{B690BB27-E0AC-4648-86F2-8443C1F17F0B}" destId="{C3834693-006B-4757-AB97-E44C715B2C6F}" srcOrd="4" destOrd="0" parTransId="{F716517A-1A0E-4403-886B-29E8495AEABF}" sibTransId="{8227D2F7-CAA1-4B95-9576-2EA05B7AB1F2}"/>
+    <dgm:cxn modelId="{2C62560D-B4E3-43CA-B2A9-D1669DC315D9}" srcId="{E4A8C87C-D779-4CED-8887-9B6549780D26}" destId="{72203140-6BF8-42B7-9D41-CC6371AEA6A3}" srcOrd="1" destOrd="0" parTransId="{69A853D5-A4D6-49FD-B30D-98BDADB676DC}" sibTransId="{DBE69090-4F59-4EAD-BFD4-C950C225523E}"/>
+    <dgm:cxn modelId="{440F0B91-58AE-4373-A69D-9A774D8320A8}" type="presOf" srcId="{1AAFCA39-F6AE-463D-B48B-8D8738F73533}" destId="{71F320B7-F9D3-4C3F-B10C-684A2A3E98A4}" srcOrd="0" destOrd="0" presId="urn:microsoft.com/office/officeart/2005/8/layout/process4"/>
+    <dgm:cxn modelId="{E7864EA8-AC05-4746-9FA6-CD9F3A709C8F}" type="presOf" srcId="{B690BB27-E0AC-4648-86F2-8443C1F17F0B}" destId="{73B72A02-0ECA-44A7-A37D-1B493992778F}" srcOrd="1" destOrd="0" presId="urn:microsoft.com/office/officeart/2005/8/layout/process4"/>
+    <dgm:cxn modelId="{A2B6D558-E70C-4F48-9E8C-F0F235EEC7CD}" srcId="{A2A3BD78-D004-43DC-B540-ED476CEE9B1B}" destId="{F9EF35E5-6440-4F2C-9AB5-CFDD748BAD21}" srcOrd="5" destOrd="0" parTransId="{8C64C0FC-3CA1-445B-B952-CC04615873B3}" sibTransId="{FEEDCFF4-43F7-4DF2-BBE5-20BE4032840A}"/>
+    <dgm:cxn modelId="{E9E35CD3-AB33-427A-8C6C-C80256DE1323}" srcId="{B690BB27-E0AC-4648-86F2-8443C1F17F0B}" destId="{C58336F9-67FC-416D-8312-E865894B3FF4}" srcOrd="0" destOrd="0" parTransId="{3E775DFD-92A6-4670-B4EE-6D3AB008D01D}" sibTransId="{661F4417-C63F-4767-B0B1-E2B96E792D6A}"/>
+    <dgm:cxn modelId="{33FB0ED8-592F-4BF4-814B-6EE7435AD0D8}" srcId="{A2A3BD78-D004-43DC-B540-ED476CEE9B1B}" destId="{58DF0C6B-11CD-4B6A-BDA3-DC805C43D711}" srcOrd="2" destOrd="0" parTransId="{DD1FEFCD-CC0C-4760-95C7-7B51079C7A1D}" sibTransId="{8A1E6972-340C-40D3-9EB6-FA8E9F219BBA}"/>
+    <dgm:cxn modelId="{04969107-2610-4187-BD18-EC5C9FF8063E}" type="presOf" srcId="{E4A8C87C-D779-4CED-8887-9B6549780D26}" destId="{3D3C0266-BBF9-441C-BEFD-769ED1F9C02C}" srcOrd="1" destOrd="0" presId="urn:microsoft.com/office/officeart/2005/8/layout/process4"/>
+    <dgm:cxn modelId="{9814E4BA-F5F1-46F8-A954-2C8F9953B551}" srcId="{E4A8C87C-D779-4CED-8887-9B6549780D26}" destId="{FBB1B63D-02A8-446B-AE2E-138B030CB20B}" srcOrd="0" destOrd="0" parTransId="{6C78BB6C-1D01-43B5-BEBD-6D2753E80931}" sibTransId="{5D88A94D-42D1-4201-8228-5945B2721D79}"/>
+    <dgm:cxn modelId="{63E98484-6CC4-4ECC-96B3-5CDCF3C259FA}" type="presOf" srcId="{2DC5589D-76A5-4044-A73F-FDF59398BBFF}" destId="{0242FE30-E3B6-496D-90F0-3EEA0A2B0289}" srcOrd="0" destOrd="0" presId="urn:microsoft.com/office/officeart/2005/8/layout/process4"/>
+    <dgm:cxn modelId="{C1FC30C7-2730-422F-837E-F7905BB097BD}" srcId="{B71DC928-1AAA-47F4-85B2-86987F4AD5AE}" destId="{0D472D55-F176-4E68-8744-AE2F89297FCA}" srcOrd="3" destOrd="0" parTransId="{944D74ED-7053-4D06-BBDA-5D076A302F1B}" sibTransId="{78F066E7-E5C9-45F7-9FF7-C7FEADAA4F4F}"/>
+    <dgm:cxn modelId="{4228EEF8-7EE2-42CD-ABC8-B8CBC6156DD4}" type="presOf" srcId="{C0797502-CB29-4B9B-BA39-6CE91D2CB3EA}" destId="{69A3CDE0-A5A5-4357-BA47-1C3DBB727532}" srcOrd="0" destOrd="0" presId="urn:microsoft.com/office/officeart/2005/8/layout/process4"/>
+    <dgm:cxn modelId="{789FB97D-3667-4B25-AD21-231CA93EE81F}" type="presOf" srcId="{C3834693-006B-4757-AB97-E44C715B2C6F}" destId="{516175B2-2ABA-4643-A657-11B0552F6DC6}" srcOrd="0" destOrd="0" presId="urn:microsoft.com/office/officeart/2005/8/layout/process4"/>
+    <dgm:cxn modelId="{01676C5E-5FBA-49DD-92B3-57E1C4734F04}" type="presOf" srcId="{71431A4B-3C89-4FB7-ABD3-71CC53DCE821}" destId="{0FD453E8-E68B-4ED7-8F80-67B74B27F4A5}" srcOrd="0" destOrd="0" presId="urn:microsoft.com/office/officeart/2005/8/layout/process4"/>
+    <dgm:cxn modelId="{C4FC4137-4FA7-4EF0-9B29-E566EA899B5C}" type="presOf" srcId="{A2A3BD78-D004-43DC-B540-ED476CEE9B1B}" destId="{510F4042-CFA8-416D-BE6C-C642B78DC90A}" srcOrd="1" destOrd="0" presId="urn:microsoft.com/office/officeart/2005/8/layout/process4"/>
+    <dgm:cxn modelId="{E98C6666-3D77-4168-B0BD-09D19106A2F9}" type="presOf" srcId="{80ECA4D7-F9C7-4EE2-8E4E-30A86C8D568A}" destId="{DC7D1EE5-01E1-4461-9CB8-3BF362745895}" srcOrd="0" destOrd="0" presId="urn:microsoft.com/office/officeart/2005/8/layout/process4"/>
+    <dgm:cxn modelId="{C92BA857-6FEE-42BB-94F2-12E3DF995EAF}" type="presOf" srcId="{6FBAAB93-4A9E-4250-94C4-C51F08693F73}" destId="{D4A29C16-17DB-4FD7-8EDE-7D619D7E5F2E}" srcOrd="0" destOrd="0" presId="urn:microsoft.com/office/officeart/2005/8/layout/process4"/>
+    <dgm:cxn modelId="{0B059002-2829-41CE-A982-B27C04ECA133}" srcId="{B71DC928-1AAA-47F4-85B2-86987F4AD5AE}" destId="{9242B818-C898-40BD-AC09-D623A7D53F0A}" srcOrd="4" destOrd="0" parTransId="{5D371D42-5593-4204-81CD-0E7BACC785C6}" sibTransId="{A0CBA136-D419-482F-B941-9868D18BE0C7}"/>
+    <dgm:cxn modelId="{B83ECC8F-E374-4CC9-BDA0-7927DD10DD2E}" srcId="{AB2EF5AB-9FE9-4FA2-B4C4-8B1F6DB93472}" destId="{B71DC928-1AAA-47F4-85B2-86987F4AD5AE}" srcOrd="4" destOrd="0" parTransId="{92AAC359-E7BA-4E06-9E5D-4949F75C12FC}" sibTransId="{07A67B6E-F2F2-4A5A-8064-C0C94B8E57FC}"/>
+    <dgm:cxn modelId="{AA237529-DAFB-4D03-A503-D72A58C38CD6}" type="presOf" srcId="{72203140-6BF8-42B7-9D41-CC6371AEA6A3}" destId="{176BB967-85CF-4B86-9C46-CA14810665F5}" srcOrd="0" destOrd="0" presId="urn:microsoft.com/office/officeart/2005/8/layout/process4"/>
+    <dgm:cxn modelId="{FEDAE774-A692-424A-BDC7-F05BDDA724D7}" srcId="{A2A3BD78-D004-43DC-B540-ED476CEE9B1B}" destId="{40C0F2F7-47D4-4483-98EA-235FD052053A}" srcOrd="4" destOrd="0" parTransId="{7118DF15-06C0-43CA-8140-489481AF8C8B}" sibTransId="{A7FEE467-2AD6-4D8F-9522-BF5117423174}"/>
+    <dgm:cxn modelId="{1F9424D7-097D-4D07-A805-4B7796EB3C6B}" type="presOf" srcId="{D45239CA-8359-47EB-A6BF-263B95853D00}" destId="{5F44BA6B-4649-4DC2-9FCB-1546C0D6770A}" srcOrd="0" destOrd="0" presId="urn:microsoft.com/office/officeart/2005/8/layout/process4"/>
+    <dgm:cxn modelId="{2DE50837-7F04-4E87-B373-5FD18090E63B}" srcId="{C72F5594-5C51-4D43-9E6F-72CB9793398A}" destId="{5926E5D3-2314-4801-BEB2-91BF4162BF42}" srcOrd="0" destOrd="0" parTransId="{458277CC-EAFE-4FC3-9F96-1D816CDD8942}" sibTransId="{239EA14B-9E29-40D7-B50B-F3DCDD0EBDCA}"/>
+    <dgm:cxn modelId="{76C533CF-CA6A-4033-9A86-1459B761FFF9}" type="presOf" srcId="{C58336F9-67FC-416D-8312-E865894B3FF4}" destId="{4BD9F2FC-C4C1-416D-96CF-01ED6B8F5B82}" srcOrd="0" destOrd="0" presId="urn:microsoft.com/office/officeart/2005/8/layout/process4"/>
+    <dgm:cxn modelId="{B609F338-38B6-43D4-B71E-04CA9F14A576}" type="presOf" srcId="{1735024D-74F9-434C-885F-030F35B6E51B}" destId="{99D9FC10-2ED4-4E2B-BACB-BD786F4CF6B7}" srcOrd="1" destOrd="0" presId="urn:microsoft.com/office/officeart/2005/8/layout/process4"/>
+    <dgm:cxn modelId="{07B79904-1DF9-4BFB-A122-70DBB14E400A}" srcId="{1735024D-74F9-434C-885F-030F35B6E51B}" destId="{1AAFCA39-F6AE-463D-B48B-8D8738F73533}" srcOrd="4" destOrd="0" parTransId="{EE830DA6-E5CC-4F29-830F-F538653F6F4C}" sibTransId="{A51D9C06-4171-48FA-8F56-17F0039854FF}"/>
+    <dgm:cxn modelId="{7F26A98E-41BC-45CD-B2C2-970B5F05A481}" srcId="{AB2EF5AB-9FE9-4FA2-B4C4-8B1F6DB93472}" destId="{B690BB27-E0AC-4648-86F2-8443C1F17F0B}" srcOrd="2" destOrd="0" parTransId="{A6ECB7AB-44AB-42A2-8C72-67B9CC97E9AB}" sibTransId="{C27A4883-C604-49F9-BA33-AE9DAA4DD2C4}"/>
+    <dgm:cxn modelId="{4E0A49BB-10C1-40B7-92B9-6AEAEE41DA50}" type="presOf" srcId="{FBB1B63D-02A8-446B-AE2E-138B030CB20B}" destId="{4CEA73B4-9810-4D3B-B0E0-49C2694AE51E}" srcOrd="0" destOrd="0" presId="urn:microsoft.com/office/officeart/2005/8/layout/process4"/>
+    <dgm:cxn modelId="{240B2C7B-53AF-44C0-9FF9-B4D2CD950A73}" type="presOf" srcId="{E0CFE967-6FAB-47CB-A32A-D6C1AB7EB668}" destId="{12A2AD38-0FDF-4127-9334-C7A73083828C}" srcOrd="0" destOrd="0" presId="urn:microsoft.com/office/officeart/2005/8/layout/process4"/>
+    <dgm:cxn modelId="{87A4F241-DAE2-45DF-8FE2-EB1D02581232}" srcId="{B690BB27-E0AC-4648-86F2-8443C1F17F0B}" destId="{0B3750F0-71B6-490B-83CC-8A7C143F0308}" srcOrd="3" destOrd="0" parTransId="{86DD9902-DAA0-4F1A-AF76-0FC0A55E72A2}" sibTransId="{F68839EB-FA59-42DF-B092-45D45D7EE0A4}"/>
+    <dgm:cxn modelId="{26BC2EC6-AA3E-4236-A193-3BD8088D9828}" srcId="{B71DC928-1AAA-47F4-85B2-86987F4AD5AE}" destId="{AE061B13-5A52-40B4-BE6B-DDA9D8056AC0}" srcOrd="2" destOrd="0" parTransId="{C42964F1-F608-466E-A714-C5870CEBF43C}" sibTransId="{72144F3D-3446-4224-868C-D7E5C0FDCBF1}"/>
+    <dgm:cxn modelId="{C3741A7E-0B5E-4D6F-96E6-F03821ADE511}" srcId="{AB2EF5AB-9FE9-4FA2-B4C4-8B1F6DB93472}" destId="{1735024D-74F9-434C-885F-030F35B6E51B}" srcOrd="5" destOrd="0" parTransId="{B5554A34-EDE0-429E-A52F-A15E5C3B2728}" sibTransId="{3EFBB251-970E-4002-8B87-012B2571CD68}"/>
+    <dgm:cxn modelId="{151E1F4A-167B-441C-B8E9-CD849DFF2E2B}" srcId="{B71DC928-1AAA-47F4-85B2-86987F4AD5AE}" destId="{678F2172-08DA-4E82-976D-020304468E22}" srcOrd="1" destOrd="0" parTransId="{1941D1F3-D566-49AC-8E42-82332A8CBA26}" sibTransId="{CCE57D1F-7DEF-4DEC-9718-7B5F66D963CB}"/>
+    <dgm:cxn modelId="{9C091CAB-C715-47D7-8A9D-4814D33CA3BC}" srcId="{B71DC928-1AAA-47F4-85B2-86987F4AD5AE}" destId="{5EC4A797-C65D-4904-92EE-DC3DD8957FEE}" srcOrd="0" destOrd="0" parTransId="{887BA171-8648-4E66-B3B2-ED07FF0CA1F3}" sibTransId="{44D97A3E-70EC-4F5E-AA7F-7FF2A135DC99}"/>
+    <dgm:cxn modelId="{8123164E-607A-4058-BCAA-5A1D25F5DF2B}" srcId="{1735024D-74F9-434C-885F-030F35B6E51B}" destId="{EE1970B3-C525-4934-87F3-08EE774030D0}" srcOrd="1" destOrd="0" parTransId="{F158865C-E925-4E2D-9119-F98437C1F871}" sibTransId="{88E0098F-A05A-4DBB-A75F-516A04C135FA}"/>
+    <dgm:cxn modelId="{A5C29DE0-3392-43B7-AB28-1EE39A850E70}" type="presOf" srcId="{9242B818-C898-40BD-AC09-D623A7D53F0A}" destId="{F319623B-2289-494F-81C7-030F434B6B85}" srcOrd="0" destOrd="0" presId="urn:microsoft.com/office/officeart/2005/8/layout/process4"/>
+    <dgm:cxn modelId="{39428E7B-E3F6-4E87-A0A5-DBF5F8AFB9AB}" type="presOf" srcId="{5EC4A797-C65D-4904-92EE-DC3DD8957FEE}" destId="{C2EA50D8-D477-424D-8F3F-A0F48CF2C983}" srcOrd="0" destOrd="0" presId="urn:microsoft.com/office/officeart/2005/8/layout/process4"/>
+    <dgm:cxn modelId="{ED0E2E90-08CB-45F4-804E-35204EE4B712}" type="presOf" srcId="{0D472D55-F176-4E68-8744-AE2F89297FCA}" destId="{EEE9E58A-8254-4828-8A94-B1BEEB16D233}" srcOrd="0" destOrd="0" presId="urn:microsoft.com/office/officeart/2005/8/layout/process4"/>
+    <dgm:cxn modelId="{F7BA6973-1EFB-4BF7-B3B3-94A26BDCCE42}" srcId="{A2A3BD78-D004-43DC-B540-ED476CEE9B1B}" destId="{6FBAAB93-4A9E-4250-94C4-C51F08693F73}" srcOrd="1" destOrd="0" parTransId="{4AF21CDE-4C05-41DB-8798-22DD1DA0B6DA}" sibTransId="{5E0FA6FD-908C-4BE6-A92A-8957D6EF3ADD}"/>
+    <dgm:cxn modelId="{C0F5E8B1-A436-4347-A1D5-CB3F382FA5DF}" srcId="{1735024D-74F9-434C-885F-030F35B6E51B}" destId="{73115BE9-C1E4-49E3-9FA3-313E523CE3AD}" srcOrd="2" destOrd="0" parTransId="{4AB2851B-CFEE-4628-91E0-E90EEAA3525B}" sibTransId="{EC1C8B9A-7021-408A-AC5C-529DCBC6F629}"/>
+    <dgm:cxn modelId="{FACA016B-18EC-4270-B3B9-B87E95072568}" type="presOf" srcId="{54DD3199-8DFE-4D9C-A66C-0EB0DCACE878}" destId="{B677A5FE-3E7C-437B-AA3D-6BAC41A7C0B2}" srcOrd="0" destOrd="0" presId="urn:microsoft.com/office/officeart/2005/8/layout/process4"/>
+    <dgm:cxn modelId="{2E160D46-D97D-4DE5-A1E7-5FD18B81C2CB}" type="presOf" srcId="{678F2172-08DA-4E82-976D-020304468E22}" destId="{7172A613-81E6-4DC8-875A-DAB0421C03CB}" srcOrd="0" destOrd="0" presId="urn:microsoft.com/office/officeart/2005/8/layout/process4"/>
+    <dgm:cxn modelId="{9BC6A455-12B2-4F08-A18D-5028E56A0B0C}" srcId="{A2A3BD78-D004-43DC-B540-ED476CEE9B1B}" destId="{80ECA4D7-F9C7-4EE2-8E4E-30A86C8D568A}" srcOrd="3" destOrd="0" parTransId="{F10A29AD-1CB5-44AB-9336-F86FD5A8351C}" sibTransId="{28642513-4555-49AE-93EF-D8076223E6F2}"/>
+    <dgm:cxn modelId="{2DF4E56F-2685-4634-A45F-4AD6E302117C}" type="presOf" srcId="{AB2EF5AB-9FE9-4FA2-B4C4-8B1F6DB93472}" destId="{2DF1CDF0-CA04-431C-9952-2B6EA19DD02B}" srcOrd="0" destOrd="0" presId="urn:microsoft.com/office/officeart/2005/8/layout/process4"/>
+    <dgm:cxn modelId="{F217CD3A-CEEE-4A70-AE61-3E2EA2866F1C}" type="presOf" srcId="{1735024D-74F9-434C-885F-030F35B6E51B}" destId="{26D7E438-5DCE-4D3E-A5B8-50EBE98FE9A7}" srcOrd="0" destOrd="0" presId="urn:microsoft.com/office/officeart/2005/8/layout/process4"/>
+    <dgm:cxn modelId="{84A5DDD0-A4EB-487D-AF87-83F4122FFA01}" srcId="{B71DC928-1AAA-47F4-85B2-86987F4AD5AE}" destId="{B05AD8C9-C969-4BCF-97D2-AC30C98B83F8}" srcOrd="5" destOrd="0" parTransId="{A5FF9309-4B84-4CEF-B28F-3E9C35FF399C}" sibTransId="{F92002D2-8BE4-4911-BD54-12EF5C681AA5}"/>
+    <dgm:cxn modelId="{94B4120E-6BA8-4831-9926-AA80B2488F4B}" type="presOf" srcId="{A2A3BD78-D004-43DC-B540-ED476CEE9B1B}" destId="{92C4159F-9907-49F8-A024-1E206DCB5402}" srcOrd="0" destOrd="0" presId="urn:microsoft.com/office/officeart/2005/8/layout/process4"/>
+    <dgm:cxn modelId="{C01C1C92-9AAE-4916-A405-B18AE91FA9EF}" type="presOf" srcId="{CADE42C3-B7BD-4911-878E-1E51446FAE4A}" destId="{B513EB33-2B82-4CCF-83A9-29EE2D1B7EE1}" srcOrd="0" destOrd="0" presId="urn:microsoft.com/office/officeart/2005/8/layout/process4"/>
+    <dgm:cxn modelId="{4CD1874B-D34A-4CDE-A07C-D8D8B573B755}" srcId="{A2A3BD78-D004-43DC-B540-ED476CEE9B1B}" destId="{71431A4B-3C89-4FB7-ABD3-71CC53DCE821}" srcOrd="6" destOrd="0" parTransId="{8A4AD524-0777-4AD3-A2A7-D3CF8ACE24F5}" sibTransId="{7669B9CD-306D-4E42-952C-F94207BA202A}"/>
+    <dgm:cxn modelId="{924FE54E-0A7E-4D7A-84A6-5BFB2B41A069}" srcId="{AB2EF5AB-9FE9-4FA2-B4C4-8B1F6DB93472}" destId="{E4A8C87C-D779-4CED-8887-9B6549780D26}" srcOrd="0" destOrd="0" parTransId="{889917D4-7598-4455-B365-0EFCDC319292}" sibTransId="{9EBA5CAB-5CC1-4F34-B1BA-63CCDF058BB4}"/>
+    <dgm:cxn modelId="{FB9A06EF-688F-408A-9A05-7AF401A514D9}" type="presOf" srcId="{B71DC928-1AAA-47F4-85B2-86987F4AD5AE}" destId="{7027B9EA-96D6-41CC-965D-BC277CBCD454}" srcOrd="0" destOrd="0" presId="urn:microsoft.com/office/officeart/2005/8/layout/process4"/>
     <dgm:cxn modelId="{3C0DED44-F4BA-4D31-8B51-16DC866A978E}" srcId="{B690BB27-E0AC-4648-86F2-8443C1F17F0B}" destId="{54DD3199-8DFE-4D9C-A66C-0EB0DCACE878}" srcOrd="2" destOrd="0" parTransId="{FB776EBE-DF54-4B2E-BBC0-924D5EE7218B}" sibTransId="{CD4785F8-5705-4C79-BDDF-543E117C791E}"/>
-    <dgm:cxn modelId="{FEDAE774-A692-424A-BDC7-F05BDDA724D7}" srcId="{A2A3BD78-D004-43DC-B540-ED476CEE9B1B}" destId="{40C0F2F7-47D4-4483-98EA-235FD052053A}" srcOrd="2" destOrd="0" parTransId="{7118DF15-06C0-43CA-8140-489481AF8C8B}" sibTransId="{A7FEE467-2AD6-4D8F-9522-BF5117423174}"/>
-    <dgm:cxn modelId="{2BB67A8E-F70F-4D12-AA75-70062B1A9ACE}" type="presOf" srcId="{01330A95-B0F4-4B91-A857-3EF0EEF8FA1B}" destId="{988ACB74-CD14-4710-9EA1-388F36F53165}" srcOrd="0" destOrd="0" presId="urn:microsoft.com/office/officeart/2005/8/layout/process4"/>
-    <dgm:cxn modelId="{C1FC30C7-2730-422F-837E-F7905BB097BD}" srcId="{B71DC928-1AAA-47F4-85B2-86987F4AD5AE}" destId="{0D472D55-F176-4E68-8744-AE2F89297FCA}" srcOrd="2" destOrd="0" parTransId="{944D74ED-7053-4D06-BBDA-5D076A302F1B}" sibTransId="{78F066E7-E5C9-45F7-9FF7-C7FEADAA4F4F}"/>
-    <dgm:cxn modelId="{90202D25-E376-46A8-8800-C3E520C96F55}" type="presOf" srcId="{B71DC928-1AAA-47F4-85B2-86987F4AD5AE}" destId="{7027B9EA-96D6-41CC-965D-BC277CBCD454}" srcOrd="0" destOrd="0" presId="urn:microsoft.com/office/officeart/2005/8/layout/process4"/>
-    <dgm:cxn modelId="{E1683965-4D2A-4758-8393-F1C05D293667}" type="presOf" srcId="{7D8B9571-F3C6-4FB7-87FA-DB85E3C23E9A}" destId="{2FB1D835-27A6-4EBB-A60C-5C5F3B21C117}" srcOrd="0" destOrd="0" presId="urn:microsoft.com/office/officeart/2005/8/layout/process4"/>
-    <dgm:cxn modelId="{2C62560D-B4E3-43CA-B2A9-D1669DC315D9}" srcId="{E4A8C87C-D779-4CED-8887-9B6549780D26}" destId="{72203140-6BF8-42B7-9D41-CC6371AEA6A3}" srcOrd="1" destOrd="0" parTransId="{69A853D5-A4D6-49FD-B30D-98BDADB676DC}" sibTransId="{DBE69090-4F59-4EAD-BFD4-C950C225523E}"/>
-    <dgm:cxn modelId="{A9D7A0A0-D7A2-4FB4-8193-205774DB4368}" type="presOf" srcId="{AB2EF5AB-9FE9-4FA2-B4C4-8B1F6DB93472}" destId="{2DF1CDF0-CA04-431C-9952-2B6EA19DD02B}" srcOrd="0" destOrd="0" presId="urn:microsoft.com/office/officeart/2005/8/layout/process4"/>
-    <dgm:cxn modelId="{F79413C6-72B4-4D4A-8B25-3E25F2EC00A8}" type="presOf" srcId="{FBB1B63D-02A8-446B-AE2E-138B030CB20B}" destId="{4CEA73B4-9810-4D3B-B0E0-49C2694AE51E}" srcOrd="0" destOrd="0" presId="urn:microsoft.com/office/officeart/2005/8/layout/process4"/>
-    <dgm:cxn modelId="{B5D609FC-EB80-4D4E-97CE-9B77705112AF}" type="presOf" srcId="{80ECA4D7-F9C7-4EE2-8E4E-30A86C8D568A}" destId="{DC7D1EE5-01E1-4461-9CB8-3BF362745895}" srcOrd="0" destOrd="0" presId="urn:microsoft.com/office/officeart/2005/8/layout/process4"/>
-    <dgm:cxn modelId="{90E6AE34-CCEE-46C1-B15A-56B8C196DFDD}" type="presOf" srcId="{3FDA43E8-932A-4464-89E9-5556DC8760F0}" destId="{D1F4EC99-152E-4E55-B0ED-DA5EDD5DB814}" srcOrd="0" destOrd="0" presId="urn:microsoft.com/office/officeart/2005/8/layout/process4"/>
-    <dgm:cxn modelId="{9E680B79-C27F-4F18-AEF1-9797216EF352}" type="presOf" srcId="{1735024D-74F9-434C-885F-030F35B6E51B}" destId="{26D7E438-5DCE-4D3E-A5B8-50EBE98FE9A7}" srcOrd="0" destOrd="0" presId="urn:microsoft.com/office/officeart/2005/8/layout/process4"/>
-    <dgm:cxn modelId="{C37A5353-0920-4A54-8960-B3F239792ABC}" srcId="{C72F5594-5C51-4D43-9E6F-72CB9793398A}" destId="{2DC5589D-76A5-4044-A73F-FDF59398BBFF}" srcOrd="1" destOrd="0" parTransId="{158833B9-3CF4-4EBE-BA18-C9B4226056D3}" sibTransId="{F7DDA5F3-1251-4B0D-A303-8DF504183B45}"/>
-    <dgm:cxn modelId="{B0DA3BE4-E739-4E91-887A-4A7F5E28C607}" srcId="{C72F5594-5C51-4D43-9E6F-72CB9793398A}" destId="{7D8B9571-F3C6-4FB7-87FA-DB85E3C23E9A}" srcOrd="2" destOrd="0" parTransId="{3944B3E2-CEEE-4CB8-9523-4E02D4102BE9}" sibTransId="{724B3CD0-D3A0-4EFE-BF4F-044412D6BD07}"/>
-    <dgm:cxn modelId="{695279BA-190E-448D-9B08-926CAAD3D227}" type="presOf" srcId="{A2A3BD78-D004-43DC-B540-ED476CEE9B1B}" destId="{92C4159F-9907-49F8-A024-1E206DCB5402}" srcOrd="0" destOrd="0" presId="urn:microsoft.com/office/officeart/2005/8/layout/process4"/>
-    <dgm:cxn modelId="{C402CA91-D6FB-4D6B-89A1-A3F78F55188E}" srcId="{1735024D-74F9-434C-885F-030F35B6E51B}" destId="{AB3C7262-B429-4512-AA2F-E810A0265EB3}" srcOrd="3" destOrd="0" parTransId="{11695D0F-61FE-493E-AA8E-A697CD6E6696}" sibTransId="{AFDF2807-B827-4770-B4B2-0EF9D442D311}"/>
     <dgm:cxn modelId="{57D6FE41-7AD5-45D8-A401-7E5EF1E2540C}" srcId="{E4A8C87C-D779-4CED-8887-9B6549780D26}" destId="{349FF3AC-168D-41F4-8506-87226E2D4596}" srcOrd="2" destOrd="0" parTransId="{C13B2526-0D1C-41B8-A667-BD6C321C182E}" sibTransId="{953A9DAE-6D1F-4890-81FC-42E5AA98930C}"/>
-    <dgm:cxn modelId="{8123164E-607A-4058-BCAA-5A1D25F5DF2B}" srcId="{1735024D-74F9-434C-885F-030F35B6E51B}" destId="{EE1970B3-C525-4934-87F3-08EE774030D0}" srcOrd="1" destOrd="0" parTransId="{F158865C-E925-4E2D-9119-F98437C1F871}" sibTransId="{88E0098F-A05A-4DBB-A75F-516A04C135FA}"/>
-    <dgm:cxn modelId="{9BC6A455-12B2-4F08-A18D-5028E56A0B0C}" srcId="{A2A3BD78-D004-43DC-B540-ED476CEE9B1B}" destId="{80ECA4D7-F9C7-4EE2-8E4E-30A86C8D568A}" srcOrd="1" destOrd="0" parTransId="{F10A29AD-1CB5-44AB-9336-F86FD5A8351C}" sibTransId="{28642513-4555-49AE-93EF-D8076223E6F2}"/>
-    <dgm:cxn modelId="{2F4F9DE2-FD91-44A8-888A-DF0F34D9A4B2}" srcId="{AB2EF5AB-9FE9-4FA2-B4C4-8B1F6DB93472}" destId="{C72F5594-5C51-4D43-9E6F-72CB9793398A}" srcOrd="1" destOrd="0" parTransId="{69E49447-B4A3-4733-8199-166F214F03E3}" sibTransId="{8E77D4E2-20B1-4B7B-9F03-7BCD17287633}"/>
-    <dgm:cxn modelId="{67B719FF-A446-4D99-AFAE-02EFEFE91F5A}" srcId="{B71DC928-1AAA-47F4-85B2-86987F4AD5AE}" destId="{645EBEA4-9A48-44F2-A6DC-6283F0C82A28}" srcOrd="0" destOrd="0" parTransId="{D97F7891-6AE2-4D12-91EA-F3DDAFB4C135}" sibTransId="{7F16AFD4-25C5-4CD8-8965-3B7F854F2279}"/>
-    <dgm:cxn modelId="{C55BE86D-897A-4C88-97CE-18F506EF1A3E}" type="presOf" srcId="{9242B818-C898-40BD-AC09-D623A7D53F0A}" destId="{F319623B-2289-494F-81C7-030F434B6B85}" srcOrd="0" destOrd="0" presId="urn:microsoft.com/office/officeart/2005/8/layout/process4"/>
-    <dgm:cxn modelId="{262E6BDC-87B4-47AC-8A59-ACE7FDB9D52E}" type="presOf" srcId="{5926E5D3-2314-4801-BEB2-91BF4162BF42}" destId="{767A8E6C-16DC-495B-A27A-AB2EBB9B3571}" srcOrd="0" destOrd="0" presId="urn:microsoft.com/office/officeart/2005/8/layout/process4"/>
-    <dgm:cxn modelId="{765287BD-69E0-4C19-9004-FF0ADCB9C883}" srcId="{E4A8C87C-D779-4CED-8887-9B6549780D26}" destId="{E0CFE967-6FAB-47CB-A32A-D6C1AB7EB668}" srcOrd="3" destOrd="0" parTransId="{8320C5F7-42A8-4D2E-A0DF-741ED38B28F2}" sibTransId="{9D7A91FE-4AAD-460C-88E9-2359F8E35238}"/>
-    <dgm:cxn modelId="{E45C724F-6CEE-41A7-963C-D09596EACDEE}" type="presOf" srcId="{C0797502-CB29-4B9B-BA39-6CE91D2CB3EA}" destId="{69A3CDE0-A5A5-4357-BA47-1C3DBB727532}" srcOrd="0" destOrd="0" presId="urn:microsoft.com/office/officeart/2005/8/layout/process4"/>
-    <dgm:cxn modelId="{D6C513B4-392E-4C27-9EE5-17895D3CA776}" type="presOf" srcId="{AB3C7262-B429-4512-AA2F-E810A0265EB3}" destId="{ACB10869-347F-4DF0-9DCB-3EAECF3BAF09}" srcOrd="0" destOrd="0" presId="urn:microsoft.com/office/officeart/2005/8/layout/process4"/>
-    <dgm:cxn modelId="{924FE54E-0A7E-4D7A-84A6-5BFB2B41A069}" srcId="{AB2EF5AB-9FE9-4FA2-B4C4-8B1F6DB93472}" destId="{E4A8C87C-D779-4CED-8887-9B6549780D26}" srcOrd="0" destOrd="0" parTransId="{889917D4-7598-4455-B365-0EFCDC319292}" sibTransId="{9EBA5CAB-5CC1-4F34-B1BA-63CCDF058BB4}"/>
-    <dgm:cxn modelId="{FDA883D0-9C6F-4B1C-965A-C8D4DE9EBB5E}" type="presOf" srcId="{349FF3AC-168D-41F4-8506-87226E2D4596}" destId="{5E07C81E-B689-4E03-82E3-A5C4E5EC27AD}" srcOrd="0" destOrd="0" presId="urn:microsoft.com/office/officeart/2005/8/layout/process4"/>
-    <dgm:cxn modelId="{A4EABA0D-C70F-435B-BB23-F7F18F95A99F}" type="presOf" srcId="{C3834693-006B-4757-AB97-E44C715B2C6F}" destId="{516175B2-2ABA-4643-A657-11B0552F6DC6}" srcOrd="0" destOrd="0" presId="urn:microsoft.com/office/officeart/2005/8/layout/process4"/>
-    <dgm:cxn modelId="{17EDBBAB-D6F8-4857-B18D-FF2A29B9B7D1}" type="presOf" srcId="{EE1970B3-C525-4934-87F3-08EE774030D0}" destId="{B62EBB85-B5AD-4D46-8D45-39685B492787}" srcOrd="0" destOrd="0" presId="urn:microsoft.com/office/officeart/2005/8/layout/process4"/>
-    <dgm:cxn modelId="{FC29FC56-E0DB-4A5D-AD31-F98BEE74CF76}" type="presOf" srcId="{E0CFE967-6FAB-47CB-A32A-D6C1AB7EB668}" destId="{12A2AD38-0FDF-4127-9334-C7A73083828C}" srcOrd="0" destOrd="0" presId="urn:microsoft.com/office/officeart/2005/8/layout/process4"/>
-    <dgm:cxn modelId="{3B70EE2D-E3A3-42EA-A60A-A35F9793C8B8}" srcId="{AB2EF5AB-9FE9-4FA2-B4C4-8B1F6DB93472}" destId="{A2A3BD78-D004-43DC-B540-ED476CEE9B1B}" srcOrd="3" destOrd="0" parTransId="{35496EE8-54A4-4F06-8001-B699ABD7CD38}" sibTransId="{5A52DB2D-29CB-4651-9390-44D21E64BCEC}"/>
-    <dgm:cxn modelId="{07B79904-1DF9-4BFB-A122-70DBB14E400A}" srcId="{1735024D-74F9-434C-885F-030F35B6E51B}" destId="{1AAFCA39-F6AE-463D-B48B-8D8738F73533}" srcOrd="4" destOrd="0" parTransId="{EE830DA6-E5CC-4F29-830F-F538653F6F4C}" sibTransId="{A51D9C06-4171-48FA-8F56-17F0039854FF}"/>
-    <dgm:cxn modelId="{12169A5F-C17D-4A4C-B5F0-B9563BDCF5DD}" type="presOf" srcId="{B71DC928-1AAA-47F4-85B2-86987F4AD5AE}" destId="{66FA396E-0A90-4778-B2A3-11099F471789}" srcOrd="1" destOrd="0" presId="urn:microsoft.com/office/officeart/2005/8/layout/process4"/>
-    <dgm:cxn modelId="{22D10779-9DC4-4EFC-A6CB-1212017E9EDA}" type="presOf" srcId="{A2A3BD78-D004-43DC-B540-ED476CEE9B1B}" destId="{510F4042-CFA8-416D-BE6C-C642B78DC90A}" srcOrd="1" destOrd="0" presId="urn:microsoft.com/office/officeart/2005/8/layout/process4"/>
-    <dgm:cxn modelId="{A2B6D558-E70C-4F48-9E8C-F0F235EEC7CD}" srcId="{A2A3BD78-D004-43DC-B540-ED476CEE9B1B}" destId="{F9EF35E5-6440-4F2C-9AB5-CFDD748BAD21}" srcOrd="4" destOrd="0" parTransId="{8C64C0FC-3CA1-445B-B952-CC04615873B3}" sibTransId="{FEEDCFF4-43F7-4DF2-BBE5-20BE4032840A}"/>
-    <dgm:cxn modelId="{81BD7B7E-EA33-4EFF-9E09-E676E7ACD6F0}" srcId="{1735024D-74F9-434C-885F-030F35B6E51B}" destId="{C0797502-CB29-4B9B-BA39-6CE91D2CB3EA}" srcOrd="0" destOrd="0" parTransId="{65304443-D566-4D5D-96FD-586B8B912E76}" sibTransId="{849071B6-590F-47A2-ABE8-A349F795E89F}"/>
-    <dgm:cxn modelId="{9590A7A9-5254-47C5-9AB5-7B4D50AF58D1}" srcId="{B690BB27-E0AC-4648-86F2-8443C1F17F0B}" destId="{C3834693-006B-4757-AB97-E44C715B2C6F}" srcOrd="5" destOrd="0" parTransId="{F716517A-1A0E-4403-886B-29E8495AEABF}" sibTransId="{8227D2F7-CAA1-4B95-9576-2EA05B7AB1F2}"/>
-    <dgm:cxn modelId="{0B059002-2829-41CE-A982-B27C04ECA133}" srcId="{B71DC928-1AAA-47F4-85B2-86987F4AD5AE}" destId="{9242B818-C898-40BD-AC09-D623A7D53F0A}" srcOrd="3" destOrd="0" parTransId="{5D371D42-5593-4204-81CD-0E7BACC785C6}" sibTransId="{A0CBA136-D419-482F-B941-9868D18BE0C7}"/>
-    <dgm:cxn modelId="{9814E4BA-F5F1-46F8-A954-2C8F9953B551}" srcId="{E4A8C87C-D779-4CED-8887-9B6549780D26}" destId="{FBB1B63D-02A8-446B-AE2E-138B030CB20B}" srcOrd="0" destOrd="0" parTransId="{6C78BB6C-1D01-43B5-BEBD-6D2753E80931}" sibTransId="{5D88A94D-42D1-4201-8228-5945B2721D79}"/>
-    <dgm:cxn modelId="{14CCEB55-D384-4D17-A1B8-091C0063BC6D}" type="presOf" srcId="{BEF938CE-96E2-46A4-8F89-B4E7F9AA3440}" destId="{0E925631-7B9D-4638-88EE-A96D480AC529}" srcOrd="0" destOrd="0" presId="urn:microsoft.com/office/officeart/2005/8/layout/process4"/>
-    <dgm:cxn modelId="{082253C5-21DF-4EAB-A298-662DACEAE82C}" type="presOf" srcId="{1735024D-74F9-434C-885F-030F35B6E51B}" destId="{99D9FC10-2ED4-4E2B-BACB-BD786F4CF6B7}" srcOrd="1" destOrd="0" presId="urn:microsoft.com/office/officeart/2005/8/layout/process4"/>
-    <dgm:cxn modelId="{2111DE75-4E40-429D-8DE0-5E964DC057BC}" type="presOf" srcId="{2DC5589D-76A5-4044-A73F-FDF59398BBFF}" destId="{0242FE30-E3B6-496D-90F0-3EEA0A2B0289}" srcOrd="0" destOrd="0" presId="urn:microsoft.com/office/officeart/2005/8/layout/process4"/>
-    <dgm:cxn modelId="{41C3DA08-A957-4D65-8E29-BD0C890061CC}" type="presOf" srcId="{0D472D55-F176-4E68-8744-AE2F89297FCA}" destId="{EEE9E58A-8254-4828-8A94-B1BEEB16D233}" srcOrd="0" destOrd="0" presId="urn:microsoft.com/office/officeart/2005/8/layout/process4"/>
-    <dgm:cxn modelId="{3D7A2332-2FCF-4AC5-9DB4-CE7426ED28C4}" srcId="{A2A3BD78-D004-43DC-B540-ED476CEE9B1B}" destId="{801A5BA4-012D-4F88-B467-969D819E55C8}" srcOrd="3" destOrd="0" parTransId="{F1475CA5-AE15-4FCB-B79B-972424676D83}" sibTransId="{D6BAE556-EB52-4045-9F1D-AC0B9B223B07}"/>
-    <dgm:cxn modelId="{749748A7-7097-449B-8E28-D92A8610961B}" type="presOf" srcId="{22EC05A6-40FC-4F3F-9FD1-D0D3863AA82A}" destId="{77CB07A7-36EB-416C-B677-823179EDD39E}" srcOrd="0" destOrd="0" presId="urn:microsoft.com/office/officeart/2005/8/layout/process4"/>
-    <dgm:cxn modelId="{6E2E580F-CEB1-492D-A3D3-75FDD1648B23}" type="presOf" srcId="{C72F5594-5C51-4D43-9E6F-72CB9793398A}" destId="{A1B9C31A-1156-4C51-9BA3-49306759E255}" srcOrd="1" destOrd="0" presId="urn:microsoft.com/office/officeart/2005/8/layout/process4"/>
-    <dgm:cxn modelId="{415AD2E1-D260-4BB6-9D3E-50179554D0F9}" type="presOf" srcId="{B05AD8C9-C969-4BCF-97D2-AC30C98B83F8}" destId="{B5D3F04D-227B-438D-A1FF-E93B3C024CBF}" srcOrd="0" destOrd="0" presId="urn:microsoft.com/office/officeart/2005/8/layout/process4"/>
-    <dgm:cxn modelId="{74479966-FAA2-4FE7-9420-5D88E3D13712}" srcId="{A2A3BD78-D004-43DC-B540-ED476CEE9B1B}" destId="{3FDA43E8-932A-4464-89E9-5556DC8760F0}" srcOrd="0" destOrd="0" parTransId="{9F4D84BB-BD70-4798-8986-65DAC362F61A}" sibTransId="{78523FF5-DD58-4C68-A3C4-527EE69D8461}"/>
-    <dgm:cxn modelId="{7B986B90-A0FB-4B8F-B428-6BF28139216C}" type="presOf" srcId="{B690BB27-E0AC-4648-86F2-8443C1F17F0B}" destId="{5F820664-FD53-47A6-9E84-FEF2FC82C11C}" srcOrd="0" destOrd="0" presId="urn:microsoft.com/office/officeart/2005/8/layout/process4"/>
-    <dgm:cxn modelId="{84A5DDD0-A4EB-487D-AF87-83F4122FFA01}" srcId="{B71DC928-1AAA-47F4-85B2-86987F4AD5AE}" destId="{B05AD8C9-C969-4BCF-97D2-AC30C98B83F8}" srcOrd="4" destOrd="0" parTransId="{A5FF9309-4B84-4CEF-B28F-3E9C35FF399C}" sibTransId="{F92002D2-8BE4-4911-BD54-12EF5C681AA5}"/>
-    <dgm:cxn modelId="{4CD1874B-D34A-4CDE-A07C-D8D8B573B755}" srcId="{A2A3BD78-D004-43DC-B540-ED476CEE9B1B}" destId="{71431A4B-3C89-4FB7-ABD3-71CC53DCE821}" srcOrd="5" destOrd="0" parTransId="{8A4AD524-0777-4AD3-A2A7-D3CF8ACE24F5}" sibTransId="{7669B9CD-306D-4E42-952C-F94207BA202A}"/>
-    <dgm:cxn modelId="{587767AB-5DA3-434D-B241-4226D15F5C46}" type="presOf" srcId="{E4A8C87C-D779-4CED-8887-9B6549780D26}" destId="{EB868BD6-2F00-439A-ACEC-1F419EFEDEBB}" srcOrd="0" destOrd="0" presId="urn:microsoft.com/office/officeart/2005/8/layout/process4"/>
-    <dgm:cxn modelId="{87A4F241-DAE2-45DF-8FE2-EB1D02581232}" srcId="{B690BB27-E0AC-4648-86F2-8443C1F17F0B}" destId="{0B3750F0-71B6-490B-83CC-8A7C143F0308}" srcOrd="3" destOrd="0" parTransId="{86DD9902-DAA0-4F1A-AF76-0FC0A55E72A2}" sibTransId="{F68839EB-FA59-42DF-B092-45D45D7EE0A4}"/>
-    <dgm:cxn modelId="{26BC2EC6-AA3E-4236-A193-3BD8088D9828}" srcId="{B71DC928-1AAA-47F4-85B2-86987F4AD5AE}" destId="{AE061B13-5A52-40B4-BE6B-DDA9D8056AC0}" srcOrd="1" destOrd="0" parTransId="{C42964F1-F608-466E-A714-C5870CEBF43C}" sibTransId="{72144F3D-3446-4224-868C-D7E5C0FDCBF1}"/>
-    <dgm:cxn modelId="{7F26A98E-41BC-45CD-B2C2-970B5F05A481}" srcId="{AB2EF5AB-9FE9-4FA2-B4C4-8B1F6DB93472}" destId="{B690BB27-E0AC-4648-86F2-8443C1F17F0B}" srcOrd="2" destOrd="0" parTransId="{A6ECB7AB-44AB-42A2-8C72-67B9CC97E9AB}" sibTransId="{C27A4883-C604-49F9-BA33-AE9DAA4DD2C4}"/>
-    <dgm:cxn modelId="{2DE50837-7F04-4E87-B373-5FD18090E63B}" srcId="{C72F5594-5C51-4D43-9E6F-72CB9793398A}" destId="{5926E5D3-2314-4801-BEB2-91BF4162BF42}" srcOrd="0" destOrd="0" parTransId="{458277CC-EAFE-4FC3-9F96-1D816CDD8942}" sibTransId="{239EA14B-9E29-40D7-B50B-F3DCDD0EBDCA}"/>
-    <dgm:cxn modelId="{98F0357D-78BD-4071-998F-58903D281BD8}" type="presOf" srcId="{E4A8C87C-D779-4CED-8887-9B6549780D26}" destId="{3D3C0266-BBF9-441C-BEFD-769ED1F9C02C}" srcOrd="1" destOrd="0" presId="urn:microsoft.com/office/officeart/2005/8/layout/process4"/>
-    <dgm:cxn modelId="{E9E35CD3-AB33-427A-8C6C-C80256DE1323}" srcId="{B690BB27-E0AC-4648-86F2-8443C1F17F0B}" destId="{C58336F9-67FC-416D-8312-E865894B3FF4}" srcOrd="0" destOrd="0" parTransId="{3E775DFD-92A6-4670-B4EE-6D3AB008D01D}" sibTransId="{661F4417-C63F-4767-B0B1-E2B96E792D6A}"/>
-    <dgm:cxn modelId="{C3741A7E-0B5E-4D6F-96E6-F03821ADE511}" srcId="{AB2EF5AB-9FE9-4FA2-B4C4-8B1F6DB93472}" destId="{1735024D-74F9-434C-885F-030F35B6E51B}" srcOrd="5" destOrd="0" parTransId="{B5554A34-EDE0-429E-A52F-A15E5C3B2728}" sibTransId="{3EFBB251-970E-4002-8B87-012B2571CD68}"/>
-    <dgm:cxn modelId="{F94FC4C4-D0B5-43D5-8AA2-FEF333AFC084}" srcId="{B690BB27-E0AC-4648-86F2-8443C1F17F0B}" destId="{22EC05A6-40FC-4F3F-9FD1-D0D3863AA82A}" srcOrd="4" destOrd="0" parTransId="{08F7686D-3C73-4801-958F-F284F449F7A8}" sibTransId="{B06FDC7B-11DF-4821-A30E-A3A1FCE3D736}"/>
-    <dgm:cxn modelId="{B83ECC8F-E374-4CC9-BDA0-7927DD10DD2E}" srcId="{AB2EF5AB-9FE9-4FA2-B4C4-8B1F6DB93472}" destId="{B71DC928-1AAA-47F4-85B2-86987F4AD5AE}" srcOrd="4" destOrd="0" parTransId="{92AAC359-E7BA-4E06-9E5D-4949F75C12FC}" sibTransId="{07A67B6E-F2F2-4A5A-8064-C0C94B8E57FC}"/>
-    <dgm:cxn modelId="{A10CF7DD-A009-48FD-B192-A9AB6ACE2BCD}" type="presOf" srcId="{C72F5594-5C51-4D43-9E6F-72CB9793398A}" destId="{65C115F7-0047-45AC-B82C-0F818E9ED500}" srcOrd="0" destOrd="0" presId="urn:microsoft.com/office/officeart/2005/8/layout/process4"/>
-    <dgm:cxn modelId="{C48E9B62-9391-4033-94DE-B0CA41F18966}" type="presOf" srcId="{71431A4B-3C89-4FB7-ABD3-71CC53DCE821}" destId="{0FD453E8-E68B-4ED7-8F80-67B74B27F4A5}" srcOrd="0" destOrd="0" presId="urn:microsoft.com/office/officeart/2005/8/layout/process4"/>
-    <dgm:cxn modelId="{8BC11F61-94FF-429F-BFFB-0EFB1F415906}" type="presOf" srcId="{AE061B13-5A52-40B4-BE6B-DDA9D8056AC0}" destId="{C6B9515E-5D27-4EB8-A136-B9B942485DDD}" srcOrd="0" destOrd="0" presId="urn:microsoft.com/office/officeart/2005/8/layout/process4"/>
-    <dgm:cxn modelId="{58F36060-72A1-424D-8A18-84C28EA9FF3A}" type="presOf" srcId="{645EBEA4-9A48-44F2-A6DC-6283F0C82A28}" destId="{377941FA-BD16-49F9-A1D5-969FBA47D3E7}" srcOrd="0" destOrd="0" presId="urn:microsoft.com/office/officeart/2005/8/layout/process4"/>
-    <dgm:cxn modelId="{5E28D4A2-0E53-4649-8DE1-68C7FEA2D1BE}" type="presOf" srcId="{C58336F9-67FC-416D-8312-E865894B3FF4}" destId="{4BD9F2FC-C4C1-416D-96CF-01ED6B8F5B82}" srcOrd="0" destOrd="0" presId="urn:microsoft.com/office/officeart/2005/8/layout/process4"/>
-    <dgm:cxn modelId="{96DC980D-B9F2-4FAC-ADA6-E67BD9AA92CB}" srcId="{B690BB27-E0AC-4648-86F2-8443C1F17F0B}" destId="{D45239CA-8359-47EB-A6BF-263B95853D00}" srcOrd="1" destOrd="0" parTransId="{B9C510B6-0FAF-4B0A-B47F-7B03971AD828}" sibTransId="{44003526-F415-4A66-96EE-2DFB51E0A78E}"/>
-    <dgm:cxn modelId="{E28A680E-4D40-48A7-931B-722FC1DD299A}" type="presOf" srcId="{0B3750F0-71B6-490B-83CC-8A7C143F0308}" destId="{E363E9BB-A42E-4B8E-89DA-4C7ACBA49209}" srcOrd="0" destOrd="0" presId="urn:microsoft.com/office/officeart/2005/8/layout/process4"/>
-    <dgm:cxn modelId="{E5889680-17B4-4DF7-98BB-E5DBBDCDF419}" type="presOf" srcId="{CADE42C3-B7BD-4911-878E-1E51446FAE4A}" destId="{B513EB33-2B82-4CCF-83A9-29EE2D1B7EE1}" srcOrd="0" destOrd="0" presId="urn:microsoft.com/office/officeart/2005/8/layout/process4"/>
-    <dgm:cxn modelId="{C0F5E8B1-A436-4347-A1D5-CB3F382FA5DF}" srcId="{1735024D-74F9-434C-885F-030F35B6E51B}" destId="{73115BE9-C1E4-49E3-9FA3-313E523CE3AD}" srcOrd="2" destOrd="0" parTransId="{4AB2851B-CFEE-4628-91E0-E90EEAA3525B}" sibTransId="{EC1C8B9A-7021-408A-AC5C-529DCBC6F629}"/>
-    <dgm:cxn modelId="{844FE7AD-1E5C-4E6A-8620-2F079EF8902A}" type="presOf" srcId="{40C0F2F7-47D4-4483-98EA-235FD052053A}" destId="{12D2F38D-99D0-42E9-81C4-65811361A936}" srcOrd="0" destOrd="0" presId="urn:microsoft.com/office/officeart/2005/8/layout/process4"/>
-    <dgm:cxn modelId="{3AE2A953-702E-48C5-B1EA-A9DB97484A88}" type="presOf" srcId="{72203140-6BF8-42B7-9D41-CC6371AEA6A3}" destId="{176BB967-85CF-4B86-9C46-CA14810665F5}" srcOrd="0" destOrd="0" presId="urn:microsoft.com/office/officeart/2005/8/layout/process4"/>
-    <dgm:cxn modelId="{A9FA1366-7B0A-4807-9FBA-3E37369F41EB}" type="presOf" srcId="{1AAFCA39-F6AE-463D-B48B-8D8738F73533}" destId="{71F320B7-F9D3-4C3F-B10C-684A2A3E98A4}" srcOrd="0" destOrd="0" presId="urn:microsoft.com/office/officeart/2005/8/layout/process4"/>
-    <dgm:cxn modelId="{DA4D26E4-1227-4B21-9722-EE503D2F2BB7}" type="presOf" srcId="{73115BE9-C1E4-49E3-9FA3-313E523CE3AD}" destId="{5834CDD8-7CB5-4F1A-9EEB-DBA8C7AE2ABE}" srcOrd="0" destOrd="0" presId="urn:microsoft.com/office/officeart/2005/8/layout/process4"/>
-    <dgm:cxn modelId="{E86B5644-A603-4511-979E-C2B39EFDD229}" type="presOf" srcId="{D45239CA-8359-47EB-A6BF-263B95853D00}" destId="{5F44BA6B-4649-4DC2-9FCB-1546C0D6770A}" srcOrd="0" destOrd="0" presId="urn:microsoft.com/office/officeart/2005/8/layout/process4"/>
+    <dgm:cxn modelId="{1B13D91C-772C-4655-B26F-0E5D0654DB16}" type="presOf" srcId="{73115BE9-C1E4-49E3-9FA3-313E523CE3AD}" destId="{5834CDD8-7CB5-4F1A-9EEB-DBA8C7AE2ABE}" srcOrd="0" destOrd="0" presId="urn:microsoft.com/office/officeart/2005/8/layout/process4"/>
+    <dgm:cxn modelId="{AE827743-65C4-4483-B8C5-9769C72112BE}" type="presOf" srcId="{B05AD8C9-C969-4BCF-97D2-AC30C98B83F8}" destId="{B5D3F04D-227B-438D-A1FF-E93B3C024CBF}" srcOrd="0" destOrd="0" presId="urn:microsoft.com/office/officeart/2005/8/layout/process4"/>
+    <dgm:cxn modelId="{E186AA9D-B1F5-46B0-AECE-2082AE5D1F3D}" type="presOf" srcId="{AE061B13-5A52-40B4-BE6B-DDA9D8056AC0}" destId="{C6B9515E-5D27-4EB8-A136-B9B942485DDD}" srcOrd="0" destOrd="0" presId="urn:microsoft.com/office/officeart/2005/8/layout/process4"/>
+    <dgm:cxn modelId="{46AF9985-7F68-4AA1-8B4E-FF110D4D8774}" type="presOf" srcId="{BEF938CE-96E2-46A4-8F89-B4E7F9AA3440}" destId="{0E925631-7B9D-4638-88EE-A96D480AC529}" srcOrd="0" destOrd="0" presId="urn:microsoft.com/office/officeart/2005/8/layout/process4"/>
+    <dgm:cxn modelId="{229DFA71-A02B-42FA-B01E-A31718633153}" type="presOf" srcId="{3FDA43E8-932A-4464-89E9-5556DC8760F0}" destId="{D1F4EC99-152E-4E55-B0ED-DA5EDD5DB814}" srcOrd="0" destOrd="0" presId="urn:microsoft.com/office/officeart/2005/8/layout/process4"/>
     <dgm:cxn modelId="{F39A420F-1444-4394-9029-C7FC98A7E258}" srcId="{C72F5594-5C51-4D43-9E6F-72CB9793398A}" destId="{BEF938CE-96E2-46A4-8F89-B4E7F9AA3440}" srcOrd="3" destOrd="0" parTransId="{02C2A616-2AAF-4328-8883-9678421C8B94}" sibTransId="{441F1EF2-9EB8-4C5D-8C20-69FB1BF2E018}"/>
-    <dgm:cxn modelId="{20E8BD1E-F97B-4D84-9348-2FBE400FD77A}" type="presOf" srcId="{B690BB27-E0AC-4648-86F2-8443C1F17F0B}" destId="{73B72A02-0ECA-44A7-A37D-1B493992778F}" srcOrd="1" destOrd="0" presId="urn:microsoft.com/office/officeart/2005/8/layout/process4"/>
-    <dgm:cxn modelId="{90C3D36D-7575-4394-812F-91110D0AA338}" srcId="{AB2EF5AB-9FE9-4FA2-B4C4-8B1F6DB93472}" destId="{CADE42C3-B7BD-4911-878E-1E51446FAE4A}" srcOrd="6" destOrd="0" parTransId="{A4B4EC5C-E0E3-43B6-8304-AA69044FA7BB}" sibTransId="{E6974C22-FE26-4921-BA90-0F4C7884AA64}"/>
-    <dgm:cxn modelId="{7BE3DEB3-8B8B-4445-B648-877A97ACEEEA}" type="presOf" srcId="{54DD3199-8DFE-4D9C-A66C-0EB0DCACE878}" destId="{B677A5FE-3E7C-437B-AA3D-6BAC41A7C0B2}" srcOrd="0" destOrd="0" presId="urn:microsoft.com/office/officeart/2005/8/layout/process4"/>
-    <dgm:cxn modelId="{E802B7A2-ADB9-4046-8C10-E1A31DFE2C8B}" type="presOf" srcId="{801A5BA4-012D-4F88-B467-969D819E55C8}" destId="{1E9BE2A3-2E5A-4F7C-8D81-7FBA8A8E0E12}" srcOrd="0" destOrd="0" presId="urn:microsoft.com/office/officeart/2005/8/layout/process4"/>
-    <dgm:cxn modelId="{75AC08DC-AED9-41CD-B44F-CC8D432CF9DF}" srcId="{B71DC928-1AAA-47F4-85B2-86987F4AD5AE}" destId="{01330A95-B0F4-4B91-A857-3EF0EEF8FA1B}" srcOrd="5" destOrd="0" parTransId="{607BF895-DC28-409C-9B1C-D2FEFBCF5052}" sibTransId="{B6C936DD-E13E-4269-82D3-9E943E9A3133}"/>
-    <dgm:cxn modelId="{E8427953-522F-416B-A48F-D645D2C5FFAB}" type="presOf" srcId="{F9EF35E5-6440-4F2C-9AB5-CFDD748BAD21}" destId="{B1605C27-43E9-46BB-98E4-CACEE8C4DAE9}" srcOrd="0" destOrd="0" presId="urn:microsoft.com/office/officeart/2005/8/layout/process4"/>
-    <dgm:cxn modelId="{F48CC1F7-F319-45D8-B0A2-B877FB2D3615}" type="presParOf" srcId="{2DF1CDF0-CA04-431C-9952-2B6EA19DD02B}" destId="{3A79341E-32DE-406E-92F1-4F962BB3CC49}" srcOrd="0" destOrd="0" presId="urn:microsoft.com/office/officeart/2005/8/layout/process4"/>
-    <dgm:cxn modelId="{CBBA78E1-C00B-4C15-90ED-3CE0A10C7C4B}" type="presParOf" srcId="{3A79341E-32DE-406E-92F1-4F962BB3CC49}" destId="{B513EB33-2B82-4CCF-83A9-29EE2D1B7EE1}" srcOrd="0" destOrd="0" presId="urn:microsoft.com/office/officeart/2005/8/layout/process4"/>
-    <dgm:cxn modelId="{CD377AA5-0B6A-4D6E-AFCC-DB22BBBB5C1C}" type="presParOf" srcId="{2DF1CDF0-CA04-431C-9952-2B6EA19DD02B}" destId="{4896DFBC-F51E-494F-9917-8643C6914C34}" srcOrd="1" destOrd="0" presId="urn:microsoft.com/office/officeart/2005/8/layout/process4"/>
-    <dgm:cxn modelId="{DFB6DCD6-146B-4C54-B0FB-DAD348723B5A}" type="presParOf" srcId="{2DF1CDF0-CA04-431C-9952-2B6EA19DD02B}" destId="{A1828E89-B83F-4412-B0D8-7BA66516D437}" srcOrd="2" destOrd="0" presId="urn:microsoft.com/office/officeart/2005/8/layout/process4"/>
-    <dgm:cxn modelId="{73E5D1F2-23BA-486D-9A1F-68D67886C7FC}" type="presParOf" srcId="{A1828E89-B83F-4412-B0D8-7BA66516D437}" destId="{26D7E438-5DCE-4D3E-A5B8-50EBE98FE9A7}" srcOrd="0" destOrd="0" presId="urn:microsoft.com/office/officeart/2005/8/layout/process4"/>
-    <dgm:cxn modelId="{52F44B62-8936-4552-A79A-6DDAADFD08C8}" type="presParOf" srcId="{A1828E89-B83F-4412-B0D8-7BA66516D437}" destId="{99D9FC10-2ED4-4E2B-BACB-BD786F4CF6B7}" srcOrd="1" destOrd="0" presId="urn:microsoft.com/office/officeart/2005/8/layout/process4"/>
-    <dgm:cxn modelId="{EF6859A7-D41A-4C35-8DD2-7F4D40C610FD}" type="presParOf" srcId="{A1828E89-B83F-4412-B0D8-7BA66516D437}" destId="{C02E20B4-25C8-4561-86CB-01BE343D8B19}" srcOrd="2" destOrd="0" presId="urn:microsoft.com/office/officeart/2005/8/layout/process4"/>
-    <dgm:cxn modelId="{0AA6E299-C686-40CF-922A-7E2D18572301}" type="presParOf" srcId="{C02E20B4-25C8-4561-86CB-01BE343D8B19}" destId="{69A3CDE0-A5A5-4357-BA47-1C3DBB727532}" srcOrd="0" destOrd="0" presId="urn:microsoft.com/office/officeart/2005/8/layout/process4"/>
-    <dgm:cxn modelId="{CECABC6F-6530-473A-91EF-3DC4905CDAE7}" type="presParOf" srcId="{C02E20B4-25C8-4561-86CB-01BE343D8B19}" destId="{B62EBB85-B5AD-4D46-8D45-39685B492787}" srcOrd="1" destOrd="0" presId="urn:microsoft.com/office/officeart/2005/8/layout/process4"/>
-    <dgm:cxn modelId="{1845B6E6-2C76-4B0D-87C5-183DCF8D83A2}" type="presParOf" srcId="{C02E20B4-25C8-4561-86CB-01BE343D8B19}" destId="{5834CDD8-7CB5-4F1A-9EEB-DBA8C7AE2ABE}" srcOrd="2" destOrd="0" presId="urn:microsoft.com/office/officeart/2005/8/layout/process4"/>
-    <dgm:cxn modelId="{D28C4CF6-A36D-4793-8509-E9A742686793}" type="presParOf" srcId="{C02E20B4-25C8-4561-86CB-01BE343D8B19}" destId="{ACB10869-347F-4DF0-9DCB-3EAECF3BAF09}" srcOrd="3" destOrd="0" presId="urn:microsoft.com/office/officeart/2005/8/layout/process4"/>
-    <dgm:cxn modelId="{B9AE60A3-3537-4076-BEF4-2722E82202A4}" type="presParOf" srcId="{C02E20B4-25C8-4561-86CB-01BE343D8B19}" destId="{71F320B7-F9D3-4C3F-B10C-684A2A3E98A4}" srcOrd="4" destOrd="0" presId="urn:microsoft.com/office/officeart/2005/8/layout/process4"/>
-    <dgm:cxn modelId="{23C2724B-90E2-4DF9-9801-1728E1A34534}" type="presParOf" srcId="{2DF1CDF0-CA04-431C-9952-2B6EA19DD02B}" destId="{44A2D900-BE4A-421E-80A0-F48190AF7820}" srcOrd="3" destOrd="0" presId="urn:microsoft.com/office/officeart/2005/8/layout/process4"/>
-    <dgm:cxn modelId="{ED18DCEB-F74E-45EE-8116-BD014EF65072}" type="presParOf" srcId="{2DF1CDF0-CA04-431C-9952-2B6EA19DD02B}" destId="{73FD08A7-3F1C-484C-9824-D73BCBAF8FFC}" srcOrd="4" destOrd="0" presId="urn:microsoft.com/office/officeart/2005/8/layout/process4"/>
-    <dgm:cxn modelId="{91977DD0-ADC3-4777-BBA8-CD2622107BF1}" type="presParOf" srcId="{73FD08A7-3F1C-484C-9824-D73BCBAF8FFC}" destId="{7027B9EA-96D6-41CC-965D-BC277CBCD454}" srcOrd="0" destOrd="0" presId="urn:microsoft.com/office/officeart/2005/8/layout/process4"/>
-    <dgm:cxn modelId="{45F1BA0E-FE3B-4949-A563-01C90C2FC089}" type="presParOf" srcId="{73FD08A7-3F1C-484C-9824-D73BCBAF8FFC}" destId="{66FA396E-0A90-4778-B2A3-11099F471789}" srcOrd="1" destOrd="0" presId="urn:microsoft.com/office/officeart/2005/8/layout/process4"/>
-    <dgm:cxn modelId="{AA4FF37F-7589-4B9B-9B92-E8F2E31AC0B8}" type="presParOf" srcId="{73FD08A7-3F1C-484C-9824-D73BCBAF8FFC}" destId="{50540889-FBD1-4868-8965-A3792A7FAA10}" srcOrd="2" destOrd="0" presId="urn:microsoft.com/office/officeart/2005/8/layout/process4"/>
-    <dgm:cxn modelId="{399CEFAF-8CDC-441D-98F4-3FCD9A5FE7A8}" type="presParOf" srcId="{50540889-FBD1-4868-8965-A3792A7FAA10}" destId="{377941FA-BD16-49F9-A1D5-969FBA47D3E7}" srcOrd="0" destOrd="0" presId="urn:microsoft.com/office/officeart/2005/8/layout/process4"/>
-    <dgm:cxn modelId="{024786F9-CDD0-4C19-8E42-4DF8A65C5705}" type="presParOf" srcId="{50540889-FBD1-4868-8965-A3792A7FAA10}" destId="{C6B9515E-5D27-4EB8-A136-B9B942485DDD}" srcOrd="1" destOrd="0" presId="urn:microsoft.com/office/officeart/2005/8/layout/process4"/>
-    <dgm:cxn modelId="{0F7DD57D-A350-4780-B0EB-C08B572DCC7D}" type="presParOf" srcId="{50540889-FBD1-4868-8965-A3792A7FAA10}" destId="{EEE9E58A-8254-4828-8A94-B1BEEB16D233}" srcOrd="2" destOrd="0" presId="urn:microsoft.com/office/officeart/2005/8/layout/process4"/>
-    <dgm:cxn modelId="{1394E11D-CF0B-4A91-9FF2-C9D57995DA41}" type="presParOf" srcId="{50540889-FBD1-4868-8965-A3792A7FAA10}" destId="{F319623B-2289-494F-81C7-030F434B6B85}" srcOrd="3" destOrd="0" presId="urn:microsoft.com/office/officeart/2005/8/layout/process4"/>
-    <dgm:cxn modelId="{D3266CE7-3A4E-42DF-9F38-AA0D0CF3BCEE}" type="presParOf" srcId="{50540889-FBD1-4868-8965-A3792A7FAA10}" destId="{B5D3F04D-227B-438D-A1FF-E93B3C024CBF}" srcOrd="4" destOrd="0" presId="urn:microsoft.com/office/officeart/2005/8/layout/process4"/>
-    <dgm:cxn modelId="{B5A9DE2E-9BB0-4F2F-8EC4-3E2315F53AE5}" type="presParOf" srcId="{50540889-FBD1-4868-8965-A3792A7FAA10}" destId="{988ACB74-CD14-4710-9EA1-388F36F53165}" srcOrd="5" destOrd="0" presId="urn:microsoft.com/office/officeart/2005/8/layout/process4"/>
-    <dgm:cxn modelId="{3712395D-A0E6-434A-997F-E4424852F6D9}" type="presParOf" srcId="{2DF1CDF0-CA04-431C-9952-2B6EA19DD02B}" destId="{70094409-58F8-44AA-972D-F45D3AB12F32}" srcOrd="5" destOrd="0" presId="urn:microsoft.com/office/officeart/2005/8/layout/process4"/>
-    <dgm:cxn modelId="{83AEF9C6-4064-4608-BEB3-AE0AF40CBD24}" type="presParOf" srcId="{2DF1CDF0-CA04-431C-9952-2B6EA19DD02B}" destId="{2FE0C6AC-E3A9-42BA-9FA4-D9B03A006D5B}" srcOrd="6" destOrd="0" presId="urn:microsoft.com/office/officeart/2005/8/layout/process4"/>
-    <dgm:cxn modelId="{E16A86F0-80F3-4886-874E-12F2658ACB54}" type="presParOf" srcId="{2FE0C6AC-E3A9-42BA-9FA4-D9B03A006D5B}" destId="{92C4159F-9907-49F8-A024-1E206DCB5402}" srcOrd="0" destOrd="0" presId="urn:microsoft.com/office/officeart/2005/8/layout/process4"/>
-    <dgm:cxn modelId="{1B77486D-F326-48ED-8AC4-A736AED8D4EF}" type="presParOf" srcId="{2FE0C6AC-E3A9-42BA-9FA4-D9B03A006D5B}" destId="{510F4042-CFA8-416D-BE6C-C642B78DC90A}" srcOrd="1" destOrd="0" presId="urn:microsoft.com/office/officeart/2005/8/layout/process4"/>
-    <dgm:cxn modelId="{B44B0A17-B01B-4D9C-B8C7-04A318C2E689}" type="presParOf" srcId="{2FE0C6AC-E3A9-42BA-9FA4-D9B03A006D5B}" destId="{E287560B-AA37-4248-98D1-208BC344B497}" srcOrd="2" destOrd="0" presId="urn:microsoft.com/office/officeart/2005/8/layout/process4"/>
-    <dgm:cxn modelId="{DCDB599C-C6F6-47FD-A55F-F0EFBA6547E0}" type="presParOf" srcId="{E287560B-AA37-4248-98D1-208BC344B497}" destId="{D1F4EC99-152E-4E55-B0ED-DA5EDD5DB814}" srcOrd="0" destOrd="0" presId="urn:microsoft.com/office/officeart/2005/8/layout/process4"/>
-    <dgm:cxn modelId="{47C586BE-99BE-4886-A845-F34DD3A296F2}" type="presParOf" srcId="{E287560B-AA37-4248-98D1-208BC344B497}" destId="{DC7D1EE5-01E1-4461-9CB8-3BF362745895}" srcOrd="1" destOrd="0" presId="urn:microsoft.com/office/officeart/2005/8/layout/process4"/>
-    <dgm:cxn modelId="{EBC1EEE6-5966-4BA2-9055-61447E70C53D}" type="presParOf" srcId="{E287560B-AA37-4248-98D1-208BC344B497}" destId="{12D2F38D-99D0-42E9-81C4-65811361A936}" srcOrd="2" destOrd="0" presId="urn:microsoft.com/office/officeart/2005/8/layout/process4"/>
-    <dgm:cxn modelId="{61DE66E4-6C94-4595-8611-7D3035D3576F}" type="presParOf" srcId="{E287560B-AA37-4248-98D1-208BC344B497}" destId="{1E9BE2A3-2E5A-4F7C-8D81-7FBA8A8E0E12}" srcOrd="3" destOrd="0" presId="urn:microsoft.com/office/officeart/2005/8/layout/process4"/>
-    <dgm:cxn modelId="{3BEDDC54-193D-4647-BC4B-398B4229C8F5}" type="presParOf" srcId="{E287560B-AA37-4248-98D1-208BC344B497}" destId="{B1605C27-43E9-46BB-98E4-CACEE8C4DAE9}" srcOrd="4" destOrd="0" presId="urn:microsoft.com/office/officeart/2005/8/layout/process4"/>
-    <dgm:cxn modelId="{0C9C331A-C814-453E-93F4-16F7074E5A74}" type="presParOf" srcId="{E287560B-AA37-4248-98D1-208BC344B497}" destId="{0FD453E8-E68B-4ED7-8F80-67B74B27F4A5}" srcOrd="5" destOrd="0" presId="urn:microsoft.com/office/officeart/2005/8/layout/process4"/>
-    <dgm:cxn modelId="{E29E0CD0-EC74-4600-A1CC-3975DB68F289}" type="presParOf" srcId="{2DF1CDF0-CA04-431C-9952-2B6EA19DD02B}" destId="{D8598128-5BD2-482B-9D6B-C74916184E79}" srcOrd="7" destOrd="0" presId="urn:microsoft.com/office/officeart/2005/8/layout/process4"/>
-    <dgm:cxn modelId="{DDFFE1C1-5F10-4621-B35A-CFDDFC4707FE}" type="presParOf" srcId="{2DF1CDF0-CA04-431C-9952-2B6EA19DD02B}" destId="{418D62CA-026C-40EE-9930-FFF89C7D593D}" srcOrd="8" destOrd="0" presId="urn:microsoft.com/office/officeart/2005/8/layout/process4"/>
-    <dgm:cxn modelId="{0779A1F2-A79D-487B-BF59-671A2B904868}" type="presParOf" srcId="{418D62CA-026C-40EE-9930-FFF89C7D593D}" destId="{5F820664-FD53-47A6-9E84-FEF2FC82C11C}" srcOrd="0" destOrd="0" presId="urn:microsoft.com/office/officeart/2005/8/layout/process4"/>
-    <dgm:cxn modelId="{CBE7DBD2-78A1-4D7C-A4B7-505BA9C07630}" type="presParOf" srcId="{418D62CA-026C-40EE-9930-FFF89C7D593D}" destId="{73B72A02-0ECA-44A7-A37D-1B493992778F}" srcOrd="1" destOrd="0" presId="urn:microsoft.com/office/officeart/2005/8/layout/process4"/>
-    <dgm:cxn modelId="{BBD7B357-F28B-43D6-B7C7-2657F8387C95}" type="presParOf" srcId="{418D62CA-026C-40EE-9930-FFF89C7D593D}" destId="{1A1CE1C7-EA1B-470B-9FC1-31C6378F6DE2}" srcOrd="2" destOrd="0" presId="urn:microsoft.com/office/officeart/2005/8/layout/process4"/>
-    <dgm:cxn modelId="{94AD4DA9-B669-41FE-BB75-93A9EAA6FF82}" type="presParOf" srcId="{1A1CE1C7-EA1B-470B-9FC1-31C6378F6DE2}" destId="{4BD9F2FC-C4C1-416D-96CF-01ED6B8F5B82}" srcOrd="0" destOrd="0" presId="urn:microsoft.com/office/officeart/2005/8/layout/process4"/>
-    <dgm:cxn modelId="{BCFB1915-9418-40CB-8B3A-E954BB02E09C}" type="presParOf" srcId="{1A1CE1C7-EA1B-470B-9FC1-31C6378F6DE2}" destId="{5F44BA6B-4649-4DC2-9FCB-1546C0D6770A}" srcOrd="1" destOrd="0" presId="urn:microsoft.com/office/officeart/2005/8/layout/process4"/>
-    <dgm:cxn modelId="{7D4BA44C-88C1-4C82-8BA0-9A0B34ABCD46}" type="presParOf" srcId="{1A1CE1C7-EA1B-470B-9FC1-31C6378F6DE2}" destId="{B677A5FE-3E7C-437B-AA3D-6BAC41A7C0B2}" srcOrd="2" destOrd="0" presId="urn:microsoft.com/office/officeart/2005/8/layout/process4"/>
-    <dgm:cxn modelId="{69F92652-7121-4B3F-8545-A5C17162B22E}" type="presParOf" srcId="{1A1CE1C7-EA1B-470B-9FC1-31C6378F6DE2}" destId="{E363E9BB-A42E-4B8E-89DA-4C7ACBA49209}" srcOrd="3" destOrd="0" presId="urn:microsoft.com/office/officeart/2005/8/layout/process4"/>
-    <dgm:cxn modelId="{171EE4ED-91D9-4B02-B813-4C0FF77E96F2}" type="presParOf" srcId="{1A1CE1C7-EA1B-470B-9FC1-31C6378F6DE2}" destId="{77CB07A7-36EB-416C-B677-823179EDD39E}" srcOrd="4" destOrd="0" presId="urn:microsoft.com/office/officeart/2005/8/layout/process4"/>
-    <dgm:cxn modelId="{2FB9C9F5-75DA-460C-833A-CC623B32543D}" type="presParOf" srcId="{1A1CE1C7-EA1B-470B-9FC1-31C6378F6DE2}" destId="{516175B2-2ABA-4643-A657-11B0552F6DC6}" srcOrd="5" destOrd="0" presId="urn:microsoft.com/office/officeart/2005/8/layout/process4"/>
-    <dgm:cxn modelId="{41434268-4C6C-45FC-A1C6-58A93E8A9D57}" type="presParOf" srcId="{2DF1CDF0-CA04-431C-9952-2B6EA19DD02B}" destId="{99F0C881-1ACE-4866-BEA9-FE36476CD260}" srcOrd="9" destOrd="0" presId="urn:microsoft.com/office/officeart/2005/8/layout/process4"/>
-    <dgm:cxn modelId="{C5EF7AED-A89E-49BD-A80E-8E0080013243}" type="presParOf" srcId="{2DF1CDF0-CA04-431C-9952-2B6EA19DD02B}" destId="{DA7C3525-37E0-490D-A242-CC971E14D2F5}" srcOrd="10" destOrd="0" presId="urn:microsoft.com/office/officeart/2005/8/layout/process4"/>
-    <dgm:cxn modelId="{7F699469-D612-4F7A-96C1-C41660A547CB}" type="presParOf" srcId="{DA7C3525-37E0-490D-A242-CC971E14D2F5}" destId="{65C115F7-0047-45AC-B82C-0F818E9ED500}" srcOrd="0" destOrd="0" presId="urn:microsoft.com/office/officeart/2005/8/layout/process4"/>
-    <dgm:cxn modelId="{232124C9-B182-4D45-B827-EFC5CC310270}" type="presParOf" srcId="{DA7C3525-37E0-490D-A242-CC971E14D2F5}" destId="{A1B9C31A-1156-4C51-9BA3-49306759E255}" srcOrd="1" destOrd="0" presId="urn:microsoft.com/office/officeart/2005/8/layout/process4"/>
-    <dgm:cxn modelId="{DA663CD8-239D-4E01-BACE-F110F4B3454B}" type="presParOf" srcId="{DA7C3525-37E0-490D-A242-CC971E14D2F5}" destId="{CA1832D4-D1D7-4EE3-98F2-EF99ECE6C65B}" srcOrd="2" destOrd="0" presId="urn:microsoft.com/office/officeart/2005/8/layout/process4"/>
-    <dgm:cxn modelId="{3709CA7F-1D91-4BD6-91B4-615B0EA42680}" type="presParOf" srcId="{CA1832D4-D1D7-4EE3-98F2-EF99ECE6C65B}" destId="{767A8E6C-16DC-495B-A27A-AB2EBB9B3571}" srcOrd="0" destOrd="0" presId="urn:microsoft.com/office/officeart/2005/8/layout/process4"/>
-    <dgm:cxn modelId="{74771608-6495-4F4D-8650-F41B9A6B0836}" type="presParOf" srcId="{CA1832D4-D1D7-4EE3-98F2-EF99ECE6C65B}" destId="{0242FE30-E3B6-496D-90F0-3EEA0A2B0289}" srcOrd="1" destOrd="0" presId="urn:microsoft.com/office/officeart/2005/8/layout/process4"/>
-    <dgm:cxn modelId="{50403BFA-2569-4DFF-8798-9D822A4AFA87}" type="presParOf" srcId="{CA1832D4-D1D7-4EE3-98F2-EF99ECE6C65B}" destId="{2FB1D835-27A6-4EBB-A60C-5C5F3B21C117}" srcOrd="2" destOrd="0" presId="urn:microsoft.com/office/officeart/2005/8/layout/process4"/>
-    <dgm:cxn modelId="{C724DAC6-2599-4C80-B6E4-93692E88BF9A}" type="presParOf" srcId="{CA1832D4-D1D7-4EE3-98F2-EF99ECE6C65B}" destId="{0E925631-7B9D-4638-88EE-A96D480AC529}" srcOrd="3" destOrd="0" presId="urn:microsoft.com/office/officeart/2005/8/layout/process4"/>
-    <dgm:cxn modelId="{138EF1DB-A255-400B-B4E6-83BAFDFCB22E}" type="presParOf" srcId="{2DF1CDF0-CA04-431C-9952-2B6EA19DD02B}" destId="{37D725DC-15FD-4EC8-A497-7368EAD5F083}" srcOrd="11" destOrd="0" presId="urn:microsoft.com/office/officeart/2005/8/layout/process4"/>
-    <dgm:cxn modelId="{078C878E-D109-46A6-82CB-173A5A42AE0C}" type="presParOf" srcId="{2DF1CDF0-CA04-431C-9952-2B6EA19DD02B}" destId="{6E8F4D4A-A328-465C-8498-06D807FDF9EC}" srcOrd="12" destOrd="0" presId="urn:microsoft.com/office/officeart/2005/8/layout/process4"/>
-    <dgm:cxn modelId="{C52D5A53-EACC-4E45-BDD7-4F4BC7A479E6}" type="presParOf" srcId="{6E8F4D4A-A328-465C-8498-06D807FDF9EC}" destId="{EB868BD6-2F00-439A-ACEC-1F419EFEDEBB}" srcOrd="0" destOrd="0" presId="urn:microsoft.com/office/officeart/2005/8/layout/process4"/>
-    <dgm:cxn modelId="{86A3B27C-182A-41F8-A8B4-EF8FF788B144}" type="presParOf" srcId="{6E8F4D4A-A328-465C-8498-06D807FDF9EC}" destId="{3D3C0266-BBF9-441C-BEFD-769ED1F9C02C}" srcOrd="1" destOrd="0" presId="urn:microsoft.com/office/officeart/2005/8/layout/process4"/>
-    <dgm:cxn modelId="{3C914214-5DF3-4B67-BE60-4FA93B73C063}" type="presParOf" srcId="{6E8F4D4A-A328-465C-8498-06D807FDF9EC}" destId="{96CB06E3-CCF2-4487-BAFF-232792282C34}" srcOrd="2" destOrd="0" presId="urn:microsoft.com/office/officeart/2005/8/layout/process4"/>
-    <dgm:cxn modelId="{28C2B3AB-D006-4D1A-9BD9-A18670753202}" type="presParOf" srcId="{96CB06E3-CCF2-4487-BAFF-232792282C34}" destId="{4CEA73B4-9810-4D3B-B0E0-49C2694AE51E}" srcOrd="0" destOrd="0" presId="urn:microsoft.com/office/officeart/2005/8/layout/process4"/>
-    <dgm:cxn modelId="{C3B8FA53-290F-4E03-8B17-5104410768CF}" type="presParOf" srcId="{96CB06E3-CCF2-4487-BAFF-232792282C34}" destId="{176BB967-85CF-4B86-9C46-CA14810665F5}" srcOrd="1" destOrd="0" presId="urn:microsoft.com/office/officeart/2005/8/layout/process4"/>
-    <dgm:cxn modelId="{61522ECD-6E75-4EB2-8D73-98B7B57336B7}" type="presParOf" srcId="{96CB06E3-CCF2-4487-BAFF-232792282C34}" destId="{5E07C81E-B689-4E03-82E3-A5C4E5EC27AD}" srcOrd="2" destOrd="0" presId="urn:microsoft.com/office/officeart/2005/8/layout/process4"/>
-    <dgm:cxn modelId="{3FF34614-CD70-488E-917D-93242BCE5A9E}" type="presParOf" srcId="{96CB06E3-CCF2-4487-BAFF-232792282C34}" destId="{12A2AD38-0FDF-4127-9334-C7A73083828C}" srcOrd="3" destOrd="0" presId="urn:microsoft.com/office/officeart/2005/8/layout/process4"/>
+    <dgm:cxn modelId="{452811CC-7897-4083-B45B-16EEB86F55C8}" type="presParOf" srcId="{2DF1CDF0-CA04-431C-9952-2B6EA19DD02B}" destId="{3A79341E-32DE-406E-92F1-4F962BB3CC49}" srcOrd="0" destOrd="0" presId="urn:microsoft.com/office/officeart/2005/8/layout/process4"/>
+    <dgm:cxn modelId="{8957D50C-FE8B-4455-8632-363DDDD81872}" type="presParOf" srcId="{3A79341E-32DE-406E-92F1-4F962BB3CC49}" destId="{B513EB33-2B82-4CCF-83A9-29EE2D1B7EE1}" srcOrd="0" destOrd="0" presId="urn:microsoft.com/office/officeart/2005/8/layout/process4"/>
+    <dgm:cxn modelId="{FDA05D48-3690-4913-B1E5-B03C805CCBED}" type="presParOf" srcId="{2DF1CDF0-CA04-431C-9952-2B6EA19DD02B}" destId="{4896DFBC-F51E-494F-9917-8643C6914C34}" srcOrd="1" destOrd="0" presId="urn:microsoft.com/office/officeart/2005/8/layout/process4"/>
+    <dgm:cxn modelId="{20243CA7-F424-480A-A550-2E83E65BCAF0}" type="presParOf" srcId="{2DF1CDF0-CA04-431C-9952-2B6EA19DD02B}" destId="{A1828E89-B83F-4412-B0D8-7BA66516D437}" srcOrd="2" destOrd="0" presId="urn:microsoft.com/office/officeart/2005/8/layout/process4"/>
+    <dgm:cxn modelId="{632B4A04-128A-47E5-A729-BB46E7F9DCC0}" type="presParOf" srcId="{A1828E89-B83F-4412-B0D8-7BA66516D437}" destId="{26D7E438-5DCE-4D3E-A5B8-50EBE98FE9A7}" srcOrd="0" destOrd="0" presId="urn:microsoft.com/office/officeart/2005/8/layout/process4"/>
+    <dgm:cxn modelId="{C3F82FAA-6169-4CDC-9BF9-881C1CF86454}" type="presParOf" srcId="{A1828E89-B83F-4412-B0D8-7BA66516D437}" destId="{99D9FC10-2ED4-4E2B-BACB-BD786F4CF6B7}" srcOrd="1" destOrd="0" presId="urn:microsoft.com/office/officeart/2005/8/layout/process4"/>
+    <dgm:cxn modelId="{592A4449-AD8F-46CC-9969-E26BFDEB9949}" type="presParOf" srcId="{A1828E89-B83F-4412-B0D8-7BA66516D437}" destId="{C02E20B4-25C8-4561-86CB-01BE343D8B19}" srcOrd="2" destOrd="0" presId="urn:microsoft.com/office/officeart/2005/8/layout/process4"/>
+    <dgm:cxn modelId="{2DECD694-2B8C-4751-812A-3B30032ED61A}" type="presParOf" srcId="{C02E20B4-25C8-4561-86CB-01BE343D8B19}" destId="{69A3CDE0-A5A5-4357-BA47-1C3DBB727532}" srcOrd="0" destOrd="0" presId="urn:microsoft.com/office/officeart/2005/8/layout/process4"/>
+    <dgm:cxn modelId="{FB5BF434-7033-4465-9261-C9E369CFFE4A}" type="presParOf" srcId="{C02E20B4-25C8-4561-86CB-01BE343D8B19}" destId="{B62EBB85-B5AD-4D46-8D45-39685B492787}" srcOrd="1" destOrd="0" presId="urn:microsoft.com/office/officeart/2005/8/layout/process4"/>
+    <dgm:cxn modelId="{8FF3C09F-9596-4780-B9BF-DA55C6DB3F1E}" type="presParOf" srcId="{C02E20B4-25C8-4561-86CB-01BE343D8B19}" destId="{5834CDD8-7CB5-4F1A-9EEB-DBA8C7AE2ABE}" srcOrd="2" destOrd="0" presId="urn:microsoft.com/office/officeart/2005/8/layout/process4"/>
+    <dgm:cxn modelId="{B7950E1A-7722-4EF9-B655-C007F22B6CAE}" type="presParOf" srcId="{C02E20B4-25C8-4561-86CB-01BE343D8B19}" destId="{ACB10869-347F-4DF0-9DCB-3EAECF3BAF09}" srcOrd="3" destOrd="0" presId="urn:microsoft.com/office/officeart/2005/8/layout/process4"/>
+    <dgm:cxn modelId="{CB84E559-924C-466C-B76C-11ABBC8019E9}" type="presParOf" srcId="{C02E20B4-25C8-4561-86CB-01BE343D8B19}" destId="{71F320B7-F9D3-4C3F-B10C-684A2A3E98A4}" srcOrd="4" destOrd="0" presId="urn:microsoft.com/office/officeart/2005/8/layout/process4"/>
+    <dgm:cxn modelId="{0CA94357-A3A7-46EA-9E24-805498508D86}" type="presParOf" srcId="{2DF1CDF0-CA04-431C-9952-2B6EA19DD02B}" destId="{44A2D900-BE4A-421E-80A0-F48190AF7820}" srcOrd="3" destOrd="0" presId="urn:microsoft.com/office/officeart/2005/8/layout/process4"/>
+    <dgm:cxn modelId="{9CF8B547-E782-424F-A270-29156C24B5D8}" type="presParOf" srcId="{2DF1CDF0-CA04-431C-9952-2B6EA19DD02B}" destId="{73FD08A7-3F1C-484C-9824-D73BCBAF8FFC}" srcOrd="4" destOrd="0" presId="urn:microsoft.com/office/officeart/2005/8/layout/process4"/>
+    <dgm:cxn modelId="{969BB0D7-1736-41D1-9095-E5B31097D0C8}" type="presParOf" srcId="{73FD08A7-3F1C-484C-9824-D73BCBAF8FFC}" destId="{7027B9EA-96D6-41CC-965D-BC277CBCD454}" srcOrd="0" destOrd="0" presId="urn:microsoft.com/office/officeart/2005/8/layout/process4"/>
+    <dgm:cxn modelId="{CBC878F8-FC41-4C8A-BC99-E4D56164CB10}" type="presParOf" srcId="{73FD08A7-3F1C-484C-9824-D73BCBAF8FFC}" destId="{66FA396E-0A90-4778-B2A3-11099F471789}" srcOrd="1" destOrd="0" presId="urn:microsoft.com/office/officeart/2005/8/layout/process4"/>
+    <dgm:cxn modelId="{C9851A92-746F-4D42-829D-32BBDC7D5969}" type="presParOf" srcId="{73FD08A7-3F1C-484C-9824-D73BCBAF8FFC}" destId="{50540889-FBD1-4868-8965-A3792A7FAA10}" srcOrd="2" destOrd="0" presId="urn:microsoft.com/office/officeart/2005/8/layout/process4"/>
+    <dgm:cxn modelId="{FBF34DBE-87E1-4930-9DB5-8A5B3E4C84D0}" type="presParOf" srcId="{50540889-FBD1-4868-8965-A3792A7FAA10}" destId="{C2EA50D8-D477-424D-8F3F-A0F48CF2C983}" srcOrd="0" destOrd="0" presId="urn:microsoft.com/office/officeart/2005/8/layout/process4"/>
+    <dgm:cxn modelId="{8CF180A0-96D8-485B-989C-C7F048CD2EFE}" type="presParOf" srcId="{50540889-FBD1-4868-8965-A3792A7FAA10}" destId="{7172A613-81E6-4DC8-875A-DAB0421C03CB}" srcOrd="1" destOrd="0" presId="urn:microsoft.com/office/officeart/2005/8/layout/process4"/>
+    <dgm:cxn modelId="{02ABAB9B-6301-4EFA-A9A9-AC0F20B63A23}" type="presParOf" srcId="{50540889-FBD1-4868-8965-A3792A7FAA10}" destId="{C6B9515E-5D27-4EB8-A136-B9B942485DDD}" srcOrd="2" destOrd="0" presId="urn:microsoft.com/office/officeart/2005/8/layout/process4"/>
+    <dgm:cxn modelId="{1E23A286-3CA8-43EC-AFAB-672CE4657438}" type="presParOf" srcId="{50540889-FBD1-4868-8965-A3792A7FAA10}" destId="{EEE9E58A-8254-4828-8A94-B1BEEB16D233}" srcOrd="3" destOrd="0" presId="urn:microsoft.com/office/officeart/2005/8/layout/process4"/>
+    <dgm:cxn modelId="{D32515B2-32FD-46DC-B983-6A61CCC8B9D6}" type="presParOf" srcId="{50540889-FBD1-4868-8965-A3792A7FAA10}" destId="{F319623B-2289-494F-81C7-030F434B6B85}" srcOrd="4" destOrd="0" presId="urn:microsoft.com/office/officeart/2005/8/layout/process4"/>
+    <dgm:cxn modelId="{7A0926AD-F850-4D69-8B89-A082DE3D8E91}" type="presParOf" srcId="{50540889-FBD1-4868-8965-A3792A7FAA10}" destId="{B5D3F04D-227B-438D-A1FF-E93B3C024CBF}" srcOrd="5" destOrd="0" presId="urn:microsoft.com/office/officeart/2005/8/layout/process4"/>
+    <dgm:cxn modelId="{E5D0224D-BDD6-4CC1-BC0D-22B91F6E82D8}" type="presParOf" srcId="{50540889-FBD1-4868-8965-A3792A7FAA10}" destId="{988ACB74-CD14-4710-9EA1-388F36F53165}" srcOrd="6" destOrd="0" presId="urn:microsoft.com/office/officeart/2005/8/layout/process4"/>
+    <dgm:cxn modelId="{996DF1F5-310C-4EC9-8BED-A10118464D67}" type="presParOf" srcId="{2DF1CDF0-CA04-431C-9952-2B6EA19DD02B}" destId="{70094409-58F8-44AA-972D-F45D3AB12F32}" srcOrd="5" destOrd="0" presId="urn:microsoft.com/office/officeart/2005/8/layout/process4"/>
+    <dgm:cxn modelId="{F1EC7970-D386-40A7-8A99-1E4E71C6778B}" type="presParOf" srcId="{2DF1CDF0-CA04-431C-9952-2B6EA19DD02B}" destId="{2FE0C6AC-E3A9-42BA-9FA4-D9B03A006D5B}" srcOrd="6" destOrd="0" presId="urn:microsoft.com/office/officeart/2005/8/layout/process4"/>
+    <dgm:cxn modelId="{59287491-BD8C-4F96-B6F6-0BAE967356D0}" type="presParOf" srcId="{2FE0C6AC-E3A9-42BA-9FA4-D9B03A006D5B}" destId="{92C4159F-9907-49F8-A024-1E206DCB5402}" srcOrd="0" destOrd="0" presId="urn:microsoft.com/office/officeart/2005/8/layout/process4"/>
+    <dgm:cxn modelId="{BDA200AA-7058-4F0A-B453-595BCE92CEF0}" type="presParOf" srcId="{2FE0C6AC-E3A9-42BA-9FA4-D9B03A006D5B}" destId="{510F4042-CFA8-416D-BE6C-C642B78DC90A}" srcOrd="1" destOrd="0" presId="urn:microsoft.com/office/officeart/2005/8/layout/process4"/>
+    <dgm:cxn modelId="{DC8110F1-2D5F-4CE6-B4F9-6087FBBEF135}" type="presParOf" srcId="{2FE0C6AC-E3A9-42BA-9FA4-D9B03A006D5B}" destId="{E287560B-AA37-4248-98D1-208BC344B497}" srcOrd="2" destOrd="0" presId="urn:microsoft.com/office/officeart/2005/8/layout/process4"/>
+    <dgm:cxn modelId="{12AF96D6-9390-4C26-9E6E-183904CE934D}" type="presParOf" srcId="{E287560B-AA37-4248-98D1-208BC344B497}" destId="{D1F4EC99-152E-4E55-B0ED-DA5EDD5DB814}" srcOrd="0" destOrd="0" presId="urn:microsoft.com/office/officeart/2005/8/layout/process4"/>
+    <dgm:cxn modelId="{9B57309B-93C3-4718-9427-89D19C788D3A}" type="presParOf" srcId="{E287560B-AA37-4248-98D1-208BC344B497}" destId="{D4A29C16-17DB-4FD7-8EDE-7D619D7E5F2E}" srcOrd="1" destOrd="0" presId="urn:microsoft.com/office/officeart/2005/8/layout/process4"/>
+    <dgm:cxn modelId="{1529295F-1298-424F-845D-64AF98C12E36}" type="presParOf" srcId="{E287560B-AA37-4248-98D1-208BC344B497}" destId="{A604AA52-D30E-4CD8-8EB9-0A1D6E4BC968}" srcOrd="2" destOrd="0" presId="urn:microsoft.com/office/officeart/2005/8/layout/process4"/>
+    <dgm:cxn modelId="{4753419C-5550-410D-A4F6-2FFD88A53003}" type="presParOf" srcId="{E287560B-AA37-4248-98D1-208BC344B497}" destId="{DC7D1EE5-01E1-4461-9CB8-3BF362745895}" srcOrd="3" destOrd="0" presId="urn:microsoft.com/office/officeart/2005/8/layout/process4"/>
+    <dgm:cxn modelId="{6B09FE7F-E183-41D5-AA75-02CF71691AE5}" type="presParOf" srcId="{E287560B-AA37-4248-98D1-208BC344B497}" destId="{12D2F38D-99D0-42E9-81C4-65811361A936}" srcOrd="4" destOrd="0" presId="urn:microsoft.com/office/officeart/2005/8/layout/process4"/>
+    <dgm:cxn modelId="{68B3B28D-96D2-4876-9986-A93E516FCC20}" type="presParOf" srcId="{E287560B-AA37-4248-98D1-208BC344B497}" destId="{B1605C27-43E9-46BB-98E4-CACEE8C4DAE9}" srcOrd="5" destOrd="0" presId="urn:microsoft.com/office/officeart/2005/8/layout/process4"/>
+    <dgm:cxn modelId="{9997503C-FF3D-4078-998F-D13B135BEAE4}" type="presParOf" srcId="{E287560B-AA37-4248-98D1-208BC344B497}" destId="{0FD453E8-E68B-4ED7-8F80-67B74B27F4A5}" srcOrd="6" destOrd="0" presId="urn:microsoft.com/office/officeart/2005/8/layout/process4"/>
+    <dgm:cxn modelId="{64B59114-EAD9-4AD9-BC57-CB3BD6639D40}" type="presParOf" srcId="{2DF1CDF0-CA04-431C-9952-2B6EA19DD02B}" destId="{D8598128-5BD2-482B-9D6B-C74916184E79}" srcOrd="7" destOrd="0" presId="urn:microsoft.com/office/officeart/2005/8/layout/process4"/>
+    <dgm:cxn modelId="{23252E1C-06BA-4AA5-8825-3D6FF37B3BD3}" type="presParOf" srcId="{2DF1CDF0-CA04-431C-9952-2B6EA19DD02B}" destId="{418D62CA-026C-40EE-9930-FFF89C7D593D}" srcOrd="8" destOrd="0" presId="urn:microsoft.com/office/officeart/2005/8/layout/process4"/>
+    <dgm:cxn modelId="{E0841DE3-C555-435E-823E-1A366F650153}" type="presParOf" srcId="{418D62CA-026C-40EE-9930-FFF89C7D593D}" destId="{5F820664-FD53-47A6-9E84-FEF2FC82C11C}" srcOrd="0" destOrd="0" presId="urn:microsoft.com/office/officeart/2005/8/layout/process4"/>
+    <dgm:cxn modelId="{70A89A44-3724-4C14-86C5-68CFDB4323B0}" type="presParOf" srcId="{418D62CA-026C-40EE-9930-FFF89C7D593D}" destId="{73B72A02-0ECA-44A7-A37D-1B493992778F}" srcOrd="1" destOrd="0" presId="urn:microsoft.com/office/officeart/2005/8/layout/process4"/>
+    <dgm:cxn modelId="{1109E9E6-DA50-4B56-89C7-7E7B5677448B}" type="presParOf" srcId="{418D62CA-026C-40EE-9930-FFF89C7D593D}" destId="{1A1CE1C7-EA1B-470B-9FC1-31C6378F6DE2}" srcOrd="2" destOrd="0" presId="urn:microsoft.com/office/officeart/2005/8/layout/process4"/>
+    <dgm:cxn modelId="{76374787-D61C-4304-84EC-55231F199270}" type="presParOf" srcId="{1A1CE1C7-EA1B-470B-9FC1-31C6378F6DE2}" destId="{4BD9F2FC-C4C1-416D-96CF-01ED6B8F5B82}" srcOrd="0" destOrd="0" presId="urn:microsoft.com/office/officeart/2005/8/layout/process4"/>
+    <dgm:cxn modelId="{574A6063-923C-4E82-AEBD-B61789B1445B}" type="presParOf" srcId="{1A1CE1C7-EA1B-470B-9FC1-31C6378F6DE2}" destId="{5F44BA6B-4649-4DC2-9FCB-1546C0D6770A}" srcOrd="1" destOrd="0" presId="urn:microsoft.com/office/officeart/2005/8/layout/process4"/>
+    <dgm:cxn modelId="{3A1DD152-361B-4A27-ACD2-905B317200EA}" type="presParOf" srcId="{1A1CE1C7-EA1B-470B-9FC1-31C6378F6DE2}" destId="{B677A5FE-3E7C-437B-AA3D-6BAC41A7C0B2}" srcOrd="2" destOrd="0" presId="urn:microsoft.com/office/officeart/2005/8/layout/process4"/>
+    <dgm:cxn modelId="{BAAE3E66-0835-425C-8820-DD7F06942226}" type="presParOf" srcId="{1A1CE1C7-EA1B-470B-9FC1-31C6378F6DE2}" destId="{E363E9BB-A42E-4B8E-89DA-4C7ACBA49209}" srcOrd="3" destOrd="0" presId="urn:microsoft.com/office/officeart/2005/8/layout/process4"/>
+    <dgm:cxn modelId="{51D675C9-569B-46C0-875C-12676397A57B}" type="presParOf" srcId="{1A1CE1C7-EA1B-470B-9FC1-31C6378F6DE2}" destId="{516175B2-2ABA-4643-A657-11B0552F6DC6}" srcOrd="4" destOrd="0" presId="urn:microsoft.com/office/officeart/2005/8/layout/process4"/>
+    <dgm:cxn modelId="{2316ACCA-B01E-4EE6-B8F7-2F19B9F2EF4C}" type="presParOf" srcId="{2DF1CDF0-CA04-431C-9952-2B6EA19DD02B}" destId="{99F0C881-1ACE-4866-BEA9-FE36476CD260}" srcOrd="9" destOrd="0" presId="urn:microsoft.com/office/officeart/2005/8/layout/process4"/>
+    <dgm:cxn modelId="{889AAB0B-6756-494E-9614-EA42874EB7D4}" type="presParOf" srcId="{2DF1CDF0-CA04-431C-9952-2B6EA19DD02B}" destId="{DA7C3525-37E0-490D-A242-CC971E14D2F5}" srcOrd="10" destOrd="0" presId="urn:microsoft.com/office/officeart/2005/8/layout/process4"/>
+    <dgm:cxn modelId="{CDA4AED8-7BA1-4AA0-8F30-98367A52C19A}" type="presParOf" srcId="{DA7C3525-37E0-490D-A242-CC971E14D2F5}" destId="{65C115F7-0047-45AC-B82C-0F818E9ED500}" srcOrd="0" destOrd="0" presId="urn:microsoft.com/office/officeart/2005/8/layout/process4"/>
+    <dgm:cxn modelId="{3B795484-B16A-40D4-B9B7-BAF519D5B1AA}" type="presParOf" srcId="{DA7C3525-37E0-490D-A242-CC971E14D2F5}" destId="{A1B9C31A-1156-4C51-9BA3-49306759E255}" srcOrd="1" destOrd="0" presId="urn:microsoft.com/office/officeart/2005/8/layout/process4"/>
+    <dgm:cxn modelId="{7C8876F4-81F4-4213-BA8F-30EBFD5B501A}" type="presParOf" srcId="{DA7C3525-37E0-490D-A242-CC971E14D2F5}" destId="{CA1832D4-D1D7-4EE3-98F2-EF99ECE6C65B}" srcOrd="2" destOrd="0" presId="urn:microsoft.com/office/officeart/2005/8/layout/process4"/>
+    <dgm:cxn modelId="{8CE73800-3AF3-4111-907D-215A411ECF33}" type="presParOf" srcId="{CA1832D4-D1D7-4EE3-98F2-EF99ECE6C65B}" destId="{767A8E6C-16DC-495B-A27A-AB2EBB9B3571}" srcOrd="0" destOrd="0" presId="urn:microsoft.com/office/officeart/2005/8/layout/process4"/>
+    <dgm:cxn modelId="{9D213A04-FAE2-45E5-A660-9F36B3A20044}" type="presParOf" srcId="{CA1832D4-D1D7-4EE3-98F2-EF99ECE6C65B}" destId="{0242FE30-E3B6-496D-90F0-3EEA0A2B0289}" srcOrd="1" destOrd="0" presId="urn:microsoft.com/office/officeart/2005/8/layout/process4"/>
+    <dgm:cxn modelId="{E95B4080-2254-4A70-91C9-3FFB8CD55B4D}" type="presParOf" srcId="{CA1832D4-D1D7-4EE3-98F2-EF99ECE6C65B}" destId="{2FB1D835-27A6-4EBB-A60C-5C5F3B21C117}" srcOrd="2" destOrd="0" presId="urn:microsoft.com/office/officeart/2005/8/layout/process4"/>
+    <dgm:cxn modelId="{5B0DA54C-0D4E-4092-BF22-EB01E343AB4B}" type="presParOf" srcId="{CA1832D4-D1D7-4EE3-98F2-EF99ECE6C65B}" destId="{0E925631-7B9D-4638-88EE-A96D480AC529}" srcOrd="3" destOrd="0" presId="urn:microsoft.com/office/officeart/2005/8/layout/process4"/>
+    <dgm:cxn modelId="{C624A7C0-B1C7-4AF9-8500-86FBB9091E9C}" type="presParOf" srcId="{2DF1CDF0-CA04-431C-9952-2B6EA19DD02B}" destId="{37D725DC-15FD-4EC8-A497-7368EAD5F083}" srcOrd="11" destOrd="0" presId="urn:microsoft.com/office/officeart/2005/8/layout/process4"/>
+    <dgm:cxn modelId="{59B11347-8FA6-4474-9DBB-39A7D0E98C6C}" type="presParOf" srcId="{2DF1CDF0-CA04-431C-9952-2B6EA19DD02B}" destId="{6E8F4D4A-A328-465C-8498-06D807FDF9EC}" srcOrd="12" destOrd="0" presId="urn:microsoft.com/office/officeart/2005/8/layout/process4"/>
+    <dgm:cxn modelId="{B8AE2DCE-947F-4A47-B961-6CFFA8D37BB0}" type="presParOf" srcId="{6E8F4D4A-A328-465C-8498-06D807FDF9EC}" destId="{EB868BD6-2F00-439A-ACEC-1F419EFEDEBB}" srcOrd="0" destOrd="0" presId="urn:microsoft.com/office/officeart/2005/8/layout/process4"/>
+    <dgm:cxn modelId="{D05166BB-0E95-4947-9C36-1DE429DA5AD6}" type="presParOf" srcId="{6E8F4D4A-A328-465C-8498-06D807FDF9EC}" destId="{3D3C0266-BBF9-441C-BEFD-769ED1F9C02C}" srcOrd="1" destOrd="0" presId="urn:microsoft.com/office/officeart/2005/8/layout/process4"/>
+    <dgm:cxn modelId="{13005288-F5E2-480D-AFD1-96EF9FA6CE31}" type="presParOf" srcId="{6E8F4D4A-A328-465C-8498-06D807FDF9EC}" destId="{96CB06E3-CCF2-4487-BAFF-232792282C34}" srcOrd="2" destOrd="0" presId="urn:microsoft.com/office/officeart/2005/8/layout/process4"/>
+    <dgm:cxn modelId="{2F1D8B22-6C35-438E-A87A-A1FC375FBE03}" type="presParOf" srcId="{96CB06E3-CCF2-4487-BAFF-232792282C34}" destId="{4CEA73B4-9810-4D3B-B0E0-49C2694AE51E}" srcOrd="0" destOrd="0" presId="urn:microsoft.com/office/officeart/2005/8/layout/process4"/>
+    <dgm:cxn modelId="{55C97D5C-9E4C-4E7A-B2C4-8A5A553E23B0}" type="presParOf" srcId="{96CB06E3-CCF2-4487-BAFF-232792282C34}" destId="{176BB967-85CF-4B86-9C46-CA14810665F5}" srcOrd="1" destOrd="0" presId="urn:microsoft.com/office/officeart/2005/8/layout/process4"/>
+    <dgm:cxn modelId="{772B1703-459F-4772-8B8E-E585483521C2}" type="presParOf" srcId="{96CB06E3-CCF2-4487-BAFF-232792282C34}" destId="{5E07C81E-B689-4E03-82E3-A5C4E5EC27AD}" srcOrd="2" destOrd="0" presId="urn:microsoft.com/office/officeart/2005/8/layout/process4"/>
+    <dgm:cxn modelId="{EE7E0CEA-6314-48FD-B456-C25D272119BC}" type="presParOf" srcId="{96CB06E3-CCF2-4487-BAFF-232792282C34}" destId="{12A2AD38-0FDF-4127-9334-C7A73083828C}" srcOrd="3" destOrd="0" presId="urn:microsoft.com/office/officeart/2005/8/layout/process4"/>
   </dgm:cxnLst>
   <dgm:bg/>
   <dgm:whole/>
@@ -5656,31 +5728,31 @@
     </dgm:pt>
   </dgm:ptLst>
   <dgm:cxnLst>
-    <dgm:cxn modelId="{44757BB6-CC6C-4312-8D72-B01988DF271E}" type="presOf" srcId="{E759CFCD-97CE-41A7-B6F0-07D2855E5028}" destId="{681E8698-6B5D-4D7C-BEAC-F3E7F01611CC}" srcOrd="0" destOrd="0" presId="urn:microsoft.com/office/officeart/2005/8/layout/process1"/>
-    <dgm:cxn modelId="{2C619FA3-4D0A-4664-8D24-79BFC5353CFA}" type="presOf" srcId="{12671F33-9678-43A6-900B-C1489174E657}" destId="{4D0C926A-592B-4D64-8021-5542543445B2}" srcOrd="1" destOrd="0" presId="urn:microsoft.com/office/officeart/2005/8/layout/process1"/>
+    <dgm:cxn modelId="{79197F25-B273-47E9-B84E-15C51BF999E6}" type="presOf" srcId="{4DBBD212-2F92-4856-A3B1-808A28703F78}" destId="{A538BD20-9261-44F8-91B2-DB200CF39004}" srcOrd="0" destOrd="0" presId="urn:microsoft.com/office/officeart/2005/8/layout/process1"/>
+    <dgm:cxn modelId="{83B23175-3D2C-4D4F-A466-3BA909FBB5C9}" type="presOf" srcId="{975768BF-4643-4000-B91B-EB5FA50C9F90}" destId="{A379DF86-A80C-400F-95D1-CAAB94A38CDA}" srcOrd="0" destOrd="0" presId="urn:microsoft.com/office/officeart/2005/8/layout/process1"/>
     <dgm:cxn modelId="{F82AF631-2420-4E0B-8A9F-5CDC6EE8E564}" srcId="{BA867C10-8B70-4BD9-9B08-E940191BFF84}" destId="{4DBBD212-2F92-4856-A3B1-808A28703F78}" srcOrd="3" destOrd="0" parTransId="{79BFE450-8CAD-46CD-A4BA-9936A9ED476F}" sibTransId="{7802407B-134E-45B6-83FF-49E4371DEE1F}"/>
-    <dgm:cxn modelId="{59F0A526-F2E8-434C-8A7B-AE9FD1C6326C}" type="presOf" srcId="{4DBBD212-2F92-4856-A3B1-808A28703F78}" destId="{A538BD20-9261-44F8-91B2-DB200CF39004}" srcOrd="0" destOrd="0" presId="urn:microsoft.com/office/officeart/2005/8/layout/process1"/>
-    <dgm:cxn modelId="{23C4505E-58B3-4D75-82F4-1ADE280DC34E}" type="presOf" srcId="{5B7674E4-D82F-4FDC-83D7-7427BE4120C7}" destId="{538336CA-4396-46AA-B096-6A885C742201}" srcOrd="0" destOrd="0" presId="urn:microsoft.com/office/officeart/2005/8/layout/process1"/>
-    <dgm:cxn modelId="{214B1DBD-7750-4482-90FD-F78B68249AD1}" type="presOf" srcId="{12671F33-9678-43A6-900B-C1489174E657}" destId="{0A355C2F-2373-4905-868C-C107D7464914}" srcOrd="0" destOrd="0" presId="urn:microsoft.com/office/officeart/2005/8/layout/process1"/>
-    <dgm:cxn modelId="{6C81B90C-4C7C-4C84-A38D-7ADF7E5E18CE}" type="presOf" srcId="{BA867C10-8B70-4BD9-9B08-E940191BFF84}" destId="{5E503655-3828-4A4B-B0B7-B5BA8860C783}" srcOrd="0" destOrd="0" presId="urn:microsoft.com/office/officeart/2005/8/layout/process1"/>
-    <dgm:cxn modelId="{85FC8FD4-5470-4C12-9B3E-0E6EF3E16774}" type="presOf" srcId="{975768BF-4643-4000-B91B-EB5FA50C9F90}" destId="{A379DF86-A80C-400F-95D1-CAAB94A38CDA}" srcOrd="0" destOrd="0" presId="urn:microsoft.com/office/officeart/2005/8/layout/process1"/>
-    <dgm:cxn modelId="{747B5A48-13BF-4EDC-AFE5-9158BB86BAAD}" type="presOf" srcId="{5B7674E4-D82F-4FDC-83D7-7427BE4120C7}" destId="{D07E187D-5850-4933-A45A-A0DD6339113A}" srcOrd="1" destOrd="0" presId="urn:microsoft.com/office/officeart/2005/8/layout/process1"/>
+    <dgm:cxn modelId="{401F3857-D33B-46EB-8107-2F79B6E3E6E2}" type="presOf" srcId="{FD013B34-EAD8-4564-9412-9B41C6455304}" destId="{F79911B1-9A55-4D99-9610-7F02C5BDA785}" srcOrd="0" destOrd="0" presId="urn:microsoft.com/office/officeart/2005/8/layout/process1"/>
+    <dgm:cxn modelId="{9737223C-98D8-434E-A5C7-66B22421310D}" type="presOf" srcId="{12671F33-9678-43A6-900B-C1489174E657}" destId="{0A355C2F-2373-4905-868C-C107D7464914}" srcOrd="0" destOrd="0" presId="urn:microsoft.com/office/officeart/2005/8/layout/process1"/>
+    <dgm:cxn modelId="{30911EDF-2708-4A36-86E6-989FA1DD5EA2}" type="presOf" srcId="{7054BD12-7B30-455D-9E71-938A3D991EF3}" destId="{B76D5DE1-2C10-4C3B-8B73-4804B64601EB}" srcOrd="0" destOrd="0" presId="urn:microsoft.com/office/officeart/2005/8/layout/process1"/>
+    <dgm:cxn modelId="{CF6F9D5C-9137-4FF8-A329-6A2B2F08641F}" type="presOf" srcId="{BA867C10-8B70-4BD9-9B08-E940191BFF84}" destId="{5E503655-3828-4A4B-B0B7-B5BA8860C783}" srcOrd="0" destOrd="0" presId="urn:microsoft.com/office/officeart/2005/8/layout/process1"/>
     <dgm:cxn modelId="{CC9DE6F5-F7A1-4860-8714-A69AE0D2D48C}" srcId="{BA867C10-8B70-4BD9-9B08-E940191BFF84}" destId="{E759CFCD-97CE-41A7-B6F0-07D2855E5028}" srcOrd="1" destOrd="0" parTransId="{B5626520-4221-4B02-8925-293C47390147}" sibTransId="{5B7674E4-D82F-4FDC-83D7-7427BE4120C7}"/>
-    <dgm:cxn modelId="{4CBD3FFF-0283-46F4-BF7C-9FC9361E9A2F}" type="presOf" srcId="{975768BF-4643-4000-B91B-EB5FA50C9F90}" destId="{97FC9502-5C3F-46A5-ABC4-ED27DB33615E}" srcOrd="1" destOrd="0" presId="urn:microsoft.com/office/officeart/2005/8/layout/process1"/>
-    <dgm:cxn modelId="{10BB1B1C-67D0-46E7-A593-741A5A1D6FBF}" type="presOf" srcId="{7054BD12-7B30-455D-9E71-938A3D991EF3}" destId="{B76D5DE1-2C10-4C3B-8B73-4804B64601EB}" srcOrd="0" destOrd="0" presId="urn:microsoft.com/office/officeart/2005/8/layout/process1"/>
+    <dgm:cxn modelId="{EB374E73-4CD1-4832-ABDE-4C918A43F152}" type="presOf" srcId="{5B7674E4-D82F-4FDC-83D7-7427BE4120C7}" destId="{D07E187D-5850-4933-A45A-A0DD6339113A}" srcOrd="1" destOrd="0" presId="urn:microsoft.com/office/officeart/2005/8/layout/process1"/>
     <dgm:cxn modelId="{CB180E21-1677-4C9D-BECC-BF77289435B4}" srcId="{BA867C10-8B70-4BD9-9B08-E940191BFF84}" destId="{FD013B34-EAD8-4564-9412-9B41C6455304}" srcOrd="2" destOrd="0" parTransId="{1A0778CB-5D15-4CB1-8E6E-778B7CF15FB2}" sibTransId="{12671F33-9678-43A6-900B-C1489174E657}"/>
+    <dgm:cxn modelId="{04F79F44-5544-4008-813C-56C411455180}" type="presOf" srcId="{E759CFCD-97CE-41A7-B6F0-07D2855E5028}" destId="{681E8698-6B5D-4D7C-BEAC-F3E7F01611CC}" srcOrd="0" destOrd="0" presId="urn:microsoft.com/office/officeart/2005/8/layout/process1"/>
+    <dgm:cxn modelId="{A85A179C-CDCB-408E-8DE7-AAE78C3B21F7}" type="presOf" srcId="{975768BF-4643-4000-B91B-EB5FA50C9F90}" destId="{97FC9502-5C3F-46A5-ABC4-ED27DB33615E}" srcOrd="1" destOrd="0" presId="urn:microsoft.com/office/officeart/2005/8/layout/process1"/>
+    <dgm:cxn modelId="{C855FAB0-89AE-4781-A97E-764C1F7BEFC2}" type="presOf" srcId="{12671F33-9678-43A6-900B-C1489174E657}" destId="{4D0C926A-592B-4D64-8021-5542543445B2}" srcOrd="1" destOrd="0" presId="urn:microsoft.com/office/officeart/2005/8/layout/process1"/>
     <dgm:cxn modelId="{DDB69C00-5A6F-467A-B08B-8C8934B635E3}" srcId="{BA867C10-8B70-4BD9-9B08-E940191BFF84}" destId="{7054BD12-7B30-455D-9E71-938A3D991EF3}" srcOrd="0" destOrd="0" parTransId="{B08D6F66-8421-4B02-A533-01237B34450A}" sibTransId="{975768BF-4643-4000-B91B-EB5FA50C9F90}"/>
-    <dgm:cxn modelId="{EEB1AE88-F0E9-4D0A-A30C-F3C96D1F3B96}" type="presOf" srcId="{FD013B34-EAD8-4564-9412-9B41C6455304}" destId="{F79911B1-9A55-4D99-9610-7F02C5BDA785}" srcOrd="0" destOrd="0" presId="urn:microsoft.com/office/officeart/2005/8/layout/process1"/>
-    <dgm:cxn modelId="{6F568FAF-8C77-4EAC-A202-8776F4DC7561}" type="presParOf" srcId="{5E503655-3828-4A4B-B0B7-B5BA8860C783}" destId="{B76D5DE1-2C10-4C3B-8B73-4804B64601EB}" srcOrd="0" destOrd="0" presId="urn:microsoft.com/office/officeart/2005/8/layout/process1"/>
-    <dgm:cxn modelId="{7DB215D2-9F0D-4F2E-8B9C-34A746F1F3BD}" type="presParOf" srcId="{5E503655-3828-4A4B-B0B7-B5BA8860C783}" destId="{A379DF86-A80C-400F-95D1-CAAB94A38CDA}" srcOrd="1" destOrd="0" presId="urn:microsoft.com/office/officeart/2005/8/layout/process1"/>
-    <dgm:cxn modelId="{308CF410-1E60-4A5F-8E65-194ABBB561E0}" type="presParOf" srcId="{A379DF86-A80C-400F-95D1-CAAB94A38CDA}" destId="{97FC9502-5C3F-46A5-ABC4-ED27DB33615E}" srcOrd="0" destOrd="0" presId="urn:microsoft.com/office/officeart/2005/8/layout/process1"/>
-    <dgm:cxn modelId="{1B4A80EA-BE20-4EC7-A3D6-98F0898B6F8D}" type="presParOf" srcId="{5E503655-3828-4A4B-B0B7-B5BA8860C783}" destId="{681E8698-6B5D-4D7C-BEAC-F3E7F01611CC}" srcOrd="2" destOrd="0" presId="urn:microsoft.com/office/officeart/2005/8/layout/process1"/>
-    <dgm:cxn modelId="{B3C095E6-2380-4FFD-B055-428FD616B95C}" type="presParOf" srcId="{5E503655-3828-4A4B-B0B7-B5BA8860C783}" destId="{538336CA-4396-46AA-B096-6A885C742201}" srcOrd="3" destOrd="0" presId="urn:microsoft.com/office/officeart/2005/8/layout/process1"/>
-    <dgm:cxn modelId="{32AFF00B-868E-45D8-B673-50EA874E3C6A}" type="presParOf" srcId="{538336CA-4396-46AA-B096-6A885C742201}" destId="{D07E187D-5850-4933-A45A-A0DD6339113A}" srcOrd="0" destOrd="0" presId="urn:microsoft.com/office/officeart/2005/8/layout/process1"/>
-    <dgm:cxn modelId="{AF7F21D7-D2DE-4240-84DF-7E7C889AE594}" type="presParOf" srcId="{5E503655-3828-4A4B-B0B7-B5BA8860C783}" destId="{F79911B1-9A55-4D99-9610-7F02C5BDA785}" srcOrd="4" destOrd="0" presId="urn:microsoft.com/office/officeart/2005/8/layout/process1"/>
-    <dgm:cxn modelId="{32FD7AE9-24AE-4F6E-B159-AE643C1282DD}" type="presParOf" srcId="{5E503655-3828-4A4B-B0B7-B5BA8860C783}" destId="{0A355C2F-2373-4905-868C-C107D7464914}" srcOrd="5" destOrd="0" presId="urn:microsoft.com/office/officeart/2005/8/layout/process1"/>
-    <dgm:cxn modelId="{0E1E5673-6377-4F7A-81FC-8172D7BC0EC6}" type="presParOf" srcId="{0A355C2F-2373-4905-868C-C107D7464914}" destId="{4D0C926A-592B-4D64-8021-5542543445B2}" srcOrd="0" destOrd="0" presId="urn:microsoft.com/office/officeart/2005/8/layout/process1"/>
-    <dgm:cxn modelId="{934EF86F-7C45-4897-A03C-9DBB3C671637}" type="presParOf" srcId="{5E503655-3828-4A4B-B0B7-B5BA8860C783}" destId="{A538BD20-9261-44F8-91B2-DB200CF39004}" srcOrd="6" destOrd="0" presId="urn:microsoft.com/office/officeart/2005/8/layout/process1"/>
+    <dgm:cxn modelId="{2C6CF16A-EFBE-4E00-B401-B182F3AA99C9}" type="presOf" srcId="{5B7674E4-D82F-4FDC-83D7-7427BE4120C7}" destId="{538336CA-4396-46AA-B096-6A885C742201}" srcOrd="0" destOrd="0" presId="urn:microsoft.com/office/officeart/2005/8/layout/process1"/>
+    <dgm:cxn modelId="{AF9B88DA-0CAE-4742-B45B-C3A302F08C34}" type="presParOf" srcId="{5E503655-3828-4A4B-B0B7-B5BA8860C783}" destId="{B76D5DE1-2C10-4C3B-8B73-4804B64601EB}" srcOrd="0" destOrd="0" presId="urn:microsoft.com/office/officeart/2005/8/layout/process1"/>
+    <dgm:cxn modelId="{2C113058-358B-4E4C-B73A-EAE3999F481A}" type="presParOf" srcId="{5E503655-3828-4A4B-B0B7-B5BA8860C783}" destId="{A379DF86-A80C-400F-95D1-CAAB94A38CDA}" srcOrd="1" destOrd="0" presId="urn:microsoft.com/office/officeart/2005/8/layout/process1"/>
+    <dgm:cxn modelId="{5483A6AC-1D49-4FA5-89C1-8530F3BF22BF}" type="presParOf" srcId="{A379DF86-A80C-400F-95D1-CAAB94A38CDA}" destId="{97FC9502-5C3F-46A5-ABC4-ED27DB33615E}" srcOrd="0" destOrd="0" presId="urn:microsoft.com/office/officeart/2005/8/layout/process1"/>
+    <dgm:cxn modelId="{2DAAC3CE-A6B7-4FFC-95E0-5E56DDB493DD}" type="presParOf" srcId="{5E503655-3828-4A4B-B0B7-B5BA8860C783}" destId="{681E8698-6B5D-4D7C-BEAC-F3E7F01611CC}" srcOrd="2" destOrd="0" presId="urn:microsoft.com/office/officeart/2005/8/layout/process1"/>
+    <dgm:cxn modelId="{798D1A3F-D220-42CA-A070-6A85D3099016}" type="presParOf" srcId="{5E503655-3828-4A4B-B0B7-B5BA8860C783}" destId="{538336CA-4396-46AA-B096-6A885C742201}" srcOrd="3" destOrd="0" presId="urn:microsoft.com/office/officeart/2005/8/layout/process1"/>
+    <dgm:cxn modelId="{F64F42B3-BF4D-4074-84EA-31C0E0517109}" type="presParOf" srcId="{538336CA-4396-46AA-B096-6A885C742201}" destId="{D07E187D-5850-4933-A45A-A0DD6339113A}" srcOrd="0" destOrd="0" presId="urn:microsoft.com/office/officeart/2005/8/layout/process1"/>
+    <dgm:cxn modelId="{556E17A2-3ADE-43A7-BFA5-69C45BDFABDF}" type="presParOf" srcId="{5E503655-3828-4A4B-B0B7-B5BA8860C783}" destId="{F79911B1-9A55-4D99-9610-7F02C5BDA785}" srcOrd="4" destOrd="0" presId="urn:microsoft.com/office/officeart/2005/8/layout/process1"/>
+    <dgm:cxn modelId="{EFC893F7-69CD-4FE3-B16F-95A0918EBC62}" type="presParOf" srcId="{5E503655-3828-4A4B-B0B7-B5BA8860C783}" destId="{0A355C2F-2373-4905-868C-C107D7464914}" srcOrd="5" destOrd="0" presId="urn:microsoft.com/office/officeart/2005/8/layout/process1"/>
+    <dgm:cxn modelId="{A581242C-5D30-45D1-A828-8563B3BF46E0}" type="presParOf" srcId="{0A355C2F-2373-4905-868C-C107D7464914}" destId="{4D0C926A-592B-4D64-8021-5542543445B2}" srcOrd="0" destOrd="0" presId="urn:microsoft.com/office/officeart/2005/8/layout/process1"/>
+    <dgm:cxn modelId="{82BCD0A8-4341-4557-8FA2-2B265D7CDC2F}" type="presParOf" srcId="{5E503655-3828-4A4B-B0B7-B5BA8860C783}" destId="{A538BD20-9261-44F8-91B2-DB200CF39004}" srcOrd="6" destOrd="0" presId="urn:microsoft.com/office/officeart/2005/8/layout/process1"/>
   </dgm:cxnLst>
   <dgm:bg/>
   <dgm:whole/>
@@ -6410,15 +6482,15 @@
         <a:ext cx="5907405" cy="288649"/>
       </dsp:txXfrm>
     </dsp:sp>
-    <dsp:sp modelId="{377941FA-BD16-49F9-A1D5-969FBA47D3E7}">
+    <dsp:sp modelId="{C2EA50D8-D477-424D-8F3F-A0F48CF2C983}">
       <dsp:nvSpPr>
         <dsp:cNvPr id="0" name=""/>
         <dsp:cNvSpPr/>
       </dsp:nvSpPr>
       <dsp:spPr>
         <a:xfrm>
-          <a:off x="2884" y="3546187"/>
-          <a:ext cx="983606" cy="245886"/>
+          <a:off x="721" y="3546187"/>
+          <a:ext cx="843708" cy="245886"/>
         </a:xfrm>
         <a:prstGeom prst="rect">
           <a:avLst/>
@@ -6494,24 +6566,24 @@
               <a:latin typeface="Segoe UI" panose="020B0502040204020203" pitchFamily="34" charset="0"/>
               <a:cs typeface="Segoe UI" panose="020B0502040204020203" pitchFamily="34" charset="0"/>
             </a:rPr>
-            <a:t>Clan Power Accumulation</a:t>
+            <a:t>Clan Merges</a:t>
           </a:r>
         </a:p>
       </dsp:txBody>
       <dsp:txXfrm>
-        <a:off x="2884" y="3546187"/>
-        <a:ext cx="983606" cy="245886"/>
+        <a:off x="721" y="3546187"/>
+        <a:ext cx="843708" cy="245886"/>
       </dsp:txXfrm>
     </dsp:sp>
-    <dsp:sp modelId="{C6B9515E-5D27-4EB8-A136-B9B942485DDD}">
+    <dsp:sp modelId="{7172A613-81E6-4DC8-875A-DAB0421C03CB}">
       <dsp:nvSpPr>
         <dsp:cNvPr id="0" name=""/>
         <dsp:cNvSpPr/>
       </dsp:nvSpPr>
       <dsp:spPr>
         <a:xfrm>
-          <a:off x="986490" y="3546187"/>
-          <a:ext cx="983606" cy="245886"/>
+          <a:off x="844430" y="3546187"/>
+          <a:ext cx="843708" cy="245886"/>
         </a:xfrm>
         <a:prstGeom prst="rect">
           <a:avLst/>
@@ -6587,24 +6659,24 @@
               <a:latin typeface="Segoe UI" panose="020B0502040204020203" pitchFamily="34" charset="0"/>
               <a:cs typeface="Segoe UI" panose="020B0502040204020203" pitchFamily="34" charset="0"/>
             </a:rPr>
-            <a:t>Chiefdom Formation</a:t>
+            <a:t>Clan Power Accumulation</a:t>
           </a:r>
         </a:p>
       </dsp:txBody>
       <dsp:txXfrm>
-        <a:off x="986490" y="3546187"/>
-        <a:ext cx="983606" cy="245886"/>
+        <a:off x="844430" y="3546187"/>
+        <a:ext cx="843708" cy="245886"/>
       </dsp:txXfrm>
     </dsp:sp>
-    <dsp:sp modelId="{EEE9E58A-8254-4828-8A94-B1BEEB16D233}">
+    <dsp:sp modelId="{C6B9515E-5D27-4EB8-A136-B9B942485DDD}">
       <dsp:nvSpPr>
         <dsp:cNvPr id="0" name=""/>
         <dsp:cNvSpPr/>
       </dsp:nvSpPr>
       <dsp:spPr>
         <a:xfrm>
-          <a:off x="1970096" y="3546187"/>
-          <a:ext cx="983606" cy="245886"/>
+          <a:off x="1688139" y="3546187"/>
+          <a:ext cx="843708" cy="245886"/>
         </a:xfrm>
         <a:prstGeom prst="rect">
           <a:avLst/>
@@ -6680,24 +6752,24 @@
               <a:latin typeface="Segoe UI" panose="020B0502040204020203" pitchFamily="34" charset="0"/>
               <a:cs typeface="Segoe UI" panose="020B0502040204020203" pitchFamily="34" charset="0"/>
             </a:rPr>
-            <a:t>Clan Respect</a:t>
+            <a:t>Chiefdom Formation</a:t>
           </a:r>
         </a:p>
       </dsp:txBody>
       <dsp:txXfrm>
-        <a:off x="1970096" y="3546187"/>
-        <a:ext cx="983606" cy="245886"/>
+        <a:off x="1688139" y="3546187"/>
+        <a:ext cx="843708" cy="245886"/>
       </dsp:txXfrm>
     </dsp:sp>
-    <dsp:sp modelId="{F319623B-2289-494F-81C7-030F434B6B85}">
+    <dsp:sp modelId="{EEE9E58A-8254-4828-8A94-B1BEEB16D233}">
       <dsp:nvSpPr>
         <dsp:cNvPr id="0" name=""/>
         <dsp:cNvSpPr/>
       </dsp:nvSpPr>
       <dsp:spPr>
         <a:xfrm>
-          <a:off x="2953702" y="3546187"/>
-          <a:ext cx="983606" cy="245886"/>
+          <a:off x="2531848" y="3546187"/>
+          <a:ext cx="843708" cy="245886"/>
         </a:xfrm>
         <a:prstGeom prst="rect">
           <a:avLst/>
@@ -6773,24 +6845,24 @@
               <a:latin typeface="Segoe UI" panose="020B0502040204020203" pitchFamily="34" charset="0"/>
               <a:cs typeface="Segoe UI" panose="020B0502040204020203" pitchFamily="34" charset="0"/>
             </a:rPr>
-            <a:t>Chiefdom Collapse</a:t>
+            <a:t>Clan Respect</a:t>
           </a:r>
         </a:p>
       </dsp:txBody>
       <dsp:txXfrm>
-        <a:off x="2953702" y="3546187"/>
-        <a:ext cx="983606" cy="245886"/>
+        <a:off x="2531848" y="3546187"/>
+        <a:ext cx="843708" cy="245886"/>
       </dsp:txXfrm>
     </dsp:sp>
-    <dsp:sp modelId="{B5D3F04D-227B-438D-A1FF-E93B3C024CBF}">
+    <dsp:sp modelId="{F319623B-2289-494F-81C7-030F434B6B85}">
       <dsp:nvSpPr>
         <dsp:cNvPr id="0" name=""/>
         <dsp:cNvSpPr/>
       </dsp:nvSpPr>
       <dsp:spPr>
         <a:xfrm>
-          <a:off x="3937308" y="3546187"/>
-          <a:ext cx="983606" cy="245886"/>
+          <a:off x="3375556" y="3546187"/>
+          <a:ext cx="843708" cy="245886"/>
         </a:xfrm>
         <a:prstGeom prst="rect">
           <a:avLst/>
@@ -6866,13 +6938,106 @@
               <a:latin typeface="Segoe UI" panose="020B0502040204020203" pitchFamily="34" charset="0"/>
               <a:cs typeface="Segoe UI" panose="020B0502040204020203" pitchFamily="34" charset="0"/>
             </a:rPr>
+            <a:t>Chiefdom Collapse</a:t>
+          </a:r>
+        </a:p>
+      </dsp:txBody>
+      <dsp:txXfrm>
+        <a:off x="3375556" y="3546187"/>
+        <a:ext cx="843708" cy="245886"/>
+      </dsp:txXfrm>
+    </dsp:sp>
+    <dsp:sp modelId="{B5D3F04D-227B-438D-A1FF-E93B3C024CBF}">
+      <dsp:nvSpPr>
+        <dsp:cNvPr id="0" name=""/>
+        <dsp:cNvSpPr/>
+      </dsp:nvSpPr>
+      <dsp:spPr>
+        <a:xfrm>
+          <a:off x="4219265" y="3546187"/>
+          <a:ext cx="843708" cy="245886"/>
+        </a:xfrm>
+        <a:prstGeom prst="rect">
+          <a:avLst/>
+        </a:prstGeom>
+        <a:gradFill rotWithShape="1">
+          <a:gsLst>
+            <a:gs pos="0">
+              <a:schemeClr val="accent2">
+                <a:lumMod val="110000"/>
+                <a:satMod val="105000"/>
+                <a:tint val="67000"/>
+              </a:schemeClr>
+            </a:gs>
+            <a:gs pos="50000">
+              <a:schemeClr val="accent2">
+                <a:lumMod val="105000"/>
+                <a:satMod val="103000"/>
+                <a:tint val="73000"/>
+              </a:schemeClr>
+            </a:gs>
+            <a:gs pos="100000">
+              <a:schemeClr val="accent2">
+                <a:lumMod val="105000"/>
+                <a:satMod val="109000"/>
+                <a:tint val="81000"/>
+              </a:schemeClr>
+            </a:gs>
+          </a:gsLst>
+          <a:lin ang="5400000" scaled="0"/>
+        </a:gradFill>
+        <a:ln w="6350" cap="flat" cmpd="sng" algn="ctr">
+          <a:solidFill>
+            <a:schemeClr val="accent2"/>
+          </a:solidFill>
+          <a:prstDash val="solid"/>
+          <a:miter lim="800000"/>
+        </a:ln>
+        <a:effectLst/>
+      </dsp:spPr>
+      <dsp:style>
+        <a:lnRef idx="1">
+          <a:schemeClr val="accent2"/>
+        </a:lnRef>
+        <a:fillRef idx="2">
+          <a:schemeClr val="accent2"/>
+        </a:fillRef>
+        <a:effectRef idx="1">
+          <a:schemeClr val="accent2"/>
+        </a:effectRef>
+        <a:fontRef idx="minor">
+          <a:schemeClr val="dk1"/>
+        </a:fontRef>
+      </dsp:style>
+      <dsp:txBody>
+        <a:bodyPr spcFirstLastPara="0" vert="horz" wrap="square" lIns="49784" tIns="8890" rIns="49784" bIns="8890" numCol="1" spcCol="1270" anchor="ctr" anchorCtr="0">
+          <a:noAutofit/>
+        </a:bodyPr>
+        <a:lstStyle/>
+        <a:p>
+          <a:pPr lvl="0" algn="ctr" defTabSz="311150">
+            <a:lnSpc>
+              <a:spcPct val="90000"/>
+            </a:lnSpc>
+            <a:spcBef>
+              <a:spcPct val="0"/>
+            </a:spcBef>
+            <a:spcAft>
+              <a:spcPct val="35000"/>
+            </a:spcAft>
+          </a:pPr>
+          <a:r>
+            <a:rPr lang="en-US" sz="700" kern="1200">
+              <a:latin typeface="Segoe UI" panose="020B0502040204020203" pitchFamily="34" charset="0"/>
+              <a:cs typeface="Segoe UI" panose="020B0502040204020203" pitchFamily="34" charset="0"/>
+            </a:rPr>
             <a:t>Banners</a:t>
           </a:r>
         </a:p>
       </dsp:txBody>
       <dsp:txXfrm>
-        <a:off x="3937308" y="3546187"/>
-        <a:ext cx="983606" cy="245886"/>
+        <a:off x="4219265" y="3546187"/>
+        <a:ext cx="843708" cy="245886"/>
       </dsp:txXfrm>
     </dsp:sp>
     <dsp:sp modelId="{988ACB74-CD14-4710-9EA1-388F36F53165}">
@@ -6882,8 +7047,8 @@
       </dsp:nvSpPr>
       <dsp:spPr>
         <a:xfrm>
-          <a:off x="4920914" y="3546187"/>
-          <a:ext cx="983606" cy="245886"/>
+          <a:off x="5062974" y="3546187"/>
+          <a:ext cx="843708" cy="245886"/>
         </a:xfrm>
         <a:prstGeom prst="rect">
           <a:avLst/>
@@ -6964,8 +7129,8 @@
         </a:p>
       </dsp:txBody>
       <dsp:txXfrm>
-        <a:off x="4920914" y="3546187"/>
-        <a:ext cx="983606" cy="245886"/>
+        <a:off x="5062974" y="3546187"/>
+        <a:ext cx="843708" cy="245886"/>
       </dsp:txXfrm>
     </dsp:sp>
     <dsp:sp modelId="{510F4042-CFA8-416D-BE6C-C642B78DC90A}">
@@ -7049,8 +7214,8 @@
       </dsp:nvSpPr>
       <dsp:spPr>
         <a:xfrm>
-          <a:off x="2884" y="2731844"/>
-          <a:ext cx="983606" cy="245886"/>
+          <a:off x="721" y="2731844"/>
+          <a:ext cx="843708" cy="245886"/>
         </a:xfrm>
         <a:prstGeom prst="rect">
           <a:avLst/>
@@ -7126,24 +7291,24 @@
               <a:latin typeface="Segoe UI" panose="020B0502040204020203" pitchFamily="34" charset="0"/>
               <a:cs typeface="Segoe UI" panose="020B0502040204020203" pitchFamily="34" charset="0"/>
             </a:rPr>
-            <a:t>Tribal Migration</a:t>
+            <a:t>Decision Modding</a:t>
           </a:r>
         </a:p>
       </dsp:txBody>
       <dsp:txXfrm>
-        <a:off x="2884" y="2731844"/>
-        <a:ext cx="983606" cy="245886"/>
+        <a:off x="721" y="2731844"/>
+        <a:ext cx="843708" cy="245886"/>
       </dsp:txXfrm>
     </dsp:sp>
-    <dsp:sp modelId="{DC7D1EE5-01E1-4461-9CB8-3BF362745895}">
+    <dsp:sp modelId="{D4A29C16-17DB-4FD7-8EDE-7D619D7E5F2E}">
       <dsp:nvSpPr>
         <dsp:cNvPr id="0" name=""/>
         <dsp:cNvSpPr/>
       </dsp:nvSpPr>
       <dsp:spPr>
         <a:xfrm>
-          <a:off x="986490" y="2731844"/>
-          <a:ext cx="983606" cy="245886"/>
+          <a:off x="844430" y="2731844"/>
+          <a:ext cx="843708" cy="245886"/>
         </a:xfrm>
         <a:prstGeom prst="rect">
           <a:avLst/>
@@ -7219,24 +7384,24 @@
               <a:latin typeface="Segoe UI" panose="020B0502040204020203" pitchFamily="34" charset="0"/>
               <a:cs typeface="Segoe UI" panose="020B0502040204020203" pitchFamily="34" charset="0"/>
             </a:rPr>
-            <a:t>Tribal Agression</a:t>
+            <a:t>Stances and Tribal Isolation Rework</a:t>
           </a:r>
         </a:p>
       </dsp:txBody>
       <dsp:txXfrm>
-        <a:off x="986490" y="2731844"/>
-        <a:ext cx="983606" cy="245886"/>
+        <a:off x="844430" y="2731844"/>
+        <a:ext cx="843708" cy="245886"/>
       </dsp:txXfrm>
     </dsp:sp>
-    <dsp:sp modelId="{12D2F38D-99D0-42E9-81C4-65811361A936}">
+    <dsp:sp modelId="{A604AA52-D30E-4CD8-8EB9-0A1D6E4BC968}">
       <dsp:nvSpPr>
         <dsp:cNvPr id="0" name=""/>
         <dsp:cNvSpPr/>
       </dsp:nvSpPr>
       <dsp:spPr>
         <a:xfrm>
-          <a:off x="1970096" y="2731844"/>
-          <a:ext cx="983606" cy="245886"/>
+          <a:off x="1688139" y="2731844"/>
+          <a:ext cx="843708" cy="245886"/>
         </a:xfrm>
         <a:prstGeom prst="rect">
           <a:avLst/>
@@ -7312,24 +7477,24 @@
               <a:latin typeface="Segoe UI" panose="020B0502040204020203" pitchFamily="34" charset="0"/>
               <a:cs typeface="Segoe UI" panose="020B0502040204020203" pitchFamily="34" charset="0"/>
             </a:rPr>
-            <a:t>Inter-tribal Conflict</a:t>
+            <a:t>Tribal Migration</a:t>
           </a:r>
         </a:p>
       </dsp:txBody>
       <dsp:txXfrm>
-        <a:off x="1970096" y="2731844"/>
-        <a:ext cx="983606" cy="245886"/>
+        <a:off x="1688139" y="2731844"/>
+        <a:ext cx="843708" cy="245886"/>
       </dsp:txXfrm>
     </dsp:sp>
-    <dsp:sp modelId="{1E9BE2A3-2E5A-4F7C-8D81-7FBA8A8E0E12}">
+    <dsp:sp modelId="{DC7D1EE5-01E1-4461-9CB8-3BF362745895}">
       <dsp:nvSpPr>
         <dsp:cNvPr id="0" name=""/>
         <dsp:cNvSpPr/>
       </dsp:nvSpPr>
       <dsp:spPr>
         <a:xfrm>
-          <a:off x="2953702" y="2731844"/>
-          <a:ext cx="983606" cy="245886"/>
+          <a:off x="2531848" y="2731844"/>
+          <a:ext cx="843708" cy="245886"/>
         </a:xfrm>
         <a:prstGeom prst="rect">
           <a:avLst/>
@@ -7405,24 +7570,24 @@
               <a:latin typeface="Segoe UI" panose="020B0502040204020203" pitchFamily="34" charset="0"/>
               <a:cs typeface="Segoe UI" panose="020B0502040204020203" pitchFamily="34" charset="0"/>
             </a:rPr>
-            <a:t>Clan Merges</a:t>
+            <a:t>Tribal Agression</a:t>
           </a:r>
         </a:p>
       </dsp:txBody>
       <dsp:txXfrm>
-        <a:off x="2953702" y="2731844"/>
-        <a:ext cx="983606" cy="245886"/>
+        <a:off x="2531848" y="2731844"/>
+        <a:ext cx="843708" cy="245886"/>
       </dsp:txXfrm>
     </dsp:sp>
-    <dsp:sp modelId="{B1605C27-43E9-46BB-98E4-CACEE8C4DAE9}">
+    <dsp:sp modelId="{12D2F38D-99D0-42E9-81C4-65811361A936}">
       <dsp:nvSpPr>
         <dsp:cNvPr id="0" name=""/>
         <dsp:cNvSpPr/>
       </dsp:nvSpPr>
       <dsp:spPr>
         <a:xfrm>
-          <a:off x="3937308" y="2731844"/>
-          <a:ext cx="983606" cy="245886"/>
+          <a:off x="3375556" y="2731844"/>
+          <a:ext cx="843708" cy="245886"/>
         </a:xfrm>
         <a:prstGeom prst="rect">
           <a:avLst/>
@@ -7498,13 +7663,106 @@
               <a:latin typeface="Segoe UI" panose="020B0502040204020203" pitchFamily="34" charset="0"/>
               <a:cs typeface="Segoe UI" panose="020B0502040204020203" pitchFamily="34" charset="0"/>
             </a:rPr>
+            <a:t>Inter-tribal Conflict</a:t>
+          </a:r>
+        </a:p>
+      </dsp:txBody>
+      <dsp:txXfrm>
+        <a:off x="3375556" y="2731844"/>
+        <a:ext cx="843708" cy="245886"/>
+      </dsp:txXfrm>
+    </dsp:sp>
+    <dsp:sp modelId="{B1605C27-43E9-46BB-98E4-CACEE8C4DAE9}">
+      <dsp:nvSpPr>
+        <dsp:cNvPr id="0" name=""/>
+        <dsp:cNvSpPr/>
+      </dsp:nvSpPr>
+      <dsp:spPr>
+        <a:xfrm>
+          <a:off x="4219265" y="2731844"/>
+          <a:ext cx="843708" cy="245886"/>
+        </a:xfrm>
+        <a:prstGeom prst="rect">
+          <a:avLst/>
+        </a:prstGeom>
+        <a:gradFill rotWithShape="1">
+          <a:gsLst>
+            <a:gs pos="0">
+              <a:schemeClr val="accent2">
+                <a:lumMod val="110000"/>
+                <a:satMod val="105000"/>
+                <a:tint val="67000"/>
+              </a:schemeClr>
+            </a:gs>
+            <a:gs pos="50000">
+              <a:schemeClr val="accent2">
+                <a:lumMod val="105000"/>
+                <a:satMod val="103000"/>
+                <a:tint val="73000"/>
+              </a:schemeClr>
+            </a:gs>
+            <a:gs pos="100000">
+              <a:schemeClr val="accent2">
+                <a:lumMod val="105000"/>
+                <a:satMod val="109000"/>
+                <a:tint val="81000"/>
+              </a:schemeClr>
+            </a:gs>
+          </a:gsLst>
+          <a:lin ang="5400000" scaled="0"/>
+        </a:gradFill>
+        <a:ln w="6350" cap="flat" cmpd="sng" algn="ctr">
+          <a:solidFill>
+            <a:schemeClr val="accent2"/>
+          </a:solidFill>
+          <a:prstDash val="solid"/>
+          <a:miter lim="800000"/>
+        </a:ln>
+        <a:effectLst/>
+      </dsp:spPr>
+      <dsp:style>
+        <a:lnRef idx="1">
+          <a:schemeClr val="accent2"/>
+        </a:lnRef>
+        <a:fillRef idx="2">
+          <a:schemeClr val="accent2"/>
+        </a:fillRef>
+        <a:effectRef idx="1">
+          <a:schemeClr val="accent2"/>
+        </a:effectRef>
+        <a:fontRef idx="minor">
+          <a:schemeClr val="dk1"/>
+        </a:fontRef>
+      </dsp:style>
+      <dsp:txBody>
+        <a:bodyPr spcFirstLastPara="0" vert="horz" wrap="square" lIns="49784" tIns="8890" rIns="49784" bIns="8890" numCol="1" spcCol="1270" anchor="ctr" anchorCtr="0">
+          <a:noAutofit/>
+        </a:bodyPr>
+        <a:lstStyle/>
+        <a:p>
+          <a:pPr lvl="0" algn="ctr" defTabSz="311150">
+            <a:lnSpc>
+              <a:spcPct val="90000"/>
+            </a:lnSpc>
+            <a:spcBef>
+              <a:spcPct val="0"/>
+            </a:spcBef>
+            <a:spcAft>
+              <a:spcPct val="35000"/>
+            </a:spcAft>
+          </a:pPr>
+          <a:r>
+            <a:rPr lang="en-US" sz="700" kern="1200">
+              <a:latin typeface="Segoe UI" panose="020B0502040204020203" pitchFamily="34" charset="0"/>
+              <a:cs typeface="Segoe UI" panose="020B0502040204020203" pitchFamily="34" charset="0"/>
+            </a:rPr>
             <a:t>Inter-tribal Clan Swap</a:t>
           </a:r>
         </a:p>
       </dsp:txBody>
       <dsp:txXfrm>
-        <a:off x="3937308" y="2731844"/>
-        <a:ext cx="983606" cy="245886"/>
+        <a:off x="4219265" y="2731844"/>
+        <a:ext cx="843708" cy="245886"/>
       </dsp:txXfrm>
     </dsp:sp>
     <dsp:sp modelId="{0FD453E8-E68B-4ED7-8F80-67B74B27F4A5}">
@@ -7514,8 +7772,8 @@
       </dsp:nvSpPr>
       <dsp:spPr>
         <a:xfrm>
-          <a:off x="4920914" y="2731844"/>
-          <a:ext cx="983606" cy="245886"/>
+          <a:off x="5062974" y="2731844"/>
+          <a:ext cx="843708" cy="245886"/>
         </a:xfrm>
         <a:prstGeom prst="rect">
           <a:avLst/>
@@ -7596,8 +7854,8 @@
         </a:p>
       </dsp:txBody>
       <dsp:txXfrm>
-        <a:off x="4920914" y="2731844"/>
-        <a:ext cx="983606" cy="245886"/>
+        <a:off x="5062974" y="2731844"/>
+        <a:ext cx="843708" cy="245886"/>
       </dsp:txXfrm>
     </dsp:sp>
     <dsp:sp modelId="{73B72A02-0ECA-44A7-A37D-1B493992778F}">
@@ -7681,8 +7939,8 @@
       </dsp:nvSpPr>
       <dsp:spPr>
         <a:xfrm>
-          <a:off x="2884" y="1917500"/>
-          <a:ext cx="983606" cy="245886"/>
+          <a:off x="721" y="1917500"/>
+          <a:ext cx="1181192" cy="245886"/>
         </a:xfrm>
         <a:prstGeom prst="rect">
           <a:avLst/>
@@ -7763,8 +8021,8 @@
         </a:p>
       </dsp:txBody>
       <dsp:txXfrm>
-        <a:off x="2884" y="1917500"/>
-        <a:ext cx="983606" cy="245886"/>
+        <a:off x="721" y="1917500"/>
+        <a:ext cx="1181192" cy="245886"/>
       </dsp:txXfrm>
     </dsp:sp>
     <dsp:sp modelId="{5F44BA6B-4649-4DC2-9FCB-1546C0D6770A}">
@@ -7774,8 +8032,8 @@
       </dsp:nvSpPr>
       <dsp:spPr>
         <a:xfrm>
-          <a:off x="986490" y="1917500"/>
-          <a:ext cx="983606" cy="245886"/>
+          <a:off x="1181913" y="1917500"/>
+          <a:ext cx="1181192" cy="245886"/>
         </a:xfrm>
         <a:prstGeom prst="rect">
           <a:avLst/>
@@ -7856,8 +8114,8 @@
         </a:p>
       </dsp:txBody>
       <dsp:txXfrm>
-        <a:off x="986490" y="1917500"/>
-        <a:ext cx="983606" cy="245886"/>
+        <a:off x="1181913" y="1917500"/>
+        <a:ext cx="1181192" cy="245886"/>
       </dsp:txXfrm>
     </dsp:sp>
     <dsp:sp modelId="{B677A5FE-3E7C-437B-AA3D-6BAC41A7C0B2}">
@@ -7867,8 +8125,8 @@
       </dsp:nvSpPr>
       <dsp:spPr>
         <a:xfrm>
-          <a:off x="1970096" y="1917500"/>
-          <a:ext cx="983606" cy="245886"/>
+          <a:off x="2363106" y="1917500"/>
+          <a:ext cx="1181192" cy="245886"/>
         </a:xfrm>
         <a:prstGeom prst="rect">
           <a:avLst/>
@@ -7949,8 +8207,8 @@
         </a:p>
       </dsp:txBody>
       <dsp:txXfrm>
-        <a:off x="1970096" y="1917500"/>
-        <a:ext cx="983606" cy="245886"/>
+        <a:off x="2363106" y="1917500"/>
+        <a:ext cx="1181192" cy="245886"/>
       </dsp:txXfrm>
     </dsp:sp>
     <dsp:sp modelId="{E363E9BB-A42E-4B8E-89DA-4C7ACBA49209}">
@@ -7960,8 +8218,8 @@
       </dsp:nvSpPr>
       <dsp:spPr>
         <a:xfrm>
-          <a:off x="2953702" y="1917500"/>
-          <a:ext cx="983606" cy="245886"/>
+          <a:off x="3544298" y="1917500"/>
+          <a:ext cx="1181192" cy="245886"/>
         </a:xfrm>
         <a:prstGeom prst="rect">
           <a:avLst/>
@@ -8042,101 +8300,8 @@
         </a:p>
       </dsp:txBody>
       <dsp:txXfrm>
-        <a:off x="2953702" y="1917500"/>
-        <a:ext cx="983606" cy="245886"/>
-      </dsp:txXfrm>
-    </dsp:sp>
-    <dsp:sp modelId="{77CB07A7-36EB-416C-B677-823179EDD39E}">
-      <dsp:nvSpPr>
-        <dsp:cNvPr id="0" name=""/>
-        <dsp:cNvSpPr/>
-      </dsp:nvSpPr>
-      <dsp:spPr>
-        <a:xfrm>
-          <a:off x="3937308" y="1917500"/>
-          <a:ext cx="983606" cy="245886"/>
-        </a:xfrm>
-        <a:prstGeom prst="rect">
-          <a:avLst/>
-        </a:prstGeom>
-        <a:gradFill rotWithShape="1">
-          <a:gsLst>
-            <a:gs pos="0">
-              <a:schemeClr val="accent2">
-                <a:lumMod val="110000"/>
-                <a:satMod val="105000"/>
-                <a:tint val="67000"/>
-              </a:schemeClr>
-            </a:gs>
-            <a:gs pos="50000">
-              <a:schemeClr val="accent2">
-                <a:lumMod val="105000"/>
-                <a:satMod val="103000"/>
-                <a:tint val="73000"/>
-              </a:schemeClr>
-            </a:gs>
-            <a:gs pos="100000">
-              <a:schemeClr val="accent2">
-                <a:lumMod val="105000"/>
-                <a:satMod val="109000"/>
-                <a:tint val="81000"/>
-              </a:schemeClr>
-            </a:gs>
-          </a:gsLst>
-          <a:lin ang="5400000" scaled="0"/>
-        </a:gradFill>
-        <a:ln w="6350" cap="flat" cmpd="sng" algn="ctr">
-          <a:solidFill>
-            <a:schemeClr val="accent2"/>
-          </a:solidFill>
-          <a:prstDash val="solid"/>
-          <a:miter lim="800000"/>
-        </a:ln>
-        <a:effectLst/>
-      </dsp:spPr>
-      <dsp:style>
-        <a:lnRef idx="1">
-          <a:schemeClr val="accent2"/>
-        </a:lnRef>
-        <a:fillRef idx="2">
-          <a:schemeClr val="accent2"/>
-        </a:fillRef>
-        <a:effectRef idx="1">
-          <a:schemeClr val="accent2"/>
-        </a:effectRef>
-        <a:fontRef idx="minor">
-          <a:schemeClr val="dk1"/>
-        </a:fontRef>
-      </dsp:style>
-      <dsp:txBody>
-        <a:bodyPr spcFirstLastPara="0" vert="horz" wrap="square" lIns="49784" tIns="8890" rIns="49784" bIns="8890" numCol="1" spcCol="1270" anchor="ctr" anchorCtr="0">
-          <a:noAutofit/>
-        </a:bodyPr>
-        <a:lstStyle/>
-        <a:p>
-          <a:pPr lvl="0" algn="ctr" defTabSz="311150">
-            <a:lnSpc>
-              <a:spcPct val="90000"/>
-            </a:lnSpc>
-            <a:spcBef>
-              <a:spcPct val="0"/>
-            </a:spcBef>
-            <a:spcAft>
-              <a:spcPct val="35000"/>
-            </a:spcAft>
-          </a:pPr>
-          <a:r>
-            <a:rPr lang="en-US" sz="700" kern="1200">
-              <a:latin typeface="Segoe UI" panose="020B0502040204020203" pitchFamily="34" charset="0"/>
-              <a:cs typeface="Segoe UI" panose="020B0502040204020203" pitchFamily="34" charset="0"/>
-            </a:rPr>
-            <a:t>Decision Modding</a:t>
-          </a:r>
-        </a:p>
-      </dsp:txBody>
-      <dsp:txXfrm>
-        <a:off x="3937308" y="1917500"/>
-        <a:ext cx="983606" cy="245886"/>
+        <a:off x="3544298" y="1917500"/>
+        <a:ext cx="1181192" cy="245886"/>
       </dsp:txXfrm>
     </dsp:sp>
     <dsp:sp modelId="{516175B2-2ABA-4643-A657-11B0552F6DC6}">
@@ -8146,8 +8311,8 @@
       </dsp:nvSpPr>
       <dsp:spPr>
         <a:xfrm>
-          <a:off x="4920914" y="1917500"/>
-          <a:ext cx="983606" cy="245886"/>
+          <a:off x="4725491" y="1917500"/>
+          <a:ext cx="1181192" cy="245886"/>
         </a:xfrm>
         <a:prstGeom prst="rect">
           <a:avLst/>
@@ -8228,8 +8393,8 @@
         </a:p>
       </dsp:txBody>
       <dsp:txXfrm>
-        <a:off x="4920914" y="1917500"/>
-        <a:ext cx="983606" cy="245886"/>
+        <a:off x="4725491" y="1917500"/>
+        <a:ext cx="1181192" cy="245886"/>
       </dsp:txXfrm>
     </dsp:sp>
     <dsp:sp modelId="{A1B9C31A-1156-4C51-9BA3-49306759E255}">
@@ -12565,7 +12730,7 @@
 </file>
 
 <file path=customXml/itemProps1.xml><?xml version="1.0" encoding="utf-8"?>
-<ds:datastoreItem xmlns:ds="http://schemas.openxmlformats.org/officeDocument/2006/customXml" ds:itemID="{387F8149-34E8-4A21-B50D-B6773431D7E2}">
+<ds:datastoreItem xmlns:ds="http://schemas.openxmlformats.org/officeDocument/2006/customXml" ds:itemID="{3D08C1AE-BC0D-425F-973F-D39D30749176}">
   <ds:schemaRefs>
     <ds:schemaRef ds:uri="http://schemas.openxmlformats.org/officeDocument/2006/bibliography"/>
   </ds:schemaRefs>

</xml_diff>

<commit_message>
Some code refactoring and new discovery ideas
</commit_message>
<xml_diff>
--- a/0.4 roadmap.docx
+++ b/0.4 roadmap.docx
@@ -151,7 +151,7 @@
         <w:drawing>
           <wp:inline distT="0" distB="0" distL="0" distR="0">
             <wp:extent cx="5907405" cy="5421086"/>
-            <wp:effectExtent l="19050" t="0" r="17145" b="27305"/>
+            <wp:effectExtent l="0" t="0" r="17145" b="27305"/>
             <wp:docPr id="6" name="Diagram 6"/>
             <wp:cNvGraphicFramePr/>
             <a:graphic xmlns:a="http://schemas.openxmlformats.org/drawingml/2006/main">
@@ -162,7 +162,6 @@
           </wp:inline>
         </w:drawing>
       </w:r>
-      <w:bookmarkEnd w:id="0"/>
     </w:p>
     <w:p>
       <w:pPr>
@@ -223,6 +222,7 @@
         </w:drawing>
       </w:r>
     </w:p>
+    <w:bookmarkEnd w:id="0"/>
     <w:p>
       <w:pPr>
         <w:spacing w:after="0" w:line="240" w:lineRule="auto"/>
@@ -2943,13 +2943,13 @@
       <dgm:prSet phldrT="[Text]">
         <dgm:style>
           <a:lnRef idx="1">
-            <a:schemeClr val="accent1"/>
+            <a:schemeClr val="accent2"/>
           </a:lnRef>
           <a:fillRef idx="2">
-            <a:schemeClr val="accent1"/>
+            <a:schemeClr val="accent2"/>
           </a:fillRef>
           <a:effectRef idx="1">
-            <a:schemeClr val="accent1"/>
+            <a:schemeClr val="accent2"/>
           </a:effectRef>
           <a:fontRef idx="minor">
             <a:schemeClr val="dk1"/>
@@ -2962,11 +2962,20 @@
         <a:lstStyle/>
         <a:p>
           <a:r>
+            <a:rPr lang="en-US" b="1">
+              <a:latin typeface="Segoe UI" panose="020B0502040204020203" pitchFamily="34" charset="0"/>
+              <a:cs typeface="Segoe UI" panose="020B0502040204020203" pitchFamily="34" charset="0"/>
+            </a:rPr>
+            <a:t>Community Pick:</a:t>
+          </a:r>
+        </a:p>
+        <a:p>
+          <a:r>
             <a:rPr lang="en-US">
               <a:latin typeface="Segoe UI" panose="020B0502040204020203" pitchFamily="34" charset="0"/>
               <a:cs typeface="Segoe UI" panose="020B0502040204020203" pitchFamily="34" charset="0"/>
             </a:rPr>
-            <a:t>&lt;0.3.3 Feature Poll&gt;</a:t>
+            <a:t>Drainage Basins and Rivers</a:t>
           </a:r>
         </a:p>
       </dgm:t>
@@ -5204,155 +5213,155 @@
     </dgm:pt>
   </dgm:ptLst>
   <dgm:cxnLst>
-    <dgm:cxn modelId="{8ABE607A-7CFC-40C8-BD68-E3BF08A275DD}" type="presOf" srcId="{0B3750F0-71B6-490B-83CC-8A7C143F0308}" destId="{E363E9BB-A42E-4B8E-89DA-4C7ACBA49209}" srcOrd="0" destOrd="0" presId="urn:microsoft.com/office/officeart/2005/8/layout/process4"/>
+    <dgm:cxn modelId="{A866B224-D1F6-4549-8D11-1B1BAF7B2681}" type="presOf" srcId="{9242B818-C898-40BD-AC09-D623A7D53F0A}" destId="{F319623B-2289-494F-81C7-030F434B6B85}" srcOrd="0" destOrd="0" presId="urn:microsoft.com/office/officeart/2005/8/layout/process4"/>
+    <dgm:cxn modelId="{C724010C-587C-41B8-8646-E7AA8E4E1C58}" type="presOf" srcId="{1735024D-74F9-434C-885F-030F35B6E51B}" destId="{26D7E438-5DCE-4D3E-A5B8-50EBE98FE9A7}" srcOrd="0" destOrd="0" presId="urn:microsoft.com/office/officeart/2005/8/layout/process4"/>
     <dgm:cxn modelId="{75AC08DC-AED9-41CD-B44F-CC8D432CF9DF}" srcId="{B71DC928-1AAA-47F4-85B2-86987F4AD5AE}" destId="{01330A95-B0F4-4B91-A857-3EF0EEF8FA1B}" srcOrd="6" destOrd="0" parTransId="{607BF895-DC28-409C-9B1C-D2FEFBCF5052}" sibTransId="{B6C936DD-E13E-4269-82D3-9E943E9A3133}"/>
-    <dgm:cxn modelId="{897549B3-6602-4835-9A1C-A4BE99B5FA89}" type="presOf" srcId="{EE1970B3-C525-4934-87F3-08EE774030D0}" destId="{B62EBB85-B5AD-4D46-8D45-39685B492787}" srcOrd="0" destOrd="0" presId="urn:microsoft.com/office/officeart/2005/8/layout/process4"/>
     <dgm:cxn modelId="{C402CA91-D6FB-4D6B-89A1-A3F78F55188E}" srcId="{1735024D-74F9-434C-885F-030F35B6E51B}" destId="{AB3C7262-B429-4512-AA2F-E810A0265EB3}" srcOrd="3" destOrd="0" parTransId="{11695D0F-61FE-493E-AA8E-A697CD6E6696}" sibTransId="{AFDF2807-B827-4770-B4B2-0EF9D442D311}"/>
-    <dgm:cxn modelId="{F0E8DDE7-51B8-425C-A567-79CD854ED933}" type="presOf" srcId="{40C0F2F7-47D4-4483-98EA-235FD052053A}" destId="{12D2F38D-99D0-42E9-81C4-65811361A936}" srcOrd="0" destOrd="0" presId="urn:microsoft.com/office/officeart/2005/8/layout/process4"/>
+    <dgm:cxn modelId="{7A7BAA51-A63D-4704-A916-3AF643CB6AA7}" type="presOf" srcId="{58DF0C6B-11CD-4B6A-BDA3-DC805C43D711}" destId="{A604AA52-D30E-4CD8-8EB9-0A1D6E4BC968}" srcOrd="0" destOrd="0" presId="urn:microsoft.com/office/officeart/2005/8/layout/process4"/>
+    <dgm:cxn modelId="{F1F4F3FE-9DC8-4372-A076-89A7603E9B50}" type="presOf" srcId="{C72F5594-5C51-4D43-9E6F-72CB9793398A}" destId="{65C115F7-0047-45AC-B82C-0F818E9ED500}" srcOrd="0" destOrd="0" presId="urn:microsoft.com/office/officeart/2005/8/layout/process4"/>
+    <dgm:cxn modelId="{C6DF8CD1-46C9-4D77-9636-7321B4888B32}" type="presOf" srcId="{E4A8C87C-D779-4CED-8887-9B6549780D26}" destId="{EB868BD6-2F00-439A-ACEC-1F419EFEDEBB}" srcOrd="0" destOrd="0" presId="urn:microsoft.com/office/officeart/2005/8/layout/process4"/>
+    <dgm:cxn modelId="{EFE3328A-9D3A-4B3B-86FF-F9BCA0F5B6CA}" type="presOf" srcId="{5EC4A797-C65D-4904-92EE-DC3DD8957FEE}" destId="{C2EA50D8-D477-424D-8F3F-A0F48CF2C983}" srcOrd="0" destOrd="0" presId="urn:microsoft.com/office/officeart/2005/8/layout/process4"/>
     <dgm:cxn modelId="{C37A5353-0920-4A54-8960-B3F239792ABC}" srcId="{C72F5594-5C51-4D43-9E6F-72CB9793398A}" destId="{2DC5589D-76A5-4044-A73F-FDF59398BBFF}" srcOrd="1" destOrd="0" parTransId="{158833B9-3CF4-4EBE-BA18-C9B4226056D3}" sibTransId="{F7DDA5F3-1251-4B0D-A303-8DF504183B45}"/>
-    <dgm:cxn modelId="{5281DC35-FC90-4B3E-B83D-233D9A76C0BE}" type="presOf" srcId="{01330A95-B0F4-4B91-A857-3EF0EEF8FA1B}" destId="{988ACB74-CD14-4710-9EA1-388F36F53165}" srcOrd="0" destOrd="0" presId="urn:microsoft.com/office/officeart/2005/8/layout/process4"/>
     <dgm:cxn modelId="{2F4F9DE2-FD91-44A8-888A-DF0F34D9A4B2}" srcId="{AB2EF5AB-9FE9-4FA2-B4C4-8B1F6DB93472}" destId="{C72F5594-5C51-4D43-9E6F-72CB9793398A}" srcOrd="1" destOrd="0" parTransId="{69E49447-B4A3-4733-8199-166F214F03E3}" sibTransId="{8E77D4E2-20B1-4B7B-9F03-7BCD17287633}"/>
-    <dgm:cxn modelId="{2DC7DE4C-0082-48D3-A41C-C22AFD9E0837}" type="presOf" srcId="{E4A8C87C-D779-4CED-8887-9B6549780D26}" destId="{EB868BD6-2F00-439A-ACEC-1F419EFEDEBB}" srcOrd="0" destOrd="0" presId="urn:microsoft.com/office/officeart/2005/8/layout/process4"/>
-    <dgm:cxn modelId="{F72DEB57-4531-46F0-A811-2D688BBE6DDD}" type="presOf" srcId="{58DF0C6B-11CD-4B6A-BDA3-DC805C43D711}" destId="{A604AA52-D30E-4CD8-8EB9-0A1D6E4BC968}" srcOrd="0" destOrd="0" presId="urn:microsoft.com/office/officeart/2005/8/layout/process4"/>
-    <dgm:cxn modelId="{32863759-ECD8-4BF4-8004-5CA323FD6452}" type="presOf" srcId="{B71DC928-1AAA-47F4-85B2-86987F4AD5AE}" destId="{66FA396E-0A90-4778-B2A3-11099F471789}" srcOrd="1" destOrd="0" presId="urn:microsoft.com/office/officeart/2005/8/layout/process4"/>
-    <dgm:cxn modelId="{F289B7EB-55F4-42E3-AABE-B24632476EDA}" type="presOf" srcId="{349FF3AC-168D-41F4-8506-87226E2D4596}" destId="{5E07C81E-B689-4E03-82E3-A5C4E5EC27AD}" srcOrd="0" destOrd="0" presId="urn:microsoft.com/office/officeart/2005/8/layout/process4"/>
+    <dgm:cxn modelId="{BC30D61C-C13A-4240-9C07-A1655461F341}" type="presOf" srcId="{E0CFE967-6FAB-47CB-A32A-D6C1AB7EB668}" destId="{12A2AD38-0FDF-4127-9334-C7A73083828C}" srcOrd="0" destOrd="0" presId="urn:microsoft.com/office/officeart/2005/8/layout/process4"/>
+    <dgm:cxn modelId="{24966DBE-FB61-4B75-AAD6-AB3807E357D9}" type="presOf" srcId="{B71DC928-1AAA-47F4-85B2-86987F4AD5AE}" destId="{66FA396E-0A90-4778-B2A3-11099F471789}" srcOrd="1" destOrd="0" presId="urn:microsoft.com/office/officeart/2005/8/layout/process4"/>
+    <dgm:cxn modelId="{EA22D47E-7612-4930-B987-34A2E8FDBD9E}" type="presOf" srcId="{BEF938CE-96E2-46A4-8F89-B4E7F9AA3440}" destId="{0E925631-7B9D-4638-88EE-A96D480AC529}" srcOrd="0" destOrd="0" presId="urn:microsoft.com/office/officeart/2005/8/layout/process4"/>
+    <dgm:cxn modelId="{16DB54BD-813E-49BA-873A-29F953429908}" type="presOf" srcId="{AE061B13-5A52-40B4-BE6B-DDA9D8056AC0}" destId="{C6B9515E-5D27-4EB8-A136-B9B942485DDD}" srcOrd="0" destOrd="0" presId="urn:microsoft.com/office/officeart/2005/8/layout/process4"/>
     <dgm:cxn modelId="{B0DA3BE4-E739-4E91-887A-4A7F5E28C607}" srcId="{C72F5594-5C51-4D43-9E6F-72CB9793398A}" destId="{7D8B9571-F3C6-4FB7-87FA-DB85E3C23E9A}" srcOrd="2" destOrd="0" parTransId="{3944B3E2-CEEE-4CB8-9523-4E02D4102BE9}" sibTransId="{724B3CD0-D3A0-4EFE-BF4F-044412D6BD07}"/>
-    <dgm:cxn modelId="{8501A1BE-58FD-4C8E-BDCB-765C3CDE7041}" type="presOf" srcId="{C72F5594-5C51-4D43-9E6F-72CB9793398A}" destId="{A1B9C31A-1156-4C51-9BA3-49306759E255}" srcOrd="1" destOrd="0" presId="urn:microsoft.com/office/officeart/2005/8/layout/process4"/>
-    <dgm:cxn modelId="{CCB377D8-70F2-4941-AA39-44C5E7526536}" type="presOf" srcId="{5926E5D3-2314-4801-BEB2-91BF4162BF42}" destId="{767A8E6C-16DC-495B-A27A-AB2EBB9B3571}" srcOrd="0" destOrd="0" presId="urn:microsoft.com/office/officeart/2005/8/layout/process4"/>
-    <dgm:cxn modelId="{E403E588-17AF-4F8C-B2A2-CFC72D8A67DC}" type="presOf" srcId="{7D8B9571-F3C6-4FB7-87FA-DB85E3C23E9A}" destId="{2FB1D835-27A6-4EBB-A60C-5C5F3B21C117}" srcOrd="0" destOrd="0" presId="urn:microsoft.com/office/officeart/2005/8/layout/process4"/>
+    <dgm:cxn modelId="{69D5E2B5-686F-419C-96FA-6D01E56BE91F}" type="presOf" srcId="{CADE42C3-B7BD-4911-878E-1E51446FAE4A}" destId="{B513EB33-2B82-4CCF-83A9-29EE2D1B7EE1}" srcOrd="0" destOrd="0" presId="urn:microsoft.com/office/officeart/2005/8/layout/process4"/>
+    <dgm:cxn modelId="{DDEB6977-0A21-4553-A415-D00F7B9F75DD}" type="presOf" srcId="{B05AD8C9-C969-4BCF-97D2-AC30C98B83F8}" destId="{B5D3F04D-227B-438D-A1FF-E93B3C024CBF}" srcOrd="0" destOrd="0" presId="urn:microsoft.com/office/officeart/2005/8/layout/process4"/>
     <dgm:cxn modelId="{81BD7B7E-EA33-4EFF-9E09-E676E7ACD6F0}" srcId="{1735024D-74F9-434C-885F-030F35B6E51B}" destId="{C0797502-CB29-4B9B-BA39-6CE91D2CB3EA}" srcOrd="0" destOrd="0" parTransId="{65304443-D566-4D5D-96FD-586B8B912E76}" sibTransId="{849071B6-590F-47A2-ABE8-A349F795E89F}"/>
+    <dgm:cxn modelId="{2EC627EE-1033-41F0-B491-E894774F462D}" type="presOf" srcId="{01330A95-B0F4-4B91-A857-3EF0EEF8FA1B}" destId="{988ACB74-CD14-4710-9EA1-388F36F53165}" srcOrd="0" destOrd="0" presId="urn:microsoft.com/office/officeart/2005/8/layout/process4"/>
     <dgm:cxn modelId="{90C3D36D-7575-4394-812F-91110D0AA338}" srcId="{AB2EF5AB-9FE9-4FA2-B4C4-8B1F6DB93472}" destId="{CADE42C3-B7BD-4911-878E-1E51446FAE4A}" srcOrd="6" destOrd="0" parTransId="{A4B4EC5C-E0E3-43B6-8304-AA69044FA7BB}" sibTransId="{E6974C22-FE26-4921-BA90-0F4C7884AA64}"/>
     <dgm:cxn modelId="{96DC980D-B9F2-4FAC-ADA6-E67BD9AA92CB}" srcId="{B690BB27-E0AC-4648-86F2-8443C1F17F0B}" destId="{D45239CA-8359-47EB-A6BF-263B95853D00}" srcOrd="1" destOrd="0" parTransId="{B9C510B6-0FAF-4B0A-B47F-7B03971AD828}" sibTransId="{44003526-F415-4A66-96EE-2DFB51E0A78E}"/>
     <dgm:cxn modelId="{765287BD-69E0-4C19-9004-FF0ADCB9C883}" srcId="{E4A8C87C-D779-4CED-8887-9B6549780D26}" destId="{E0CFE967-6FAB-47CB-A32A-D6C1AB7EB668}" srcOrd="3" destOrd="0" parTransId="{8320C5F7-42A8-4D2E-A0DF-741ED38B28F2}" sibTransId="{9D7A91FE-4AAD-460C-88E9-2359F8E35238}"/>
-    <dgm:cxn modelId="{8260ACF9-AF73-4F80-A17C-D0E2014E724B}" type="presOf" srcId="{C72F5594-5C51-4D43-9E6F-72CB9793398A}" destId="{65C115F7-0047-45AC-B82C-0F818E9ED500}" srcOrd="0" destOrd="0" presId="urn:microsoft.com/office/officeart/2005/8/layout/process4"/>
     <dgm:cxn modelId="{74479966-FAA2-4FE7-9420-5D88E3D13712}" srcId="{A2A3BD78-D004-43DC-B540-ED476CEE9B1B}" destId="{3FDA43E8-932A-4464-89E9-5556DC8760F0}" srcOrd="0" destOrd="0" parTransId="{9F4D84BB-BD70-4798-8986-65DAC362F61A}" sibTransId="{78523FF5-DD58-4C68-A3C4-527EE69D8461}"/>
-    <dgm:cxn modelId="{843BE862-E7E3-461B-8C66-8046CF87870C}" type="presOf" srcId="{F9EF35E5-6440-4F2C-9AB5-CFDD748BAD21}" destId="{B1605C27-43E9-46BB-98E4-CACEE8C4DAE9}" srcOrd="0" destOrd="0" presId="urn:microsoft.com/office/officeart/2005/8/layout/process4"/>
     <dgm:cxn modelId="{3B70EE2D-E3A3-42EA-A60A-A35F9793C8B8}" srcId="{AB2EF5AB-9FE9-4FA2-B4C4-8B1F6DB93472}" destId="{A2A3BD78-D004-43DC-B540-ED476CEE9B1B}" srcOrd="3" destOrd="0" parTransId="{35496EE8-54A4-4F06-8001-B699ABD7CD38}" sibTransId="{5A52DB2D-29CB-4651-9390-44D21E64BCEC}"/>
-    <dgm:cxn modelId="{956D2B77-F88E-4B3B-B12C-8ABB88479071}" type="presOf" srcId="{B690BB27-E0AC-4648-86F2-8443C1F17F0B}" destId="{5F820664-FD53-47A6-9E84-FEF2FC82C11C}" srcOrd="0" destOrd="0" presId="urn:microsoft.com/office/officeart/2005/8/layout/process4"/>
-    <dgm:cxn modelId="{86931672-3DC4-4E74-BC2E-61752229D1E2}" type="presOf" srcId="{AB3C7262-B429-4512-AA2F-E810A0265EB3}" destId="{ACB10869-347F-4DF0-9DCB-3EAECF3BAF09}" srcOrd="0" destOrd="0" presId="urn:microsoft.com/office/officeart/2005/8/layout/process4"/>
+    <dgm:cxn modelId="{F84A19A2-2CF4-4E43-8179-8E84FC5B1F0B}" type="presOf" srcId="{AB2EF5AB-9FE9-4FA2-B4C4-8B1F6DB93472}" destId="{2DF1CDF0-CA04-431C-9952-2B6EA19DD02B}" srcOrd="0" destOrd="0" presId="urn:microsoft.com/office/officeart/2005/8/layout/process4"/>
+    <dgm:cxn modelId="{8A5E8E44-E367-4547-8549-2D3470CED29E}" type="presOf" srcId="{0B3750F0-71B6-490B-83CC-8A7C143F0308}" destId="{E363E9BB-A42E-4B8E-89DA-4C7ACBA49209}" srcOrd="0" destOrd="0" presId="urn:microsoft.com/office/officeart/2005/8/layout/process4"/>
     <dgm:cxn modelId="{9590A7A9-5254-47C5-9AB5-7B4D50AF58D1}" srcId="{B690BB27-E0AC-4648-86F2-8443C1F17F0B}" destId="{C3834693-006B-4757-AB97-E44C715B2C6F}" srcOrd="4" destOrd="0" parTransId="{F716517A-1A0E-4403-886B-29E8495AEABF}" sibTransId="{8227D2F7-CAA1-4B95-9576-2EA05B7AB1F2}"/>
+    <dgm:cxn modelId="{AB36EAAB-4FFA-4CEC-8C8C-62BA9AA90EA7}" type="presOf" srcId="{1735024D-74F9-434C-885F-030F35B6E51B}" destId="{99D9FC10-2ED4-4E2B-BACB-BD786F4CF6B7}" srcOrd="1" destOrd="0" presId="urn:microsoft.com/office/officeart/2005/8/layout/process4"/>
+    <dgm:cxn modelId="{797FAA1F-783E-4E55-9AB5-D34B2B967297}" type="presOf" srcId="{71431A4B-3C89-4FB7-ABD3-71CC53DCE821}" destId="{0FD453E8-E68B-4ED7-8F80-67B74B27F4A5}" srcOrd="0" destOrd="0" presId="urn:microsoft.com/office/officeart/2005/8/layout/process4"/>
     <dgm:cxn modelId="{2C62560D-B4E3-43CA-B2A9-D1669DC315D9}" srcId="{E4A8C87C-D779-4CED-8887-9B6549780D26}" destId="{72203140-6BF8-42B7-9D41-CC6371AEA6A3}" srcOrd="1" destOrd="0" parTransId="{69A853D5-A4D6-49FD-B30D-98BDADB676DC}" sibTransId="{DBE69090-4F59-4EAD-BFD4-C950C225523E}"/>
-    <dgm:cxn modelId="{440F0B91-58AE-4373-A69D-9A774D8320A8}" type="presOf" srcId="{1AAFCA39-F6AE-463D-B48B-8D8738F73533}" destId="{71F320B7-F9D3-4C3F-B10C-684A2A3E98A4}" srcOrd="0" destOrd="0" presId="urn:microsoft.com/office/officeart/2005/8/layout/process4"/>
-    <dgm:cxn modelId="{E7864EA8-AC05-4746-9FA6-CD9F3A709C8F}" type="presOf" srcId="{B690BB27-E0AC-4648-86F2-8443C1F17F0B}" destId="{73B72A02-0ECA-44A7-A37D-1B493992778F}" srcOrd="1" destOrd="0" presId="urn:microsoft.com/office/officeart/2005/8/layout/process4"/>
+    <dgm:cxn modelId="{D543AE2B-E67E-44ED-AF3E-9159113D15B7}" type="presOf" srcId="{2DC5589D-76A5-4044-A73F-FDF59398BBFF}" destId="{0242FE30-E3B6-496D-90F0-3EEA0A2B0289}" srcOrd="0" destOrd="0" presId="urn:microsoft.com/office/officeart/2005/8/layout/process4"/>
     <dgm:cxn modelId="{A2B6D558-E70C-4F48-9E8C-F0F235EEC7CD}" srcId="{A2A3BD78-D004-43DC-B540-ED476CEE9B1B}" destId="{F9EF35E5-6440-4F2C-9AB5-CFDD748BAD21}" srcOrd="5" destOrd="0" parTransId="{8C64C0FC-3CA1-445B-B952-CC04615873B3}" sibTransId="{FEEDCFF4-43F7-4DF2-BBE5-20BE4032840A}"/>
     <dgm:cxn modelId="{E9E35CD3-AB33-427A-8C6C-C80256DE1323}" srcId="{B690BB27-E0AC-4648-86F2-8443C1F17F0B}" destId="{C58336F9-67FC-416D-8312-E865894B3FF4}" srcOrd="0" destOrd="0" parTransId="{3E775DFD-92A6-4670-B4EE-6D3AB008D01D}" sibTransId="{661F4417-C63F-4767-B0B1-E2B96E792D6A}"/>
     <dgm:cxn modelId="{33FB0ED8-592F-4BF4-814B-6EE7435AD0D8}" srcId="{A2A3BD78-D004-43DC-B540-ED476CEE9B1B}" destId="{58DF0C6B-11CD-4B6A-BDA3-DC805C43D711}" srcOrd="2" destOrd="0" parTransId="{DD1FEFCD-CC0C-4760-95C7-7B51079C7A1D}" sibTransId="{8A1E6972-340C-40D3-9EB6-FA8E9F219BBA}"/>
-    <dgm:cxn modelId="{04969107-2610-4187-BD18-EC5C9FF8063E}" type="presOf" srcId="{E4A8C87C-D779-4CED-8887-9B6549780D26}" destId="{3D3C0266-BBF9-441C-BEFD-769ED1F9C02C}" srcOrd="1" destOrd="0" presId="urn:microsoft.com/office/officeart/2005/8/layout/process4"/>
+    <dgm:cxn modelId="{50264BE4-1B39-480C-BE1D-4E55F7EACD5A}" type="presOf" srcId="{AB3C7262-B429-4512-AA2F-E810A0265EB3}" destId="{ACB10869-347F-4DF0-9DCB-3EAECF3BAF09}" srcOrd="0" destOrd="0" presId="urn:microsoft.com/office/officeart/2005/8/layout/process4"/>
     <dgm:cxn modelId="{9814E4BA-F5F1-46F8-A954-2C8F9953B551}" srcId="{E4A8C87C-D779-4CED-8887-9B6549780D26}" destId="{FBB1B63D-02A8-446B-AE2E-138B030CB20B}" srcOrd="0" destOrd="0" parTransId="{6C78BB6C-1D01-43B5-BEBD-6D2753E80931}" sibTransId="{5D88A94D-42D1-4201-8228-5945B2721D79}"/>
-    <dgm:cxn modelId="{63E98484-6CC4-4ECC-96B3-5CDCF3C259FA}" type="presOf" srcId="{2DC5589D-76A5-4044-A73F-FDF59398BBFF}" destId="{0242FE30-E3B6-496D-90F0-3EEA0A2B0289}" srcOrd="0" destOrd="0" presId="urn:microsoft.com/office/officeart/2005/8/layout/process4"/>
     <dgm:cxn modelId="{C1FC30C7-2730-422F-837E-F7905BB097BD}" srcId="{B71DC928-1AAA-47F4-85B2-86987F4AD5AE}" destId="{0D472D55-F176-4E68-8744-AE2F89297FCA}" srcOrd="3" destOrd="0" parTransId="{944D74ED-7053-4D06-BBDA-5D076A302F1B}" sibTransId="{78F066E7-E5C9-45F7-9FF7-C7FEADAA4F4F}"/>
-    <dgm:cxn modelId="{4228EEF8-7EE2-42CD-ABC8-B8CBC6156DD4}" type="presOf" srcId="{C0797502-CB29-4B9B-BA39-6CE91D2CB3EA}" destId="{69A3CDE0-A5A5-4357-BA47-1C3DBB727532}" srcOrd="0" destOrd="0" presId="urn:microsoft.com/office/officeart/2005/8/layout/process4"/>
-    <dgm:cxn modelId="{789FB97D-3667-4B25-AD21-231CA93EE81F}" type="presOf" srcId="{C3834693-006B-4757-AB97-E44C715B2C6F}" destId="{516175B2-2ABA-4643-A657-11B0552F6DC6}" srcOrd="0" destOrd="0" presId="urn:microsoft.com/office/officeart/2005/8/layout/process4"/>
-    <dgm:cxn modelId="{01676C5E-5FBA-49DD-92B3-57E1C4734F04}" type="presOf" srcId="{71431A4B-3C89-4FB7-ABD3-71CC53DCE821}" destId="{0FD453E8-E68B-4ED7-8F80-67B74B27F4A5}" srcOrd="0" destOrd="0" presId="urn:microsoft.com/office/officeart/2005/8/layout/process4"/>
-    <dgm:cxn modelId="{C4FC4137-4FA7-4EF0-9B29-E566EA899B5C}" type="presOf" srcId="{A2A3BD78-D004-43DC-B540-ED476CEE9B1B}" destId="{510F4042-CFA8-416D-BE6C-C642B78DC90A}" srcOrd="1" destOrd="0" presId="urn:microsoft.com/office/officeart/2005/8/layout/process4"/>
-    <dgm:cxn modelId="{E98C6666-3D77-4168-B0BD-09D19106A2F9}" type="presOf" srcId="{80ECA4D7-F9C7-4EE2-8E4E-30A86C8D568A}" destId="{DC7D1EE5-01E1-4461-9CB8-3BF362745895}" srcOrd="0" destOrd="0" presId="urn:microsoft.com/office/officeart/2005/8/layout/process4"/>
-    <dgm:cxn modelId="{C92BA857-6FEE-42BB-94F2-12E3DF995EAF}" type="presOf" srcId="{6FBAAB93-4A9E-4250-94C4-C51F08693F73}" destId="{D4A29C16-17DB-4FD7-8EDE-7D619D7E5F2E}" srcOrd="0" destOrd="0" presId="urn:microsoft.com/office/officeart/2005/8/layout/process4"/>
+    <dgm:cxn modelId="{0C17776C-8644-4CD8-B257-E62979140D29}" type="presOf" srcId="{C0797502-CB29-4B9B-BA39-6CE91D2CB3EA}" destId="{69A3CDE0-A5A5-4357-BA47-1C3DBB727532}" srcOrd="0" destOrd="0" presId="urn:microsoft.com/office/officeart/2005/8/layout/process4"/>
+    <dgm:cxn modelId="{40C896E7-A711-412A-8C6E-2ED22E910332}" type="presOf" srcId="{349FF3AC-168D-41F4-8506-87226E2D4596}" destId="{5E07C81E-B689-4E03-82E3-A5C4E5EC27AD}" srcOrd="0" destOrd="0" presId="urn:microsoft.com/office/officeart/2005/8/layout/process4"/>
+    <dgm:cxn modelId="{F96A8EA0-A4D5-4E08-801C-406B381B22C8}" type="presOf" srcId="{C58336F9-67FC-416D-8312-E865894B3FF4}" destId="{4BD9F2FC-C4C1-416D-96CF-01ED6B8F5B82}" srcOrd="0" destOrd="0" presId="urn:microsoft.com/office/officeart/2005/8/layout/process4"/>
     <dgm:cxn modelId="{0B059002-2829-41CE-A982-B27C04ECA133}" srcId="{B71DC928-1AAA-47F4-85B2-86987F4AD5AE}" destId="{9242B818-C898-40BD-AC09-D623A7D53F0A}" srcOrd="4" destOrd="0" parTransId="{5D371D42-5593-4204-81CD-0E7BACC785C6}" sibTransId="{A0CBA136-D419-482F-B941-9868D18BE0C7}"/>
     <dgm:cxn modelId="{B83ECC8F-E374-4CC9-BDA0-7927DD10DD2E}" srcId="{AB2EF5AB-9FE9-4FA2-B4C4-8B1F6DB93472}" destId="{B71DC928-1AAA-47F4-85B2-86987F4AD5AE}" srcOrd="4" destOrd="0" parTransId="{92AAC359-E7BA-4E06-9E5D-4949F75C12FC}" sibTransId="{07A67B6E-F2F2-4A5A-8064-C0C94B8E57FC}"/>
-    <dgm:cxn modelId="{AA237529-DAFB-4D03-A503-D72A58C38CD6}" type="presOf" srcId="{72203140-6BF8-42B7-9D41-CC6371AEA6A3}" destId="{176BB967-85CF-4B86-9C46-CA14810665F5}" srcOrd="0" destOrd="0" presId="urn:microsoft.com/office/officeart/2005/8/layout/process4"/>
+    <dgm:cxn modelId="{9CEB1160-12B0-4CF2-AD1A-57A54CFDB990}" type="presOf" srcId="{B690BB27-E0AC-4648-86F2-8443C1F17F0B}" destId="{5F820664-FD53-47A6-9E84-FEF2FC82C11C}" srcOrd="0" destOrd="0" presId="urn:microsoft.com/office/officeart/2005/8/layout/process4"/>
     <dgm:cxn modelId="{FEDAE774-A692-424A-BDC7-F05BDDA724D7}" srcId="{A2A3BD78-D004-43DC-B540-ED476CEE9B1B}" destId="{40C0F2F7-47D4-4483-98EA-235FD052053A}" srcOrd="4" destOrd="0" parTransId="{7118DF15-06C0-43CA-8140-489481AF8C8B}" sibTransId="{A7FEE467-2AD6-4D8F-9522-BF5117423174}"/>
-    <dgm:cxn modelId="{1F9424D7-097D-4D07-A805-4B7796EB3C6B}" type="presOf" srcId="{D45239CA-8359-47EB-A6BF-263B95853D00}" destId="{5F44BA6B-4649-4DC2-9FCB-1546C0D6770A}" srcOrd="0" destOrd="0" presId="urn:microsoft.com/office/officeart/2005/8/layout/process4"/>
+    <dgm:cxn modelId="{D574A505-8766-439C-ACDB-E99E17876FFD}" type="presOf" srcId="{6FBAAB93-4A9E-4250-94C4-C51F08693F73}" destId="{D4A29C16-17DB-4FD7-8EDE-7D619D7E5F2E}" srcOrd="0" destOrd="0" presId="urn:microsoft.com/office/officeart/2005/8/layout/process4"/>
+    <dgm:cxn modelId="{B4A0D62B-3CA0-4279-82BA-C85B9837040F}" type="presOf" srcId="{B71DC928-1AAA-47F4-85B2-86987F4AD5AE}" destId="{7027B9EA-96D6-41CC-965D-BC277CBCD454}" srcOrd="0" destOrd="0" presId="urn:microsoft.com/office/officeart/2005/8/layout/process4"/>
+    <dgm:cxn modelId="{C4551B09-3707-4832-A40C-628A3F1A391D}" type="presOf" srcId="{B690BB27-E0AC-4648-86F2-8443C1F17F0B}" destId="{73B72A02-0ECA-44A7-A37D-1B493992778F}" srcOrd="1" destOrd="0" presId="urn:microsoft.com/office/officeart/2005/8/layout/process4"/>
     <dgm:cxn modelId="{2DE50837-7F04-4E87-B373-5FD18090E63B}" srcId="{C72F5594-5C51-4D43-9E6F-72CB9793398A}" destId="{5926E5D3-2314-4801-BEB2-91BF4162BF42}" srcOrd="0" destOrd="0" parTransId="{458277CC-EAFE-4FC3-9F96-1D816CDD8942}" sibTransId="{239EA14B-9E29-40D7-B50B-F3DCDD0EBDCA}"/>
-    <dgm:cxn modelId="{76C533CF-CA6A-4033-9A86-1459B761FFF9}" type="presOf" srcId="{C58336F9-67FC-416D-8312-E865894B3FF4}" destId="{4BD9F2FC-C4C1-416D-96CF-01ED6B8F5B82}" srcOrd="0" destOrd="0" presId="urn:microsoft.com/office/officeart/2005/8/layout/process4"/>
-    <dgm:cxn modelId="{B609F338-38B6-43D4-B71E-04CA9F14A576}" type="presOf" srcId="{1735024D-74F9-434C-885F-030F35B6E51B}" destId="{99D9FC10-2ED4-4E2B-BACB-BD786F4CF6B7}" srcOrd="1" destOrd="0" presId="urn:microsoft.com/office/officeart/2005/8/layout/process4"/>
     <dgm:cxn modelId="{07B79904-1DF9-4BFB-A122-70DBB14E400A}" srcId="{1735024D-74F9-434C-885F-030F35B6E51B}" destId="{1AAFCA39-F6AE-463D-B48B-8D8738F73533}" srcOrd="4" destOrd="0" parTransId="{EE830DA6-E5CC-4F29-830F-F538653F6F4C}" sibTransId="{A51D9C06-4171-48FA-8F56-17F0039854FF}"/>
+    <dgm:cxn modelId="{4360AF43-B692-4EB9-A9D6-E2528966F9A1}" type="presOf" srcId="{A2A3BD78-D004-43DC-B540-ED476CEE9B1B}" destId="{92C4159F-9907-49F8-A024-1E206DCB5402}" srcOrd="0" destOrd="0" presId="urn:microsoft.com/office/officeart/2005/8/layout/process4"/>
     <dgm:cxn modelId="{7F26A98E-41BC-45CD-B2C2-970B5F05A481}" srcId="{AB2EF5AB-9FE9-4FA2-B4C4-8B1F6DB93472}" destId="{B690BB27-E0AC-4648-86F2-8443C1F17F0B}" srcOrd="2" destOrd="0" parTransId="{A6ECB7AB-44AB-42A2-8C72-67B9CC97E9AB}" sibTransId="{C27A4883-C604-49F9-BA33-AE9DAA4DD2C4}"/>
-    <dgm:cxn modelId="{4E0A49BB-10C1-40B7-92B9-6AEAEE41DA50}" type="presOf" srcId="{FBB1B63D-02A8-446B-AE2E-138B030CB20B}" destId="{4CEA73B4-9810-4D3B-B0E0-49C2694AE51E}" srcOrd="0" destOrd="0" presId="urn:microsoft.com/office/officeart/2005/8/layout/process4"/>
-    <dgm:cxn modelId="{240B2C7B-53AF-44C0-9FF9-B4D2CD950A73}" type="presOf" srcId="{E0CFE967-6FAB-47CB-A32A-D6C1AB7EB668}" destId="{12A2AD38-0FDF-4127-9334-C7A73083828C}" srcOrd="0" destOrd="0" presId="urn:microsoft.com/office/officeart/2005/8/layout/process4"/>
+    <dgm:cxn modelId="{5EE554D8-2BCA-493C-B4FB-5414B6161F71}" type="presOf" srcId="{D45239CA-8359-47EB-A6BF-263B95853D00}" destId="{5F44BA6B-4649-4DC2-9FCB-1546C0D6770A}" srcOrd="0" destOrd="0" presId="urn:microsoft.com/office/officeart/2005/8/layout/process4"/>
+    <dgm:cxn modelId="{9518FB51-F3DE-44F1-AD84-F2DD8493FC19}" type="presOf" srcId="{5926E5D3-2314-4801-BEB2-91BF4162BF42}" destId="{767A8E6C-16DC-495B-A27A-AB2EBB9B3571}" srcOrd="0" destOrd="0" presId="urn:microsoft.com/office/officeart/2005/8/layout/process4"/>
+    <dgm:cxn modelId="{7EC1DA26-8EEB-4DDE-A8BD-2F12EA921C0A}" type="presOf" srcId="{40C0F2F7-47D4-4483-98EA-235FD052053A}" destId="{12D2F38D-99D0-42E9-81C4-65811361A936}" srcOrd="0" destOrd="0" presId="urn:microsoft.com/office/officeart/2005/8/layout/process4"/>
     <dgm:cxn modelId="{87A4F241-DAE2-45DF-8FE2-EB1D02581232}" srcId="{B690BB27-E0AC-4648-86F2-8443C1F17F0B}" destId="{0B3750F0-71B6-490B-83CC-8A7C143F0308}" srcOrd="3" destOrd="0" parTransId="{86DD9902-DAA0-4F1A-AF76-0FC0A55E72A2}" sibTransId="{F68839EB-FA59-42DF-B092-45D45D7EE0A4}"/>
     <dgm:cxn modelId="{26BC2EC6-AA3E-4236-A193-3BD8088D9828}" srcId="{B71DC928-1AAA-47F4-85B2-86987F4AD5AE}" destId="{AE061B13-5A52-40B4-BE6B-DDA9D8056AC0}" srcOrd="2" destOrd="0" parTransId="{C42964F1-F608-466E-A714-C5870CEBF43C}" sibTransId="{72144F3D-3446-4224-868C-D7E5C0FDCBF1}"/>
     <dgm:cxn modelId="{C3741A7E-0B5E-4D6F-96E6-F03821ADE511}" srcId="{AB2EF5AB-9FE9-4FA2-B4C4-8B1F6DB93472}" destId="{1735024D-74F9-434C-885F-030F35B6E51B}" srcOrd="5" destOrd="0" parTransId="{B5554A34-EDE0-429E-A52F-A15E5C3B2728}" sibTransId="{3EFBB251-970E-4002-8B87-012B2571CD68}"/>
     <dgm:cxn modelId="{151E1F4A-167B-441C-B8E9-CD849DFF2E2B}" srcId="{B71DC928-1AAA-47F4-85B2-86987F4AD5AE}" destId="{678F2172-08DA-4E82-976D-020304468E22}" srcOrd="1" destOrd="0" parTransId="{1941D1F3-D566-49AC-8E42-82332A8CBA26}" sibTransId="{CCE57D1F-7DEF-4DEC-9718-7B5F66D963CB}"/>
+    <dgm:cxn modelId="{58FC7F5D-BC98-4DFA-A1EA-2273BB706FDE}" type="presOf" srcId="{54DD3199-8DFE-4D9C-A66C-0EB0DCACE878}" destId="{B677A5FE-3E7C-437B-AA3D-6BAC41A7C0B2}" srcOrd="0" destOrd="0" presId="urn:microsoft.com/office/officeart/2005/8/layout/process4"/>
+    <dgm:cxn modelId="{AC185925-054C-4BB5-8158-37C92F6B8CD7}" type="presOf" srcId="{7D8B9571-F3C6-4FB7-87FA-DB85E3C23E9A}" destId="{2FB1D835-27A6-4EBB-A60C-5C5F3B21C117}" srcOrd="0" destOrd="0" presId="urn:microsoft.com/office/officeart/2005/8/layout/process4"/>
     <dgm:cxn modelId="{9C091CAB-C715-47D7-8A9D-4814D33CA3BC}" srcId="{B71DC928-1AAA-47F4-85B2-86987F4AD5AE}" destId="{5EC4A797-C65D-4904-92EE-DC3DD8957FEE}" srcOrd="0" destOrd="0" parTransId="{887BA171-8648-4E66-B3B2-ED07FF0CA1F3}" sibTransId="{44D97A3E-70EC-4F5E-AA7F-7FF2A135DC99}"/>
     <dgm:cxn modelId="{8123164E-607A-4058-BCAA-5A1D25F5DF2B}" srcId="{1735024D-74F9-434C-885F-030F35B6E51B}" destId="{EE1970B3-C525-4934-87F3-08EE774030D0}" srcOrd="1" destOrd="0" parTransId="{F158865C-E925-4E2D-9119-F98437C1F871}" sibTransId="{88E0098F-A05A-4DBB-A75F-516A04C135FA}"/>
-    <dgm:cxn modelId="{A5C29DE0-3392-43B7-AB28-1EE39A850E70}" type="presOf" srcId="{9242B818-C898-40BD-AC09-D623A7D53F0A}" destId="{F319623B-2289-494F-81C7-030F434B6B85}" srcOrd="0" destOrd="0" presId="urn:microsoft.com/office/officeart/2005/8/layout/process4"/>
-    <dgm:cxn modelId="{39428E7B-E3F6-4E87-A0A5-DBF5F8AFB9AB}" type="presOf" srcId="{5EC4A797-C65D-4904-92EE-DC3DD8957FEE}" destId="{C2EA50D8-D477-424D-8F3F-A0F48CF2C983}" srcOrd="0" destOrd="0" presId="urn:microsoft.com/office/officeart/2005/8/layout/process4"/>
-    <dgm:cxn modelId="{ED0E2E90-08CB-45F4-804E-35204EE4B712}" type="presOf" srcId="{0D472D55-F176-4E68-8744-AE2F89297FCA}" destId="{EEE9E58A-8254-4828-8A94-B1BEEB16D233}" srcOrd="0" destOrd="0" presId="urn:microsoft.com/office/officeart/2005/8/layout/process4"/>
+    <dgm:cxn modelId="{70699C08-6AA2-4BC7-AA3B-C55F06F152F5}" type="presOf" srcId="{E4A8C87C-D779-4CED-8887-9B6549780D26}" destId="{3D3C0266-BBF9-441C-BEFD-769ED1F9C02C}" srcOrd="1" destOrd="0" presId="urn:microsoft.com/office/officeart/2005/8/layout/process4"/>
+    <dgm:cxn modelId="{A5D6DBA9-A947-45A4-974C-3F5ED44A0203}" type="presOf" srcId="{3FDA43E8-932A-4464-89E9-5556DC8760F0}" destId="{D1F4EC99-152E-4E55-B0ED-DA5EDD5DB814}" srcOrd="0" destOrd="0" presId="urn:microsoft.com/office/officeart/2005/8/layout/process4"/>
+    <dgm:cxn modelId="{BBAF3386-16A2-4CB2-ABA4-E569D2428912}" type="presOf" srcId="{678F2172-08DA-4E82-976D-020304468E22}" destId="{7172A613-81E6-4DC8-875A-DAB0421C03CB}" srcOrd="0" destOrd="0" presId="urn:microsoft.com/office/officeart/2005/8/layout/process4"/>
     <dgm:cxn modelId="{F7BA6973-1EFB-4BF7-B3B3-94A26BDCCE42}" srcId="{A2A3BD78-D004-43DC-B540-ED476CEE9B1B}" destId="{6FBAAB93-4A9E-4250-94C4-C51F08693F73}" srcOrd="1" destOrd="0" parTransId="{4AF21CDE-4C05-41DB-8798-22DD1DA0B6DA}" sibTransId="{5E0FA6FD-908C-4BE6-A92A-8957D6EF3ADD}"/>
     <dgm:cxn modelId="{C0F5E8B1-A436-4347-A1D5-CB3F382FA5DF}" srcId="{1735024D-74F9-434C-885F-030F35B6E51B}" destId="{73115BE9-C1E4-49E3-9FA3-313E523CE3AD}" srcOrd="2" destOrd="0" parTransId="{4AB2851B-CFEE-4628-91E0-E90EEAA3525B}" sibTransId="{EC1C8B9A-7021-408A-AC5C-529DCBC6F629}"/>
-    <dgm:cxn modelId="{FACA016B-18EC-4270-B3B9-B87E95072568}" type="presOf" srcId="{54DD3199-8DFE-4D9C-A66C-0EB0DCACE878}" destId="{B677A5FE-3E7C-437B-AA3D-6BAC41A7C0B2}" srcOrd="0" destOrd="0" presId="urn:microsoft.com/office/officeart/2005/8/layout/process4"/>
-    <dgm:cxn modelId="{2E160D46-D97D-4DE5-A1E7-5FD18B81C2CB}" type="presOf" srcId="{678F2172-08DA-4E82-976D-020304468E22}" destId="{7172A613-81E6-4DC8-875A-DAB0421C03CB}" srcOrd="0" destOrd="0" presId="urn:microsoft.com/office/officeart/2005/8/layout/process4"/>
     <dgm:cxn modelId="{9BC6A455-12B2-4F08-A18D-5028E56A0B0C}" srcId="{A2A3BD78-D004-43DC-B540-ED476CEE9B1B}" destId="{80ECA4D7-F9C7-4EE2-8E4E-30A86C8D568A}" srcOrd="3" destOrd="0" parTransId="{F10A29AD-1CB5-44AB-9336-F86FD5A8351C}" sibTransId="{28642513-4555-49AE-93EF-D8076223E6F2}"/>
-    <dgm:cxn modelId="{2DF4E56F-2685-4634-A45F-4AD6E302117C}" type="presOf" srcId="{AB2EF5AB-9FE9-4FA2-B4C4-8B1F6DB93472}" destId="{2DF1CDF0-CA04-431C-9952-2B6EA19DD02B}" srcOrd="0" destOrd="0" presId="urn:microsoft.com/office/officeart/2005/8/layout/process4"/>
-    <dgm:cxn modelId="{F217CD3A-CEEE-4A70-AE61-3E2EA2866F1C}" type="presOf" srcId="{1735024D-74F9-434C-885F-030F35B6E51B}" destId="{26D7E438-5DCE-4D3E-A5B8-50EBE98FE9A7}" srcOrd="0" destOrd="0" presId="urn:microsoft.com/office/officeart/2005/8/layout/process4"/>
+    <dgm:cxn modelId="{E57FAA3F-89E6-4DDE-AA7F-3930751705FA}" type="presOf" srcId="{FBB1B63D-02A8-446B-AE2E-138B030CB20B}" destId="{4CEA73B4-9810-4D3B-B0E0-49C2694AE51E}" srcOrd="0" destOrd="0" presId="urn:microsoft.com/office/officeart/2005/8/layout/process4"/>
+    <dgm:cxn modelId="{8D70FBFE-3AEC-4A36-92A1-31B00B1D0AEB}" type="presOf" srcId="{72203140-6BF8-42B7-9D41-CC6371AEA6A3}" destId="{176BB967-85CF-4B86-9C46-CA14810665F5}" srcOrd="0" destOrd="0" presId="urn:microsoft.com/office/officeart/2005/8/layout/process4"/>
     <dgm:cxn modelId="{84A5DDD0-A4EB-487D-AF87-83F4122FFA01}" srcId="{B71DC928-1AAA-47F4-85B2-86987F4AD5AE}" destId="{B05AD8C9-C969-4BCF-97D2-AC30C98B83F8}" srcOrd="5" destOrd="0" parTransId="{A5FF9309-4B84-4CEF-B28F-3E9C35FF399C}" sibTransId="{F92002D2-8BE4-4911-BD54-12EF5C681AA5}"/>
-    <dgm:cxn modelId="{94B4120E-6BA8-4831-9926-AA80B2488F4B}" type="presOf" srcId="{A2A3BD78-D004-43DC-B540-ED476CEE9B1B}" destId="{92C4159F-9907-49F8-A024-1E206DCB5402}" srcOrd="0" destOrd="0" presId="urn:microsoft.com/office/officeart/2005/8/layout/process4"/>
-    <dgm:cxn modelId="{C01C1C92-9AAE-4916-A405-B18AE91FA9EF}" type="presOf" srcId="{CADE42C3-B7BD-4911-878E-1E51446FAE4A}" destId="{B513EB33-2B82-4CCF-83A9-29EE2D1B7EE1}" srcOrd="0" destOrd="0" presId="urn:microsoft.com/office/officeart/2005/8/layout/process4"/>
     <dgm:cxn modelId="{4CD1874B-D34A-4CDE-A07C-D8D8B573B755}" srcId="{A2A3BD78-D004-43DC-B540-ED476CEE9B1B}" destId="{71431A4B-3C89-4FB7-ABD3-71CC53DCE821}" srcOrd="6" destOrd="0" parTransId="{8A4AD524-0777-4AD3-A2A7-D3CF8ACE24F5}" sibTransId="{7669B9CD-306D-4E42-952C-F94207BA202A}"/>
     <dgm:cxn modelId="{924FE54E-0A7E-4D7A-84A6-5BFB2B41A069}" srcId="{AB2EF5AB-9FE9-4FA2-B4C4-8B1F6DB93472}" destId="{E4A8C87C-D779-4CED-8887-9B6549780D26}" srcOrd="0" destOrd="0" parTransId="{889917D4-7598-4455-B365-0EFCDC319292}" sibTransId="{9EBA5CAB-5CC1-4F34-B1BA-63CCDF058BB4}"/>
-    <dgm:cxn modelId="{FB9A06EF-688F-408A-9A05-7AF401A514D9}" type="presOf" srcId="{B71DC928-1AAA-47F4-85B2-86987F4AD5AE}" destId="{7027B9EA-96D6-41CC-965D-BC277CBCD454}" srcOrd="0" destOrd="0" presId="urn:microsoft.com/office/officeart/2005/8/layout/process4"/>
     <dgm:cxn modelId="{3C0DED44-F4BA-4D31-8B51-16DC866A978E}" srcId="{B690BB27-E0AC-4648-86F2-8443C1F17F0B}" destId="{54DD3199-8DFE-4D9C-A66C-0EB0DCACE878}" srcOrd="2" destOrd="0" parTransId="{FB776EBE-DF54-4B2E-BBC0-924D5EE7218B}" sibTransId="{CD4785F8-5705-4C79-BDDF-543E117C791E}"/>
     <dgm:cxn modelId="{57D6FE41-7AD5-45D8-A401-7E5EF1E2540C}" srcId="{E4A8C87C-D779-4CED-8887-9B6549780D26}" destId="{349FF3AC-168D-41F4-8506-87226E2D4596}" srcOrd="2" destOrd="0" parTransId="{C13B2526-0D1C-41B8-A667-BD6C321C182E}" sibTransId="{953A9DAE-6D1F-4890-81FC-42E5AA98930C}"/>
-    <dgm:cxn modelId="{1B13D91C-772C-4655-B26F-0E5D0654DB16}" type="presOf" srcId="{73115BE9-C1E4-49E3-9FA3-313E523CE3AD}" destId="{5834CDD8-7CB5-4F1A-9EEB-DBA8C7AE2ABE}" srcOrd="0" destOrd="0" presId="urn:microsoft.com/office/officeart/2005/8/layout/process4"/>
-    <dgm:cxn modelId="{AE827743-65C4-4483-B8C5-9769C72112BE}" type="presOf" srcId="{B05AD8C9-C969-4BCF-97D2-AC30C98B83F8}" destId="{B5D3F04D-227B-438D-A1FF-E93B3C024CBF}" srcOrd="0" destOrd="0" presId="urn:microsoft.com/office/officeart/2005/8/layout/process4"/>
-    <dgm:cxn modelId="{E186AA9D-B1F5-46B0-AECE-2082AE5D1F3D}" type="presOf" srcId="{AE061B13-5A52-40B4-BE6B-DDA9D8056AC0}" destId="{C6B9515E-5D27-4EB8-A136-B9B942485DDD}" srcOrd="0" destOrd="0" presId="urn:microsoft.com/office/officeart/2005/8/layout/process4"/>
-    <dgm:cxn modelId="{46AF9985-7F68-4AA1-8B4E-FF110D4D8774}" type="presOf" srcId="{BEF938CE-96E2-46A4-8F89-B4E7F9AA3440}" destId="{0E925631-7B9D-4638-88EE-A96D480AC529}" srcOrd="0" destOrd="0" presId="urn:microsoft.com/office/officeart/2005/8/layout/process4"/>
-    <dgm:cxn modelId="{229DFA71-A02B-42FA-B01E-A31718633153}" type="presOf" srcId="{3FDA43E8-932A-4464-89E9-5556DC8760F0}" destId="{D1F4EC99-152E-4E55-B0ED-DA5EDD5DB814}" srcOrd="0" destOrd="0" presId="urn:microsoft.com/office/officeart/2005/8/layout/process4"/>
+    <dgm:cxn modelId="{2F661AA4-06F3-4B00-B754-D8719F91C5B6}" type="presOf" srcId="{73115BE9-C1E4-49E3-9FA3-313E523CE3AD}" destId="{5834CDD8-7CB5-4F1A-9EEB-DBA8C7AE2ABE}" srcOrd="0" destOrd="0" presId="urn:microsoft.com/office/officeart/2005/8/layout/process4"/>
+    <dgm:cxn modelId="{8BA15F3D-A1A4-4942-A765-FC5874BC3ED3}" type="presOf" srcId="{0D472D55-F176-4E68-8744-AE2F89297FCA}" destId="{EEE9E58A-8254-4828-8A94-B1BEEB16D233}" srcOrd="0" destOrd="0" presId="urn:microsoft.com/office/officeart/2005/8/layout/process4"/>
+    <dgm:cxn modelId="{314C4A30-894E-4EEE-87AD-D887CB6260D2}" type="presOf" srcId="{1AAFCA39-F6AE-463D-B48B-8D8738F73533}" destId="{71F320B7-F9D3-4C3F-B10C-684A2A3E98A4}" srcOrd="0" destOrd="0" presId="urn:microsoft.com/office/officeart/2005/8/layout/process4"/>
+    <dgm:cxn modelId="{678ECA34-70DE-472A-A13C-D97989449F6A}" type="presOf" srcId="{F9EF35E5-6440-4F2C-9AB5-CFDD748BAD21}" destId="{B1605C27-43E9-46BB-98E4-CACEE8C4DAE9}" srcOrd="0" destOrd="0" presId="urn:microsoft.com/office/officeart/2005/8/layout/process4"/>
+    <dgm:cxn modelId="{13872CAB-2590-477F-9867-FA1D58FCF8A9}" type="presOf" srcId="{C3834693-006B-4757-AB97-E44C715B2C6F}" destId="{516175B2-2ABA-4643-A657-11B0552F6DC6}" srcOrd="0" destOrd="0" presId="urn:microsoft.com/office/officeart/2005/8/layout/process4"/>
+    <dgm:cxn modelId="{E18F50E3-3A5F-403A-BC05-679D3EBBD7A4}" type="presOf" srcId="{EE1970B3-C525-4934-87F3-08EE774030D0}" destId="{B62EBB85-B5AD-4D46-8D45-39685B492787}" srcOrd="0" destOrd="0" presId="urn:microsoft.com/office/officeart/2005/8/layout/process4"/>
+    <dgm:cxn modelId="{0F3C48BA-8CB1-4133-A0EE-0F6FBF548267}" type="presOf" srcId="{A2A3BD78-D004-43DC-B540-ED476CEE9B1B}" destId="{510F4042-CFA8-416D-BE6C-C642B78DC90A}" srcOrd="1" destOrd="0" presId="urn:microsoft.com/office/officeart/2005/8/layout/process4"/>
+    <dgm:cxn modelId="{A4CBAA94-5A60-46CE-A307-B076A33105C3}" type="presOf" srcId="{80ECA4D7-F9C7-4EE2-8E4E-30A86C8D568A}" destId="{DC7D1EE5-01E1-4461-9CB8-3BF362745895}" srcOrd="0" destOrd="0" presId="urn:microsoft.com/office/officeart/2005/8/layout/process4"/>
+    <dgm:cxn modelId="{DEA9F1D4-CEAB-4A9F-B606-8F0AFCF2DBAC}" type="presOf" srcId="{C72F5594-5C51-4D43-9E6F-72CB9793398A}" destId="{A1B9C31A-1156-4C51-9BA3-49306759E255}" srcOrd="1" destOrd="0" presId="urn:microsoft.com/office/officeart/2005/8/layout/process4"/>
     <dgm:cxn modelId="{F39A420F-1444-4394-9029-C7FC98A7E258}" srcId="{C72F5594-5C51-4D43-9E6F-72CB9793398A}" destId="{BEF938CE-96E2-46A4-8F89-B4E7F9AA3440}" srcOrd="3" destOrd="0" parTransId="{02C2A616-2AAF-4328-8883-9678421C8B94}" sibTransId="{441F1EF2-9EB8-4C5D-8C20-69FB1BF2E018}"/>
-    <dgm:cxn modelId="{452811CC-7897-4083-B45B-16EEB86F55C8}" type="presParOf" srcId="{2DF1CDF0-CA04-431C-9952-2B6EA19DD02B}" destId="{3A79341E-32DE-406E-92F1-4F962BB3CC49}" srcOrd="0" destOrd="0" presId="urn:microsoft.com/office/officeart/2005/8/layout/process4"/>
-    <dgm:cxn modelId="{8957D50C-FE8B-4455-8632-363DDDD81872}" type="presParOf" srcId="{3A79341E-32DE-406E-92F1-4F962BB3CC49}" destId="{B513EB33-2B82-4CCF-83A9-29EE2D1B7EE1}" srcOrd="0" destOrd="0" presId="urn:microsoft.com/office/officeart/2005/8/layout/process4"/>
-    <dgm:cxn modelId="{FDA05D48-3690-4913-B1E5-B03C805CCBED}" type="presParOf" srcId="{2DF1CDF0-CA04-431C-9952-2B6EA19DD02B}" destId="{4896DFBC-F51E-494F-9917-8643C6914C34}" srcOrd="1" destOrd="0" presId="urn:microsoft.com/office/officeart/2005/8/layout/process4"/>
-    <dgm:cxn modelId="{20243CA7-F424-480A-A550-2E83E65BCAF0}" type="presParOf" srcId="{2DF1CDF0-CA04-431C-9952-2B6EA19DD02B}" destId="{A1828E89-B83F-4412-B0D8-7BA66516D437}" srcOrd="2" destOrd="0" presId="urn:microsoft.com/office/officeart/2005/8/layout/process4"/>
-    <dgm:cxn modelId="{632B4A04-128A-47E5-A729-BB46E7F9DCC0}" type="presParOf" srcId="{A1828E89-B83F-4412-B0D8-7BA66516D437}" destId="{26D7E438-5DCE-4D3E-A5B8-50EBE98FE9A7}" srcOrd="0" destOrd="0" presId="urn:microsoft.com/office/officeart/2005/8/layout/process4"/>
-    <dgm:cxn modelId="{C3F82FAA-6169-4CDC-9BF9-881C1CF86454}" type="presParOf" srcId="{A1828E89-B83F-4412-B0D8-7BA66516D437}" destId="{99D9FC10-2ED4-4E2B-BACB-BD786F4CF6B7}" srcOrd="1" destOrd="0" presId="urn:microsoft.com/office/officeart/2005/8/layout/process4"/>
-    <dgm:cxn modelId="{592A4449-AD8F-46CC-9969-E26BFDEB9949}" type="presParOf" srcId="{A1828E89-B83F-4412-B0D8-7BA66516D437}" destId="{C02E20B4-25C8-4561-86CB-01BE343D8B19}" srcOrd="2" destOrd="0" presId="urn:microsoft.com/office/officeart/2005/8/layout/process4"/>
-    <dgm:cxn modelId="{2DECD694-2B8C-4751-812A-3B30032ED61A}" type="presParOf" srcId="{C02E20B4-25C8-4561-86CB-01BE343D8B19}" destId="{69A3CDE0-A5A5-4357-BA47-1C3DBB727532}" srcOrd="0" destOrd="0" presId="urn:microsoft.com/office/officeart/2005/8/layout/process4"/>
-    <dgm:cxn modelId="{FB5BF434-7033-4465-9261-C9E369CFFE4A}" type="presParOf" srcId="{C02E20B4-25C8-4561-86CB-01BE343D8B19}" destId="{B62EBB85-B5AD-4D46-8D45-39685B492787}" srcOrd="1" destOrd="0" presId="urn:microsoft.com/office/officeart/2005/8/layout/process4"/>
-    <dgm:cxn modelId="{8FF3C09F-9596-4780-B9BF-DA55C6DB3F1E}" type="presParOf" srcId="{C02E20B4-25C8-4561-86CB-01BE343D8B19}" destId="{5834CDD8-7CB5-4F1A-9EEB-DBA8C7AE2ABE}" srcOrd="2" destOrd="0" presId="urn:microsoft.com/office/officeart/2005/8/layout/process4"/>
-    <dgm:cxn modelId="{B7950E1A-7722-4EF9-B655-C007F22B6CAE}" type="presParOf" srcId="{C02E20B4-25C8-4561-86CB-01BE343D8B19}" destId="{ACB10869-347F-4DF0-9DCB-3EAECF3BAF09}" srcOrd="3" destOrd="0" presId="urn:microsoft.com/office/officeart/2005/8/layout/process4"/>
-    <dgm:cxn modelId="{CB84E559-924C-466C-B76C-11ABBC8019E9}" type="presParOf" srcId="{C02E20B4-25C8-4561-86CB-01BE343D8B19}" destId="{71F320B7-F9D3-4C3F-B10C-684A2A3E98A4}" srcOrd="4" destOrd="0" presId="urn:microsoft.com/office/officeart/2005/8/layout/process4"/>
-    <dgm:cxn modelId="{0CA94357-A3A7-46EA-9E24-805498508D86}" type="presParOf" srcId="{2DF1CDF0-CA04-431C-9952-2B6EA19DD02B}" destId="{44A2D900-BE4A-421E-80A0-F48190AF7820}" srcOrd="3" destOrd="0" presId="urn:microsoft.com/office/officeart/2005/8/layout/process4"/>
-    <dgm:cxn modelId="{9CF8B547-E782-424F-A270-29156C24B5D8}" type="presParOf" srcId="{2DF1CDF0-CA04-431C-9952-2B6EA19DD02B}" destId="{73FD08A7-3F1C-484C-9824-D73BCBAF8FFC}" srcOrd="4" destOrd="0" presId="urn:microsoft.com/office/officeart/2005/8/layout/process4"/>
-    <dgm:cxn modelId="{969BB0D7-1736-41D1-9095-E5B31097D0C8}" type="presParOf" srcId="{73FD08A7-3F1C-484C-9824-D73BCBAF8FFC}" destId="{7027B9EA-96D6-41CC-965D-BC277CBCD454}" srcOrd="0" destOrd="0" presId="urn:microsoft.com/office/officeart/2005/8/layout/process4"/>
-    <dgm:cxn modelId="{CBC878F8-FC41-4C8A-BC99-E4D56164CB10}" type="presParOf" srcId="{73FD08A7-3F1C-484C-9824-D73BCBAF8FFC}" destId="{66FA396E-0A90-4778-B2A3-11099F471789}" srcOrd="1" destOrd="0" presId="urn:microsoft.com/office/officeart/2005/8/layout/process4"/>
-    <dgm:cxn modelId="{C9851A92-746F-4D42-829D-32BBDC7D5969}" type="presParOf" srcId="{73FD08A7-3F1C-484C-9824-D73BCBAF8FFC}" destId="{50540889-FBD1-4868-8965-A3792A7FAA10}" srcOrd="2" destOrd="0" presId="urn:microsoft.com/office/officeart/2005/8/layout/process4"/>
-    <dgm:cxn modelId="{FBF34DBE-87E1-4930-9DB5-8A5B3E4C84D0}" type="presParOf" srcId="{50540889-FBD1-4868-8965-A3792A7FAA10}" destId="{C2EA50D8-D477-424D-8F3F-A0F48CF2C983}" srcOrd="0" destOrd="0" presId="urn:microsoft.com/office/officeart/2005/8/layout/process4"/>
-    <dgm:cxn modelId="{8CF180A0-96D8-485B-989C-C7F048CD2EFE}" type="presParOf" srcId="{50540889-FBD1-4868-8965-A3792A7FAA10}" destId="{7172A613-81E6-4DC8-875A-DAB0421C03CB}" srcOrd="1" destOrd="0" presId="urn:microsoft.com/office/officeart/2005/8/layout/process4"/>
-    <dgm:cxn modelId="{02ABAB9B-6301-4EFA-A9A9-AC0F20B63A23}" type="presParOf" srcId="{50540889-FBD1-4868-8965-A3792A7FAA10}" destId="{C6B9515E-5D27-4EB8-A136-B9B942485DDD}" srcOrd="2" destOrd="0" presId="urn:microsoft.com/office/officeart/2005/8/layout/process4"/>
-    <dgm:cxn modelId="{1E23A286-3CA8-43EC-AFAB-672CE4657438}" type="presParOf" srcId="{50540889-FBD1-4868-8965-A3792A7FAA10}" destId="{EEE9E58A-8254-4828-8A94-B1BEEB16D233}" srcOrd="3" destOrd="0" presId="urn:microsoft.com/office/officeart/2005/8/layout/process4"/>
-    <dgm:cxn modelId="{D32515B2-32FD-46DC-B983-6A61CCC8B9D6}" type="presParOf" srcId="{50540889-FBD1-4868-8965-A3792A7FAA10}" destId="{F319623B-2289-494F-81C7-030F434B6B85}" srcOrd="4" destOrd="0" presId="urn:microsoft.com/office/officeart/2005/8/layout/process4"/>
-    <dgm:cxn modelId="{7A0926AD-F850-4D69-8B89-A082DE3D8E91}" type="presParOf" srcId="{50540889-FBD1-4868-8965-A3792A7FAA10}" destId="{B5D3F04D-227B-438D-A1FF-E93B3C024CBF}" srcOrd="5" destOrd="0" presId="urn:microsoft.com/office/officeart/2005/8/layout/process4"/>
-    <dgm:cxn modelId="{E5D0224D-BDD6-4CC1-BC0D-22B91F6E82D8}" type="presParOf" srcId="{50540889-FBD1-4868-8965-A3792A7FAA10}" destId="{988ACB74-CD14-4710-9EA1-388F36F53165}" srcOrd="6" destOrd="0" presId="urn:microsoft.com/office/officeart/2005/8/layout/process4"/>
-    <dgm:cxn modelId="{996DF1F5-310C-4EC9-8BED-A10118464D67}" type="presParOf" srcId="{2DF1CDF0-CA04-431C-9952-2B6EA19DD02B}" destId="{70094409-58F8-44AA-972D-F45D3AB12F32}" srcOrd="5" destOrd="0" presId="urn:microsoft.com/office/officeart/2005/8/layout/process4"/>
-    <dgm:cxn modelId="{F1EC7970-D386-40A7-8A99-1E4E71C6778B}" type="presParOf" srcId="{2DF1CDF0-CA04-431C-9952-2B6EA19DD02B}" destId="{2FE0C6AC-E3A9-42BA-9FA4-D9B03A006D5B}" srcOrd="6" destOrd="0" presId="urn:microsoft.com/office/officeart/2005/8/layout/process4"/>
-    <dgm:cxn modelId="{59287491-BD8C-4F96-B6F6-0BAE967356D0}" type="presParOf" srcId="{2FE0C6AC-E3A9-42BA-9FA4-D9B03A006D5B}" destId="{92C4159F-9907-49F8-A024-1E206DCB5402}" srcOrd="0" destOrd="0" presId="urn:microsoft.com/office/officeart/2005/8/layout/process4"/>
-    <dgm:cxn modelId="{BDA200AA-7058-4F0A-B453-595BCE92CEF0}" type="presParOf" srcId="{2FE0C6AC-E3A9-42BA-9FA4-D9B03A006D5B}" destId="{510F4042-CFA8-416D-BE6C-C642B78DC90A}" srcOrd="1" destOrd="0" presId="urn:microsoft.com/office/officeart/2005/8/layout/process4"/>
-    <dgm:cxn modelId="{DC8110F1-2D5F-4CE6-B4F9-6087FBBEF135}" type="presParOf" srcId="{2FE0C6AC-E3A9-42BA-9FA4-D9B03A006D5B}" destId="{E287560B-AA37-4248-98D1-208BC344B497}" srcOrd="2" destOrd="0" presId="urn:microsoft.com/office/officeart/2005/8/layout/process4"/>
-    <dgm:cxn modelId="{12AF96D6-9390-4C26-9E6E-183904CE934D}" type="presParOf" srcId="{E287560B-AA37-4248-98D1-208BC344B497}" destId="{D1F4EC99-152E-4E55-B0ED-DA5EDD5DB814}" srcOrd="0" destOrd="0" presId="urn:microsoft.com/office/officeart/2005/8/layout/process4"/>
-    <dgm:cxn modelId="{9B57309B-93C3-4718-9427-89D19C788D3A}" type="presParOf" srcId="{E287560B-AA37-4248-98D1-208BC344B497}" destId="{D4A29C16-17DB-4FD7-8EDE-7D619D7E5F2E}" srcOrd="1" destOrd="0" presId="urn:microsoft.com/office/officeart/2005/8/layout/process4"/>
-    <dgm:cxn modelId="{1529295F-1298-424F-845D-64AF98C12E36}" type="presParOf" srcId="{E287560B-AA37-4248-98D1-208BC344B497}" destId="{A604AA52-D30E-4CD8-8EB9-0A1D6E4BC968}" srcOrd="2" destOrd="0" presId="urn:microsoft.com/office/officeart/2005/8/layout/process4"/>
-    <dgm:cxn modelId="{4753419C-5550-410D-A4F6-2FFD88A53003}" type="presParOf" srcId="{E287560B-AA37-4248-98D1-208BC344B497}" destId="{DC7D1EE5-01E1-4461-9CB8-3BF362745895}" srcOrd="3" destOrd="0" presId="urn:microsoft.com/office/officeart/2005/8/layout/process4"/>
-    <dgm:cxn modelId="{6B09FE7F-E183-41D5-AA75-02CF71691AE5}" type="presParOf" srcId="{E287560B-AA37-4248-98D1-208BC344B497}" destId="{12D2F38D-99D0-42E9-81C4-65811361A936}" srcOrd="4" destOrd="0" presId="urn:microsoft.com/office/officeart/2005/8/layout/process4"/>
-    <dgm:cxn modelId="{68B3B28D-96D2-4876-9986-A93E516FCC20}" type="presParOf" srcId="{E287560B-AA37-4248-98D1-208BC344B497}" destId="{B1605C27-43E9-46BB-98E4-CACEE8C4DAE9}" srcOrd="5" destOrd="0" presId="urn:microsoft.com/office/officeart/2005/8/layout/process4"/>
-    <dgm:cxn modelId="{9997503C-FF3D-4078-998F-D13B135BEAE4}" type="presParOf" srcId="{E287560B-AA37-4248-98D1-208BC344B497}" destId="{0FD453E8-E68B-4ED7-8F80-67B74B27F4A5}" srcOrd="6" destOrd="0" presId="urn:microsoft.com/office/officeart/2005/8/layout/process4"/>
-    <dgm:cxn modelId="{64B59114-EAD9-4AD9-BC57-CB3BD6639D40}" type="presParOf" srcId="{2DF1CDF0-CA04-431C-9952-2B6EA19DD02B}" destId="{D8598128-5BD2-482B-9D6B-C74916184E79}" srcOrd="7" destOrd="0" presId="urn:microsoft.com/office/officeart/2005/8/layout/process4"/>
-    <dgm:cxn modelId="{23252E1C-06BA-4AA5-8825-3D6FF37B3BD3}" type="presParOf" srcId="{2DF1CDF0-CA04-431C-9952-2B6EA19DD02B}" destId="{418D62CA-026C-40EE-9930-FFF89C7D593D}" srcOrd="8" destOrd="0" presId="urn:microsoft.com/office/officeart/2005/8/layout/process4"/>
-    <dgm:cxn modelId="{E0841DE3-C555-435E-823E-1A366F650153}" type="presParOf" srcId="{418D62CA-026C-40EE-9930-FFF89C7D593D}" destId="{5F820664-FD53-47A6-9E84-FEF2FC82C11C}" srcOrd="0" destOrd="0" presId="urn:microsoft.com/office/officeart/2005/8/layout/process4"/>
-    <dgm:cxn modelId="{70A89A44-3724-4C14-86C5-68CFDB4323B0}" type="presParOf" srcId="{418D62CA-026C-40EE-9930-FFF89C7D593D}" destId="{73B72A02-0ECA-44A7-A37D-1B493992778F}" srcOrd="1" destOrd="0" presId="urn:microsoft.com/office/officeart/2005/8/layout/process4"/>
-    <dgm:cxn modelId="{1109E9E6-DA50-4B56-89C7-7E7B5677448B}" type="presParOf" srcId="{418D62CA-026C-40EE-9930-FFF89C7D593D}" destId="{1A1CE1C7-EA1B-470B-9FC1-31C6378F6DE2}" srcOrd="2" destOrd="0" presId="urn:microsoft.com/office/officeart/2005/8/layout/process4"/>
-    <dgm:cxn modelId="{76374787-D61C-4304-84EC-55231F199270}" type="presParOf" srcId="{1A1CE1C7-EA1B-470B-9FC1-31C6378F6DE2}" destId="{4BD9F2FC-C4C1-416D-96CF-01ED6B8F5B82}" srcOrd="0" destOrd="0" presId="urn:microsoft.com/office/officeart/2005/8/layout/process4"/>
-    <dgm:cxn modelId="{574A6063-923C-4E82-AEBD-B61789B1445B}" type="presParOf" srcId="{1A1CE1C7-EA1B-470B-9FC1-31C6378F6DE2}" destId="{5F44BA6B-4649-4DC2-9FCB-1546C0D6770A}" srcOrd="1" destOrd="0" presId="urn:microsoft.com/office/officeart/2005/8/layout/process4"/>
-    <dgm:cxn modelId="{3A1DD152-361B-4A27-ACD2-905B317200EA}" type="presParOf" srcId="{1A1CE1C7-EA1B-470B-9FC1-31C6378F6DE2}" destId="{B677A5FE-3E7C-437B-AA3D-6BAC41A7C0B2}" srcOrd="2" destOrd="0" presId="urn:microsoft.com/office/officeart/2005/8/layout/process4"/>
-    <dgm:cxn modelId="{BAAE3E66-0835-425C-8820-DD7F06942226}" type="presParOf" srcId="{1A1CE1C7-EA1B-470B-9FC1-31C6378F6DE2}" destId="{E363E9BB-A42E-4B8E-89DA-4C7ACBA49209}" srcOrd="3" destOrd="0" presId="urn:microsoft.com/office/officeart/2005/8/layout/process4"/>
-    <dgm:cxn modelId="{51D675C9-569B-46C0-875C-12676397A57B}" type="presParOf" srcId="{1A1CE1C7-EA1B-470B-9FC1-31C6378F6DE2}" destId="{516175B2-2ABA-4643-A657-11B0552F6DC6}" srcOrd="4" destOrd="0" presId="urn:microsoft.com/office/officeart/2005/8/layout/process4"/>
-    <dgm:cxn modelId="{2316ACCA-B01E-4EE6-B8F7-2F19B9F2EF4C}" type="presParOf" srcId="{2DF1CDF0-CA04-431C-9952-2B6EA19DD02B}" destId="{99F0C881-1ACE-4866-BEA9-FE36476CD260}" srcOrd="9" destOrd="0" presId="urn:microsoft.com/office/officeart/2005/8/layout/process4"/>
-    <dgm:cxn modelId="{889AAB0B-6756-494E-9614-EA42874EB7D4}" type="presParOf" srcId="{2DF1CDF0-CA04-431C-9952-2B6EA19DD02B}" destId="{DA7C3525-37E0-490D-A242-CC971E14D2F5}" srcOrd="10" destOrd="0" presId="urn:microsoft.com/office/officeart/2005/8/layout/process4"/>
-    <dgm:cxn modelId="{CDA4AED8-7BA1-4AA0-8F30-98367A52C19A}" type="presParOf" srcId="{DA7C3525-37E0-490D-A242-CC971E14D2F5}" destId="{65C115F7-0047-45AC-B82C-0F818E9ED500}" srcOrd="0" destOrd="0" presId="urn:microsoft.com/office/officeart/2005/8/layout/process4"/>
-    <dgm:cxn modelId="{3B795484-B16A-40D4-B9B7-BAF519D5B1AA}" type="presParOf" srcId="{DA7C3525-37E0-490D-A242-CC971E14D2F5}" destId="{A1B9C31A-1156-4C51-9BA3-49306759E255}" srcOrd="1" destOrd="0" presId="urn:microsoft.com/office/officeart/2005/8/layout/process4"/>
-    <dgm:cxn modelId="{7C8876F4-81F4-4213-BA8F-30EBFD5B501A}" type="presParOf" srcId="{DA7C3525-37E0-490D-A242-CC971E14D2F5}" destId="{CA1832D4-D1D7-4EE3-98F2-EF99ECE6C65B}" srcOrd="2" destOrd="0" presId="urn:microsoft.com/office/officeart/2005/8/layout/process4"/>
-    <dgm:cxn modelId="{8CE73800-3AF3-4111-907D-215A411ECF33}" type="presParOf" srcId="{CA1832D4-D1D7-4EE3-98F2-EF99ECE6C65B}" destId="{767A8E6C-16DC-495B-A27A-AB2EBB9B3571}" srcOrd="0" destOrd="0" presId="urn:microsoft.com/office/officeart/2005/8/layout/process4"/>
-    <dgm:cxn modelId="{9D213A04-FAE2-45E5-A660-9F36B3A20044}" type="presParOf" srcId="{CA1832D4-D1D7-4EE3-98F2-EF99ECE6C65B}" destId="{0242FE30-E3B6-496D-90F0-3EEA0A2B0289}" srcOrd="1" destOrd="0" presId="urn:microsoft.com/office/officeart/2005/8/layout/process4"/>
-    <dgm:cxn modelId="{E95B4080-2254-4A70-91C9-3FFB8CD55B4D}" type="presParOf" srcId="{CA1832D4-D1D7-4EE3-98F2-EF99ECE6C65B}" destId="{2FB1D835-27A6-4EBB-A60C-5C5F3B21C117}" srcOrd="2" destOrd="0" presId="urn:microsoft.com/office/officeart/2005/8/layout/process4"/>
-    <dgm:cxn modelId="{5B0DA54C-0D4E-4092-BF22-EB01E343AB4B}" type="presParOf" srcId="{CA1832D4-D1D7-4EE3-98F2-EF99ECE6C65B}" destId="{0E925631-7B9D-4638-88EE-A96D480AC529}" srcOrd="3" destOrd="0" presId="urn:microsoft.com/office/officeart/2005/8/layout/process4"/>
-    <dgm:cxn modelId="{C624A7C0-B1C7-4AF9-8500-86FBB9091E9C}" type="presParOf" srcId="{2DF1CDF0-CA04-431C-9952-2B6EA19DD02B}" destId="{37D725DC-15FD-4EC8-A497-7368EAD5F083}" srcOrd="11" destOrd="0" presId="urn:microsoft.com/office/officeart/2005/8/layout/process4"/>
-    <dgm:cxn modelId="{59B11347-8FA6-4474-9DBB-39A7D0E98C6C}" type="presParOf" srcId="{2DF1CDF0-CA04-431C-9952-2B6EA19DD02B}" destId="{6E8F4D4A-A328-465C-8498-06D807FDF9EC}" srcOrd="12" destOrd="0" presId="urn:microsoft.com/office/officeart/2005/8/layout/process4"/>
-    <dgm:cxn modelId="{B8AE2DCE-947F-4A47-B961-6CFFA8D37BB0}" type="presParOf" srcId="{6E8F4D4A-A328-465C-8498-06D807FDF9EC}" destId="{EB868BD6-2F00-439A-ACEC-1F419EFEDEBB}" srcOrd="0" destOrd="0" presId="urn:microsoft.com/office/officeart/2005/8/layout/process4"/>
-    <dgm:cxn modelId="{D05166BB-0E95-4947-9C36-1DE429DA5AD6}" type="presParOf" srcId="{6E8F4D4A-A328-465C-8498-06D807FDF9EC}" destId="{3D3C0266-BBF9-441C-BEFD-769ED1F9C02C}" srcOrd="1" destOrd="0" presId="urn:microsoft.com/office/officeart/2005/8/layout/process4"/>
-    <dgm:cxn modelId="{13005288-F5E2-480D-AFD1-96EF9FA6CE31}" type="presParOf" srcId="{6E8F4D4A-A328-465C-8498-06D807FDF9EC}" destId="{96CB06E3-CCF2-4487-BAFF-232792282C34}" srcOrd="2" destOrd="0" presId="urn:microsoft.com/office/officeart/2005/8/layout/process4"/>
-    <dgm:cxn modelId="{2F1D8B22-6C35-438E-A87A-A1FC375FBE03}" type="presParOf" srcId="{96CB06E3-CCF2-4487-BAFF-232792282C34}" destId="{4CEA73B4-9810-4D3B-B0E0-49C2694AE51E}" srcOrd="0" destOrd="0" presId="urn:microsoft.com/office/officeart/2005/8/layout/process4"/>
-    <dgm:cxn modelId="{55C97D5C-9E4C-4E7A-B2C4-8A5A553E23B0}" type="presParOf" srcId="{96CB06E3-CCF2-4487-BAFF-232792282C34}" destId="{176BB967-85CF-4B86-9C46-CA14810665F5}" srcOrd="1" destOrd="0" presId="urn:microsoft.com/office/officeart/2005/8/layout/process4"/>
-    <dgm:cxn modelId="{772B1703-459F-4772-8B8E-E585483521C2}" type="presParOf" srcId="{96CB06E3-CCF2-4487-BAFF-232792282C34}" destId="{5E07C81E-B689-4E03-82E3-A5C4E5EC27AD}" srcOrd="2" destOrd="0" presId="urn:microsoft.com/office/officeart/2005/8/layout/process4"/>
-    <dgm:cxn modelId="{EE7E0CEA-6314-48FD-B456-C25D272119BC}" type="presParOf" srcId="{96CB06E3-CCF2-4487-BAFF-232792282C34}" destId="{12A2AD38-0FDF-4127-9334-C7A73083828C}" srcOrd="3" destOrd="0" presId="urn:microsoft.com/office/officeart/2005/8/layout/process4"/>
+    <dgm:cxn modelId="{2B4291E9-D6B8-48A5-ADE8-6E202CBF20A9}" type="presParOf" srcId="{2DF1CDF0-CA04-431C-9952-2B6EA19DD02B}" destId="{3A79341E-32DE-406E-92F1-4F962BB3CC49}" srcOrd="0" destOrd="0" presId="urn:microsoft.com/office/officeart/2005/8/layout/process4"/>
+    <dgm:cxn modelId="{A0C79989-DF10-464B-A316-16E7FA905695}" type="presParOf" srcId="{3A79341E-32DE-406E-92F1-4F962BB3CC49}" destId="{B513EB33-2B82-4CCF-83A9-29EE2D1B7EE1}" srcOrd="0" destOrd="0" presId="urn:microsoft.com/office/officeart/2005/8/layout/process4"/>
+    <dgm:cxn modelId="{919487EB-EBBD-48E9-9FBC-3B4E8FD88296}" type="presParOf" srcId="{2DF1CDF0-CA04-431C-9952-2B6EA19DD02B}" destId="{4896DFBC-F51E-494F-9917-8643C6914C34}" srcOrd="1" destOrd="0" presId="urn:microsoft.com/office/officeart/2005/8/layout/process4"/>
+    <dgm:cxn modelId="{621F0E83-830C-4715-A74A-5CB3498C9DE3}" type="presParOf" srcId="{2DF1CDF0-CA04-431C-9952-2B6EA19DD02B}" destId="{A1828E89-B83F-4412-B0D8-7BA66516D437}" srcOrd="2" destOrd="0" presId="urn:microsoft.com/office/officeart/2005/8/layout/process4"/>
+    <dgm:cxn modelId="{9753C907-9C09-4181-BA3A-B72AB6845286}" type="presParOf" srcId="{A1828E89-B83F-4412-B0D8-7BA66516D437}" destId="{26D7E438-5DCE-4D3E-A5B8-50EBE98FE9A7}" srcOrd="0" destOrd="0" presId="urn:microsoft.com/office/officeart/2005/8/layout/process4"/>
+    <dgm:cxn modelId="{EF98CD8A-D586-4748-B0B1-81671ED73BC7}" type="presParOf" srcId="{A1828E89-B83F-4412-B0D8-7BA66516D437}" destId="{99D9FC10-2ED4-4E2B-BACB-BD786F4CF6B7}" srcOrd="1" destOrd="0" presId="urn:microsoft.com/office/officeart/2005/8/layout/process4"/>
+    <dgm:cxn modelId="{3BC963AC-F2C2-4893-A64B-B033B121B3A3}" type="presParOf" srcId="{A1828E89-B83F-4412-B0D8-7BA66516D437}" destId="{C02E20B4-25C8-4561-86CB-01BE343D8B19}" srcOrd="2" destOrd="0" presId="urn:microsoft.com/office/officeart/2005/8/layout/process4"/>
+    <dgm:cxn modelId="{4D2A943B-690E-4C35-ADCB-E43A56F0D8AD}" type="presParOf" srcId="{C02E20B4-25C8-4561-86CB-01BE343D8B19}" destId="{69A3CDE0-A5A5-4357-BA47-1C3DBB727532}" srcOrd="0" destOrd="0" presId="urn:microsoft.com/office/officeart/2005/8/layout/process4"/>
+    <dgm:cxn modelId="{FAE14129-B17C-4971-9BCA-773CCD758EFF}" type="presParOf" srcId="{C02E20B4-25C8-4561-86CB-01BE343D8B19}" destId="{B62EBB85-B5AD-4D46-8D45-39685B492787}" srcOrd="1" destOrd="0" presId="urn:microsoft.com/office/officeart/2005/8/layout/process4"/>
+    <dgm:cxn modelId="{6FCD05D0-F08E-46DF-A4DA-1FE65D076A1D}" type="presParOf" srcId="{C02E20B4-25C8-4561-86CB-01BE343D8B19}" destId="{5834CDD8-7CB5-4F1A-9EEB-DBA8C7AE2ABE}" srcOrd="2" destOrd="0" presId="urn:microsoft.com/office/officeart/2005/8/layout/process4"/>
+    <dgm:cxn modelId="{5B445467-047E-4594-967A-6609F37B30A6}" type="presParOf" srcId="{C02E20B4-25C8-4561-86CB-01BE343D8B19}" destId="{ACB10869-347F-4DF0-9DCB-3EAECF3BAF09}" srcOrd="3" destOrd="0" presId="urn:microsoft.com/office/officeart/2005/8/layout/process4"/>
+    <dgm:cxn modelId="{AC17822A-FB36-4A11-8AE7-2BFEB6664FB5}" type="presParOf" srcId="{C02E20B4-25C8-4561-86CB-01BE343D8B19}" destId="{71F320B7-F9D3-4C3F-B10C-684A2A3E98A4}" srcOrd="4" destOrd="0" presId="urn:microsoft.com/office/officeart/2005/8/layout/process4"/>
+    <dgm:cxn modelId="{2EDD77E0-6895-421A-B8F2-B1AACC4C0E08}" type="presParOf" srcId="{2DF1CDF0-CA04-431C-9952-2B6EA19DD02B}" destId="{44A2D900-BE4A-421E-80A0-F48190AF7820}" srcOrd="3" destOrd="0" presId="urn:microsoft.com/office/officeart/2005/8/layout/process4"/>
+    <dgm:cxn modelId="{921267AE-419D-4090-8834-52A78FC27C74}" type="presParOf" srcId="{2DF1CDF0-CA04-431C-9952-2B6EA19DD02B}" destId="{73FD08A7-3F1C-484C-9824-D73BCBAF8FFC}" srcOrd="4" destOrd="0" presId="urn:microsoft.com/office/officeart/2005/8/layout/process4"/>
+    <dgm:cxn modelId="{175EDE04-695C-42E4-ACE0-6330CC343633}" type="presParOf" srcId="{73FD08A7-3F1C-484C-9824-D73BCBAF8FFC}" destId="{7027B9EA-96D6-41CC-965D-BC277CBCD454}" srcOrd="0" destOrd="0" presId="urn:microsoft.com/office/officeart/2005/8/layout/process4"/>
+    <dgm:cxn modelId="{4B9788C7-B098-43FF-AB33-B17DC99D792E}" type="presParOf" srcId="{73FD08A7-3F1C-484C-9824-D73BCBAF8FFC}" destId="{66FA396E-0A90-4778-B2A3-11099F471789}" srcOrd="1" destOrd="0" presId="urn:microsoft.com/office/officeart/2005/8/layout/process4"/>
+    <dgm:cxn modelId="{09406454-7042-41F0-BC9E-99145D0D8051}" type="presParOf" srcId="{73FD08A7-3F1C-484C-9824-D73BCBAF8FFC}" destId="{50540889-FBD1-4868-8965-A3792A7FAA10}" srcOrd="2" destOrd="0" presId="urn:microsoft.com/office/officeart/2005/8/layout/process4"/>
+    <dgm:cxn modelId="{DA6B4194-08DC-45C7-824B-AE7E56DEA2FB}" type="presParOf" srcId="{50540889-FBD1-4868-8965-A3792A7FAA10}" destId="{C2EA50D8-D477-424D-8F3F-A0F48CF2C983}" srcOrd="0" destOrd="0" presId="urn:microsoft.com/office/officeart/2005/8/layout/process4"/>
+    <dgm:cxn modelId="{338B4DB7-5FD3-4BF1-B267-C8AE0C2ED587}" type="presParOf" srcId="{50540889-FBD1-4868-8965-A3792A7FAA10}" destId="{7172A613-81E6-4DC8-875A-DAB0421C03CB}" srcOrd="1" destOrd="0" presId="urn:microsoft.com/office/officeart/2005/8/layout/process4"/>
+    <dgm:cxn modelId="{B7B7D4BB-18F8-498F-B02C-DD91B43E4F07}" type="presParOf" srcId="{50540889-FBD1-4868-8965-A3792A7FAA10}" destId="{C6B9515E-5D27-4EB8-A136-B9B942485DDD}" srcOrd="2" destOrd="0" presId="urn:microsoft.com/office/officeart/2005/8/layout/process4"/>
+    <dgm:cxn modelId="{C82962F3-1D1A-4546-AF19-417606B6CB96}" type="presParOf" srcId="{50540889-FBD1-4868-8965-A3792A7FAA10}" destId="{EEE9E58A-8254-4828-8A94-B1BEEB16D233}" srcOrd="3" destOrd="0" presId="urn:microsoft.com/office/officeart/2005/8/layout/process4"/>
+    <dgm:cxn modelId="{1BDF147A-00A8-4330-A7CC-2D8899EF91E4}" type="presParOf" srcId="{50540889-FBD1-4868-8965-A3792A7FAA10}" destId="{F319623B-2289-494F-81C7-030F434B6B85}" srcOrd="4" destOrd="0" presId="urn:microsoft.com/office/officeart/2005/8/layout/process4"/>
+    <dgm:cxn modelId="{9C7CC81B-A6B1-450E-AEC5-8A73623FCF65}" type="presParOf" srcId="{50540889-FBD1-4868-8965-A3792A7FAA10}" destId="{B5D3F04D-227B-438D-A1FF-E93B3C024CBF}" srcOrd="5" destOrd="0" presId="urn:microsoft.com/office/officeart/2005/8/layout/process4"/>
+    <dgm:cxn modelId="{DF182F5B-747C-4976-8DB6-AE45E145C521}" type="presParOf" srcId="{50540889-FBD1-4868-8965-A3792A7FAA10}" destId="{988ACB74-CD14-4710-9EA1-388F36F53165}" srcOrd="6" destOrd="0" presId="urn:microsoft.com/office/officeart/2005/8/layout/process4"/>
+    <dgm:cxn modelId="{D8684F74-2C76-4200-A76C-66F7FA56BBB7}" type="presParOf" srcId="{2DF1CDF0-CA04-431C-9952-2B6EA19DD02B}" destId="{70094409-58F8-44AA-972D-F45D3AB12F32}" srcOrd="5" destOrd="0" presId="urn:microsoft.com/office/officeart/2005/8/layout/process4"/>
+    <dgm:cxn modelId="{8CC1E7D2-15F7-452D-BE5B-08E29AFF3346}" type="presParOf" srcId="{2DF1CDF0-CA04-431C-9952-2B6EA19DD02B}" destId="{2FE0C6AC-E3A9-42BA-9FA4-D9B03A006D5B}" srcOrd="6" destOrd="0" presId="urn:microsoft.com/office/officeart/2005/8/layout/process4"/>
+    <dgm:cxn modelId="{58014DA6-B5A2-4D45-88E5-179EA4C6D365}" type="presParOf" srcId="{2FE0C6AC-E3A9-42BA-9FA4-D9B03A006D5B}" destId="{92C4159F-9907-49F8-A024-1E206DCB5402}" srcOrd="0" destOrd="0" presId="urn:microsoft.com/office/officeart/2005/8/layout/process4"/>
+    <dgm:cxn modelId="{F1180611-738F-445F-8F4B-1CCAE055E4E9}" type="presParOf" srcId="{2FE0C6AC-E3A9-42BA-9FA4-D9B03A006D5B}" destId="{510F4042-CFA8-416D-BE6C-C642B78DC90A}" srcOrd="1" destOrd="0" presId="urn:microsoft.com/office/officeart/2005/8/layout/process4"/>
+    <dgm:cxn modelId="{A2989B8A-DD6E-4F4F-91B5-59AAE751D15D}" type="presParOf" srcId="{2FE0C6AC-E3A9-42BA-9FA4-D9B03A006D5B}" destId="{E287560B-AA37-4248-98D1-208BC344B497}" srcOrd="2" destOrd="0" presId="urn:microsoft.com/office/officeart/2005/8/layout/process4"/>
+    <dgm:cxn modelId="{245AD2D0-9529-4A41-B6E2-3399E35338DB}" type="presParOf" srcId="{E287560B-AA37-4248-98D1-208BC344B497}" destId="{D1F4EC99-152E-4E55-B0ED-DA5EDD5DB814}" srcOrd="0" destOrd="0" presId="urn:microsoft.com/office/officeart/2005/8/layout/process4"/>
+    <dgm:cxn modelId="{B66B2421-40FE-460A-BEB0-9CE148CD5DE2}" type="presParOf" srcId="{E287560B-AA37-4248-98D1-208BC344B497}" destId="{D4A29C16-17DB-4FD7-8EDE-7D619D7E5F2E}" srcOrd="1" destOrd="0" presId="urn:microsoft.com/office/officeart/2005/8/layout/process4"/>
+    <dgm:cxn modelId="{7C538D12-1243-43E0-AF8D-C36E0244C1F5}" type="presParOf" srcId="{E287560B-AA37-4248-98D1-208BC344B497}" destId="{A604AA52-D30E-4CD8-8EB9-0A1D6E4BC968}" srcOrd="2" destOrd="0" presId="urn:microsoft.com/office/officeart/2005/8/layout/process4"/>
+    <dgm:cxn modelId="{28AB1971-7C20-417E-89AE-BE89F42CF23B}" type="presParOf" srcId="{E287560B-AA37-4248-98D1-208BC344B497}" destId="{DC7D1EE5-01E1-4461-9CB8-3BF362745895}" srcOrd="3" destOrd="0" presId="urn:microsoft.com/office/officeart/2005/8/layout/process4"/>
+    <dgm:cxn modelId="{E0B31BC3-F746-42D2-849C-BBBB7919EBB6}" type="presParOf" srcId="{E287560B-AA37-4248-98D1-208BC344B497}" destId="{12D2F38D-99D0-42E9-81C4-65811361A936}" srcOrd="4" destOrd="0" presId="urn:microsoft.com/office/officeart/2005/8/layout/process4"/>
+    <dgm:cxn modelId="{743F77EF-80A4-4260-95B6-E4BCEB571229}" type="presParOf" srcId="{E287560B-AA37-4248-98D1-208BC344B497}" destId="{B1605C27-43E9-46BB-98E4-CACEE8C4DAE9}" srcOrd="5" destOrd="0" presId="urn:microsoft.com/office/officeart/2005/8/layout/process4"/>
+    <dgm:cxn modelId="{E69D560F-909D-4D0E-B7AC-FC06FB37E093}" type="presParOf" srcId="{E287560B-AA37-4248-98D1-208BC344B497}" destId="{0FD453E8-E68B-4ED7-8F80-67B74B27F4A5}" srcOrd="6" destOrd="0" presId="urn:microsoft.com/office/officeart/2005/8/layout/process4"/>
+    <dgm:cxn modelId="{1ABDDDBE-3E03-4860-BBCF-ECDAF3769DBE}" type="presParOf" srcId="{2DF1CDF0-CA04-431C-9952-2B6EA19DD02B}" destId="{D8598128-5BD2-482B-9D6B-C74916184E79}" srcOrd="7" destOrd="0" presId="urn:microsoft.com/office/officeart/2005/8/layout/process4"/>
+    <dgm:cxn modelId="{E17C6339-9BC5-4F5B-9FE8-6F5639174607}" type="presParOf" srcId="{2DF1CDF0-CA04-431C-9952-2B6EA19DD02B}" destId="{418D62CA-026C-40EE-9930-FFF89C7D593D}" srcOrd="8" destOrd="0" presId="urn:microsoft.com/office/officeart/2005/8/layout/process4"/>
+    <dgm:cxn modelId="{243C0F7B-E5FE-4CD6-850A-6DE01A814CB7}" type="presParOf" srcId="{418D62CA-026C-40EE-9930-FFF89C7D593D}" destId="{5F820664-FD53-47A6-9E84-FEF2FC82C11C}" srcOrd="0" destOrd="0" presId="urn:microsoft.com/office/officeart/2005/8/layout/process4"/>
+    <dgm:cxn modelId="{9B5BBE60-6412-4B0B-A4F3-60415624AA96}" type="presParOf" srcId="{418D62CA-026C-40EE-9930-FFF89C7D593D}" destId="{73B72A02-0ECA-44A7-A37D-1B493992778F}" srcOrd="1" destOrd="0" presId="urn:microsoft.com/office/officeart/2005/8/layout/process4"/>
+    <dgm:cxn modelId="{20A39508-FA69-4269-9F42-FE764DC0CB12}" type="presParOf" srcId="{418D62CA-026C-40EE-9930-FFF89C7D593D}" destId="{1A1CE1C7-EA1B-470B-9FC1-31C6378F6DE2}" srcOrd="2" destOrd="0" presId="urn:microsoft.com/office/officeart/2005/8/layout/process4"/>
+    <dgm:cxn modelId="{345B85EE-C260-44F0-AE16-4B1B1855B6AA}" type="presParOf" srcId="{1A1CE1C7-EA1B-470B-9FC1-31C6378F6DE2}" destId="{4BD9F2FC-C4C1-416D-96CF-01ED6B8F5B82}" srcOrd="0" destOrd="0" presId="urn:microsoft.com/office/officeart/2005/8/layout/process4"/>
+    <dgm:cxn modelId="{32D9E387-FA89-49AE-911B-4AF4695DAFB1}" type="presParOf" srcId="{1A1CE1C7-EA1B-470B-9FC1-31C6378F6DE2}" destId="{5F44BA6B-4649-4DC2-9FCB-1546C0D6770A}" srcOrd="1" destOrd="0" presId="urn:microsoft.com/office/officeart/2005/8/layout/process4"/>
+    <dgm:cxn modelId="{FA6D35DD-4026-4312-84E9-63392974A3B1}" type="presParOf" srcId="{1A1CE1C7-EA1B-470B-9FC1-31C6378F6DE2}" destId="{B677A5FE-3E7C-437B-AA3D-6BAC41A7C0B2}" srcOrd="2" destOrd="0" presId="urn:microsoft.com/office/officeart/2005/8/layout/process4"/>
+    <dgm:cxn modelId="{138D1191-7FB0-4F92-B002-FA2EE9F31160}" type="presParOf" srcId="{1A1CE1C7-EA1B-470B-9FC1-31C6378F6DE2}" destId="{E363E9BB-A42E-4B8E-89DA-4C7ACBA49209}" srcOrd="3" destOrd="0" presId="urn:microsoft.com/office/officeart/2005/8/layout/process4"/>
+    <dgm:cxn modelId="{6B5B3EAA-C0E2-4002-A266-8B24855EDB0C}" type="presParOf" srcId="{1A1CE1C7-EA1B-470B-9FC1-31C6378F6DE2}" destId="{516175B2-2ABA-4643-A657-11B0552F6DC6}" srcOrd="4" destOrd="0" presId="urn:microsoft.com/office/officeart/2005/8/layout/process4"/>
+    <dgm:cxn modelId="{3B80C368-6675-4EFC-ABDD-16FD07E10516}" type="presParOf" srcId="{2DF1CDF0-CA04-431C-9952-2B6EA19DD02B}" destId="{99F0C881-1ACE-4866-BEA9-FE36476CD260}" srcOrd="9" destOrd="0" presId="urn:microsoft.com/office/officeart/2005/8/layout/process4"/>
+    <dgm:cxn modelId="{75C0C3AA-C058-4EFE-BA71-CE727354E108}" type="presParOf" srcId="{2DF1CDF0-CA04-431C-9952-2B6EA19DD02B}" destId="{DA7C3525-37E0-490D-A242-CC971E14D2F5}" srcOrd="10" destOrd="0" presId="urn:microsoft.com/office/officeart/2005/8/layout/process4"/>
+    <dgm:cxn modelId="{61833485-0C21-4E6C-B970-7B43799827DB}" type="presParOf" srcId="{DA7C3525-37E0-490D-A242-CC971E14D2F5}" destId="{65C115F7-0047-45AC-B82C-0F818E9ED500}" srcOrd="0" destOrd="0" presId="urn:microsoft.com/office/officeart/2005/8/layout/process4"/>
+    <dgm:cxn modelId="{71D04EBE-33CB-41FB-B1C8-F44126310873}" type="presParOf" srcId="{DA7C3525-37E0-490D-A242-CC971E14D2F5}" destId="{A1B9C31A-1156-4C51-9BA3-49306759E255}" srcOrd="1" destOrd="0" presId="urn:microsoft.com/office/officeart/2005/8/layout/process4"/>
+    <dgm:cxn modelId="{86279EC0-5E2E-42DA-9EC9-8B66E8F89446}" type="presParOf" srcId="{DA7C3525-37E0-490D-A242-CC971E14D2F5}" destId="{CA1832D4-D1D7-4EE3-98F2-EF99ECE6C65B}" srcOrd="2" destOrd="0" presId="urn:microsoft.com/office/officeart/2005/8/layout/process4"/>
+    <dgm:cxn modelId="{98B3D42E-AA1D-459F-948B-78D725318665}" type="presParOf" srcId="{CA1832D4-D1D7-4EE3-98F2-EF99ECE6C65B}" destId="{767A8E6C-16DC-495B-A27A-AB2EBB9B3571}" srcOrd="0" destOrd="0" presId="urn:microsoft.com/office/officeart/2005/8/layout/process4"/>
+    <dgm:cxn modelId="{00D40FA7-B4C0-4D9A-A888-71A08502E5CB}" type="presParOf" srcId="{CA1832D4-D1D7-4EE3-98F2-EF99ECE6C65B}" destId="{0242FE30-E3B6-496D-90F0-3EEA0A2B0289}" srcOrd="1" destOrd="0" presId="urn:microsoft.com/office/officeart/2005/8/layout/process4"/>
+    <dgm:cxn modelId="{FFCC2A7F-A7D3-44EE-836C-9EBE3EBD3D89}" type="presParOf" srcId="{CA1832D4-D1D7-4EE3-98F2-EF99ECE6C65B}" destId="{2FB1D835-27A6-4EBB-A60C-5C5F3B21C117}" srcOrd="2" destOrd="0" presId="urn:microsoft.com/office/officeart/2005/8/layout/process4"/>
+    <dgm:cxn modelId="{FAAABC0F-DAB7-4C80-ABF0-A4A80774C73A}" type="presParOf" srcId="{CA1832D4-D1D7-4EE3-98F2-EF99ECE6C65B}" destId="{0E925631-7B9D-4638-88EE-A96D480AC529}" srcOrd="3" destOrd="0" presId="urn:microsoft.com/office/officeart/2005/8/layout/process4"/>
+    <dgm:cxn modelId="{B52028F3-66B3-4076-A0AB-66CD1875724D}" type="presParOf" srcId="{2DF1CDF0-CA04-431C-9952-2B6EA19DD02B}" destId="{37D725DC-15FD-4EC8-A497-7368EAD5F083}" srcOrd="11" destOrd="0" presId="urn:microsoft.com/office/officeart/2005/8/layout/process4"/>
+    <dgm:cxn modelId="{E2B2A74F-D50D-4EBB-8FB3-1CB94AE3CA6A}" type="presParOf" srcId="{2DF1CDF0-CA04-431C-9952-2B6EA19DD02B}" destId="{6E8F4D4A-A328-465C-8498-06D807FDF9EC}" srcOrd="12" destOrd="0" presId="urn:microsoft.com/office/officeart/2005/8/layout/process4"/>
+    <dgm:cxn modelId="{3573D6E6-5CB6-4A77-91BE-1A17FE3DF9E2}" type="presParOf" srcId="{6E8F4D4A-A328-465C-8498-06D807FDF9EC}" destId="{EB868BD6-2F00-439A-ACEC-1F419EFEDEBB}" srcOrd="0" destOrd="0" presId="urn:microsoft.com/office/officeart/2005/8/layout/process4"/>
+    <dgm:cxn modelId="{065D058E-0051-48E5-93DD-51264090E3B6}" type="presParOf" srcId="{6E8F4D4A-A328-465C-8498-06D807FDF9EC}" destId="{3D3C0266-BBF9-441C-BEFD-769ED1F9C02C}" srcOrd="1" destOrd="0" presId="urn:microsoft.com/office/officeart/2005/8/layout/process4"/>
+    <dgm:cxn modelId="{3B9BFBB5-02F2-4F17-B678-ACD2DB35C51B}" type="presParOf" srcId="{6E8F4D4A-A328-465C-8498-06D807FDF9EC}" destId="{96CB06E3-CCF2-4487-BAFF-232792282C34}" srcOrd="2" destOrd="0" presId="urn:microsoft.com/office/officeart/2005/8/layout/process4"/>
+    <dgm:cxn modelId="{D6391FAF-D7C6-4C7D-92B2-CF56654B6F1C}" type="presParOf" srcId="{96CB06E3-CCF2-4487-BAFF-232792282C34}" destId="{4CEA73B4-9810-4D3B-B0E0-49C2694AE51E}" srcOrd="0" destOrd="0" presId="urn:microsoft.com/office/officeart/2005/8/layout/process4"/>
+    <dgm:cxn modelId="{DD17B0E5-1EA2-466A-971C-8908CB353A7A}" type="presParOf" srcId="{96CB06E3-CCF2-4487-BAFF-232792282C34}" destId="{176BB967-85CF-4B86-9C46-CA14810665F5}" srcOrd="1" destOrd="0" presId="urn:microsoft.com/office/officeart/2005/8/layout/process4"/>
+    <dgm:cxn modelId="{F67384E8-3643-48C5-8124-783AEA3AF30B}" type="presParOf" srcId="{96CB06E3-CCF2-4487-BAFF-232792282C34}" destId="{5E07C81E-B689-4E03-82E3-A5C4E5EC27AD}" srcOrd="2" destOrd="0" presId="urn:microsoft.com/office/officeart/2005/8/layout/process4"/>
+    <dgm:cxn modelId="{94AA0EF0-26A3-4517-86C6-FB1D4E11B32B}" type="presParOf" srcId="{96CB06E3-CCF2-4487-BAFF-232792282C34}" destId="{12A2AD38-0FDF-4127-9334-C7A73083828C}" srcOrd="3" destOrd="0" presId="urn:microsoft.com/office/officeart/2005/8/layout/process4"/>
   </dgm:cxnLst>
   <dgm:bg/>
   <dgm:whole/>
@@ -5728,31 +5737,31 @@
     </dgm:pt>
   </dgm:ptLst>
   <dgm:cxnLst>
-    <dgm:cxn modelId="{79197F25-B273-47E9-B84E-15C51BF999E6}" type="presOf" srcId="{4DBBD212-2F92-4856-A3B1-808A28703F78}" destId="{A538BD20-9261-44F8-91B2-DB200CF39004}" srcOrd="0" destOrd="0" presId="urn:microsoft.com/office/officeart/2005/8/layout/process1"/>
-    <dgm:cxn modelId="{83B23175-3D2C-4D4F-A466-3BA909FBB5C9}" type="presOf" srcId="{975768BF-4643-4000-B91B-EB5FA50C9F90}" destId="{A379DF86-A80C-400F-95D1-CAAB94A38CDA}" srcOrd="0" destOrd="0" presId="urn:microsoft.com/office/officeart/2005/8/layout/process1"/>
+    <dgm:cxn modelId="{DF3AFD24-302E-4B5E-B0C2-80A4ABA5F68B}" type="presOf" srcId="{E759CFCD-97CE-41A7-B6F0-07D2855E5028}" destId="{681E8698-6B5D-4D7C-BEAC-F3E7F01611CC}" srcOrd="0" destOrd="0" presId="urn:microsoft.com/office/officeart/2005/8/layout/process1"/>
+    <dgm:cxn modelId="{12A16BFE-D004-4EEA-9191-EC5C19497B99}" type="presOf" srcId="{7054BD12-7B30-455D-9E71-938A3D991EF3}" destId="{B76D5DE1-2C10-4C3B-8B73-4804B64601EB}" srcOrd="0" destOrd="0" presId="urn:microsoft.com/office/officeart/2005/8/layout/process1"/>
     <dgm:cxn modelId="{F82AF631-2420-4E0B-8A9F-5CDC6EE8E564}" srcId="{BA867C10-8B70-4BD9-9B08-E940191BFF84}" destId="{4DBBD212-2F92-4856-A3B1-808A28703F78}" srcOrd="3" destOrd="0" parTransId="{79BFE450-8CAD-46CD-A4BA-9936A9ED476F}" sibTransId="{7802407B-134E-45B6-83FF-49E4371DEE1F}"/>
-    <dgm:cxn modelId="{401F3857-D33B-46EB-8107-2F79B6E3E6E2}" type="presOf" srcId="{FD013B34-EAD8-4564-9412-9B41C6455304}" destId="{F79911B1-9A55-4D99-9610-7F02C5BDA785}" srcOrd="0" destOrd="0" presId="urn:microsoft.com/office/officeart/2005/8/layout/process1"/>
-    <dgm:cxn modelId="{9737223C-98D8-434E-A5C7-66B22421310D}" type="presOf" srcId="{12671F33-9678-43A6-900B-C1489174E657}" destId="{0A355C2F-2373-4905-868C-C107D7464914}" srcOrd="0" destOrd="0" presId="urn:microsoft.com/office/officeart/2005/8/layout/process1"/>
-    <dgm:cxn modelId="{30911EDF-2708-4A36-86E6-989FA1DD5EA2}" type="presOf" srcId="{7054BD12-7B30-455D-9E71-938A3D991EF3}" destId="{B76D5DE1-2C10-4C3B-8B73-4804B64601EB}" srcOrd="0" destOrd="0" presId="urn:microsoft.com/office/officeart/2005/8/layout/process1"/>
-    <dgm:cxn modelId="{CF6F9D5C-9137-4FF8-A329-6A2B2F08641F}" type="presOf" srcId="{BA867C10-8B70-4BD9-9B08-E940191BFF84}" destId="{5E503655-3828-4A4B-B0B7-B5BA8860C783}" srcOrd="0" destOrd="0" presId="urn:microsoft.com/office/officeart/2005/8/layout/process1"/>
+    <dgm:cxn modelId="{301C3DA0-BEAA-46CE-88FD-E71A1F6FECAD}" type="presOf" srcId="{12671F33-9678-43A6-900B-C1489174E657}" destId="{4D0C926A-592B-4D64-8021-5542543445B2}" srcOrd="1" destOrd="0" presId="urn:microsoft.com/office/officeart/2005/8/layout/process1"/>
+    <dgm:cxn modelId="{2E7B35D5-D71D-419E-902B-3597E4134C4A}" type="presOf" srcId="{5B7674E4-D82F-4FDC-83D7-7427BE4120C7}" destId="{D07E187D-5850-4933-A45A-A0DD6339113A}" srcOrd="1" destOrd="0" presId="urn:microsoft.com/office/officeart/2005/8/layout/process1"/>
+    <dgm:cxn modelId="{A13C3DBC-C931-4062-A5FA-ED3673D518BE}" type="presOf" srcId="{12671F33-9678-43A6-900B-C1489174E657}" destId="{0A355C2F-2373-4905-868C-C107D7464914}" srcOrd="0" destOrd="0" presId="urn:microsoft.com/office/officeart/2005/8/layout/process1"/>
+    <dgm:cxn modelId="{58EAF3B9-8CFB-4DE8-B3D5-C673492928B4}" type="presOf" srcId="{FD013B34-EAD8-4564-9412-9B41C6455304}" destId="{F79911B1-9A55-4D99-9610-7F02C5BDA785}" srcOrd="0" destOrd="0" presId="urn:microsoft.com/office/officeart/2005/8/layout/process1"/>
     <dgm:cxn modelId="{CC9DE6F5-F7A1-4860-8714-A69AE0D2D48C}" srcId="{BA867C10-8B70-4BD9-9B08-E940191BFF84}" destId="{E759CFCD-97CE-41A7-B6F0-07D2855E5028}" srcOrd="1" destOrd="0" parTransId="{B5626520-4221-4B02-8925-293C47390147}" sibTransId="{5B7674E4-D82F-4FDC-83D7-7427BE4120C7}"/>
-    <dgm:cxn modelId="{EB374E73-4CD1-4832-ABDE-4C918A43F152}" type="presOf" srcId="{5B7674E4-D82F-4FDC-83D7-7427BE4120C7}" destId="{D07E187D-5850-4933-A45A-A0DD6339113A}" srcOrd="1" destOrd="0" presId="urn:microsoft.com/office/officeart/2005/8/layout/process1"/>
+    <dgm:cxn modelId="{13A1A814-492F-4BEE-B148-1A592640FC12}" type="presOf" srcId="{975768BF-4643-4000-B91B-EB5FA50C9F90}" destId="{A379DF86-A80C-400F-95D1-CAAB94A38CDA}" srcOrd="0" destOrd="0" presId="urn:microsoft.com/office/officeart/2005/8/layout/process1"/>
     <dgm:cxn modelId="{CB180E21-1677-4C9D-BECC-BF77289435B4}" srcId="{BA867C10-8B70-4BD9-9B08-E940191BFF84}" destId="{FD013B34-EAD8-4564-9412-9B41C6455304}" srcOrd="2" destOrd="0" parTransId="{1A0778CB-5D15-4CB1-8E6E-778B7CF15FB2}" sibTransId="{12671F33-9678-43A6-900B-C1489174E657}"/>
-    <dgm:cxn modelId="{04F79F44-5544-4008-813C-56C411455180}" type="presOf" srcId="{E759CFCD-97CE-41A7-B6F0-07D2855E5028}" destId="{681E8698-6B5D-4D7C-BEAC-F3E7F01611CC}" srcOrd="0" destOrd="0" presId="urn:microsoft.com/office/officeart/2005/8/layout/process1"/>
-    <dgm:cxn modelId="{A85A179C-CDCB-408E-8DE7-AAE78C3B21F7}" type="presOf" srcId="{975768BF-4643-4000-B91B-EB5FA50C9F90}" destId="{97FC9502-5C3F-46A5-ABC4-ED27DB33615E}" srcOrd="1" destOrd="0" presId="urn:microsoft.com/office/officeart/2005/8/layout/process1"/>
-    <dgm:cxn modelId="{C855FAB0-89AE-4781-A97E-764C1F7BEFC2}" type="presOf" srcId="{12671F33-9678-43A6-900B-C1489174E657}" destId="{4D0C926A-592B-4D64-8021-5542543445B2}" srcOrd="1" destOrd="0" presId="urn:microsoft.com/office/officeart/2005/8/layout/process1"/>
+    <dgm:cxn modelId="{C04D9A06-C4A2-487D-A6AF-D5D4DF7277A8}" type="presOf" srcId="{BA867C10-8B70-4BD9-9B08-E940191BFF84}" destId="{5E503655-3828-4A4B-B0B7-B5BA8860C783}" srcOrd="0" destOrd="0" presId="urn:microsoft.com/office/officeart/2005/8/layout/process1"/>
+    <dgm:cxn modelId="{0E3195C7-0D46-4B4E-AC9F-16FCCE163682}" type="presOf" srcId="{4DBBD212-2F92-4856-A3B1-808A28703F78}" destId="{A538BD20-9261-44F8-91B2-DB200CF39004}" srcOrd="0" destOrd="0" presId="urn:microsoft.com/office/officeart/2005/8/layout/process1"/>
+    <dgm:cxn modelId="{9C5DBA35-2335-4E01-971E-9B46DAC2BDA8}" type="presOf" srcId="{975768BF-4643-4000-B91B-EB5FA50C9F90}" destId="{97FC9502-5C3F-46A5-ABC4-ED27DB33615E}" srcOrd="1" destOrd="0" presId="urn:microsoft.com/office/officeart/2005/8/layout/process1"/>
+    <dgm:cxn modelId="{D43F446E-2549-4389-9C32-517A33C90096}" type="presOf" srcId="{5B7674E4-D82F-4FDC-83D7-7427BE4120C7}" destId="{538336CA-4396-46AA-B096-6A885C742201}" srcOrd="0" destOrd="0" presId="urn:microsoft.com/office/officeart/2005/8/layout/process1"/>
     <dgm:cxn modelId="{DDB69C00-5A6F-467A-B08B-8C8934B635E3}" srcId="{BA867C10-8B70-4BD9-9B08-E940191BFF84}" destId="{7054BD12-7B30-455D-9E71-938A3D991EF3}" srcOrd="0" destOrd="0" parTransId="{B08D6F66-8421-4B02-A533-01237B34450A}" sibTransId="{975768BF-4643-4000-B91B-EB5FA50C9F90}"/>
-    <dgm:cxn modelId="{2C6CF16A-EFBE-4E00-B401-B182F3AA99C9}" type="presOf" srcId="{5B7674E4-D82F-4FDC-83D7-7427BE4120C7}" destId="{538336CA-4396-46AA-B096-6A885C742201}" srcOrd="0" destOrd="0" presId="urn:microsoft.com/office/officeart/2005/8/layout/process1"/>
-    <dgm:cxn modelId="{AF9B88DA-0CAE-4742-B45B-C3A302F08C34}" type="presParOf" srcId="{5E503655-3828-4A4B-B0B7-B5BA8860C783}" destId="{B76D5DE1-2C10-4C3B-8B73-4804B64601EB}" srcOrd="0" destOrd="0" presId="urn:microsoft.com/office/officeart/2005/8/layout/process1"/>
-    <dgm:cxn modelId="{2C113058-358B-4E4C-B73A-EAE3999F481A}" type="presParOf" srcId="{5E503655-3828-4A4B-B0B7-B5BA8860C783}" destId="{A379DF86-A80C-400F-95D1-CAAB94A38CDA}" srcOrd="1" destOrd="0" presId="urn:microsoft.com/office/officeart/2005/8/layout/process1"/>
-    <dgm:cxn modelId="{5483A6AC-1D49-4FA5-89C1-8530F3BF22BF}" type="presParOf" srcId="{A379DF86-A80C-400F-95D1-CAAB94A38CDA}" destId="{97FC9502-5C3F-46A5-ABC4-ED27DB33615E}" srcOrd="0" destOrd="0" presId="urn:microsoft.com/office/officeart/2005/8/layout/process1"/>
-    <dgm:cxn modelId="{2DAAC3CE-A6B7-4FFC-95E0-5E56DDB493DD}" type="presParOf" srcId="{5E503655-3828-4A4B-B0B7-B5BA8860C783}" destId="{681E8698-6B5D-4D7C-BEAC-F3E7F01611CC}" srcOrd="2" destOrd="0" presId="urn:microsoft.com/office/officeart/2005/8/layout/process1"/>
-    <dgm:cxn modelId="{798D1A3F-D220-42CA-A070-6A85D3099016}" type="presParOf" srcId="{5E503655-3828-4A4B-B0B7-B5BA8860C783}" destId="{538336CA-4396-46AA-B096-6A885C742201}" srcOrd="3" destOrd="0" presId="urn:microsoft.com/office/officeart/2005/8/layout/process1"/>
-    <dgm:cxn modelId="{F64F42B3-BF4D-4074-84EA-31C0E0517109}" type="presParOf" srcId="{538336CA-4396-46AA-B096-6A885C742201}" destId="{D07E187D-5850-4933-A45A-A0DD6339113A}" srcOrd="0" destOrd="0" presId="urn:microsoft.com/office/officeart/2005/8/layout/process1"/>
-    <dgm:cxn modelId="{556E17A2-3ADE-43A7-BFA5-69C45BDFABDF}" type="presParOf" srcId="{5E503655-3828-4A4B-B0B7-B5BA8860C783}" destId="{F79911B1-9A55-4D99-9610-7F02C5BDA785}" srcOrd="4" destOrd="0" presId="urn:microsoft.com/office/officeart/2005/8/layout/process1"/>
-    <dgm:cxn modelId="{EFC893F7-69CD-4FE3-B16F-95A0918EBC62}" type="presParOf" srcId="{5E503655-3828-4A4B-B0B7-B5BA8860C783}" destId="{0A355C2F-2373-4905-868C-C107D7464914}" srcOrd="5" destOrd="0" presId="urn:microsoft.com/office/officeart/2005/8/layout/process1"/>
-    <dgm:cxn modelId="{A581242C-5D30-45D1-A828-8563B3BF46E0}" type="presParOf" srcId="{0A355C2F-2373-4905-868C-C107D7464914}" destId="{4D0C926A-592B-4D64-8021-5542543445B2}" srcOrd="0" destOrd="0" presId="urn:microsoft.com/office/officeart/2005/8/layout/process1"/>
-    <dgm:cxn modelId="{82BCD0A8-4341-4557-8FA2-2B265D7CDC2F}" type="presParOf" srcId="{5E503655-3828-4A4B-B0B7-B5BA8860C783}" destId="{A538BD20-9261-44F8-91B2-DB200CF39004}" srcOrd="6" destOrd="0" presId="urn:microsoft.com/office/officeart/2005/8/layout/process1"/>
+    <dgm:cxn modelId="{AF807883-2E66-4923-B87A-984F77134213}" type="presParOf" srcId="{5E503655-3828-4A4B-B0B7-B5BA8860C783}" destId="{B76D5DE1-2C10-4C3B-8B73-4804B64601EB}" srcOrd="0" destOrd="0" presId="urn:microsoft.com/office/officeart/2005/8/layout/process1"/>
+    <dgm:cxn modelId="{BA497E57-DE23-48D6-8FC0-DDB3D94914E0}" type="presParOf" srcId="{5E503655-3828-4A4B-B0B7-B5BA8860C783}" destId="{A379DF86-A80C-400F-95D1-CAAB94A38CDA}" srcOrd="1" destOrd="0" presId="urn:microsoft.com/office/officeart/2005/8/layout/process1"/>
+    <dgm:cxn modelId="{7F0AB4EA-4E15-4B3C-9778-E378A4F85E52}" type="presParOf" srcId="{A379DF86-A80C-400F-95D1-CAAB94A38CDA}" destId="{97FC9502-5C3F-46A5-ABC4-ED27DB33615E}" srcOrd="0" destOrd="0" presId="urn:microsoft.com/office/officeart/2005/8/layout/process1"/>
+    <dgm:cxn modelId="{A4F3413B-C787-485E-974D-1B3366AF4A89}" type="presParOf" srcId="{5E503655-3828-4A4B-B0B7-B5BA8860C783}" destId="{681E8698-6B5D-4D7C-BEAC-F3E7F01611CC}" srcOrd="2" destOrd="0" presId="urn:microsoft.com/office/officeart/2005/8/layout/process1"/>
+    <dgm:cxn modelId="{0D90469F-761A-4F38-93F2-76926F57CD62}" type="presParOf" srcId="{5E503655-3828-4A4B-B0B7-B5BA8860C783}" destId="{538336CA-4396-46AA-B096-6A885C742201}" srcOrd="3" destOrd="0" presId="urn:microsoft.com/office/officeart/2005/8/layout/process1"/>
+    <dgm:cxn modelId="{D617C897-2CA2-4F36-AE7D-F58CE76C2251}" type="presParOf" srcId="{538336CA-4396-46AA-B096-6A885C742201}" destId="{D07E187D-5850-4933-A45A-A0DD6339113A}" srcOrd="0" destOrd="0" presId="urn:microsoft.com/office/officeart/2005/8/layout/process1"/>
+    <dgm:cxn modelId="{2FC9A99B-5281-448F-A24D-B4FEF22D1FAD}" type="presParOf" srcId="{5E503655-3828-4A4B-B0B7-B5BA8860C783}" destId="{F79911B1-9A55-4D99-9610-7F02C5BDA785}" srcOrd="4" destOrd="0" presId="urn:microsoft.com/office/officeart/2005/8/layout/process1"/>
+    <dgm:cxn modelId="{406FD748-3D36-487E-BBE5-EEA18A1CFFD4}" type="presParOf" srcId="{5E503655-3828-4A4B-B0B7-B5BA8860C783}" destId="{0A355C2F-2373-4905-868C-C107D7464914}" srcOrd="5" destOrd="0" presId="urn:microsoft.com/office/officeart/2005/8/layout/process1"/>
+    <dgm:cxn modelId="{721807E1-481C-4652-A221-4CBD199AA3F0}" type="presParOf" srcId="{0A355C2F-2373-4905-868C-C107D7464914}" destId="{4D0C926A-592B-4D64-8021-5542543445B2}" srcOrd="0" destOrd="0" presId="urn:microsoft.com/office/officeart/2005/8/layout/process1"/>
+    <dgm:cxn modelId="{1B3E038E-40EA-4635-B5A9-8ED7EED3DB16}" type="presParOf" srcId="{5E503655-3828-4A4B-B0B7-B5BA8860C783}" destId="{A538BD20-9261-44F8-91B2-DB200CF39004}" srcOrd="6" destOrd="0" presId="urn:microsoft.com/office/officeart/2005/8/layout/process1"/>
   </dgm:cxnLst>
   <dgm:bg/>
   <dgm:whole/>
@@ -6006,12 +6015,12 @@
         </a:fontRef>
       </dsp:style>
       <dsp:txBody>
-        <a:bodyPr spcFirstLastPara="0" vert="horz" wrap="square" lIns="49784" tIns="8890" rIns="49784" bIns="8890" numCol="1" spcCol="1270" anchor="ctr" anchorCtr="0">
+        <a:bodyPr spcFirstLastPara="0" vert="horz" wrap="square" lIns="42672" tIns="7620" rIns="42672" bIns="7620" numCol="1" spcCol="1270" anchor="ctr" anchorCtr="0">
           <a:noAutofit/>
         </a:bodyPr>
         <a:lstStyle/>
         <a:p>
-          <a:pPr lvl="0" algn="ctr" defTabSz="311150">
+          <a:pPr lvl="0" algn="ctr" defTabSz="266700">
             <a:lnSpc>
               <a:spcPct val="90000"/>
             </a:lnSpc>
@@ -6023,7 +6032,7 @@
             </a:spcAft>
           </a:pPr>
           <a:r>
-            <a:rPr lang="en-US" sz="700" kern="1200">
+            <a:rPr lang="en-US" sz="600" kern="1200">
               <a:latin typeface="Segoe UI" panose="020B0502040204020203" pitchFamily="34" charset="0"/>
               <a:cs typeface="Segoe UI" panose="020B0502040204020203" pitchFamily="34" charset="0"/>
             </a:rPr>
@@ -6099,12 +6108,12 @@
         </a:fontRef>
       </dsp:style>
       <dsp:txBody>
-        <a:bodyPr spcFirstLastPara="0" vert="horz" wrap="square" lIns="49784" tIns="8890" rIns="49784" bIns="8890" numCol="1" spcCol="1270" anchor="ctr" anchorCtr="0">
+        <a:bodyPr spcFirstLastPara="0" vert="horz" wrap="square" lIns="42672" tIns="7620" rIns="42672" bIns="7620" numCol="1" spcCol="1270" anchor="ctr" anchorCtr="0">
           <a:noAutofit/>
         </a:bodyPr>
         <a:lstStyle/>
         <a:p>
-          <a:pPr lvl="0" algn="ctr" defTabSz="311150">
+          <a:pPr lvl="0" algn="ctr" defTabSz="266700">
             <a:lnSpc>
               <a:spcPct val="90000"/>
             </a:lnSpc>
@@ -6116,7 +6125,7 @@
             </a:spcAft>
           </a:pPr>
           <a:r>
-            <a:rPr lang="en-US" sz="700" kern="1200">
+            <a:rPr lang="en-US" sz="600" kern="1200">
               <a:latin typeface="Segoe UI" panose="020B0502040204020203" pitchFamily="34" charset="0"/>
               <a:cs typeface="Segoe UI" panose="020B0502040204020203" pitchFamily="34" charset="0"/>
             </a:rPr>
@@ -6192,12 +6201,12 @@
         </a:fontRef>
       </dsp:style>
       <dsp:txBody>
-        <a:bodyPr spcFirstLastPara="0" vert="horz" wrap="square" lIns="49784" tIns="8890" rIns="49784" bIns="8890" numCol="1" spcCol="1270" anchor="ctr" anchorCtr="0">
+        <a:bodyPr spcFirstLastPara="0" vert="horz" wrap="square" lIns="42672" tIns="7620" rIns="42672" bIns="7620" numCol="1" spcCol="1270" anchor="ctr" anchorCtr="0">
           <a:noAutofit/>
         </a:bodyPr>
         <a:lstStyle/>
         <a:p>
-          <a:pPr lvl="0" algn="ctr" defTabSz="311150">
+          <a:pPr lvl="0" algn="ctr" defTabSz="266700">
             <a:lnSpc>
               <a:spcPct val="90000"/>
             </a:lnSpc>
@@ -6209,7 +6218,7 @@
             </a:spcAft>
           </a:pPr>
           <a:r>
-            <a:rPr lang="en-US" sz="700" kern="1200">
+            <a:rPr lang="en-US" sz="600" kern="1200">
               <a:latin typeface="Segoe UI" panose="020B0502040204020203" pitchFamily="34" charset="0"/>
               <a:cs typeface="Segoe UI" panose="020B0502040204020203" pitchFamily="34" charset="0"/>
             </a:rPr>
@@ -6285,12 +6294,12 @@
         </a:fontRef>
       </dsp:style>
       <dsp:txBody>
-        <a:bodyPr spcFirstLastPara="0" vert="horz" wrap="square" lIns="49784" tIns="8890" rIns="49784" bIns="8890" numCol="1" spcCol="1270" anchor="ctr" anchorCtr="0">
+        <a:bodyPr spcFirstLastPara="0" vert="horz" wrap="square" lIns="42672" tIns="7620" rIns="42672" bIns="7620" numCol="1" spcCol="1270" anchor="ctr" anchorCtr="0">
           <a:noAutofit/>
         </a:bodyPr>
         <a:lstStyle/>
         <a:p>
-          <a:pPr lvl="0" algn="ctr" defTabSz="311150">
+          <a:pPr lvl="0" algn="ctr" defTabSz="266700">
             <a:lnSpc>
               <a:spcPct val="90000"/>
             </a:lnSpc>
@@ -6302,7 +6311,7 @@
             </a:spcAft>
           </a:pPr>
           <a:r>
-            <a:rPr lang="en-US" sz="700" kern="1200">
+            <a:rPr lang="en-US" sz="600" kern="1200">
               <a:latin typeface="Segoe UI" panose="020B0502040204020203" pitchFamily="34" charset="0"/>
               <a:cs typeface="Segoe UI" panose="020B0502040204020203" pitchFamily="34" charset="0"/>
             </a:rPr>
@@ -6378,12 +6387,12 @@
         </a:fontRef>
       </dsp:style>
       <dsp:txBody>
-        <a:bodyPr spcFirstLastPara="0" vert="horz" wrap="square" lIns="49784" tIns="8890" rIns="49784" bIns="8890" numCol="1" spcCol="1270" anchor="ctr" anchorCtr="0">
+        <a:bodyPr spcFirstLastPara="0" vert="horz" wrap="square" lIns="42672" tIns="7620" rIns="42672" bIns="7620" numCol="1" spcCol="1270" anchor="ctr" anchorCtr="0">
           <a:noAutofit/>
         </a:bodyPr>
         <a:lstStyle/>
         <a:p>
-          <a:pPr lvl="0" algn="ctr" defTabSz="311150">
+          <a:pPr lvl="0" algn="ctr" defTabSz="266700">
             <a:lnSpc>
               <a:spcPct val="90000"/>
             </a:lnSpc>
@@ -6395,7 +6404,7 @@
             </a:spcAft>
           </a:pPr>
           <a:r>
-            <a:rPr lang="en-US" sz="700" kern="1200">
+            <a:rPr lang="en-US" sz="600" kern="1200">
               <a:latin typeface="Segoe UI" panose="020B0502040204020203" pitchFamily="34" charset="0"/>
               <a:cs typeface="Segoe UI" panose="020B0502040204020203" pitchFamily="34" charset="0"/>
             </a:rPr>
@@ -6545,12 +6554,12 @@
         </a:fontRef>
       </dsp:style>
       <dsp:txBody>
-        <a:bodyPr spcFirstLastPara="0" vert="horz" wrap="square" lIns="49784" tIns="8890" rIns="49784" bIns="8890" numCol="1" spcCol="1270" anchor="ctr" anchorCtr="0">
+        <a:bodyPr spcFirstLastPara="0" vert="horz" wrap="square" lIns="42672" tIns="7620" rIns="42672" bIns="7620" numCol="1" spcCol="1270" anchor="ctr" anchorCtr="0">
           <a:noAutofit/>
         </a:bodyPr>
         <a:lstStyle/>
         <a:p>
-          <a:pPr lvl="0" algn="ctr" defTabSz="311150">
+          <a:pPr lvl="0" algn="ctr" defTabSz="266700">
             <a:lnSpc>
               <a:spcPct val="90000"/>
             </a:lnSpc>
@@ -6562,7 +6571,7 @@
             </a:spcAft>
           </a:pPr>
           <a:r>
-            <a:rPr lang="en-US" sz="700" kern="1200">
+            <a:rPr lang="en-US" sz="600" kern="1200">
               <a:latin typeface="Segoe UI" panose="020B0502040204020203" pitchFamily="34" charset="0"/>
               <a:cs typeface="Segoe UI" panose="020B0502040204020203" pitchFamily="34" charset="0"/>
             </a:rPr>
@@ -6638,12 +6647,12 @@
         </a:fontRef>
       </dsp:style>
       <dsp:txBody>
-        <a:bodyPr spcFirstLastPara="0" vert="horz" wrap="square" lIns="49784" tIns="8890" rIns="49784" bIns="8890" numCol="1" spcCol="1270" anchor="ctr" anchorCtr="0">
+        <a:bodyPr spcFirstLastPara="0" vert="horz" wrap="square" lIns="42672" tIns="7620" rIns="42672" bIns="7620" numCol="1" spcCol="1270" anchor="ctr" anchorCtr="0">
           <a:noAutofit/>
         </a:bodyPr>
         <a:lstStyle/>
         <a:p>
-          <a:pPr lvl="0" algn="ctr" defTabSz="311150">
+          <a:pPr lvl="0" algn="ctr" defTabSz="266700">
             <a:lnSpc>
               <a:spcPct val="90000"/>
             </a:lnSpc>
@@ -6655,7 +6664,7 @@
             </a:spcAft>
           </a:pPr>
           <a:r>
-            <a:rPr lang="en-US" sz="700" kern="1200">
+            <a:rPr lang="en-US" sz="600" kern="1200">
               <a:latin typeface="Segoe UI" panose="020B0502040204020203" pitchFamily="34" charset="0"/>
               <a:cs typeface="Segoe UI" panose="020B0502040204020203" pitchFamily="34" charset="0"/>
             </a:rPr>
@@ -6731,12 +6740,12 @@
         </a:fontRef>
       </dsp:style>
       <dsp:txBody>
-        <a:bodyPr spcFirstLastPara="0" vert="horz" wrap="square" lIns="49784" tIns="8890" rIns="49784" bIns="8890" numCol="1" spcCol="1270" anchor="ctr" anchorCtr="0">
+        <a:bodyPr spcFirstLastPara="0" vert="horz" wrap="square" lIns="42672" tIns="7620" rIns="42672" bIns="7620" numCol="1" spcCol="1270" anchor="ctr" anchorCtr="0">
           <a:noAutofit/>
         </a:bodyPr>
         <a:lstStyle/>
         <a:p>
-          <a:pPr lvl="0" algn="ctr" defTabSz="311150">
+          <a:pPr lvl="0" algn="ctr" defTabSz="266700">
             <a:lnSpc>
               <a:spcPct val="90000"/>
             </a:lnSpc>
@@ -6748,7 +6757,7 @@
             </a:spcAft>
           </a:pPr>
           <a:r>
-            <a:rPr lang="en-US" sz="700" kern="1200">
+            <a:rPr lang="en-US" sz="600" kern="1200">
               <a:latin typeface="Segoe UI" panose="020B0502040204020203" pitchFamily="34" charset="0"/>
               <a:cs typeface="Segoe UI" panose="020B0502040204020203" pitchFamily="34" charset="0"/>
             </a:rPr>
@@ -6824,12 +6833,12 @@
         </a:fontRef>
       </dsp:style>
       <dsp:txBody>
-        <a:bodyPr spcFirstLastPara="0" vert="horz" wrap="square" lIns="49784" tIns="8890" rIns="49784" bIns="8890" numCol="1" spcCol="1270" anchor="ctr" anchorCtr="0">
+        <a:bodyPr spcFirstLastPara="0" vert="horz" wrap="square" lIns="42672" tIns="7620" rIns="42672" bIns="7620" numCol="1" spcCol="1270" anchor="ctr" anchorCtr="0">
           <a:noAutofit/>
         </a:bodyPr>
         <a:lstStyle/>
         <a:p>
-          <a:pPr lvl="0" algn="ctr" defTabSz="311150">
+          <a:pPr lvl="0" algn="ctr" defTabSz="266700">
             <a:lnSpc>
               <a:spcPct val="90000"/>
             </a:lnSpc>
@@ -6841,7 +6850,7 @@
             </a:spcAft>
           </a:pPr>
           <a:r>
-            <a:rPr lang="en-US" sz="700" kern="1200">
+            <a:rPr lang="en-US" sz="600" kern="1200">
               <a:latin typeface="Segoe UI" panose="020B0502040204020203" pitchFamily="34" charset="0"/>
               <a:cs typeface="Segoe UI" panose="020B0502040204020203" pitchFamily="34" charset="0"/>
             </a:rPr>
@@ -6917,12 +6926,12 @@
         </a:fontRef>
       </dsp:style>
       <dsp:txBody>
-        <a:bodyPr spcFirstLastPara="0" vert="horz" wrap="square" lIns="49784" tIns="8890" rIns="49784" bIns="8890" numCol="1" spcCol="1270" anchor="ctr" anchorCtr="0">
+        <a:bodyPr spcFirstLastPara="0" vert="horz" wrap="square" lIns="42672" tIns="7620" rIns="42672" bIns="7620" numCol="1" spcCol="1270" anchor="ctr" anchorCtr="0">
           <a:noAutofit/>
         </a:bodyPr>
         <a:lstStyle/>
         <a:p>
-          <a:pPr lvl="0" algn="ctr" defTabSz="311150">
+          <a:pPr lvl="0" algn="ctr" defTabSz="266700">
             <a:lnSpc>
               <a:spcPct val="90000"/>
             </a:lnSpc>
@@ -6934,7 +6943,7 @@
             </a:spcAft>
           </a:pPr>
           <a:r>
-            <a:rPr lang="en-US" sz="700" kern="1200">
+            <a:rPr lang="en-US" sz="600" kern="1200">
               <a:latin typeface="Segoe UI" panose="020B0502040204020203" pitchFamily="34" charset="0"/>
               <a:cs typeface="Segoe UI" panose="020B0502040204020203" pitchFamily="34" charset="0"/>
             </a:rPr>
@@ -7010,12 +7019,12 @@
         </a:fontRef>
       </dsp:style>
       <dsp:txBody>
-        <a:bodyPr spcFirstLastPara="0" vert="horz" wrap="square" lIns="49784" tIns="8890" rIns="49784" bIns="8890" numCol="1" spcCol="1270" anchor="ctr" anchorCtr="0">
+        <a:bodyPr spcFirstLastPara="0" vert="horz" wrap="square" lIns="42672" tIns="7620" rIns="42672" bIns="7620" numCol="1" spcCol="1270" anchor="ctr" anchorCtr="0">
           <a:noAutofit/>
         </a:bodyPr>
         <a:lstStyle/>
         <a:p>
-          <a:pPr lvl="0" algn="ctr" defTabSz="311150">
+          <a:pPr lvl="0" algn="ctr" defTabSz="266700">
             <a:lnSpc>
               <a:spcPct val="90000"/>
             </a:lnSpc>
@@ -7027,7 +7036,7 @@
             </a:spcAft>
           </a:pPr>
           <a:r>
-            <a:rPr lang="en-US" sz="700" kern="1200">
+            <a:rPr lang="en-US" sz="600" kern="1200">
               <a:latin typeface="Segoe UI" panose="020B0502040204020203" pitchFamily="34" charset="0"/>
               <a:cs typeface="Segoe UI" panose="020B0502040204020203" pitchFamily="34" charset="0"/>
             </a:rPr>
@@ -7103,12 +7112,12 @@
         </a:fontRef>
       </dsp:style>
       <dsp:txBody>
-        <a:bodyPr spcFirstLastPara="0" vert="horz" wrap="square" lIns="49784" tIns="8890" rIns="49784" bIns="8890" numCol="1" spcCol="1270" anchor="ctr" anchorCtr="0">
+        <a:bodyPr spcFirstLastPara="0" vert="horz" wrap="square" lIns="42672" tIns="7620" rIns="42672" bIns="7620" numCol="1" spcCol="1270" anchor="ctr" anchorCtr="0">
           <a:noAutofit/>
         </a:bodyPr>
         <a:lstStyle/>
         <a:p>
-          <a:pPr lvl="0" algn="ctr" defTabSz="311150">
+          <a:pPr lvl="0" algn="ctr" defTabSz="266700">
             <a:lnSpc>
               <a:spcPct val="90000"/>
             </a:lnSpc>
@@ -7120,7 +7129,7 @@
             </a:spcAft>
           </a:pPr>
           <a:r>
-            <a:rPr lang="en-US" sz="700" kern="1200">
+            <a:rPr lang="en-US" sz="600" kern="1200">
               <a:latin typeface="Segoe UI" panose="020B0502040204020203" pitchFamily="34" charset="0"/>
               <a:cs typeface="Segoe UI" panose="020B0502040204020203" pitchFamily="34" charset="0"/>
             </a:rPr>
@@ -7270,12 +7279,12 @@
         </a:fontRef>
       </dsp:style>
       <dsp:txBody>
-        <a:bodyPr spcFirstLastPara="0" vert="horz" wrap="square" lIns="49784" tIns="8890" rIns="49784" bIns="8890" numCol="1" spcCol="1270" anchor="ctr" anchorCtr="0">
+        <a:bodyPr spcFirstLastPara="0" vert="horz" wrap="square" lIns="42672" tIns="7620" rIns="42672" bIns="7620" numCol="1" spcCol="1270" anchor="ctr" anchorCtr="0">
           <a:noAutofit/>
         </a:bodyPr>
         <a:lstStyle/>
         <a:p>
-          <a:pPr lvl="0" algn="ctr" defTabSz="311150">
+          <a:pPr lvl="0" algn="ctr" defTabSz="266700">
             <a:lnSpc>
               <a:spcPct val="90000"/>
             </a:lnSpc>
@@ -7287,7 +7296,7 @@
             </a:spcAft>
           </a:pPr>
           <a:r>
-            <a:rPr lang="en-US" sz="700" kern="1200">
+            <a:rPr lang="en-US" sz="600" kern="1200">
               <a:latin typeface="Segoe UI" panose="020B0502040204020203" pitchFamily="34" charset="0"/>
               <a:cs typeface="Segoe UI" panose="020B0502040204020203" pitchFamily="34" charset="0"/>
             </a:rPr>
@@ -7363,12 +7372,12 @@
         </a:fontRef>
       </dsp:style>
       <dsp:txBody>
-        <a:bodyPr spcFirstLastPara="0" vert="horz" wrap="square" lIns="49784" tIns="8890" rIns="49784" bIns="8890" numCol="1" spcCol="1270" anchor="ctr" anchorCtr="0">
+        <a:bodyPr spcFirstLastPara="0" vert="horz" wrap="square" lIns="42672" tIns="7620" rIns="42672" bIns="7620" numCol="1" spcCol="1270" anchor="ctr" anchorCtr="0">
           <a:noAutofit/>
         </a:bodyPr>
         <a:lstStyle/>
         <a:p>
-          <a:pPr lvl="0" algn="ctr" defTabSz="311150">
+          <a:pPr lvl="0" algn="ctr" defTabSz="266700">
             <a:lnSpc>
               <a:spcPct val="90000"/>
             </a:lnSpc>
@@ -7380,7 +7389,7 @@
             </a:spcAft>
           </a:pPr>
           <a:r>
-            <a:rPr lang="en-US" sz="700" kern="1200">
+            <a:rPr lang="en-US" sz="600" kern="1200">
               <a:latin typeface="Segoe UI" panose="020B0502040204020203" pitchFamily="34" charset="0"/>
               <a:cs typeface="Segoe UI" panose="020B0502040204020203" pitchFamily="34" charset="0"/>
             </a:rPr>
@@ -7456,12 +7465,12 @@
         </a:fontRef>
       </dsp:style>
       <dsp:txBody>
-        <a:bodyPr spcFirstLastPara="0" vert="horz" wrap="square" lIns="49784" tIns="8890" rIns="49784" bIns="8890" numCol="1" spcCol="1270" anchor="ctr" anchorCtr="0">
+        <a:bodyPr spcFirstLastPara="0" vert="horz" wrap="square" lIns="42672" tIns="7620" rIns="42672" bIns="7620" numCol="1" spcCol="1270" anchor="ctr" anchorCtr="0">
           <a:noAutofit/>
         </a:bodyPr>
         <a:lstStyle/>
         <a:p>
-          <a:pPr lvl="0" algn="ctr" defTabSz="311150">
+          <a:pPr lvl="0" algn="ctr" defTabSz="266700">
             <a:lnSpc>
               <a:spcPct val="90000"/>
             </a:lnSpc>
@@ -7473,7 +7482,7 @@
             </a:spcAft>
           </a:pPr>
           <a:r>
-            <a:rPr lang="en-US" sz="700" kern="1200">
+            <a:rPr lang="en-US" sz="600" kern="1200">
               <a:latin typeface="Segoe UI" panose="020B0502040204020203" pitchFamily="34" charset="0"/>
               <a:cs typeface="Segoe UI" panose="020B0502040204020203" pitchFamily="34" charset="0"/>
             </a:rPr>
@@ -7549,12 +7558,12 @@
         </a:fontRef>
       </dsp:style>
       <dsp:txBody>
-        <a:bodyPr spcFirstLastPara="0" vert="horz" wrap="square" lIns="49784" tIns="8890" rIns="49784" bIns="8890" numCol="1" spcCol="1270" anchor="ctr" anchorCtr="0">
+        <a:bodyPr spcFirstLastPara="0" vert="horz" wrap="square" lIns="42672" tIns="7620" rIns="42672" bIns="7620" numCol="1" spcCol="1270" anchor="ctr" anchorCtr="0">
           <a:noAutofit/>
         </a:bodyPr>
         <a:lstStyle/>
         <a:p>
-          <a:pPr lvl="0" algn="ctr" defTabSz="311150">
+          <a:pPr lvl="0" algn="ctr" defTabSz="266700">
             <a:lnSpc>
               <a:spcPct val="90000"/>
             </a:lnSpc>
@@ -7566,7 +7575,7 @@
             </a:spcAft>
           </a:pPr>
           <a:r>
-            <a:rPr lang="en-US" sz="700" kern="1200">
+            <a:rPr lang="en-US" sz="600" kern="1200">
               <a:latin typeface="Segoe UI" panose="020B0502040204020203" pitchFamily="34" charset="0"/>
               <a:cs typeface="Segoe UI" panose="020B0502040204020203" pitchFamily="34" charset="0"/>
             </a:rPr>
@@ -7642,12 +7651,12 @@
         </a:fontRef>
       </dsp:style>
       <dsp:txBody>
-        <a:bodyPr spcFirstLastPara="0" vert="horz" wrap="square" lIns="49784" tIns="8890" rIns="49784" bIns="8890" numCol="1" spcCol="1270" anchor="ctr" anchorCtr="0">
+        <a:bodyPr spcFirstLastPara="0" vert="horz" wrap="square" lIns="42672" tIns="7620" rIns="42672" bIns="7620" numCol="1" spcCol="1270" anchor="ctr" anchorCtr="0">
           <a:noAutofit/>
         </a:bodyPr>
         <a:lstStyle/>
         <a:p>
-          <a:pPr lvl="0" algn="ctr" defTabSz="311150">
+          <a:pPr lvl="0" algn="ctr" defTabSz="266700">
             <a:lnSpc>
               <a:spcPct val="90000"/>
             </a:lnSpc>
@@ -7659,7 +7668,7 @@
             </a:spcAft>
           </a:pPr>
           <a:r>
-            <a:rPr lang="en-US" sz="700" kern="1200">
+            <a:rPr lang="en-US" sz="600" kern="1200">
               <a:latin typeface="Segoe UI" panose="020B0502040204020203" pitchFamily="34" charset="0"/>
               <a:cs typeface="Segoe UI" panose="020B0502040204020203" pitchFamily="34" charset="0"/>
             </a:rPr>
@@ -7735,12 +7744,12 @@
         </a:fontRef>
       </dsp:style>
       <dsp:txBody>
-        <a:bodyPr spcFirstLastPara="0" vert="horz" wrap="square" lIns="49784" tIns="8890" rIns="49784" bIns="8890" numCol="1" spcCol="1270" anchor="ctr" anchorCtr="0">
+        <a:bodyPr spcFirstLastPara="0" vert="horz" wrap="square" lIns="42672" tIns="7620" rIns="42672" bIns="7620" numCol="1" spcCol="1270" anchor="ctr" anchorCtr="0">
           <a:noAutofit/>
         </a:bodyPr>
         <a:lstStyle/>
         <a:p>
-          <a:pPr lvl="0" algn="ctr" defTabSz="311150">
+          <a:pPr lvl="0" algn="ctr" defTabSz="266700">
             <a:lnSpc>
               <a:spcPct val="90000"/>
             </a:lnSpc>
@@ -7752,7 +7761,7 @@
             </a:spcAft>
           </a:pPr>
           <a:r>
-            <a:rPr lang="en-US" sz="700" kern="1200">
+            <a:rPr lang="en-US" sz="600" kern="1200">
               <a:latin typeface="Segoe UI" panose="020B0502040204020203" pitchFamily="34" charset="0"/>
               <a:cs typeface="Segoe UI" panose="020B0502040204020203" pitchFamily="34" charset="0"/>
             </a:rPr>
@@ -7828,12 +7837,12 @@
         </a:fontRef>
       </dsp:style>
       <dsp:txBody>
-        <a:bodyPr spcFirstLastPara="0" vert="horz" wrap="square" lIns="49784" tIns="8890" rIns="49784" bIns="8890" numCol="1" spcCol="1270" anchor="ctr" anchorCtr="0">
+        <a:bodyPr spcFirstLastPara="0" vert="horz" wrap="square" lIns="42672" tIns="7620" rIns="42672" bIns="7620" numCol="1" spcCol="1270" anchor="ctr" anchorCtr="0">
           <a:noAutofit/>
         </a:bodyPr>
         <a:lstStyle/>
         <a:p>
-          <a:pPr lvl="0" algn="ctr" defTabSz="311150">
+          <a:pPr lvl="0" algn="ctr" defTabSz="266700">
             <a:lnSpc>
               <a:spcPct val="90000"/>
             </a:lnSpc>
@@ -7845,7 +7854,7 @@
             </a:spcAft>
           </a:pPr>
           <a:r>
-            <a:rPr lang="en-US" sz="700" kern="1200">
+            <a:rPr lang="en-US" sz="600" kern="1200">
               <a:latin typeface="Segoe UI" panose="020B0502040204020203" pitchFamily="34" charset="0"/>
               <a:cs typeface="Segoe UI" panose="020B0502040204020203" pitchFamily="34" charset="0"/>
             </a:rPr>
@@ -7995,12 +8004,12 @@
         </a:fontRef>
       </dsp:style>
       <dsp:txBody>
-        <a:bodyPr spcFirstLastPara="0" vert="horz" wrap="square" lIns="49784" tIns="8890" rIns="49784" bIns="8890" numCol="1" spcCol="1270" anchor="ctr" anchorCtr="0">
+        <a:bodyPr spcFirstLastPara="0" vert="horz" wrap="square" lIns="42672" tIns="7620" rIns="42672" bIns="7620" numCol="1" spcCol="1270" anchor="ctr" anchorCtr="0">
           <a:noAutofit/>
         </a:bodyPr>
         <a:lstStyle/>
         <a:p>
-          <a:pPr lvl="0" algn="ctr" defTabSz="311150">
+          <a:pPr lvl="0" algn="ctr" defTabSz="266700">
             <a:lnSpc>
               <a:spcPct val="90000"/>
             </a:lnSpc>
@@ -8012,7 +8021,7 @@
             </a:spcAft>
           </a:pPr>
           <a:r>
-            <a:rPr lang="en-US" sz="700" kern="1200">
+            <a:rPr lang="en-US" sz="600" kern="1200">
               <a:latin typeface="Segoe UI" panose="020B0502040204020203" pitchFamily="34" charset="0"/>
               <a:cs typeface="Segoe UI" panose="020B0502040204020203" pitchFamily="34" charset="0"/>
             </a:rPr>
@@ -8088,12 +8097,12 @@
         </a:fontRef>
       </dsp:style>
       <dsp:txBody>
-        <a:bodyPr spcFirstLastPara="0" vert="horz" wrap="square" lIns="49784" tIns="8890" rIns="49784" bIns="8890" numCol="1" spcCol="1270" anchor="ctr" anchorCtr="0">
+        <a:bodyPr spcFirstLastPara="0" vert="horz" wrap="square" lIns="42672" tIns="7620" rIns="42672" bIns="7620" numCol="1" spcCol="1270" anchor="ctr" anchorCtr="0">
           <a:noAutofit/>
         </a:bodyPr>
         <a:lstStyle/>
         <a:p>
-          <a:pPr lvl="0" algn="ctr" defTabSz="311150">
+          <a:pPr lvl="0" algn="ctr" defTabSz="266700">
             <a:lnSpc>
               <a:spcPct val="90000"/>
             </a:lnSpc>
@@ -8105,7 +8114,7 @@
             </a:spcAft>
           </a:pPr>
           <a:r>
-            <a:rPr lang="en-US" sz="700" kern="1200">
+            <a:rPr lang="en-US" sz="600" kern="1200">
               <a:latin typeface="Segoe UI" panose="020B0502040204020203" pitchFamily="34" charset="0"/>
               <a:cs typeface="Segoe UI" panose="020B0502040204020203" pitchFamily="34" charset="0"/>
             </a:rPr>
@@ -8181,12 +8190,12 @@
         </a:fontRef>
       </dsp:style>
       <dsp:txBody>
-        <a:bodyPr spcFirstLastPara="0" vert="horz" wrap="square" lIns="49784" tIns="8890" rIns="49784" bIns="8890" numCol="1" spcCol="1270" anchor="ctr" anchorCtr="0">
+        <a:bodyPr spcFirstLastPara="0" vert="horz" wrap="square" lIns="42672" tIns="7620" rIns="42672" bIns="7620" numCol="1" spcCol="1270" anchor="ctr" anchorCtr="0">
           <a:noAutofit/>
         </a:bodyPr>
         <a:lstStyle/>
         <a:p>
-          <a:pPr lvl="0" algn="ctr" defTabSz="311150">
+          <a:pPr lvl="0" algn="ctr" defTabSz="266700">
             <a:lnSpc>
               <a:spcPct val="90000"/>
             </a:lnSpc>
@@ -8198,7 +8207,7 @@
             </a:spcAft>
           </a:pPr>
           <a:r>
-            <a:rPr lang="en-US" sz="700" kern="1200">
+            <a:rPr lang="en-US" sz="600" kern="1200">
               <a:latin typeface="Segoe UI" panose="020B0502040204020203" pitchFamily="34" charset="0"/>
               <a:cs typeface="Segoe UI" panose="020B0502040204020203" pitchFamily="34" charset="0"/>
             </a:rPr>
@@ -8274,12 +8283,12 @@
         </a:fontRef>
       </dsp:style>
       <dsp:txBody>
-        <a:bodyPr spcFirstLastPara="0" vert="horz" wrap="square" lIns="49784" tIns="8890" rIns="49784" bIns="8890" numCol="1" spcCol="1270" anchor="ctr" anchorCtr="0">
+        <a:bodyPr spcFirstLastPara="0" vert="horz" wrap="square" lIns="42672" tIns="7620" rIns="42672" bIns="7620" numCol="1" spcCol="1270" anchor="ctr" anchorCtr="0">
           <a:noAutofit/>
         </a:bodyPr>
         <a:lstStyle/>
         <a:p>
-          <a:pPr lvl="0" algn="ctr" defTabSz="311150">
+          <a:pPr lvl="0" algn="ctr" defTabSz="266700">
             <a:lnSpc>
               <a:spcPct val="90000"/>
             </a:lnSpc>
@@ -8291,7 +8300,7 @@
             </a:spcAft>
           </a:pPr>
           <a:r>
-            <a:rPr lang="en-US" sz="700" kern="1200">
+            <a:rPr lang="en-US" sz="600" kern="1200">
               <a:latin typeface="Segoe UI" panose="020B0502040204020203" pitchFamily="34" charset="0"/>
               <a:cs typeface="Segoe UI" panose="020B0502040204020203" pitchFamily="34" charset="0"/>
             </a:rPr>
@@ -8320,21 +8329,21 @@
         <a:gradFill rotWithShape="1">
           <a:gsLst>
             <a:gs pos="0">
-              <a:schemeClr val="accent1">
+              <a:schemeClr val="accent2">
                 <a:lumMod val="110000"/>
                 <a:satMod val="105000"/>
                 <a:tint val="67000"/>
               </a:schemeClr>
             </a:gs>
             <a:gs pos="50000">
-              <a:schemeClr val="accent1">
+              <a:schemeClr val="accent2">
                 <a:lumMod val="105000"/>
                 <a:satMod val="103000"/>
                 <a:tint val="73000"/>
               </a:schemeClr>
             </a:gs>
             <a:gs pos="100000">
-              <a:schemeClr val="accent1">
+              <a:schemeClr val="accent2">
                 <a:lumMod val="105000"/>
                 <a:satMod val="109000"/>
                 <a:tint val="81000"/>
@@ -8345,7 +8354,7 @@
         </a:gradFill>
         <a:ln w="6350" cap="flat" cmpd="sng" algn="ctr">
           <a:solidFill>
-            <a:schemeClr val="accent1"/>
+            <a:schemeClr val="accent2"/>
           </a:solidFill>
           <a:prstDash val="solid"/>
           <a:miter lim="800000"/>
@@ -8354,25 +8363,25 @@
       </dsp:spPr>
       <dsp:style>
         <a:lnRef idx="1">
-          <a:schemeClr val="accent1"/>
+          <a:schemeClr val="accent2"/>
         </a:lnRef>
         <a:fillRef idx="2">
-          <a:schemeClr val="accent1"/>
+          <a:schemeClr val="accent2"/>
         </a:fillRef>
         <a:effectRef idx="1">
-          <a:schemeClr val="accent1"/>
+          <a:schemeClr val="accent2"/>
         </a:effectRef>
         <a:fontRef idx="minor">
           <a:schemeClr val="dk1"/>
         </a:fontRef>
       </dsp:style>
       <dsp:txBody>
-        <a:bodyPr spcFirstLastPara="0" vert="horz" wrap="square" lIns="49784" tIns="8890" rIns="49784" bIns="8890" numCol="1" spcCol="1270" anchor="ctr" anchorCtr="0">
+        <a:bodyPr spcFirstLastPara="0" vert="horz" wrap="square" lIns="42672" tIns="7620" rIns="42672" bIns="7620" numCol="1" spcCol="1270" anchor="ctr" anchorCtr="0">
           <a:noAutofit/>
         </a:bodyPr>
         <a:lstStyle/>
         <a:p>
-          <a:pPr lvl="0" algn="ctr" defTabSz="311150">
+          <a:pPr lvl="0" algn="ctr" defTabSz="266700">
             <a:lnSpc>
               <a:spcPct val="90000"/>
             </a:lnSpc>
@@ -8384,11 +8393,31 @@
             </a:spcAft>
           </a:pPr>
           <a:r>
-            <a:rPr lang="en-US" sz="700" kern="1200">
+            <a:rPr lang="en-US" sz="600" b="1" kern="1200">
               <a:latin typeface="Segoe UI" panose="020B0502040204020203" pitchFamily="34" charset="0"/>
               <a:cs typeface="Segoe UI" panose="020B0502040204020203" pitchFamily="34" charset="0"/>
             </a:rPr>
-            <a:t>&lt;0.3.3 Feature Poll&gt;</a:t>
+            <a:t>Community Pick:</a:t>
+          </a:r>
+        </a:p>
+        <a:p>
+          <a:pPr lvl="0" algn="ctr" defTabSz="266700">
+            <a:lnSpc>
+              <a:spcPct val="90000"/>
+            </a:lnSpc>
+            <a:spcBef>
+              <a:spcPct val="0"/>
+            </a:spcBef>
+            <a:spcAft>
+              <a:spcPct val="35000"/>
+            </a:spcAft>
+          </a:pPr>
+          <a:r>
+            <a:rPr lang="en-US" sz="600" kern="1200">
+              <a:latin typeface="Segoe UI" panose="020B0502040204020203" pitchFamily="34" charset="0"/>
+              <a:cs typeface="Segoe UI" panose="020B0502040204020203" pitchFamily="34" charset="0"/>
+            </a:rPr>
+            <a:t>Drainage Basins and Rivers</a:t>
           </a:r>
         </a:p>
       </dsp:txBody>
@@ -8534,12 +8563,12 @@
         </a:fontRef>
       </dsp:style>
       <dsp:txBody>
-        <a:bodyPr spcFirstLastPara="0" vert="horz" wrap="square" lIns="49784" tIns="8890" rIns="49784" bIns="8890" numCol="1" spcCol="1270" anchor="ctr" anchorCtr="0">
+        <a:bodyPr spcFirstLastPara="0" vert="horz" wrap="square" lIns="42672" tIns="7620" rIns="42672" bIns="7620" numCol="1" spcCol="1270" anchor="ctr" anchorCtr="0">
           <a:noAutofit/>
         </a:bodyPr>
         <a:lstStyle/>
         <a:p>
-          <a:pPr lvl="0" algn="ctr" defTabSz="311150">
+          <a:pPr lvl="0" algn="ctr" defTabSz="266700">
             <a:lnSpc>
               <a:spcPct val="90000"/>
             </a:lnSpc>
@@ -8551,7 +8580,7 @@
             </a:spcAft>
           </a:pPr>
           <a:r>
-            <a:rPr lang="en-US" sz="700" kern="1200">
+            <a:rPr lang="en-US" sz="600" kern="1200">
               <a:latin typeface="Segoe UI" panose="020B0502040204020203" pitchFamily="34" charset="0"/>
               <a:cs typeface="Segoe UI" panose="020B0502040204020203" pitchFamily="34" charset="0"/>
             </a:rPr>
@@ -8627,12 +8656,12 @@
         </a:fontRef>
       </dsp:style>
       <dsp:txBody>
-        <a:bodyPr spcFirstLastPara="0" vert="horz" wrap="square" lIns="49784" tIns="8890" rIns="49784" bIns="8890" numCol="1" spcCol="1270" anchor="ctr" anchorCtr="0">
+        <a:bodyPr spcFirstLastPara="0" vert="horz" wrap="square" lIns="42672" tIns="7620" rIns="42672" bIns="7620" numCol="1" spcCol="1270" anchor="ctr" anchorCtr="0">
           <a:noAutofit/>
         </a:bodyPr>
         <a:lstStyle/>
         <a:p>
-          <a:pPr lvl="0" algn="ctr" defTabSz="311150">
+          <a:pPr lvl="0" algn="ctr" defTabSz="266700">
             <a:lnSpc>
               <a:spcPct val="90000"/>
             </a:lnSpc>
@@ -8644,7 +8673,7 @@
             </a:spcAft>
           </a:pPr>
           <a:r>
-            <a:rPr lang="en-US" sz="700" kern="1200">
+            <a:rPr lang="en-US" sz="600" kern="1200">
               <a:latin typeface="Segoe UI" panose="020B0502040204020203" pitchFamily="34" charset="0"/>
               <a:cs typeface="Segoe UI" panose="020B0502040204020203" pitchFamily="34" charset="0"/>
             </a:rPr>
@@ -8720,12 +8749,12 @@
         </a:fontRef>
       </dsp:style>
       <dsp:txBody>
-        <a:bodyPr spcFirstLastPara="0" vert="horz" wrap="square" lIns="49784" tIns="8890" rIns="49784" bIns="8890" numCol="1" spcCol="1270" anchor="ctr" anchorCtr="0">
+        <a:bodyPr spcFirstLastPara="0" vert="horz" wrap="square" lIns="42672" tIns="7620" rIns="42672" bIns="7620" numCol="1" spcCol="1270" anchor="ctr" anchorCtr="0">
           <a:noAutofit/>
         </a:bodyPr>
         <a:lstStyle/>
         <a:p>
-          <a:pPr lvl="0" algn="ctr" defTabSz="311150">
+          <a:pPr lvl="0" algn="ctr" defTabSz="266700">
             <a:lnSpc>
               <a:spcPct val="90000"/>
             </a:lnSpc>
@@ -8737,7 +8766,7 @@
             </a:spcAft>
           </a:pPr>
           <a:r>
-            <a:rPr lang="en-US" sz="700" kern="1200">
+            <a:rPr lang="en-US" sz="600" kern="1200">
               <a:latin typeface="Segoe UI" panose="020B0502040204020203" pitchFamily="34" charset="0"/>
               <a:cs typeface="Segoe UI" panose="020B0502040204020203" pitchFamily="34" charset="0"/>
             </a:rPr>
@@ -8813,12 +8842,12 @@
         </a:fontRef>
       </dsp:style>
       <dsp:txBody>
-        <a:bodyPr spcFirstLastPara="0" vert="horz" wrap="square" lIns="49784" tIns="8890" rIns="49784" bIns="8890" numCol="1" spcCol="1270" anchor="ctr" anchorCtr="0">
+        <a:bodyPr spcFirstLastPara="0" vert="horz" wrap="square" lIns="42672" tIns="7620" rIns="42672" bIns="7620" numCol="1" spcCol="1270" anchor="ctr" anchorCtr="0">
           <a:noAutofit/>
         </a:bodyPr>
         <a:lstStyle/>
         <a:p>
-          <a:pPr lvl="0" algn="ctr" defTabSz="311150">
+          <a:pPr lvl="0" algn="ctr" defTabSz="266700">
             <a:lnSpc>
               <a:spcPct val="90000"/>
             </a:lnSpc>
@@ -8830,13 +8859,13 @@
             </a:spcAft>
           </a:pPr>
           <a:r>
-            <a:rPr lang="en-US" sz="700" kern="1200">
+            <a:rPr lang="en-US" sz="600" kern="1200">
               <a:latin typeface="Segoe UI" panose="020B0502040204020203" pitchFamily="34" charset="0"/>
               <a:cs typeface="Segoe UI" panose="020B0502040204020203" pitchFamily="34" charset="0"/>
             </a:rPr>
             <a:t>Globe Projection</a:t>
           </a:r>
-          <a:endParaRPr lang="en-US" sz="700" kern="1200"/>
+          <a:endParaRPr lang="en-US" sz="600" kern="1200"/>
         </a:p>
       </dsp:txBody>
       <dsp:txXfrm>
@@ -8981,12 +9010,12 @@
         </a:fontRef>
       </dsp:style>
       <dsp:txBody>
-        <a:bodyPr spcFirstLastPara="0" vert="horz" wrap="square" lIns="49784" tIns="8890" rIns="49784" bIns="8890" numCol="1" spcCol="1270" anchor="ctr" anchorCtr="0">
+        <a:bodyPr spcFirstLastPara="0" vert="horz" wrap="square" lIns="42672" tIns="7620" rIns="42672" bIns="7620" numCol="1" spcCol="1270" anchor="ctr" anchorCtr="0">
           <a:noAutofit/>
         </a:bodyPr>
         <a:lstStyle/>
         <a:p>
-          <a:pPr lvl="0" algn="ctr" defTabSz="311150">
+          <a:pPr lvl="0" algn="ctr" defTabSz="266700">
             <a:lnSpc>
               <a:spcPct val="90000"/>
             </a:lnSpc>
@@ -8998,7 +9027,7 @@
             </a:spcAft>
           </a:pPr>
           <a:r>
-            <a:rPr lang="en-US" sz="700" kern="1200">
+            <a:rPr lang="en-US" sz="600" kern="1200">
               <a:latin typeface="Segoe UI" panose="020B0502040204020203" pitchFamily="34" charset="0"/>
               <a:cs typeface="Segoe UI" panose="020B0502040204020203" pitchFamily="34" charset="0"/>
             </a:rPr>
@@ -9074,12 +9103,12 @@
         </a:fontRef>
       </dsp:style>
       <dsp:txBody>
-        <a:bodyPr spcFirstLastPara="0" vert="horz" wrap="square" lIns="49784" tIns="8890" rIns="49784" bIns="8890" numCol="1" spcCol="1270" anchor="ctr" anchorCtr="0">
+        <a:bodyPr spcFirstLastPara="0" vert="horz" wrap="square" lIns="42672" tIns="7620" rIns="42672" bIns="7620" numCol="1" spcCol="1270" anchor="ctr" anchorCtr="0">
           <a:noAutofit/>
         </a:bodyPr>
         <a:lstStyle/>
         <a:p>
-          <a:pPr lvl="0" algn="ctr" defTabSz="311150">
+          <a:pPr lvl="0" algn="ctr" defTabSz="266700">
             <a:lnSpc>
               <a:spcPct val="90000"/>
             </a:lnSpc>
@@ -9091,7 +9120,7 @@
             </a:spcAft>
           </a:pPr>
           <a:r>
-            <a:rPr lang="en-US" sz="700" kern="1200">
+            <a:rPr lang="en-US" sz="600" kern="1200">
               <a:latin typeface="Segoe UI" panose="020B0502040204020203" pitchFamily="34" charset="0"/>
               <a:cs typeface="Segoe UI" panose="020B0502040204020203" pitchFamily="34" charset="0"/>
             </a:rPr>
@@ -9167,12 +9196,12 @@
         </a:fontRef>
       </dsp:style>
       <dsp:txBody>
-        <a:bodyPr spcFirstLastPara="0" vert="horz" wrap="square" lIns="49784" tIns="8890" rIns="49784" bIns="8890" numCol="1" spcCol="1270" anchor="ctr" anchorCtr="0">
+        <a:bodyPr spcFirstLastPara="0" vert="horz" wrap="square" lIns="42672" tIns="7620" rIns="42672" bIns="7620" numCol="1" spcCol="1270" anchor="ctr" anchorCtr="0">
           <a:noAutofit/>
         </a:bodyPr>
         <a:lstStyle/>
         <a:p>
-          <a:pPr lvl="0" algn="ctr" defTabSz="311150">
+          <a:pPr lvl="0" algn="ctr" defTabSz="266700">
             <a:lnSpc>
               <a:spcPct val="90000"/>
             </a:lnSpc>
@@ -9184,7 +9213,7 @@
             </a:spcAft>
           </a:pPr>
           <a:r>
-            <a:rPr lang="en-US" sz="700" kern="1200">
+            <a:rPr lang="en-US" sz="600" kern="1200">
               <a:latin typeface="Segoe UI" panose="020B0502040204020203" pitchFamily="34" charset="0"/>
               <a:cs typeface="Segoe UI" panose="020B0502040204020203" pitchFamily="34" charset="0"/>
             </a:rPr>
@@ -9260,12 +9289,12 @@
         </a:fontRef>
       </dsp:style>
       <dsp:txBody>
-        <a:bodyPr spcFirstLastPara="0" vert="horz" wrap="square" lIns="49784" tIns="8890" rIns="49784" bIns="8890" numCol="1" spcCol="1270" anchor="ctr" anchorCtr="0">
+        <a:bodyPr spcFirstLastPara="0" vert="horz" wrap="square" lIns="42672" tIns="7620" rIns="42672" bIns="7620" numCol="1" spcCol="1270" anchor="ctr" anchorCtr="0">
           <a:noAutofit/>
         </a:bodyPr>
         <a:lstStyle/>
         <a:p>
-          <a:pPr lvl="0" algn="ctr" defTabSz="311150">
+          <a:pPr lvl="0" algn="ctr" defTabSz="266700">
             <a:lnSpc>
               <a:spcPct val="90000"/>
             </a:lnSpc>
@@ -9277,7 +9306,7 @@
             </a:spcAft>
           </a:pPr>
           <a:r>
-            <a:rPr lang="en-US" sz="700" kern="1200">
+            <a:rPr lang="en-US" sz="600" kern="1200">
               <a:latin typeface="Segoe UI" panose="020B0502040204020203" pitchFamily="34" charset="0"/>
               <a:cs typeface="Segoe UI" panose="020B0502040204020203" pitchFamily="34" charset="0"/>
             </a:rPr>
@@ -12730,7 +12759,7 @@
 </file>
 
 <file path=customXml/itemProps1.xml><?xml version="1.0" encoding="utf-8"?>
-<ds:datastoreItem xmlns:ds="http://schemas.openxmlformats.org/officeDocument/2006/customXml" ds:itemID="{3D08C1AE-BC0D-425F-973F-D39D30749176}">
+<ds:datastoreItem xmlns:ds="http://schemas.openxmlformats.org/officeDocument/2006/customXml" ds:itemID="{4FF0C0D5-A3EA-4B4C-93F4-B13B0F222EBD}">
   <ds:schemaRefs>
     <ds:schemaRef ds:uri="http://schemas.openxmlformats.org/officeDocument/2006/bibliography"/>
   </ds:schemaRefs>

</xml_diff>

<commit_message>
Partial river basin generation
</commit_message>
<xml_diff>
--- a/0.4 roadmap.docx
+++ b/0.4 roadmap.docx
@@ -2889,6 +2889,60 @@
       <dgm:prSet phldrT="[Text]">
         <dgm:style>
           <a:lnRef idx="1">
+            <a:schemeClr val="accent6"/>
+          </a:lnRef>
+          <a:fillRef idx="2">
+            <a:schemeClr val="accent6"/>
+          </a:fillRef>
+          <a:effectRef idx="1">
+            <a:schemeClr val="accent6"/>
+          </a:effectRef>
+          <a:fontRef idx="minor">
+            <a:schemeClr val="dk1"/>
+          </a:fontRef>
+        </dgm:style>
+      </dgm:prSet>
+      <dgm:spPr/>
+      <dgm:t>
+        <a:bodyPr/>
+        <a:lstStyle/>
+        <a:p>
+          <a:r>
+            <a:rPr lang="en-US">
+              <a:latin typeface="Segoe UI" panose="020B0502040204020203" pitchFamily="34" charset="0"/>
+              <a:cs typeface="Segoe UI" panose="020B0502040204020203" pitchFamily="34" charset="0"/>
+            </a:rPr>
+            <a:t>Discovery Modding</a:t>
+          </a:r>
+        </a:p>
+      </dgm:t>
+    </dgm:pt>
+    <dgm:pt modelId="{86DD9902-DAA0-4F1A-AF76-0FC0A55E72A2}" type="parTrans" cxnId="{87A4F241-DAE2-45DF-8FE2-EB1D02581232}">
+      <dgm:prSet/>
+      <dgm:spPr/>
+      <dgm:t>
+        <a:bodyPr/>
+        <a:lstStyle/>
+        <a:p>
+          <a:endParaRPr lang="en-US"/>
+        </a:p>
+      </dgm:t>
+    </dgm:pt>
+    <dgm:pt modelId="{F68839EB-FA59-42DF-B092-45D45D7EE0A4}" type="sibTrans" cxnId="{87A4F241-DAE2-45DF-8FE2-EB1D02581232}">
+      <dgm:prSet/>
+      <dgm:spPr/>
+      <dgm:t>
+        <a:bodyPr/>
+        <a:lstStyle/>
+        <a:p>
+          <a:endParaRPr lang="en-US"/>
+        </a:p>
+      </dgm:t>
+    </dgm:pt>
+    <dgm:pt modelId="{C3834693-006B-4757-AB97-E44C715B2C6F}">
+      <dgm:prSet phldrT="[Text]">
+        <dgm:style>
+          <a:lnRef idx="1">
             <a:schemeClr val="accent4"/>
           </a:lnRef>
           <a:fillRef idx="2">
@@ -2896,60 +2950,6 @@
           </a:fillRef>
           <a:effectRef idx="1">
             <a:schemeClr val="accent4"/>
-          </a:effectRef>
-          <a:fontRef idx="minor">
-            <a:schemeClr val="dk1"/>
-          </a:fontRef>
-        </dgm:style>
-      </dgm:prSet>
-      <dgm:spPr/>
-      <dgm:t>
-        <a:bodyPr/>
-        <a:lstStyle/>
-        <a:p>
-          <a:r>
-            <a:rPr lang="en-US">
-              <a:latin typeface="Segoe UI" panose="020B0502040204020203" pitchFamily="34" charset="0"/>
-              <a:cs typeface="Segoe UI" panose="020B0502040204020203" pitchFamily="34" charset="0"/>
-            </a:rPr>
-            <a:t>Discovery Modding</a:t>
-          </a:r>
-        </a:p>
-      </dgm:t>
-    </dgm:pt>
-    <dgm:pt modelId="{86DD9902-DAA0-4F1A-AF76-0FC0A55E72A2}" type="parTrans" cxnId="{87A4F241-DAE2-45DF-8FE2-EB1D02581232}">
-      <dgm:prSet/>
-      <dgm:spPr/>
-      <dgm:t>
-        <a:bodyPr/>
-        <a:lstStyle/>
-        <a:p>
-          <a:endParaRPr lang="en-US"/>
-        </a:p>
-      </dgm:t>
-    </dgm:pt>
-    <dgm:pt modelId="{F68839EB-FA59-42DF-B092-45D45D7EE0A4}" type="sibTrans" cxnId="{87A4F241-DAE2-45DF-8FE2-EB1D02581232}">
-      <dgm:prSet/>
-      <dgm:spPr/>
-      <dgm:t>
-        <a:bodyPr/>
-        <a:lstStyle/>
-        <a:p>
-          <a:endParaRPr lang="en-US"/>
-        </a:p>
-      </dgm:t>
-    </dgm:pt>
-    <dgm:pt modelId="{C3834693-006B-4757-AB97-E44C715B2C6F}">
-      <dgm:prSet phldrT="[Text]">
-        <dgm:style>
-          <a:lnRef idx="1">
-            <a:schemeClr val="accent2"/>
-          </a:lnRef>
-          <a:fillRef idx="2">
-            <a:schemeClr val="accent2"/>
-          </a:fillRef>
-          <a:effectRef idx="1">
-            <a:schemeClr val="accent2"/>
           </a:effectRef>
           <a:fontRef idx="minor">
             <a:schemeClr val="dk1"/>
@@ -5213,155 +5213,155 @@
     </dgm:pt>
   </dgm:ptLst>
   <dgm:cxnLst>
-    <dgm:cxn modelId="{A866B224-D1F6-4549-8D11-1B1BAF7B2681}" type="presOf" srcId="{9242B818-C898-40BD-AC09-D623A7D53F0A}" destId="{F319623B-2289-494F-81C7-030F434B6B85}" srcOrd="0" destOrd="0" presId="urn:microsoft.com/office/officeart/2005/8/layout/process4"/>
-    <dgm:cxn modelId="{C724010C-587C-41B8-8646-E7AA8E4E1C58}" type="presOf" srcId="{1735024D-74F9-434C-885F-030F35B6E51B}" destId="{26D7E438-5DCE-4D3E-A5B8-50EBE98FE9A7}" srcOrd="0" destOrd="0" presId="urn:microsoft.com/office/officeart/2005/8/layout/process4"/>
+    <dgm:cxn modelId="{56B2602B-0850-4C8F-8BAA-3FD0DEACF57D}" type="presOf" srcId="{73115BE9-C1E4-49E3-9FA3-313E523CE3AD}" destId="{5834CDD8-7CB5-4F1A-9EEB-DBA8C7AE2ABE}" srcOrd="0" destOrd="0" presId="urn:microsoft.com/office/officeart/2005/8/layout/process4"/>
     <dgm:cxn modelId="{75AC08DC-AED9-41CD-B44F-CC8D432CF9DF}" srcId="{B71DC928-1AAA-47F4-85B2-86987F4AD5AE}" destId="{01330A95-B0F4-4B91-A857-3EF0EEF8FA1B}" srcOrd="6" destOrd="0" parTransId="{607BF895-DC28-409C-9B1C-D2FEFBCF5052}" sibTransId="{B6C936DD-E13E-4269-82D3-9E943E9A3133}"/>
     <dgm:cxn modelId="{C402CA91-D6FB-4D6B-89A1-A3F78F55188E}" srcId="{1735024D-74F9-434C-885F-030F35B6E51B}" destId="{AB3C7262-B429-4512-AA2F-E810A0265EB3}" srcOrd="3" destOrd="0" parTransId="{11695D0F-61FE-493E-AA8E-A697CD6E6696}" sibTransId="{AFDF2807-B827-4770-B4B2-0EF9D442D311}"/>
-    <dgm:cxn modelId="{7A7BAA51-A63D-4704-A916-3AF643CB6AA7}" type="presOf" srcId="{58DF0C6B-11CD-4B6A-BDA3-DC805C43D711}" destId="{A604AA52-D30E-4CD8-8EB9-0A1D6E4BC968}" srcOrd="0" destOrd="0" presId="urn:microsoft.com/office/officeart/2005/8/layout/process4"/>
-    <dgm:cxn modelId="{F1F4F3FE-9DC8-4372-A076-89A7603E9B50}" type="presOf" srcId="{C72F5594-5C51-4D43-9E6F-72CB9793398A}" destId="{65C115F7-0047-45AC-B82C-0F818E9ED500}" srcOrd="0" destOrd="0" presId="urn:microsoft.com/office/officeart/2005/8/layout/process4"/>
-    <dgm:cxn modelId="{C6DF8CD1-46C9-4D77-9636-7321B4888B32}" type="presOf" srcId="{E4A8C87C-D779-4CED-8887-9B6549780D26}" destId="{EB868BD6-2F00-439A-ACEC-1F419EFEDEBB}" srcOrd="0" destOrd="0" presId="urn:microsoft.com/office/officeart/2005/8/layout/process4"/>
-    <dgm:cxn modelId="{EFE3328A-9D3A-4B3B-86FF-F9BCA0F5B6CA}" type="presOf" srcId="{5EC4A797-C65D-4904-92EE-DC3DD8957FEE}" destId="{C2EA50D8-D477-424D-8F3F-A0F48CF2C983}" srcOrd="0" destOrd="0" presId="urn:microsoft.com/office/officeart/2005/8/layout/process4"/>
+    <dgm:cxn modelId="{72A94F33-79CF-4975-92A3-F963D3497295}" type="presOf" srcId="{2DC5589D-76A5-4044-A73F-FDF59398BBFF}" destId="{0242FE30-E3B6-496D-90F0-3EEA0A2B0289}" srcOrd="0" destOrd="0" presId="urn:microsoft.com/office/officeart/2005/8/layout/process4"/>
     <dgm:cxn modelId="{C37A5353-0920-4A54-8960-B3F239792ABC}" srcId="{C72F5594-5C51-4D43-9E6F-72CB9793398A}" destId="{2DC5589D-76A5-4044-A73F-FDF59398BBFF}" srcOrd="1" destOrd="0" parTransId="{158833B9-3CF4-4EBE-BA18-C9B4226056D3}" sibTransId="{F7DDA5F3-1251-4B0D-A303-8DF504183B45}"/>
     <dgm:cxn modelId="{2F4F9DE2-FD91-44A8-888A-DF0F34D9A4B2}" srcId="{AB2EF5AB-9FE9-4FA2-B4C4-8B1F6DB93472}" destId="{C72F5594-5C51-4D43-9E6F-72CB9793398A}" srcOrd="1" destOrd="0" parTransId="{69E49447-B4A3-4733-8199-166F214F03E3}" sibTransId="{8E77D4E2-20B1-4B7B-9F03-7BCD17287633}"/>
-    <dgm:cxn modelId="{BC30D61C-C13A-4240-9C07-A1655461F341}" type="presOf" srcId="{E0CFE967-6FAB-47CB-A32A-D6C1AB7EB668}" destId="{12A2AD38-0FDF-4127-9334-C7A73083828C}" srcOrd="0" destOrd="0" presId="urn:microsoft.com/office/officeart/2005/8/layout/process4"/>
-    <dgm:cxn modelId="{24966DBE-FB61-4B75-AAD6-AB3807E357D9}" type="presOf" srcId="{B71DC928-1AAA-47F4-85B2-86987F4AD5AE}" destId="{66FA396E-0A90-4778-B2A3-11099F471789}" srcOrd="1" destOrd="0" presId="urn:microsoft.com/office/officeart/2005/8/layout/process4"/>
-    <dgm:cxn modelId="{EA22D47E-7612-4930-B987-34A2E8FDBD9E}" type="presOf" srcId="{BEF938CE-96E2-46A4-8F89-B4E7F9AA3440}" destId="{0E925631-7B9D-4638-88EE-A96D480AC529}" srcOrd="0" destOrd="0" presId="urn:microsoft.com/office/officeart/2005/8/layout/process4"/>
-    <dgm:cxn modelId="{16DB54BD-813E-49BA-873A-29F953429908}" type="presOf" srcId="{AE061B13-5A52-40B4-BE6B-DDA9D8056AC0}" destId="{C6B9515E-5D27-4EB8-A136-B9B942485DDD}" srcOrd="0" destOrd="0" presId="urn:microsoft.com/office/officeart/2005/8/layout/process4"/>
+    <dgm:cxn modelId="{2AC2C76D-1A9C-4639-8BA3-D26DA272F3F0}" type="presOf" srcId="{6FBAAB93-4A9E-4250-94C4-C51F08693F73}" destId="{D4A29C16-17DB-4FD7-8EDE-7D619D7E5F2E}" srcOrd="0" destOrd="0" presId="urn:microsoft.com/office/officeart/2005/8/layout/process4"/>
+    <dgm:cxn modelId="{9498604A-112E-449B-8993-FB08F767D8F8}" type="presOf" srcId="{01330A95-B0F4-4B91-A857-3EF0EEF8FA1B}" destId="{988ACB74-CD14-4710-9EA1-388F36F53165}" srcOrd="0" destOrd="0" presId="urn:microsoft.com/office/officeart/2005/8/layout/process4"/>
+    <dgm:cxn modelId="{942C23CD-6C91-403B-8ED1-11D46AE069E1}" type="presOf" srcId="{BEF938CE-96E2-46A4-8F89-B4E7F9AA3440}" destId="{0E925631-7B9D-4638-88EE-A96D480AC529}" srcOrd="0" destOrd="0" presId="urn:microsoft.com/office/officeart/2005/8/layout/process4"/>
+    <dgm:cxn modelId="{E56EB402-115F-4B3B-841F-F2A3B5198CE0}" type="presOf" srcId="{80ECA4D7-F9C7-4EE2-8E4E-30A86C8D568A}" destId="{DC7D1EE5-01E1-4461-9CB8-3BF362745895}" srcOrd="0" destOrd="0" presId="urn:microsoft.com/office/officeart/2005/8/layout/process4"/>
+    <dgm:cxn modelId="{D62A0E21-ECE6-4CF5-AE11-02347D1A41C6}" type="presOf" srcId="{C72F5594-5C51-4D43-9E6F-72CB9793398A}" destId="{A1B9C31A-1156-4C51-9BA3-49306759E255}" srcOrd="1" destOrd="0" presId="urn:microsoft.com/office/officeart/2005/8/layout/process4"/>
+    <dgm:cxn modelId="{9A62ACA8-F18B-4A06-9DFF-E4A7335520BB}" type="presOf" srcId="{58DF0C6B-11CD-4B6A-BDA3-DC805C43D711}" destId="{A604AA52-D30E-4CD8-8EB9-0A1D6E4BC968}" srcOrd="0" destOrd="0" presId="urn:microsoft.com/office/officeart/2005/8/layout/process4"/>
     <dgm:cxn modelId="{B0DA3BE4-E739-4E91-887A-4A7F5E28C607}" srcId="{C72F5594-5C51-4D43-9E6F-72CB9793398A}" destId="{7D8B9571-F3C6-4FB7-87FA-DB85E3C23E9A}" srcOrd="2" destOrd="0" parTransId="{3944B3E2-CEEE-4CB8-9523-4E02D4102BE9}" sibTransId="{724B3CD0-D3A0-4EFE-BF4F-044412D6BD07}"/>
-    <dgm:cxn modelId="{69D5E2B5-686F-419C-96FA-6D01E56BE91F}" type="presOf" srcId="{CADE42C3-B7BD-4911-878E-1E51446FAE4A}" destId="{B513EB33-2B82-4CCF-83A9-29EE2D1B7EE1}" srcOrd="0" destOrd="0" presId="urn:microsoft.com/office/officeart/2005/8/layout/process4"/>
-    <dgm:cxn modelId="{DDEB6977-0A21-4553-A415-D00F7B9F75DD}" type="presOf" srcId="{B05AD8C9-C969-4BCF-97D2-AC30C98B83F8}" destId="{B5D3F04D-227B-438D-A1FF-E93B3C024CBF}" srcOrd="0" destOrd="0" presId="urn:microsoft.com/office/officeart/2005/8/layout/process4"/>
+    <dgm:cxn modelId="{D1EDC11E-64C6-4F8B-B7CA-E959B237BB22}" type="presOf" srcId="{F9EF35E5-6440-4F2C-9AB5-CFDD748BAD21}" destId="{B1605C27-43E9-46BB-98E4-CACEE8C4DAE9}" srcOrd="0" destOrd="0" presId="urn:microsoft.com/office/officeart/2005/8/layout/process4"/>
+    <dgm:cxn modelId="{7897969F-7720-4F96-BC0A-4FEE8C8DD87A}" type="presOf" srcId="{FBB1B63D-02A8-446B-AE2E-138B030CB20B}" destId="{4CEA73B4-9810-4D3B-B0E0-49C2694AE51E}" srcOrd="0" destOrd="0" presId="urn:microsoft.com/office/officeart/2005/8/layout/process4"/>
+    <dgm:cxn modelId="{CFA78567-692D-4032-88F1-5E1F18186BEC}" type="presOf" srcId="{5EC4A797-C65D-4904-92EE-DC3DD8957FEE}" destId="{C2EA50D8-D477-424D-8F3F-A0F48CF2C983}" srcOrd="0" destOrd="0" presId="urn:microsoft.com/office/officeart/2005/8/layout/process4"/>
+    <dgm:cxn modelId="{1D7B58A8-C7C6-4533-BB52-A22D6A1AA5A5}" type="presOf" srcId="{54DD3199-8DFE-4D9C-A66C-0EB0DCACE878}" destId="{B677A5FE-3E7C-437B-AA3D-6BAC41A7C0B2}" srcOrd="0" destOrd="0" presId="urn:microsoft.com/office/officeart/2005/8/layout/process4"/>
     <dgm:cxn modelId="{81BD7B7E-EA33-4EFF-9E09-E676E7ACD6F0}" srcId="{1735024D-74F9-434C-885F-030F35B6E51B}" destId="{C0797502-CB29-4B9B-BA39-6CE91D2CB3EA}" srcOrd="0" destOrd="0" parTransId="{65304443-D566-4D5D-96FD-586B8B912E76}" sibTransId="{849071B6-590F-47A2-ABE8-A349F795E89F}"/>
-    <dgm:cxn modelId="{2EC627EE-1033-41F0-B491-E894774F462D}" type="presOf" srcId="{01330A95-B0F4-4B91-A857-3EF0EEF8FA1B}" destId="{988ACB74-CD14-4710-9EA1-388F36F53165}" srcOrd="0" destOrd="0" presId="urn:microsoft.com/office/officeart/2005/8/layout/process4"/>
     <dgm:cxn modelId="{90C3D36D-7575-4394-812F-91110D0AA338}" srcId="{AB2EF5AB-9FE9-4FA2-B4C4-8B1F6DB93472}" destId="{CADE42C3-B7BD-4911-878E-1E51446FAE4A}" srcOrd="6" destOrd="0" parTransId="{A4B4EC5C-E0E3-43B6-8304-AA69044FA7BB}" sibTransId="{E6974C22-FE26-4921-BA90-0F4C7884AA64}"/>
     <dgm:cxn modelId="{96DC980D-B9F2-4FAC-ADA6-E67BD9AA92CB}" srcId="{B690BB27-E0AC-4648-86F2-8443C1F17F0B}" destId="{D45239CA-8359-47EB-A6BF-263B95853D00}" srcOrd="1" destOrd="0" parTransId="{B9C510B6-0FAF-4B0A-B47F-7B03971AD828}" sibTransId="{44003526-F415-4A66-96EE-2DFB51E0A78E}"/>
+    <dgm:cxn modelId="{259E7799-DA67-4B32-AB7C-F72C5095E4FD}" type="presOf" srcId="{0B3750F0-71B6-490B-83CC-8A7C143F0308}" destId="{E363E9BB-A42E-4B8E-89DA-4C7ACBA49209}" srcOrd="0" destOrd="0" presId="urn:microsoft.com/office/officeart/2005/8/layout/process4"/>
+    <dgm:cxn modelId="{620FB756-52D6-440F-A6C8-85FD0A0CD102}" type="presOf" srcId="{D45239CA-8359-47EB-A6BF-263B95853D00}" destId="{5F44BA6B-4649-4DC2-9FCB-1546C0D6770A}" srcOrd="0" destOrd="0" presId="urn:microsoft.com/office/officeart/2005/8/layout/process4"/>
     <dgm:cxn modelId="{765287BD-69E0-4C19-9004-FF0ADCB9C883}" srcId="{E4A8C87C-D779-4CED-8887-9B6549780D26}" destId="{E0CFE967-6FAB-47CB-A32A-D6C1AB7EB668}" srcOrd="3" destOrd="0" parTransId="{8320C5F7-42A8-4D2E-A0DF-741ED38B28F2}" sibTransId="{9D7A91FE-4AAD-460C-88E9-2359F8E35238}"/>
     <dgm:cxn modelId="{74479966-FAA2-4FE7-9420-5D88E3D13712}" srcId="{A2A3BD78-D004-43DC-B540-ED476CEE9B1B}" destId="{3FDA43E8-932A-4464-89E9-5556DC8760F0}" srcOrd="0" destOrd="0" parTransId="{9F4D84BB-BD70-4798-8986-65DAC362F61A}" sibTransId="{78523FF5-DD58-4C68-A3C4-527EE69D8461}"/>
     <dgm:cxn modelId="{3B70EE2D-E3A3-42EA-A60A-A35F9793C8B8}" srcId="{AB2EF5AB-9FE9-4FA2-B4C4-8B1F6DB93472}" destId="{A2A3BD78-D004-43DC-B540-ED476CEE9B1B}" srcOrd="3" destOrd="0" parTransId="{35496EE8-54A4-4F06-8001-B699ABD7CD38}" sibTransId="{5A52DB2D-29CB-4651-9390-44D21E64BCEC}"/>
-    <dgm:cxn modelId="{F84A19A2-2CF4-4E43-8179-8E84FC5B1F0B}" type="presOf" srcId="{AB2EF5AB-9FE9-4FA2-B4C4-8B1F6DB93472}" destId="{2DF1CDF0-CA04-431C-9952-2B6EA19DD02B}" srcOrd="0" destOrd="0" presId="urn:microsoft.com/office/officeart/2005/8/layout/process4"/>
-    <dgm:cxn modelId="{8A5E8E44-E367-4547-8549-2D3470CED29E}" type="presOf" srcId="{0B3750F0-71B6-490B-83CC-8A7C143F0308}" destId="{E363E9BB-A42E-4B8E-89DA-4C7ACBA49209}" srcOrd="0" destOrd="0" presId="urn:microsoft.com/office/officeart/2005/8/layout/process4"/>
     <dgm:cxn modelId="{9590A7A9-5254-47C5-9AB5-7B4D50AF58D1}" srcId="{B690BB27-E0AC-4648-86F2-8443C1F17F0B}" destId="{C3834693-006B-4757-AB97-E44C715B2C6F}" srcOrd="4" destOrd="0" parTransId="{F716517A-1A0E-4403-886B-29E8495AEABF}" sibTransId="{8227D2F7-CAA1-4B95-9576-2EA05B7AB1F2}"/>
-    <dgm:cxn modelId="{AB36EAAB-4FFA-4CEC-8C8C-62BA9AA90EA7}" type="presOf" srcId="{1735024D-74F9-434C-885F-030F35B6E51B}" destId="{99D9FC10-2ED4-4E2B-BACB-BD786F4CF6B7}" srcOrd="1" destOrd="0" presId="urn:microsoft.com/office/officeart/2005/8/layout/process4"/>
-    <dgm:cxn modelId="{797FAA1F-783E-4E55-9AB5-D34B2B967297}" type="presOf" srcId="{71431A4B-3C89-4FB7-ABD3-71CC53DCE821}" destId="{0FD453E8-E68B-4ED7-8F80-67B74B27F4A5}" srcOrd="0" destOrd="0" presId="urn:microsoft.com/office/officeart/2005/8/layout/process4"/>
     <dgm:cxn modelId="{2C62560D-B4E3-43CA-B2A9-D1669DC315D9}" srcId="{E4A8C87C-D779-4CED-8887-9B6549780D26}" destId="{72203140-6BF8-42B7-9D41-CC6371AEA6A3}" srcOrd="1" destOrd="0" parTransId="{69A853D5-A4D6-49FD-B30D-98BDADB676DC}" sibTransId="{DBE69090-4F59-4EAD-BFD4-C950C225523E}"/>
-    <dgm:cxn modelId="{D543AE2B-E67E-44ED-AF3E-9159113D15B7}" type="presOf" srcId="{2DC5589D-76A5-4044-A73F-FDF59398BBFF}" destId="{0242FE30-E3B6-496D-90F0-3EEA0A2B0289}" srcOrd="0" destOrd="0" presId="urn:microsoft.com/office/officeart/2005/8/layout/process4"/>
     <dgm:cxn modelId="{A2B6D558-E70C-4F48-9E8C-F0F235EEC7CD}" srcId="{A2A3BD78-D004-43DC-B540-ED476CEE9B1B}" destId="{F9EF35E5-6440-4F2C-9AB5-CFDD748BAD21}" srcOrd="5" destOrd="0" parTransId="{8C64C0FC-3CA1-445B-B952-CC04615873B3}" sibTransId="{FEEDCFF4-43F7-4DF2-BBE5-20BE4032840A}"/>
+    <dgm:cxn modelId="{3D0A96AC-FE59-404B-AF8D-38AFDF29F23F}" type="presOf" srcId="{C58336F9-67FC-416D-8312-E865894B3FF4}" destId="{4BD9F2FC-C4C1-416D-96CF-01ED6B8F5B82}" srcOrd="0" destOrd="0" presId="urn:microsoft.com/office/officeart/2005/8/layout/process4"/>
     <dgm:cxn modelId="{E9E35CD3-AB33-427A-8C6C-C80256DE1323}" srcId="{B690BB27-E0AC-4648-86F2-8443C1F17F0B}" destId="{C58336F9-67FC-416D-8312-E865894B3FF4}" srcOrd="0" destOrd="0" parTransId="{3E775DFD-92A6-4670-B4EE-6D3AB008D01D}" sibTransId="{661F4417-C63F-4767-B0B1-E2B96E792D6A}"/>
     <dgm:cxn modelId="{33FB0ED8-592F-4BF4-814B-6EE7435AD0D8}" srcId="{A2A3BD78-D004-43DC-B540-ED476CEE9B1B}" destId="{58DF0C6B-11CD-4B6A-BDA3-DC805C43D711}" srcOrd="2" destOrd="0" parTransId="{DD1FEFCD-CC0C-4760-95C7-7B51079C7A1D}" sibTransId="{8A1E6972-340C-40D3-9EB6-FA8E9F219BBA}"/>
-    <dgm:cxn modelId="{50264BE4-1B39-480C-BE1D-4E55F7EACD5A}" type="presOf" srcId="{AB3C7262-B429-4512-AA2F-E810A0265EB3}" destId="{ACB10869-347F-4DF0-9DCB-3EAECF3BAF09}" srcOrd="0" destOrd="0" presId="urn:microsoft.com/office/officeart/2005/8/layout/process4"/>
+    <dgm:cxn modelId="{DAC11055-7119-4FB9-9E9A-F809717AFC27}" type="presOf" srcId="{9242B818-C898-40BD-AC09-D623A7D53F0A}" destId="{F319623B-2289-494F-81C7-030F434B6B85}" srcOrd="0" destOrd="0" presId="urn:microsoft.com/office/officeart/2005/8/layout/process4"/>
     <dgm:cxn modelId="{9814E4BA-F5F1-46F8-A954-2C8F9953B551}" srcId="{E4A8C87C-D779-4CED-8887-9B6549780D26}" destId="{FBB1B63D-02A8-446B-AE2E-138B030CB20B}" srcOrd="0" destOrd="0" parTransId="{6C78BB6C-1D01-43B5-BEBD-6D2753E80931}" sibTransId="{5D88A94D-42D1-4201-8228-5945B2721D79}"/>
+    <dgm:cxn modelId="{948FF791-272F-49FD-B828-343896F348D9}" type="presOf" srcId="{CADE42C3-B7BD-4911-878E-1E51446FAE4A}" destId="{B513EB33-2B82-4CCF-83A9-29EE2D1B7EE1}" srcOrd="0" destOrd="0" presId="urn:microsoft.com/office/officeart/2005/8/layout/process4"/>
     <dgm:cxn modelId="{C1FC30C7-2730-422F-837E-F7905BB097BD}" srcId="{B71DC928-1AAA-47F4-85B2-86987F4AD5AE}" destId="{0D472D55-F176-4E68-8744-AE2F89297FCA}" srcOrd="3" destOrd="0" parTransId="{944D74ED-7053-4D06-BBDA-5D076A302F1B}" sibTransId="{78F066E7-E5C9-45F7-9FF7-C7FEADAA4F4F}"/>
-    <dgm:cxn modelId="{0C17776C-8644-4CD8-B257-E62979140D29}" type="presOf" srcId="{C0797502-CB29-4B9B-BA39-6CE91D2CB3EA}" destId="{69A3CDE0-A5A5-4357-BA47-1C3DBB727532}" srcOrd="0" destOrd="0" presId="urn:microsoft.com/office/officeart/2005/8/layout/process4"/>
-    <dgm:cxn modelId="{40C896E7-A711-412A-8C6E-2ED22E910332}" type="presOf" srcId="{349FF3AC-168D-41F4-8506-87226E2D4596}" destId="{5E07C81E-B689-4E03-82E3-A5C4E5EC27AD}" srcOrd="0" destOrd="0" presId="urn:microsoft.com/office/officeart/2005/8/layout/process4"/>
-    <dgm:cxn modelId="{F96A8EA0-A4D5-4E08-801C-406B381B22C8}" type="presOf" srcId="{C58336F9-67FC-416D-8312-E865894B3FF4}" destId="{4BD9F2FC-C4C1-416D-96CF-01ED6B8F5B82}" srcOrd="0" destOrd="0" presId="urn:microsoft.com/office/officeart/2005/8/layout/process4"/>
+    <dgm:cxn modelId="{494B46BE-D5AC-4B9C-983C-7FFA9F5C4060}" type="presOf" srcId="{B05AD8C9-C969-4BCF-97D2-AC30C98B83F8}" destId="{B5D3F04D-227B-438D-A1FF-E93B3C024CBF}" srcOrd="0" destOrd="0" presId="urn:microsoft.com/office/officeart/2005/8/layout/process4"/>
+    <dgm:cxn modelId="{EA3810B0-0C7C-463C-ABDF-8B438F33CFA3}" type="presOf" srcId="{1735024D-74F9-434C-885F-030F35B6E51B}" destId="{26D7E438-5DCE-4D3E-A5B8-50EBE98FE9A7}" srcOrd="0" destOrd="0" presId="urn:microsoft.com/office/officeart/2005/8/layout/process4"/>
+    <dgm:cxn modelId="{D7FE36ED-1A8E-46C2-BE91-03AC61BB092E}" type="presOf" srcId="{E4A8C87C-D779-4CED-8887-9B6549780D26}" destId="{3D3C0266-BBF9-441C-BEFD-769ED1F9C02C}" srcOrd="1" destOrd="0" presId="urn:microsoft.com/office/officeart/2005/8/layout/process4"/>
+    <dgm:cxn modelId="{A33AE288-FC43-4151-8E44-C5714AE7B36D}" type="presOf" srcId="{A2A3BD78-D004-43DC-B540-ED476CEE9B1B}" destId="{510F4042-CFA8-416D-BE6C-C642B78DC90A}" srcOrd="1" destOrd="0" presId="urn:microsoft.com/office/officeart/2005/8/layout/process4"/>
+    <dgm:cxn modelId="{DC59B41F-41B0-4B23-AF72-AD7445B03AFD}" type="presOf" srcId="{C72F5594-5C51-4D43-9E6F-72CB9793398A}" destId="{65C115F7-0047-45AC-B82C-0F818E9ED500}" srcOrd="0" destOrd="0" presId="urn:microsoft.com/office/officeart/2005/8/layout/process4"/>
     <dgm:cxn modelId="{0B059002-2829-41CE-A982-B27C04ECA133}" srcId="{B71DC928-1AAA-47F4-85B2-86987F4AD5AE}" destId="{9242B818-C898-40BD-AC09-D623A7D53F0A}" srcOrd="4" destOrd="0" parTransId="{5D371D42-5593-4204-81CD-0E7BACC785C6}" sibTransId="{A0CBA136-D419-482F-B941-9868D18BE0C7}"/>
     <dgm:cxn modelId="{B83ECC8F-E374-4CC9-BDA0-7927DD10DD2E}" srcId="{AB2EF5AB-9FE9-4FA2-B4C4-8B1F6DB93472}" destId="{B71DC928-1AAA-47F4-85B2-86987F4AD5AE}" srcOrd="4" destOrd="0" parTransId="{92AAC359-E7BA-4E06-9E5D-4949F75C12FC}" sibTransId="{07A67B6E-F2F2-4A5A-8064-C0C94B8E57FC}"/>
-    <dgm:cxn modelId="{9CEB1160-12B0-4CF2-AD1A-57A54CFDB990}" type="presOf" srcId="{B690BB27-E0AC-4648-86F2-8443C1F17F0B}" destId="{5F820664-FD53-47A6-9E84-FEF2FC82C11C}" srcOrd="0" destOrd="0" presId="urn:microsoft.com/office/officeart/2005/8/layout/process4"/>
+    <dgm:cxn modelId="{1B56C28D-E0DB-4967-8C1E-93737156C75E}" type="presOf" srcId="{E0CFE967-6FAB-47CB-A32A-D6C1AB7EB668}" destId="{12A2AD38-0FDF-4127-9334-C7A73083828C}" srcOrd="0" destOrd="0" presId="urn:microsoft.com/office/officeart/2005/8/layout/process4"/>
     <dgm:cxn modelId="{FEDAE774-A692-424A-BDC7-F05BDDA724D7}" srcId="{A2A3BD78-D004-43DC-B540-ED476CEE9B1B}" destId="{40C0F2F7-47D4-4483-98EA-235FD052053A}" srcOrd="4" destOrd="0" parTransId="{7118DF15-06C0-43CA-8140-489481AF8C8B}" sibTransId="{A7FEE467-2AD6-4D8F-9522-BF5117423174}"/>
-    <dgm:cxn modelId="{D574A505-8766-439C-ACDB-E99E17876FFD}" type="presOf" srcId="{6FBAAB93-4A9E-4250-94C4-C51F08693F73}" destId="{D4A29C16-17DB-4FD7-8EDE-7D619D7E5F2E}" srcOrd="0" destOrd="0" presId="urn:microsoft.com/office/officeart/2005/8/layout/process4"/>
-    <dgm:cxn modelId="{B4A0D62B-3CA0-4279-82BA-C85B9837040F}" type="presOf" srcId="{B71DC928-1AAA-47F4-85B2-86987F4AD5AE}" destId="{7027B9EA-96D6-41CC-965D-BC277CBCD454}" srcOrd="0" destOrd="0" presId="urn:microsoft.com/office/officeart/2005/8/layout/process4"/>
-    <dgm:cxn modelId="{C4551B09-3707-4832-A40C-628A3F1A391D}" type="presOf" srcId="{B690BB27-E0AC-4648-86F2-8443C1F17F0B}" destId="{73B72A02-0ECA-44A7-A37D-1B493992778F}" srcOrd="1" destOrd="0" presId="urn:microsoft.com/office/officeart/2005/8/layout/process4"/>
     <dgm:cxn modelId="{2DE50837-7F04-4E87-B373-5FD18090E63B}" srcId="{C72F5594-5C51-4D43-9E6F-72CB9793398A}" destId="{5926E5D3-2314-4801-BEB2-91BF4162BF42}" srcOrd="0" destOrd="0" parTransId="{458277CC-EAFE-4FC3-9F96-1D816CDD8942}" sibTransId="{239EA14B-9E29-40D7-B50B-F3DCDD0EBDCA}"/>
+    <dgm:cxn modelId="{7FD8DC0C-9253-4E13-B309-D070CE2B2D1F}" type="presOf" srcId="{C3834693-006B-4757-AB97-E44C715B2C6F}" destId="{516175B2-2ABA-4643-A657-11B0552F6DC6}" srcOrd="0" destOrd="0" presId="urn:microsoft.com/office/officeart/2005/8/layout/process4"/>
     <dgm:cxn modelId="{07B79904-1DF9-4BFB-A122-70DBB14E400A}" srcId="{1735024D-74F9-434C-885F-030F35B6E51B}" destId="{1AAFCA39-F6AE-463D-B48B-8D8738F73533}" srcOrd="4" destOrd="0" parTransId="{EE830DA6-E5CC-4F29-830F-F538653F6F4C}" sibTransId="{A51D9C06-4171-48FA-8F56-17F0039854FF}"/>
-    <dgm:cxn modelId="{4360AF43-B692-4EB9-A9D6-E2528966F9A1}" type="presOf" srcId="{A2A3BD78-D004-43DC-B540-ED476CEE9B1B}" destId="{92C4159F-9907-49F8-A024-1E206DCB5402}" srcOrd="0" destOrd="0" presId="urn:microsoft.com/office/officeart/2005/8/layout/process4"/>
+    <dgm:cxn modelId="{D57004A4-3ACE-4539-9356-B1322DC9446B}" type="presOf" srcId="{3FDA43E8-932A-4464-89E9-5556DC8760F0}" destId="{D1F4EC99-152E-4E55-B0ED-DA5EDD5DB814}" srcOrd="0" destOrd="0" presId="urn:microsoft.com/office/officeart/2005/8/layout/process4"/>
     <dgm:cxn modelId="{7F26A98E-41BC-45CD-B2C2-970B5F05A481}" srcId="{AB2EF5AB-9FE9-4FA2-B4C4-8B1F6DB93472}" destId="{B690BB27-E0AC-4648-86F2-8443C1F17F0B}" srcOrd="2" destOrd="0" parTransId="{A6ECB7AB-44AB-42A2-8C72-67B9CC97E9AB}" sibTransId="{C27A4883-C604-49F9-BA33-AE9DAA4DD2C4}"/>
-    <dgm:cxn modelId="{5EE554D8-2BCA-493C-B4FB-5414B6161F71}" type="presOf" srcId="{D45239CA-8359-47EB-A6BF-263B95853D00}" destId="{5F44BA6B-4649-4DC2-9FCB-1546C0D6770A}" srcOrd="0" destOrd="0" presId="urn:microsoft.com/office/officeart/2005/8/layout/process4"/>
-    <dgm:cxn modelId="{9518FB51-F3DE-44F1-AD84-F2DD8493FC19}" type="presOf" srcId="{5926E5D3-2314-4801-BEB2-91BF4162BF42}" destId="{767A8E6C-16DC-495B-A27A-AB2EBB9B3571}" srcOrd="0" destOrd="0" presId="urn:microsoft.com/office/officeart/2005/8/layout/process4"/>
-    <dgm:cxn modelId="{7EC1DA26-8EEB-4DDE-A8BD-2F12EA921C0A}" type="presOf" srcId="{40C0F2F7-47D4-4483-98EA-235FD052053A}" destId="{12D2F38D-99D0-42E9-81C4-65811361A936}" srcOrd="0" destOrd="0" presId="urn:microsoft.com/office/officeart/2005/8/layout/process4"/>
+    <dgm:cxn modelId="{F6CBBDCC-C0D9-44A6-A090-5A7C1654FAE7}" type="presOf" srcId="{1AAFCA39-F6AE-463D-B48B-8D8738F73533}" destId="{71F320B7-F9D3-4C3F-B10C-684A2A3E98A4}" srcOrd="0" destOrd="0" presId="urn:microsoft.com/office/officeart/2005/8/layout/process4"/>
+    <dgm:cxn modelId="{2C59B409-B402-4372-8B17-7BCC626584EB}" type="presOf" srcId="{349FF3AC-168D-41F4-8506-87226E2D4596}" destId="{5E07C81E-B689-4E03-82E3-A5C4E5EC27AD}" srcOrd="0" destOrd="0" presId="urn:microsoft.com/office/officeart/2005/8/layout/process4"/>
     <dgm:cxn modelId="{87A4F241-DAE2-45DF-8FE2-EB1D02581232}" srcId="{B690BB27-E0AC-4648-86F2-8443C1F17F0B}" destId="{0B3750F0-71B6-490B-83CC-8A7C143F0308}" srcOrd="3" destOrd="0" parTransId="{86DD9902-DAA0-4F1A-AF76-0FC0A55E72A2}" sibTransId="{F68839EB-FA59-42DF-B092-45D45D7EE0A4}"/>
+    <dgm:cxn modelId="{C0AC114D-8B95-4E39-8970-CBAFC8F48040}" type="presOf" srcId="{B690BB27-E0AC-4648-86F2-8443C1F17F0B}" destId="{5F820664-FD53-47A6-9E84-FEF2FC82C11C}" srcOrd="0" destOrd="0" presId="urn:microsoft.com/office/officeart/2005/8/layout/process4"/>
     <dgm:cxn modelId="{26BC2EC6-AA3E-4236-A193-3BD8088D9828}" srcId="{B71DC928-1AAA-47F4-85B2-86987F4AD5AE}" destId="{AE061B13-5A52-40B4-BE6B-DDA9D8056AC0}" srcOrd="2" destOrd="0" parTransId="{C42964F1-F608-466E-A714-C5870CEBF43C}" sibTransId="{72144F3D-3446-4224-868C-D7E5C0FDCBF1}"/>
     <dgm:cxn modelId="{C3741A7E-0B5E-4D6F-96E6-F03821ADE511}" srcId="{AB2EF5AB-9FE9-4FA2-B4C4-8B1F6DB93472}" destId="{1735024D-74F9-434C-885F-030F35B6E51B}" srcOrd="5" destOrd="0" parTransId="{B5554A34-EDE0-429E-A52F-A15E5C3B2728}" sibTransId="{3EFBB251-970E-4002-8B87-012B2571CD68}"/>
     <dgm:cxn modelId="{151E1F4A-167B-441C-B8E9-CD849DFF2E2B}" srcId="{B71DC928-1AAA-47F4-85B2-86987F4AD5AE}" destId="{678F2172-08DA-4E82-976D-020304468E22}" srcOrd="1" destOrd="0" parTransId="{1941D1F3-D566-49AC-8E42-82332A8CBA26}" sibTransId="{CCE57D1F-7DEF-4DEC-9718-7B5F66D963CB}"/>
-    <dgm:cxn modelId="{58FC7F5D-BC98-4DFA-A1EA-2273BB706FDE}" type="presOf" srcId="{54DD3199-8DFE-4D9C-A66C-0EB0DCACE878}" destId="{B677A5FE-3E7C-437B-AA3D-6BAC41A7C0B2}" srcOrd="0" destOrd="0" presId="urn:microsoft.com/office/officeart/2005/8/layout/process4"/>
-    <dgm:cxn modelId="{AC185925-054C-4BB5-8158-37C92F6B8CD7}" type="presOf" srcId="{7D8B9571-F3C6-4FB7-87FA-DB85E3C23E9A}" destId="{2FB1D835-27A6-4EBB-A60C-5C5F3B21C117}" srcOrd="0" destOrd="0" presId="urn:microsoft.com/office/officeart/2005/8/layout/process4"/>
+    <dgm:cxn modelId="{70E998A7-33A8-452F-B4C9-81C436FC56AB}" type="presOf" srcId="{0D472D55-F176-4E68-8744-AE2F89297FCA}" destId="{EEE9E58A-8254-4828-8A94-B1BEEB16D233}" srcOrd="0" destOrd="0" presId="urn:microsoft.com/office/officeart/2005/8/layout/process4"/>
+    <dgm:cxn modelId="{BD761B46-4DC7-4782-BAAB-02ED5B34E86C}" type="presOf" srcId="{678F2172-08DA-4E82-976D-020304468E22}" destId="{7172A613-81E6-4DC8-875A-DAB0421C03CB}" srcOrd="0" destOrd="0" presId="urn:microsoft.com/office/officeart/2005/8/layout/process4"/>
+    <dgm:cxn modelId="{E4AF69BC-6005-45F6-8FA0-B23ADD12EE63}" type="presOf" srcId="{1735024D-74F9-434C-885F-030F35B6E51B}" destId="{99D9FC10-2ED4-4E2B-BACB-BD786F4CF6B7}" srcOrd="1" destOrd="0" presId="urn:microsoft.com/office/officeart/2005/8/layout/process4"/>
+    <dgm:cxn modelId="{4E118676-7309-45FF-8686-E50B2D74CBC9}" type="presOf" srcId="{72203140-6BF8-42B7-9D41-CC6371AEA6A3}" destId="{176BB967-85CF-4B86-9C46-CA14810665F5}" srcOrd="0" destOrd="0" presId="urn:microsoft.com/office/officeart/2005/8/layout/process4"/>
     <dgm:cxn modelId="{9C091CAB-C715-47D7-8A9D-4814D33CA3BC}" srcId="{B71DC928-1AAA-47F4-85B2-86987F4AD5AE}" destId="{5EC4A797-C65D-4904-92EE-DC3DD8957FEE}" srcOrd="0" destOrd="0" parTransId="{887BA171-8648-4E66-B3B2-ED07FF0CA1F3}" sibTransId="{44D97A3E-70EC-4F5E-AA7F-7FF2A135DC99}"/>
     <dgm:cxn modelId="{8123164E-607A-4058-BCAA-5A1D25F5DF2B}" srcId="{1735024D-74F9-434C-885F-030F35B6E51B}" destId="{EE1970B3-C525-4934-87F3-08EE774030D0}" srcOrd="1" destOrd="0" parTransId="{F158865C-E925-4E2D-9119-F98437C1F871}" sibTransId="{88E0098F-A05A-4DBB-A75F-516A04C135FA}"/>
-    <dgm:cxn modelId="{70699C08-6AA2-4BC7-AA3B-C55F06F152F5}" type="presOf" srcId="{E4A8C87C-D779-4CED-8887-9B6549780D26}" destId="{3D3C0266-BBF9-441C-BEFD-769ED1F9C02C}" srcOrd="1" destOrd="0" presId="urn:microsoft.com/office/officeart/2005/8/layout/process4"/>
-    <dgm:cxn modelId="{A5D6DBA9-A947-45A4-974C-3F5ED44A0203}" type="presOf" srcId="{3FDA43E8-932A-4464-89E9-5556DC8760F0}" destId="{D1F4EC99-152E-4E55-B0ED-DA5EDD5DB814}" srcOrd="0" destOrd="0" presId="urn:microsoft.com/office/officeart/2005/8/layout/process4"/>
-    <dgm:cxn modelId="{BBAF3386-16A2-4CB2-ABA4-E569D2428912}" type="presOf" srcId="{678F2172-08DA-4E82-976D-020304468E22}" destId="{7172A613-81E6-4DC8-875A-DAB0421C03CB}" srcOrd="0" destOrd="0" presId="urn:microsoft.com/office/officeart/2005/8/layout/process4"/>
+    <dgm:cxn modelId="{A2212491-71D0-474E-9263-FA1B6DA2B1E2}" type="presOf" srcId="{AE061B13-5A52-40B4-BE6B-DDA9D8056AC0}" destId="{C6B9515E-5D27-4EB8-A136-B9B942485DDD}" srcOrd="0" destOrd="0" presId="urn:microsoft.com/office/officeart/2005/8/layout/process4"/>
     <dgm:cxn modelId="{F7BA6973-1EFB-4BF7-B3B3-94A26BDCCE42}" srcId="{A2A3BD78-D004-43DC-B540-ED476CEE9B1B}" destId="{6FBAAB93-4A9E-4250-94C4-C51F08693F73}" srcOrd="1" destOrd="0" parTransId="{4AF21CDE-4C05-41DB-8798-22DD1DA0B6DA}" sibTransId="{5E0FA6FD-908C-4BE6-A92A-8957D6EF3ADD}"/>
     <dgm:cxn modelId="{C0F5E8B1-A436-4347-A1D5-CB3F382FA5DF}" srcId="{1735024D-74F9-434C-885F-030F35B6E51B}" destId="{73115BE9-C1E4-49E3-9FA3-313E523CE3AD}" srcOrd="2" destOrd="0" parTransId="{4AB2851B-CFEE-4628-91E0-E90EEAA3525B}" sibTransId="{EC1C8B9A-7021-408A-AC5C-529DCBC6F629}"/>
+    <dgm:cxn modelId="{F46BB05F-5509-41F8-92A0-5BD05B0B7A20}" type="presOf" srcId="{B71DC928-1AAA-47F4-85B2-86987F4AD5AE}" destId="{66FA396E-0A90-4778-B2A3-11099F471789}" srcOrd="1" destOrd="0" presId="urn:microsoft.com/office/officeart/2005/8/layout/process4"/>
+    <dgm:cxn modelId="{1578E022-E5F9-4451-8473-F04F6F8CD439}" type="presOf" srcId="{AB3C7262-B429-4512-AA2F-E810A0265EB3}" destId="{ACB10869-347F-4DF0-9DCB-3EAECF3BAF09}" srcOrd="0" destOrd="0" presId="urn:microsoft.com/office/officeart/2005/8/layout/process4"/>
     <dgm:cxn modelId="{9BC6A455-12B2-4F08-A18D-5028E56A0B0C}" srcId="{A2A3BD78-D004-43DC-B540-ED476CEE9B1B}" destId="{80ECA4D7-F9C7-4EE2-8E4E-30A86C8D568A}" srcOrd="3" destOrd="0" parTransId="{F10A29AD-1CB5-44AB-9336-F86FD5A8351C}" sibTransId="{28642513-4555-49AE-93EF-D8076223E6F2}"/>
-    <dgm:cxn modelId="{E57FAA3F-89E6-4DDE-AA7F-3930751705FA}" type="presOf" srcId="{FBB1B63D-02A8-446B-AE2E-138B030CB20B}" destId="{4CEA73B4-9810-4D3B-B0E0-49C2694AE51E}" srcOrd="0" destOrd="0" presId="urn:microsoft.com/office/officeart/2005/8/layout/process4"/>
-    <dgm:cxn modelId="{8D70FBFE-3AEC-4A36-92A1-31B00B1D0AEB}" type="presOf" srcId="{72203140-6BF8-42B7-9D41-CC6371AEA6A3}" destId="{176BB967-85CF-4B86-9C46-CA14810665F5}" srcOrd="0" destOrd="0" presId="urn:microsoft.com/office/officeart/2005/8/layout/process4"/>
+    <dgm:cxn modelId="{328EFAE9-4D73-4FC2-A812-09BB66DA5D68}" type="presOf" srcId="{EE1970B3-C525-4934-87F3-08EE774030D0}" destId="{B62EBB85-B5AD-4D46-8D45-39685B492787}" srcOrd="0" destOrd="0" presId="urn:microsoft.com/office/officeart/2005/8/layout/process4"/>
     <dgm:cxn modelId="{84A5DDD0-A4EB-487D-AF87-83F4122FFA01}" srcId="{B71DC928-1AAA-47F4-85B2-86987F4AD5AE}" destId="{B05AD8C9-C969-4BCF-97D2-AC30C98B83F8}" srcOrd="5" destOrd="0" parTransId="{A5FF9309-4B84-4CEF-B28F-3E9C35FF399C}" sibTransId="{F92002D2-8BE4-4911-BD54-12EF5C681AA5}"/>
     <dgm:cxn modelId="{4CD1874B-D34A-4CDE-A07C-D8D8B573B755}" srcId="{A2A3BD78-D004-43DC-B540-ED476CEE9B1B}" destId="{71431A4B-3C89-4FB7-ABD3-71CC53DCE821}" srcOrd="6" destOrd="0" parTransId="{8A4AD524-0777-4AD3-A2A7-D3CF8ACE24F5}" sibTransId="{7669B9CD-306D-4E42-952C-F94207BA202A}"/>
+    <dgm:cxn modelId="{DC5F5420-9B99-4B73-A712-1C4AC5C56C06}" type="presOf" srcId="{71431A4B-3C89-4FB7-ABD3-71CC53DCE821}" destId="{0FD453E8-E68B-4ED7-8F80-67B74B27F4A5}" srcOrd="0" destOrd="0" presId="urn:microsoft.com/office/officeart/2005/8/layout/process4"/>
     <dgm:cxn modelId="{924FE54E-0A7E-4D7A-84A6-5BFB2B41A069}" srcId="{AB2EF5AB-9FE9-4FA2-B4C4-8B1F6DB93472}" destId="{E4A8C87C-D779-4CED-8887-9B6549780D26}" srcOrd="0" destOrd="0" parTransId="{889917D4-7598-4455-B365-0EFCDC319292}" sibTransId="{9EBA5CAB-5CC1-4F34-B1BA-63CCDF058BB4}"/>
+    <dgm:cxn modelId="{11E2ED3E-4E3D-46BE-84EB-AF6645B5C0A7}" type="presOf" srcId="{40C0F2F7-47D4-4483-98EA-235FD052053A}" destId="{12D2F38D-99D0-42E9-81C4-65811361A936}" srcOrd="0" destOrd="0" presId="urn:microsoft.com/office/officeart/2005/8/layout/process4"/>
     <dgm:cxn modelId="{3C0DED44-F4BA-4D31-8B51-16DC866A978E}" srcId="{B690BB27-E0AC-4648-86F2-8443C1F17F0B}" destId="{54DD3199-8DFE-4D9C-A66C-0EB0DCACE878}" srcOrd="2" destOrd="0" parTransId="{FB776EBE-DF54-4B2E-BBC0-924D5EE7218B}" sibTransId="{CD4785F8-5705-4C79-BDDF-543E117C791E}"/>
     <dgm:cxn modelId="{57D6FE41-7AD5-45D8-A401-7E5EF1E2540C}" srcId="{E4A8C87C-D779-4CED-8887-9B6549780D26}" destId="{349FF3AC-168D-41F4-8506-87226E2D4596}" srcOrd="2" destOrd="0" parTransId="{C13B2526-0D1C-41B8-A667-BD6C321C182E}" sibTransId="{953A9DAE-6D1F-4890-81FC-42E5AA98930C}"/>
-    <dgm:cxn modelId="{2F661AA4-06F3-4B00-B754-D8719F91C5B6}" type="presOf" srcId="{73115BE9-C1E4-49E3-9FA3-313E523CE3AD}" destId="{5834CDD8-7CB5-4F1A-9EEB-DBA8C7AE2ABE}" srcOrd="0" destOrd="0" presId="urn:microsoft.com/office/officeart/2005/8/layout/process4"/>
-    <dgm:cxn modelId="{8BA15F3D-A1A4-4942-A765-FC5874BC3ED3}" type="presOf" srcId="{0D472D55-F176-4E68-8744-AE2F89297FCA}" destId="{EEE9E58A-8254-4828-8A94-B1BEEB16D233}" srcOrd="0" destOrd="0" presId="urn:microsoft.com/office/officeart/2005/8/layout/process4"/>
-    <dgm:cxn modelId="{314C4A30-894E-4EEE-87AD-D887CB6260D2}" type="presOf" srcId="{1AAFCA39-F6AE-463D-B48B-8D8738F73533}" destId="{71F320B7-F9D3-4C3F-B10C-684A2A3E98A4}" srcOrd="0" destOrd="0" presId="urn:microsoft.com/office/officeart/2005/8/layout/process4"/>
-    <dgm:cxn modelId="{678ECA34-70DE-472A-A13C-D97989449F6A}" type="presOf" srcId="{F9EF35E5-6440-4F2C-9AB5-CFDD748BAD21}" destId="{B1605C27-43E9-46BB-98E4-CACEE8C4DAE9}" srcOrd="0" destOrd="0" presId="urn:microsoft.com/office/officeart/2005/8/layout/process4"/>
-    <dgm:cxn modelId="{13872CAB-2590-477F-9867-FA1D58FCF8A9}" type="presOf" srcId="{C3834693-006B-4757-AB97-E44C715B2C6F}" destId="{516175B2-2ABA-4643-A657-11B0552F6DC6}" srcOrd="0" destOrd="0" presId="urn:microsoft.com/office/officeart/2005/8/layout/process4"/>
-    <dgm:cxn modelId="{E18F50E3-3A5F-403A-BC05-679D3EBBD7A4}" type="presOf" srcId="{EE1970B3-C525-4934-87F3-08EE774030D0}" destId="{B62EBB85-B5AD-4D46-8D45-39685B492787}" srcOrd="0" destOrd="0" presId="urn:microsoft.com/office/officeart/2005/8/layout/process4"/>
-    <dgm:cxn modelId="{0F3C48BA-8CB1-4133-A0EE-0F6FBF548267}" type="presOf" srcId="{A2A3BD78-D004-43DC-B540-ED476CEE9B1B}" destId="{510F4042-CFA8-416D-BE6C-C642B78DC90A}" srcOrd="1" destOrd="0" presId="urn:microsoft.com/office/officeart/2005/8/layout/process4"/>
-    <dgm:cxn modelId="{A4CBAA94-5A60-46CE-A307-B076A33105C3}" type="presOf" srcId="{80ECA4D7-F9C7-4EE2-8E4E-30A86C8D568A}" destId="{DC7D1EE5-01E1-4461-9CB8-3BF362745895}" srcOrd="0" destOrd="0" presId="urn:microsoft.com/office/officeart/2005/8/layout/process4"/>
-    <dgm:cxn modelId="{DEA9F1D4-CEAB-4A9F-B606-8F0AFCF2DBAC}" type="presOf" srcId="{C72F5594-5C51-4D43-9E6F-72CB9793398A}" destId="{A1B9C31A-1156-4C51-9BA3-49306759E255}" srcOrd="1" destOrd="0" presId="urn:microsoft.com/office/officeart/2005/8/layout/process4"/>
+    <dgm:cxn modelId="{01D7F9E5-867A-433F-B9EE-3B5093C390B6}" type="presOf" srcId="{E4A8C87C-D779-4CED-8887-9B6549780D26}" destId="{EB868BD6-2F00-439A-ACEC-1F419EFEDEBB}" srcOrd="0" destOrd="0" presId="urn:microsoft.com/office/officeart/2005/8/layout/process4"/>
+    <dgm:cxn modelId="{5AF1CEC5-8219-44C4-BEBE-19079FC2CCCB}" type="presOf" srcId="{7D8B9571-F3C6-4FB7-87FA-DB85E3C23E9A}" destId="{2FB1D835-27A6-4EBB-A60C-5C5F3B21C117}" srcOrd="0" destOrd="0" presId="urn:microsoft.com/office/officeart/2005/8/layout/process4"/>
+    <dgm:cxn modelId="{9D5051B7-C3F0-43BD-BBD9-F67243388AA7}" type="presOf" srcId="{C0797502-CB29-4B9B-BA39-6CE91D2CB3EA}" destId="{69A3CDE0-A5A5-4357-BA47-1C3DBB727532}" srcOrd="0" destOrd="0" presId="urn:microsoft.com/office/officeart/2005/8/layout/process4"/>
+    <dgm:cxn modelId="{A421F0E8-5FF3-4676-8759-E82DE727A607}" type="presOf" srcId="{A2A3BD78-D004-43DC-B540-ED476CEE9B1B}" destId="{92C4159F-9907-49F8-A024-1E206DCB5402}" srcOrd="0" destOrd="0" presId="urn:microsoft.com/office/officeart/2005/8/layout/process4"/>
+    <dgm:cxn modelId="{3C68954E-979F-42D6-AB25-BAB608A57611}" type="presOf" srcId="{5926E5D3-2314-4801-BEB2-91BF4162BF42}" destId="{767A8E6C-16DC-495B-A27A-AB2EBB9B3571}" srcOrd="0" destOrd="0" presId="urn:microsoft.com/office/officeart/2005/8/layout/process4"/>
     <dgm:cxn modelId="{F39A420F-1444-4394-9029-C7FC98A7E258}" srcId="{C72F5594-5C51-4D43-9E6F-72CB9793398A}" destId="{BEF938CE-96E2-46A4-8F89-B4E7F9AA3440}" srcOrd="3" destOrd="0" parTransId="{02C2A616-2AAF-4328-8883-9678421C8B94}" sibTransId="{441F1EF2-9EB8-4C5D-8C20-69FB1BF2E018}"/>
-    <dgm:cxn modelId="{2B4291E9-D6B8-48A5-ADE8-6E202CBF20A9}" type="presParOf" srcId="{2DF1CDF0-CA04-431C-9952-2B6EA19DD02B}" destId="{3A79341E-32DE-406E-92F1-4F962BB3CC49}" srcOrd="0" destOrd="0" presId="urn:microsoft.com/office/officeart/2005/8/layout/process4"/>
-    <dgm:cxn modelId="{A0C79989-DF10-464B-A316-16E7FA905695}" type="presParOf" srcId="{3A79341E-32DE-406E-92F1-4F962BB3CC49}" destId="{B513EB33-2B82-4CCF-83A9-29EE2D1B7EE1}" srcOrd="0" destOrd="0" presId="urn:microsoft.com/office/officeart/2005/8/layout/process4"/>
-    <dgm:cxn modelId="{919487EB-EBBD-48E9-9FBC-3B4E8FD88296}" type="presParOf" srcId="{2DF1CDF0-CA04-431C-9952-2B6EA19DD02B}" destId="{4896DFBC-F51E-494F-9917-8643C6914C34}" srcOrd="1" destOrd="0" presId="urn:microsoft.com/office/officeart/2005/8/layout/process4"/>
-    <dgm:cxn modelId="{621F0E83-830C-4715-A74A-5CB3498C9DE3}" type="presParOf" srcId="{2DF1CDF0-CA04-431C-9952-2B6EA19DD02B}" destId="{A1828E89-B83F-4412-B0D8-7BA66516D437}" srcOrd="2" destOrd="0" presId="urn:microsoft.com/office/officeart/2005/8/layout/process4"/>
-    <dgm:cxn modelId="{9753C907-9C09-4181-BA3A-B72AB6845286}" type="presParOf" srcId="{A1828E89-B83F-4412-B0D8-7BA66516D437}" destId="{26D7E438-5DCE-4D3E-A5B8-50EBE98FE9A7}" srcOrd="0" destOrd="0" presId="urn:microsoft.com/office/officeart/2005/8/layout/process4"/>
-    <dgm:cxn modelId="{EF98CD8A-D586-4748-B0B1-81671ED73BC7}" type="presParOf" srcId="{A1828E89-B83F-4412-B0D8-7BA66516D437}" destId="{99D9FC10-2ED4-4E2B-BACB-BD786F4CF6B7}" srcOrd="1" destOrd="0" presId="urn:microsoft.com/office/officeart/2005/8/layout/process4"/>
-    <dgm:cxn modelId="{3BC963AC-F2C2-4893-A64B-B033B121B3A3}" type="presParOf" srcId="{A1828E89-B83F-4412-B0D8-7BA66516D437}" destId="{C02E20B4-25C8-4561-86CB-01BE343D8B19}" srcOrd="2" destOrd="0" presId="urn:microsoft.com/office/officeart/2005/8/layout/process4"/>
-    <dgm:cxn modelId="{4D2A943B-690E-4C35-ADCB-E43A56F0D8AD}" type="presParOf" srcId="{C02E20B4-25C8-4561-86CB-01BE343D8B19}" destId="{69A3CDE0-A5A5-4357-BA47-1C3DBB727532}" srcOrd="0" destOrd="0" presId="urn:microsoft.com/office/officeart/2005/8/layout/process4"/>
-    <dgm:cxn modelId="{FAE14129-B17C-4971-9BCA-773CCD758EFF}" type="presParOf" srcId="{C02E20B4-25C8-4561-86CB-01BE343D8B19}" destId="{B62EBB85-B5AD-4D46-8D45-39685B492787}" srcOrd="1" destOrd="0" presId="urn:microsoft.com/office/officeart/2005/8/layout/process4"/>
-    <dgm:cxn modelId="{6FCD05D0-F08E-46DF-A4DA-1FE65D076A1D}" type="presParOf" srcId="{C02E20B4-25C8-4561-86CB-01BE343D8B19}" destId="{5834CDD8-7CB5-4F1A-9EEB-DBA8C7AE2ABE}" srcOrd="2" destOrd="0" presId="urn:microsoft.com/office/officeart/2005/8/layout/process4"/>
-    <dgm:cxn modelId="{5B445467-047E-4594-967A-6609F37B30A6}" type="presParOf" srcId="{C02E20B4-25C8-4561-86CB-01BE343D8B19}" destId="{ACB10869-347F-4DF0-9DCB-3EAECF3BAF09}" srcOrd="3" destOrd="0" presId="urn:microsoft.com/office/officeart/2005/8/layout/process4"/>
-    <dgm:cxn modelId="{AC17822A-FB36-4A11-8AE7-2BFEB6664FB5}" type="presParOf" srcId="{C02E20B4-25C8-4561-86CB-01BE343D8B19}" destId="{71F320B7-F9D3-4C3F-B10C-684A2A3E98A4}" srcOrd="4" destOrd="0" presId="urn:microsoft.com/office/officeart/2005/8/layout/process4"/>
-    <dgm:cxn modelId="{2EDD77E0-6895-421A-B8F2-B1AACC4C0E08}" type="presParOf" srcId="{2DF1CDF0-CA04-431C-9952-2B6EA19DD02B}" destId="{44A2D900-BE4A-421E-80A0-F48190AF7820}" srcOrd="3" destOrd="0" presId="urn:microsoft.com/office/officeart/2005/8/layout/process4"/>
-    <dgm:cxn modelId="{921267AE-419D-4090-8834-52A78FC27C74}" type="presParOf" srcId="{2DF1CDF0-CA04-431C-9952-2B6EA19DD02B}" destId="{73FD08A7-3F1C-484C-9824-D73BCBAF8FFC}" srcOrd="4" destOrd="0" presId="urn:microsoft.com/office/officeart/2005/8/layout/process4"/>
-    <dgm:cxn modelId="{175EDE04-695C-42E4-ACE0-6330CC343633}" type="presParOf" srcId="{73FD08A7-3F1C-484C-9824-D73BCBAF8FFC}" destId="{7027B9EA-96D6-41CC-965D-BC277CBCD454}" srcOrd="0" destOrd="0" presId="urn:microsoft.com/office/officeart/2005/8/layout/process4"/>
-    <dgm:cxn modelId="{4B9788C7-B098-43FF-AB33-B17DC99D792E}" type="presParOf" srcId="{73FD08A7-3F1C-484C-9824-D73BCBAF8FFC}" destId="{66FA396E-0A90-4778-B2A3-11099F471789}" srcOrd="1" destOrd="0" presId="urn:microsoft.com/office/officeart/2005/8/layout/process4"/>
-    <dgm:cxn modelId="{09406454-7042-41F0-BC9E-99145D0D8051}" type="presParOf" srcId="{73FD08A7-3F1C-484C-9824-D73BCBAF8FFC}" destId="{50540889-FBD1-4868-8965-A3792A7FAA10}" srcOrd="2" destOrd="0" presId="urn:microsoft.com/office/officeart/2005/8/layout/process4"/>
-    <dgm:cxn modelId="{DA6B4194-08DC-45C7-824B-AE7E56DEA2FB}" type="presParOf" srcId="{50540889-FBD1-4868-8965-A3792A7FAA10}" destId="{C2EA50D8-D477-424D-8F3F-A0F48CF2C983}" srcOrd="0" destOrd="0" presId="urn:microsoft.com/office/officeart/2005/8/layout/process4"/>
-    <dgm:cxn modelId="{338B4DB7-5FD3-4BF1-B267-C8AE0C2ED587}" type="presParOf" srcId="{50540889-FBD1-4868-8965-A3792A7FAA10}" destId="{7172A613-81E6-4DC8-875A-DAB0421C03CB}" srcOrd="1" destOrd="0" presId="urn:microsoft.com/office/officeart/2005/8/layout/process4"/>
-    <dgm:cxn modelId="{B7B7D4BB-18F8-498F-B02C-DD91B43E4F07}" type="presParOf" srcId="{50540889-FBD1-4868-8965-A3792A7FAA10}" destId="{C6B9515E-5D27-4EB8-A136-B9B942485DDD}" srcOrd="2" destOrd="0" presId="urn:microsoft.com/office/officeart/2005/8/layout/process4"/>
-    <dgm:cxn modelId="{C82962F3-1D1A-4546-AF19-417606B6CB96}" type="presParOf" srcId="{50540889-FBD1-4868-8965-A3792A7FAA10}" destId="{EEE9E58A-8254-4828-8A94-B1BEEB16D233}" srcOrd="3" destOrd="0" presId="urn:microsoft.com/office/officeart/2005/8/layout/process4"/>
-    <dgm:cxn modelId="{1BDF147A-00A8-4330-A7CC-2D8899EF91E4}" type="presParOf" srcId="{50540889-FBD1-4868-8965-A3792A7FAA10}" destId="{F319623B-2289-494F-81C7-030F434B6B85}" srcOrd="4" destOrd="0" presId="urn:microsoft.com/office/officeart/2005/8/layout/process4"/>
-    <dgm:cxn modelId="{9C7CC81B-A6B1-450E-AEC5-8A73623FCF65}" type="presParOf" srcId="{50540889-FBD1-4868-8965-A3792A7FAA10}" destId="{B5D3F04D-227B-438D-A1FF-E93B3C024CBF}" srcOrd="5" destOrd="0" presId="urn:microsoft.com/office/officeart/2005/8/layout/process4"/>
-    <dgm:cxn modelId="{DF182F5B-747C-4976-8DB6-AE45E145C521}" type="presParOf" srcId="{50540889-FBD1-4868-8965-A3792A7FAA10}" destId="{988ACB74-CD14-4710-9EA1-388F36F53165}" srcOrd="6" destOrd="0" presId="urn:microsoft.com/office/officeart/2005/8/layout/process4"/>
-    <dgm:cxn modelId="{D8684F74-2C76-4200-A76C-66F7FA56BBB7}" type="presParOf" srcId="{2DF1CDF0-CA04-431C-9952-2B6EA19DD02B}" destId="{70094409-58F8-44AA-972D-F45D3AB12F32}" srcOrd="5" destOrd="0" presId="urn:microsoft.com/office/officeart/2005/8/layout/process4"/>
-    <dgm:cxn modelId="{8CC1E7D2-15F7-452D-BE5B-08E29AFF3346}" type="presParOf" srcId="{2DF1CDF0-CA04-431C-9952-2B6EA19DD02B}" destId="{2FE0C6AC-E3A9-42BA-9FA4-D9B03A006D5B}" srcOrd="6" destOrd="0" presId="urn:microsoft.com/office/officeart/2005/8/layout/process4"/>
-    <dgm:cxn modelId="{58014DA6-B5A2-4D45-88E5-179EA4C6D365}" type="presParOf" srcId="{2FE0C6AC-E3A9-42BA-9FA4-D9B03A006D5B}" destId="{92C4159F-9907-49F8-A024-1E206DCB5402}" srcOrd="0" destOrd="0" presId="urn:microsoft.com/office/officeart/2005/8/layout/process4"/>
-    <dgm:cxn modelId="{F1180611-738F-445F-8F4B-1CCAE055E4E9}" type="presParOf" srcId="{2FE0C6AC-E3A9-42BA-9FA4-D9B03A006D5B}" destId="{510F4042-CFA8-416D-BE6C-C642B78DC90A}" srcOrd="1" destOrd="0" presId="urn:microsoft.com/office/officeart/2005/8/layout/process4"/>
-    <dgm:cxn modelId="{A2989B8A-DD6E-4F4F-91B5-59AAE751D15D}" type="presParOf" srcId="{2FE0C6AC-E3A9-42BA-9FA4-D9B03A006D5B}" destId="{E287560B-AA37-4248-98D1-208BC344B497}" srcOrd="2" destOrd="0" presId="urn:microsoft.com/office/officeart/2005/8/layout/process4"/>
-    <dgm:cxn modelId="{245AD2D0-9529-4A41-B6E2-3399E35338DB}" type="presParOf" srcId="{E287560B-AA37-4248-98D1-208BC344B497}" destId="{D1F4EC99-152E-4E55-B0ED-DA5EDD5DB814}" srcOrd="0" destOrd="0" presId="urn:microsoft.com/office/officeart/2005/8/layout/process4"/>
-    <dgm:cxn modelId="{B66B2421-40FE-460A-BEB0-9CE148CD5DE2}" type="presParOf" srcId="{E287560B-AA37-4248-98D1-208BC344B497}" destId="{D4A29C16-17DB-4FD7-8EDE-7D619D7E5F2E}" srcOrd="1" destOrd="0" presId="urn:microsoft.com/office/officeart/2005/8/layout/process4"/>
-    <dgm:cxn modelId="{7C538D12-1243-43E0-AF8D-C36E0244C1F5}" type="presParOf" srcId="{E287560B-AA37-4248-98D1-208BC344B497}" destId="{A604AA52-D30E-4CD8-8EB9-0A1D6E4BC968}" srcOrd="2" destOrd="0" presId="urn:microsoft.com/office/officeart/2005/8/layout/process4"/>
-    <dgm:cxn modelId="{28AB1971-7C20-417E-89AE-BE89F42CF23B}" type="presParOf" srcId="{E287560B-AA37-4248-98D1-208BC344B497}" destId="{DC7D1EE5-01E1-4461-9CB8-3BF362745895}" srcOrd="3" destOrd="0" presId="urn:microsoft.com/office/officeart/2005/8/layout/process4"/>
-    <dgm:cxn modelId="{E0B31BC3-F746-42D2-849C-BBBB7919EBB6}" type="presParOf" srcId="{E287560B-AA37-4248-98D1-208BC344B497}" destId="{12D2F38D-99D0-42E9-81C4-65811361A936}" srcOrd="4" destOrd="0" presId="urn:microsoft.com/office/officeart/2005/8/layout/process4"/>
-    <dgm:cxn modelId="{743F77EF-80A4-4260-95B6-E4BCEB571229}" type="presParOf" srcId="{E287560B-AA37-4248-98D1-208BC344B497}" destId="{B1605C27-43E9-46BB-98E4-CACEE8C4DAE9}" srcOrd="5" destOrd="0" presId="urn:microsoft.com/office/officeart/2005/8/layout/process4"/>
-    <dgm:cxn modelId="{E69D560F-909D-4D0E-B7AC-FC06FB37E093}" type="presParOf" srcId="{E287560B-AA37-4248-98D1-208BC344B497}" destId="{0FD453E8-E68B-4ED7-8F80-67B74B27F4A5}" srcOrd="6" destOrd="0" presId="urn:microsoft.com/office/officeart/2005/8/layout/process4"/>
-    <dgm:cxn modelId="{1ABDDDBE-3E03-4860-BBCF-ECDAF3769DBE}" type="presParOf" srcId="{2DF1CDF0-CA04-431C-9952-2B6EA19DD02B}" destId="{D8598128-5BD2-482B-9D6B-C74916184E79}" srcOrd="7" destOrd="0" presId="urn:microsoft.com/office/officeart/2005/8/layout/process4"/>
-    <dgm:cxn modelId="{E17C6339-9BC5-4F5B-9FE8-6F5639174607}" type="presParOf" srcId="{2DF1CDF0-CA04-431C-9952-2B6EA19DD02B}" destId="{418D62CA-026C-40EE-9930-FFF89C7D593D}" srcOrd="8" destOrd="0" presId="urn:microsoft.com/office/officeart/2005/8/layout/process4"/>
-    <dgm:cxn modelId="{243C0F7B-E5FE-4CD6-850A-6DE01A814CB7}" type="presParOf" srcId="{418D62CA-026C-40EE-9930-FFF89C7D593D}" destId="{5F820664-FD53-47A6-9E84-FEF2FC82C11C}" srcOrd="0" destOrd="0" presId="urn:microsoft.com/office/officeart/2005/8/layout/process4"/>
-    <dgm:cxn modelId="{9B5BBE60-6412-4B0B-A4F3-60415624AA96}" type="presParOf" srcId="{418D62CA-026C-40EE-9930-FFF89C7D593D}" destId="{73B72A02-0ECA-44A7-A37D-1B493992778F}" srcOrd="1" destOrd="0" presId="urn:microsoft.com/office/officeart/2005/8/layout/process4"/>
-    <dgm:cxn modelId="{20A39508-FA69-4269-9F42-FE764DC0CB12}" type="presParOf" srcId="{418D62CA-026C-40EE-9930-FFF89C7D593D}" destId="{1A1CE1C7-EA1B-470B-9FC1-31C6378F6DE2}" srcOrd="2" destOrd="0" presId="urn:microsoft.com/office/officeart/2005/8/layout/process4"/>
-    <dgm:cxn modelId="{345B85EE-C260-44F0-AE16-4B1B1855B6AA}" type="presParOf" srcId="{1A1CE1C7-EA1B-470B-9FC1-31C6378F6DE2}" destId="{4BD9F2FC-C4C1-416D-96CF-01ED6B8F5B82}" srcOrd="0" destOrd="0" presId="urn:microsoft.com/office/officeart/2005/8/layout/process4"/>
-    <dgm:cxn modelId="{32D9E387-FA89-49AE-911B-4AF4695DAFB1}" type="presParOf" srcId="{1A1CE1C7-EA1B-470B-9FC1-31C6378F6DE2}" destId="{5F44BA6B-4649-4DC2-9FCB-1546C0D6770A}" srcOrd="1" destOrd="0" presId="urn:microsoft.com/office/officeart/2005/8/layout/process4"/>
-    <dgm:cxn modelId="{FA6D35DD-4026-4312-84E9-63392974A3B1}" type="presParOf" srcId="{1A1CE1C7-EA1B-470B-9FC1-31C6378F6DE2}" destId="{B677A5FE-3E7C-437B-AA3D-6BAC41A7C0B2}" srcOrd="2" destOrd="0" presId="urn:microsoft.com/office/officeart/2005/8/layout/process4"/>
-    <dgm:cxn modelId="{138D1191-7FB0-4F92-B002-FA2EE9F31160}" type="presParOf" srcId="{1A1CE1C7-EA1B-470B-9FC1-31C6378F6DE2}" destId="{E363E9BB-A42E-4B8E-89DA-4C7ACBA49209}" srcOrd="3" destOrd="0" presId="urn:microsoft.com/office/officeart/2005/8/layout/process4"/>
-    <dgm:cxn modelId="{6B5B3EAA-C0E2-4002-A266-8B24855EDB0C}" type="presParOf" srcId="{1A1CE1C7-EA1B-470B-9FC1-31C6378F6DE2}" destId="{516175B2-2ABA-4643-A657-11B0552F6DC6}" srcOrd="4" destOrd="0" presId="urn:microsoft.com/office/officeart/2005/8/layout/process4"/>
-    <dgm:cxn modelId="{3B80C368-6675-4EFC-ABDD-16FD07E10516}" type="presParOf" srcId="{2DF1CDF0-CA04-431C-9952-2B6EA19DD02B}" destId="{99F0C881-1ACE-4866-BEA9-FE36476CD260}" srcOrd="9" destOrd="0" presId="urn:microsoft.com/office/officeart/2005/8/layout/process4"/>
-    <dgm:cxn modelId="{75C0C3AA-C058-4EFE-BA71-CE727354E108}" type="presParOf" srcId="{2DF1CDF0-CA04-431C-9952-2B6EA19DD02B}" destId="{DA7C3525-37E0-490D-A242-CC971E14D2F5}" srcOrd="10" destOrd="0" presId="urn:microsoft.com/office/officeart/2005/8/layout/process4"/>
-    <dgm:cxn modelId="{61833485-0C21-4E6C-B970-7B43799827DB}" type="presParOf" srcId="{DA7C3525-37E0-490D-A242-CC971E14D2F5}" destId="{65C115F7-0047-45AC-B82C-0F818E9ED500}" srcOrd="0" destOrd="0" presId="urn:microsoft.com/office/officeart/2005/8/layout/process4"/>
-    <dgm:cxn modelId="{71D04EBE-33CB-41FB-B1C8-F44126310873}" type="presParOf" srcId="{DA7C3525-37E0-490D-A242-CC971E14D2F5}" destId="{A1B9C31A-1156-4C51-9BA3-49306759E255}" srcOrd="1" destOrd="0" presId="urn:microsoft.com/office/officeart/2005/8/layout/process4"/>
-    <dgm:cxn modelId="{86279EC0-5E2E-42DA-9EC9-8B66E8F89446}" type="presParOf" srcId="{DA7C3525-37E0-490D-A242-CC971E14D2F5}" destId="{CA1832D4-D1D7-4EE3-98F2-EF99ECE6C65B}" srcOrd="2" destOrd="0" presId="urn:microsoft.com/office/officeart/2005/8/layout/process4"/>
-    <dgm:cxn modelId="{98B3D42E-AA1D-459F-948B-78D725318665}" type="presParOf" srcId="{CA1832D4-D1D7-4EE3-98F2-EF99ECE6C65B}" destId="{767A8E6C-16DC-495B-A27A-AB2EBB9B3571}" srcOrd="0" destOrd="0" presId="urn:microsoft.com/office/officeart/2005/8/layout/process4"/>
-    <dgm:cxn modelId="{00D40FA7-B4C0-4D9A-A888-71A08502E5CB}" type="presParOf" srcId="{CA1832D4-D1D7-4EE3-98F2-EF99ECE6C65B}" destId="{0242FE30-E3B6-496D-90F0-3EEA0A2B0289}" srcOrd="1" destOrd="0" presId="urn:microsoft.com/office/officeart/2005/8/layout/process4"/>
-    <dgm:cxn modelId="{FFCC2A7F-A7D3-44EE-836C-9EBE3EBD3D89}" type="presParOf" srcId="{CA1832D4-D1D7-4EE3-98F2-EF99ECE6C65B}" destId="{2FB1D835-27A6-4EBB-A60C-5C5F3B21C117}" srcOrd="2" destOrd="0" presId="urn:microsoft.com/office/officeart/2005/8/layout/process4"/>
-    <dgm:cxn modelId="{FAAABC0F-DAB7-4C80-ABF0-A4A80774C73A}" type="presParOf" srcId="{CA1832D4-D1D7-4EE3-98F2-EF99ECE6C65B}" destId="{0E925631-7B9D-4638-88EE-A96D480AC529}" srcOrd="3" destOrd="0" presId="urn:microsoft.com/office/officeart/2005/8/layout/process4"/>
-    <dgm:cxn modelId="{B52028F3-66B3-4076-A0AB-66CD1875724D}" type="presParOf" srcId="{2DF1CDF0-CA04-431C-9952-2B6EA19DD02B}" destId="{37D725DC-15FD-4EC8-A497-7368EAD5F083}" srcOrd="11" destOrd="0" presId="urn:microsoft.com/office/officeart/2005/8/layout/process4"/>
-    <dgm:cxn modelId="{E2B2A74F-D50D-4EBB-8FB3-1CB94AE3CA6A}" type="presParOf" srcId="{2DF1CDF0-CA04-431C-9952-2B6EA19DD02B}" destId="{6E8F4D4A-A328-465C-8498-06D807FDF9EC}" srcOrd="12" destOrd="0" presId="urn:microsoft.com/office/officeart/2005/8/layout/process4"/>
-    <dgm:cxn modelId="{3573D6E6-5CB6-4A77-91BE-1A17FE3DF9E2}" type="presParOf" srcId="{6E8F4D4A-A328-465C-8498-06D807FDF9EC}" destId="{EB868BD6-2F00-439A-ACEC-1F419EFEDEBB}" srcOrd="0" destOrd="0" presId="urn:microsoft.com/office/officeart/2005/8/layout/process4"/>
-    <dgm:cxn modelId="{065D058E-0051-48E5-93DD-51264090E3B6}" type="presParOf" srcId="{6E8F4D4A-A328-465C-8498-06D807FDF9EC}" destId="{3D3C0266-BBF9-441C-BEFD-769ED1F9C02C}" srcOrd="1" destOrd="0" presId="urn:microsoft.com/office/officeart/2005/8/layout/process4"/>
-    <dgm:cxn modelId="{3B9BFBB5-02F2-4F17-B678-ACD2DB35C51B}" type="presParOf" srcId="{6E8F4D4A-A328-465C-8498-06D807FDF9EC}" destId="{96CB06E3-CCF2-4487-BAFF-232792282C34}" srcOrd="2" destOrd="0" presId="urn:microsoft.com/office/officeart/2005/8/layout/process4"/>
-    <dgm:cxn modelId="{D6391FAF-D7C6-4C7D-92B2-CF56654B6F1C}" type="presParOf" srcId="{96CB06E3-CCF2-4487-BAFF-232792282C34}" destId="{4CEA73B4-9810-4D3B-B0E0-49C2694AE51E}" srcOrd="0" destOrd="0" presId="urn:microsoft.com/office/officeart/2005/8/layout/process4"/>
-    <dgm:cxn modelId="{DD17B0E5-1EA2-466A-971C-8908CB353A7A}" type="presParOf" srcId="{96CB06E3-CCF2-4487-BAFF-232792282C34}" destId="{176BB967-85CF-4B86-9C46-CA14810665F5}" srcOrd="1" destOrd="0" presId="urn:microsoft.com/office/officeart/2005/8/layout/process4"/>
-    <dgm:cxn modelId="{F67384E8-3643-48C5-8124-783AEA3AF30B}" type="presParOf" srcId="{96CB06E3-CCF2-4487-BAFF-232792282C34}" destId="{5E07C81E-B689-4E03-82E3-A5C4E5EC27AD}" srcOrd="2" destOrd="0" presId="urn:microsoft.com/office/officeart/2005/8/layout/process4"/>
-    <dgm:cxn modelId="{94AA0EF0-26A3-4517-86C6-FB1D4E11B32B}" type="presParOf" srcId="{96CB06E3-CCF2-4487-BAFF-232792282C34}" destId="{12A2AD38-0FDF-4127-9334-C7A73083828C}" srcOrd="3" destOrd="0" presId="urn:microsoft.com/office/officeart/2005/8/layout/process4"/>
+    <dgm:cxn modelId="{6870C90E-8BAE-4767-BDC2-7EA6D2256229}" type="presOf" srcId="{B690BB27-E0AC-4648-86F2-8443C1F17F0B}" destId="{73B72A02-0ECA-44A7-A37D-1B493992778F}" srcOrd="1" destOrd="0" presId="urn:microsoft.com/office/officeart/2005/8/layout/process4"/>
+    <dgm:cxn modelId="{7E4F3AD0-82A8-4A8A-884F-1387609CD4C6}" type="presOf" srcId="{AB2EF5AB-9FE9-4FA2-B4C4-8B1F6DB93472}" destId="{2DF1CDF0-CA04-431C-9952-2B6EA19DD02B}" srcOrd="0" destOrd="0" presId="urn:microsoft.com/office/officeart/2005/8/layout/process4"/>
+    <dgm:cxn modelId="{27AAB7BD-42EC-45C5-9AFC-E5B354C864CB}" type="presOf" srcId="{B71DC928-1AAA-47F4-85B2-86987F4AD5AE}" destId="{7027B9EA-96D6-41CC-965D-BC277CBCD454}" srcOrd="0" destOrd="0" presId="urn:microsoft.com/office/officeart/2005/8/layout/process4"/>
+    <dgm:cxn modelId="{7FD0E394-05CC-4276-BCAB-F1076730ED1E}" type="presParOf" srcId="{2DF1CDF0-CA04-431C-9952-2B6EA19DD02B}" destId="{3A79341E-32DE-406E-92F1-4F962BB3CC49}" srcOrd="0" destOrd="0" presId="urn:microsoft.com/office/officeart/2005/8/layout/process4"/>
+    <dgm:cxn modelId="{FD3F3968-A0F2-4854-96C9-C1C88729D665}" type="presParOf" srcId="{3A79341E-32DE-406E-92F1-4F962BB3CC49}" destId="{B513EB33-2B82-4CCF-83A9-29EE2D1B7EE1}" srcOrd="0" destOrd="0" presId="urn:microsoft.com/office/officeart/2005/8/layout/process4"/>
+    <dgm:cxn modelId="{92C32FDC-715B-407F-BCF6-5A6D64F388A2}" type="presParOf" srcId="{2DF1CDF0-CA04-431C-9952-2B6EA19DD02B}" destId="{4896DFBC-F51E-494F-9917-8643C6914C34}" srcOrd="1" destOrd="0" presId="urn:microsoft.com/office/officeart/2005/8/layout/process4"/>
+    <dgm:cxn modelId="{FCD9B003-D4AD-47C1-A5D5-C7A977CD439F}" type="presParOf" srcId="{2DF1CDF0-CA04-431C-9952-2B6EA19DD02B}" destId="{A1828E89-B83F-4412-B0D8-7BA66516D437}" srcOrd="2" destOrd="0" presId="urn:microsoft.com/office/officeart/2005/8/layout/process4"/>
+    <dgm:cxn modelId="{3B27BA96-7814-4460-9ED1-AD2E84872729}" type="presParOf" srcId="{A1828E89-B83F-4412-B0D8-7BA66516D437}" destId="{26D7E438-5DCE-4D3E-A5B8-50EBE98FE9A7}" srcOrd="0" destOrd="0" presId="urn:microsoft.com/office/officeart/2005/8/layout/process4"/>
+    <dgm:cxn modelId="{0BFA9DD6-A543-4A65-BCA3-2BCCB1E3BC6B}" type="presParOf" srcId="{A1828E89-B83F-4412-B0D8-7BA66516D437}" destId="{99D9FC10-2ED4-4E2B-BACB-BD786F4CF6B7}" srcOrd="1" destOrd="0" presId="urn:microsoft.com/office/officeart/2005/8/layout/process4"/>
+    <dgm:cxn modelId="{896C27EE-0BF8-4734-82E5-B82B47B496A6}" type="presParOf" srcId="{A1828E89-B83F-4412-B0D8-7BA66516D437}" destId="{C02E20B4-25C8-4561-86CB-01BE343D8B19}" srcOrd="2" destOrd="0" presId="urn:microsoft.com/office/officeart/2005/8/layout/process4"/>
+    <dgm:cxn modelId="{9C879DAE-85E8-4203-B32D-71942C273A0E}" type="presParOf" srcId="{C02E20B4-25C8-4561-86CB-01BE343D8B19}" destId="{69A3CDE0-A5A5-4357-BA47-1C3DBB727532}" srcOrd="0" destOrd="0" presId="urn:microsoft.com/office/officeart/2005/8/layout/process4"/>
+    <dgm:cxn modelId="{6E93BA9F-99F4-4508-B732-F6FE439E96E8}" type="presParOf" srcId="{C02E20B4-25C8-4561-86CB-01BE343D8B19}" destId="{B62EBB85-B5AD-4D46-8D45-39685B492787}" srcOrd="1" destOrd="0" presId="urn:microsoft.com/office/officeart/2005/8/layout/process4"/>
+    <dgm:cxn modelId="{6B432860-E83D-4930-8A9E-513E0964FC78}" type="presParOf" srcId="{C02E20B4-25C8-4561-86CB-01BE343D8B19}" destId="{5834CDD8-7CB5-4F1A-9EEB-DBA8C7AE2ABE}" srcOrd="2" destOrd="0" presId="urn:microsoft.com/office/officeart/2005/8/layout/process4"/>
+    <dgm:cxn modelId="{70743D9B-4568-4A3C-8C0B-949602BC164F}" type="presParOf" srcId="{C02E20B4-25C8-4561-86CB-01BE343D8B19}" destId="{ACB10869-347F-4DF0-9DCB-3EAECF3BAF09}" srcOrd="3" destOrd="0" presId="urn:microsoft.com/office/officeart/2005/8/layout/process4"/>
+    <dgm:cxn modelId="{9ADA4C20-C9A9-4C5E-AD00-8DFF375B5CB8}" type="presParOf" srcId="{C02E20B4-25C8-4561-86CB-01BE343D8B19}" destId="{71F320B7-F9D3-4C3F-B10C-684A2A3E98A4}" srcOrd="4" destOrd="0" presId="urn:microsoft.com/office/officeart/2005/8/layout/process4"/>
+    <dgm:cxn modelId="{D9D90D29-5C41-4DC0-B173-D05D760A2FA7}" type="presParOf" srcId="{2DF1CDF0-CA04-431C-9952-2B6EA19DD02B}" destId="{44A2D900-BE4A-421E-80A0-F48190AF7820}" srcOrd="3" destOrd="0" presId="urn:microsoft.com/office/officeart/2005/8/layout/process4"/>
+    <dgm:cxn modelId="{C33D5DC0-86A8-496B-94B6-3C17378D4D9F}" type="presParOf" srcId="{2DF1CDF0-CA04-431C-9952-2B6EA19DD02B}" destId="{73FD08A7-3F1C-484C-9824-D73BCBAF8FFC}" srcOrd="4" destOrd="0" presId="urn:microsoft.com/office/officeart/2005/8/layout/process4"/>
+    <dgm:cxn modelId="{DAEE1FAC-23AE-489A-966E-E5B42698F5C2}" type="presParOf" srcId="{73FD08A7-3F1C-484C-9824-D73BCBAF8FFC}" destId="{7027B9EA-96D6-41CC-965D-BC277CBCD454}" srcOrd="0" destOrd="0" presId="urn:microsoft.com/office/officeart/2005/8/layout/process4"/>
+    <dgm:cxn modelId="{14DE0616-E48F-41BA-8C64-6277C3DCD0CB}" type="presParOf" srcId="{73FD08A7-3F1C-484C-9824-D73BCBAF8FFC}" destId="{66FA396E-0A90-4778-B2A3-11099F471789}" srcOrd="1" destOrd="0" presId="urn:microsoft.com/office/officeart/2005/8/layout/process4"/>
+    <dgm:cxn modelId="{E65D0104-55A9-40EE-83E7-C0792649CCE1}" type="presParOf" srcId="{73FD08A7-3F1C-484C-9824-D73BCBAF8FFC}" destId="{50540889-FBD1-4868-8965-A3792A7FAA10}" srcOrd="2" destOrd="0" presId="urn:microsoft.com/office/officeart/2005/8/layout/process4"/>
+    <dgm:cxn modelId="{653153D9-ACA3-449C-B716-BF8EA9DAB9B2}" type="presParOf" srcId="{50540889-FBD1-4868-8965-A3792A7FAA10}" destId="{C2EA50D8-D477-424D-8F3F-A0F48CF2C983}" srcOrd="0" destOrd="0" presId="urn:microsoft.com/office/officeart/2005/8/layout/process4"/>
+    <dgm:cxn modelId="{89A2DB20-C3EA-49BF-A56C-8B9F8CB2E020}" type="presParOf" srcId="{50540889-FBD1-4868-8965-A3792A7FAA10}" destId="{7172A613-81E6-4DC8-875A-DAB0421C03CB}" srcOrd="1" destOrd="0" presId="urn:microsoft.com/office/officeart/2005/8/layout/process4"/>
+    <dgm:cxn modelId="{80937521-4D0C-44E5-84A4-C9AB065BFC80}" type="presParOf" srcId="{50540889-FBD1-4868-8965-A3792A7FAA10}" destId="{C6B9515E-5D27-4EB8-A136-B9B942485DDD}" srcOrd="2" destOrd="0" presId="urn:microsoft.com/office/officeart/2005/8/layout/process4"/>
+    <dgm:cxn modelId="{1E18EA54-7E48-405A-917D-A026FF265049}" type="presParOf" srcId="{50540889-FBD1-4868-8965-A3792A7FAA10}" destId="{EEE9E58A-8254-4828-8A94-B1BEEB16D233}" srcOrd="3" destOrd="0" presId="urn:microsoft.com/office/officeart/2005/8/layout/process4"/>
+    <dgm:cxn modelId="{3AFE2C66-E980-4BA8-BF1C-1EAA02F7502D}" type="presParOf" srcId="{50540889-FBD1-4868-8965-A3792A7FAA10}" destId="{F319623B-2289-494F-81C7-030F434B6B85}" srcOrd="4" destOrd="0" presId="urn:microsoft.com/office/officeart/2005/8/layout/process4"/>
+    <dgm:cxn modelId="{5D07177B-62CF-419B-ACFA-F2F18E59B6F8}" type="presParOf" srcId="{50540889-FBD1-4868-8965-A3792A7FAA10}" destId="{B5D3F04D-227B-438D-A1FF-E93B3C024CBF}" srcOrd="5" destOrd="0" presId="urn:microsoft.com/office/officeart/2005/8/layout/process4"/>
+    <dgm:cxn modelId="{36592D3C-55A8-438D-A1FB-4105C9339F8F}" type="presParOf" srcId="{50540889-FBD1-4868-8965-A3792A7FAA10}" destId="{988ACB74-CD14-4710-9EA1-388F36F53165}" srcOrd="6" destOrd="0" presId="urn:microsoft.com/office/officeart/2005/8/layout/process4"/>
+    <dgm:cxn modelId="{E2B9EA97-A4D0-450C-992C-58E3AF3CDACA}" type="presParOf" srcId="{2DF1CDF0-CA04-431C-9952-2B6EA19DD02B}" destId="{70094409-58F8-44AA-972D-F45D3AB12F32}" srcOrd="5" destOrd="0" presId="urn:microsoft.com/office/officeart/2005/8/layout/process4"/>
+    <dgm:cxn modelId="{4C052F74-9844-4F34-953D-424E0671024F}" type="presParOf" srcId="{2DF1CDF0-CA04-431C-9952-2B6EA19DD02B}" destId="{2FE0C6AC-E3A9-42BA-9FA4-D9B03A006D5B}" srcOrd="6" destOrd="0" presId="urn:microsoft.com/office/officeart/2005/8/layout/process4"/>
+    <dgm:cxn modelId="{6966FB9D-2146-4C45-86EB-DF9D378374F8}" type="presParOf" srcId="{2FE0C6AC-E3A9-42BA-9FA4-D9B03A006D5B}" destId="{92C4159F-9907-49F8-A024-1E206DCB5402}" srcOrd="0" destOrd="0" presId="urn:microsoft.com/office/officeart/2005/8/layout/process4"/>
+    <dgm:cxn modelId="{42000ED7-0E31-4C6F-AB43-90BF8F0D9C44}" type="presParOf" srcId="{2FE0C6AC-E3A9-42BA-9FA4-D9B03A006D5B}" destId="{510F4042-CFA8-416D-BE6C-C642B78DC90A}" srcOrd="1" destOrd="0" presId="urn:microsoft.com/office/officeart/2005/8/layout/process4"/>
+    <dgm:cxn modelId="{CAC197E9-EFDD-4889-8D6D-7C8107DD8D90}" type="presParOf" srcId="{2FE0C6AC-E3A9-42BA-9FA4-D9B03A006D5B}" destId="{E287560B-AA37-4248-98D1-208BC344B497}" srcOrd="2" destOrd="0" presId="urn:microsoft.com/office/officeart/2005/8/layout/process4"/>
+    <dgm:cxn modelId="{1C406EE9-D4D6-491F-9419-00E026FC983F}" type="presParOf" srcId="{E287560B-AA37-4248-98D1-208BC344B497}" destId="{D1F4EC99-152E-4E55-B0ED-DA5EDD5DB814}" srcOrd="0" destOrd="0" presId="urn:microsoft.com/office/officeart/2005/8/layout/process4"/>
+    <dgm:cxn modelId="{74B168F9-707A-40A1-B76F-4D11F4E198F2}" type="presParOf" srcId="{E287560B-AA37-4248-98D1-208BC344B497}" destId="{D4A29C16-17DB-4FD7-8EDE-7D619D7E5F2E}" srcOrd="1" destOrd="0" presId="urn:microsoft.com/office/officeart/2005/8/layout/process4"/>
+    <dgm:cxn modelId="{54731461-24DF-490A-B13C-BCDD89FD035D}" type="presParOf" srcId="{E287560B-AA37-4248-98D1-208BC344B497}" destId="{A604AA52-D30E-4CD8-8EB9-0A1D6E4BC968}" srcOrd="2" destOrd="0" presId="urn:microsoft.com/office/officeart/2005/8/layout/process4"/>
+    <dgm:cxn modelId="{DFCF6EA1-5FE4-49B8-B075-6F55A73F4290}" type="presParOf" srcId="{E287560B-AA37-4248-98D1-208BC344B497}" destId="{DC7D1EE5-01E1-4461-9CB8-3BF362745895}" srcOrd="3" destOrd="0" presId="urn:microsoft.com/office/officeart/2005/8/layout/process4"/>
+    <dgm:cxn modelId="{0A629173-71AC-41C6-8CF1-3825D5ED44E4}" type="presParOf" srcId="{E287560B-AA37-4248-98D1-208BC344B497}" destId="{12D2F38D-99D0-42E9-81C4-65811361A936}" srcOrd="4" destOrd="0" presId="urn:microsoft.com/office/officeart/2005/8/layout/process4"/>
+    <dgm:cxn modelId="{6A967E5E-E009-417C-A119-E801201B1A83}" type="presParOf" srcId="{E287560B-AA37-4248-98D1-208BC344B497}" destId="{B1605C27-43E9-46BB-98E4-CACEE8C4DAE9}" srcOrd="5" destOrd="0" presId="urn:microsoft.com/office/officeart/2005/8/layout/process4"/>
+    <dgm:cxn modelId="{F48F3E94-55FF-4DF2-B1B8-3A0E7A09B303}" type="presParOf" srcId="{E287560B-AA37-4248-98D1-208BC344B497}" destId="{0FD453E8-E68B-4ED7-8F80-67B74B27F4A5}" srcOrd="6" destOrd="0" presId="urn:microsoft.com/office/officeart/2005/8/layout/process4"/>
+    <dgm:cxn modelId="{8DC031D3-C019-44A2-8E1E-ED1C9FB543D7}" type="presParOf" srcId="{2DF1CDF0-CA04-431C-9952-2B6EA19DD02B}" destId="{D8598128-5BD2-482B-9D6B-C74916184E79}" srcOrd="7" destOrd="0" presId="urn:microsoft.com/office/officeart/2005/8/layout/process4"/>
+    <dgm:cxn modelId="{657B3BF1-5776-4308-AE73-9C230FA2FA46}" type="presParOf" srcId="{2DF1CDF0-CA04-431C-9952-2B6EA19DD02B}" destId="{418D62CA-026C-40EE-9930-FFF89C7D593D}" srcOrd="8" destOrd="0" presId="urn:microsoft.com/office/officeart/2005/8/layout/process4"/>
+    <dgm:cxn modelId="{54525422-A0B2-49E3-9D6F-22A5FC9BAAEE}" type="presParOf" srcId="{418D62CA-026C-40EE-9930-FFF89C7D593D}" destId="{5F820664-FD53-47A6-9E84-FEF2FC82C11C}" srcOrd="0" destOrd="0" presId="urn:microsoft.com/office/officeart/2005/8/layout/process4"/>
+    <dgm:cxn modelId="{7982A6EC-8BD2-4207-BD06-476FABF8672A}" type="presParOf" srcId="{418D62CA-026C-40EE-9930-FFF89C7D593D}" destId="{73B72A02-0ECA-44A7-A37D-1B493992778F}" srcOrd="1" destOrd="0" presId="urn:microsoft.com/office/officeart/2005/8/layout/process4"/>
+    <dgm:cxn modelId="{DFE99C60-19D2-4034-99FE-FCC52255DF90}" type="presParOf" srcId="{418D62CA-026C-40EE-9930-FFF89C7D593D}" destId="{1A1CE1C7-EA1B-470B-9FC1-31C6378F6DE2}" srcOrd="2" destOrd="0" presId="urn:microsoft.com/office/officeart/2005/8/layout/process4"/>
+    <dgm:cxn modelId="{16468549-34CF-4B87-9EE0-76562EB4B030}" type="presParOf" srcId="{1A1CE1C7-EA1B-470B-9FC1-31C6378F6DE2}" destId="{4BD9F2FC-C4C1-416D-96CF-01ED6B8F5B82}" srcOrd="0" destOrd="0" presId="urn:microsoft.com/office/officeart/2005/8/layout/process4"/>
+    <dgm:cxn modelId="{8BE48A42-64CD-46BD-9B41-D2ED7418DEDF}" type="presParOf" srcId="{1A1CE1C7-EA1B-470B-9FC1-31C6378F6DE2}" destId="{5F44BA6B-4649-4DC2-9FCB-1546C0D6770A}" srcOrd="1" destOrd="0" presId="urn:microsoft.com/office/officeart/2005/8/layout/process4"/>
+    <dgm:cxn modelId="{5B8A31BE-34E0-459A-B827-7F64E977CCC8}" type="presParOf" srcId="{1A1CE1C7-EA1B-470B-9FC1-31C6378F6DE2}" destId="{B677A5FE-3E7C-437B-AA3D-6BAC41A7C0B2}" srcOrd="2" destOrd="0" presId="urn:microsoft.com/office/officeart/2005/8/layout/process4"/>
+    <dgm:cxn modelId="{61432B61-CA5E-4AD5-9F99-916CB5D17299}" type="presParOf" srcId="{1A1CE1C7-EA1B-470B-9FC1-31C6378F6DE2}" destId="{E363E9BB-A42E-4B8E-89DA-4C7ACBA49209}" srcOrd="3" destOrd="0" presId="urn:microsoft.com/office/officeart/2005/8/layout/process4"/>
+    <dgm:cxn modelId="{54FD29AF-A0A8-46E4-BD24-CE6913B861A8}" type="presParOf" srcId="{1A1CE1C7-EA1B-470B-9FC1-31C6378F6DE2}" destId="{516175B2-2ABA-4643-A657-11B0552F6DC6}" srcOrd="4" destOrd="0" presId="urn:microsoft.com/office/officeart/2005/8/layout/process4"/>
+    <dgm:cxn modelId="{98D189C5-C53F-4060-AA2B-541C8A8D6514}" type="presParOf" srcId="{2DF1CDF0-CA04-431C-9952-2B6EA19DD02B}" destId="{99F0C881-1ACE-4866-BEA9-FE36476CD260}" srcOrd="9" destOrd="0" presId="urn:microsoft.com/office/officeart/2005/8/layout/process4"/>
+    <dgm:cxn modelId="{491C14B6-EB73-49BC-AFBE-548C56A901CE}" type="presParOf" srcId="{2DF1CDF0-CA04-431C-9952-2B6EA19DD02B}" destId="{DA7C3525-37E0-490D-A242-CC971E14D2F5}" srcOrd="10" destOrd="0" presId="urn:microsoft.com/office/officeart/2005/8/layout/process4"/>
+    <dgm:cxn modelId="{AF93E7A5-5753-4279-8088-980B34522CEB}" type="presParOf" srcId="{DA7C3525-37E0-490D-A242-CC971E14D2F5}" destId="{65C115F7-0047-45AC-B82C-0F818E9ED500}" srcOrd="0" destOrd="0" presId="urn:microsoft.com/office/officeart/2005/8/layout/process4"/>
+    <dgm:cxn modelId="{713345EE-2D90-4CDA-8590-F78E51CBB43A}" type="presParOf" srcId="{DA7C3525-37E0-490D-A242-CC971E14D2F5}" destId="{A1B9C31A-1156-4C51-9BA3-49306759E255}" srcOrd="1" destOrd="0" presId="urn:microsoft.com/office/officeart/2005/8/layout/process4"/>
+    <dgm:cxn modelId="{D8F754B1-D658-417C-BB6E-68287DAE2949}" type="presParOf" srcId="{DA7C3525-37E0-490D-A242-CC971E14D2F5}" destId="{CA1832D4-D1D7-4EE3-98F2-EF99ECE6C65B}" srcOrd="2" destOrd="0" presId="urn:microsoft.com/office/officeart/2005/8/layout/process4"/>
+    <dgm:cxn modelId="{02E68CAA-932E-4560-87CF-D1F4047C8C29}" type="presParOf" srcId="{CA1832D4-D1D7-4EE3-98F2-EF99ECE6C65B}" destId="{767A8E6C-16DC-495B-A27A-AB2EBB9B3571}" srcOrd="0" destOrd="0" presId="urn:microsoft.com/office/officeart/2005/8/layout/process4"/>
+    <dgm:cxn modelId="{49F2658F-1FF6-42C1-8D66-8D7FB017A142}" type="presParOf" srcId="{CA1832D4-D1D7-4EE3-98F2-EF99ECE6C65B}" destId="{0242FE30-E3B6-496D-90F0-3EEA0A2B0289}" srcOrd="1" destOrd="0" presId="urn:microsoft.com/office/officeart/2005/8/layout/process4"/>
+    <dgm:cxn modelId="{2A908A9B-4A08-4413-BEDF-2BAD24ECC90F}" type="presParOf" srcId="{CA1832D4-D1D7-4EE3-98F2-EF99ECE6C65B}" destId="{2FB1D835-27A6-4EBB-A60C-5C5F3B21C117}" srcOrd="2" destOrd="0" presId="urn:microsoft.com/office/officeart/2005/8/layout/process4"/>
+    <dgm:cxn modelId="{16DA9851-F6B9-488A-8B6D-105ECAF9B5EC}" type="presParOf" srcId="{CA1832D4-D1D7-4EE3-98F2-EF99ECE6C65B}" destId="{0E925631-7B9D-4638-88EE-A96D480AC529}" srcOrd="3" destOrd="0" presId="urn:microsoft.com/office/officeart/2005/8/layout/process4"/>
+    <dgm:cxn modelId="{94D408E4-813B-426D-A860-436F27956AF2}" type="presParOf" srcId="{2DF1CDF0-CA04-431C-9952-2B6EA19DD02B}" destId="{37D725DC-15FD-4EC8-A497-7368EAD5F083}" srcOrd="11" destOrd="0" presId="urn:microsoft.com/office/officeart/2005/8/layout/process4"/>
+    <dgm:cxn modelId="{DECFEA7B-C86D-4E9F-95AA-7DFF0938EA2F}" type="presParOf" srcId="{2DF1CDF0-CA04-431C-9952-2B6EA19DD02B}" destId="{6E8F4D4A-A328-465C-8498-06D807FDF9EC}" srcOrd="12" destOrd="0" presId="urn:microsoft.com/office/officeart/2005/8/layout/process4"/>
+    <dgm:cxn modelId="{EE965DD7-EEE8-498C-B45E-9F08B4927357}" type="presParOf" srcId="{6E8F4D4A-A328-465C-8498-06D807FDF9EC}" destId="{EB868BD6-2F00-439A-ACEC-1F419EFEDEBB}" srcOrd="0" destOrd="0" presId="urn:microsoft.com/office/officeart/2005/8/layout/process4"/>
+    <dgm:cxn modelId="{E7ABA551-56AD-46C5-A47A-5DBAA6716574}" type="presParOf" srcId="{6E8F4D4A-A328-465C-8498-06D807FDF9EC}" destId="{3D3C0266-BBF9-441C-BEFD-769ED1F9C02C}" srcOrd="1" destOrd="0" presId="urn:microsoft.com/office/officeart/2005/8/layout/process4"/>
+    <dgm:cxn modelId="{A9B4C6BB-FAFB-486B-9244-F19729138083}" type="presParOf" srcId="{6E8F4D4A-A328-465C-8498-06D807FDF9EC}" destId="{96CB06E3-CCF2-4487-BAFF-232792282C34}" srcOrd="2" destOrd="0" presId="urn:microsoft.com/office/officeart/2005/8/layout/process4"/>
+    <dgm:cxn modelId="{0DF8EBEC-FF7C-45B5-9BF6-90E2D022835A}" type="presParOf" srcId="{96CB06E3-CCF2-4487-BAFF-232792282C34}" destId="{4CEA73B4-9810-4D3B-B0E0-49C2694AE51E}" srcOrd="0" destOrd="0" presId="urn:microsoft.com/office/officeart/2005/8/layout/process4"/>
+    <dgm:cxn modelId="{802BA914-6002-4878-8C1C-34F9672C7A8C}" type="presParOf" srcId="{96CB06E3-CCF2-4487-BAFF-232792282C34}" destId="{176BB967-85CF-4B86-9C46-CA14810665F5}" srcOrd="1" destOrd="0" presId="urn:microsoft.com/office/officeart/2005/8/layout/process4"/>
+    <dgm:cxn modelId="{D0845071-4071-43E5-9C37-B79539708A25}" type="presParOf" srcId="{96CB06E3-CCF2-4487-BAFF-232792282C34}" destId="{5E07C81E-B689-4E03-82E3-A5C4E5EC27AD}" srcOrd="2" destOrd="0" presId="urn:microsoft.com/office/officeart/2005/8/layout/process4"/>
+    <dgm:cxn modelId="{B0AE2EC3-D96C-46D2-9D5F-6A3B248EDF7B}" type="presParOf" srcId="{96CB06E3-CCF2-4487-BAFF-232792282C34}" destId="{12A2AD38-0FDF-4127-9334-C7A73083828C}" srcOrd="3" destOrd="0" presId="urn:microsoft.com/office/officeart/2005/8/layout/process4"/>
   </dgm:cxnLst>
   <dgm:bg/>
   <dgm:whole/>
@@ -5737,31 +5737,31 @@
     </dgm:pt>
   </dgm:ptLst>
   <dgm:cxnLst>
-    <dgm:cxn modelId="{DF3AFD24-302E-4B5E-B0C2-80A4ABA5F68B}" type="presOf" srcId="{E759CFCD-97CE-41A7-B6F0-07D2855E5028}" destId="{681E8698-6B5D-4D7C-BEAC-F3E7F01611CC}" srcOrd="0" destOrd="0" presId="urn:microsoft.com/office/officeart/2005/8/layout/process1"/>
-    <dgm:cxn modelId="{12A16BFE-D004-4EEA-9191-EC5C19497B99}" type="presOf" srcId="{7054BD12-7B30-455D-9E71-938A3D991EF3}" destId="{B76D5DE1-2C10-4C3B-8B73-4804B64601EB}" srcOrd="0" destOrd="0" presId="urn:microsoft.com/office/officeart/2005/8/layout/process1"/>
+    <dgm:cxn modelId="{72E0AE6E-13DA-4A67-808D-61A02C8DD705}" type="presOf" srcId="{5B7674E4-D82F-4FDC-83D7-7427BE4120C7}" destId="{538336CA-4396-46AA-B096-6A885C742201}" srcOrd="0" destOrd="0" presId="urn:microsoft.com/office/officeart/2005/8/layout/process1"/>
+    <dgm:cxn modelId="{FDEE7DA7-7692-43FC-83B1-BE92ABF40399}" type="presOf" srcId="{5B7674E4-D82F-4FDC-83D7-7427BE4120C7}" destId="{D07E187D-5850-4933-A45A-A0DD6339113A}" srcOrd="1" destOrd="0" presId="urn:microsoft.com/office/officeart/2005/8/layout/process1"/>
+    <dgm:cxn modelId="{476C821B-E403-4C03-B1B1-3242FA371F5B}" type="presOf" srcId="{975768BF-4643-4000-B91B-EB5FA50C9F90}" destId="{97FC9502-5C3F-46A5-ABC4-ED27DB33615E}" srcOrd="1" destOrd="0" presId="urn:microsoft.com/office/officeart/2005/8/layout/process1"/>
     <dgm:cxn modelId="{F82AF631-2420-4E0B-8A9F-5CDC6EE8E564}" srcId="{BA867C10-8B70-4BD9-9B08-E940191BFF84}" destId="{4DBBD212-2F92-4856-A3B1-808A28703F78}" srcOrd="3" destOrd="0" parTransId="{79BFE450-8CAD-46CD-A4BA-9936A9ED476F}" sibTransId="{7802407B-134E-45B6-83FF-49E4371DEE1F}"/>
-    <dgm:cxn modelId="{301C3DA0-BEAA-46CE-88FD-E71A1F6FECAD}" type="presOf" srcId="{12671F33-9678-43A6-900B-C1489174E657}" destId="{4D0C926A-592B-4D64-8021-5542543445B2}" srcOrd="1" destOrd="0" presId="urn:microsoft.com/office/officeart/2005/8/layout/process1"/>
-    <dgm:cxn modelId="{2E7B35D5-D71D-419E-902B-3597E4134C4A}" type="presOf" srcId="{5B7674E4-D82F-4FDC-83D7-7427BE4120C7}" destId="{D07E187D-5850-4933-A45A-A0DD6339113A}" srcOrd="1" destOrd="0" presId="urn:microsoft.com/office/officeart/2005/8/layout/process1"/>
-    <dgm:cxn modelId="{A13C3DBC-C931-4062-A5FA-ED3673D518BE}" type="presOf" srcId="{12671F33-9678-43A6-900B-C1489174E657}" destId="{0A355C2F-2373-4905-868C-C107D7464914}" srcOrd="0" destOrd="0" presId="urn:microsoft.com/office/officeart/2005/8/layout/process1"/>
-    <dgm:cxn modelId="{58EAF3B9-8CFB-4DE8-B3D5-C673492928B4}" type="presOf" srcId="{FD013B34-EAD8-4564-9412-9B41C6455304}" destId="{F79911B1-9A55-4D99-9610-7F02C5BDA785}" srcOrd="0" destOrd="0" presId="urn:microsoft.com/office/officeart/2005/8/layout/process1"/>
+    <dgm:cxn modelId="{DDB69C00-5A6F-467A-B08B-8C8934B635E3}" srcId="{BA867C10-8B70-4BD9-9B08-E940191BFF84}" destId="{7054BD12-7B30-455D-9E71-938A3D991EF3}" srcOrd="0" destOrd="0" parTransId="{B08D6F66-8421-4B02-A533-01237B34450A}" sibTransId="{975768BF-4643-4000-B91B-EB5FA50C9F90}"/>
+    <dgm:cxn modelId="{CB180E21-1677-4C9D-BECC-BF77289435B4}" srcId="{BA867C10-8B70-4BD9-9B08-E940191BFF84}" destId="{FD013B34-EAD8-4564-9412-9B41C6455304}" srcOrd="2" destOrd="0" parTransId="{1A0778CB-5D15-4CB1-8E6E-778B7CF15FB2}" sibTransId="{12671F33-9678-43A6-900B-C1489174E657}"/>
+    <dgm:cxn modelId="{0DD45A16-B20B-4FDA-BD93-BF21A83F4206}" type="presOf" srcId="{E759CFCD-97CE-41A7-B6F0-07D2855E5028}" destId="{681E8698-6B5D-4D7C-BEAC-F3E7F01611CC}" srcOrd="0" destOrd="0" presId="urn:microsoft.com/office/officeart/2005/8/layout/process1"/>
     <dgm:cxn modelId="{CC9DE6F5-F7A1-4860-8714-A69AE0D2D48C}" srcId="{BA867C10-8B70-4BD9-9B08-E940191BFF84}" destId="{E759CFCD-97CE-41A7-B6F0-07D2855E5028}" srcOrd="1" destOrd="0" parTransId="{B5626520-4221-4B02-8925-293C47390147}" sibTransId="{5B7674E4-D82F-4FDC-83D7-7427BE4120C7}"/>
-    <dgm:cxn modelId="{13A1A814-492F-4BEE-B148-1A592640FC12}" type="presOf" srcId="{975768BF-4643-4000-B91B-EB5FA50C9F90}" destId="{A379DF86-A80C-400F-95D1-CAAB94A38CDA}" srcOrd="0" destOrd="0" presId="urn:microsoft.com/office/officeart/2005/8/layout/process1"/>
-    <dgm:cxn modelId="{CB180E21-1677-4C9D-BECC-BF77289435B4}" srcId="{BA867C10-8B70-4BD9-9B08-E940191BFF84}" destId="{FD013B34-EAD8-4564-9412-9B41C6455304}" srcOrd="2" destOrd="0" parTransId="{1A0778CB-5D15-4CB1-8E6E-778B7CF15FB2}" sibTransId="{12671F33-9678-43A6-900B-C1489174E657}"/>
-    <dgm:cxn modelId="{C04D9A06-C4A2-487D-A6AF-D5D4DF7277A8}" type="presOf" srcId="{BA867C10-8B70-4BD9-9B08-E940191BFF84}" destId="{5E503655-3828-4A4B-B0B7-B5BA8860C783}" srcOrd="0" destOrd="0" presId="urn:microsoft.com/office/officeart/2005/8/layout/process1"/>
-    <dgm:cxn modelId="{0E3195C7-0D46-4B4E-AC9F-16FCCE163682}" type="presOf" srcId="{4DBBD212-2F92-4856-A3B1-808A28703F78}" destId="{A538BD20-9261-44F8-91B2-DB200CF39004}" srcOrd="0" destOrd="0" presId="urn:microsoft.com/office/officeart/2005/8/layout/process1"/>
-    <dgm:cxn modelId="{9C5DBA35-2335-4E01-971E-9B46DAC2BDA8}" type="presOf" srcId="{975768BF-4643-4000-B91B-EB5FA50C9F90}" destId="{97FC9502-5C3F-46A5-ABC4-ED27DB33615E}" srcOrd="1" destOrd="0" presId="urn:microsoft.com/office/officeart/2005/8/layout/process1"/>
-    <dgm:cxn modelId="{D43F446E-2549-4389-9C32-517A33C90096}" type="presOf" srcId="{5B7674E4-D82F-4FDC-83D7-7427BE4120C7}" destId="{538336CA-4396-46AA-B096-6A885C742201}" srcOrd="0" destOrd="0" presId="urn:microsoft.com/office/officeart/2005/8/layout/process1"/>
-    <dgm:cxn modelId="{DDB69C00-5A6F-467A-B08B-8C8934B635E3}" srcId="{BA867C10-8B70-4BD9-9B08-E940191BFF84}" destId="{7054BD12-7B30-455D-9E71-938A3D991EF3}" srcOrd="0" destOrd="0" parTransId="{B08D6F66-8421-4B02-A533-01237B34450A}" sibTransId="{975768BF-4643-4000-B91B-EB5FA50C9F90}"/>
-    <dgm:cxn modelId="{AF807883-2E66-4923-B87A-984F77134213}" type="presParOf" srcId="{5E503655-3828-4A4B-B0B7-B5BA8860C783}" destId="{B76D5DE1-2C10-4C3B-8B73-4804B64601EB}" srcOrd="0" destOrd="0" presId="urn:microsoft.com/office/officeart/2005/8/layout/process1"/>
-    <dgm:cxn modelId="{BA497E57-DE23-48D6-8FC0-DDB3D94914E0}" type="presParOf" srcId="{5E503655-3828-4A4B-B0B7-B5BA8860C783}" destId="{A379DF86-A80C-400F-95D1-CAAB94A38CDA}" srcOrd="1" destOrd="0" presId="urn:microsoft.com/office/officeart/2005/8/layout/process1"/>
-    <dgm:cxn modelId="{7F0AB4EA-4E15-4B3C-9778-E378A4F85E52}" type="presParOf" srcId="{A379DF86-A80C-400F-95D1-CAAB94A38CDA}" destId="{97FC9502-5C3F-46A5-ABC4-ED27DB33615E}" srcOrd="0" destOrd="0" presId="urn:microsoft.com/office/officeart/2005/8/layout/process1"/>
-    <dgm:cxn modelId="{A4F3413B-C787-485E-974D-1B3366AF4A89}" type="presParOf" srcId="{5E503655-3828-4A4B-B0B7-B5BA8860C783}" destId="{681E8698-6B5D-4D7C-BEAC-F3E7F01611CC}" srcOrd="2" destOrd="0" presId="urn:microsoft.com/office/officeart/2005/8/layout/process1"/>
-    <dgm:cxn modelId="{0D90469F-761A-4F38-93F2-76926F57CD62}" type="presParOf" srcId="{5E503655-3828-4A4B-B0B7-B5BA8860C783}" destId="{538336CA-4396-46AA-B096-6A885C742201}" srcOrd="3" destOrd="0" presId="urn:microsoft.com/office/officeart/2005/8/layout/process1"/>
-    <dgm:cxn modelId="{D617C897-2CA2-4F36-AE7D-F58CE76C2251}" type="presParOf" srcId="{538336CA-4396-46AA-B096-6A885C742201}" destId="{D07E187D-5850-4933-A45A-A0DD6339113A}" srcOrd="0" destOrd="0" presId="urn:microsoft.com/office/officeart/2005/8/layout/process1"/>
-    <dgm:cxn modelId="{2FC9A99B-5281-448F-A24D-B4FEF22D1FAD}" type="presParOf" srcId="{5E503655-3828-4A4B-B0B7-B5BA8860C783}" destId="{F79911B1-9A55-4D99-9610-7F02C5BDA785}" srcOrd="4" destOrd="0" presId="urn:microsoft.com/office/officeart/2005/8/layout/process1"/>
-    <dgm:cxn modelId="{406FD748-3D36-487E-BBE5-EEA18A1CFFD4}" type="presParOf" srcId="{5E503655-3828-4A4B-B0B7-B5BA8860C783}" destId="{0A355C2F-2373-4905-868C-C107D7464914}" srcOrd="5" destOrd="0" presId="urn:microsoft.com/office/officeart/2005/8/layout/process1"/>
-    <dgm:cxn modelId="{721807E1-481C-4652-A221-4CBD199AA3F0}" type="presParOf" srcId="{0A355C2F-2373-4905-868C-C107D7464914}" destId="{4D0C926A-592B-4D64-8021-5542543445B2}" srcOrd="0" destOrd="0" presId="urn:microsoft.com/office/officeart/2005/8/layout/process1"/>
-    <dgm:cxn modelId="{1B3E038E-40EA-4635-B5A9-8ED7EED3DB16}" type="presParOf" srcId="{5E503655-3828-4A4B-B0B7-B5BA8860C783}" destId="{A538BD20-9261-44F8-91B2-DB200CF39004}" srcOrd="6" destOrd="0" presId="urn:microsoft.com/office/officeart/2005/8/layout/process1"/>
+    <dgm:cxn modelId="{9F29EA0E-B6F0-4F6C-BDB8-EA1B78229D86}" type="presOf" srcId="{BA867C10-8B70-4BD9-9B08-E940191BFF84}" destId="{5E503655-3828-4A4B-B0B7-B5BA8860C783}" srcOrd="0" destOrd="0" presId="urn:microsoft.com/office/officeart/2005/8/layout/process1"/>
+    <dgm:cxn modelId="{D3FDE0A8-E234-484C-BF3A-8514DEAD7227}" type="presOf" srcId="{12671F33-9678-43A6-900B-C1489174E657}" destId="{0A355C2F-2373-4905-868C-C107D7464914}" srcOrd="0" destOrd="0" presId="urn:microsoft.com/office/officeart/2005/8/layout/process1"/>
+    <dgm:cxn modelId="{1CE2878C-B504-4B1E-83ED-5ED9A8FC192C}" type="presOf" srcId="{975768BF-4643-4000-B91B-EB5FA50C9F90}" destId="{A379DF86-A80C-400F-95D1-CAAB94A38CDA}" srcOrd="0" destOrd="0" presId="urn:microsoft.com/office/officeart/2005/8/layout/process1"/>
+    <dgm:cxn modelId="{DE4BB5C3-E561-43F6-BA25-77588517CC5B}" type="presOf" srcId="{FD013B34-EAD8-4564-9412-9B41C6455304}" destId="{F79911B1-9A55-4D99-9610-7F02C5BDA785}" srcOrd="0" destOrd="0" presId="urn:microsoft.com/office/officeart/2005/8/layout/process1"/>
+    <dgm:cxn modelId="{22F9E1BF-ADBF-46D8-ADBE-FECA80669F46}" type="presOf" srcId="{7054BD12-7B30-455D-9E71-938A3D991EF3}" destId="{B76D5DE1-2C10-4C3B-8B73-4804B64601EB}" srcOrd="0" destOrd="0" presId="urn:microsoft.com/office/officeart/2005/8/layout/process1"/>
+    <dgm:cxn modelId="{EC14FC9A-9AD2-49FB-8924-15AAB40D88EA}" type="presOf" srcId="{12671F33-9678-43A6-900B-C1489174E657}" destId="{4D0C926A-592B-4D64-8021-5542543445B2}" srcOrd="1" destOrd="0" presId="urn:microsoft.com/office/officeart/2005/8/layout/process1"/>
+    <dgm:cxn modelId="{D0289D5F-5C5E-4DD4-868C-2E43DE03BC06}" type="presOf" srcId="{4DBBD212-2F92-4856-A3B1-808A28703F78}" destId="{A538BD20-9261-44F8-91B2-DB200CF39004}" srcOrd="0" destOrd="0" presId="urn:microsoft.com/office/officeart/2005/8/layout/process1"/>
+    <dgm:cxn modelId="{ABD7A6FA-F6E9-49EA-8B72-270D94C4CC70}" type="presParOf" srcId="{5E503655-3828-4A4B-B0B7-B5BA8860C783}" destId="{B76D5DE1-2C10-4C3B-8B73-4804B64601EB}" srcOrd="0" destOrd="0" presId="urn:microsoft.com/office/officeart/2005/8/layout/process1"/>
+    <dgm:cxn modelId="{F96A4E7F-DD56-40A4-A8FF-C96081378214}" type="presParOf" srcId="{5E503655-3828-4A4B-B0B7-B5BA8860C783}" destId="{A379DF86-A80C-400F-95D1-CAAB94A38CDA}" srcOrd="1" destOrd="0" presId="urn:microsoft.com/office/officeart/2005/8/layout/process1"/>
+    <dgm:cxn modelId="{38F7E677-6D06-475F-8519-DD8EDE474435}" type="presParOf" srcId="{A379DF86-A80C-400F-95D1-CAAB94A38CDA}" destId="{97FC9502-5C3F-46A5-ABC4-ED27DB33615E}" srcOrd="0" destOrd="0" presId="urn:microsoft.com/office/officeart/2005/8/layout/process1"/>
+    <dgm:cxn modelId="{B724D8A9-6AA3-4539-8D2B-641EE5C23CD5}" type="presParOf" srcId="{5E503655-3828-4A4B-B0B7-B5BA8860C783}" destId="{681E8698-6B5D-4D7C-BEAC-F3E7F01611CC}" srcOrd="2" destOrd="0" presId="urn:microsoft.com/office/officeart/2005/8/layout/process1"/>
+    <dgm:cxn modelId="{70315B35-3E08-4D17-B93A-9BC9FFA1B994}" type="presParOf" srcId="{5E503655-3828-4A4B-B0B7-B5BA8860C783}" destId="{538336CA-4396-46AA-B096-6A885C742201}" srcOrd="3" destOrd="0" presId="urn:microsoft.com/office/officeart/2005/8/layout/process1"/>
+    <dgm:cxn modelId="{22C950C1-2159-4125-86E3-587B062DB720}" type="presParOf" srcId="{538336CA-4396-46AA-B096-6A885C742201}" destId="{D07E187D-5850-4933-A45A-A0DD6339113A}" srcOrd="0" destOrd="0" presId="urn:microsoft.com/office/officeart/2005/8/layout/process1"/>
+    <dgm:cxn modelId="{E8C960A7-2866-4EAE-B9ED-CC92ECFB87FE}" type="presParOf" srcId="{5E503655-3828-4A4B-B0B7-B5BA8860C783}" destId="{F79911B1-9A55-4D99-9610-7F02C5BDA785}" srcOrd="4" destOrd="0" presId="urn:microsoft.com/office/officeart/2005/8/layout/process1"/>
+    <dgm:cxn modelId="{D21DFF3C-A49C-4572-9172-102140FFBF03}" type="presParOf" srcId="{5E503655-3828-4A4B-B0B7-B5BA8860C783}" destId="{0A355C2F-2373-4905-868C-C107D7464914}" srcOrd="5" destOrd="0" presId="urn:microsoft.com/office/officeart/2005/8/layout/process1"/>
+    <dgm:cxn modelId="{7412C060-2E5C-410A-926E-B68A74A5E2CD}" type="presParOf" srcId="{0A355C2F-2373-4905-868C-C107D7464914}" destId="{4D0C926A-592B-4D64-8021-5542543445B2}" srcOrd="0" destOrd="0" presId="urn:microsoft.com/office/officeart/2005/8/layout/process1"/>
+    <dgm:cxn modelId="{CA477FB5-EB68-492B-8C62-1943F96E2E6F}" type="presParOf" srcId="{5E503655-3828-4A4B-B0B7-B5BA8860C783}" destId="{A538BD20-9261-44F8-91B2-DB200CF39004}" srcOrd="6" destOrd="0" presId="urn:microsoft.com/office/officeart/2005/8/layout/process1"/>
   </dgm:cxnLst>
   <dgm:bg/>
   <dgm:whole/>
@@ -8236,6 +8236,99 @@
         <a:gradFill rotWithShape="1">
           <a:gsLst>
             <a:gs pos="0">
+              <a:schemeClr val="accent6">
+                <a:lumMod val="110000"/>
+                <a:satMod val="105000"/>
+                <a:tint val="67000"/>
+              </a:schemeClr>
+            </a:gs>
+            <a:gs pos="50000">
+              <a:schemeClr val="accent6">
+                <a:lumMod val="105000"/>
+                <a:satMod val="103000"/>
+                <a:tint val="73000"/>
+              </a:schemeClr>
+            </a:gs>
+            <a:gs pos="100000">
+              <a:schemeClr val="accent6">
+                <a:lumMod val="105000"/>
+                <a:satMod val="109000"/>
+                <a:tint val="81000"/>
+              </a:schemeClr>
+            </a:gs>
+          </a:gsLst>
+          <a:lin ang="5400000" scaled="0"/>
+        </a:gradFill>
+        <a:ln w="6350" cap="flat" cmpd="sng" algn="ctr">
+          <a:solidFill>
+            <a:schemeClr val="accent6"/>
+          </a:solidFill>
+          <a:prstDash val="solid"/>
+          <a:miter lim="800000"/>
+        </a:ln>
+        <a:effectLst/>
+      </dsp:spPr>
+      <dsp:style>
+        <a:lnRef idx="1">
+          <a:schemeClr val="accent6"/>
+        </a:lnRef>
+        <a:fillRef idx="2">
+          <a:schemeClr val="accent6"/>
+        </a:fillRef>
+        <a:effectRef idx="1">
+          <a:schemeClr val="accent6"/>
+        </a:effectRef>
+        <a:fontRef idx="minor">
+          <a:schemeClr val="dk1"/>
+        </a:fontRef>
+      </dsp:style>
+      <dsp:txBody>
+        <a:bodyPr spcFirstLastPara="0" vert="horz" wrap="square" lIns="42672" tIns="7620" rIns="42672" bIns="7620" numCol="1" spcCol="1270" anchor="ctr" anchorCtr="0">
+          <a:noAutofit/>
+        </a:bodyPr>
+        <a:lstStyle/>
+        <a:p>
+          <a:pPr lvl="0" algn="ctr" defTabSz="266700">
+            <a:lnSpc>
+              <a:spcPct val="90000"/>
+            </a:lnSpc>
+            <a:spcBef>
+              <a:spcPct val="0"/>
+            </a:spcBef>
+            <a:spcAft>
+              <a:spcPct val="35000"/>
+            </a:spcAft>
+          </a:pPr>
+          <a:r>
+            <a:rPr lang="en-US" sz="600" kern="1200">
+              <a:latin typeface="Segoe UI" panose="020B0502040204020203" pitchFamily="34" charset="0"/>
+              <a:cs typeface="Segoe UI" panose="020B0502040204020203" pitchFamily="34" charset="0"/>
+            </a:rPr>
+            <a:t>Discovery Modding</a:t>
+          </a:r>
+        </a:p>
+      </dsp:txBody>
+      <dsp:txXfrm>
+        <a:off x="3544298" y="1917500"/>
+        <a:ext cx="1181192" cy="245886"/>
+      </dsp:txXfrm>
+    </dsp:sp>
+    <dsp:sp modelId="{516175B2-2ABA-4643-A657-11B0552F6DC6}">
+      <dsp:nvSpPr>
+        <dsp:cNvPr id="0" name=""/>
+        <dsp:cNvSpPr/>
+      </dsp:nvSpPr>
+      <dsp:spPr>
+        <a:xfrm>
+          <a:off x="4725491" y="1917500"/>
+          <a:ext cx="1181192" cy="245886"/>
+        </a:xfrm>
+        <a:prstGeom prst="rect">
+          <a:avLst/>
+        </a:prstGeom>
+        <a:gradFill rotWithShape="1">
+          <a:gsLst>
+            <a:gs pos="0">
               <a:schemeClr val="accent4">
                 <a:lumMod val="110000"/>
                 <a:satMod val="105000"/>
@@ -8277,99 +8370,6 @@
         </a:fillRef>
         <a:effectRef idx="1">
           <a:schemeClr val="accent4"/>
-        </a:effectRef>
-        <a:fontRef idx="minor">
-          <a:schemeClr val="dk1"/>
-        </a:fontRef>
-      </dsp:style>
-      <dsp:txBody>
-        <a:bodyPr spcFirstLastPara="0" vert="horz" wrap="square" lIns="42672" tIns="7620" rIns="42672" bIns="7620" numCol="1" spcCol="1270" anchor="ctr" anchorCtr="0">
-          <a:noAutofit/>
-        </a:bodyPr>
-        <a:lstStyle/>
-        <a:p>
-          <a:pPr lvl="0" algn="ctr" defTabSz="266700">
-            <a:lnSpc>
-              <a:spcPct val="90000"/>
-            </a:lnSpc>
-            <a:spcBef>
-              <a:spcPct val="0"/>
-            </a:spcBef>
-            <a:spcAft>
-              <a:spcPct val="35000"/>
-            </a:spcAft>
-          </a:pPr>
-          <a:r>
-            <a:rPr lang="en-US" sz="600" kern="1200">
-              <a:latin typeface="Segoe UI" panose="020B0502040204020203" pitchFamily="34" charset="0"/>
-              <a:cs typeface="Segoe UI" panose="020B0502040204020203" pitchFamily="34" charset="0"/>
-            </a:rPr>
-            <a:t>Discovery Modding</a:t>
-          </a:r>
-        </a:p>
-      </dsp:txBody>
-      <dsp:txXfrm>
-        <a:off x="3544298" y="1917500"/>
-        <a:ext cx="1181192" cy="245886"/>
-      </dsp:txXfrm>
-    </dsp:sp>
-    <dsp:sp modelId="{516175B2-2ABA-4643-A657-11B0552F6DC6}">
-      <dsp:nvSpPr>
-        <dsp:cNvPr id="0" name=""/>
-        <dsp:cNvSpPr/>
-      </dsp:nvSpPr>
-      <dsp:spPr>
-        <a:xfrm>
-          <a:off x="4725491" y="1917500"/>
-          <a:ext cx="1181192" cy="245886"/>
-        </a:xfrm>
-        <a:prstGeom prst="rect">
-          <a:avLst/>
-        </a:prstGeom>
-        <a:gradFill rotWithShape="1">
-          <a:gsLst>
-            <a:gs pos="0">
-              <a:schemeClr val="accent2">
-                <a:lumMod val="110000"/>
-                <a:satMod val="105000"/>
-                <a:tint val="67000"/>
-              </a:schemeClr>
-            </a:gs>
-            <a:gs pos="50000">
-              <a:schemeClr val="accent2">
-                <a:lumMod val="105000"/>
-                <a:satMod val="103000"/>
-                <a:tint val="73000"/>
-              </a:schemeClr>
-            </a:gs>
-            <a:gs pos="100000">
-              <a:schemeClr val="accent2">
-                <a:lumMod val="105000"/>
-                <a:satMod val="109000"/>
-                <a:tint val="81000"/>
-              </a:schemeClr>
-            </a:gs>
-          </a:gsLst>
-          <a:lin ang="5400000" scaled="0"/>
-        </a:gradFill>
-        <a:ln w="6350" cap="flat" cmpd="sng" algn="ctr">
-          <a:solidFill>
-            <a:schemeClr val="accent2"/>
-          </a:solidFill>
-          <a:prstDash val="solid"/>
-          <a:miter lim="800000"/>
-        </a:ln>
-        <a:effectLst/>
-      </dsp:spPr>
-      <dsp:style>
-        <a:lnRef idx="1">
-          <a:schemeClr val="accent2"/>
-        </a:lnRef>
-        <a:fillRef idx="2">
-          <a:schemeClr val="accent2"/>
-        </a:fillRef>
-        <a:effectRef idx="1">
-          <a:schemeClr val="accent2"/>
         </a:effectRef>
         <a:fontRef idx="minor">
           <a:schemeClr val="dk1"/>
@@ -12759,7 +12759,7 @@
 </file>
 
 <file path=customXml/itemProps1.xml><?xml version="1.0" encoding="utf-8"?>
-<ds:datastoreItem xmlns:ds="http://schemas.openxmlformats.org/officeDocument/2006/customXml" ds:itemID="{4FF0C0D5-A3EA-4B4C-93F4-B13B0F222EBD}">
+<ds:datastoreItem xmlns:ds="http://schemas.openxmlformats.org/officeDocument/2006/customXml" ds:itemID="{D0FDA336-51D5-4F10-8989-D1288E2781E5}">
   <ds:schemaRefs>
     <ds:schemaRef ds:uri="http://schemas.openxmlformats.org/officeDocument/2006/bibliography"/>
   </ds:schemaRefs>

</xml_diff>